<commit_message>
add the notes of class 42
</commit_message>
<xml_diff>
--- a/study notes.docx
+++ b/study notes.docx
@@ -1,6 +1,6 @@
 
 <file path=word/document.xml><?xml version="1.0" encoding="utf-8"?>
-<w:document xmlns:wpc="http://schemas.microsoft.com/office/word/2010/wordprocessingCanvas" xmlns:mc="http://schemas.openxmlformats.org/markup-compatibility/2006" xmlns:o="urn:schemas-microsoft-com:office:office" xmlns:r="http://schemas.openxmlformats.org/officeDocument/2006/relationships" xmlns:m="http://schemas.openxmlformats.org/officeDocument/2006/math" xmlns:v="urn:schemas-microsoft-com:vml" xmlns:wp14="http://schemas.microsoft.com/office/word/2010/wordprocessingDrawing" xmlns:wp="http://schemas.openxmlformats.org/drawingml/2006/wordprocessingDrawing" xmlns:w10="urn:schemas-microsoft-com:office:word" xmlns:w="http://schemas.openxmlformats.org/wordprocessingml/2006/main" xmlns:w14="http://schemas.microsoft.com/office/word/2010/wordml" xmlns:w15="http://schemas.microsoft.com/office/word/2012/wordml" xmlns:wpg="http://schemas.microsoft.com/office/word/2010/wordprocessingGroup" xmlns:wpi="http://schemas.microsoft.com/office/word/2010/wordprocessingInk" xmlns:wne="http://schemas.microsoft.com/office/word/2006/wordml" xmlns:wps="http://schemas.microsoft.com/office/word/2010/wordprocessingShape" mc:Ignorable="w14 w15 wp14">
+<w:document xmlns:wpc="http://schemas.microsoft.com/office/word/2010/wordprocessingCanvas" xmlns:cx="http://schemas.microsoft.com/office/drawing/2014/chartex" xmlns:cx1="http://schemas.microsoft.com/office/drawing/2015/9/8/chartex" xmlns:cx2="http://schemas.microsoft.com/office/drawing/2015/10/21/chartex" xmlns:cx3="http://schemas.microsoft.com/office/drawing/2016/5/9/chartex" xmlns:cx4="http://schemas.microsoft.com/office/drawing/2016/5/10/chartex" xmlns:cx5="http://schemas.microsoft.com/office/drawing/2016/5/11/chartex" xmlns:cx6="http://schemas.microsoft.com/office/drawing/2016/5/12/chartex" xmlns:cx7="http://schemas.microsoft.com/office/drawing/2016/5/13/chartex" xmlns:cx8="http://schemas.microsoft.com/office/drawing/2016/5/14/chartex" xmlns:mc="http://schemas.openxmlformats.org/markup-compatibility/2006" xmlns:aink="http://schemas.microsoft.com/office/drawing/2016/ink" xmlns:am3d="http://schemas.microsoft.com/office/drawing/2017/model3d" xmlns:o="urn:schemas-microsoft-com:office:office" xmlns:r="http://schemas.openxmlformats.org/officeDocument/2006/relationships" xmlns:m="http://schemas.openxmlformats.org/officeDocument/2006/math" xmlns:v="urn:schemas-microsoft-com:vml" xmlns:wp14="http://schemas.microsoft.com/office/word/2010/wordprocessingDrawing" xmlns:wp="http://schemas.openxmlformats.org/drawingml/2006/wordprocessingDrawing" xmlns:w10="urn:schemas-microsoft-com:office:word" xmlns:w="http://schemas.openxmlformats.org/wordprocessingml/2006/main" xmlns:w14="http://schemas.microsoft.com/office/word/2010/wordml" xmlns:w15="http://schemas.microsoft.com/office/word/2012/wordml" xmlns:w16cex="http://schemas.microsoft.com/office/word/2018/wordml/cex" xmlns:w16cid="http://schemas.microsoft.com/office/word/2016/wordml/cid" xmlns:w16="http://schemas.microsoft.com/office/word/2018/wordml" xmlns:w16sdtdh="http://schemas.microsoft.com/office/word/2020/wordml/sdtdatahash" xmlns:w16se="http://schemas.microsoft.com/office/word/2015/wordml/symex" xmlns:wpg="http://schemas.microsoft.com/office/word/2010/wordprocessingGroup" xmlns:wpi="http://schemas.microsoft.com/office/word/2010/wordprocessingInk" xmlns:wne="http://schemas.microsoft.com/office/word/2006/wordml" xmlns:wps="http://schemas.microsoft.com/office/word/2010/wordprocessingShape" mc:Ignorable="w14 w15 w16se w16cid w16 w16cex w16sdtdh wp14">
   <w:body>
     <w:p>
       <w:pPr>
@@ -209,18 +209,8 @@
           <w:sz w:val="28"/>
           <w:szCs w:val="28"/>
         </w:rPr>
-        <w:t>例：</w:t>
-      </w:r>
-      <w:proofErr w:type="gramStart"/>
-      <w:r>
-        <w:rPr>
-          <w:rFonts w:asciiTheme="minorEastAsia" w:hAnsiTheme="minorEastAsia" w:hint="eastAsia"/>
-          <w:sz w:val="28"/>
-          <w:szCs w:val="28"/>
-        </w:rPr>
-        <w:t>print(</w:t>
-      </w:r>
-      <w:proofErr w:type="gramEnd"/>
+        <w:t>例：print(</w:t>
+      </w:r>
       <w:r>
         <w:rPr>
           <w:rFonts w:asciiTheme="minorEastAsia" w:hAnsiTheme="minorEastAsia"/>
@@ -1092,25 +1082,7 @@
           <w:sz w:val="28"/>
           <w:szCs w:val="28"/>
         </w:rPr>
-        <w:t>花括号</w:t>
-      </w:r>
-      <w:proofErr w:type="gramStart"/>
-      <w:r>
-        <w:rPr>
-          <w:rFonts w:asciiTheme="minorEastAsia" w:hAnsiTheme="minorEastAsia"/>
-          <w:sz w:val="28"/>
-          <w:szCs w:val="28"/>
-        </w:rPr>
-        <w:t>括</w:t>
-      </w:r>
-      <w:proofErr w:type="gramEnd"/>
-      <w:r>
-        <w:rPr>
-          <w:rFonts w:asciiTheme="minorEastAsia" w:hAnsiTheme="minorEastAsia"/>
-          <w:sz w:val="28"/>
-          <w:szCs w:val="28"/>
-        </w:rPr>
-        <w:t>起来的变量和表达式，如果字符串里面没有表达式，那么前面加不加f输出应该都一样.替换字段是表达式，在运行时进行评估，然后使用format()协议进行格式化。</w:t>
+        <w:t>花括号括起来的变量和表达式，如果字符串里面没有表达式，那么前面加不加f输出应该都一样.替换字段是表达式，在运行时进行评估，然后使用format()协议进行格式化。</w:t>
       </w:r>
     </w:p>
     <w:p>
@@ -1159,9 +1131,24 @@
           <w:sz w:val="28"/>
           <w:szCs w:val="28"/>
         </w:rPr>
-        <w:t xml:space="preserve">f </w:t>
-      </w:r>
-      <w:proofErr w:type="gramStart"/>
+        <w:t>f ”some words {</w:t>
+      </w:r>
+      <w:r>
+        <w:rPr>
+          <w:rFonts w:asciiTheme="minorEastAsia" w:hAnsiTheme="minorEastAsia" w:hint="eastAsia"/>
+          <w:sz w:val="28"/>
+          <w:szCs w:val="28"/>
+        </w:rPr>
+        <w:t>变量</w:t>
+      </w:r>
+      <w:r>
+        <w:rPr>
+          <w:rFonts w:asciiTheme="minorEastAsia" w:hAnsiTheme="minorEastAsia"/>
+          <w:sz w:val="28"/>
+          <w:szCs w:val="28"/>
+        </w:rPr>
+        <w:t>}</w:t>
+      </w:r>
       <w:r>
         <w:rPr>
           <w:rFonts w:asciiTheme="minorEastAsia" w:hAnsiTheme="minorEastAsia"/>
@@ -1170,41 +1157,6 @@
         </w:rPr>
         <w:t>”</w:t>
       </w:r>
-      <w:proofErr w:type="gramEnd"/>
-      <w:r>
-        <w:rPr>
-          <w:rFonts w:asciiTheme="minorEastAsia" w:hAnsiTheme="minorEastAsia"/>
-          <w:sz w:val="28"/>
-          <w:szCs w:val="28"/>
-        </w:rPr>
-        <w:t>some words {</w:t>
-      </w:r>
-      <w:r>
-        <w:rPr>
-          <w:rFonts w:asciiTheme="minorEastAsia" w:hAnsiTheme="minorEastAsia" w:hint="eastAsia"/>
-          <w:sz w:val="28"/>
-          <w:szCs w:val="28"/>
-        </w:rPr>
-        <w:t>变量</w:t>
-      </w:r>
-      <w:r>
-        <w:rPr>
-          <w:rFonts w:asciiTheme="minorEastAsia" w:hAnsiTheme="minorEastAsia"/>
-          <w:sz w:val="28"/>
-          <w:szCs w:val="28"/>
-        </w:rPr>
-        <w:t>}</w:t>
-      </w:r>
-      <w:proofErr w:type="gramStart"/>
-      <w:r>
-        <w:rPr>
-          <w:rFonts w:asciiTheme="minorEastAsia" w:hAnsiTheme="minorEastAsia"/>
-          <w:sz w:val="28"/>
-          <w:szCs w:val="28"/>
-        </w:rPr>
-        <w:t>”</w:t>
-      </w:r>
-      <w:proofErr w:type="gramEnd"/>
       <w:r>
         <w:rPr>
           <w:rFonts w:asciiTheme="minorEastAsia" w:hAnsiTheme="minorEastAsia" w:hint="eastAsia"/>
@@ -1252,25 +1204,7 @@
           <w:sz w:val="28"/>
           <w:szCs w:val="28"/>
         </w:rPr>
-        <w:t>给变量赋值字符串或字符时，python</w:t>
-      </w:r>
-      <w:proofErr w:type="gramStart"/>
-      <w:r>
-        <w:rPr>
-          <w:rFonts w:asciiTheme="minorEastAsia" w:hAnsiTheme="minorEastAsia"/>
-          <w:sz w:val="28"/>
-          <w:szCs w:val="28"/>
-        </w:rPr>
-        <w:t>里单双引号</w:t>
-      </w:r>
-      <w:proofErr w:type="gramEnd"/>
-      <w:r>
-        <w:rPr>
-          <w:rFonts w:asciiTheme="minorEastAsia" w:hAnsiTheme="minorEastAsia"/>
-          <w:sz w:val="28"/>
-          <w:szCs w:val="28"/>
-        </w:rPr>
-        <w:t>都可以。</w:t>
+        <w:t>给变量赋值字符串或字符时，python里单双引号都可以。</w:t>
       </w:r>
     </w:p>
     <w:p>
@@ -1437,18 +1371,8 @@
           <w:sz w:val="28"/>
           <w:szCs w:val="28"/>
         </w:rPr>
-        <w:t>.</w:t>
-      </w:r>
-      <w:proofErr w:type="gramStart"/>
-      <w:r>
-        <w:rPr>
-          <w:rFonts w:asciiTheme="minorEastAsia" w:hAnsiTheme="minorEastAsia" w:hint="eastAsia"/>
-          <w:sz w:val="28"/>
-          <w:szCs w:val="28"/>
-        </w:rPr>
-        <w:t>format()</w:t>
-      </w:r>
-      <w:proofErr w:type="gramEnd"/>
+        <w:t>.format()</w:t>
+      </w:r>
     </w:p>
     <w:p>
       <w:pPr>
@@ -2308,43 +2232,7 @@
           <w:sz w:val="28"/>
           <w:szCs w:val="28"/>
         </w:rPr>
-        <w:t>对于python3,通过input函数输入的所有内容都会作为</w:t>
-      </w:r>
-      <w:proofErr w:type="spellStart"/>
-      <w:r>
-        <w:rPr>
-          <w:rFonts w:asciiTheme="minorEastAsia" w:hAnsiTheme="minorEastAsia"/>
-          <w:sz w:val="28"/>
-          <w:szCs w:val="28"/>
-        </w:rPr>
-        <w:t>str</w:t>
-      </w:r>
-      <w:proofErr w:type="spellEnd"/>
-      <w:r>
-        <w:rPr>
-          <w:rFonts w:asciiTheme="minorEastAsia" w:hAnsiTheme="minorEastAsia"/>
-          <w:sz w:val="28"/>
-          <w:szCs w:val="28"/>
-        </w:rPr>
-        <w:t>类型的字符串变量传入，只需要使用</w:t>
-      </w:r>
-      <w:proofErr w:type="spellStart"/>
-      <w:r>
-        <w:rPr>
-          <w:rFonts w:asciiTheme="minorEastAsia" w:hAnsiTheme="minorEastAsia"/>
-          <w:sz w:val="28"/>
-          <w:szCs w:val="28"/>
-        </w:rPr>
-        <w:t>int</w:t>
-      </w:r>
-      <w:proofErr w:type="spellEnd"/>
-      <w:r>
-        <w:rPr>
-          <w:rFonts w:asciiTheme="minorEastAsia" w:hAnsiTheme="minorEastAsia"/>
-          <w:sz w:val="28"/>
-          <w:szCs w:val="28"/>
-        </w:rPr>
-        <w:t>和float进行强制类型转换就可以。</w:t>
+        <w:t>对于python3,通过input函数输入的所有内容都会作为str类型的字符串变量传入，只需要使用int和float进行强制类型转换就可以。</w:t>
       </w:r>
       <w:r>
         <w:rPr>
@@ -4486,25 +4374,7 @@
           <w:sz w:val="28"/>
           <w:szCs w:val="28"/>
         </w:rPr>
-        <w:t>用</w:t>
-      </w:r>
-      <w:proofErr w:type="spellStart"/>
-      <w:r>
-        <w:rPr>
-          <w:rFonts w:asciiTheme="minorEastAsia" w:hAnsiTheme="minorEastAsia" w:hint="eastAsia"/>
-          <w:sz w:val="28"/>
-          <w:szCs w:val="28"/>
-        </w:rPr>
-        <w:t>def</w:t>
-      </w:r>
-      <w:proofErr w:type="spellEnd"/>
-      <w:r>
-        <w:rPr>
-          <w:rFonts w:asciiTheme="minorEastAsia" w:hAnsiTheme="minorEastAsia" w:hint="eastAsia"/>
-          <w:sz w:val="28"/>
-          <w:szCs w:val="28"/>
-        </w:rPr>
-        <w:t>来定义</w:t>
+        <w:t>用def来定义</w:t>
       </w:r>
       <w:r>
         <w:rPr>
@@ -4578,24 +4448,7 @@
           <w:szCs w:val="28"/>
         </w:rPr>
         <w:tab/>
-      </w:r>
-      <w:proofErr w:type="spellStart"/>
-      <w:r>
-        <w:rPr>
-          <w:rFonts w:asciiTheme="minorEastAsia" w:hAnsiTheme="minorEastAsia"/>
-          <w:sz w:val="28"/>
-          <w:szCs w:val="28"/>
-        </w:rPr>
-        <w:t>def</w:t>
-      </w:r>
-      <w:proofErr w:type="spellEnd"/>
-      <w:r>
-        <w:rPr>
-          <w:rFonts w:asciiTheme="minorEastAsia" w:hAnsiTheme="minorEastAsia"/>
-          <w:sz w:val="28"/>
-          <w:szCs w:val="28"/>
-        </w:rPr>
-        <w:t xml:space="preserve"> </w:t>
+        <w:t xml:space="preserve">def </w:t>
       </w:r>
       <w:r>
         <w:rPr>
@@ -6061,7 +5914,23 @@
           <w:sz w:val="28"/>
           <w:szCs w:val="28"/>
         </w:rPr>
-        <w:t xml:space="preserve">split() 通过指定分隔符对字符串进行切片，如果参数 </w:t>
+        <w:t>split() 通过指定分隔符对字符串进行切片，如果参数 num 有指定值，则分隔 num+1 个子字符串</w:t>
+      </w:r>
+      <w:r>
+        <w:rPr>
+          <w:rFonts w:asciiTheme="minorEastAsia" w:hAnsiTheme="minorEastAsia" w:hint="eastAsia"/>
+          <w:sz w:val="28"/>
+          <w:szCs w:val="28"/>
+        </w:rPr>
+        <w:t>。</w:t>
+      </w:r>
+      <w:r>
+        <w:rPr>
+          <w:rFonts w:asciiTheme="minorEastAsia" w:hAnsiTheme="minorEastAsia" w:hint="eastAsia"/>
+          <w:sz w:val="28"/>
+          <w:szCs w:val="28"/>
+        </w:rPr>
+        <w:t>语法：</w:t>
       </w:r>
       <w:proofErr w:type="spellStart"/>
       <w:r>
@@ -6070,7 +5939,7 @@
           <w:sz w:val="28"/>
           <w:szCs w:val="28"/>
         </w:rPr>
-        <w:t>num</w:t>
+        <w:t>str.split</w:t>
       </w:r>
       <w:proofErr w:type="spellEnd"/>
       <w:r>
@@ -6079,23 +5948,7 @@
           <w:sz w:val="28"/>
           <w:szCs w:val="28"/>
         </w:rPr>
-        <w:t xml:space="preserve"> 有指定值，则分隔 num+1 个子字符串</w:t>
-      </w:r>
-      <w:r>
-        <w:rPr>
-          <w:rFonts w:asciiTheme="minorEastAsia" w:hAnsiTheme="minorEastAsia" w:hint="eastAsia"/>
-          <w:sz w:val="28"/>
-          <w:szCs w:val="28"/>
-        </w:rPr>
-        <w:t>。</w:t>
-      </w:r>
-      <w:r>
-        <w:rPr>
-          <w:rFonts w:asciiTheme="minorEastAsia" w:hAnsiTheme="minorEastAsia" w:hint="eastAsia"/>
-          <w:sz w:val="28"/>
-          <w:szCs w:val="28"/>
-        </w:rPr>
-        <w:t>语法：</w:t>
+        <w:t>(str="", num=</w:t>
       </w:r>
       <w:proofErr w:type="spellStart"/>
       <w:r>
@@ -6104,7 +5957,7 @@
           <w:sz w:val="28"/>
           <w:szCs w:val="28"/>
         </w:rPr>
-        <w:t>str.split</w:t>
+        <w:t>string.count</w:t>
       </w:r>
       <w:proofErr w:type="spellEnd"/>
       <w:r>
@@ -6113,79 +5966,7 @@
           <w:sz w:val="28"/>
           <w:szCs w:val="28"/>
         </w:rPr>
-        <w:t>(</w:t>
-      </w:r>
-      <w:proofErr w:type="spellStart"/>
-      <w:r>
-        <w:rPr>
-          <w:rFonts w:asciiTheme="minorEastAsia" w:hAnsiTheme="minorEastAsia" w:hint="eastAsia"/>
-          <w:sz w:val="28"/>
-          <w:szCs w:val="28"/>
-        </w:rPr>
-        <w:t>str</w:t>
-      </w:r>
-      <w:proofErr w:type="spellEnd"/>
-      <w:r>
-        <w:rPr>
-          <w:rFonts w:asciiTheme="minorEastAsia" w:hAnsiTheme="minorEastAsia" w:hint="eastAsia"/>
-          <w:sz w:val="28"/>
-          <w:szCs w:val="28"/>
-        </w:rPr>
-        <w:t xml:space="preserve">="", </w:t>
-      </w:r>
-      <w:proofErr w:type="spellStart"/>
-      <w:r>
-        <w:rPr>
-          <w:rFonts w:asciiTheme="minorEastAsia" w:hAnsiTheme="minorEastAsia" w:hint="eastAsia"/>
-          <w:sz w:val="28"/>
-          <w:szCs w:val="28"/>
-        </w:rPr>
-        <w:t>num</w:t>
-      </w:r>
-      <w:proofErr w:type="spellEnd"/>
-      <w:r>
-        <w:rPr>
-          <w:rFonts w:asciiTheme="minorEastAsia" w:hAnsiTheme="minorEastAsia" w:hint="eastAsia"/>
-          <w:sz w:val="28"/>
-          <w:szCs w:val="28"/>
-        </w:rPr>
-        <w:t>=</w:t>
-      </w:r>
-      <w:proofErr w:type="spellStart"/>
-      <w:r>
-        <w:rPr>
-          <w:rFonts w:asciiTheme="minorEastAsia" w:hAnsiTheme="minorEastAsia" w:hint="eastAsia"/>
-          <w:sz w:val="28"/>
-          <w:szCs w:val="28"/>
-        </w:rPr>
-        <w:t>string.count</w:t>
-      </w:r>
-      <w:proofErr w:type="spellEnd"/>
-      <w:r>
-        <w:rPr>
-          <w:rFonts w:asciiTheme="minorEastAsia" w:hAnsiTheme="minorEastAsia" w:hint="eastAsia"/>
-          <w:sz w:val="28"/>
-          <w:szCs w:val="28"/>
-        </w:rPr>
-        <w:t>(</w:t>
-      </w:r>
-      <w:proofErr w:type="spellStart"/>
-      <w:r>
-        <w:rPr>
-          <w:rFonts w:asciiTheme="minorEastAsia" w:hAnsiTheme="minorEastAsia" w:hint="eastAsia"/>
-          <w:sz w:val="28"/>
-          <w:szCs w:val="28"/>
-        </w:rPr>
-        <w:t>str</w:t>
-      </w:r>
-      <w:proofErr w:type="spellEnd"/>
-      <w:r>
-        <w:rPr>
-          <w:rFonts w:asciiTheme="minorEastAsia" w:hAnsiTheme="minorEastAsia" w:hint="eastAsia"/>
-          <w:sz w:val="28"/>
-          <w:szCs w:val="28"/>
-        </w:rPr>
-        <w:t>)).</w:t>
+        <w:t>(str)).</w:t>
       </w:r>
       <w:r>
         <w:rPr>
@@ -8037,7 +7818,25 @@
           <w:color w:val="008800"/>
           <w:bdr w:val="none" w:sz="0" w:space="0" w:color="auto" w:frame="1"/>
         </w:rPr>
-        <w:t>'xyz'</w:t>
+        <w:t>'</w:t>
+      </w:r>
+      <w:proofErr w:type="spellStart"/>
+      <w:r>
+        <w:rPr>
+          <w:rFonts w:ascii="Consolas" w:hAnsi="Consolas" w:cs="Consolas"/>
+          <w:color w:val="008800"/>
+          <w:bdr w:val="none" w:sz="0" w:space="0" w:color="auto" w:frame="1"/>
+        </w:rPr>
+        <w:t>xyz</w:t>
+      </w:r>
+      <w:proofErr w:type="spellEnd"/>
+      <w:r>
+        <w:rPr>
+          <w:rFonts w:ascii="Consolas" w:hAnsi="Consolas" w:cs="Consolas"/>
+          <w:color w:val="008800"/>
+          <w:bdr w:val="none" w:sz="0" w:space="0" w:color="auto" w:frame="1"/>
+        </w:rPr>
+        <w:t>'</w:t>
       </w:r>
       <w:r>
         <w:rPr>
@@ -8535,7 +8334,31 @@
           <w:szCs w:val="18"/>
           <w:bdr w:val="none" w:sz="0" w:space="0" w:color="auto" w:frame="1"/>
         </w:rPr>
-        <w:t>'xyz'</w:t>
+        <w:t>'</w:t>
+      </w:r>
+      <w:proofErr w:type="spellStart"/>
+      <w:r>
+        <w:rPr>
+          <w:rStyle w:val="str"/>
+          <w:rFonts w:ascii="Consolas" w:hAnsi="Consolas" w:cs="Consolas"/>
+          <w:color w:val="008800"/>
+          <w:sz w:val="18"/>
+          <w:szCs w:val="18"/>
+          <w:bdr w:val="none" w:sz="0" w:space="0" w:color="auto" w:frame="1"/>
+        </w:rPr>
+        <w:t>xyz</w:t>
+      </w:r>
+      <w:proofErr w:type="spellEnd"/>
+      <w:r>
+        <w:rPr>
+          <w:rStyle w:val="str"/>
+          <w:rFonts w:ascii="Consolas" w:hAnsi="Consolas" w:cs="Consolas"/>
+          <w:color w:val="008800"/>
+          <w:sz w:val="18"/>
+          <w:szCs w:val="18"/>
+          <w:bdr w:val="none" w:sz="0" w:space="0" w:color="auto" w:frame="1"/>
+        </w:rPr>
+        <w:t>'</w:t>
       </w:r>
       <w:r>
         <w:rPr>
@@ -8890,7 +8713,7 @@
           <w:szCs w:val="20"/>
         </w:rPr>
         <w:drawing>
-          <wp:inline distT="0" distB="0" distL="0" distR="0">
+          <wp:inline distT="0" distB="0" distL="0" distR="0" wp14:anchorId="000E099C" wp14:editId="35935673">
             <wp:extent cx="3105150" cy="1152525"/>
             <wp:effectExtent l="0" t="0" r="0" b="9525"/>
             <wp:docPr id="11" name="图片 11" descr="https://img2018.cnblogs.com/blog/1759794/201909/1759794-20190913211143874-1695063485.png"/>
@@ -9107,7 +8930,7 @@
           <w:szCs w:val="20"/>
         </w:rPr>
         <w:drawing>
-          <wp:inline distT="0" distB="0" distL="0" distR="0">
+          <wp:inline distT="0" distB="0" distL="0" distR="0" wp14:anchorId="70685D22" wp14:editId="6EC9C348">
             <wp:extent cx="3152775" cy="1104900"/>
             <wp:effectExtent l="0" t="0" r="9525" b="0"/>
             <wp:docPr id="10" name="图片 10" descr="https://img2018.cnblogs.com/blog/1759794/201909/1759794-20190913205454829-1328550880.png"/>
@@ -9306,7 +9129,7 @@
           <w:szCs w:val="20"/>
         </w:rPr>
         <w:drawing>
-          <wp:inline distT="0" distB="0" distL="0" distR="0">
+          <wp:inline distT="0" distB="0" distL="0" distR="0" wp14:anchorId="4D558A94" wp14:editId="65B23F7B">
             <wp:extent cx="2657475" cy="1162050"/>
             <wp:effectExtent l="0" t="0" r="9525" b="0"/>
             <wp:docPr id="9" name="图片 9" descr="https://img2018.cnblogs.com/blog/1759794/201909/1759794-20190913205618789-971449843.png"/>
@@ -9500,7 +9323,7 @@
           <w:szCs w:val="20"/>
         </w:rPr>
         <w:drawing>
-          <wp:inline distT="0" distB="0" distL="0" distR="0">
+          <wp:inline distT="0" distB="0" distL="0" distR="0" wp14:anchorId="023A4B39" wp14:editId="11646EA6">
             <wp:extent cx="2409825" cy="1190625"/>
             <wp:effectExtent l="0" t="0" r="9525" b="9525"/>
             <wp:docPr id="8" name="图片 8" descr="https://img2018.cnblogs.com/blog/1759794/201909/1759794-20190913210927096-670579053.png"/>
@@ -9747,7 +9570,7 @@
           <w:szCs w:val="20"/>
         </w:rPr>
         <w:drawing>
-          <wp:inline distT="0" distB="0" distL="0" distR="0">
+          <wp:inline distT="0" distB="0" distL="0" distR="0" wp14:anchorId="54F59ED6" wp14:editId="6DDB61FD">
             <wp:extent cx="4619625" cy="1390650"/>
             <wp:effectExtent l="0" t="0" r="9525" b="0"/>
             <wp:docPr id="7" name="图片 7" descr="https://img2018.cnblogs.com/blog/1759794/201909/1759794-20190913211615439-958735536.png"/>
@@ -9955,7 +9778,7 @@
           <w:szCs w:val="20"/>
         </w:rPr>
         <w:drawing>
-          <wp:inline distT="0" distB="0" distL="0" distR="0">
+          <wp:inline distT="0" distB="0" distL="0" distR="0" wp14:anchorId="144B167B" wp14:editId="1FAA31FF">
             <wp:extent cx="2276475" cy="1095375"/>
             <wp:effectExtent l="0" t="0" r="9525" b="9525"/>
             <wp:docPr id="6" name="图片 6" descr="https://img2018.cnblogs.com/blog/1759794/201909/1759794-20190913211849044-285879976.png"/>
@@ -10342,7 +10165,7 @@
           <w:szCs w:val="20"/>
         </w:rPr>
         <w:drawing>
-          <wp:inline distT="0" distB="0" distL="0" distR="0">
+          <wp:inline distT="0" distB="0" distL="0" distR="0" wp14:anchorId="5F4CB7C9" wp14:editId="1D33840C">
             <wp:extent cx="3724275" cy="1104900"/>
             <wp:effectExtent l="0" t="0" r="9525" b="0"/>
             <wp:docPr id="5" name="图片 5" descr="https://img2018.cnblogs.com/blog/1759794/201909/1759794-20190913212152205-505385683.png"/>
@@ -10551,7 +10374,7 @@
           <w:szCs w:val="20"/>
         </w:rPr>
         <w:drawing>
-          <wp:inline distT="0" distB="0" distL="0" distR="0">
+          <wp:inline distT="0" distB="0" distL="0" distR="0" wp14:anchorId="5C5D74A8" wp14:editId="085148FF">
             <wp:extent cx="3581400" cy="1200150"/>
             <wp:effectExtent l="0" t="0" r="0" b="0"/>
             <wp:docPr id="4" name="图片 4" descr="https://img2018.cnblogs.com/blog/1759794/201909/1759794-20190913212826301-351361892.png"/>
@@ -10708,7 +10531,7 @@
           <w:szCs w:val="20"/>
         </w:rPr>
         <w:drawing>
-          <wp:inline distT="0" distB="0" distL="0" distR="0">
+          <wp:inline distT="0" distB="0" distL="0" distR="0" wp14:anchorId="316A0AB2" wp14:editId="4C292103">
             <wp:extent cx="3933825" cy="1114425"/>
             <wp:effectExtent l="0" t="0" r="9525" b="9525"/>
             <wp:docPr id="3" name="图片 3" descr="https://img2018.cnblogs.com/blog/1759794/201909/1759794-20190913212952632-262355869.png"/>
@@ -10863,7 +10686,7 @@
           <w:szCs w:val="20"/>
         </w:rPr>
         <w:drawing>
-          <wp:inline distT="0" distB="0" distL="0" distR="0">
+          <wp:inline distT="0" distB="0" distL="0" distR="0" wp14:anchorId="60E43B77" wp14:editId="2ECA3A18">
             <wp:extent cx="4162425" cy="1171575"/>
             <wp:effectExtent l="0" t="0" r="9525" b="9525"/>
             <wp:docPr id="2" name="图片 2" descr="https://img2018.cnblogs.com/blog/1759794/201909/1759794-20190913213203603-729812212.png"/>
@@ -11070,7 +10893,7 @@
           <w:szCs w:val="20"/>
         </w:rPr>
         <w:drawing>
-          <wp:inline distT="0" distB="0" distL="0" distR="0">
+          <wp:inline distT="0" distB="0" distL="0" distR="0" wp14:anchorId="1F2379D8" wp14:editId="2F06261E">
             <wp:extent cx="4181475" cy="1171575"/>
             <wp:effectExtent l="0" t="0" r="9525" b="9525"/>
             <wp:docPr id="1" name="图片 1" descr="https://img2018.cnblogs.com/blog/1759794/201909/1759794-20190913213440914-1617031498.png"/>
@@ -15002,7 +14825,67 @@
           <w:rFonts w:asciiTheme="minorEastAsia" w:hAnsiTheme="minorEastAsia"/>
           <w:szCs w:val="21"/>
         </w:rPr>
-        <w:t xml:space="preserve">    </w:t>
+        <w:t xml:space="preserve">    def f(self):</w:t>
+      </w:r>
+    </w:p>
+    <w:p>
+      <w:pPr>
+        <w:rPr>
+          <w:rFonts w:asciiTheme="minorEastAsia" w:hAnsiTheme="minorEastAsia"/>
+          <w:szCs w:val="21"/>
+        </w:rPr>
+      </w:pPr>
+      <w:r>
+        <w:rPr>
+          <w:rFonts w:asciiTheme="minorEastAsia" w:hAnsiTheme="minorEastAsia"/>
+          <w:szCs w:val="21"/>
+        </w:rPr>
+        <w:t xml:space="preserve">        return 'hello world'</w:t>
+      </w:r>
+    </w:p>
+    <w:p>
+      <w:pPr>
+        <w:rPr>
+          <w:rFonts w:asciiTheme="minorEastAsia" w:hAnsiTheme="minorEastAsia"/>
+          <w:szCs w:val="21"/>
+        </w:rPr>
+      </w:pPr>
+      <w:r>
+        <w:rPr>
+          <w:rFonts w:asciiTheme="minorEastAsia" w:hAnsiTheme="minorEastAsia"/>
+          <w:szCs w:val="21"/>
+        </w:rPr>
+        <w:t xml:space="preserve"> </w:t>
+      </w:r>
+    </w:p>
+    <w:p>
+      <w:pPr>
+        <w:rPr>
+          <w:rFonts w:asciiTheme="minorEastAsia" w:hAnsiTheme="minorEastAsia"/>
+          <w:szCs w:val="21"/>
+        </w:rPr>
+      </w:pPr>
+      <w:r>
+        <w:rPr>
+          <w:rFonts w:asciiTheme="minorEastAsia" w:hAnsiTheme="minorEastAsia" w:hint="eastAsia"/>
+          <w:szCs w:val="21"/>
+        </w:rPr>
+        <w:t># 实例化类</w:t>
+      </w:r>
+    </w:p>
+    <w:p>
+      <w:pPr>
+        <w:rPr>
+          <w:rFonts w:asciiTheme="minorEastAsia" w:hAnsiTheme="minorEastAsia"/>
+          <w:szCs w:val="21"/>
+        </w:rPr>
+      </w:pPr>
+      <w:r>
+        <w:rPr>
+          <w:rFonts w:asciiTheme="minorEastAsia" w:hAnsiTheme="minorEastAsia"/>
+          <w:szCs w:val="21"/>
+        </w:rPr>
+        <w:t xml:space="preserve">x = </w:t>
       </w:r>
       <w:proofErr w:type="spellStart"/>
       <w:r>
@@ -15010,7 +14893,7 @@
           <w:rFonts w:asciiTheme="minorEastAsia" w:hAnsiTheme="minorEastAsia"/>
           <w:szCs w:val="21"/>
         </w:rPr>
-        <w:t>def</w:t>
+        <w:t>MyClass</w:t>
       </w:r>
       <w:proofErr w:type="spellEnd"/>
       <w:r>
@@ -15018,7 +14901,7 @@
           <w:rFonts w:asciiTheme="minorEastAsia" w:hAnsiTheme="minorEastAsia"/>
           <w:szCs w:val="21"/>
         </w:rPr>
-        <w:t xml:space="preserve"> f(self):</w:t>
+        <w:t>()</w:t>
       </w:r>
     </w:p>
     <w:p>
@@ -15033,7 +14916,7 @@
           <w:rFonts w:asciiTheme="minorEastAsia" w:hAnsiTheme="minorEastAsia"/>
           <w:szCs w:val="21"/>
         </w:rPr>
-        <w:t xml:space="preserve">        return 'hello world'</w:t>
+        <w:t xml:space="preserve"> </w:t>
       </w:r>
     </w:p>
     <w:p>
@@ -15045,9 +14928,237 @@
       </w:pPr>
       <w:r>
         <w:rPr>
-          <w:rFonts w:asciiTheme="minorEastAsia" w:hAnsiTheme="minorEastAsia"/>
+          <w:rFonts w:asciiTheme="minorEastAsia" w:hAnsiTheme="minorEastAsia" w:hint="eastAsia"/>
           <w:szCs w:val="21"/>
         </w:rPr>
+        <w:t># 访问类的属性和方法</w:t>
+      </w:r>
+    </w:p>
+    <w:p>
+      <w:pPr>
+        <w:rPr>
+          <w:rFonts w:asciiTheme="minorEastAsia" w:hAnsiTheme="minorEastAsia"/>
+          <w:szCs w:val="21"/>
+        </w:rPr>
+      </w:pPr>
+      <w:r>
+        <w:rPr>
+          <w:rFonts w:asciiTheme="minorEastAsia" w:hAnsiTheme="minorEastAsia" w:hint="eastAsia"/>
+          <w:szCs w:val="21"/>
+        </w:rPr>
+        <w:t>print("</w:t>
+      </w:r>
+      <w:proofErr w:type="spellStart"/>
+      <w:r>
+        <w:rPr>
+          <w:rFonts w:asciiTheme="minorEastAsia" w:hAnsiTheme="minorEastAsia" w:hint="eastAsia"/>
+          <w:szCs w:val="21"/>
+        </w:rPr>
+        <w:t>MyClass</w:t>
+      </w:r>
+      <w:proofErr w:type="spellEnd"/>
+      <w:r>
+        <w:rPr>
+          <w:rFonts w:asciiTheme="minorEastAsia" w:hAnsiTheme="minorEastAsia" w:hint="eastAsia"/>
+          <w:szCs w:val="21"/>
+        </w:rPr>
+        <w:t xml:space="preserve"> 类的属性 </w:t>
+      </w:r>
+      <w:proofErr w:type="spellStart"/>
+      <w:r>
+        <w:rPr>
+          <w:rFonts w:asciiTheme="minorEastAsia" w:hAnsiTheme="minorEastAsia" w:hint="eastAsia"/>
+          <w:szCs w:val="21"/>
+        </w:rPr>
+        <w:t>i</w:t>
+      </w:r>
+      <w:proofErr w:type="spellEnd"/>
+      <w:r>
+        <w:rPr>
+          <w:rFonts w:asciiTheme="minorEastAsia" w:hAnsiTheme="minorEastAsia" w:hint="eastAsia"/>
+          <w:szCs w:val="21"/>
+        </w:rPr>
+        <w:t xml:space="preserve"> 为：", </w:t>
+      </w:r>
+      <w:proofErr w:type="spellStart"/>
+      <w:r>
+        <w:rPr>
+          <w:rFonts w:asciiTheme="minorEastAsia" w:hAnsiTheme="minorEastAsia" w:hint="eastAsia"/>
+          <w:szCs w:val="21"/>
+        </w:rPr>
+        <w:t>x.i</w:t>
+      </w:r>
+      <w:proofErr w:type="spellEnd"/>
+      <w:r>
+        <w:rPr>
+          <w:rFonts w:asciiTheme="minorEastAsia" w:hAnsiTheme="minorEastAsia" w:hint="eastAsia"/>
+          <w:szCs w:val="21"/>
+        </w:rPr>
+        <w:t>)</w:t>
+      </w:r>
+    </w:p>
+    <w:p>
+      <w:pPr>
+        <w:rPr>
+          <w:rFonts w:asciiTheme="minorEastAsia" w:hAnsiTheme="minorEastAsia"/>
+          <w:szCs w:val="21"/>
+        </w:rPr>
+      </w:pPr>
+      <w:r>
+        <w:rPr>
+          <w:rFonts w:asciiTheme="minorEastAsia" w:hAnsiTheme="minorEastAsia" w:hint="eastAsia"/>
+          <w:szCs w:val="21"/>
+        </w:rPr>
+        <w:t>print("</w:t>
+      </w:r>
+      <w:proofErr w:type="spellStart"/>
+      <w:r>
+        <w:rPr>
+          <w:rFonts w:asciiTheme="minorEastAsia" w:hAnsiTheme="minorEastAsia" w:hint="eastAsia"/>
+          <w:szCs w:val="21"/>
+        </w:rPr>
+        <w:t>MyClass</w:t>
+      </w:r>
+      <w:proofErr w:type="spellEnd"/>
+      <w:r>
+        <w:rPr>
+          <w:rFonts w:asciiTheme="minorEastAsia" w:hAnsiTheme="minorEastAsia" w:hint="eastAsia"/>
+          <w:szCs w:val="21"/>
+        </w:rPr>
+        <w:t xml:space="preserve"> 类的方法 f 输出为：", </w:t>
+      </w:r>
+      <w:proofErr w:type="spellStart"/>
+      <w:r>
+        <w:rPr>
+          <w:rFonts w:asciiTheme="minorEastAsia" w:hAnsiTheme="minorEastAsia" w:hint="eastAsia"/>
+          <w:szCs w:val="21"/>
+        </w:rPr>
+        <w:t>x.f</w:t>
+      </w:r>
+      <w:proofErr w:type="spellEnd"/>
+      <w:r>
+        <w:rPr>
+          <w:rFonts w:asciiTheme="minorEastAsia" w:hAnsiTheme="minorEastAsia" w:hint="eastAsia"/>
+          <w:szCs w:val="21"/>
+        </w:rPr>
+        <w:t>())</w:t>
+      </w:r>
+    </w:p>
+    <w:p>
+      <w:pPr>
+        <w:rPr>
+          <w:rFonts w:asciiTheme="minorEastAsia" w:hAnsiTheme="minorEastAsia"/>
+          <w:sz w:val="28"/>
+          <w:szCs w:val="28"/>
+        </w:rPr>
+      </w:pPr>
+      <w:r>
+        <w:rPr>
+          <w:rFonts w:asciiTheme="minorEastAsia" w:hAnsiTheme="minorEastAsia" w:hint="eastAsia"/>
+          <w:sz w:val="28"/>
+          <w:szCs w:val="28"/>
+        </w:rPr>
+        <w:t>其中</w:t>
+      </w:r>
+      <w:r>
+        <w:rPr>
+          <w:rFonts w:asciiTheme="minorEastAsia" w:hAnsiTheme="minorEastAsia"/>
+          <w:sz w:val="28"/>
+          <w:szCs w:val="28"/>
+        </w:rPr>
+        <w:t>有所不同</w:t>
+      </w:r>
+      <w:r>
+        <w:rPr>
+          <w:rFonts w:asciiTheme="minorEastAsia" w:hAnsiTheme="minorEastAsia" w:hint="eastAsia"/>
+          <w:sz w:val="28"/>
+          <w:szCs w:val="28"/>
+        </w:rPr>
+        <w:t>的</w:t>
+      </w:r>
+      <w:r>
+        <w:rPr>
+          <w:rFonts w:asciiTheme="minorEastAsia" w:hAnsiTheme="minorEastAsia"/>
+          <w:sz w:val="28"/>
+          <w:szCs w:val="28"/>
+        </w:rPr>
+        <w:t>是，</w:t>
+      </w:r>
+      <w:r>
+        <w:rPr>
+          <w:rFonts w:asciiTheme="minorEastAsia" w:hAnsiTheme="minorEastAsia" w:hint="eastAsia"/>
+          <w:sz w:val="28"/>
+          <w:szCs w:val="28"/>
+        </w:rPr>
+        <w:t>python的</w:t>
+      </w:r>
+      <w:r>
+        <w:rPr>
+          <w:rFonts w:asciiTheme="minorEastAsia" w:hAnsiTheme="minorEastAsia"/>
+          <w:sz w:val="28"/>
+          <w:szCs w:val="28"/>
+        </w:rPr>
+        <w:t>类</w:t>
+      </w:r>
+      <w:r>
+        <w:rPr>
+          <w:rFonts w:asciiTheme="minorEastAsia" w:hAnsiTheme="minorEastAsia" w:hint="eastAsia"/>
+          <w:sz w:val="28"/>
+          <w:szCs w:val="28"/>
+        </w:rPr>
+        <w:t>一般</w:t>
+      </w:r>
+      <w:r>
+        <w:rPr>
+          <w:rFonts w:asciiTheme="minorEastAsia" w:hAnsiTheme="minorEastAsia"/>
+          <w:sz w:val="28"/>
+          <w:szCs w:val="28"/>
+        </w:rPr>
+        <w:t>需要定义构造函数来传递参数，用法例子如下：</w:t>
+      </w:r>
+    </w:p>
+    <w:p>
+      <w:pPr>
+        <w:rPr>
+          <w:rFonts w:asciiTheme="minorEastAsia" w:hAnsiTheme="minorEastAsia"/>
+          <w:szCs w:val="21"/>
+        </w:rPr>
+      </w:pPr>
+      <w:r>
+        <w:rPr>
+          <w:rFonts w:asciiTheme="minorEastAsia" w:hAnsiTheme="minorEastAsia" w:hint="eastAsia"/>
+          <w:szCs w:val="21"/>
+        </w:rPr>
+        <w:t>实例(Python 3.0+)</w:t>
+      </w:r>
+    </w:p>
+    <w:p>
+      <w:pPr>
+        <w:rPr>
+          <w:rFonts w:asciiTheme="minorEastAsia" w:hAnsiTheme="minorEastAsia"/>
+          <w:szCs w:val="21"/>
+        </w:rPr>
+      </w:pPr>
+      <w:r>
+        <w:rPr>
+          <w:rFonts w:asciiTheme="minorEastAsia" w:hAnsiTheme="minorEastAsia"/>
+          <w:szCs w:val="21"/>
+        </w:rPr>
+        <w:t>#!/usr/bin/python3</w:t>
+      </w:r>
+    </w:p>
+    <w:p>
+      <w:pPr>
+        <w:rPr>
+          <w:rFonts w:asciiTheme="minorEastAsia" w:hAnsiTheme="minorEastAsia"/>
+          <w:szCs w:val="21"/>
+        </w:rPr>
+      </w:pPr>
+      <w:r>
+        <w:rPr>
+          <w:rFonts w:asciiTheme="minorEastAsia" w:hAnsiTheme="minorEastAsia"/>
+          <w:szCs w:val="21"/>
+        </w:rPr>
         <w:t xml:space="preserve"> </w:t>
       </w:r>
     </w:p>
@@ -15060,10 +15171,10 @@
       </w:pPr>
       <w:r>
         <w:rPr>
-          <w:rFonts w:asciiTheme="minorEastAsia" w:hAnsiTheme="minorEastAsia" w:hint="eastAsia"/>
+          <w:rFonts w:asciiTheme="minorEastAsia" w:hAnsiTheme="minorEastAsia"/>
           <w:szCs w:val="21"/>
         </w:rPr>
-        <w:t># 实例化类</w:t>
+        <w:t>class Complex:</w:t>
       </w:r>
     </w:p>
     <w:p>
@@ -15078,343 +15189,7 @@
           <w:rFonts w:asciiTheme="minorEastAsia" w:hAnsiTheme="minorEastAsia"/>
           <w:szCs w:val="21"/>
         </w:rPr>
-        <w:t xml:space="preserve">x = </w:t>
-      </w:r>
-      <w:proofErr w:type="spellStart"/>
-      <w:r>
-        <w:rPr>
-          <w:rFonts w:asciiTheme="minorEastAsia" w:hAnsiTheme="minorEastAsia"/>
-          <w:szCs w:val="21"/>
-        </w:rPr>
-        <w:t>MyClass</w:t>
-      </w:r>
-      <w:proofErr w:type="spellEnd"/>
-      <w:r>
-        <w:rPr>
-          <w:rFonts w:asciiTheme="minorEastAsia" w:hAnsiTheme="minorEastAsia"/>
-          <w:szCs w:val="21"/>
-        </w:rPr>
-        <w:t>()</w:t>
-      </w:r>
-    </w:p>
-    <w:p>
-      <w:pPr>
-        <w:rPr>
-          <w:rFonts w:asciiTheme="minorEastAsia" w:hAnsiTheme="minorEastAsia"/>
-          <w:szCs w:val="21"/>
-        </w:rPr>
-      </w:pPr>
-      <w:r>
-        <w:rPr>
-          <w:rFonts w:asciiTheme="minorEastAsia" w:hAnsiTheme="minorEastAsia"/>
-          <w:szCs w:val="21"/>
-        </w:rPr>
-        <w:t xml:space="preserve"> </w:t>
-      </w:r>
-    </w:p>
-    <w:p>
-      <w:pPr>
-        <w:rPr>
-          <w:rFonts w:asciiTheme="minorEastAsia" w:hAnsiTheme="minorEastAsia"/>
-          <w:szCs w:val="21"/>
-        </w:rPr>
-      </w:pPr>
-      <w:r>
-        <w:rPr>
-          <w:rFonts w:asciiTheme="minorEastAsia" w:hAnsiTheme="minorEastAsia" w:hint="eastAsia"/>
-          <w:szCs w:val="21"/>
-        </w:rPr>
-        <w:t># 访问类的属性和方法</w:t>
-      </w:r>
-    </w:p>
-    <w:p>
-      <w:pPr>
-        <w:rPr>
-          <w:rFonts w:asciiTheme="minorEastAsia" w:hAnsiTheme="minorEastAsia"/>
-          <w:szCs w:val="21"/>
-        </w:rPr>
-      </w:pPr>
-      <w:r>
-        <w:rPr>
-          <w:rFonts w:asciiTheme="minorEastAsia" w:hAnsiTheme="minorEastAsia" w:hint="eastAsia"/>
-          <w:szCs w:val="21"/>
-        </w:rPr>
-        <w:t>print("</w:t>
-      </w:r>
-      <w:proofErr w:type="spellStart"/>
-      <w:r>
-        <w:rPr>
-          <w:rFonts w:asciiTheme="minorEastAsia" w:hAnsiTheme="minorEastAsia" w:hint="eastAsia"/>
-          <w:szCs w:val="21"/>
-        </w:rPr>
-        <w:t>MyClass</w:t>
-      </w:r>
-      <w:proofErr w:type="spellEnd"/>
-      <w:r>
-        <w:rPr>
-          <w:rFonts w:asciiTheme="minorEastAsia" w:hAnsiTheme="minorEastAsia" w:hint="eastAsia"/>
-          <w:szCs w:val="21"/>
-        </w:rPr>
-        <w:t xml:space="preserve"> 类的属性 </w:t>
-      </w:r>
-      <w:proofErr w:type="spellStart"/>
-      <w:r>
-        <w:rPr>
-          <w:rFonts w:asciiTheme="minorEastAsia" w:hAnsiTheme="minorEastAsia" w:hint="eastAsia"/>
-          <w:szCs w:val="21"/>
-        </w:rPr>
-        <w:t>i</w:t>
-      </w:r>
-      <w:proofErr w:type="spellEnd"/>
-      <w:r>
-        <w:rPr>
-          <w:rFonts w:asciiTheme="minorEastAsia" w:hAnsiTheme="minorEastAsia" w:hint="eastAsia"/>
-          <w:szCs w:val="21"/>
-        </w:rPr>
-        <w:t xml:space="preserve"> 为：", </w:t>
-      </w:r>
-      <w:proofErr w:type="spellStart"/>
-      <w:r>
-        <w:rPr>
-          <w:rFonts w:asciiTheme="minorEastAsia" w:hAnsiTheme="minorEastAsia" w:hint="eastAsia"/>
-          <w:szCs w:val="21"/>
-        </w:rPr>
-        <w:t>x.i</w:t>
-      </w:r>
-      <w:proofErr w:type="spellEnd"/>
-      <w:r>
-        <w:rPr>
-          <w:rFonts w:asciiTheme="minorEastAsia" w:hAnsiTheme="minorEastAsia" w:hint="eastAsia"/>
-          <w:szCs w:val="21"/>
-        </w:rPr>
-        <w:t>)</w:t>
-      </w:r>
-    </w:p>
-    <w:p>
-      <w:pPr>
-        <w:rPr>
-          <w:rFonts w:asciiTheme="minorEastAsia" w:hAnsiTheme="minorEastAsia"/>
-          <w:szCs w:val="21"/>
-        </w:rPr>
-      </w:pPr>
-      <w:r>
-        <w:rPr>
-          <w:rFonts w:asciiTheme="minorEastAsia" w:hAnsiTheme="minorEastAsia" w:hint="eastAsia"/>
-          <w:szCs w:val="21"/>
-        </w:rPr>
-        <w:t>print("</w:t>
-      </w:r>
-      <w:proofErr w:type="spellStart"/>
-      <w:r>
-        <w:rPr>
-          <w:rFonts w:asciiTheme="minorEastAsia" w:hAnsiTheme="minorEastAsia" w:hint="eastAsia"/>
-          <w:szCs w:val="21"/>
-        </w:rPr>
-        <w:t>MyClass</w:t>
-      </w:r>
-      <w:proofErr w:type="spellEnd"/>
-      <w:r>
-        <w:rPr>
-          <w:rFonts w:asciiTheme="minorEastAsia" w:hAnsiTheme="minorEastAsia" w:hint="eastAsia"/>
-          <w:szCs w:val="21"/>
-        </w:rPr>
-        <w:t xml:space="preserve"> 类的方法 f 输出为：", </w:t>
-      </w:r>
-      <w:proofErr w:type="spellStart"/>
-      <w:r>
-        <w:rPr>
-          <w:rFonts w:asciiTheme="minorEastAsia" w:hAnsiTheme="minorEastAsia" w:hint="eastAsia"/>
-          <w:szCs w:val="21"/>
-        </w:rPr>
-        <w:t>x.f</w:t>
-      </w:r>
-      <w:proofErr w:type="spellEnd"/>
-      <w:r>
-        <w:rPr>
-          <w:rFonts w:asciiTheme="minorEastAsia" w:hAnsiTheme="minorEastAsia" w:hint="eastAsia"/>
-          <w:szCs w:val="21"/>
-        </w:rPr>
-        <w:t>())</w:t>
-      </w:r>
-    </w:p>
-    <w:p>
-      <w:pPr>
-        <w:rPr>
-          <w:rFonts w:asciiTheme="minorEastAsia" w:hAnsiTheme="minorEastAsia"/>
-          <w:sz w:val="28"/>
-          <w:szCs w:val="28"/>
-        </w:rPr>
-      </w:pPr>
-      <w:r>
-        <w:rPr>
-          <w:rFonts w:asciiTheme="minorEastAsia" w:hAnsiTheme="minorEastAsia" w:hint="eastAsia"/>
-          <w:sz w:val="28"/>
-          <w:szCs w:val="28"/>
-        </w:rPr>
-        <w:t>其中</w:t>
-      </w:r>
-      <w:r>
-        <w:rPr>
-          <w:rFonts w:asciiTheme="minorEastAsia" w:hAnsiTheme="minorEastAsia"/>
-          <w:sz w:val="28"/>
-          <w:szCs w:val="28"/>
-        </w:rPr>
-        <w:t>有所不同</w:t>
-      </w:r>
-      <w:r>
-        <w:rPr>
-          <w:rFonts w:asciiTheme="minorEastAsia" w:hAnsiTheme="minorEastAsia" w:hint="eastAsia"/>
-          <w:sz w:val="28"/>
-          <w:szCs w:val="28"/>
-        </w:rPr>
-        <w:t>的</w:t>
-      </w:r>
-      <w:r>
-        <w:rPr>
-          <w:rFonts w:asciiTheme="minorEastAsia" w:hAnsiTheme="minorEastAsia"/>
-          <w:sz w:val="28"/>
-          <w:szCs w:val="28"/>
-        </w:rPr>
-        <w:t>是，</w:t>
-      </w:r>
-      <w:r>
-        <w:rPr>
-          <w:rFonts w:asciiTheme="minorEastAsia" w:hAnsiTheme="minorEastAsia" w:hint="eastAsia"/>
-          <w:sz w:val="28"/>
-          <w:szCs w:val="28"/>
-        </w:rPr>
-        <w:t>python的</w:t>
-      </w:r>
-      <w:r>
-        <w:rPr>
-          <w:rFonts w:asciiTheme="minorEastAsia" w:hAnsiTheme="minorEastAsia"/>
-          <w:sz w:val="28"/>
-          <w:szCs w:val="28"/>
-        </w:rPr>
-        <w:t>类</w:t>
-      </w:r>
-      <w:r>
-        <w:rPr>
-          <w:rFonts w:asciiTheme="minorEastAsia" w:hAnsiTheme="minorEastAsia" w:hint="eastAsia"/>
-          <w:sz w:val="28"/>
-          <w:szCs w:val="28"/>
-        </w:rPr>
-        <w:t>一般</w:t>
-      </w:r>
-      <w:r>
-        <w:rPr>
-          <w:rFonts w:asciiTheme="minorEastAsia" w:hAnsiTheme="minorEastAsia"/>
-          <w:sz w:val="28"/>
-          <w:szCs w:val="28"/>
-        </w:rPr>
-        <w:t>需要定义构造函数来传递参数，用法例子如下：</w:t>
-      </w:r>
-    </w:p>
-    <w:p>
-      <w:pPr>
-        <w:rPr>
-          <w:rFonts w:asciiTheme="minorEastAsia" w:hAnsiTheme="minorEastAsia"/>
-          <w:szCs w:val="21"/>
-        </w:rPr>
-      </w:pPr>
-      <w:r>
-        <w:rPr>
-          <w:rFonts w:asciiTheme="minorEastAsia" w:hAnsiTheme="minorEastAsia" w:hint="eastAsia"/>
-          <w:szCs w:val="21"/>
-        </w:rPr>
-        <w:t>实例(Python 3.0+)</w:t>
-      </w:r>
-    </w:p>
-    <w:p>
-      <w:pPr>
-        <w:rPr>
-          <w:rFonts w:asciiTheme="minorEastAsia" w:hAnsiTheme="minorEastAsia"/>
-          <w:szCs w:val="21"/>
-        </w:rPr>
-      </w:pPr>
-      <w:r>
-        <w:rPr>
-          <w:rFonts w:asciiTheme="minorEastAsia" w:hAnsiTheme="minorEastAsia"/>
-          <w:szCs w:val="21"/>
-        </w:rPr>
-        <w:t>#!/</w:t>
-      </w:r>
-      <w:proofErr w:type="spellStart"/>
-      <w:r>
-        <w:rPr>
-          <w:rFonts w:asciiTheme="minorEastAsia" w:hAnsiTheme="minorEastAsia"/>
-          <w:szCs w:val="21"/>
-        </w:rPr>
-        <w:t>usr</w:t>
-      </w:r>
-      <w:proofErr w:type="spellEnd"/>
-      <w:r>
-        <w:rPr>
-          <w:rFonts w:asciiTheme="minorEastAsia" w:hAnsiTheme="minorEastAsia"/>
-          <w:szCs w:val="21"/>
-        </w:rPr>
-        <w:t>/bin/python3</w:t>
-      </w:r>
-    </w:p>
-    <w:p>
-      <w:pPr>
-        <w:rPr>
-          <w:rFonts w:asciiTheme="minorEastAsia" w:hAnsiTheme="minorEastAsia"/>
-          <w:szCs w:val="21"/>
-        </w:rPr>
-      </w:pPr>
-      <w:r>
-        <w:rPr>
-          <w:rFonts w:asciiTheme="minorEastAsia" w:hAnsiTheme="minorEastAsia"/>
-          <w:szCs w:val="21"/>
-        </w:rPr>
-        <w:t xml:space="preserve"> </w:t>
-      </w:r>
-    </w:p>
-    <w:p>
-      <w:pPr>
-        <w:rPr>
-          <w:rFonts w:asciiTheme="minorEastAsia" w:hAnsiTheme="minorEastAsia"/>
-          <w:szCs w:val="21"/>
-        </w:rPr>
-      </w:pPr>
-      <w:r>
-        <w:rPr>
-          <w:rFonts w:asciiTheme="minorEastAsia" w:hAnsiTheme="minorEastAsia"/>
-          <w:szCs w:val="21"/>
-        </w:rPr>
-        <w:t>class Complex:</w:t>
-      </w:r>
-    </w:p>
-    <w:p>
-      <w:pPr>
-        <w:rPr>
-          <w:rFonts w:asciiTheme="minorEastAsia" w:hAnsiTheme="minorEastAsia"/>
-          <w:szCs w:val="21"/>
-        </w:rPr>
-      </w:pPr>
-      <w:r>
-        <w:rPr>
-          <w:rFonts w:asciiTheme="minorEastAsia" w:hAnsiTheme="minorEastAsia"/>
-          <w:szCs w:val="21"/>
-        </w:rPr>
-        <w:t xml:space="preserve">    </w:t>
-      </w:r>
-      <w:proofErr w:type="spellStart"/>
-      <w:r>
-        <w:rPr>
-          <w:rFonts w:asciiTheme="minorEastAsia" w:hAnsiTheme="minorEastAsia"/>
-          <w:szCs w:val="21"/>
-        </w:rPr>
-        <w:t>def</w:t>
-      </w:r>
-      <w:proofErr w:type="spellEnd"/>
-      <w:r>
-        <w:rPr>
-          <w:rFonts w:asciiTheme="minorEastAsia" w:hAnsiTheme="minorEastAsia"/>
-          <w:szCs w:val="21"/>
-        </w:rPr>
-        <w:t xml:space="preserve"> __</w:t>
+        <w:t xml:space="preserve">    def __</w:t>
       </w:r>
       <w:proofErr w:type="spellStart"/>
       <w:r>
@@ -15895,17 +15670,91 @@
         </w:rPr>
         <w:tab/>
       </w:r>
-      <w:bookmarkStart w:id="0" w:name="_GoBack"/>
-      <w:bookmarkEnd w:id="0"/>
-    </w:p>
-    <w:p>
-      <w:pPr>
-        <w:rPr>
-          <w:rFonts w:asciiTheme="minorEastAsia" w:hAnsiTheme="minorEastAsia"/>
-          <w:sz w:val="28"/>
-          <w:szCs w:val="28"/>
-        </w:rPr>
-      </w:pPr>
+      <w:r>
+        <w:rPr>
+          <w:rFonts w:asciiTheme="minorEastAsia" w:hAnsiTheme="minorEastAsia" w:hint="eastAsia"/>
+          <w:sz w:val="28"/>
+          <w:szCs w:val="28"/>
+        </w:rPr>
+        <w:t>练习4</w:t>
+      </w:r>
+      <w:r>
+        <w:rPr>
+          <w:rFonts w:asciiTheme="minorEastAsia" w:hAnsiTheme="minorEastAsia"/>
+          <w:sz w:val="28"/>
+          <w:szCs w:val="28"/>
+        </w:rPr>
+        <w:t>2</w:t>
+      </w:r>
+      <w:r>
+        <w:rPr>
+          <w:rFonts w:asciiTheme="minorEastAsia" w:hAnsiTheme="minorEastAsia" w:hint="eastAsia"/>
+          <w:sz w:val="28"/>
+          <w:szCs w:val="28"/>
+        </w:rPr>
+        <w:t>教了对象，类，和实例的关系，教了父类和子类的关系，教了实例和类的关系，以及给出了一个继承父类变量的案例。注意初始化函数前后是两个下划线_</w:t>
+      </w:r>
+      <w:r>
+        <w:rPr>
+          <w:rFonts w:asciiTheme="minorEastAsia" w:hAnsiTheme="minorEastAsia"/>
+          <w:sz w:val="28"/>
+          <w:szCs w:val="28"/>
+        </w:rPr>
+        <w:t>_</w:t>
+      </w:r>
+      <w:r>
+        <w:rPr>
+          <w:rFonts w:asciiTheme="minorEastAsia" w:hAnsiTheme="minorEastAsia" w:hint="eastAsia"/>
+          <w:sz w:val="28"/>
+          <w:szCs w:val="28"/>
+        </w:rPr>
+        <w:t>。</w:t>
+      </w:r>
+    </w:p>
+    <w:p>
+      <w:pPr>
+        <w:pStyle w:val="2"/>
+      </w:pPr>
+      <w:r>
+        <w:rPr>
+          <w:rFonts w:asciiTheme="minorEastAsia" w:hAnsiTheme="minorEastAsia"/>
+          <w:sz w:val="28"/>
+          <w:szCs w:val="28"/>
+        </w:rPr>
+        <w:tab/>
+      </w:r>
+      <w:r>
+        <w:t>E</w:t>
+      </w:r>
+      <w:r>
+        <w:rPr>
+          <w:rFonts w:hint="eastAsia"/>
+        </w:rPr>
+        <w:t xml:space="preserve">xercise </w:t>
+      </w:r>
+      <w:r>
+        <w:t>4</w:t>
+      </w:r>
+      <w:r>
+        <w:t>3</w:t>
+      </w:r>
+    </w:p>
+    <w:p>
+      <w:pPr>
+        <w:rPr>
+          <w:rFonts w:asciiTheme="minorEastAsia" w:hAnsiTheme="minorEastAsia" w:hint="eastAsia"/>
+          <w:sz w:val="28"/>
+          <w:szCs w:val="28"/>
+        </w:rPr>
+      </w:pPr>
+      <w:r>
+        <w:rPr>
+          <w:rFonts w:asciiTheme="minorEastAsia" w:hAnsiTheme="minorEastAsia"/>
+          <w:sz w:val="28"/>
+          <w:szCs w:val="28"/>
+        </w:rPr>
+        <w:tab/>
+      </w:r>
     </w:p>
     <w:p>
       <w:pPr>
@@ -15954,8 +15803,8 @@
 </file>
 
 <file path=word/numbering.xml><?xml version="1.0" encoding="utf-8"?>
-<w:numbering xmlns:wpc="http://schemas.microsoft.com/office/word/2010/wordprocessingCanvas" xmlns:mc="http://schemas.openxmlformats.org/markup-compatibility/2006" xmlns:o="urn:schemas-microsoft-com:office:office" xmlns:r="http://schemas.openxmlformats.org/officeDocument/2006/relationships" xmlns:m="http://schemas.openxmlformats.org/officeDocument/2006/math" xmlns:v="urn:schemas-microsoft-com:vml" xmlns:wp14="http://schemas.microsoft.com/office/word/2010/wordprocessingDrawing" xmlns:wp="http://schemas.openxmlformats.org/drawingml/2006/wordprocessingDrawing" xmlns:w10="urn:schemas-microsoft-com:office:word" xmlns:w="http://schemas.openxmlformats.org/wordprocessingml/2006/main" xmlns:w14="http://schemas.microsoft.com/office/word/2010/wordml" xmlns:w15="http://schemas.microsoft.com/office/word/2012/wordml" xmlns:wpg="http://schemas.microsoft.com/office/word/2010/wordprocessingGroup" xmlns:wpi="http://schemas.microsoft.com/office/word/2010/wordprocessingInk" xmlns:wne="http://schemas.microsoft.com/office/word/2006/wordml" xmlns:wps="http://schemas.microsoft.com/office/word/2010/wordprocessingShape" mc:Ignorable="w14 w15 wp14">
-  <w:abstractNum w:abstractNumId="0">
+<w:numbering xmlns:wpc="http://schemas.microsoft.com/office/word/2010/wordprocessingCanvas" xmlns:cx="http://schemas.microsoft.com/office/drawing/2014/chartex" xmlns:cx1="http://schemas.microsoft.com/office/drawing/2015/9/8/chartex" xmlns:cx2="http://schemas.microsoft.com/office/drawing/2015/10/21/chartex" xmlns:cx3="http://schemas.microsoft.com/office/drawing/2016/5/9/chartex" xmlns:cx4="http://schemas.microsoft.com/office/drawing/2016/5/10/chartex" xmlns:cx5="http://schemas.microsoft.com/office/drawing/2016/5/11/chartex" xmlns:cx6="http://schemas.microsoft.com/office/drawing/2016/5/12/chartex" xmlns:cx7="http://schemas.microsoft.com/office/drawing/2016/5/13/chartex" xmlns:cx8="http://schemas.microsoft.com/office/drawing/2016/5/14/chartex" xmlns:mc="http://schemas.openxmlformats.org/markup-compatibility/2006" xmlns:aink="http://schemas.microsoft.com/office/drawing/2016/ink" xmlns:am3d="http://schemas.microsoft.com/office/drawing/2017/model3d" xmlns:o="urn:schemas-microsoft-com:office:office" xmlns:r="http://schemas.openxmlformats.org/officeDocument/2006/relationships" xmlns:m="http://schemas.openxmlformats.org/officeDocument/2006/math" xmlns:v="urn:schemas-microsoft-com:vml" xmlns:wp14="http://schemas.microsoft.com/office/word/2010/wordprocessingDrawing" xmlns:wp="http://schemas.openxmlformats.org/drawingml/2006/wordprocessingDrawing" xmlns:w10="urn:schemas-microsoft-com:office:word" xmlns:w="http://schemas.openxmlformats.org/wordprocessingml/2006/main" xmlns:w14="http://schemas.microsoft.com/office/word/2010/wordml" xmlns:w15="http://schemas.microsoft.com/office/word/2012/wordml" xmlns:w16cex="http://schemas.microsoft.com/office/word/2018/wordml/cex" xmlns:w16cid="http://schemas.microsoft.com/office/word/2016/wordml/cid" xmlns:w16="http://schemas.microsoft.com/office/word/2018/wordml" xmlns:w16sdtdh="http://schemas.microsoft.com/office/word/2020/wordml/sdtdatahash" xmlns:w16se="http://schemas.microsoft.com/office/word/2015/wordml/symex" xmlns:wpg="http://schemas.microsoft.com/office/word/2010/wordprocessingGroup" xmlns:wpi="http://schemas.microsoft.com/office/word/2010/wordprocessingInk" xmlns:wne="http://schemas.microsoft.com/office/word/2006/wordml" xmlns:wps="http://schemas.microsoft.com/office/word/2010/wordprocessingShape" mc:Ignorable="w14 w15 w16se w16cid w16 w16cex w16sdtdh wp14">
+  <w:abstractNum w:abstractNumId="0" w15:restartNumberingAfterBreak="0">
     <w:nsid w:val="0B573EDB"/>
     <w:multiLevelType w:val="multilevel"/>
     <w:tmpl w:val="11765F9E"/>
@@ -16104,7 +15953,7 @@
       </w:rPr>
     </w:lvl>
   </w:abstractNum>
-  <w:abstractNum w:abstractNumId="1">
+  <w:abstractNum w:abstractNumId="1" w15:restartNumberingAfterBreak="0">
     <w:nsid w:val="0C913705"/>
     <w:multiLevelType w:val="multilevel"/>
     <w:tmpl w:val="0F26A02A"/>
@@ -16253,7 +16102,7 @@
       </w:rPr>
     </w:lvl>
   </w:abstractNum>
-  <w:abstractNum w:abstractNumId="2">
+  <w:abstractNum w:abstractNumId="2" w15:restartNumberingAfterBreak="0">
     <w:nsid w:val="22391C35"/>
     <w:multiLevelType w:val="multilevel"/>
     <w:tmpl w:val="C922AF52"/>
@@ -16402,7 +16251,7 @@
       </w:rPr>
     </w:lvl>
   </w:abstractNum>
-  <w:abstractNum w:abstractNumId="3">
+  <w:abstractNum w:abstractNumId="3" w15:restartNumberingAfterBreak="0">
     <w:nsid w:val="2CAB55D3"/>
     <w:multiLevelType w:val="multilevel"/>
     <w:tmpl w:val="99D28DB4"/>
@@ -16551,7 +16400,7 @@
       </w:rPr>
     </w:lvl>
   </w:abstractNum>
-  <w:abstractNum w:abstractNumId="4">
+  <w:abstractNum w:abstractNumId="4" w15:restartNumberingAfterBreak="0">
     <w:nsid w:val="3ECC49BA"/>
     <w:multiLevelType w:val="multilevel"/>
     <w:tmpl w:val="62DE3EB2"/>
@@ -16700,7 +16549,7 @@
       </w:rPr>
     </w:lvl>
   </w:abstractNum>
-  <w:abstractNum w:abstractNumId="5">
+  <w:abstractNum w:abstractNumId="5" w15:restartNumberingAfterBreak="0">
     <w:nsid w:val="48A51475"/>
     <w:multiLevelType w:val="multilevel"/>
     <w:tmpl w:val="FD6A62D4"/>
@@ -16849,7 +16698,7 @@
       </w:rPr>
     </w:lvl>
   </w:abstractNum>
-  <w:abstractNum w:abstractNumId="6">
+  <w:abstractNum w:abstractNumId="6" w15:restartNumberingAfterBreak="0">
     <w:nsid w:val="49D70B8B"/>
     <w:multiLevelType w:val="multilevel"/>
     <w:tmpl w:val="FF54FF66"/>
@@ -16998,7 +16847,7 @@
       </w:rPr>
     </w:lvl>
   </w:abstractNum>
-  <w:abstractNum w:abstractNumId="7">
+  <w:abstractNum w:abstractNumId="7" w15:restartNumberingAfterBreak="0">
     <w:nsid w:val="4D515EB3"/>
     <w:multiLevelType w:val="multilevel"/>
     <w:tmpl w:val="80DE3FA8"/>
@@ -17147,7 +16996,7 @@
       </w:rPr>
     </w:lvl>
   </w:abstractNum>
-  <w:abstractNum w:abstractNumId="8">
+  <w:abstractNum w:abstractNumId="8" w15:restartNumberingAfterBreak="0">
     <w:nsid w:val="4D64281E"/>
     <w:multiLevelType w:val="multilevel"/>
     <w:tmpl w:val="5E94CE12"/>
@@ -17296,7 +17145,7 @@
       </w:rPr>
     </w:lvl>
   </w:abstractNum>
-  <w:abstractNum w:abstractNumId="9">
+  <w:abstractNum w:abstractNumId="9" w15:restartNumberingAfterBreak="0">
     <w:nsid w:val="54C95A1F"/>
     <w:multiLevelType w:val="multilevel"/>
     <w:tmpl w:val="65DE9204"/>
@@ -17445,7 +17294,7 @@
       </w:rPr>
     </w:lvl>
   </w:abstractNum>
-  <w:abstractNum w:abstractNumId="10">
+  <w:abstractNum w:abstractNumId="10" w15:restartNumberingAfterBreak="0">
     <w:nsid w:val="58FD1E88"/>
     <w:multiLevelType w:val="multilevel"/>
     <w:tmpl w:val="0DA8310E"/>
@@ -17594,7 +17443,7 @@
       </w:rPr>
     </w:lvl>
   </w:abstractNum>
-  <w:abstractNum w:abstractNumId="11">
+  <w:abstractNum w:abstractNumId="11" w15:restartNumberingAfterBreak="0">
     <w:nsid w:val="693446D1"/>
     <w:multiLevelType w:val="multilevel"/>
     <w:tmpl w:val="EF226FBA"/>
@@ -17743,7 +17592,7 @@
       </w:rPr>
     </w:lvl>
   </w:abstractNum>
-  <w:abstractNum w:abstractNumId="12">
+  <w:abstractNum w:abstractNumId="12" w15:restartNumberingAfterBreak="0">
     <w:nsid w:val="69D55116"/>
     <w:multiLevelType w:val="multilevel"/>
     <w:tmpl w:val="1820F312"/>
@@ -17892,7 +17741,7 @@
       </w:rPr>
     </w:lvl>
   </w:abstractNum>
-  <w:abstractNum w:abstractNumId="13">
+  <w:abstractNum w:abstractNumId="13" w15:restartNumberingAfterBreak="0">
     <w:nsid w:val="71AF1665"/>
     <w:multiLevelType w:val="multilevel"/>
     <w:tmpl w:val="B4AE2B28"/>
@@ -18087,7 +17936,7 @@
 </file>
 
 <file path=word/styles.xml><?xml version="1.0" encoding="utf-8"?>
-<w:styles xmlns:mc="http://schemas.openxmlformats.org/markup-compatibility/2006" xmlns:r="http://schemas.openxmlformats.org/officeDocument/2006/relationships" xmlns:w="http://schemas.openxmlformats.org/wordprocessingml/2006/main" xmlns:w14="http://schemas.microsoft.com/office/word/2010/wordml" xmlns:w15="http://schemas.microsoft.com/office/word/2012/wordml" mc:Ignorable="w14 w15">
+<w:styles xmlns:mc="http://schemas.openxmlformats.org/markup-compatibility/2006" xmlns:r="http://schemas.openxmlformats.org/officeDocument/2006/relationships" xmlns:w="http://schemas.openxmlformats.org/wordprocessingml/2006/main" xmlns:w14="http://schemas.microsoft.com/office/word/2010/wordml" xmlns:w15="http://schemas.microsoft.com/office/word/2012/wordml" xmlns:w16cex="http://schemas.microsoft.com/office/word/2018/wordml/cex" xmlns:w16cid="http://schemas.microsoft.com/office/word/2016/wordml/cid" xmlns:w16="http://schemas.microsoft.com/office/word/2018/wordml" xmlns:w16sdtdh="http://schemas.microsoft.com/office/word/2020/wordml/sdtdatahash" xmlns:w16se="http://schemas.microsoft.com/office/word/2015/wordml/symex" mc:Ignorable="w14 w15 w16se w16cid w16 w16cex w16sdtdh">
   <w:docDefaults>
     <w:rPrDefault>
       <w:rPr>
@@ -18100,7 +17949,7 @@
     </w:rPrDefault>
     <w:pPrDefault/>
   </w:docDefaults>
-  <w:latentStyles w:defLockedState="0" w:defUIPriority="99" w:defSemiHidden="0" w:defUnhideWhenUsed="0" w:defQFormat="0" w:count="371">
+  <w:latentStyles w:defLockedState="0" w:defUIPriority="99" w:defSemiHidden="0" w:defUnhideWhenUsed="0" w:defQFormat="0" w:count="376">
     <w:lsdException w:name="Normal" w:uiPriority="0" w:qFormat="1"/>
     <w:lsdException w:name="heading 1" w:uiPriority="9" w:qFormat="1"/>
     <w:lsdException w:name="heading 2" w:semiHidden="1" w:uiPriority="9" w:unhideWhenUsed="1" w:qFormat="1"/>
@@ -18206,7 +18055,6 @@
     <w:lsdException w:name="HTML Sample" w:semiHidden="1" w:unhideWhenUsed="1"/>
     <w:lsdException w:name="HTML Typewriter" w:semiHidden="1" w:unhideWhenUsed="1"/>
     <w:lsdException w:name="HTML Variable" w:semiHidden="1" w:unhideWhenUsed="1"/>
-    <w:lsdException w:name="Normal Table" w:semiHidden="1" w:unhideWhenUsed="1"/>
     <w:lsdException w:name="annotation subject" w:semiHidden="1" w:unhideWhenUsed="1"/>
     <w:lsdException w:name="No List" w:semiHidden="1" w:unhideWhenUsed="1"/>
     <w:lsdException w:name="Outline List 1" w:semiHidden="1" w:unhideWhenUsed="1"/>
@@ -18249,11 +18097,8 @@
     <w:lsdException w:name="Table Contemporary" w:semiHidden="1" w:unhideWhenUsed="1"/>
     <w:lsdException w:name="Table Elegant" w:semiHidden="1" w:unhideWhenUsed="1"/>
     <w:lsdException w:name="Table Professional" w:semiHidden="1" w:unhideWhenUsed="1"/>
-    <w:lsdException w:name="Table Subtle 1" w:semiHidden="1" w:unhideWhenUsed="1"/>
     <w:lsdException w:name="Table Subtle 2" w:semiHidden="1" w:unhideWhenUsed="1"/>
     <w:lsdException w:name="Table Web 1" w:semiHidden="1" w:unhideWhenUsed="1"/>
-    <w:lsdException w:name="Table Web 2" w:semiHidden="1" w:unhideWhenUsed="1"/>
-    <w:lsdException w:name="Table Web 3" w:semiHidden="1" w:unhideWhenUsed="1"/>
     <w:lsdException w:name="Balloon Text" w:semiHidden="1" w:unhideWhenUsed="1"/>
     <w:lsdException w:name="Table Grid" w:uiPriority="39"/>
     <w:lsdException w:name="Table Theme" w:semiHidden="1" w:unhideWhenUsed="1"/>
@@ -18472,6 +18317,11 @@
     <w:lsdException w:name="List Table 5 Dark Accent 6" w:uiPriority="50"/>
     <w:lsdException w:name="List Table 6 Colorful Accent 6" w:uiPriority="51"/>
     <w:lsdException w:name="List Table 7 Colorful Accent 6" w:uiPriority="52"/>
+    <w:lsdException w:name="Mention" w:semiHidden="1" w:unhideWhenUsed="1"/>
+    <w:lsdException w:name="Smart Hyperlink" w:semiHidden="1" w:unhideWhenUsed="1"/>
+    <w:lsdException w:name="Hashtag" w:semiHidden="1" w:unhideWhenUsed="1"/>
+    <w:lsdException w:name="Unresolved Mention" w:semiHidden="1" w:unhideWhenUsed="1"/>
+    <w:lsdException w:name="Smart Link" w:semiHidden="1" w:unhideWhenUsed="1"/>
   </w:latentStyles>
   <w:style w:type="paragraph" w:default="1" w:styleId="a">
     <w:name w:val="Normal"/>
@@ -18485,7 +18335,7 @@
     <w:name w:val="heading 1"/>
     <w:basedOn w:val="a"/>
     <w:next w:val="a"/>
-    <w:link w:val="1Char"/>
+    <w:link w:val="10"/>
     <w:uiPriority w:val="9"/>
     <w:qFormat/>
     <w:rsid w:val="003050D4"/>
@@ -18507,7 +18357,7 @@
     <w:name w:val="heading 2"/>
     <w:basedOn w:val="a"/>
     <w:next w:val="a"/>
-    <w:link w:val="2Char"/>
+    <w:link w:val="20"/>
     <w:uiPriority w:val="9"/>
     <w:unhideWhenUsed/>
     <w:qFormat/>
@@ -18553,8 +18403,8 @@
     <w:semiHidden/>
     <w:unhideWhenUsed/>
   </w:style>
-  <w:style w:type="character" w:customStyle="1" w:styleId="1Char">
-    <w:name w:val="标题 1 Char"/>
+  <w:style w:type="character" w:customStyle="1" w:styleId="10">
+    <w:name w:val="标题 1 字符"/>
     <w:basedOn w:val="a0"/>
     <w:link w:val="1"/>
     <w:uiPriority w:val="9"/>
@@ -18567,8 +18417,8 @@
       <w:szCs w:val="44"/>
     </w:rPr>
   </w:style>
-  <w:style w:type="character" w:customStyle="1" w:styleId="2Char">
-    <w:name w:val="标题 2 Char"/>
+  <w:style w:type="character" w:customStyle="1" w:styleId="20">
+    <w:name w:val="标题 2 字符"/>
     <w:basedOn w:val="a0"/>
     <w:link w:val="2"/>
     <w:uiPriority w:val="9"/>
@@ -18630,7 +18480,7 @@
   <w:style w:type="paragraph" w:styleId="HTML">
     <w:name w:val="HTML Preformatted"/>
     <w:basedOn w:val="a"/>
-    <w:link w:val="HTMLChar"/>
+    <w:link w:val="HTML0"/>
     <w:uiPriority w:val="99"/>
     <w:semiHidden/>
     <w:unhideWhenUsed/>
@@ -18664,8 +18514,8 @@
       <w:szCs w:val="24"/>
     </w:rPr>
   </w:style>
-  <w:style w:type="character" w:customStyle="1" w:styleId="HTMLChar">
-    <w:name w:val="HTML 预设格式 Char"/>
+  <w:style w:type="character" w:customStyle="1" w:styleId="HTML0">
+    <w:name w:val="HTML 预设格式 字符"/>
     <w:basedOn w:val="a0"/>
     <w:link w:val="HTML"/>
     <w:uiPriority w:val="99"/>

</xml_diff>

<commit_message>
some notes of ex43
</commit_message>
<xml_diff>
--- a/study notes.docx
+++ b/study notes.docx
@@ -15657,7 +15657,7 @@
     <w:p>
       <w:pPr>
         <w:rPr>
-          <w:rFonts w:asciiTheme="minorEastAsia" w:hAnsiTheme="minorEastAsia" w:hint="eastAsia"/>
+          <w:rFonts w:asciiTheme="minorEastAsia" w:hAnsiTheme="minorEastAsia"/>
           <w:sz w:val="28"/>
           <w:szCs w:val="28"/>
         </w:rPr>
@@ -15733,16 +15733,13 @@
         <w:t xml:space="preserve">xercise </w:t>
       </w:r>
       <w:r>
-        <w:t>4</w:t>
-      </w:r>
-      <w:r>
-        <w:t>3</w:t>
-      </w:r>
-    </w:p>
-    <w:p>
-      <w:pPr>
-        <w:rPr>
-          <w:rFonts w:asciiTheme="minorEastAsia" w:hAnsiTheme="minorEastAsia" w:hint="eastAsia"/>
+        <w:t>43</w:t>
+      </w:r>
+    </w:p>
+    <w:p>
+      <w:pPr>
+        <w:rPr>
+          <w:rFonts w:asciiTheme="minorEastAsia" w:hAnsiTheme="minorEastAsia"/>
           <w:sz w:val="28"/>
           <w:szCs w:val="28"/>
         </w:rPr>
@@ -15755,24 +15752,248 @@
         </w:rPr>
         <w:tab/>
       </w:r>
-    </w:p>
-    <w:p>
-      <w:pPr>
-        <w:rPr>
-          <w:rFonts w:asciiTheme="minorEastAsia" w:hAnsiTheme="minorEastAsia"/>
-          <w:sz w:val="28"/>
-          <w:szCs w:val="28"/>
-        </w:rPr>
-      </w:pPr>
-    </w:p>
-    <w:p>
-      <w:pPr>
-        <w:rPr>
-          <w:rFonts w:asciiTheme="minorEastAsia" w:hAnsiTheme="minorEastAsia"/>
-          <w:sz w:val="28"/>
-          <w:szCs w:val="28"/>
-        </w:rPr>
-      </w:pPr>
+      <w:r>
+        <w:rPr>
+          <w:rFonts w:asciiTheme="minorEastAsia" w:hAnsiTheme="minorEastAsia" w:hint="eastAsia"/>
+          <w:sz w:val="28"/>
+          <w:szCs w:val="28"/>
+        </w:rPr>
+        <w:t>这是一个很长的节，这一节教我们如何来分析和建立一套对象。分析过程如下：</w:t>
+      </w:r>
+    </w:p>
+    <w:p>
+      <w:pPr>
+        <w:autoSpaceDE w:val="0"/>
+        <w:autoSpaceDN w:val="0"/>
+        <w:adjustRightInd w:val="0"/>
+        <w:jc w:val="left"/>
+        <w:rPr>
+          <w:rFonts w:ascii="ArialMTStd-Regular-Identity-H" w:eastAsia="ArialMTStd-Regular-Identity-H" w:cs="ArialMTStd-Regular-Identity-H"/>
+          <w:kern w:val="0"/>
+          <w:sz w:val="32"/>
+          <w:szCs w:val="32"/>
+        </w:rPr>
+      </w:pPr>
+      <w:r>
+        <w:rPr>
+          <w:rFonts w:ascii="ArialMTStd-Regular-Identity-H" w:eastAsia="ArialMTStd-Regular-Identity-H" w:cs="ArialMTStd-Regular-Identity-H"/>
+          <w:kern w:val="0"/>
+          <w:sz w:val="32"/>
+          <w:szCs w:val="32"/>
+        </w:rPr>
+        <w:t>1. Write or draw about the problem.</w:t>
+      </w:r>
+    </w:p>
+    <w:p>
+      <w:pPr>
+        <w:autoSpaceDE w:val="0"/>
+        <w:autoSpaceDN w:val="0"/>
+        <w:adjustRightInd w:val="0"/>
+        <w:jc w:val="left"/>
+        <w:rPr>
+          <w:rFonts w:ascii="ArialMTStd-Regular-Identity-H" w:eastAsia="ArialMTStd-Regular-Identity-H" w:cs="ArialMTStd-Regular-Identity-H"/>
+          <w:kern w:val="0"/>
+          <w:sz w:val="32"/>
+          <w:szCs w:val="32"/>
+        </w:rPr>
+      </w:pPr>
+      <w:r>
+        <w:rPr>
+          <w:rFonts w:ascii="ArialMTStd-Regular-Identity-H" w:eastAsia="ArialMTStd-Regular-Identity-H" w:cs="ArialMTStd-Regular-Identity-H"/>
+          <w:kern w:val="0"/>
+          <w:sz w:val="32"/>
+          <w:szCs w:val="32"/>
+        </w:rPr>
+        <w:t>2. Extract key concepts from 1 and research them.</w:t>
+      </w:r>
+    </w:p>
+    <w:p>
+      <w:pPr>
+        <w:autoSpaceDE w:val="0"/>
+        <w:autoSpaceDN w:val="0"/>
+        <w:adjustRightInd w:val="0"/>
+        <w:jc w:val="left"/>
+        <w:rPr>
+          <w:rFonts w:ascii="ArialMTStd-Regular-Identity-H" w:eastAsia="ArialMTStd-Regular-Identity-H" w:cs="ArialMTStd-Regular-Identity-H"/>
+          <w:kern w:val="0"/>
+          <w:sz w:val="32"/>
+          <w:szCs w:val="32"/>
+        </w:rPr>
+      </w:pPr>
+      <w:r>
+        <w:rPr>
+          <w:rFonts w:ascii="ArialMTStd-Regular-Identity-H" w:eastAsia="ArialMTStd-Regular-Identity-H" w:cs="ArialMTStd-Regular-Identity-H"/>
+          <w:kern w:val="0"/>
+          <w:sz w:val="32"/>
+          <w:szCs w:val="32"/>
+        </w:rPr>
+        <w:t>3. Create a class hierarchy and object map for the concepts.</w:t>
+      </w:r>
+    </w:p>
+    <w:p>
+      <w:pPr>
+        <w:autoSpaceDE w:val="0"/>
+        <w:autoSpaceDN w:val="0"/>
+        <w:adjustRightInd w:val="0"/>
+        <w:jc w:val="left"/>
+        <w:rPr>
+          <w:rFonts w:ascii="ArialMTStd-Regular-Identity-H" w:eastAsia="ArialMTStd-Regular-Identity-H" w:cs="ArialMTStd-Regular-Identity-H"/>
+          <w:kern w:val="0"/>
+          <w:sz w:val="32"/>
+          <w:szCs w:val="32"/>
+        </w:rPr>
+      </w:pPr>
+      <w:r>
+        <w:rPr>
+          <w:rFonts w:ascii="ArialMTStd-Regular-Identity-H" w:eastAsia="ArialMTStd-Regular-Identity-H" w:cs="ArialMTStd-Regular-Identity-H"/>
+          <w:kern w:val="0"/>
+          <w:sz w:val="32"/>
+          <w:szCs w:val="32"/>
+        </w:rPr>
+        <w:t>4. Code the classes and a test to run them.</w:t>
+      </w:r>
+    </w:p>
+    <w:p>
+      <w:pPr>
+        <w:rPr>
+          <w:rFonts w:asciiTheme="minorEastAsia" w:hAnsiTheme="minorEastAsia" w:hint="eastAsia"/>
+          <w:sz w:val="32"/>
+          <w:szCs w:val="32"/>
+        </w:rPr>
+      </w:pPr>
+      <w:r>
+        <w:rPr>
+          <w:rFonts w:ascii="ArialMTStd-Regular-Identity-H" w:eastAsia="ArialMTStd-Regular-Identity-H" w:cs="ArialMTStd-Regular-Identity-H"/>
+          <w:kern w:val="0"/>
+          <w:sz w:val="32"/>
+          <w:szCs w:val="32"/>
+        </w:rPr>
+        <w:t>5. Repeat and refine.</w:t>
+      </w:r>
+    </w:p>
+    <w:p>
+      <w:pPr>
+        <w:rPr>
+          <w:rFonts w:asciiTheme="minorEastAsia" w:hAnsiTheme="minorEastAsia"/>
+          <w:sz w:val="28"/>
+          <w:szCs w:val="28"/>
+        </w:rPr>
+      </w:pPr>
+    </w:p>
+    <w:p>
+      <w:pPr>
+        <w:rPr>
+          <w:rFonts w:asciiTheme="minorEastAsia" w:hAnsiTheme="minorEastAsia"/>
+          <w:sz w:val="28"/>
+          <w:szCs w:val="28"/>
+        </w:rPr>
+      </w:pPr>
+      <w:r>
+        <w:rPr>
+          <w:rFonts w:asciiTheme="minorEastAsia" w:hAnsiTheme="minorEastAsia" w:hint="eastAsia"/>
+          <w:sz w:val="28"/>
+          <w:szCs w:val="28"/>
+        </w:rPr>
+        <w:t>1写出所有相关的名词和动词，并描述他们之间的关系。</w:t>
+      </w:r>
+      <w:r>
+        <w:rPr>
+          <w:rFonts w:asciiTheme="minorEastAsia" w:hAnsiTheme="minorEastAsia" w:hint="eastAsia"/>
+          <w:sz w:val="28"/>
+          <w:szCs w:val="28"/>
+        </w:rPr>
+        <w:t>最好是能整理为一个表格或者画出一个关系图。</w:t>
+      </w:r>
+    </w:p>
+    <w:p>
+      <w:pPr>
+        <w:rPr>
+          <w:rFonts w:asciiTheme="minorEastAsia" w:hAnsiTheme="minorEastAsia"/>
+          <w:sz w:val="28"/>
+          <w:szCs w:val="28"/>
+        </w:rPr>
+      </w:pPr>
+      <w:r>
+        <w:rPr>
+          <w:rFonts w:asciiTheme="minorEastAsia" w:hAnsiTheme="minorEastAsia" w:hint="eastAsia"/>
+          <w:sz w:val="28"/>
+          <w:szCs w:val="28"/>
+        </w:rPr>
+        <w:t>2</w:t>
+      </w:r>
+      <w:r>
+        <w:rPr>
+          <w:rFonts w:asciiTheme="minorEastAsia" w:hAnsiTheme="minorEastAsia"/>
+          <w:sz w:val="28"/>
+          <w:szCs w:val="28"/>
+        </w:rPr>
+        <w:t>.</w:t>
+      </w:r>
+      <w:r>
+        <w:rPr>
+          <w:rFonts w:asciiTheme="minorEastAsia" w:hAnsiTheme="minorEastAsia" w:hint="eastAsia"/>
+          <w:sz w:val="28"/>
+          <w:szCs w:val="28"/>
+        </w:rPr>
+        <w:t>要提取出第一步里描述的关键词信息，主要是各种名词，然后研究他们有没有上下级继承关系</w:t>
+      </w:r>
+      <w:r>
+        <w:rPr>
+          <w:rFonts w:asciiTheme="minorEastAsia" w:hAnsiTheme="minorEastAsia" w:hint="eastAsia"/>
+          <w:sz w:val="28"/>
+          <w:szCs w:val="28"/>
+        </w:rPr>
+        <w:t>，然后删除掉类似的名词，把名词按上下级关系列成一个表</w:t>
+      </w:r>
+      <w:r>
+        <w:rPr>
+          <w:rFonts w:asciiTheme="minorEastAsia" w:hAnsiTheme="minorEastAsia" w:hint="eastAsia"/>
+          <w:sz w:val="28"/>
+          <w:szCs w:val="28"/>
+        </w:rPr>
+        <w:t>。</w:t>
+      </w:r>
+      <w:r>
+        <w:rPr>
+          <w:rFonts w:asciiTheme="minorEastAsia" w:hAnsiTheme="minorEastAsia" w:hint="eastAsia"/>
+          <w:sz w:val="28"/>
+          <w:szCs w:val="28"/>
+        </w:rPr>
+        <w:t>为我们的名词添加一些他们需要的动词在下面。</w:t>
+      </w:r>
+    </w:p>
+    <w:p>
+      <w:pPr>
+        <w:rPr>
+          <w:rFonts w:asciiTheme="minorEastAsia" w:hAnsiTheme="minorEastAsia" w:hint="eastAsia"/>
+          <w:sz w:val="28"/>
+          <w:szCs w:val="28"/>
+        </w:rPr>
+      </w:pPr>
+      <w:r>
+        <w:rPr>
+          <w:rFonts w:asciiTheme="minorEastAsia" w:hAnsiTheme="minorEastAsia" w:hint="eastAsia"/>
+          <w:sz w:val="28"/>
+          <w:szCs w:val="28"/>
+        </w:rPr>
+        <w:t>然后写出类的框架的代码，然后分析需要添加的内容或关系，重复以上</w:t>
+      </w:r>
+      <w:r>
+        <w:rPr>
+          <w:rFonts w:asciiTheme="minorEastAsia" w:hAnsiTheme="minorEastAsia" w:hint="eastAsia"/>
+          <w:sz w:val="28"/>
+          <w:szCs w:val="28"/>
+        </w:rPr>
+        <w:t>分析</w:t>
+      </w:r>
+      <w:r>
+        <w:rPr>
+          <w:rFonts w:asciiTheme="minorEastAsia" w:hAnsiTheme="minorEastAsia" w:hint="eastAsia"/>
+          <w:sz w:val="28"/>
+          <w:szCs w:val="28"/>
+        </w:rPr>
+        <w:t>的步骤。</w:t>
+      </w:r>
     </w:p>
     <w:p>
       <w:pPr>
@@ -18055,6 +18276,7 @@
     <w:lsdException w:name="HTML Sample" w:semiHidden="1" w:unhideWhenUsed="1"/>
     <w:lsdException w:name="HTML Typewriter" w:semiHidden="1" w:unhideWhenUsed="1"/>
     <w:lsdException w:name="HTML Variable" w:semiHidden="1" w:unhideWhenUsed="1"/>
+    <w:lsdException w:name="Normal Table" w:semiHidden="1" w:unhideWhenUsed="1"/>
     <w:lsdException w:name="annotation subject" w:semiHidden="1" w:unhideWhenUsed="1"/>
     <w:lsdException w:name="No List" w:semiHidden="1" w:unhideWhenUsed="1"/>
     <w:lsdException w:name="Outline List 1" w:semiHidden="1" w:unhideWhenUsed="1"/>
@@ -18097,8 +18319,11 @@
     <w:lsdException w:name="Table Contemporary" w:semiHidden="1" w:unhideWhenUsed="1"/>
     <w:lsdException w:name="Table Elegant" w:semiHidden="1" w:unhideWhenUsed="1"/>
     <w:lsdException w:name="Table Professional" w:semiHidden="1" w:unhideWhenUsed="1"/>
+    <w:lsdException w:name="Table Subtle 1" w:semiHidden="1" w:unhideWhenUsed="1"/>
     <w:lsdException w:name="Table Subtle 2" w:semiHidden="1" w:unhideWhenUsed="1"/>
     <w:lsdException w:name="Table Web 1" w:semiHidden="1" w:unhideWhenUsed="1"/>
+    <w:lsdException w:name="Table Web 2" w:semiHidden="1" w:unhideWhenUsed="1"/>
+    <w:lsdException w:name="Table Web 3" w:semiHidden="1" w:unhideWhenUsed="1"/>
     <w:lsdException w:name="Balloon Text" w:semiHidden="1" w:unhideWhenUsed="1"/>
     <w:lsdException w:name="Table Grid" w:uiPriority="39"/>
     <w:lsdException w:name="Table Theme" w:semiHidden="1" w:unhideWhenUsed="1"/>

</xml_diff>

<commit_message>
add notes for ex44
</commit_message>
<xml_diff>
--- a/study notes.docx
+++ b/study notes.docx
@@ -276,25 +276,7 @@
           <w:sz w:val="28"/>
           <w:szCs w:val="28"/>
         </w:rPr>
-        <w:t>在</w:t>
-      </w:r>
-      <w:proofErr w:type="spellStart"/>
-      <w:r>
-        <w:rPr>
-          <w:rFonts w:asciiTheme="minorEastAsia" w:hAnsiTheme="minorEastAsia" w:hint="eastAsia"/>
-          <w:sz w:val="28"/>
-          <w:szCs w:val="28"/>
-        </w:rPr>
-        <w:t>powershell</w:t>
-      </w:r>
-      <w:proofErr w:type="spellEnd"/>
-      <w:r>
-        <w:rPr>
-          <w:rFonts w:asciiTheme="minorEastAsia" w:hAnsiTheme="minorEastAsia" w:hint="eastAsia"/>
-          <w:sz w:val="28"/>
-          <w:szCs w:val="28"/>
-        </w:rPr>
-        <w:t>中</w:t>
+        <w:t>在powershell中</w:t>
       </w:r>
       <w:r>
         <w:rPr>
@@ -359,25 +341,7 @@
           <w:sz w:val="28"/>
           <w:szCs w:val="28"/>
         </w:rPr>
-        <w:t>在</w:t>
-      </w:r>
-      <w:proofErr w:type="spellStart"/>
-      <w:r>
-        <w:rPr>
-          <w:rFonts w:asciiTheme="minorEastAsia" w:hAnsiTheme="minorEastAsia" w:hint="eastAsia"/>
-          <w:sz w:val="28"/>
-          <w:szCs w:val="28"/>
-        </w:rPr>
-        <w:t>powershell</w:t>
-      </w:r>
-      <w:proofErr w:type="spellEnd"/>
-      <w:r>
-        <w:rPr>
-          <w:rFonts w:asciiTheme="minorEastAsia" w:hAnsiTheme="minorEastAsia" w:hint="eastAsia"/>
-          <w:sz w:val="28"/>
-          <w:szCs w:val="28"/>
-        </w:rPr>
-        <w:t>中</w:t>
+        <w:t>在powershell中</w:t>
       </w:r>
       <w:r>
         <w:rPr>
@@ -490,25 +454,7 @@
           <w:sz w:val="28"/>
           <w:szCs w:val="28"/>
         </w:rPr>
-        <w:t>以</w:t>
-      </w:r>
-      <w:proofErr w:type="spellStart"/>
-      <w:r>
-        <w:rPr>
-          <w:rFonts w:asciiTheme="minorEastAsia" w:hAnsiTheme="minorEastAsia" w:hint="eastAsia"/>
-          <w:sz w:val="28"/>
-          <w:szCs w:val="28"/>
-        </w:rPr>
-        <w:t>py</w:t>
-      </w:r>
-      <w:proofErr w:type="spellEnd"/>
-      <w:r>
-        <w:rPr>
-          <w:rFonts w:asciiTheme="minorEastAsia" w:hAnsiTheme="minorEastAsia" w:hint="eastAsia"/>
-          <w:sz w:val="28"/>
-          <w:szCs w:val="28"/>
-        </w:rPr>
-        <w:t>作为</w:t>
+        <w:t>以py作为</w:t>
       </w:r>
       <w:r>
         <w:rPr>
@@ -1416,23 +1362,13 @@
           <w:szCs w:val="28"/>
         </w:rPr>
       </w:pPr>
-      <w:proofErr w:type="spellStart"/>
-      <w:r>
-        <w:rPr>
-          <w:rFonts w:asciiTheme="minorEastAsia" w:hAnsiTheme="minorEastAsia"/>
-          <w:sz w:val="28"/>
-          <w:szCs w:val="28"/>
-        </w:rPr>
-        <w:t>joke_evaluation</w:t>
-      </w:r>
-      <w:proofErr w:type="spellEnd"/>
-      <w:r>
-        <w:rPr>
-          <w:rFonts w:asciiTheme="minorEastAsia" w:hAnsiTheme="minorEastAsia"/>
-          <w:sz w:val="28"/>
-          <w:szCs w:val="28"/>
-        </w:rPr>
-        <w:t xml:space="preserve"> = "Isn't that joke so funny?! {}"</w:t>
+      <w:r>
+        <w:rPr>
+          <w:rFonts w:asciiTheme="minorEastAsia" w:hAnsiTheme="minorEastAsia"/>
+          <w:sz w:val="28"/>
+          <w:szCs w:val="28"/>
+        </w:rPr>
+        <w:t>joke_evaluation = "Isn't that joke so funny?! {}"</w:t>
       </w:r>
     </w:p>
     <w:p>
@@ -1459,25 +1395,7 @@
           <w:sz w:val="28"/>
           <w:szCs w:val="28"/>
         </w:rPr>
-        <w:t>print(</w:t>
-      </w:r>
-      <w:proofErr w:type="spellStart"/>
-      <w:r>
-        <w:rPr>
-          <w:rFonts w:asciiTheme="minorEastAsia" w:hAnsiTheme="minorEastAsia"/>
-          <w:sz w:val="28"/>
-          <w:szCs w:val="28"/>
-        </w:rPr>
-        <w:t>joke_evaluation.format</w:t>
-      </w:r>
-      <w:proofErr w:type="spellEnd"/>
-      <w:r>
-        <w:rPr>
-          <w:rFonts w:asciiTheme="minorEastAsia" w:hAnsiTheme="minorEastAsia"/>
-          <w:sz w:val="28"/>
-          <w:szCs w:val="28"/>
-        </w:rPr>
-        <w:t>(hilarious))</w:t>
+        <w:t>print(joke_evaluation.format(hilarious))</w:t>
       </w:r>
     </w:p>
     <w:p>
@@ -1624,25 +1542,7 @@
           <w:sz w:val="28"/>
           <w:szCs w:val="28"/>
         </w:rPr>
-        <w:t>“</w:t>
-      </w:r>
-      <w:proofErr w:type="spellStart"/>
-      <w:r>
-        <w:rPr>
-          <w:rFonts w:asciiTheme="minorEastAsia" w:hAnsiTheme="minorEastAsia"/>
-          <w:sz w:val="28"/>
-          <w:szCs w:val="28"/>
-        </w:rPr>
-        <w:t>a”,end</w:t>
-      </w:r>
-      <w:proofErr w:type="spellEnd"/>
-      <w:r>
-        <w:rPr>
-          <w:rFonts w:asciiTheme="minorEastAsia" w:hAnsiTheme="minorEastAsia"/>
-          <w:sz w:val="28"/>
-          <w:szCs w:val="28"/>
-        </w:rPr>
-        <w:t xml:space="preserve"> = ‘ ‘</w:t>
+        <w:t>“a”,end = ‘ ‘</w:t>
       </w:r>
       <w:r>
         <w:rPr>
@@ -2018,7 +1918,6 @@
         </w:rPr>
         <w:t>“““</w:t>
       </w:r>
-      <w:proofErr w:type="spellStart"/>
       <w:r>
         <w:rPr>
           <w:rFonts w:asciiTheme="minorEastAsia" w:hAnsiTheme="minorEastAsia"/>
@@ -2027,7 +1926,6 @@
         </w:rPr>
         <w:t>some thing</w:t>
       </w:r>
-      <w:proofErr w:type="spellEnd"/>
       <w:r>
         <w:rPr>
           <w:rFonts w:asciiTheme="minorEastAsia" w:hAnsiTheme="minorEastAsia"/>
@@ -2372,25 +2270,7 @@
           <w:sz w:val="28"/>
           <w:szCs w:val="28"/>
         </w:rPr>
-        <w:t>“</w:t>
-      </w:r>
-      <w:proofErr w:type="spellStart"/>
-      <w:r>
-        <w:rPr>
-          <w:rFonts w:asciiTheme="minorEastAsia" w:hAnsiTheme="minorEastAsia"/>
-          <w:sz w:val="28"/>
-          <w:szCs w:val="28"/>
-        </w:rPr>
-        <w:t>plz</w:t>
-      </w:r>
-      <w:proofErr w:type="spellEnd"/>
-      <w:r>
-        <w:rPr>
-          <w:rFonts w:asciiTheme="minorEastAsia" w:hAnsiTheme="minorEastAsia"/>
-          <w:sz w:val="28"/>
-          <w:szCs w:val="28"/>
-        </w:rPr>
-        <w:t xml:space="preserve"> input number:”</w:t>
+        <w:t>“plz input number:”</w:t>
       </w:r>
       <w:r>
         <w:rPr>
@@ -2431,25 +2311,7 @@
           <w:sz w:val="28"/>
           <w:szCs w:val="28"/>
         </w:rPr>
-        <w:t>在</w:t>
-      </w:r>
-      <w:proofErr w:type="spellStart"/>
-      <w:r>
-        <w:rPr>
-          <w:rFonts w:asciiTheme="minorEastAsia" w:hAnsiTheme="minorEastAsia"/>
-          <w:sz w:val="28"/>
-          <w:szCs w:val="28"/>
-        </w:rPr>
-        <w:t>powershell</w:t>
-      </w:r>
-      <w:proofErr w:type="spellEnd"/>
-      <w:r>
-        <w:rPr>
-          <w:rFonts w:asciiTheme="minorEastAsia" w:hAnsiTheme="minorEastAsia"/>
-          <w:sz w:val="28"/>
-          <w:szCs w:val="28"/>
-        </w:rPr>
-        <w:t>中用</w:t>
+        <w:t>在powershell中用</w:t>
       </w:r>
       <w:r>
         <w:rPr>
@@ -2475,23 +2337,13 @@
         </w:rPr>
         <w:t xml:space="preserve">m </w:t>
       </w:r>
-      <w:proofErr w:type="spellStart"/>
-      <w:r>
-        <w:rPr>
-          <w:rFonts w:asciiTheme="minorEastAsia" w:hAnsiTheme="minorEastAsia"/>
-          <w:sz w:val="28"/>
-          <w:szCs w:val="28"/>
-        </w:rPr>
-        <w:t>pydoc</w:t>
-      </w:r>
-      <w:proofErr w:type="spellEnd"/>
-      <w:r>
-        <w:rPr>
-          <w:rFonts w:asciiTheme="minorEastAsia" w:hAnsiTheme="minorEastAsia"/>
-          <w:sz w:val="28"/>
-          <w:szCs w:val="28"/>
-        </w:rPr>
-        <w:t xml:space="preserve"> input</w:t>
+      <w:r>
+        <w:rPr>
+          <w:rFonts w:asciiTheme="minorEastAsia" w:hAnsiTheme="minorEastAsia"/>
+          <w:sz w:val="28"/>
+          <w:szCs w:val="28"/>
+        </w:rPr>
+        <w:t>pydoc input</w:t>
       </w:r>
       <w:r>
         <w:rPr>
@@ -2638,18 +2490,8 @@
           <w:sz w:val="28"/>
           <w:szCs w:val="28"/>
         </w:rPr>
-        <w:t xml:space="preserve">from sys import </w:t>
-      </w:r>
-      <w:proofErr w:type="spellStart"/>
-      <w:r>
-        <w:rPr>
-          <w:rFonts w:asciiTheme="minorEastAsia" w:hAnsiTheme="minorEastAsia"/>
-          <w:sz w:val="28"/>
-          <w:szCs w:val="28"/>
-        </w:rPr>
-        <w:t>argv</w:t>
-      </w:r>
-      <w:proofErr w:type="spellEnd"/>
+        <w:t>from sys import argv</w:t>
+      </w:r>
       <w:r>
         <w:rPr>
           <w:rFonts w:asciiTheme="minorEastAsia" w:hAnsiTheme="minorEastAsia"/>
@@ -2818,18 +2660,8 @@
           <w:sz w:val="28"/>
           <w:szCs w:val="28"/>
         </w:rPr>
-        <w:t xml:space="preserve">from sys import </w:t>
-      </w:r>
-      <w:proofErr w:type="spellStart"/>
-      <w:r>
-        <w:rPr>
-          <w:rFonts w:asciiTheme="minorEastAsia" w:hAnsiTheme="minorEastAsia"/>
-          <w:sz w:val="28"/>
-          <w:szCs w:val="28"/>
-        </w:rPr>
-        <w:t>argv</w:t>
-      </w:r>
-      <w:proofErr w:type="spellEnd"/>
+        <w:t>from sys import argv</w:t>
+      </w:r>
       <w:r>
         <w:rPr>
           <w:rFonts w:asciiTheme="minorEastAsia" w:hAnsiTheme="minorEastAsia" w:hint="eastAsia"/>
@@ -3016,33 +2848,15 @@
           <w:sz w:val="28"/>
           <w:szCs w:val="28"/>
         </w:rPr>
-        <w:t xml:space="preserve"> = open(a.txt) print(</w:t>
-      </w:r>
-      <w:proofErr w:type="spellStart"/>
-      <w:r>
-        <w:rPr>
-          <w:rFonts w:asciiTheme="minorEastAsia" w:hAnsiTheme="minorEastAsia"/>
-          <w:sz w:val="28"/>
-          <w:szCs w:val="28"/>
-        </w:rPr>
-        <w:t>txt</w:t>
-      </w:r>
-      <w:r>
-        <w:rPr>
-          <w:rFonts w:asciiTheme="minorEastAsia" w:hAnsiTheme="minorEastAsia"/>
-          <w:sz w:val="28"/>
-          <w:szCs w:val="28"/>
-        </w:rPr>
-        <w:t>.read</w:t>
-      </w:r>
-      <w:proofErr w:type="spellEnd"/>
-      <w:r>
-        <w:rPr>
-          <w:rFonts w:asciiTheme="minorEastAsia" w:hAnsiTheme="minorEastAsia"/>
-          <w:sz w:val="28"/>
-          <w:szCs w:val="28"/>
-        </w:rPr>
-        <w:t>()</w:t>
+        <w:t xml:space="preserve"> = open(a.txt) print(txt</w:t>
+      </w:r>
+      <w:r>
+        <w:rPr>
+          <w:rFonts w:asciiTheme="minorEastAsia" w:hAnsiTheme="minorEastAsia"/>
+          <w:sz w:val="28"/>
+          <w:szCs w:val="28"/>
+        </w:rPr>
+        <w:t>.read()</w:t>
       </w:r>
       <w:r>
         <w:rPr>
@@ -3297,23 +3111,13 @@
         </w:rPr>
         <w:t>赋值给一个变量；</w:t>
       </w:r>
-      <w:proofErr w:type="spellStart"/>
-      <w:r>
-        <w:rPr>
-          <w:rFonts w:asciiTheme="minorEastAsia" w:hAnsiTheme="minorEastAsia" w:hint="eastAsia"/>
-          <w:sz w:val="28"/>
-          <w:szCs w:val="28"/>
-        </w:rPr>
-        <w:t>readline</w:t>
-      </w:r>
-      <w:proofErr w:type="spellEnd"/>
-      <w:r>
-        <w:rPr>
-          <w:rFonts w:asciiTheme="minorEastAsia" w:hAnsiTheme="minorEastAsia" w:hint="eastAsia"/>
-          <w:sz w:val="28"/>
-          <w:szCs w:val="28"/>
-        </w:rPr>
-        <w:t>：</w:t>
+      <w:r>
+        <w:rPr>
+          <w:rFonts w:asciiTheme="minorEastAsia" w:hAnsiTheme="minorEastAsia" w:hint="eastAsia"/>
+          <w:sz w:val="28"/>
+          <w:szCs w:val="28"/>
+        </w:rPr>
+        <w:t>readline：</w:t>
       </w:r>
       <w:r>
         <w:rPr>
@@ -3815,25 +3619,7 @@
           <w:szCs w:val="28"/>
         </w:rPr>
         <w:tab/>
-        <w:t xml:space="preserve">From </w:t>
-      </w:r>
-      <w:proofErr w:type="spellStart"/>
-      <w:r>
-        <w:rPr>
-          <w:rFonts w:asciiTheme="minorEastAsia" w:hAnsiTheme="minorEastAsia"/>
-          <w:sz w:val="28"/>
-          <w:szCs w:val="28"/>
-        </w:rPr>
-        <w:t>os.path</w:t>
-      </w:r>
-      <w:proofErr w:type="spellEnd"/>
-      <w:r>
-        <w:rPr>
-          <w:rFonts w:asciiTheme="minorEastAsia" w:hAnsiTheme="minorEastAsia"/>
-          <w:sz w:val="28"/>
-          <w:szCs w:val="28"/>
-        </w:rPr>
-        <w:t xml:space="preserve"> import exists</w:t>
+        <w:t>From os.path import exists</w:t>
       </w:r>
       <w:r>
         <w:rPr>
@@ -3965,25 +3751,7 @@
           <w:sz w:val="28"/>
           <w:szCs w:val="28"/>
         </w:rPr>
-        <w:t>在</w:t>
-      </w:r>
-      <w:proofErr w:type="spellStart"/>
-      <w:r>
-        <w:rPr>
-          <w:rFonts w:asciiTheme="minorEastAsia" w:hAnsiTheme="minorEastAsia" w:hint="eastAsia"/>
-          <w:sz w:val="28"/>
-          <w:szCs w:val="28"/>
-        </w:rPr>
-        <w:t>powershell</w:t>
-      </w:r>
-      <w:proofErr w:type="spellEnd"/>
-      <w:r>
-        <w:rPr>
-          <w:rFonts w:asciiTheme="minorEastAsia" w:hAnsiTheme="minorEastAsia" w:hint="eastAsia"/>
-          <w:sz w:val="28"/>
-          <w:szCs w:val="28"/>
-        </w:rPr>
-        <w:t>和bash下</w:t>
+        <w:t>在powershell和bash下</w:t>
       </w:r>
       <w:r>
         <w:rPr>
@@ -4106,23 +3874,13 @@
         </w:rPr>
         <w:t>在中文环境下</w:t>
       </w:r>
-      <w:proofErr w:type="spellStart"/>
-      <w:r>
-        <w:rPr>
-          <w:rFonts w:asciiTheme="minorEastAsia" w:hAnsiTheme="minorEastAsia" w:hint="eastAsia"/>
-          <w:sz w:val="28"/>
-          <w:szCs w:val="28"/>
-        </w:rPr>
-        <w:t>powershell</w:t>
-      </w:r>
-      <w:proofErr w:type="spellEnd"/>
-      <w:r>
-        <w:rPr>
-          <w:rFonts w:asciiTheme="minorEastAsia" w:hAnsiTheme="minorEastAsia" w:hint="eastAsia"/>
-          <w:sz w:val="28"/>
-          <w:szCs w:val="28"/>
-        </w:rPr>
-        <w:t>默认</w:t>
+      <w:r>
+        <w:rPr>
+          <w:rFonts w:asciiTheme="minorEastAsia" w:hAnsiTheme="minorEastAsia" w:hint="eastAsia"/>
+          <w:sz w:val="28"/>
+          <w:szCs w:val="28"/>
+        </w:rPr>
+        <w:t>powershell默认</w:t>
       </w:r>
       <w:r>
         <w:rPr>
@@ -4260,23 +4018,13 @@
         </w:rPr>
         <w:t>简单的方法是，不要用</w:t>
       </w:r>
-      <w:proofErr w:type="spellStart"/>
-      <w:r>
-        <w:rPr>
-          <w:rFonts w:asciiTheme="minorEastAsia" w:hAnsiTheme="minorEastAsia" w:hint="eastAsia"/>
-          <w:sz w:val="28"/>
-          <w:szCs w:val="28"/>
-        </w:rPr>
-        <w:t>powershell</w:t>
-      </w:r>
-      <w:proofErr w:type="spellEnd"/>
-      <w:r>
-        <w:rPr>
-          <w:rFonts w:asciiTheme="minorEastAsia" w:hAnsiTheme="minorEastAsia" w:hint="eastAsia"/>
-          <w:sz w:val="28"/>
-          <w:szCs w:val="28"/>
-        </w:rPr>
-        <w:t>命令</w:t>
+      <w:r>
+        <w:rPr>
+          <w:rFonts w:asciiTheme="minorEastAsia" w:hAnsiTheme="minorEastAsia" w:hint="eastAsia"/>
+          <w:sz w:val="28"/>
+          <w:szCs w:val="28"/>
+        </w:rPr>
+        <w:t>powershell命令</w:t>
       </w:r>
       <w:r>
         <w:rPr>
@@ -4906,23 +4654,13 @@
         </w:rPr>
         <w:t>注意的是每一次文件操作</w:t>
       </w:r>
-      <w:proofErr w:type="spellStart"/>
-      <w:r>
-        <w:rPr>
-          <w:rFonts w:asciiTheme="minorEastAsia" w:hAnsiTheme="minorEastAsia" w:hint="eastAsia"/>
-          <w:sz w:val="28"/>
-          <w:szCs w:val="28"/>
-        </w:rPr>
-        <w:t>readline</w:t>
-      </w:r>
-      <w:proofErr w:type="spellEnd"/>
-      <w:r>
-        <w:rPr>
-          <w:rFonts w:asciiTheme="minorEastAsia" w:hAnsiTheme="minorEastAsia" w:hint="eastAsia"/>
-          <w:sz w:val="28"/>
-          <w:szCs w:val="28"/>
-        </w:rPr>
-        <w:t>都是</w:t>
+      <w:r>
+        <w:rPr>
+          <w:rFonts w:asciiTheme="minorEastAsia" w:hAnsiTheme="minorEastAsia" w:hint="eastAsia"/>
+          <w:sz w:val="28"/>
+          <w:szCs w:val="28"/>
+        </w:rPr>
+        <w:t>readline都是</w:t>
       </w:r>
       <w:r>
         <w:rPr>
@@ -4954,16 +4692,7 @@
           <w:sz w:val="28"/>
           <w:szCs w:val="28"/>
         </w:rPr>
-        <w:t>输出</w:t>
-      </w:r>
-      <w:proofErr w:type="spellStart"/>
-      <w:r>
-        <w:rPr>
-          <w:rFonts w:asciiTheme="minorEastAsia" w:hAnsiTheme="minorEastAsia" w:hint="eastAsia"/>
-          <w:sz w:val="28"/>
-          <w:szCs w:val="28"/>
-        </w:rPr>
-        <w:t>read</w:t>
+        <w:t>输出read</w:t>
       </w:r>
       <w:r>
         <w:rPr>
@@ -4973,7 +4702,6 @@
         </w:rPr>
         <w:t>line</w:t>
       </w:r>
-      <w:proofErr w:type="spellEnd"/>
       <w:r>
         <w:rPr>
           <w:rFonts w:asciiTheme="minorEastAsia" w:hAnsiTheme="minorEastAsia" w:hint="eastAsia"/>
@@ -5930,43 +5658,7 @@
           <w:sz w:val="28"/>
           <w:szCs w:val="28"/>
         </w:rPr>
-        <w:t>语法：</w:t>
-      </w:r>
-      <w:proofErr w:type="spellStart"/>
-      <w:r>
-        <w:rPr>
-          <w:rFonts w:asciiTheme="minorEastAsia" w:hAnsiTheme="minorEastAsia" w:hint="eastAsia"/>
-          <w:sz w:val="28"/>
-          <w:szCs w:val="28"/>
-        </w:rPr>
-        <w:t>str.split</w:t>
-      </w:r>
-      <w:proofErr w:type="spellEnd"/>
-      <w:r>
-        <w:rPr>
-          <w:rFonts w:asciiTheme="minorEastAsia" w:hAnsiTheme="minorEastAsia" w:hint="eastAsia"/>
-          <w:sz w:val="28"/>
-          <w:szCs w:val="28"/>
-        </w:rPr>
-        <w:t>(str="", num=</w:t>
-      </w:r>
-      <w:proofErr w:type="spellStart"/>
-      <w:r>
-        <w:rPr>
-          <w:rFonts w:asciiTheme="minorEastAsia" w:hAnsiTheme="minorEastAsia" w:hint="eastAsia"/>
-          <w:sz w:val="28"/>
-          <w:szCs w:val="28"/>
-        </w:rPr>
-        <w:t>string.count</w:t>
-      </w:r>
-      <w:proofErr w:type="spellEnd"/>
-      <w:r>
-        <w:rPr>
-          <w:rFonts w:asciiTheme="minorEastAsia" w:hAnsiTheme="minorEastAsia" w:hint="eastAsia"/>
-          <w:sz w:val="28"/>
-          <w:szCs w:val="28"/>
-        </w:rPr>
-        <w:t>(str)).</w:t>
+        <w:t>语法：str.split(str="", num=string.count(str)).</w:t>
       </w:r>
       <w:r>
         <w:rPr>
@@ -6839,7 +6531,6 @@
         </w:rPr>
         <w:t>还有</w:t>
       </w:r>
-      <w:proofErr w:type="spellStart"/>
       <w:r>
         <w:rPr>
           <w:rFonts w:asciiTheme="minorEastAsia" w:hAnsiTheme="minorEastAsia" w:hint="eastAsia"/>
@@ -6848,7 +6539,6 @@
         </w:rPr>
         <w:t>elif</w:t>
       </w:r>
-      <w:proofErr w:type="spellEnd"/>
       <w:r>
         <w:rPr>
           <w:rFonts w:asciiTheme="minorEastAsia" w:hAnsiTheme="minorEastAsia"/>
@@ -7173,25 +6863,7 @@
           <w:sz w:val="28"/>
           <w:szCs w:val="28"/>
         </w:rPr>
-        <w:t xml:space="preserve">for </w:t>
-      </w:r>
-      <w:proofErr w:type="spellStart"/>
-      <w:r>
-        <w:rPr>
-          <w:rFonts w:asciiTheme="minorEastAsia" w:hAnsiTheme="minorEastAsia"/>
-          <w:sz w:val="28"/>
-          <w:szCs w:val="28"/>
-        </w:rPr>
-        <w:t>i</w:t>
-      </w:r>
-      <w:proofErr w:type="spellEnd"/>
-      <w:r>
-        <w:rPr>
-          <w:rFonts w:asciiTheme="minorEastAsia" w:hAnsiTheme="minorEastAsia"/>
-          <w:sz w:val="28"/>
-          <w:szCs w:val="28"/>
-        </w:rPr>
-        <w:t xml:space="preserve"> in range(0, 6):</w:t>
+        <w:t>for i in range(0, 6):</w:t>
       </w:r>
     </w:p>
     <w:p>
@@ -7683,7 +7355,6 @@
         </w:rPr>
         <w:t>的尾部追加元素：</w:t>
       </w:r>
-      <w:proofErr w:type="spellStart"/>
       <w:r>
         <w:rPr>
           <w:rFonts w:ascii="Verdana" w:eastAsia="宋体" w:hAnsi="Verdana" w:cs="宋体"/>
@@ -7692,40 +7363,7 @@
           <w:sz w:val="23"/>
           <w:szCs w:val="23"/>
         </w:rPr>
-        <w:t>a.append</w:t>
-      </w:r>
-      <w:proofErr w:type="spellEnd"/>
-      <w:r>
-        <w:rPr>
-          <w:rFonts w:ascii="Verdana" w:eastAsia="宋体" w:hAnsi="Verdana" w:cs="宋体"/>
-          <w:color w:val="000000"/>
-          <w:kern w:val="0"/>
-          <w:sz w:val="23"/>
-          <w:szCs w:val="23"/>
-        </w:rPr>
-        <w:t>(</w:t>
-      </w:r>
-      <w:proofErr w:type="spellStart"/>
-      <w:r>
-        <w:rPr>
-          <w:rFonts w:ascii="Verdana" w:eastAsia="宋体" w:hAnsi="Verdana" w:cs="宋体"/>
-          <w:color w:val="000000"/>
-          <w:kern w:val="0"/>
-          <w:sz w:val="23"/>
-          <w:szCs w:val="23"/>
-        </w:rPr>
-        <w:t>i</w:t>
-      </w:r>
-      <w:proofErr w:type="spellEnd"/>
-      <w:r>
-        <w:rPr>
-          <w:rFonts w:ascii="Verdana" w:eastAsia="宋体" w:hAnsi="Verdana" w:cs="宋体"/>
-          <w:color w:val="000000"/>
-          <w:kern w:val="0"/>
-          <w:sz w:val="23"/>
-          <w:szCs w:val="23"/>
-        </w:rPr>
-        <w:t>)</w:t>
+        <w:t>a.append(i)</w:t>
       </w:r>
     </w:p>
     <w:p>
@@ -7746,23 +7384,13 @@
           <w:bdr w:val="none" w:sz="0" w:space="0" w:color="auto" w:frame="1"/>
         </w:rPr>
       </w:pPr>
-      <w:proofErr w:type="spellStart"/>
       <w:r>
         <w:rPr>
           <w:rFonts w:ascii="Consolas" w:hAnsi="Consolas" w:cs="Consolas"/>
           <w:color w:val="000000"/>
           <w:bdr w:val="none" w:sz="0" w:space="0" w:color="auto" w:frame="1"/>
         </w:rPr>
-        <w:t>aList</w:t>
-      </w:r>
-      <w:proofErr w:type="spellEnd"/>
-      <w:r>
-        <w:rPr>
-          <w:rFonts w:ascii="Consolas" w:hAnsi="Consolas" w:cs="Consolas"/>
-          <w:color w:val="000000"/>
-          <w:bdr w:val="none" w:sz="0" w:space="0" w:color="auto" w:frame="1"/>
-        </w:rPr>
-        <w:t xml:space="preserve"> </w:t>
+        <w:t xml:space="preserve">aList </w:t>
       </w:r>
       <w:r>
         <w:rPr>
@@ -7818,109 +7446,55 @@
           <w:color w:val="008800"/>
           <w:bdr w:val="none" w:sz="0" w:space="0" w:color="auto" w:frame="1"/>
         </w:rPr>
-        <w:t>'</w:t>
-      </w:r>
-      <w:proofErr w:type="spellStart"/>
+        <w:t>'xyz'</w:t>
+      </w:r>
+      <w:r>
+        <w:rPr>
+          <w:rFonts w:ascii="Consolas" w:hAnsi="Consolas" w:cs="Consolas"/>
+          <w:color w:val="666600"/>
+          <w:bdr w:val="none" w:sz="0" w:space="0" w:color="auto" w:frame="1"/>
+        </w:rPr>
+        <w:t>,</w:t>
+      </w:r>
+      <w:r>
+        <w:rPr>
+          <w:rFonts w:ascii="Consolas" w:hAnsi="Consolas" w:cs="Consolas"/>
+          <w:color w:val="000000"/>
+          <w:bdr w:val="none" w:sz="0" w:space="0" w:color="auto" w:frame="1"/>
+        </w:rPr>
+        <w:t xml:space="preserve"> </w:t>
+      </w:r>
       <w:r>
         <w:rPr>
           <w:rFonts w:ascii="Consolas" w:hAnsi="Consolas" w:cs="Consolas"/>
           <w:color w:val="008800"/>
           <w:bdr w:val="none" w:sz="0" w:space="0" w:color="auto" w:frame="1"/>
         </w:rPr>
-        <w:t>xyz</w:t>
-      </w:r>
-      <w:proofErr w:type="spellEnd"/>
+        <w:t>'zara'</w:t>
+      </w:r>
+      <w:r>
+        <w:rPr>
+          <w:rFonts w:ascii="Consolas" w:hAnsi="Consolas" w:cs="Consolas"/>
+          <w:color w:val="666600"/>
+          <w:bdr w:val="none" w:sz="0" w:space="0" w:color="auto" w:frame="1"/>
+        </w:rPr>
+        <w:t>,</w:t>
+      </w:r>
+      <w:r>
+        <w:rPr>
+          <w:rFonts w:ascii="Consolas" w:hAnsi="Consolas" w:cs="Consolas"/>
+          <w:color w:val="000000"/>
+          <w:bdr w:val="none" w:sz="0" w:space="0" w:color="auto" w:frame="1"/>
+        </w:rPr>
+        <w:t xml:space="preserve"> </w:t>
+      </w:r>
       <w:r>
         <w:rPr>
           <w:rFonts w:ascii="Consolas" w:hAnsi="Consolas" w:cs="Consolas"/>
           <w:color w:val="008800"/>
           <w:bdr w:val="none" w:sz="0" w:space="0" w:color="auto" w:frame="1"/>
         </w:rPr>
-        <w:t>'</w:t>
-      </w:r>
-      <w:r>
-        <w:rPr>
-          <w:rFonts w:ascii="Consolas" w:hAnsi="Consolas" w:cs="Consolas"/>
-          <w:color w:val="666600"/>
-          <w:bdr w:val="none" w:sz="0" w:space="0" w:color="auto" w:frame="1"/>
-        </w:rPr>
-        <w:t>,</w:t>
-      </w:r>
-      <w:r>
-        <w:rPr>
-          <w:rFonts w:ascii="Consolas" w:hAnsi="Consolas" w:cs="Consolas"/>
-          <w:color w:val="000000"/>
-          <w:bdr w:val="none" w:sz="0" w:space="0" w:color="auto" w:frame="1"/>
-        </w:rPr>
-        <w:t xml:space="preserve"> </w:t>
-      </w:r>
-      <w:r>
-        <w:rPr>
-          <w:rFonts w:ascii="Consolas" w:hAnsi="Consolas" w:cs="Consolas"/>
-          <w:color w:val="008800"/>
-          <w:bdr w:val="none" w:sz="0" w:space="0" w:color="auto" w:frame="1"/>
-        </w:rPr>
-        <w:t>'</w:t>
-      </w:r>
-      <w:proofErr w:type="spellStart"/>
-      <w:r>
-        <w:rPr>
-          <w:rFonts w:ascii="Consolas" w:hAnsi="Consolas" w:cs="Consolas"/>
-          <w:color w:val="008800"/>
-          <w:bdr w:val="none" w:sz="0" w:space="0" w:color="auto" w:frame="1"/>
-        </w:rPr>
-        <w:t>zara</w:t>
-      </w:r>
-      <w:proofErr w:type="spellEnd"/>
-      <w:r>
-        <w:rPr>
-          <w:rFonts w:ascii="Consolas" w:hAnsi="Consolas" w:cs="Consolas"/>
-          <w:color w:val="008800"/>
-          <w:bdr w:val="none" w:sz="0" w:space="0" w:color="auto" w:frame="1"/>
-        </w:rPr>
-        <w:t>'</w:t>
-      </w:r>
-      <w:r>
-        <w:rPr>
-          <w:rFonts w:ascii="Consolas" w:hAnsi="Consolas" w:cs="Consolas"/>
-          <w:color w:val="666600"/>
-          <w:bdr w:val="none" w:sz="0" w:space="0" w:color="auto" w:frame="1"/>
-        </w:rPr>
-        <w:t>,</w:t>
-      </w:r>
-      <w:r>
-        <w:rPr>
-          <w:rFonts w:ascii="Consolas" w:hAnsi="Consolas" w:cs="Consolas"/>
-          <w:color w:val="000000"/>
-          <w:bdr w:val="none" w:sz="0" w:space="0" w:color="auto" w:frame="1"/>
-        </w:rPr>
-        <w:t xml:space="preserve"> </w:t>
-      </w:r>
-      <w:r>
-        <w:rPr>
-          <w:rFonts w:ascii="Consolas" w:hAnsi="Consolas" w:cs="Consolas"/>
-          <w:color w:val="008800"/>
-          <w:bdr w:val="none" w:sz="0" w:space="0" w:color="auto" w:frame="1"/>
-        </w:rPr>
-        <w:t>'</w:t>
-      </w:r>
-      <w:proofErr w:type="spellStart"/>
-      <w:r>
-        <w:rPr>
-          <w:rFonts w:ascii="Consolas" w:hAnsi="Consolas" w:cs="Consolas"/>
-          <w:color w:val="008800"/>
-          <w:bdr w:val="none" w:sz="0" w:space="0" w:color="auto" w:frame="1"/>
-        </w:rPr>
-        <w:t>abc</w:t>
-      </w:r>
-      <w:proofErr w:type="spellEnd"/>
-      <w:r>
-        <w:rPr>
-          <w:rFonts w:ascii="Consolas" w:hAnsi="Consolas" w:cs="Consolas"/>
-          <w:color w:val="008800"/>
-          <w:bdr w:val="none" w:sz="0" w:space="0" w:color="auto" w:frame="1"/>
-        </w:rPr>
-        <w:t>'</w:t>
+        <w:t>'abc'</w:t>
       </w:r>
       <w:r>
         <w:rPr>
@@ -7971,7 +7545,6 @@
           <w:bdr w:val="none" w:sz="0" w:space="0" w:color="auto" w:frame="1"/>
         </w:rPr>
       </w:pPr>
-      <w:proofErr w:type="spellStart"/>
       <w:r>
         <w:rPr>
           <w:rFonts w:ascii="Consolas" w:eastAsia="宋体" w:hAnsi="Consolas" w:cs="Consolas"/>
@@ -8005,7 +7578,6 @@
         </w:rPr>
         <w:t>append</w:t>
       </w:r>
-      <w:proofErr w:type="spellEnd"/>
       <w:r>
         <w:rPr>
           <w:rFonts w:ascii="Consolas" w:eastAsia="宋体" w:hAnsi="Consolas" w:cs="Consolas"/>
@@ -8155,21 +7727,8 @@
           <w:szCs w:val="24"/>
           <w:bdr w:val="none" w:sz="0" w:space="0" w:color="auto" w:frame="1"/>
         </w:rPr>
-        <w:t xml:space="preserve"> </w:t>
-      </w:r>
-      <w:proofErr w:type="spellStart"/>
-      <w:r>
-        <w:rPr>
-          <w:rFonts w:ascii="Consolas" w:eastAsia="宋体" w:hAnsi="Consolas" w:cs="Consolas"/>
-          <w:color w:val="000000"/>
-          <w:kern w:val="0"/>
-          <w:sz w:val="24"/>
-          <w:szCs w:val="24"/>
-          <w:bdr w:val="none" w:sz="0" w:space="0" w:color="auto" w:frame="1"/>
-        </w:rPr>
-        <w:t>aList</w:t>
-      </w:r>
-      <w:proofErr w:type="spellEnd"/>
+        <w:t xml:space="preserve"> aList</w:t>
+      </w:r>
       <w:r>
         <w:rPr>
           <w:rFonts w:ascii="Consolas" w:eastAsia="宋体" w:hAnsi="Consolas" w:cs="Consolas"/>
@@ -8334,9 +7893,30 @@
           <w:szCs w:val="18"/>
           <w:bdr w:val="none" w:sz="0" w:space="0" w:color="auto" w:frame="1"/>
         </w:rPr>
-        <w:t>'</w:t>
-      </w:r>
-      <w:proofErr w:type="spellStart"/>
+        <w:t>'xyz'</w:t>
+      </w:r>
+      <w:r>
+        <w:rPr>
+          <w:rStyle w:val="pun"/>
+          <w:rFonts w:ascii="Consolas" w:hAnsi="Consolas" w:cs="Consolas"/>
+          <w:color w:val="666600"/>
+          <w:sz w:val="18"/>
+          <w:szCs w:val="18"/>
+          <w:bdr w:val="none" w:sz="0" w:space="0" w:color="auto" w:frame="1"/>
+        </w:rPr>
+        <w:t>,</w:t>
+      </w:r>
+      <w:r>
+        <w:rPr>
+          <w:rStyle w:val="pln"/>
+          <w:rFonts w:ascii="Consolas" w:hAnsi="Consolas" w:cs="Consolas"/>
+          <w:color w:val="000000"/>
+          <w:sz w:val="18"/>
+          <w:szCs w:val="18"/>
+          <w:bdr w:val="none" w:sz="0" w:space="0" w:color="auto" w:frame="1"/>
+        </w:rPr>
+        <w:t xml:space="preserve"> </w:t>
+      </w:r>
       <w:r>
         <w:rPr>
           <w:rStyle w:val="str"/>
@@ -8346,9 +7926,30 @@
           <w:szCs w:val="18"/>
           <w:bdr w:val="none" w:sz="0" w:space="0" w:color="auto" w:frame="1"/>
         </w:rPr>
-        <w:t>xyz</w:t>
-      </w:r>
-      <w:proofErr w:type="spellEnd"/>
+        <w:t>'zara'</w:t>
+      </w:r>
+      <w:r>
+        <w:rPr>
+          <w:rStyle w:val="pun"/>
+          <w:rFonts w:ascii="Consolas" w:hAnsi="Consolas" w:cs="Consolas"/>
+          <w:color w:val="666600"/>
+          <w:sz w:val="18"/>
+          <w:szCs w:val="18"/>
+          <w:bdr w:val="none" w:sz="0" w:space="0" w:color="auto" w:frame="1"/>
+        </w:rPr>
+        <w:t>,</w:t>
+      </w:r>
+      <w:r>
+        <w:rPr>
+          <w:rStyle w:val="pln"/>
+          <w:rFonts w:ascii="Consolas" w:hAnsi="Consolas" w:cs="Consolas"/>
+          <w:color w:val="000000"/>
+          <w:sz w:val="18"/>
+          <w:szCs w:val="18"/>
+          <w:bdr w:val="none" w:sz="0" w:space="0" w:color="auto" w:frame="1"/>
+        </w:rPr>
+        <w:t xml:space="preserve"> </w:t>
+      </w:r>
       <w:r>
         <w:rPr>
           <w:rStyle w:val="str"/>
@@ -8358,121 +7959,7 @@
           <w:szCs w:val="18"/>
           <w:bdr w:val="none" w:sz="0" w:space="0" w:color="auto" w:frame="1"/>
         </w:rPr>
-        <w:t>'</w:t>
-      </w:r>
-      <w:r>
-        <w:rPr>
-          <w:rStyle w:val="pun"/>
-          <w:rFonts w:ascii="Consolas" w:hAnsi="Consolas" w:cs="Consolas"/>
-          <w:color w:val="666600"/>
-          <w:sz w:val="18"/>
-          <w:szCs w:val="18"/>
-          <w:bdr w:val="none" w:sz="0" w:space="0" w:color="auto" w:frame="1"/>
-        </w:rPr>
-        <w:t>,</w:t>
-      </w:r>
-      <w:r>
-        <w:rPr>
-          <w:rStyle w:val="pln"/>
-          <w:rFonts w:ascii="Consolas" w:hAnsi="Consolas" w:cs="Consolas"/>
-          <w:color w:val="000000"/>
-          <w:sz w:val="18"/>
-          <w:szCs w:val="18"/>
-          <w:bdr w:val="none" w:sz="0" w:space="0" w:color="auto" w:frame="1"/>
-        </w:rPr>
-        <w:t xml:space="preserve"> </w:t>
-      </w:r>
-      <w:r>
-        <w:rPr>
-          <w:rStyle w:val="str"/>
-          <w:rFonts w:ascii="Consolas" w:hAnsi="Consolas" w:cs="Consolas"/>
-          <w:color w:val="008800"/>
-          <w:sz w:val="18"/>
-          <w:szCs w:val="18"/>
-          <w:bdr w:val="none" w:sz="0" w:space="0" w:color="auto" w:frame="1"/>
-        </w:rPr>
-        <w:t>'</w:t>
-      </w:r>
-      <w:proofErr w:type="spellStart"/>
-      <w:r>
-        <w:rPr>
-          <w:rStyle w:val="str"/>
-          <w:rFonts w:ascii="Consolas" w:hAnsi="Consolas" w:cs="Consolas"/>
-          <w:color w:val="008800"/>
-          <w:sz w:val="18"/>
-          <w:szCs w:val="18"/>
-          <w:bdr w:val="none" w:sz="0" w:space="0" w:color="auto" w:frame="1"/>
-        </w:rPr>
-        <w:t>zara</w:t>
-      </w:r>
-      <w:proofErr w:type="spellEnd"/>
-      <w:r>
-        <w:rPr>
-          <w:rStyle w:val="str"/>
-          <w:rFonts w:ascii="Consolas" w:hAnsi="Consolas" w:cs="Consolas"/>
-          <w:color w:val="008800"/>
-          <w:sz w:val="18"/>
-          <w:szCs w:val="18"/>
-          <w:bdr w:val="none" w:sz="0" w:space="0" w:color="auto" w:frame="1"/>
-        </w:rPr>
-        <w:t>'</w:t>
-      </w:r>
-      <w:r>
-        <w:rPr>
-          <w:rStyle w:val="pun"/>
-          <w:rFonts w:ascii="Consolas" w:hAnsi="Consolas" w:cs="Consolas"/>
-          <w:color w:val="666600"/>
-          <w:sz w:val="18"/>
-          <w:szCs w:val="18"/>
-          <w:bdr w:val="none" w:sz="0" w:space="0" w:color="auto" w:frame="1"/>
-        </w:rPr>
-        <w:t>,</w:t>
-      </w:r>
-      <w:r>
-        <w:rPr>
-          <w:rStyle w:val="pln"/>
-          <w:rFonts w:ascii="Consolas" w:hAnsi="Consolas" w:cs="Consolas"/>
-          <w:color w:val="000000"/>
-          <w:sz w:val="18"/>
-          <w:szCs w:val="18"/>
-          <w:bdr w:val="none" w:sz="0" w:space="0" w:color="auto" w:frame="1"/>
-        </w:rPr>
-        <w:t xml:space="preserve"> </w:t>
-      </w:r>
-      <w:r>
-        <w:rPr>
-          <w:rStyle w:val="str"/>
-          <w:rFonts w:ascii="Consolas" w:hAnsi="Consolas" w:cs="Consolas"/>
-          <w:color w:val="008800"/>
-          <w:sz w:val="18"/>
-          <w:szCs w:val="18"/>
-          <w:bdr w:val="none" w:sz="0" w:space="0" w:color="auto" w:frame="1"/>
-        </w:rPr>
-        <w:t>'</w:t>
-      </w:r>
-      <w:proofErr w:type="spellStart"/>
-      <w:r>
-        <w:rPr>
-          <w:rStyle w:val="str"/>
-          <w:rFonts w:ascii="Consolas" w:hAnsi="Consolas" w:cs="Consolas"/>
-          <w:color w:val="008800"/>
-          <w:sz w:val="18"/>
-          <w:szCs w:val="18"/>
-          <w:bdr w:val="none" w:sz="0" w:space="0" w:color="auto" w:frame="1"/>
-        </w:rPr>
-        <w:t>abc</w:t>
-      </w:r>
-      <w:proofErr w:type="spellEnd"/>
-      <w:r>
-        <w:rPr>
-          <w:rStyle w:val="str"/>
-          <w:rFonts w:ascii="Consolas" w:hAnsi="Consolas" w:cs="Consolas"/>
-          <w:color w:val="008800"/>
-          <w:sz w:val="18"/>
-          <w:szCs w:val="18"/>
-          <w:bdr w:val="none" w:sz="0" w:space="0" w:color="auto" w:frame="1"/>
-        </w:rPr>
-        <w:t>'</w:t>
+        <w:t>'abc'</w:t>
       </w:r>
       <w:r>
         <w:rPr>
@@ -8581,7 +8068,6 @@
         </w:rPr>
         <w:t>中的任何位置追加元素：</w:t>
       </w:r>
-      <w:proofErr w:type="spellStart"/>
       <w:r>
         <w:rPr>
           <w:rFonts w:ascii="Verdana" w:eastAsia="宋体" w:hAnsi="Verdana" w:cs="宋体"/>
@@ -8590,9 +8076,8 @@
           <w:sz w:val="23"/>
           <w:szCs w:val="23"/>
         </w:rPr>
-        <w:t>a.insert</w:t>
-      </w:r>
-      <w:proofErr w:type="spellEnd"/>
+        <w:t>a.insert(i,elem),</w:t>
+      </w:r>
       <w:r>
         <w:rPr>
           <w:rFonts w:ascii="Verdana" w:eastAsia="宋体" w:hAnsi="Verdana" w:cs="宋体"/>
@@ -8601,9 +8086,8 @@
           <w:sz w:val="23"/>
           <w:szCs w:val="23"/>
         </w:rPr>
-        <w:t>(</w:t>
-      </w:r>
-      <w:proofErr w:type="spellStart"/>
+        <w:t>其中</w:t>
+      </w:r>
       <w:r>
         <w:rPr>
           <w:rFonts w:ascii="Verdana" w:eastAsia="宋体" w:hAnsi="Verdana" w:cs="宋体"/>
@@ -8612,9 +8096,8 @@
           <w:sz w:val="23"/>
           <w:szCs w:val="23"/>
         </w:rPr>
-        <w:t>i,elem</w:t>
-      </w:r>
-      <w:proofErr w:type="spellEnd"/>
+        <w:t>i</w:t>
+      </w:r>
       <w:r>
         <w:rPr>
           <w:rFonts w:ascii="Verdana" w:eastAsia="宋体" w:hAnsi="Verdana" w:cs="宋体"/>
@@ -8623,7 +8106,7 @@
           <w:sz w:val="23"/>
           <w:szCs w:val="23"/>
         </w:rPr>
-        <w:t>),</w:t>
+        <w:t>表示索引位置，</w:t>
       </w:r>
       <w:r>
         <w:rPr>
@@ -8633,42 +8116,8 @@
           <w:sz w:val="23"/>
           <w:szCs w:val="23"/>
         </w:rPr>
-        <w:t>其中</w:t>
-      </w:r>
-      <w:proofErr w:type="spellStart"/>
-      <w:r>
-        <w:rPr>
-          <w:rFonts w:ascii="Verdana" w:eastAsia="宋体" w:hAnsi="Verdana" w:cs="宋体"/>
-          <w:color w:val="000000"/>
-          <w:kern w:val="0"/>
-          <w:sz w:val="23"/>
-          <w:szCs w:val="23"/>
-        </w:rPr>
-        <w:t>i</w:t>
-      </w:r>
-      <w:proofErr w:type="spellEnd"/>
-      <w:r>
-        <w:rPr>
-          <w:rFonts w:ascii="Verdana" w:eastAsia="宋体" w:hAnsi="Verdana" w:cs="宋体"/>
-          <w:color w:val="000000"/>
-          <w:kern w:val="0"/>
-          <w:sz w:val="23"/>
-          <w:szCs w:val="23"/>
-        </w:rPr>
-        <w:t>表示索引位置，</w:t>
-      </w:r>
-      <w:proofErr w:type="spellStart"/>
-      <w:r>
-        <w:rPr>
-          <w:rFonts w:ascii="Verdana" w:eastAsia="宋体" w:hAnsi="Verdana" w:cs="宋体"/>
-          <w:color w:val="000000"/>
-          <w:kern w:val="0"/>
-          <w:sz w:val="23"/>
-          <w:szCs w:val="23"/>
-        </w:rPr>
         <w:t>elem</w:t>
       </w:r>
-      <w:proofErr w:type="spellEnd"/>
       <w:r>
         <w:rPr>
           <w:rFonts w:ascii="Verdana" w:eastAsia="宋体" w:hAnsi="Verdana" w:cs="宋体"/>
@@ -8848,29 +8297,7 @@
           <w:sz w:val="20"/>
           <w:szCs w:val="20"/>
         </w:rPr>
-        <w:t>del a[</w:t>
-      </w:r>
-      <w:proofErr w:type="spellStart"/>
-      <w:r>
-        <w:rPr>
-          <w:rFonts w:ascii="Verdana" w:eastAsia="宋体" w:hAnsi="Verdana" w:cs="宋体"/>
-          <w:color w:val="000000"/>
-          <w:kern w:val="0"/>
-          <w:sz w:val="20"/>
-          <w:szCs w:val="20"/>
-        </w:rPr>
-        <w:t>i</w:t>
-      </w:r>
-      <w:proofErr w:type="spellEnd"/>
-      <w:r>
-        <w:rPr>
-          <w:rFonts w:ascii="Verdana" w:eastAsia="宋体" w:hAnsi="Verdana" w:cs="宋体"/>
-          <w:color w:val="000000"/>
-          <w:kern w:val="0"/>
-          <w:sz w:val="20"/>
-          <w:szCs w:val="20"/>
-        </w:rPr>
-        <w:t>]</w:t>
+        <w:t>del a[i]</w:t>
       </w:r>
     </w:p>
     <w:p>
@@ -9051,7 +8478,6 @@
         </w:rPr>
         <w:t xml:space="preserve">　　</w:t>
       </w:r>
-      <w:proofErr w:type="spellStart"/>
       <w:r>
         <w:rPr>
           <w:rFonts w:ascii="Verdana" w:eastAsia="宋体" w:hAnsi="Verdana" w:cs="宋体"/>
@@ -9060,40 +8486,7 @@
           <w:sz w:val="20"/>
           <w:szCs w:val="20"/>
         </w:rPr>
-        <w:t>a.remove</w:t>
-      </w:r>
-      <w:proofErr w:type="spellEnd"/>
-      <w:r>
-        <w:rPr>
-          <w:rFonts w:ascii="Verdana" w:eastAsia="宋体" w:hAnsi="Verdana" w:cs="宋体"/>
-          <w:color w:val="000000"/>
-          <w:kern w:val="0"/>
-          <w:sz w:val="20"/>
-          <w:szCs w:val="20"/>
-        </w:rPr>
-        <w:t>(</w:t>
-      </w:r>
-      <w:proofErr w:type="spellStart"/>
-      <w:r>
-        <w:rPr>
-          <w:rFonts w:ascii="Verdana" w:eastAsia="宋体" w:hAnsi="Verdana" w:cs="宋体"/>
-          <w:color w:val="000000"/>
-          <w:kern w:val="0"/>
-          <w:sz w:val="20"/>
-          <w:szCs w:val="20"/>
-        </w:rPr>
-        <w:t>elem</w:t>
-      </w:r>
-      <w:proofErr w:type="spellEnd"/>
-      <w:r>
-        <w:rPr>
-          <w:rFonts w:ascii="Verdana" w:eastAsia="宋体" w:hAnsi="Verdana" w:cs="宋体"/>
-          <w:color w:val="000000"/>
-          <w:kern w:val="0"/>
-          <w:sz w:val="20"/>
-          <w:szCs w:val="20"/>
-        </w:rPr>
-        <w:t>)</w:t>
+        <w:t>a.remove(elem)</w:t>
       </w:r>
     </w:p>
     <w:p>
@@ -9266,7 +8659,6 @@
         </w:rPr>
         <w:t>：</w:t>
       </w:r>
-      <w:proofErr w:type="spellStart"/>
       <w:r>
         <w:rPr>
           <w:rFonts w:ascii="Verdana" w:eastAsia="宋体" w:hAnsi="Verdana" w:cs="宋体"/>
@@ -9275,18 +8667,7 @@
           <w:sz w:val="20"/>
           <w:szCs w:val="20"/>
         </w:rPr>
-        <w:t>a.pop</w:t>
-      </w:r>
-      <w:proofErr w:type="spellEnd"/>
-      <w:r>
-        <w:rPr>
-          <w:rFonts w:ascii="Verdana" w:eastAsia="宋体" w:hAnsi="Verdana" w:cs="宋体"/>
-          <w:color w:val="000000"/>
-          <w:kern w:val="0"/>
-          <w:sz w:val="20"/>
-          <w:szCs w:val="20"/>
-        </w:rPr>
-        <w:t>()</w:t>
+        <w:t>a.pop()</w:t>
       </w:r>
     </w:p>
     <w:p>
@@ -9514,7 +8895,6 @@
         </w:rPr>
         <w:t>的尾部：</w:t>
       </w:r>
-      <w:proofErr w:type="spellStart"/>
       <w:r>
         <w:rPr>
           <w:rFonts w:ascii="Verdana" w:eastAsia="宋体" w:hAnsi="Verdana" w:cs="宋体"/>
@@ -9523,18 +8903,7 @@
           <w:sz w:val="20"/>
           <w:szCs w:val="20"/>
         </w:rPr>
-        <w:t>a.extend</w:t>
-      </w:r>
-      <w:proofErr w:type="spellEnd"/>
-      <w:r>
-        <w:rPr>
-          <w:rFonts w:ascii="Verdana" w:eastAsia="宋体" w:hAnsi="Verdana" w:cs="宋体"/>
-          <w:color w:val="000000"/>
-          <w:kern w:val="0"/>
-          <w:sz w:val="20"/>
-          <w:szCs w:val="20"/>
-        </w:rPr>
-        <w:t>(b)</w:t>
+        <w:t>a.extend(b)</w:t>
       </w:r>
     </w:p>
     <w:p>
@@ -9692,7 +9061,6 @@
         </w:rPr>
         <w:t>）统计元素出现的次数：</w:t>
       </w:r>
-      <w:proofErr w:type="spellStart"/>
       <w:r>
         <w:rPr>
           <w:rFonts w:ascii="Verdana" w:eastAsia="宋体" w:hAnsi="Verdana" w:cs="宋体"/>
@@ -9703,46 +9071,7 @@
           <w:sz w:val="24"/>
           <w:szCs w:val="24"/>
         </w:rPr>
-        <w:t>a.count</w:t>
-      </w:r>
-      <w:proofErr w:type="spellEnd"/>
-      <w:r>
-        <w:rPr>
-          <w:rFonts w:ascii="Verdana" w:eastAsia="宋体" w:hAnsi="Verdana" w:cs="宋体"/>
-          <w:b/>
-          <w:bCs/>
-          <w:color w:val="000000"/>
-          <w:kern w:val="0"/>
-          <w:sz w:val="24"/>
-          <w:szCs w:val="24"/>
-        </w:rPr>
-        <w:t>(</w:t>
-      </w:r>
-      <w:proofErr w:type="spellStart"/>
-      <w:r>
-        <w:rPr>
-          <w:rFonts w:ascii="Verdana" w:eastAsia="宋体" w:hAnsi="Verdana" w:cs="宋体"/>
-          <w:b/>
-          <w:bCs/>
-          <w:color w:val="000000"/>
-          <w:kern w:val="0"/>
-          <w:sz w:val="24"/>
-          <w:szCs w:val="24"/>
-        </w:rPr>
-        <w:t>elem</w:t>
-      </w:r>
-      <w:proofErr w:type="spellEnd"/>
-      <w:r>
-        <w:rPr>
-          <w:rFonts w:ascii="Verdana" w:eastAsia="宋体" w:hAnsi="Verdana" w:cs="宋体"/>
-          <w:b/>
-          <w:bCs/>
-          <w:color w:val="000000"/>
-          <w:kern w:val="0"/>
-          <w:sz w:val="24"/>
-          <w:szCs w:val="24"/>
-        </w:rPr>
-        <w:t>)</w:t>
+        <w:t>a.count(elem)</w:t>
       </w:r>
     </w:p>
     <w:p>
@@ -9900,7 +9229,6 @@
         </w:rPr>
         <w:t>）排序：</w:t>
       </w:r>
-      <w:proofErr w:type="spellStart"/>
       <w:r>
         <w:rPr>
           <w:rFonts w:ascii="Verdana" w:eastAsia="宋体" w:hAnsi="Verdana" w:cs="宋体"/>
@@ -9911,72 +9239,7 @@
           <w:sz w:val="24"/>
           <w:szCs w:val="24"/>
         </w:rPr>
-        <w:t>list.sort</w:t>
-      </w:r>
-      <w:proofErr w:type="spellEnd"/>
-      <w:r>
-        <w:rPr>
-          <w:rFonts w:ascii="Verdana" w:eastAsia="宋体" w:hAnsi="Verdana" w:cs="宋体"/>
-          <w:b/>
-          <w:bCs/>
-          <w:color w:val="000000"/>
-          <w:kern w:val="0"/>
-          <w:sz w:val="24"/>
-          <w:szCs w:val="24"/>
-        </w:rPr>
-        <w:t>(</w:t>
-      </w:r>
-      <w:proofErr w:type="spellStart"/>
-      <w:r>
-        <w:rPr>
-          <w:rFonts w:ascii="Verdana" w:eastAsia="宋体" w:hAnsi="Verdana" w:cs="宋体"/>
-          <w:b/>
-          <w:bCs/>
-          <w:color w:val="000000"/>
-          <w:kern w:val="0"/>
-          <w:sz w:val="24"/>
-          <w:szCs w:val="24"/>
-        </w:rPr>
-        <w:t>self,key</w:t>
-      </w:r>
-      <w:proofErr w:type="spellEnd"/>
-      <w:r>
-        <w:rPr>
-          <w:rFonts w:ascii="Verdana" w:eastAsia="宋体" w:hAnsi="Verdana" w:cs="宋体"/>
-          <w:b/>
-          <w:bCs/>
-          <w:color w:val="000000"/>
-          <w:kern w:val="0"/>
-          <w:sz w:val="24"/>
-          <w:szCs w:val="24"/>
-        </w:rPr>
-        <w:t>=</w:t>
-      </w:r>
-      <w:proofErr w:type="spellStart"/>
-      <w:r>
-        <w:rPr>
-          <w:rFonts w:ascii="Verdana" w:eastAsia="宋体" w:hAnsi="Verdana" w:cs="宋体"/>
-          <w:b/>
-          <w:bCs/>
-          <w:color w:val="000000"/>
-          <w:kern w:val="0"/>
-          <w:sz w:val="24"/>
-          <w:szCs w:val="24"/>
-        </w:rPr>
-        <w:t>None,reverse</w:t>
-      </w:r>
-      <w:proofErr w:type="spellEnd"/>
-      <w:r>
-        <w:rPr>
-          <w:rFonts w:ascii="Verdana" w:eastAsia="宋体" w:hAnsi="Verdana" w:cs="宋体"/>
-          <w:b/>
-          <w:bCs/>
-          <w:color w:val="000000"/>
-          <w:kern w:val="0"/>
-          <w:sz w:val="24"/>
-          <w:szCs w:val="24"/>
-        </w:rPr>
-        <w:t>=False)</w:t>
+        <w:t>list.sort(self,key=None,reverse=False)</w:t>
       </w:r>
       <w:r>
         <w:rPr>
@@ -10109,7 +9372,6 @@
         </w:rPr>
         <w:t>：</w:t>
       </w:r>
-      <w:proofErr w:type="spellStart"/>
       <w:r>
         <w:rPr>
           <w:rFonts w:ascii="Verdana" w:eastAsia="宋体" w:hAnsi="Verdana" w:cs="宋体"/>
@@ -10118,18 +9380,7 @@
           <w:sz w:val="20"/>
           <w:szCs w:val="20"/>
         </w:rPr>
-        <w:t>a.sort</w:t>
-      </w:r>
-      <w:proofErr w:type="spellEnd"/>
-      <w:r>
-        <w:rPr>
-          <w:rFonts w:ascii="Verdana" w:eastAsia="宋体" w:hAnsi="Verdana" w:cs="宋体"/>
-          <w:color w:val="000000"/>
-          <w:kern w:val="0"/>
-          <w:sz w:val="20"/>
-          <w:szCs w:val="20"/>
-        </w:rPr>
-        <w:t>()</w:t>
+        <w:t>a.sort()</w:t>
       </w:r>
     </w:p>
     <w:p>
@@ -10243,7 +9494,6 @@
         <w:lastRenderedPageBreak/>
         <w:t>若想要按照从大到小排序，则为：</w:t>
       </w:r>
-      <w:proofErr w:type="spellStart"/>
       <w:r>
         <w:rPr>
           <w:rFonts w:ascii="Verdana" w:eastAsia="宋体" w:hAnsi="Verdana" w:cs="宋体"/>
@@ -10252,18 +9502,7 @@
           <w:sz w:val="20"/>
           <w:szCs w:val="20"/>
         </w:rPr>
-        <w:t>a.sort</w:t>
-      </w:r>
-      <w:proofErr w:type="spellEnd"/>
-      <w:r>
-        <w:rPr>
-          <w:rFonts w:ascii="Verdana" w:eastAsia="宋体" w:hAnsi="Verdana" w:cs="宋体"/>
-          <w:color w:val="000000"/>
-          <w:kern w:val="0"/>
-          <w:sz w:val="20"/>
-          <w:szCs w:val="20"/>
-        </w:rPr>
-        <w:t>(reverse=True)</w:t>
+        <w:t>a.sort(reverse=True)</w:t>
       </w:r>
     </w:p>
     <w:p>
@@ -10475,7 +9714,6 @@
         </w:rPr>
         <w:t>从大到小排序：</w:t>
       </w:r>
-      <w:proofErr w:type="spellStart"/>
       <w:r>
         <w:rPr>
           <w:rFonts w:ascii="Verdana" w:eastAsia="宋体" w:hAnsi="Verdana" w:cs="宋体"/>
@@ -10484,18 +9722,7 @@
           <w:sz w:val="20"/>
           <w:szCs w:val="20"/>
         </w:rPr>
-        <w:t>a.sort</w:t>
-      </w:r>
-      <w:proofErr w:type="spellEnd"/>
-      <w:r>
-        <w:rPr>
-          <w:rFonts w:ascii="Verdana" w:eastAsia="宋体" w:hAnsi="Verdana" w:cs="宋体"/>
-          <w:color w:val="000000"/>
-          <w:kern w:val="0"/>
-          <w:sz w:val="20"/>
-          <w:szCs w:val="20"/>
-        </w:rPr>
-        <w:t>(reverse=True)</w:t>
+        <w:t>a.sort(reverse=True)</w:t>
       </w:r>
     </w:p>
     <w:p>
@@ -10608,7 +9835,6 @@
         </w:rPr>
         <w:t>按照字符串的长度进行从大到小排序：</w:t>
       </w:r>
-      <w:proofErr w:type="spellStart"/>
       <w:r>
         <w:rPr>
           <w:rFonts w:ascii="Verdana" w:eastAsia="宋体" w:hAnsi="Verdana" w:cs="宋体"/>
@@ -10617,40 +9843,7 @@
           <w:sz w:val="20"/>
           <w:szCs w:val="20"/>
         </w:rPr>
-        <w:t>a.sort</w:t>
-      </w:r>
-      <w:proofErr w:type="spellEnd"/>
-      <w:r>
-        <w:rPr>
-          <w:rFonts w:ascii="Verdana" w:eastAsia="宋体" w:hAnsi="Verdana" w:cs="宋体"/>
-          <w:color w:val="000000"/>
-          <w:kern w:val="0"/>
-          <w:sz w:val="20"/>
-          <w:szCs w:val="20"/>
-        </w:rPr>
-        <w:t>(key=</w:t>
-      </w:r>
-      <w:proofErr w:type="spellStart"/>
-      <w:r>
-        <w:rPr>
-          <w:rFonts w:ascii="Verdana" w:eastAsia="宋体" w:hAnsi="Verdana" w:cs="宋体"/>
-          <w:color w:val="000000"/>
-          <w:kern w:val="0"/>
-          <w:sz w:val="20"/>
-          <w:szCs w:val="20"/>
-        </w:rPr>
-        <w:t>len,reverse</w:t>
-      </w:r>
-      <w:proofErr w:type="spellEnd"/>
-      <w:r>
-        <w:rPr>
-          <w:rFonts w:ascii="Verdana" w:eastAsia="宋体" w:hAnsi="Verdana" w:cs="宋体"/>
-          <w:color w:val="000000"/>
-          <w:kern w:val="0"/>
-          <w:sz w:val="20"/>
-          <w:szCs w:val="20"/>
-        </w:rPr>
-        <w:t>=True)</w:t>
+        <w:t>a.sort(key=len,reverse=True)</w:t>
       </w:r>
     </w:p>
     <w:p>
@@ -10837,7 +10030,6 @@
         </w:rPr>
         <w:t xml:space="preserve">　列表中元素翻转：</w:t>
       </w:r>
-      <w:proofErr w:type="spellStart"/>
       <w:r>
         <w:rPr>
           <w:rFonts w:ascii="Verdana" w:eastAsia="宋体" w:hAnsi="Verdana" w:cs="宋体"/>
@@ -10846,18 +10038,7 @@
           <w:sz w:val="20"/>
           <w:szCs w:val="20"/>
         </w:rPr>
-        <w:t>a.reverse</w:t>
-      </w:r>
-      <w:proofErr w:type="spellEnd"/>
-      <w:r>
-        <w:rPr>
-          <w:rFonts w:ascii="Verdana" w:eastAsia="宋体" w:hAnsi="Verdana" w:cs="宋体"/>
-          <w:color w:val="000000"/>
-          <w:kern w:val="0"/>
-          <w:sz w:val="20"/>
-          <w:szCs w:val="20"/>
-        </w:rPr>
-        <w:t>()</w:t>
+        <w:t>a.reverse()</w:t>
       </w:r>
     </w:p>
     <w:p>
@@ -11040,7 +10221,6 @@
         </w:rPr>
         <w:t>长度：</w:t>
       </w:r>
-      <w:proofErr w:type="spellStart"/>
       <w:r>
         <w:rPr>
           <w:rFonts w:ascii="Verdana" w:eastAsia="宋体" w:hAnsi="Verdana" w:cs="宋体"/>
@@ -11053,7 +10233,6 @@
         </w:rPr>
         <w:t>len</w:t>
       </w:r>
-      <w:proofErr w:type="spellEnd"/>
       <w:r>
         <w:rPr>
           <w:rFonts w:ascii="Verdana" w:eastAsia="宋体" w:hAnsi="Verdana" w:cs="宋体"/>
@@ -11140,7 +10319,6 @@
         </w:rPr>
         <w:t>）获取元素下标：</w:t>
       </w:r>
-      <w:proofErr w:type="spellStart"/>
       <w:r>
         <w:rPr>
           <w:rFonts w:ascii="Verdana" w:eastAsia="宋体" w:hAnsi="Verdana" w:cs="宋体"/>
@@ -11151,46 +10329,7 @@
           <w:sz w:val="24"/>
           <w:szCs w:val="24"/>
         </w:rPr>
-        <w:t>list.index</w:t>
-      </w:r>
-      <w:proofErr w:type="spellEnd"/>
-      <w:r>
-        <w:rPr>
-          <w:rFonts w:ascii="Verdana" w:eastAsia="宋体" w:hAnsi="Verdana" w:cs="宋体"/>
-          <w:b/>
-          <w:bCs/>
-          <w:color w:val="000000"/>
-          <w:kern w:val="0"/>
-          <w:sz w:val="24"/>
-          <w:szCs w:val="24"/>
-        </w:rPr>
-        <w:t>(</w:t>
-      </w:r>
-      <w:proofErr w:type="spellStart"/>
-      <w:r>
-        <w:rPr>
-          <w:rFonts w:ascii="Verdana" w:eastAsia="宋体" w:hAnsi="Verdana" w:cs="宋体"/>
-          <w:b/>
-          <w:bCs/>
-          <w:color w:val="000000"/>
-          <w:kern w:val="0"/>
-          <w:sz w:val="24"/>
-          <w:szCs w:val="24"/>
-        </w:rPr>
-        <w:t>elem</w:t>
-      </w:r>
-      <w:proofErr w:type="spellEnd"/>
-      <w:r>
-        <w:rPr>
-          <w:rFonts w:ascii="Verdana" w:eastAsia="宋体" w:hAnsi="Verdana" w:cs="宋体"/>
-          <w:b/>
-          <w:bCs/>
-          <w:color w:val="000000"/>
-          <w:kern w:val="0"/>
-          <w:sz w:val="24"/>
-          <w:szCs w:val="24"/>
-        </w:rPr>
-        <w:t>)</w:t>
+        <w:t>list.index(elem)</w:t>
       </w:r>
     </w:p>
     <w:p>
@@ -11378,25 +10517,7 @@
           <w:sz w:val="28"/>
           <w:szCs w:val="28"/>
         </w:rPr>
-        <w:t xml:space="preserve">while </w:t>
-      </w:r>
-      <w:proofErr w:type="spellStart"/>
-      <w:r>
-        <w:rPr>
-          <w:rFonts w:asciiTheme="minorEastAsia" w:hAnsiTheme="minorEastAsia"/>
-          <w:sz w:val="28"/>
-          <w:szCs w:val="28"/>
-        </w:rPr>
-        <w:t>i</w:t>
-      </w:r>
-      <w:proofErr w:type="spellEnd"/>
-      <w:r>
-        <w:rPr>
-          <w:rFonts w:asciiTheme="minorEastAsia" w:hAnsiTheme="minorEastAsia"/>
-          <w:sz w:val="28"/>
-          <w:szCs w:val="28"/>
-        </w:rPr>
-        <w:t xml:space="preserve"> &lt; 6:</w:t>
+        <w:t>while i &lt; 6:</w:t>
       </w:r>
     </w:p>
     <w:p>
@@ -12032,21 +11153,8 @@
           <w:szCs w:val="18"/>
           <w:bdr w:val="none" w:sz="0" w:space="0" w:color="auto" w:frame="1"/>
         </w:rPr>
-        <w:t xml:space="preserve"> </w:t>
-      </w:r>
-      <w:proofErr w:type="spellStart"/>
-      <w:r>
-        <w:rPr>
-          <w:rStyle w:val="pln"/>
-          <w:rFonts w:ascii="Consolas" w:hAnsi="Consolas" w:cs="Consolas"/>
-          <w:color w:val="000000"/>
-          <w:sz w:val="18"/>
-          <w:szCs w:val="18"/>
-          <w:bdr w:val="none" w:sz="0" w:space="0" w:color="auto" w:frame="1"/>
-        </w:rPr>
-        <w:t>dict</w:t>
-      </w:r>
-      <w:proofErr w:type="spellEnd"/>
+        <w:t xml:space="preserve"> dict</w:t>
+      </w:r>
     </w:p>
     <w:p>
       <w:pPr>
@@ -12078,25 +11186,7 @@
           <w:sz w:val="28"/>
           <w:szCs w:val="28"/>
         </w:rPr>
-        <w:t>判断</w:t>
-      </w:r>
-      <w:proofErr w:type="spellStart"/>
-      <w:r>
-        <w:rPr>
-          <w:rFonts w:asciiTheme="minorEastAsia" w:hAnsiTheme="minorEastAsia" w:hint="eastAsia"/>
-          <w:sz w:val="28"/>
-          <w:szCs w:val="28"/>
-        </w:rPr>
-        <w:t>dict</w:t>
-      </w:r>
-      <w:proofErr w:type="spellEnd"/>
-      <w:r>
-        <w:rPr>
-          <w:rFonts w:asciiTheme="minorEastAsia" w:hAnsiTheme="minorEastAsia" w:hint="eastAsia"/>
-          <w:sz w:val="28"/>
-          <w:szCs w:val="28"/>
-        </w:rPr>
-        <w:t>里</w:t>
+        <w:t>判断dict里</w:t>
       </w:r>
       <w:r>
         <w:rPr>
@@ -12162,23 +11252,13 @@
         </w:rPr>
         <w:t>key和</w:t>
       </w:r>
-      <w:proofErr w:type="spellStart"/>
-      <w:r>
-        <w:rPr>
-          <w:rFonts w:asciiTheme="minorEastAsia" w:hAnsiTheme="minorEastAsia"/>
-          <w:sz w:val="28"/>
-          <w:szCs w:val="28"/>
-        </w:rPr>
-        <w:t>dict</w:t>
-      </w:r>
-      <w:proofErr w:type="spellEnd"/>
-      <w:r>
-        <w:rPr>
-          <w:rFonts w:asciiTheme="minorEastAsia" w:hAnsiTheme="minorEastAsia"/>
-          <w:sz w:val="28"/>
-          <w:szCs w:val="28"/>
-        </w:rPr>
-        <w:t>也是按字符来</w:t>
+      <w:r>
+        <w:rPr>
+          <w:rFonts w:asciiTheme="minorEastAsia" w:hAnsiTheme="minorEastAsia"/>
+          <w:sz w:val="28"/>
+          <w:szCs w:val="28"/>
+        </w:rPr>
+        <w:t>dict也是按字符来</w:t>
       </w:r>
       <w:r>
         <w:rPr>
@@ -12228,23 +11308,13 @@
         </w:rPr>
         <w:t>那么只要</w:t>
       </w:r>
-      <w:proofErr w:type="spellStart"/>
-      <w:r>
-        <w:rPr>
-          <w:rFonts w:asciiTheme="minorEastAsia" w:hAnsiTheme="minorEastAsia" w:hint="eastAsia"/>
-          <w:sz w:val="28"/>
-          <w:szCs w:val="28"/>
-        </w:rPr>
-        <w:t>dict</w:t>
-      </w:r>
-      <w:proofErr w:type="spellEnd"/>
-      <w:r>
-        <w:rPr>
-          <w:rFonts w:asciiTheme="minorEastAsia" w:hAnsiTheme="minorEastAsia" w:hint="eastAsia"/>
-          <w:sz w:val="28"/>
-          <w:szCs w:val="28"/>
-        </w:rPr>
-        <w:t>里含有</w:t>
+      <w:r>
+        <w:rPr>
+          <w:rFonts w:asciiTheme="minorEastAsia" w:hAnsiTheme="minorEastAsia" w:hint="eastAsia"/>
+          <w:sz w:val="28"/>
+          <w:szCs w:val="28"/>
+        </w:rPr>
+        <w:t>dict里含有</w:t>
       </w:r>
       <w:r>
         <w:rPr>
@@ -12422,25 +11492,7 @@
           <w:sz w:val="28"/>
           <w:szCs w:val="28"/>
         </w:rPr>
-        <w:t xml:space="preserve">stuff = </w:t>
-      </w:r>
-      <w:proofErr w:type="spellStart"/>
-      <w:r>
-        <w:rPr>
-          <w:rFonts w:asciiTheme="minorEastAsia" w:hAnsiTheme="minorEastAsia"/>
-          <w:sz w:val="28"/>
-          <w:szCs w:val="28"/>
-        </w:rPr>
-        <w:t>ten_things.split</w:t>
-      </w:r>
-      <w:proofErr w:type="spellEnd"/>
-      <w:r>
-        <w:rPr>
-          <w:rFonts w:asciiTheme="minorEastAsia" w:hAnsiTheme="minorEastAsia"/>
-          <w:sz w:val="28"/>
-          <w:szCs w:val="28"/>
-        </w:rPr>
-        <w:t>(' ')</w:t>
+        <w:t>stuff = ten_things.split(' ')</w:t>
       </w:r>
       <w:r>
         <w:rPr>
@@ -12974,7 +12026,6 @@
           <w:szCs w:val="18"/>
         </w:rPr>
       </w:pPr>
-      <w:proofErr w:type="spellStart"/>
       <w:r>
         <w:rPr>
           <w:rFonts w:ascii="Consolas" w:eastAsia="宋体" w:hAnsi="Consolas" w:cs="Consolas"/>
@@ -13008,7 +12059,6 @@
         </w:rPr>
         <w:t>get</w:t>
       </w:r>
-      <w:proofErr w:type="spellEnd"/>
       <w:r>
         <w:rPr>
           <w:rFonts w:ascii="Consolas" w:eastAsia="宋体" w:hAnsi="Consolas" w:cs="Consolas"/>
@@ -13303,7 +12353,6 @@
           <w:bdr w:val="none" w:sz="0" w:space="0" w:color="auto" w:frame="1"/>
         </w:rPr>
       </w:pPr>
-      <w:proofErr w:type="spellStart"/>
       <w:r>
         <w:rPr>
           <w:rStyle w:val="hl-identifier"/>
@@ -13315,7 +12364,6 @@
         </w:rPr>
         <w:t>dict</w:t>
       </w:r>
-      <w:proofErr w:type="spellEnd"/>
       <w:r>
         <w:rPr>
           <w:rStyle w:val="hl-code"/>
@@ -13426,7 +12474,6 @@
         </w:rPr>
         <w:t>'</w:t>
       </w:r>
-      <w:proofErr w:type="spellStart"/>
       <w:r>
         <w:rPr>
           <w:rStyle w:val="hl-string"/>
@@ -13438,7 +12485,6 @@
         </w:rPr>
         <w:t>Runoob</w:t>
       </w:r>
-      <w:proofErr w:type="spellEnd"/>
       <w:r>
         <w:rPr>
           <w:rStyle w:val="hl-quotes"/>
@@ -13516,7 +12562,6 @@
         </w:rPr>
         <w:t>'</w:t>
       </w:r>
-      <w:proofErr w:type="spellStart"/>
       <w:r>
         <w:rPr>
           <w:rStyle w:val="hl-string"/>
@@ -13528,7 +12573,6 @@
         </w:rPr>
         <w:t>taobao</w:t>
       </w:r>
-      <w:proofErr w:type="spellEnd"/>
       <w:r>
         <w:rPr>
           <w:rStyle w:val="hl-quotes"/>
@@ -13688,7 +12732,6 @@
         </w:rPr>
         <w:t xml:space="preserve"> % </w:t>
       </w:r>
-      <w:proofErr w:type="spellStart"/>
       <w:r>
         <w:rPr>
           <w:rStyle w:val="hl-identifier"/>
@@ -13722,7 +12765,6 @@
         </w:rPr>
         <w:t>items</w:t>
       </w:r>
-      <w:proofErr w:type="spellEnd"/>
       <w:r>
         <w:rPr>
           <w:rStyle w:val="hl-brackets"/>
@@ -13832,7 +12874,6 @@
         </w:rPr>
         <w:t xml:space="preserve"> </w:t>
       </w:r>
-      <w:proofErr w:type="spellStart"/>
       <w:r>
         <w:rPr>
           <w:rStyle w:val="hl-identifier"/>
@@ -13866,7 +12907,6 @@
         </w:rPr>
         <w:t>values</w:t>
       </w:r>
-      <w:proofErr w:type="spellEnd"/>
       <w:r>
         <w:rPr>
           <w:rStyle w:val="hl-code"/>
@@ -13900,7 +12940,6 @@
         </w:rPr>
         <w:t xml:space="preserve"> </w:t>
       </w:r>
-      <w:proofErr w:type="spellStart"/>
       <w:r>
         <w:rPr>
           <w:rStyle w:val="hl-identifier"/>
@@ -13934,7 +12973,6 @@
         </w:rPr>
         <w:t>items</w:t>
       </w:r>
-      <w:proofErr w:type="spellEnd"/>
       <w:r>
         <w:rPr>
           <w:rStyle w:val="hl-brackets"/>
@@ -13993,7 +13031,6 @@
         </w:rPr>
         <w:t xml:space="preserve"> </w:t>
       </w:r>
-      <w:proofErr w:type="spellStart"/>
       <w:r>
         <w:rPr>
           <w:rStyle w:val="hl-identifier"/>
@@ -14027,7 +13064,6 @@
         </w:rPr>
         <w:t>values</w:t>
       </w:r>
-      <w:proofErr w:type="spellEnd"/>
     </w:p>
     <w:p>
       <w:pPr>
@@ -14214,9 +13250,30 @@
           <w:szCs w:val="18"/>
           <w:bdr w:val="none" w:sz="0" w:space="0" w:color="auto" w:frame="1"/>
         </w:rPr>
-        <w:t>'</w:t>
-      </w:r>
-      <w:proofErr w:type="spellStart"/>
+        <w:t>'taobao'</w:t>
+      </w:r>
+      <w:r>
+        <w:rPr>
+          <w:rStyle w:val="pun"/>
+          <w:rFonts w:ascii="Consolas" w:hAnsi="Consolas" w:cs="Consolas"/>
+          <w:color w:val="666600"/>
+          <w:sz w:val="18"/>
+          <w:szCs w:val="18"/>
+          <w:bdr w:val="none" w:sz="0" w:space="0" w:color="auto" w:frame="1"/>
+        </w:rPr>
+        <w:t>,</w:t>
+      </w:r>
+      <w:r>
+        <w:rPr>
+          <w:rStyle w:val="pln"/>
+          <w:rFonts w:ascii="Consolas" w:hAnsi="Consolas" w:cs="Consolas"/>
+          <w:color w:val="000000"/>
+          <w:sz w:val="18"/>
+          <w:szCs w:val="18"/>
+          <w:bdr w:val="none" w:sz="0" w:space="0" w:color="auto" w:frame="1"/>
+        </w:rPr>
+        <w:t xml:space="preserve"> </w:t>
+      </w:r>
       <w:r>
         <w:rPr>
           <w:rStyle w:val="str"/>
@@ -14226,9 +13283,41 @@
           <w:szCs w:val="18"/>
           <w:bdr w:val="none" w:sz="0" w:space="0" w:color="auto" w:frame="1"/>
         </w:rPr>
-        <w:t>taobao</w:t>
-      </w:r>
-      <w:proofErr w:type="spellEnd"/>
+        <w:t>'www.taobao.com'</w:t>
+      </w:r>
+      <w:r>
+        <w:rPr>
+          <w:rStyle w:val="pun"/>
+          <w:rFonts w:ascii="Consolas" w:hAnsi="Consolas" w:cs="Consolas"/>
+          <w:color w:val="666600"/>
+          <w:sz w:val="18"/>
+          <w:szCs w:val="18"/>
+          <w:bdr w:val="none" w:sz="0" w:space="0" w:color="auto" w:frame="1"/>
+        </w:rPr>
+        <w:t>),</w:t>
+      </w:r>
+      <w:r>
+        <w:rPr>
+          <w:rStyle w:val="pln"/>
+          <w:rFonts w:ascii="Consolas" w:hAnsi="Consolas" w:cs="Consolas"/>
+          <w:color w:val="000000"/>
+          <w:sz w:val="18"/>
+          <w:szCs w:val="18"/>
+          <w:bdr w:val="none" w:sz="0" w:space="0" w:color="auto" w:frame="1"/>
+        </w:rPr>
+        <w:t xml:space="preserve"> </w:t>
+      </w:r>
+      <w:r>
+        <w:rPr>
+          <w:rStyle w:val="pun"/>
+          <w:rFonts w:ascii="Consolas" w:hAnsi="Consolas" w:cs="Consolas"/>
+          <w:color w:val="666600"/>
+          <w:sz w:val="18"/>
+          <w:szCs w:val="18"/>
+          <w:bdr w:val="none" w:sz="0" w:space="0" w:color="auto" w:frame="1"/>
+        </w:rPr>
+        <w:t>(</w:t>
+      </w:r>
       <w:r>
         <w:rPr>
           <w:rStyle w:val="str"/>
@@ -14238,108 +13327,7 @@
           <w:szCs w:val="18"/>
           <w:bdr w:val="none" w:sz="0" w:space="0" w:color="auto" w:frame="1"/>
         </w:rPr>
-        <w:t>'</w:t>
-      </w:r>
-      <w:r>
-        <w:rPr>
-          <w:rStyle w:val="pun"/>
-          <w:rFonts w:ascii="Consolas" w:hAnsi="Consolas" w:cs="Consolas"/>
-          <w:color w:val="666600"/>
-          <w:sz w:val="18"/>
-          <w:szCs w:val="18"/>
-          <w:bdr w:val="none" w:sz="0" w:space="0" w:color="auto" w:frame="1"/>
-        </w:rPr>
-        <w:t>,</w:t>
-      </w:r>
-      <w:r>
-        <w:rPr>
-          <w:rStyle w:val="pln"/>
-          <w:rFonts w:ascii="Consolas" w:hAnsi="Consolas" w:cs="Consolas"/>
-          <w:color w:val="000000"/>
-          <w:sz w:val="18"/>
-          <w:szCs w:val="18"/>
-          <w:bdr w:val="none" w:sz="0" w:space="0" w:color="auto" w:frame="1"/>
-        </w:rPr>
-        <w:t xml:space="preserve"> </w:t>
-      </w:r>
-      <w:r>
-        <w:rPr>
-          <w:rStyle w:val="str"/>
-          <w:rFonts w:ascii="Consolas" w:hAnsi="Consolas" w:cs="Consolas"/>
-          <w:color w:val="008800"/>
-          <w:sz w:val="18"/>
-          <w:szCs w:val="18"/>
-          <w:bdr w:val="none" w:sz="0" w:space="0" w:color="auto" w:frame="1"/>
-        </w:rPr>
-        <w:t>'www.taobao.com'</w:t>
-      </w:r>
-      <w:r>
-        <w:rPr>
-          <w:rStyle w:val="pun"/>
-          <w:rFonts w:ascii="Consolas" w:hAnsi="Consolas" w:cs="Consolas"/>
-          <w:color w:val="666600"/>
-          <w:sz w:val="18"/>
-          <w:szCs w:val="18"/>
-          <w:bdr w:val="none" w:sz="0" w:space="0" w:color="auto" w:frame="1"/>
-        </w:rPr>
-        <w:t>),</w:t>
-      </w:r>
-      <w:r>
-        <w:rPr>
-          <w:rStyle w:val="pln"/>
-          <w:rFonts w:ascii="Consolas" w:hAnsi="Consolas" w:cs="Consolas"/>
-          <w:color w:val="000000"/>
-          <w:sz w:val="18"/>
-          <w:szCs w:val="18"/>
-          <w:bdr w:val="none" w:sz="0" w:space="0" w:color="auto" w:frame="1"/>
-        </w:rPr>
-        <w:t xml:space="preserve"> </w:t>
-      </w:r>
-      <w:r>
-        <w:rPr>
-          <w:rStyle w:val="pun"/>
-          <w:rFonts w:ascii="Consolas" w:hAnsi="Consolas" w:cs="Consolas"/>
-          <w:color w:val="666600"/>
-          <w:sz w:val="18"/>
-          <w:szCs w:val="18"/>
-          <w:bdr w:val="none" w:sz="0" w:space="0" w:color="auto" w:frame="1"/>
-        </w:rPr>
-        <w:t>(</w:t>
-      </w:r>
-      <w:r>
-        <w:rPr>
-          <w:rStyle w:val="str"/>
-          <w:rFonts w:ascii="Consolas" w:hAnsi="Consolas" w:cs="Consolas"/>
-          <w:color w:val="008800"/>
-          <w:sz w:val="18"/>
-          <w:szCs w:val="18"/>
-          <w:bdr w:val="none" w:sz="0" w:space="0" w:color="auto" w:frame="1"/>
-        </w:rPr>
-        <w:t>'</w:t>
-      </w:r>
-      <w:proofErr w:type="spellStart"/>
-      <w:r>
-        <w:rPr>
-          <w:rStyle w:val="str"/>
-          <w:rFonts w:ascii="Consolas" w:hAnsi="Consolas" w:cs="Consolas"/>
-          <w:color w:val="008800"/>
-          <w:sz w:val="18"/>
-          <w:szCs w:val="18"/>
-          <w:bdr w:val="none" w:sz="0" w:space="0" w:color="auto" w:frame="1"/>
-        </w:rPr>
-        <w:t>Runoob</w:t>
-      </w:r>
-      <w:proofErr w:type="spellEnd"/>
-      <w:r>
-        <w:rPr>
-          <w:rStyle w:val="str"/>
-          <w:rFonts w:ascii="Consolas" w:hAnsi="Consolas" w:cs="Consolas"/>
-          <w:color w:val="008800"/>
-          <w:sz w:val="18"/>
-          <w:szCs w:val="18"/>
-          <w:bdr w:val="none" w:sz="0" w:space="0" w:color="auto" w:frame="1"/>
-        </w:rPr>
-        <w:t>'</w:t>
+        <w:t>'Runoob'</w:t>
       </w:r>
       <w:r>
         <w:rPr>
@@ -14495,7 +13483,6 @@
           <w:bdr w:val="none" w:sz="0" w:space="0" w:color="auto" w:frame="1"/>
         </w:rPr>
       </w:pPr>
-      <w:proofErr w:type="spellStart"/>
       <w:r>
         <w:rPr>
           <w:rStyle w:val="pln"/>
@@ -14505,19 +13492,7 @@
           <w:szCs w:val="18"/>
           <w:bdr w:val="none" w:sz="0" w:space="0" w:color="auto" w:frame="1"/>
         </w:rPr>
-        <w:t>taobao</w:t>
-      </w:r>
-      <w:proofErr w:type="spellEnd"/>
-      <w:r>
-        <w:rPr>
-          <w:rStyle w:val="pln"/>
-          <w:rFonts w:ascii="Consolas" w:hAnsi="Consolas" w:cs="Consolas"/>
-          <w:color w:val="000000"/>
-          <w:sz w:val="18"/>
-          <w:szCs w:val="18"/>
-          <w:bdr w:val="none" w:sz="0" w:space="0" w:color="auto" w:frame="1"/>
-        </w:rPr>
-        <w:t xml:space="preserve"> www</w:t>
+        <w:t>taobao www</w:t>
       </w:r>
       <w:r>
         <w:rPr>
@@ -14583,7 +13558,6 @@
           <w:szCs w:val="18"/>
         </w:rPr>
       </w:pPr>
-      <w:proofErr w:type="spellStart"/>
       <w:r>
         <w:rPr>
           <w:rStyle w:val="typ"/>
@@ -14595,7 +13569,6 @@
         </w:rPr>
         <w:t>Runoob</w:t>
       </w:r>
-      <w:proofErr w:type="spellEnd"/>
       <w:r>
         <w:rPr>
           <w:rStyle w:val="pln"/>
@@ -14748,23 +13721,22 @@
           <w:rFonts w:asciiTheme="minorEastAsia" w:hAnsiTheme="minorEastAsia"/>
           <w:szCs w:val="21"/>
         </w:rPr>
-        <w:t xml:space="preserve">class </w:t>
-      </w:r>
-      <w:proofErr w:type="spellStart"/>
-      <w:r>
+        <w:t>class MyClass:</w:t>
+      </w:r>
+    </w:p>
+    <w:p>
+      <w:pPr>
         <w:rPr>
           <w:rFonts w:asciiTheme="minorEastAsia" w:hAnsiTheme="minorEastAsia"/>
           <w:szCs w:val="21"/>
         </w:rPr>
-        <w:t>MyClass</w:t>
-      </w:r>
-      <w:proofErr w:type="spellEnd"/>
-      <w:r>
-        <w:rPr>
-          <w:rFonts w:asciiTheme="minorEastAsia" w:hAnsiTheme="minorEastAsia"/>
+      </w:pPr>
+      <w:r>
+        <w:rPr>
+          <w:rFonts w:asciiTheme="minorEastAsia" w:hAnsiTheme="minorEastAsia" w:hint="eastAsia"/>
           <w:szCs w:val="21"/>
         </w:rPr>
-        <w:t>:</w:t>
+        <w:t xml:space="preserve">    """一个简单的类实例"""</w:t>
       </w:r>
     </w:p>
     <w:p>
@@ -14776,10 +13748,10 @@
       </w:pPr>
       <w:r>
         <w:rPr>
-          <w:rFonts w:asciiTheme="minorEastAsia" w:hAnsiTheme="minorEastAsia" w:hint="eastAsia"/>
+          <w:rFonts w:asciiTheme="minorEastAsia" w:hAnsiTheme="minorEastAsia"/>
           <w:szCs w:val="21"/>
         </w:rPr>
-        <w:t xml:space="preserve">    """一个简单的类实例"""</w:t>
+        <w:t xml:space="preserve">    i = 12345</w:t>
       </w:r>
     </w:p>
     <w:p>
@@ -14794,23 +13766,22 @@
           <w:rFonts w:asciiTheme="minorEastAsia" w:hAnsiTheme="minorEastAsia"/>
           <w:szCs w:val="21"/>
         </w:rPr>
-        <w:t xml:space="preserve">    </w:t>
-      </w:r>
-      <w:proofErr w:type="spellStart"/>
-      <w:r>
+        <w:t xml:space="preserve">    def f(self):</w:t>
+      </w:r>
+    </w:p>
+    <w:p>
+      <w:pPr>
         <w:rPr>
           <w:rFonts w:asciiTheme="minorEastAsia" w:hAnsiTheme="minorEastAsia"/>
           <w:szCs w:val="21"/>
         </w:rPr>
-        <w:t>i</w:t>
-      </w:r>
-      <w:proofErr w:type="spellEnd"/>
+      </w:pPr>
       <w:r>
         <w:rPr>
           <w:rFonts w:asciiTheme="minorEastAsia" w:hAnsiTheme="minorEastAsia"/>
           <w:szCs w:val="21"/>
         </w:rPr>
-        <w:t xml:space="preserve"> = 12345</w:t>
+        <w:t xml:space="preserve">        return 'hello world'</w:t>
       </w:r>
     </w:p>
     <w:p>
@@ -14825,7 +13796,7 @@
           <w:rFonts w:asciiTheme="minorEastAsia" w:hAnsiTheme="minorEastAsia"/>
           <w:szCs w:val="21"/>
         </w:rPr>
-        <w:t xml:space="preserve">    def f(self):</w:t>
+        <w:t xml:space="preserve"> </w:t>
       </w:r>
     </w:p>
     <w:p>
@@ -14837,10 +13808,10 @@
       </w:pPr>
       <w:r>
         <w:rPr>
-          <w:rFonts w:asciiTheme="minorEastAsia" w:hAnsiTheme="minorEastAsia"/>
+          <w:rFonts w:asciiTheme="minorEastAsia" w:hAnsiTheme="minorEastAsia" w:hint="eastAsia"/>
           <w:szCs w:val="21"/>
         </w:rPr>
-        <w:t xml:space="preserve">        return 'hello world'</w:t>
+        <w:t># 实例化类</w:t>
       </w:r>
     </w:p>
     <w:p>
@@ -14855,6 +13826,21 @@
           <w:rFonts w:asciiTheme="minorEastAsia" w:hAnsiTheme="minorEastAsia"/>
           <w:szCs w:val="21"/>
         </w:rPr>
+        <w:t>x = MyClass()</w:t>
+      </w:r>
+    </w:p>
+    <w:p>
+      <w:pPr>
+        <w:rPr>
+          <w:rFonts w:asciiTheme="minorEastAsia" w:hAnsiTheme="minorEastAsia"/>
+          <w:szCs w:val="21"/>
+        </w:rPr>
+      </w:pPr>
+      <w:r>
+        <w:rPr>
+          <w:rFonts w:asciiTheme="minorEastAsia" w:hAnsiTheme="minorEastAsia"/>
+          <w:szCs w:val="21"/>
+        </w:rPr>
         <w:t xml:space="preserve"> </w:t>
       </w:r>
     </w:p>
@@ -14870,7 +13856,7 @@
           <w:rFonts w:asciiTheme="minorEastAsia" w:hAnsiTheme="minorEastAsia" w:hint="eastAsia"/>
           <w:szCs w:val="21"/>
         </w:rPr>
-        <w:t># 实例化类</w:t>
+        <w:t># 访问类的属性和方法</w:t>
       </w:r>
     </w:p>
     <w:p>
@@ -14882,26 +13868,98 @@
       </w:pPr>
       <w:r>
         <w:rPr>
-          <w:rFonts w:asciiTheme="minorEastAsia" w:hAnsiTheme="minorEastAsia"/>
+          <w:rFonts w:asciiTheme="minorEastAsia" w:hAnsiTheme="minorEastAsia" w:hint="eastAsia"/>
           <w:szCs w:val="21"/>
         </w:rPr>
-        <w:t xml:space="preserve">x = </w:t>
-      </w:r>
-      <w:proofErr w:type="spellStart"/>
-      <w:r>
+        <w:t>print("MyClass 类的属性 i 为：", x.i)</w:t>
+      </w:r>
+    </w:p>
+    <w:p>
+      <w:pPr>
         <w:rPr>
           <w:rFonts w:asciiTheme="minorEastAsia" w:hAnsiTheme="minorEastAsia"/>
           <w:szCs w:val="21"/>
         </w:rPr>
-        <w:t>MyClass</w:t>
-      </w:r>
-      <w:proofErr w:type="spellEnd"/>
-      <w:r>
-        <w:rPr>
-          <w:rFonts w:asciiTheme="minorEastAsia" w:hAnsiTheme="minorEastAsia"/>
+      </w:pPr>
+      <w:r>
+        <w:rPr>
+          <w:rFonts w:asciiTheme="minorEastAsia" w:hAnsiTheme="minorEastAsia" w:hint="eastAsia"/>
           <w:szCs w:val="21"/>
         </w:rPr>
-        <w:t>()</w:t>
+        <w:t>print("MyClass 类的方法 f 输出为：", x.f())</w:t>
+      </w:r>
+    </w:p>
+    <w:p>
+      <w:pPr>
+        <w:rPr>
+          <w:rFonts w:asciiTheme="minorEastAsia" w:hAnsiTheme="minorEastAsia"/>
+          <w:sz w:val="28"/>
+          <w:szCs w:val="28"/>
+        </w:rPr>
+      </w:pPr>
+      <w:r>
+        <w:rPr>
+          <w:rFonts w:asciiTheme="minorEastAsia" w:hAnsiTheme="minorEastAsia" w:hint="eastAsia"/>
+          <w:sz w:val="28"/>
+          <w:szCs w:val="28"/>
+        </w:rPr>
+        <w:t>其中</w:t>
+      </w:r>
+      <w:r>
+        <w:rPr>
+          <w:rFonts w:asciiTheme="minorEastAsia" w:hAnsiTheme="minorEastAsia"/>
+          <w:sz w:val="28"/>
+          <w:szCs w:val="28"/>
+        </w:rPr>
+        <w:t>有所不同</w:t>
+      </w:r>
+      <w:r>
+        <w:rPr>
+          <w:rFonts w:asciiTheme="minorEastAsia" w:hAnsiTheme="minorEastAsia" w:hint="eastAsia"/>
+          <w:sz w:val="28"/>
+          <w:szCs w:val="28"/>
+        </w:rPr>
+        <w:t>的</w:t>
+      </w:r>
+      <w:r>
+        <w:rPr>
+          <w:rFonts w:asciiTheme="minorEastAsia" w:hAnsiTheme="minorEastAsia"/>
+          <w:sz w:val="28"/>
+          <w:szCs w:val="28"/>
+        </w:rPr>
+        <w:t>是，</w:t>
+      </w:r>
+      <w:r>
+        <w:rPr>
+          <w:rFonts w:asciiTheme="minorEastAsia" w:hAnsiTheme="minorEastAsia" w:hint="eastAsia"/>
+          <w:sz w:val="28"/>
+          <w:szCs w:val="28"/>
+        </w:rPr>
+        <w:t>python的</w:t>
+      </w:r>
+      <w:r>
+        <w:rPr>
+          <w:rFonts w:asciiTheme="minorEastAsia" w:hAnsiTheme="minorEastAsia"/>
+          <w:sz w:val="28"/>
+          <w:szCs w:val="28"/>
+        </w:rPr>
+        <w:t>类</w:t>
+      </w:r>
+      <w:r>
+        <w:rPr>
+          <w:rFonts w:asciiTheme="minorEastAsia" w:hAnsiTheme="minorEastAsia" w:hint="eastAsia"/>
+          <w:sz w:val="28"/>
+          <w:szCs w:val="28"/>
+        </w:rPr>
+        <w:t>一般</w:t>
+      </w:r>
+      <w:r>
+        <w:rPr>
+          <w:rFonts w:asciiTheme="minorEastAsia" w:hAnsiTheme="minorEastAsia"/>
+          <w:sz w:val="28"/>
+          <w:szCs w:val="28"/>
+        </w:rPr>
+        <w:t>需要定义构造函数来传递参数，用法例子如下：</w:t>
       </w:r>
     </w:p>
     <w:p>
@@ -14913,9 +13971,39 @@
       </w:pPr>
       <w:r>
         <w:rPr>
-          <w:rFonts w:asciiTheme="minorEastAsia" w:hAnsiTheme="minorEastAsia"/>
+          <w:rFonts w:asciiTheme="minorEastAsia" w:hAnsiTheme="minorEastAsia" w:hint="eastAsia"/>
           <w:szCs w:val="21"/>
         </w:rPr>
+        <w:t>实例(Python 3.0+)</w:t>
+      </w:r>
+    </w:p>
+    <w:p>
+      <w:pPr>
+        <w:rPr>
+          <w:rFonts w:asciiTheme="minorEastAsia" w:hAnsiTheme="minorEastAsia"/>
+          <w:szCs w:val="21"/>
+        </w:rPr>
+      </w:pPr>
+      <w:r>
+        <w:rPr>
+          <w:rFonts w:asciiTheme="minorEastAsia" w:hAnsiTheme="minorEastAsia"/>
+          <w:szCs w:val="21"/>
+        </w:rPr>
+        <w:t>#!/usr/bin/python3</w:t>
+      </w:r>
+    </w:p>
+    <w:p>
+      <w:pPr>
+        <w:rPr>
+          <w:rFonts w:asciiTheme="minorEastAsia" w:hAnsiTheme="minorEastAsia"/>
+          <w:szCs w:val="21"/>
+        </w:rPr>
+      </w:pPr>
+      <w:r>
+        <w:rPr>
+          <w:rFonts w:asciiTheme="minorEastAsia" w:hAnsiTheme="minorEastAsia"/>
+          <w:szCs w:val="21"/>
+        </w:rPr>
         <w:t xml:space="preserve"> </w:t>
       </w:r>
     </w:p>
@@ -14928,10 +14016,10 @@
       </w:pPr>
       <w:r>
         <w:rPr>
-          <w:rFonts w:asciiTheme="minorEastAsia" w:hAnsiTheme="minorEastAsia" w:hint="eastAsia"/>
+          <w:rFonts w:asciiTheme="minorEastAsia" w:hAnsiTheme="minorEastAsia"/>
           <w:szCs w:val="21"/>
         </w:rPr>
-        <w:t># 访问类的属性和方法</w:t>
+        <w:t>class Complex:</w:t>
       </w:r>
     </w:p>
     <w:p>
@@ -14943,58 +14031,55 @@
       </w:pPr>
       <w:r>
         <w:rPr>
-          <w:rFonts w:asciiTheme="minorEastAsia" w:hAnsiTheme="minorEastAsia" w:hint="eastAsia"/>
+          <w:rFonts w:asciiTheme="minorEastAsia" w:hAnsiTheme="minorEastAsia"/>
           <w:szCs w:val="21"/>
         </w:rPr>
-        <w:t>print("</w:t>
-      </w:r>
-      <w:proofErr w:type="spellStart"/>
-      <w:r>
-        <w:rPr>
-          <w:rFonts w:asciiTheme="minorEastAsia" w:hAnsiTheme="minorEastAsia" w:hint="eastAsia"/>
+        <w:t xml:space="preserve">    def __init__(self, realpart, imagpart):</w:t>
+      </w:r>
+    </w:p>
+    <w:p>
+      <w:pPr>
+        <w:rPr>
+          <w:rFonts w:asciiTheme="minorEastAsia" w:hAnsiTheme="minorEastAsia"/>
           <w:szCs w:val="21"/>
         </w:rPr>
-        <w:t>MyClass</w:t>
-      </w:r>
-      <w:proofErr w:type="spellEnd"/>
-      <w:r>
-        <w:rPr>
-          <w:rFonts w:asciiTheme="minorEastAsia" w:hAnsiTheme="minorEastAsia" w:hint="eastAsia"/>
+      </w:pPr>
+      <w:r>
+        <w:rPr>
+          <w:rFonts w:asciiTheme="minorEastAsia" w:hAnsiTheme="minorEastAsia"/>
           <w:szCs w:val="21"/>
         </w:rPr>
-        <w:t xml:space="preserve"> 类的属性 </w:t>
-      </w:r>
-      <w:proofErr w:type="spellStart"/>
-      <w:r>
-        <w:rPr>
-          <w:rFonts w:asciiTheme="minorEastAsia" w:hAnsiTheme="minorEastAsia" w:hint="eastAsia"/>
+        <w:t xml:space="preserve">        self.r = realpart</w:t>
+      </w:r>
+    </w:p>
+    <w:p>
+      <w:pPr>
+        <w:rPr>
+          <w:rFonts w:asciiTheme="minorEastAsia" w:hAnsiTheme="minorEastAsia"/>
           <w:szCs w:val="21"/>
         </w:rPr>
-        <w:t>i</w:t>
-      </w:r>
-      <w:proofErr w:type="spellEnd"/>
-      <w:r>
-        <w:rPr>
-          <w:rFonts w:asciiTheme="minorEastAsia" w:hAnsiTheme="minorEastAsia" w:hint="eastAsia"/>
+      </w:pPr>
+      <w:r>
+        <w:rPr>
+          <w:rFonts w:asciiTheme="minorEastAsia" w:hAnsiTheme="minorEastAsia"/>
           <w:szCs w:val="21"/>
         </w:rPr>
-        <w:t xml:space="preserve"> 为：", </w:t>
-      </w:r>
-      <w:proofErr w:type="spellStart"/>
-      <w:r>
-        <w:rPr>
-          <w:rFonts w:asciiTheme="minorEastAsia" w:hAnsiTheme="minorEastAsia" w:hint="eastAsia"/>
+        <w:t xml:space="preserve">        self.i = imagpart</w:t>
+      </w:r>
+    </w:p>
+    <w:p>
+      <w:pPr>
+        <w:rPr>
+          <w:rFonts w:asciiTheme="minorEastAsia" w:hAnsiTheme="minorEastAsia"/>
           <w:szCs w:val="21"/>
         </w:rPr>
-        <w:t>x.i</w:t>
-      </w:r>
-      <w:proofErr w:type="spellEnd"/>
-      <w:r>
-        <w:rPr>
-          <w:rFonts w:asciiTheme="minorEastAsia" w:hAnsiTheme="minorEastAsia" w:hint="eastAsia"/>
+      </w:pPr>
+      <w:r>
+        <w:rPr>
+          <w:rFonts w:asciiTheme="minorEastAsia" w:hAnsiTheme="minorEastAsia"/>
           <w:szCs w:val="21"/>
         </w:rPr>
-        <w:t>)</w:t>
+        <w:t>x = Complex(3.0, -4.5)</w:t>
       </w:r>
     </w:p>
     <w:p>
@@ -15009,39 +14094,7 @@
           <w:rFonts w:asciiTheme="minorEastAsia" w:hAnsiTheme="minorEastAsia" w:hint="eastAsia"/>
           <w:szCs w:val="21"/>
         </w:rPr>
-        <w:t>print("</w:t>
-      </w:r>
-      <w:proofErr w:type="spellStart"/>
-      <w:r>
-        <w:rPr>
-          <w:rFonts w:asciiTheme="minorEastAsia" w:hAnsiTheme="minorEastAsia" w:hint="eastAsia"/>
-          <w:szCs w:val="21"/>
-        </w:rPr>
-        <w:t>MyClass</w:t>
-      </w:r>
-      <w:proofErr w:type="spellEnd"/>
-      <w:r>
-        <w:rPr>
-          <w:rFonts w:asciiTheme="minorEastAsia" w:hAnsiTheme="minorEastAsia" w:hint="eastAsia"/>
-          <w:szCs w:val="21"/>
-        </w:rPr>
-        <w:t xml:space="preserve"> 类的方法 f 输出为：", </w:t>
-      </w:r>
-      <w:proofErr w:type="spellStart"/>
-      <w:r>
-        <w:rPr>
-          <w:rFonts w:asciiTheme="minorEastAsia" w:hAnsiTheme="minorEastAsia" w:hint="eastAsia"/>
-          <w:szCs w:val="21"/>
-        </w:rPr>
-        <w:t>x.f</w:t>
-      </w:r>
-      <w:proofErr w:type="spellEnd"/>
-      <w:r>
-        <w:rPr>
-          <w:rFonts w:asciiTheme="minorEastAsia" w:hAnsiTheme="minorEastAsia" w:hint="eastAsia"/>
-          <w:szCs w:val="21"/>
-        </w:rPr>
-        <w:t>())</w:t>
+        <w:t>print(x.r, x.i)   # 输出结果：3.0 -4.5</w:t>
       </w:r>
     </w:p>
     <w:p>
@@ -15066,348 +14119,10 @@
           <w:sz w:val="28"/>
           <w:szCs w:val="28"/>
         </w:rPr>
-        <w:t>有所不同</w:t>
-      </w:r>
-      <w:r>
-        <w:rPr>
-          <w:rFonts w:asciiTheme="minorEastAsia" w:hAnsiTheme="minorEastAsia" w:hint="eastAsia"/>
-          <w:sz w:val="28"/>
-          <w:szCs w:val="28"/>
-        </w:rPr>
         <w:t>的</w:t>
       </w:r>
       <w:r>
         <w:rPr>
-          <w:rFonts w:asciiTheme="minorEastAsia" w:hAnsiTheme="minorEastAsia"/>
-          <w:sz w:val="28"/>
-          <w:szCs w:val="28"/>
-        </w:rPr>
-        <w:t>是，</w:t>
-      </w:r>
-      <w:r>
-        <w:rPr>
-          <w:rFonts w:asciiTheme="minorEastAsia" w:hAnsiTheme="minorEastAsia" w:hint="eastAsia"/>
-          <w:sz w:val="28"/>
-          <w:szCs w:val="28"/>
-        </w:rPr>
-        <w:t>python的</w:t>
-      </w:r>
-      <w:r>
-        <w:rPr>
-          <w:rFonts w:asciiTheme="minorEastAsia" w:hAnsiTheme="minorEastAsia"/>
-          <w:sz w:val="28"/>
-          <w:szCs w:val="28"/>
-        </w:rPr>
-        <w:t>类</w:t>
-      </w:r>
-      <w:r>
-        <w:rPr>
-          <w:rFonts w:asciiTheme="minorEastAsia" w:hAnsiTheme="minorEastAsia" w:hint="eastAsia"/>
-          <w:sz w:val="28"/>
-          <w:szCs w:val="28"/>
-        </w:rPr>
-        <w:t>一般</w:t>
-      </w:r>
-      <w:r>
-        <w:rPr>
-          <w:rFonts w:asciiTheme="minorEastAsia" w:hAnsiTheme="minorEastAsia"/>
-          <w:sz w:val="28"/>
-          <w:szCs w:val="28"/>
-        </w:rPr>
-        <w:t>需要定义构造函数来传递参数，用法例子如下：</w:t>
-      </w:r>
-    </w:p>
-    <w:p>
-      <w:pPr>
-        <w:rPr>
-          <w:rFonts w:asciiTheme="minorEastAsia" w:hAnsiTheme="minorEastAsia"/>
-          <w:szCs w:val="21"/>
-        </w:rPr>
-      </w:pPr>
-      <w:r>
-        <w:rPr>
-          <w:rFonts w:asciiTheme="minorEastAsia" w:hAnsiTheme="minorEastAsia" w:hint="eastAsia"/>
-          <w:szCs w:val="21"/>
-        </w:rPr>
-        <w:t>实例(Python 3.0+)</w:t>
-      </w:r>
-    </w:p>
-    <w:p>
-      <w:pPr>
-        <w:rPr>
-          <w:rFonts w:asciiTheme="minorEastAsia" w:hAnsiTheme="minorEastAsia"/>
-          <w:szCs w:val="21"/>
-        </w:rPr>
-      </w:pPr>
-      <w:r>
-        <w:rPr>
-          <w:rFonts w:asciiTheme="minorEastAsia" w:hAnsiTheme="minorEastAsia"/>
-          <w:szCs w:val="21"/>
-        </w:rPr>
-        <w:t>#!/usr/bin/python3</w:t>
-      </w:r>
-    </w:p>
-    <w:p>
-      <w:pPr>
-        <w:rPr>
-          <w:rFonts w:asciiTheme="minorEastAsia" w:hAnsiTheme="minorEastAsia"/>
-          <w:szCs w:val="21"/>
-        </w:rPr>
-      </w:pPr>
-      <w:r>
-        <w:rPr>
-          <w:rFonts w:asciiTheme="minorEastAsia" w:hAnsiTheme="minorEastAsia"/>
-          <w:szCs w:val="21"/>
-        </w:rPr>
-        <w:t xml:space="preserve"> </w:t>
-      </w:r>
-    </w:p>
-    <w:p>
-      <w:pPr>
-        <w:rPr>
-          <w:rFonts w:asciiTheme="minorEastAsia" w:hAnsiTheme="minorEastAsia"/>
-          <w:szCs w:val="21"/>
-        </w:rPr>
-      </w:pPr>
-      <w:r>
-        <w:rPr>
-          <w:rFonts w:asciiTheme="minorEastAsia" w:hAnsiTheme="minorEastAsia"/>
-          <w:szCs w:val="21"/>
-        </w:rPr>
-        <w:t>class Complex:</w:t>
-      </w:r>
-    </w:p>
-    <w:p>
-      <w:pPr>
-        <w:rPr>
-          <w:rFonts w:asciiTheme="minorEastAsia" w:hAnsiTheme="minorEastAsia"/>
-          <w:szCs w:val="21"/>
-        </w:rPr>
-      </w:pPr>
-      <w:r>
-        <w:rPr>
-          <w:rFonts w:asciiTheme="minorEastAsia" w:hAnsiTheme="minorEastAsia"/>
-          <w:szCs w:val="21"/>
-        </w:rPr>
-        <w:t xml:space="preserve">    def __</w:t>
-      </w:r>
-      <w:proofErr w:type="spellStart"/>
-      <w:r>
-        <w:rPr>
-          <w:rFonts w:asciiTheme="minorEastAsia" w:hAnsiTheme="minorEastAsia"/>
-          <w:szCs w:val="21"/>
-        </w:rPr>
-        <w:t>init</w:t>
-      </w:r>
-      <w:proofErr w:type="spellEnd"/>
-      <w:r>
-        <w:rPr>
-          <w:rFonts w:asciiTheme="minorEastAsia" w:hAnsiTheme="minorEastAsia"/>
-          <w:szCs w:val="21"/>
-        </w:rPr>
-        <w:t xml:space="preserve">__(self, </w:t>
-      </w:r>
-      <w:proofErr w:type="spellStart"/>
-      <w:r>
-        <w:rPr>
-          <w:rFonts w:asciiTheme="minorEastAsia" w:hAnsiTheme="minorEastAsia"/>
-          <w:szCs w:val="21"/>
-        </w:rPr>
-        <w:t>realpart</w:t>
-      </w:r>
-      <w:proofErr w:type="spellEnd"/>
-      <w:r>
-        <w:rPr>
-          <w:rFonts w:asciiTheme="minorEastAsia" w:hAnsiTheme="minorEastAsia"/>
-          <w:szCs w:val="21"/>
-        </w:rPr>
-        <w:t xml:space="preserve">, </w:t>
-      </w:r>
-      <w:proofErr w:type="spellStart"/>
-      <w:r>
-        <w:rPr>
-          <w:rFonts w:asciiTheme="minorEastAsia" w:hAnsiTheme="minorEastAsia"/>
-          <w:szCs w:val="21"/>
-        </w:rPr>
-        <w:t>imagpart</w:t>
-      </w:r>
-      <w:proofErr w:type="spellEnd"/>
-      <w:r>
-        <w:rPr>
-          <w:rFonts w:asciiTheme="minorEastAsia" w:hAnsiTheme="minorEastAsia"/>
-          <w:szCs w:val="21"/>
-        </w:rPr>
-        <w:t>):</w:t>
-      </w:r>
-    </w:p>
-    <w:p>
-      <w:pPr>
-        <w:rPr>
-          <w:rFonts w:asciiTheme="minorEastAsia" w:hAnsiTheme="minorEastAsia"/>
-          <w:szCs w:val="21"/>
-        </w:rPr>
-      </w:pPr>
-      <w:r>
-        <w:rPr>
-          <w:rFonts w:asciiTheme="minorEastAsia" w:hAnsiTheme="minorEastAsia"/>
-          <w:szCs w:val="21"/>
-        </w:rPr>
-        <w:t xml:space="preserve">        </w:t>
-      </w:r>
-      <w:proofErr w:type="spellStart"/>
-      <w:r>
-        <w:rPr>
-          <w:rFonts w:asciiTheme="minorEastAsia" w:hAnsiTheme="minorEastAsia"/>
-          <w:szCs w:val="21"/>
-        </w:rPr>
-        <w:t>self.r</w:t>
-      </w:r>
-      <w:proofErr w:type="spellEnd"/>
-      <w:r>
-        <w:rPr>
-          <w:rFonts w:asciiTheme="minorEastAsia" w:hAnsiTheme="minorEastAsia"/>
-          <w:szCs w:val="21"/>
-        </w:rPr>
-        <w:t xml:space="preserve"> = </w:t>
-      </w:r>
-      <w:proofErr w:type="spellStart"/>
-      <w:r>
-        <w:rPr>
-          <w:rFonts w:asciiTheme="minorEastAsia" w:hAnsiTheme="minorEastAsia"/>
-          <w:szCs w:val="21"/>
-        </w:rPr>
-        <w:t>realpart</w:t>
-      </w:r>
-      <w:proofErr w:type="spellEnd"/>
-    </w:p>
-    <w:p>
-      <w:pPr>
-        <w:rPr>
-          <w:rFonts w:asciiTheme="minorEastAsia" w:hAnsiTheme="minorEastAsia"/>
-          <w:szCs w:val="21"/>
-        </w:rPr>
-      </w:pPr>
-      <w:r>
-        <w:rPr>
-          <w:rFonts w:asciiTheme="minorEastAsia" w:hAnsiTheme="minorEastAsia"/>
-          <w:szCs w:val="21"/>
-        </w:rPr>
-        <w:t xml:space="preserve">        </w:t>
-      </w:r>
-      <w:proofErr w:type="spellStart"/>
-      <w:r>
-        <w:rPr>
-          <w:rFonts w:asciiTheme="minorEastAsia" w:hAnsiTheme="minorEastAsia"/>
-          <w:szCs w:val="21"/>
-        </w:rPr>
-        <w:t>self.i</w:t>
-      </w:r>
-      <w:proofErr w:type="spellEnd"/>
-      <w:r>
-        <w:rPr>
-          <w:rFonts w:asciiTheme="minorEastAsia" w:hAnsiTheme="minorEastAsia"/>
-          <w:szCs w:val="21"/>
-        </w:rPr>
-        <w:t xml:space="preserve"> = </w:t>
-      </w:r>
-      <w:proofErr w:type="spellStart"/>
-      <w:r>
-        <w:rPr>
-          <w:rFonts w:asciiTheme="minorEastAsia" w:hAnsiTheme="minorEastAsia"/>
-          <w:szCs w:val="21"/>
-        </w:rPr>
-        <w:t>imagpart</w:t>
-      </w:r>
-      <w:proofErr w:type="spellEnd"/>
-    </w:p>
-    <w:p>
-      <w:pPr>
-        <w:rPr>
-          <w:rFonts w:asciiTheme="minorEastAsia" w:hAnsiTheme="minorEastAsia"/>
-          <w:szCs w:val="21"/>
-        </w:rPr>
-      </w:pPr>
-      <w:r>
-        <w:rPr>
-          <w:rFonts w:asciiTheme="minorEastAsia" w:hAnsiTheme="minorEastAsia"/>
-          <w:szCs w:val="21"/>
-        </w:rPr>
-        <w:t>x = Complex(3.0, -4.5)</w:t>
-      </w:r>
-    </w:p>
-    <w:p>
-      <w:pPr>
-        <w:rPr>
-          <w:rFonts w:asciiTheme="minorEastAsia" w:hAnsiTheme="minorEastAsia"/>
-          <w:szCs w:val="21"/>
-        </w:rPr>
-      </w:pPr>
-      <w:r>
-        <w:rPr>
-          <w:rFonts w:asciiTheme="minorEastAsia" w:hAnsiTheme="minorEastAsia" w:hint="eastAsia"/>
-          <w:szCs w:val="21"/>
-        </w:rPr>
-        <w:t>print(</w:t>
-      </w:r>
-      <w:proofErr w:type="spellStart"/>
-      <w:r>
-        <w:rPr>
-          <w:rFonts w:asciiTheme="minorEastAsia" w:hAnsiTheme="minorEastAsia" w:hint="eastAsia"/>
-          <w:szCs w:val="21"/>
-        </w:rPr>
-        <w:t>x.r</w:t>
-      </w:r>
-      <w:proofErr w:type="spellEnd"/>
-      <w:r>
-        <w:rPr>
-          <w:rFonts w:asciiTheme="minorEastAsia" w:hAnsiTheme="minorEastAsia" w:hint="eastAsia"/>
-          <w:szCs w:val="21"/>
-        </w:rPr>
-        <w:t xml:space="preserve">, </w:t>
-      </w:r>
-      <w:proofErr w:type="spellStart"/>
-      <w:r>
-        <w:rPr>
-          <w:rFonts w:asciiTheme="minorEastAsia" w:hAnsiTheme="minorEastAsia" w:hint="eastAsia"/>
-          <w:szCs w:val="21"/>
-        </w:rPr>
-        <w:t>x.i</w:t>
-      </w:r>
-      <w:proofErr w:type="spellEnd"/>
-      <w:r>
-        <w:rPr>
-          <w:rFonts w:asciiTheme="minorEastAsia" w:hAnsiTheme="minorEastAsia" w:hint="eastAsia"/>
-          <w:szCs w:val="21"/>
-        </w:rPr>
-        <w:t>)   # 输出结果：3.0 -4.5</w:t>
-      </w:r>
-    </w:p>
-    <w:p>
-      <w:pPr>
-        <w:rPr>
-          <w:rFonts w:asciiTheme="minorEastAsia" w:hAnsiTheme="minorEastAsia"/>
-          <w:sz w:val="28"/>
-          <w:szCs w:val="28"/>
-        </w:rPr>
-      </w:pPr>
-      <w:r>
-        <w:rPr>
-          <w:rFonts w:asciiTheme="minorEastAsia" w:hAnsiTheme="minorEastAsia" w:hint="eastAsia"/>
-          <w:sz w:val="28"/>
-          <w:szCs w:val="28"/>
-        </w:rPr>
-        <w:t>其中</w:t>
-      </w:r>
-      <w:r>
-        <w:rPr>
-          <w:rFonts w:asciiTheme="minorEastAsia" w:hAnsiTheme="minorEastAsia"/>
-          <w:sz w:val="28"/>
-          <w:szCs w:val="28"/>
-        </w:rPr>
-        <w:t>的</w:t>
-      </w:r>
-      <w:r>
-        <w:rPr>
           <w:rFonts w:asciiTheme="minorEastAsia" w:hAnsiTheme="minorEastAsia" w:hint="eastAsia"/>
           <w:sz w:val="28"/>
           <w:szCs w:val="28"/>
@@ -15444,25 +14159,7 @@
           <w:sz w:val="28"/>
           <w:szCs w:val="28"/>
         </w:rPr>
-        <w:t xml:space="preserve">self 代表的是类的实例，代表当前对象的地址，而 </w:t>
-      </w:r>
-      <w:proofErr w:type="spellStart"/>
-      <w:r>
-        <w:rPr>
-          <w:rFonts w:asciiTheme="minorEastAsia" w:hAnsiTheme="minorEastAsia"/>
-          <w:sz w:val="28"/>
-          <w:szCs w:val="28"/>
-        </w:rPr>
-        <w:t>self.class</w:t>
-      </w:r>
-      <w:proofErr w:type="spellEnd"/>
-      <w:r>
-        <w:rPr>
-          <w:rFonts w:asciiTheme="minorEastAsia" w:hAnsiTheme="minorEastAsia"/>
-          <w:sz w:val="28"/>
-          <w:szCs w:val="28"/>
-        </w:rPr>
-        <w:t xml:space="preserve"> 则指向类。</w:t>
+        <w:t>self 代表的是类的实例，代表当前对象的地址，而 self.class 则指向类。</w:t>
       </w:r>
       <w:r>
         <w:rPr>
@@ -15856,7 +14553,7 @@
     <w:p>
       <w:pPr>
         <w:rPr>
-          <w:rFonts w:asciiTheme="minorEastAsia" w:hAnsiTheme="minorEastAsia" w:hint="eastAsia"/>
+          <w:rFonts w:asciiTheme="minorEastAsia" w:hAnsiTheme="minorEastAsia"/>
           <w:sz w:val="32"/>
           <w:szCs w:val="32"/>
         </w:rPr>
@@ -15965,7 +14662,7 @@
     <w:p>
       <w:pPr>
         <w:rPr>
-          <w:rFonts w:asciiTheme="minorEastAsia" w:hAnsiTheme="minorEastAsia" w:hint="eastAsia"/>
+          <w:rFonts w:asciiTheme="minorEastAsia" w:hAnsiTheme="minorEastAsia"/>
           <w:sz w:val="28"/>
           <w:szCs w:val="28"/>
         </w:rPr>
@@ -16006,12 +14703,122 @@
     </w:p>
     <w:p>
       <w:pPr>
-        <w:rPr>
-          <w:rFonts w:asciiTheme="minorEastAsia" w:hAnsiTheme="minorEastAsia"/>
-          <w:sz w:val="28"/>
-          <w:szCs w:val="28"/>
-        </w:rPr>
-      </w:pPr>
+        <w:pStyle w:val="2"/>
+      </w:pPr>
+      <w:r>
+        <w:rPr>
+          <w:rFonts w:asciiTheme="minorEastAsia" w:hAnsiTheme="minorEastAsia"/>
+          <w:sz w:val="28"/>
+          <w:szCs w:val="28"/>
+        </w:rPr>
+        <w:lastRenderedPageBreak/>
+        <w:tab/>
+      </w:r>
+      <w:r>
+        <w:t>E</w:t>
+      </w:r>
+      <w:r>
+        <w:rPr>
+          <w:rFonts w:hint="eastAsia"/>
+        </w:rPr>
+        <w:t xml:space="preserve">xercise </w:t>
+      </w:r>
+      <w:r>
+        <w:t>4</w:t>
+      </w:r>
+      <w:r>
+        <w:t>4</w:t>
+      </w:r>
+    </w:p>
+    <w:p>
+      <w:pPr>
+        <w:rPr>
+          <w:rFonts w:asciiTheme="minorEastAsia" w:hAnsiTheme="minorEastAsia"/>
+          <w:sz w:val="28"/>
+          <w:szCs w:val="28"/>
+        </w:rPr>
+      </w:pPr>
+      <w:r>
+        <w:rPr>
+          <w:rFonts w:asciiTheme="minorEastAsia" w:hAnsiTheme="minorEastAsia" w:hint="eastAsia"/>
+          <w:sz w:val="28"/>
+          <w:szCs w:val="28"/>
+        </w:rPr>
+        <w:t>面向对象中类的继承，一个子类可以自动继承父类所有的函数和参数变量。也可以通过重写同名的函数名来o</w:t>
+      </w:r>
+      <w:r>
+        <w:rPr>
+          <w:rFonts w:asciiTheme="minorEastAsia" w:hAnsiTheme="minorEastAsia"/>
+          <w:sz w:val="28"/>
+          <w:szCs w:val="28"/>
+        </w:rPr>
+        <w:t>verride</w:t>
+      </w:r>
+      <w:r>
+        <w:rPr>
+          <w:rFonts w:asciiTheme="minorEastAsia" w:hAnsiTheme="minorEastAsia" w:hint="eastAsia"/>
+          <w:sz w:val="28"/>
+          <w:szCs w:val="28"/>
+        </w:rPr>
+        <w:t>父类中的函数。</w:t>
+      </w:r>
+      <w:r>
+        <w:rPr>
+          <w:rFonts w:asciiTheme="minorEastAsia" w:hAnsiTheme="minorEastAsia" w:hint="eastAsia"/>
+          <w:sz w:val="28"/>
+          <w:szCs w:val="28"/>
+        </w:rPr>
+        <w:t>第三种方式是，当已经override了父类的函数时，可以通过调用s</w:t>
+      </w:r>
+      <w:r>
+        <w:rPr>
+          <w:rFonts w:asciiTheme="minorEastAsia" w:hAnsiTheme="minorEastAsia"/>
+          <w:sz w:val="28"/>
+          <w:szCs w:val="28"/>
+        </w:rPr>
+        <w:t>uper()</w:t>
+      </w:r>
+      <w:r>
+        <w:rPr>
+          <w:rFonts w:asciiTheme="minorEastAsia" w:hAnsiTheme="minorEastAsia" w:hint="eastAsia"/>
+          <w:sz w:val="28"/>
+          <w:szCs w:val="28"/>
+        </w:rPr>
+        <w:t>函数来再次调用父类里的同名函数。</w:t>
+      </w:r>
+    </w:p>
+    <w:p>
+      <w:pPr>
+        <w:rPr>
+          <w:rFonts w:asciiTheme="minorEastAsia" w:hAnsiTheme="minorEastAsia" w:hint="eastAsia"/>
+          <w:sz w:val="28"/>
+          <w:szCs w:val="28"/>
+        </w:rPr>
+      </w:pPr>
+      <w:r>
+        <w:rPr>
+          <w:rFonts w:asciiTheme="minorEastAsia" w:hAnsiTheme="minorEastAsia" w:hint="eastAsia"/>
+          <w:sz w:val="28"/>
+          <w:szCs w:val="28"/>
+        </w:rPr>
+        <w:t>第一种特殊的方法是类组合，见代码e</w:t>
+      </w:r>
+      <w:r>
+        <w:rPr>
+          <w:rFonts w:asciiTheme="minorEastAsia" w:hAnsiTheme="minorEastAsia"/>
+          <w:sz w:val="28"/>
+          <w:szCs w:val="28"/>
+        </w:rPr>
+        <w:t>x44e</w:t>
+      </w:r>
+      <w:r>
+        <w:rPr>
+          <w:rFonts w:asciiTheme="minorEastAsia" w:hAnsiTheme="minorEastAsia" w:hint="eastAsia"/>
+          <w:sz w:val="28"/>
+          <w:szCs w:val="28"/>
+        </w:rPr>
+        <w:t>，不需要两个类有上下继承的关系，通过类似函数调用的方法，也可以实现继承的一些功能。</w:t>
+      </w:r>
     </w:p>
     <w:sectPr>
       <w:pgSz w:w="11906" w:h="16838"/>

</xml_diff>

<commit_message>
Add notes for ex46
</commit_message>
<xml_diff>
--- a/study notes.docx
+++ b/study notes.docx
@@ -14724,101 +14724,170 @@
         <w:t xml:space="preserve">xercise </w:t>
       </w:r>
       <w:r>
+        <w:t>44</w:t>
+      </w:r>
+    </w:p>
+    <w:p>
+      <w:pPr>
+        <w:rPr>
+          <w:rFonts w:asciiTheme="minorEastAsia" w:hAnsiTheme="minorEastAsia"/>
+          <w:sz w:val="28"/>
+          <w:szCs w:val="28"/>
+        </w:rPr>
+      </w:pPr>
+      <w:r>
+        <w:rPr>
+          <w:rFonts w:asciiTheme="minorEastAsia" w:hAnsiTheme="minorEastAsia" w:hint="eastAsia"/>
+          <w:sz w:val="28"/>
+          <w:szCs w:val="28"/>
+        </w:rPr>
+        <w:t>面向对象中类的继承，一个子类可以自动继承父类所有的函数和参数变量。也可以通过重写同名的函数名来o</w:t>
+      </w:r>
+      <w:r>
+        <w:rPr>
+          <w:rFonts w:asciiTheme="minorEastAsia" w:hAnsiTheme="minorEastAsia"/>
+          <w:sz w:val="28"/>
+          <w:szCs w:val="28"/>
+        </w:rPr>
+        <w:t>verride</w:t>
+      </w:r>
+      <w:r>
+        <w:rPr>
+          <w:rFonts w:asciiTheme="minorEastAsia" w:hAnsiTheme="minorEastAsia" w:hint="eastAsia"/>
+          <w:sz w:val="28"/>
+          <w:szCs w:val="28"/>
+        </w:rPr>
+        <w:t>父类中的函数。</w:t>
+      </w:r>
+      <w:r>
+        <w:rPr>
+          <w:rFonts w:asciiTheme="minorEastAsia" w:hAnsiTheme="minorEastAsia" w:hint="eastAsia"/>
+          <w:sz w:val="28"/>
+          <w:szCs w:val="28"/>
+        </w:rPr>
+        <w:t>第三种方式是，当已经override了父类的函数时，可以通过调用s</w:t>
+      </w:r>
+      <w:r>
+        <w:rPr>
+          <w:rFonts w:asciiTheme="minorEastAsia" w:hAnsiTheme="minorEastAsia"/>
+          <w:sz w:val="28"/>
+          <w:szCs w:val="28"/>
+        </w:rPr>
+        <w:t>uper()</w:t>
+      </w:r>
+      <w:r>
+        <w:rPr>
+          <w:rFonts w:asciiTheme="minorEastAsia" w:hAnsiTheme="minorEastAsia" w:hint="eastAsia"/>
+          <w:sz w:val="28"/>
+          <w:szCs w:val="28"/>
+        </w:rPr>
+        <w:t>函数来再次调用父类里的同名函数。</w:t>
+      </w:r>
+    </w:p>
+    <w:p>
+      <w:pPr>
+        <w:rPr>
+          <w:rFonts w:asciiTheme="minorEastAsia" w:hAnsiTheme="minorEastAsia"/>
+          <w:sz w:val="28"/>
+          <w:szCs w:val="28"/>
+        </w:rPr>
+      </w:pPr>
+      <w:r>
+        <w:rPr>
+          <w:rFonts w:asciiTheme="minorEastAsia" w:hAnsiTheme="minorEastAsia" w:hint="eastAsia"/>
+          <w:sz w:val="28"/>
+          <w:szCs w:val="28"/>
+        </w:rPr>
+        <w:t>第一种特殊的方法是类组合，见代码e</w:t>
+      </w:r>
+      <w:r>
+        <w:rPr>
+          <w:rFonts w:asciiTheme="minorEastAsia" w:hAnsiTheme="minorEastAsia"/>
+          <w:sz w:val="28"/>
+          <w:szCs w:val="28"/>
+        </w:rPr>
+        <w:t>x44e</w:t>
+      </w:r>
+      <w:r>
+        <w:rPr>
+          <w:rFonts w:asciiTheme="minorEastAsia" w:hAnsiTheme="minorEastAsia" w:hint="eastAsia"/>
+          <w:sz w:val="28"/>
+          <w:szCs w:val="28"/>
+        </w:rPr>
+        <w:t>，不需要两个类有上下继承的关系，通过类似函数调用的方法，也可以实现继承的一些功能。</w:t>
+      </w:r>
+    </w:p>
+    <w:p>
+      <w:pPr>
+        <w:rPr>
+          <w:rFonts w:asciiTheme="minorEastAsia" w:hAnsiTheme="minorEastAsia"/>
+          <w:sz w:val="28"/>
+          <w:szCs w:val="28"/>
+        </w:rPr>
+      </w:pPr>
+    </w:p>
+    <w:p>
+      <w:pPr>
+        <w:pStyle w:val="2"/>
+      </w:pPr>
+      <w:r>
+        <w:rPr>
+          <w:rFonts w:asciiTheme="minorEastAsia" w:hAnsiTheme="minorEastAsia"/>
+          <w:sz w:val="28"/>
+          <w:szCs w:val="28"/>
+        </w:rPr>
+        <w:tab/>
+      </w:r>
+      <w:r>
+        <w:t>E</w:t>
+      </w:r>
+      <w:r>
+        <w:rPr>
+          <w:rFonts w:hint="eastAsia"/>
+        </w:rPr>
+        <w:t xml:space="preserve">xercise </w:t>
+      </w:r>
+      <w:r>
         <w:t>4</w:t>
       </w:r>
       <w:r>
-        <w:t>4</w:t>
-      </w:r>
-    </w:p>
-    <w:p>
-      <w:pPr>
-        <w:rPr>
-          <w:rFonts w:asciiTheme="minorEastAsia" w:hAnsiTheme="minorEastAsia"/>
-          <w:sz w:val="28"/>
-          <w:szCs w:val="28"/>
-        </w:rPr>
-      </w:pPr>
-      <w:r>
-        <w:rPr>
-          <w:rFonts w:asciiTheme="minorEastAsia" w:hAnsiTheme="minorEastAsia" w:hint="eastAsia"/>
-          <w:sz w:val="28"/>
-          <w:szCs w:val="28"/>
-        </w:rPr>
-        <w:t>面向对象中类的继承，一个子类可以自动继承父类所有的函数和参数变量。也可以通过重写同名的函数名来o</w:t>
-      </w:r>
-      <w:r>
-        <w:rPr>
-          <w:rFonts w:asciiTheme="minorEastAsia" w:hAnsiTheme="minorEastAsia"/>
-          <w:sz w:val="28"/>
-          <w:szCs w:val="28"/>
-        </w:rPr>
-        <w:t>verride</w:t>
-      </w:r>
-      <w:r>
-        <w:rPr>
-          <w:rFonts w:asciiTheme="minorEastAsia" w:hAnsiTheme="minorEastAsia" w:hint="eastAsia"/>
-          <w:sz w:val="28"/>
-          <w:szCs w:val="28"/>
-        </w:rPr>
-        <w:t>父类中的函数。</w:t>
-      </w:r>
-      <w:r>
-        <w:rPr>
-          <w:rFonts w:asciiTheme="minorEastAsia" w:hAnsiTheme="minorEastAsia" w:hint="eastAsia"/>
-          <w:sz w:val="28"/>
-          <w:szCs w:val="28"/>
-        </w:rPr>
-        <w:t>第三种方式是，当已经override了父类的函数时，可以通过调用s</w:t>
-      </w:r>
-      <w:r>
-        <w:rPr>
-          <w:rFonts w:asciiTheme="minorEastAsia" w:hAnsiTheme="minorEastAsia"/>
-          <w:sz w:val="28"/>
-          <w:szCs w:val="28"/>
-        </w:rPr>
-        <w:t>uper()</w:t>
-      </w:r>
-      <w:r>
-        <w:rPr>
-          <w:rFonts w:asciiTheme="minorEastAsia" w:hAnsiTheme="minorEastAsia" w:hint="eastAsia"/>
-          <w:sz w:val="28"/>
-          <w:szCs w:val="28"/>
-        </w:rPr>
-        <w:t>函数来再次调用父类里的同名函数。</w:t>
-      </w:r>
-    </w:p>
-    <w:p>
-      <w:pPr>
-        <w:rPr>
-          <w:rFonts w:asciiTheme="minorEastAsia" w:hAnsiTheme="minorEastAsia" w:hint="eastAsia"/>
-          <w:sz w:val="28"/>
-          <w:szCs w:val="28"/>
-        </w:rPr>
-      </w:pPr>
-      <w:r>
-        <w:rPr>
-          <w:rFonts w:asciiTheme="minorEastAsia" w:hAnsiTheme="minorEastAsia" w:hint="eastAsia"/>
-          <w:sz w:val="28"/>
-          <w:szCs w:val="28"/>
-        </w:rPr>
-        <w:t>第一种特殊的方法是类组合，见代码e</w:t>
-      </w:r>
-      <w:r>
-        <w:rPr>
-          <w:rFonts w:asciiTheme="minorEastAsia" w:hAnsiTheme="minorEastAsia"/>
-          <w:sz w:val="28"/>
-          <w:szCs w:val="28"/>
-        </w:rPr>
-        <w:t>x44e</w:t>
-      </w:r>
-      <w:r>
-        <w:rPr>
-          <w:rFonts w:asciiTheme="minorEastAsia" w:hAnsiTheme="minorEastAsia" w:hint="eastAsia"/>
-          <w:sz w:val="28"/>
-          <w:szCs w:val="28"/>
-        </w:rPr>
-        <w:t>，不需要两个类有上下继承的关系，通过类似函数调用的方法，也可以实现继承的一些功能。</w:t>
-      </w:r>
+        <w:t>6</w:t>
+      </w:r>
+    </w:p>
+    <w:p>
+      <w:pPr>
+        <w:rPr>
+          <w:rFonts w:asciiTheme="minorEastAsia" w:hAnsiTheme="minorEastAsia" w:hint="eastAsia"/>
+          <w:sz w:val="28"/>
+          <w:szCs w:val="28"/>
+        </w:rPr>
+      </w:pPr>
+      <w:r>
+        <w:rPr>
+          <w:rFonts w:asciiTheme="minorEastAsia" w:hAnsiTheme="minorEastAsia" w:hint="eastAsia"/>
+          <w:sz w:val="28"/>
+          <w:szCs w:val="28"/>
+        </w:rPr>
+        <w:t>创建虚拟环境的工程文件目录结构。</w:t>
+      </w:r>
+    </w:p>
+    <w:p>
+      <w:pPr>
+        <w:rPr>
+          <w:rFonts w:asciiTheme="minorEastAsia" w:hAnsiTheme="minorEastAsia"/>
+          <w:sz w:val="28"/>
+          <w:szCs w:val="28"/>
+        </w:rPr>
+      </w:pPr>
+    </w:p>
+    <w:p>
+      <w:pPr>
+        <w:rPr>
+          <w:rFonts w:asciiTheme="minorEastAsia" w:hAnsiTheme="minorEastAsia" w:hint="eastAsia"/>
+          <w:sz w:val="28"/>
+          <w:szCs w:val="28"/>
+        </w:rPr>
+      </w:pPr>
     </w:p>
     <w:sectPr>
       <w:pgSz w:w="11906" w:h="16838"/>

</xml_diff>

<commit_message>
Add some notes of ex46
</commit_message>
<xml_diff>
--- a/study notes.docx
+++ b/study notes.docx
@@ -276,7 +276,25 @@
           <w:sz w:val="28"/>
           <w:szCs w:val="28"/>
         </w:rPr>
-        <w:t>在powershell中</w:t>
+        <w:t>在</w:t>
+      </w:r>
+      <w:proofErr w:type="spellStart"/>
+      <w:r>
+        <w:rPr>
+          <w:rFonts w:asciiTheme="minorEastAsia" w:hAnsiTheme="minorEastAsia" w:hint="eastAsia"/>
+          <w:sz w:val="28"/>
+          <w:szCs w:val="28"/>
+        </w:rPr>
+        <w:t>powershell</w:t>
+      </w:r>
+      <w:proofErr w:type="spellEnd"/>
+      <w:r>
+        <w:rPr>
+          <w:rFonts w:asciiTheme="minorEastAsia" w:hAnsiTheme="minorEastAsia" w:hint="eastAsia"/>
+          <w:sz w:val="28"/>
+          <w:szCs w:val="28"/>
+        </w:rPr>
+        <w:t>中</w:t>
       </w:r>
       <w:r>
         <w:rPr>
@@ -341,7 +359,25 @@
           <w:sz w:val="28"/>
           <w:szCs w:val="28"/>
         </w:rPr>
-        <w:t>在powershell中</w:t>
+        <w:t>在</w:t>
+      </w:r>
+      <w:proofErr w:type="spellStart"/>
+      <w:r>
+        <w:rPr>
+          <w:rFonts w:asciiTheme="minorEastAsia" w:hAnsiTheme="minorEastAsia" w:hint="eastAsia"/>
+          <w:sz w:val="28"/>
+          <w:szCs w:val="28"/>
+        </w:rPr>
+        <w:t>powershell</w:t>
+      </w:r>
+      <w:proofErr w:type="spellEnd"/>
+      <w:r>
+        <w:rPr>
+          <w:rFonts w:asciiTheme="minorEastAsia" w:hAnsiTheme="minorEastAsia" w:hint="eastAsia"/>
+          <w:sz w:val="28"/>
+          <w:szCs w:val="28"/>
+        </w:rPr>
+        <w:t>中</w:t>
       </w:r>
       <w:r>
         <w:rPr>
@@ -454,7 +490,25 @@
           <w:sz w:val="28"/>
           <w:szCs w:val="28"/>
         </w:rPr>
-        <w:t>以py作为</w:t>
+        <w:t>以</w:t>
+      </w:r>
+      <w:proofErr w:type="spellStart"/>
+      <w:r>
+        <w:rPr>
+          <w:rFonts w:asciiTheme="minorEastAsia" w:hAnsiTheme="minorEastAsia" w:hint="eastAsia"/>
+          <w:sz w:val="28"/>
+          <w:szCs w:val="28"/>
+        </w:rPr>
+        <w:t>py</w:t>
+      </w:r>
+      <w:proofErr w:type="spellEnd"/>
+      <w:r>
+        <w:rPr>
+          <w:rFonts w:asciiTheme="minorEastAsia" w:hAnsiTheme="minorEastAsia" w:hint="eastAsia"/>
+          <w:sz w:val="28"/>
+          <w:szCs w:val="28"/>
+        </w:rPr>
+        <w:t>作为</w:t>
       </w:r>
       <w:r>
         <w:rPr>
@@ -1362,13 +1416,23 @@
           <w:szCs w:val="28"/>
         </w:rPr>
       </w:pPr>
-      <w:r>
-        <w:rPr>
-          <w:rFonts w:asciiTheme="minorEastAsia" w:hAnsiTheme="minorEastAsia"/>
-          <w:sz w:val="28"/>
-          <w:szCs w:val="28"/>
-        </w:rPr>
-        <w:t>joke_evaluation = "Isn't that joke so funny?! {}"</w:t>
+      <w:proofErr w:type="spellStart"/>
+      <w:r>
+        <w:rPr>
+          <w:rFonts w:asciiTheme="minorEastAsia" w:hAnsiTheme="minorEastAsia"/>
+          <w:sz w:val="28"/>
+          <w:szCs w:val="28"/>
+        </w:rPr>
+        <w:t>joke_evaluation</w:t>
+      </w:r>
+      <w:proofErr w:type="spellEnd"/>
+      <w:r>
+        <w:rPr>
+          <w:rFonts w:asciiTheme="minorEastAsia" w:hAnsiTheme="minorEastAsia"/>
+          <w:sz w:val="28"/>
+          <w:szCs w:val="28"/>
+        </w:rPr>
+        <w:t xml:space="preserve"> = "Isn't that joke so funny?! {}"</w:t>
       </w:r>
     </w:p>
     <w:p>
@@ -1395,7 +1459,25 @@
           <w:sz w:val="28"/>
           <w:szCs w:val="28"/>
         </w:rPr>
-        <w:t>print(joke_evaluation.format(hilarious))</w:t>
+        <w:t>print(</w:t>
+      </w:r>
+      <w:proofErr w:type="spellStart"/>
+      <w:r>
+        <w:rPr>
+          <w:rFonts w:asciiTheme="minorEastAsia" w:hAnsiTheme="minorEastAsia"/>
+          <w:sz w:val="28"/>
+          <w:szCs w:val="28"/>
+        </w:rPr>
+        <w:t>joke_evaluation.format</w:t>
+      </w:r>
+      <w:proofErr w:type="spellEnd"/>
+      <w:r>
+        <w:rPr>
+          <w:rFonts w:asciiTheme="minorEastAsia" w:hAnsiTheme="minorEastAsia"/>
+          <w:sz w:val="28"/>
+          <w:szCs w:val="28"/>
+        </w:rPr>
+        <w:t>(hilarious))</w:t>
       </w:r>
     </w:p>
     <w:p>
@@ -1542,7 +1624,25 @@
           <w:sz w:val="28"/>
           <w:szCs w:val="28"/>
         </w:rPr>
-        <w:t>“a”,end = ‘ ‘</w:t>
+        <w:t>“</w:t>
+      </w:r>
+      <w:proofErr w:type="spellStart"/>
+      <w:r>
+        <w:rPr>
+          <w:rFonts w:asciiTheme="minorEastAsia" w:hAnsiTheme="minorEastAsia"/>
+          <w:sz w:val="28"/>
+          <w:szCs w:val="28"/>
+        </w:rPr>
+        <w:t>a”,end</w:t>
+      </w:r>
+      <w:proofErr w:type="spellEnd"/>
+      <w:r>
+        <w:rPr>
+          <w:rFonts w:asciiTheme="minorEastAsia" w:hAnsiTheme="minorEastAsia"/>
+          <w:sz w:val="28"/>
+          <w:szCs w:val="28"/>
+        </w:rPr>
+        <w:t xml:space="preserve"> = ‘ ‘</w:t>
       </w:r>
       <w:r>
         <w:rPr>
@@ -1918,6 +2018,7 @@
         </w:rPr>
         <w:t>“““</w:t>
       </w:r>
+      <w:proofErr w:type="spellStart"/>
       <w:r>
         <w:rPr>
           <w:rFonts w:asciiTheme="minorEastAsia" w:hAnsiTheme="minorEastAsia"/>
@@ -1926,6 +2027,7 @@
         </w:rPr>
         <w:t>some thing</w:t>
       </w:r>
+      <w:proofErr w:type="spellEnd"/>
       <w:r>
         <w:rPr>
           <w:rFonts w:asciiTheme="minorEastAsia" w:hAnsiTheme="minorEastAsia"/>
@@ -2270,7 +2372,25 @@
           <w:sz w:val="28"/>
           <w:szCs w:val="28"/>
         </w:rPr>
-        <w:t>“plz input number:”</w:t>
+        <w:t>“</w:t>
+      </w:r>
+      <w:proofErr w:type="spellStart"/>
+      <w:r>
+        <w:rPr>
+          <w:rFonts w:asciiTheme="minorEastAsia" w:hAnsiTheme="minorEastAsia"/>
+          <w:sz w:val="28"/>
+          <w:szCs w:val="28"/>
+        </w:rPr>
+        <w:t>plz</w:t>
+      </w:r>
+      <w:proofErr w:type="spellEnd"/>
+      <w:r>
+        <w:rPr>
+          <w:rFonts w:asciiTheme="minorEastAsia" w:hAnsiTheme="minorEastAsia"/>
+          <w:sz w:val="28"/>
+          <w:szCs w:val="28"/>
+        </w:rPr>
+        <w:t xml:space="preserve"> input number:”</w:t>
       </w:r>
       <w:r>
         <w:rPr>
@@ -2311,7 +2431,25 @@
           <w:sz w:val="28"/>
           <w:szCs w:val="28"/>
         </w:rPr>
-        <w:t>在powershell中用</w:t>
+        <w:t>在</w:t>
+      </w:r>
+      <w:proofErr w:type="spellStart"/>
+      <w:r>
+        <w:rPr>
+          <w:rFonts w:asciiTheme="minorEastAsia" w:hAnsiTheme="minorEastAsia"/>
+          <w:sz w:val="28"/>
+          <w:szCs w:val="28"/>
+        </w:rPr>
+        <w:t>powershell</w:t>
+      </w:r>
+      <w:proofErr w:type="spellEnd"/>
+      <w:r>
+        <w:rPr>
+          <w:rFonts w:asciiTheme="minorEastAsia" w:hAnsiTheme="minorEastAsia"/>
+          <w:sz w:val="28"/>
+          <w:szCs w:val="28"/>
+        </w:rPr>
+        <w:t>中用</w:t>
       </w:r>
       <w:r>
         <w:rPr>
@@ -2337,13 +2475,23 @@
         </w:rPr>
         <w:t xml:space="preserve">m </w:t>
       </w:r>
-      <w:r>
-        <w:rPr>
-          <w:rFonts w:asciiTheme="minorEastAsia" w:hAnsiTheme="minorEastAsia"/>
-          <w:sz w:val="28"/>
-          <w:szCs w:val="28"/>
-        </w:rPr>
-        <w:t>pydoc input</w:t>
+      <w:proofErr w:type="spellStart"/>
+      <w:r>
+        <w:rPr>
+          <w:rFonts w:asciiTheme="minorEastAsia" w:hAnsiTheme="minorEastAsia"/>
+          <w:sz w:val="28"/>
+          <w:szCs w:val="28"/>
+        </w:rPr>
+        <w:t>pydoc</w:t>
+      </w:r>
+      <w:proofErr w:type="spellEnd"/>
+      <w:r>
+        <w:rPr>
+          <w:rFonts w:asciiTheme="minorEastAsia" w:hAnsiTheme="minorEastAsia"/>
+          <w:sz w:val="28"/>
+          <w:szCs w:val="28"/>
+        </w:rPr>
+        <w:t xml:space="preserve"> input</w:t>
       </w:r>
       <w:r>
         <w:rPr>
@@ -2490,8 +2638,18 @@
           <w:sz w:val="28"/>
           <w:szCs w:val="28"/>
         </w:rPr>
-        <w:t>from sys import argv</w:t>
-      </w:r>
+        <w:t xml:space="preserve">from sys import </w:t>
+      </w:r>
+      <w:proofErr w:type="spellStart"/>
+      <w:r>
+        <w:rPr>
+          <w:rFonts w:asciiTheme="minorEastAsia" w:hAnsiTheme="minorEastAsia"/>
+          <w:sz w:val="28"/>
+          <w:szCs w:val="28"/>
+        </w:rPr>
+        <w:t>argv</w:t>
+      </w:r>
+      <w:proofErr w:type="spellEnd"/>
       <w:r>
         <w:rPr>
           <w:rFonts w:asciiTheme="minorEastAsia" w:hAnsiTheme="minorEastAsia"/>
@@ -2660,8 +2818,18 @@
           <w:sz w:val="28"/>
           <w:szCs w:val="28"/>
         </w:rPr>
-        <w:t>from sys import argv</w:t>
-      </w:r>
+        <w:t xml:space="preserve">from sys import </w:t>
+      </w:r>
+      <w:proofErr w:type="spellStart"/>
+      <w:r>
+        <w:rPr>
+          <w:rFonts w:asciiTheme="minorEastAsia" w:hAnsiTheme="minorEastAsia"/>
+          <w:sz w:val="28"/>
+          <w:szCs w:val="28"/>
+        </w:rPr>
+        <w:t>argv</w:t>
+      </w:r>
+      <w:proofErr w:type="spellEnd"/>
       <w:r>
         <w:rPr>
           <w:rFonts w:asciiTheme="minorEastAsia" w:hAnsiTheme="minorEastAsia" w:hint="eastAsia"/>
@@ -2848,15 +3016,33 @@
           <w:sz w:val="28"/>
           <w:szCs w:val="28"/>
         </w:rPr>
-        <w:t xml:space="preserve"> = open(a.txt) print(txt</w:t>
-      </w:r>
-      <w:r>
-        <w:rPr>
-          <w:rFonts w:asciiTheme="minorEastAsia" w:hAnsiTheme="minorEastAsia"/>
-          <w:sz w:val="28"/>
-          <w:szCs w:val="28"/>
-        </w:rPr>
-        <w:t>.read()</w:t>
+        <w:t xml:space="preserve"> = open(a.txt) print(</w:t>
+      </w:r>
+      <w:proofErr w:type="spellStart"/>
+      <w:r>
+        <w:rPr>
+          <w:rFonts w:asciiTheme="minorEastAsia" w:hAnsiTheme="minorEastAsia"/>
+          <w:sz w:val="28"/>
+          <w:szCs w:val="28"/>
+        </w:rPr>
+        <w:t>txt</w:t>
+      </w:r>
+      <w:r>
+        <w:rPr>
+          <w:rFonts w:asciiTheme="minorEastAsia" w:hAnsiTheme="minorEastAsia"/>
+          <w:sz w:val="28"/>
+          <w:szCs w:val="28"/>
+        </w:rPr>
+        <w:t>.read</w:t>
+      </w:r>
+      <w:proofErr w:type="spellEnd"/>
+      <w:r>
+        <w:rPr>
+          <w:rFonts w:asciiTheme="minorEastAsia" w:hAnsiTheme="minorEastAsia"/>
+          <w:sz w:val="28"/>
+          <w:szCs w:val="28"/>
+        </w:rPr>
+        <w:t>()</w:t>
       </w:r>
       <w:r>
         <w:rPr>
@@ -3111,13 +3297,23 @@
         </w:rPr>
         <w:t>赋值给一个变量；</w:t>
       </w:r>
-      <w:r>
-        <w:rPr>
-          <w:rFonts w:asciiTheme="minorEastAsia" w:hAnsiTheme="minorEastAsia" w:hint="eastAsia"/>
-          <w:sz w:val="28"/>
-          <w:szCs w:val="28"/>
-        </w:rPr>
-        <w:t>readline：</w:t>
+      <w:proofErr w:type="spellStart"/>
+      <w:r>
+        <w:rPr>
+          <w:rFonts w:asciiTheme="minorEastAsia" w:hAnsiTheme="minorEastAsia" w:hint="eastAsia"/>
+          <w:sz w:val="28"/>
+          <w:szCs w:val="28"/>
+        </w:rPr>
+        <w:t>readline</w:t>
+      </w:r>
+      <w:proofErr w:type="spellEnd"/>
+      <w:r>
+        <w:rPr>
+          <w:rFonts w:asciiTheme="minorEastAsia" w:hAnsiTheme="minorEastAsia" w:hint="eastAsia"/>
+          <w:sz w:val="28"/>
+          <w:szCs w:val="28"/>
+        </w:rPr>
+        <w:t>：</w:t>
       </w:r>
       <w:r>
         <w:rPr>
@@ -3619,7 +3815,25 @@
           <w:szCs w:val="28"/>
         </w:rPr>
         <w:tab/>
-        <w:t>From os.path import exists</w:t>
+        <w:t xml:space="preserve">From </w:t>
+      </w:r>
+      <w:proofErr w:type="spellStart"/>
+      <w:r>
+        <w:rPr>
+          <w:rFonts w:asciiTheme="minorEastAsia" w:hAnsiTheme="minorEastAsia"/>
+          <w:sz w:val="28"/>
+          <w:szCs w:val="28"/>
+        </w:rPr>
+        <w:t>os.path</w:t>
+      </w:r>
+      <w:proofErr w:type="spellEnd"/>
+      <w:r>
+        <w:rPr>
+          <w:rFonts w:asciiTheme="minorEastAsia" w:hAnsiTheme="minorEastAsia"/>
+          <w:sz w:val="28"/>
+          <w:szCs w:val="28"/>
+        </w:rPr>
+        <w:t xml:space="preserve"> import exists</w:t>
       </w:r>
       <w:r>
         <w:rPr>
@@ -3751,7 +3965,25 @@
           <w:sz w:val="28"/>
           <w:szCs w:val="28"/>
         </w:rPr>
-        <w:t>在powershell和bash下</w:t>
+        <w:t>在</w:t>
+      </w:r>
+      <w:proofErr w:type="spellStart"/>
+      <w:r>
+        <w:rPr>
+          <w:rFonts w:asciiTheme="minorEastAsia" w:hAnsiTheme="minorEastAsia" w:hint="eastAsia"/>
+          <w:sz w:val="28"/>
+          <w:szCs w:val="28"/>
+        </w:rPr>
+        <w:t>powershell</w:t>
+      </w:r>
+      <w:proofErr w:type="spellEnd"/>
+      <w:r>
+        <w:rPr>
+          <w:rFonts w:asciiTheme="minorEastAsia" w:hAnsiTheme="minorEastAsia" w:hint="eastAsia"/>
+          <w:sz w:val="28"/>
+          <w:szCs w:val="28"/>
+        </w:rPr>
+        <w:t>和bash下</w:t>
       </w:r>
       <w:r>
         <w:rPr>
@@ -3874,13 +4106,23 @@
         </w:rPr>
         <w:t>在中文环境下</w:t>
       </w:r>
-      <w:r>
-        <w:rPr>
-          <w:rFonts w:asciiTheme="minorEastAsia" w:hAnsiTheme="minorEastAsia" w:hint="eastAsia"/>
-          <w:sz w:val="28"/>
-          <w:szCs w:val="28"/>
-        </w:rPr>
-        <w:t>powershell默认</w:t>
+      <w:proofErr w:type="spellStart"/>
+      <w:r>
+        <w:rPr>
+          <w:rFonts w:asciiTheme="minorEastAsia" w:hAnsiTheme="minorEastAsia" w:hint="eastAsia"/>
+          <w:sz w:val="28"/>
+          <w:szCs w:val="28"/>
+        </w:rPr>
+        <w:t>powershell</w:t>
+      </w:r>
+      <w:proofErr w:type="spellEnd"/>
+      <w:r>
+        <w:rPr>
+          <w:rFonts w:asciiTheme="minorEastAsia" w:hAnsiTheme="minorEastAsia" w:hint="eastAsia"/>
+          <w:sz w:val="28"/>
+          <w:szCs w:val="28"/>
+        </w:rPr>
+        <w:t>默认</w:t>
       </w:r>
       <w:r>
         <w:rPr>
@@ -4018,13 +4260,23 @@
         </w:rPr>
         <w:t>简单的方法是，不要用</w:t>
       </w:r>
-      <w:r>
-        <w:rPr>
-          <w:rFonts w:asciiTheme="minorEastAsia" w:hAnsiTheme="minorEastAsia" w:hint="eastAsia"/>
-          <w:sz w:val="28"/>
-          <w:szCs w:val="28"/>
-        </w:rPr>
-        <w:t>powershell命令</w:t>
+      <w:proofErr w:type="spellStart"/>
+      <w:r>
+        <w:rPr>
+          <w:rFonts w:asciiTheme="minorEastAsia" w:hAnsiTheme="minorEastAsia" w:hint="eastAsia"/>
+          <w:sz w:val="28"/>
+          <w:szCs w:val="28"/>
+        </w:rPr>
+        <w:t>powershell</w:t>
+      </w:r>
+      <w:proofErr w:type="spellEnd"/>
+      <w:r>
+        <w:rPr>
+          <w:rFonts w:asciiTheme="minorEastAsia" w:hAnsiTheme="minorEastAsia" w:hint="eastAsia"/>
+          <w:sz w:val="28"/>
+          <w:szCs w:val="28"/>
+        </w:rPr>
+        <w:t>命令</w:t>
       </w:r>
       <w:r>
         <w:rPr>
@@ -4654,13 +4906,23 @@
         </w:rPr>
         <w:t>注意的是每一次文件操作</w:t>
       </w:r>
-      <w:r>
-        <w:rPr>
-          <w:rFonts w:asciiTheme="minorEastAsia" w:hAnsiTheme="minorEastAsia" w:hint="eastAsia"/>
-          <w:sz w:val="28"/>
-          <w:szCs w:val="28"/>
-        </w:rPr>
-        <w:t>readline都是</w:t>
+      <w:proofErr w:type="spellStart"/>
+      <w:r>
+        <w:rPr>
+          <w:rFonts w:asciiTheme="minorEastAsia" w:hAnsiTheme="minorEastAsia" w:hint="eastAsia"/>
+          <w:sz w:val="28"/>
+          <w:szCs w:val="28"/>
+        </w:rPr>
+        <w:t>readline</w:t>
+      </w:r>
+      <w:proofErr w:type="spellEnd"/>
+      <w:r>
+        <w:rPr>
+          <w:rFonts w:asciiTheme="minorEastAsia" w:hAnsiTheme="minorEastAsia" w:hint="eastAsia"/>
+          <w:sz w:val="28"/>
+          <w:szCs w:val="28"/>
+        </w:rPr>
+        <w:t>都是</w:t>
       </w:r>
       <w:r>
         <w:rPr>
@@ -4692,7 +4954,16 @@
           <w:sz w:val="28"/>
           <w:szCs w:val="28"/>
         </w:rPr>
-        <w:t>输出read</w:t>
+        <w:t>输出</w:t>
+      </w:r>
+      <w:proofErr w:type="spellStart"/>
+      <w:r>
+        <w:rPr>
+          <w:rFonts w:asciiTheme="minorEastAsia" w:hAnsiTheme="minorEastAsia" w:hint="eastAsia"/>
+          <w:sz w:val="28"/>
+          <w:szCs w:val="28"/>
+        </w:rPr>
+        <w:t>read</w:t>
       </w:r>
       <w:r>
         <w:rPr>
@@ -4702,6 +4973,7 @@
         </w:rPr>
         <w:t>line</w:t>
       </w:r>
+      <w:proofErr w:type="spellEnd"/>
       <w:r>
         <w:rPr>
           <w:rFonts w:asciiTheme="minorEastAsia" w:hAnsiTheme="minorEastAsia" w:hint="eastAsia"/>
@@ -5658,7 +5930,43 @@
           <w:sz w:val="28"/>
           <w:szCs w:val="28"/>
         </w:rPr>
-        <w:t>语法：str.split(str="", num=string.count(str)).</w:t>
+        <w:t>语法：</w:t>
+      </w:r>
+      <w:proofErr w:type="spellStart"/>
+      <w:r>
+        <w:rPr>
+          <w:rFonts w:asciiTheme="minorEastAsia" w:hAnsiTheme="minorEastAsia" w:hint="eastAsia"/>
+          <w:sz w:val="28"/>
+          <w:szCs w:val="28"/>
+        </w:rPr>
+        <w:t>str.split</w:t>
+      </w:r>
+      <w:proofErr w:type="spellEnd"/>
+      <w:r>
+        <w:rPr>
+          <w:rFonts w:asciiTheme="minorEastAsia" w:hAnsiTheme="minorEastAsia" w:hint="eastAsia"/>
+          <w:sz w:val="28"/>
+          <w:szCs w:val="28"/>
+        </w:rPr>
+        <w:t>(str="", num=</w:t>
+      </w:r>
+      <w:proofErr w:type="spellStart"/>
+      <w:r>
+        <w:rPr>
+          <w:rFonts w:asciiTheme="minorEastAsia" w:hAnsiTheme="minorEastAsia" w:hint="eastAsia"/>
+          <w:sz w:val="28"/>
+          <w:szCs w:val="28"/>
+        </w:rPr>
+        <w:t>string.count</w:t>
+      </w:r>
+      <w:proofErr w:type="spellEnd"/>
+      <w:r>
+        <w:rPr>
+          <w:rFonts w:asciiTheme="minorEastAsia" w:hAnsiTheme="minorEastAsia" w:hint="eastAsia"/>
+          <w:sz w:val="28"/>
+          <w:szCs w:val="28"/>
+        </w:rPr>
+        <w:t>(str)).</w:t>
       </w:r>
       <w:r>
         <w:rPr>
@@ -6531,6 +6839,7 @@
         </w:rPr>
         <w:t>还有</w:t>
       </w:r>
+      <w:proofErr w:type="spellStart"/>
       <w:r>
         <w:rPr>
           <w:rFonts w:asciiTheme="minorEastAsia" w:hAnsiTheme="minorEastAsia" w:hint="eastAsia"/>
@@ -6539,6 +6848,7 @@
         </w:rPr>
         <w:t>elif</w:t>
       </w:r>
+      <w:proofErr w:type="spellEnd"/>
       <w:r>
         <w:rPr>
           <w:rFonts w:asciiTheme="minorEastAsia" w:hAnsiTheme="minorEastAsia"/>
@@ -6863,7 +7173,25 @@
           <w:sz w:val="28"/>
           <w:szCs w:val="28"/>
         </w:rPr>
-        <w:t>for i in range(0, 6):</w:t>
+        <w:t xml:space="preserve">for </w:t>
+      </w:r>
+      <w:proofErr w:type="spellStart"/>
+      <w:r>
+        <w:rPr>
+          <w:rFonts w:asciiTheme="minorEastAsia" w:hAnsiTheme="minorEastAsia"/>
+          <w:sz w:val="28"/>
+          <w:szCs w:val="28"/>
+        </w:rPr>
+        <w:t>i</w:t>
+      </w:r>
+      <w:proofErr w:type="spellEnd"/>
+      <w:r>
+        <w:rPr>
+          <w:rFonts w:asciiTheme="minorEastAsia" w:hAnsiTheme="minorEastAsia"/>
+          <w:sz w:val="28"/>
+          <w:szCs w:val="28"/>
+        </w:rPr>
+        <w:t xml:space="preserve"> in range(0, 6):</w:t>
       </w:r>
     </w:p>
     <w:p>
@@ -7355,6 +7683,7 @@
         </w:rPr>
         <w:t>的尾部追加元素：</w:t>
       </w:r>
+      <w:proofErr w:type="spellStart"/>
       <w:r>
         <w:rPr>
           <w:rFonts w:ascii="Verdana" w:eastAsia="宋体" w:hAnsi="Verdana" w:cs="宋体"/>
@@ -7363,7 +7692,40 @@
           <w:sz w:val="23"/>
           <w:szCs w:val="23"/>
         </w:rPr>
-        <w:t>a.append(i)</w:t>
+        <w:t>a.append</w:t>
+      </w:r>
+      <w:proofErr w:type="spellEnd"/>
+      <w:r>
+        <w:rPr>
+          <w:rFonts w:ascii="Verdana" w:eastAsia="宋体" w:hAnsi="Verdana" w:cs="宋体"/>
+          <w:color w:val="000000"/>
+          <w:kern w:val="0"/>
+          <w:sz w:val="23"/>
+          <w:szCs w:val="23"/>
+        </w:rPr>
+        <w:t>(</w:t>
+      </w:r>
+      <w:proofErr w:type="spellStart"/>
+      <w:r>
+        <w:rPr>
+          <w:rFonts w:ascii="Verdana" w:eastAsia="宋体" w:hAnsi="Verdana" w:cs="宋体"/>
+          <w:color w:val="000000"/>
+          <w:kern w:val="0"/>
+          <w:sz w:val="23"/>
+          <w:szCs w:val="23"/>
+        </w:rPr>
+        <w:t>i</w:t>
+      </w:r>
+      <w:proofErr w:type="spellEnd"/>
+      <w:r>
+        <w:rPr>
+          <w:rFonts w:ascii="Verdana" w:eastAsia="宋体" w:hAnsi="Verdana" w:cs="宋体"/>
+          <w:color w:val="000000"/>
+          <w:kern w:val="0"/>
+          <w:sz w:val="23"/>
+          <w:szCs w:val="23"/>
+        </w:rPr>
+        <w:t>)</w:t>
       </w:r>
     </w:p>
     <w:p>
@@ -7384,13 +7746,23 @@
           <w:bdr w:val="none" w:sz="0" w:space="0" w:color="auto" w:frame="1"/>
         </w:rPr>
       </w:pPr>
+      <w:proofErr w:type="spellStart"/>
       <w:r>
         <w:rPr>
           <w:rFonts w:ascii="Consolas" w:hAnsi="Consolas" w:cs="Consolas"/>
           <w:color w:val="000000"/>
           <w:bdr w:val="none" w:sz="0" w:space="0" w:color="auto" w:frame="1"/>
         </w:rPr>
-        <w:t xml:space="preserve">aList </w:t>
+        <w:t>aList</w:t>
+      </w:r>
+      <w:proofErr w:type="spellEnd"/>
+      <w:r>
+        <w:rPr>
+          <w:rFonts w:ascii="Consolas" w:hAnsi="Consolas" w:cs="Consolas"/>
+          <w:color w:val="000000"/>
+          <w:bdr w:val="none" w:sz="0" w:space="0" w:color="auto" w:frame="1"/>
+        </w:rPr>
+        <w:t xml:space="preserve"> </w:t>
       </w:r>
       <w:r>
         <w:rPr>
@@ -7446,7 +7818,25 @@
           <w:color w:val="008800"/>
           <w:bdr w:val="none" w:sz="0" w:space="0" w:color="auto" w:frame="1"/>
         </w:rPr>
-        <w:t>'xyz'</w:t>
+        <w:t>'</w:t>
+      </w:r>
+      <w:proofErr w:type="spellStart"/>
+      <w:r>
+        <w:rPr>
+          <w:rFonts w:ascii="Consolas" w:hAnsi="Consolas" w:cs="Consolas"/>
+          <w:color w:val="008800"/>
+          <w:bdr w:val="none" w:sz="0" w:space="0" w:color="auto" w:frame="1"/>
+        </w:rPr>
+        <w:t>xyz</w:t>
+      </w:r>
+      <w:proofErr w:type="spellEnd"/>
+      <w:r>
+        <w:rPr>
+          <w:rFonts w:ascii="Consolas" w:hAnsi="Consolas" w:cs="Consolas"/>
+          <w:color w:val="008800"/>
+          <w:bdr w:val="none" w:sz="0" w:space="0" w:color="auto" w:frame="1"/>
+        </w:rPr>
+        <w:t>'</w:t>
       </w:r>
       <w:r>
         <w:rPr>
@@ -7470,7 +7860,25 @@
           <w:color w:val="008800"/>
           <w:bdr w:val="none" w:sz="0" w:space="0" w:color="auto" w:frame="1"/>
         </w:rPr>
-        <w:t>'zara'</w:t>
+        <w:t>'</w:t>
+      </w:r>
+      <w:proofErr w:type="spellStart"/>
+      <w:r>
+        <w:rPr>
+          <w:rFonts w:ascii="Consolas" w:hAnsi="Consolas" w:cs="Consolas"/>
+          <w:color w:val="008800"/>
+          <w:bdr w:val="none" w:sz="0" w:space="0" w:color="auto" w:frame="1"/>
+        </w:rPr>
+        <w:t>zara</w:t>
+      </w:r>
+      <w:proofErr w:type="spellEnd"/>
+      <w:r>
+        <w:rPr>
+          <w:rFonts w:ascii="Consolas" w:hAnsi="Consolas" w:cs="Consolas"/>
+          <w:color w:val="008800"/>
+          <w:bdr w:val="none" w:sz="0" w:space="0" w:color="auto" w:frame="1"/>
+        </w:rPr>
+        <w:t>'</w:t>
       </w:r>
       <w:r>
         <w:rPr>
@@ -7494,7 +7902,25 @@
           <w:color w:val="008800"/>
           <w:bdr w:val="none" w:sz="0" w:space="0" w:color="auto" w:frame="1"/>
         </w:rPr>
-        <w:t>'abc'</w:t>
+        <w:t>'</w:t>
+      </w:r>
+      <w:proofErr w:type="spellStart"/>
+      <w:r>
+        <w:rPr>
+          <w:rFonts w:ascii="Consolas" w:hAnsi="Consolas" w:cs="Consolas"/>
+          <w:color w:val="008800"/>
+          <w:bdr w:val="none" w:sz="0" w:space="0" w:color="auto" w:frame="1"/>
+        </w:rPr>
+        <w:t>abc</w:t>
+      </w:r>
+      <w:proofErr w:type="spellEnd"/>
+      <w:r>
+        <w:rPr>
+          <w:rFonts w:ascii="Consolas" w:hAnsi="Consolas" w:cs="Consolas"/>
+          <w:color w:val="008800"/>
+          <w:bdr w:val="none" w:sz="0" w:space="0" w:color="auto" w:frame="1"/>
+        </w:rPr>
+        <w:t>'</w:t>
       </w:r>
       <w:r>
         <w:rPr>
@@ -7545,6 +7971,7 @@
           <w:bdr w:val="none" w:sz="0" w:space="0" w:color="auto" w:frame="1"/>
         </w:rPr>
       </w:pPr>
+      <w:proofErr w:type="spellStart"/>
       <w:r>
         <w:rPr>
           <w:rFonts w:ascii="Consolas" w:eastAsia="宋体" w:hAnsi="Consolas" w:cs="Consolas"/>
@@ -7578,6 +8005,7 @@
         </w:rPr>
         <w:t>append</w:t>
       </w:r>
+      <w:proofErr w:type="spellEnd"/>
       <w:r>
         <w:rPr>
           <w:rFonts w:ascii="Consolas" w:eastAsia="宋体" w:hAnsi="Consolas" w:cs="Consolas"/>
@@ -7727,8 +8155,21 @@
           <w:szCs w:val="24"/>
           <w:bdr w:val="none" w:sz="0" w:space="0" w:color="auto" w:frame="1"/>
         </w:rPr>
-        <w:t xml:space="preserve"> aList</w:t>
-      </w:r>
+        <w:t xml:space="preserve"> </w:t>
+      </w:r>
+      <w:proofErr w:type="spellStart"/>
+      <w:r>
+        <w:rPr>
+          <w:rFonts w:ascii="Consolas" w:eastAsia="宋体" w:hAnsi="Consolas" w:cs="Consolas"/>
+          <w:color w:val="000000"/>
+          <w:kern w:val="0"/>
+          <w:sz w:val="24"/>
+          <w:szCs w:val="24"/>
+          <w:bdr w:val="none" w:sz="0" w:space="0" w:color="auto" w:frame="1"/>
+        </w:rPr>
+        <w:t>aList</w:t>
+      </w:r>
+      <w:proofErr w:type="spellEnd"/>
       <w:r>
         <w:rPr>
           <w:rFonts w:ascii="Consolas" w:eastAsia="宋体" w:hAnsi="Consolas" w:cs="Consolas"/>
@@ -7893,7 +8334,31 @@
           <w:szCs w:val="18"/>
           <w:bdr w:val="none" w:sz="0" w:space="0" w:color="auto" w:frame="1"/>
         </w:rPr>
-        <w:t>'xyz'</w:t>
+        <w:t>'</w:t>
+      </w:r>
+      <w:proofErr w:type="spellStart"/>
+      <w:r>
+        <w:rPr>
+          <w:rStyle w:val="str"/>
+          <w:rFonts w:ascii="Consolas" w:hAnsi="Consolas" w:cs="Consolas"/>
+          <w:color w:val="008800"/>
+          <w:sz w:val="18"/>
+          <w:szCs w:val="18"/>
+          <w:bdr w:val="none" w:sz="0" w:space="0" w:color="auto" w:frame="1"/>
+        </w:rPr>
+        <w:t>xyz</w:t>
+      </w:r>
+      <w:proofErr w:type="spellEnd"/>
+      <w:r>
+        <w:rPr>
+          <w:rStyle w:val="str"/>
+          <w:rFonts w:ascii="Consolas" w:hAnsi="Consolas" w:cs="Consolas"/>
+          <w:color w:val="008800"/>
+          <w:sz w:val="18"/>
+          <w:szCs w:val="18"/>
+          <w:bdr w:val="none" w:sz="0" w:space="0" w:color="auto" w:frame="1"/>
+        </w:rPr>
+        <w:t>'</w:t>
       </w:r>
       <w:r>
         <w:rPr>
@@ -7926,7 +8391,31 @@
           <w:szCs w:val="18"/>
           <w:bdr w:val="none" w:sz="0" w:space="0" w:color="auto" w:frame="1"/>
         </w:rPr>
-        <w:t>'zara'</w:t>
+        <w:t>'</w:t>
+      </w:r>
+      <w:proofErr w:type="spellStart"/>
+      <w:r>
+        <w:rPr>
+          <w:rStyle w:val="str"/>
+          <w:rFonts w:ascii="Consolas" w:hAnsi="Consolas" w:cs="Consolas"/>
+          <w:color w:val="008800"/>
+          <w:sz w:val="18"/>
+          <w:szCs w:val="18"/>
+          <w:bdr w:val="none" w:sz="0" w:space="0" w:color="auto" w:frame="1"/>
+        </w:rPr>
+        <w:t>zara</w:t>
+      </w:r>
+      <w:proofErr w:type="spellEnd"/>
+      <w:r>
+        <w:rPr>
+          <w:rStyle w:val="str"/>
+          <w:rFonts w:ascii="Consolas" w:hAnsi="Consolas" w:cs="Consolas"/>
+          <w:color w:val="008800"/>
+          <w:sz w:val="18"/>
+          <w:szCs w:val="18"/>
+          <w:bdr w:val="none" w:sz="0" w:space="0" w:color="auto" w:frame="1"/>
+        </w:rPr>
+        <w:t>'</w:t>
       </w:r>
       <w:r>
         <w:rPr>
@@ -7959,7 +8448,31 @@
           <w:szCs w:val="18"/>
           <w:bdr w:val="none" w:sz="0" w:space="0" w:color="auto" w:frame="1"/>
         </w:rPr>
-        <w:t>'abc'</w:t>
+        <w:t>'</w:t>
+      </w:r>
+      <w:proofErr w:type="spellStart"/>
+      <w:r>
+        <w:rPr>
+          <w:rStyle w:val="str"/>
+          <w:rFonts w:ascii="Consolas" w:hAnsi="Consolas" w:cs="Consolas"/>
+          <w:color w:val="008800"/>
+          <w:sz w:val="18"/>
+          <w:szCs w:val="18"/>
+          <w:bdr w:val="none" w:sz="0" w:space="0" w:color="auto" w:frame="1"/>
+        </w:rPr>
+        <w:t>abc</w:t>
+      </w:r>
+      <w:proofErr w:type="spellEnd"/>
+      <w:r>
+        <w:rPr>
+          <w:rStyle w:val="str"/>
+          <w:rFonts w:ascii="Consolas" w:hAnsi="Consolas" w:cs="Consolas"/>
+          <w:color w:val="008800"/>
+          <w:sz w:val="18"/>
+          <w:szCs w:val="18"/>
+          <w:bdr w:val="none" w:sz="0" w:space="0" w:color="auto" w:frame="1"/>
+        </w:rPr>
+        <w:t>'</w:t>
       </w:r>
       <w:r>
         <w:rPr>
@@ -8068,6 +8581,7 @@
         </w:rPr>
         <w:t>中的任何位置追加元素：</w:t>
       </w:r>
+      <w:proofErr w:type="spellStart"/>
       <w:r>
         <w:rPr>
           <w:rFonts w:ascii="Verdana" w:eastAsia="宋体" w:hAnsi="Verdana" w:cs="宋体"/>
@@ -8076,8 +8590,9 @@
           <w:sz w:val="23"/>
           <w:szCs w:val="23"/>
         </w:rPr>
-        <w:t>a.insert(i,elem),</w:t>
-      </w:r>
+        <w:t>a.insert</w:t>
+      </w:r>
+      <w:proofErr w:type="spellEnd"/>
       <w:r>
         <w:rPr>
           <w:rFonts w:ascii="Verdana" w:eastAsia="宋体" w:hAnsi="Verdana" w:cs="宋体"/>
@@ -8086,8 +8601,9 @@
           <w:sz w:val="23"/>
           <w:szCs w:val="23"/>
         </w:rPr>
-        <w:t>其中</w:t>
-      </w:r>
+        <w:t>(</w:t>
+      </w:r>
+      <w:proofErr w:type="spellStart"/>
       <w:r>
         <w:rPr>
           <w:rFonts w:ascii="Verdana" w:eastAsia="宋体" w:hAnsi="Verdana" w:cs="宋体"/>
@@ -8096,8 +8612,9 @@
           <w:sz w:val="23"/>
           <w:szCs w:val="23"/>
         </w:rPr>
-        <w:t>i</w:t>
-      </w:r>
+        <w:t>i,elem</w:t>
+      </w:r>
+      <w:proofErr w:type="spellEnd"/>
       <w:r>
         <w:rPr>
           <w:rFonts w:ascii="Verdana" w:eastAsia="宋体" w:hAnsi="Verdana" w:cs="宋体"/>
@@ -8106,7 +8623,7 @@
           <w:sz w:val="23"/>
           <w:szCs w:val="23"/>
         </w:rPr>
-        <w:t>表示索引位置，</w:t>
+        <w:t>),</w:t>
       </w:r>
       <w:r>
         <w:rPr>
@@ -8116,8 +8633,42 @@
           <w:sz w:val="23"/>
           <w:szCs w:val="23"/>
         </w:rPr>
+        <w:t>其中</w:t>
+      </w:r>
+      <w:proofErr w:type="spellStart"/>
+      <w:r>
+        <w:rPr>
+          <w:rFonts w:ascii="Verdana" w:eastAsia="宋体" w:hAnsi="Verdana" w:cs="宋体"/>
+          <w:color w:val="000000"/>
+          <w:kern w:val="0"/>
+          <w:sz w:val="23"/>
+          <w:szCs w:val="23"/>
+        </w:rPr>
+        <w:t>i</w:t>
+      </w:r>
+      <w:proofErr w:type="spellEnd"/>
+      <w:r>
+        <w:rPr>
+          <w:rFonts w:ascii="Verdana" w:eastAsia="宋体" w:hAnsi="Verdana" w:cs="宋体"/>
+          <w:color w:val="000000"/>
+          <w:kern w:val="0"/>
+          <w:sz w:val="23"/>
+          <w:szCs w:val="23"/>
+        </w:rPr>
+        <w:t>表示索引位置，</w:t>
+      </w:r>
+      <w:proofErr w:type="spellStart"/>
+      <w:r>
+        <w:rPr>
+          <w:rFonts w:ascii="Verdana" w:eastAsia="宋体" w:hAnsi="Verdana" w:cs="宋体"/>
+          <w:color w:val="000000"/>
+          <w:kern w:val="0"/>
+          <w:sz w:val="23"/>
+          <w:szCs w:val="23"/>
+        </w:rPr>
         <w:t>elem</w:t>
       </w:r>
+      <w:proofErr w:type="spellEnd"/>
       <w:r>
         <w:rPr>
           <w:rFonts w:ascii="Verdana" w:eastAsia="宋体" w:hAnsi="Verdana" w:cs="宋体"/>
@@ -8297,7 +8848,29 @@
           <w:sz w:val="20"/>
           <w:szCs w:val="20"/>
         </w:rPr>
-        <w:t>del a[i]</w:t>
+        <w:t>del a[</w:t>
+      </w:r>
+      <w:proofErr w:type="spellStart"/>
+      <w:r>
+        <w:rPr>
+          <w:rFonts w:ascii="Verdana" w:eastAsia="宋体" w:hAnsi="Verdana" w:cs="宋体"/>
+          <w:color w:val="000000"/>
+          <w:kern w:val="0"/>
+          <w:sz w:val="20"/>
+          <w:szCs w:val="20"/>
+        </w:rPr>
+        <w:t>i</w:t>
+      </w:r>
+      <w:proofErr w:type="spellEnd"/>
+      <w:r>
+        <w:rPr>
+          <w:rFonts w:ascii="Verdana" w:eastAsia="宋体" w:hAnsi="Verdana" w:cs="宋体"/>
+          <w:color w:val="000000"/>
+          <w:kern w:val="0"/>
+          <w:sz w:val="20"/>
+          <w:szCs w:val="20"/>
+        </w:rPr>
+        <w:t>]</w:t>
       </w:r>
     </w:p>
     <w:p>
@@ -8478,6 +9051,7 @@
         </w:rPr>
         <w:t xml:space="preserve">　　</w:t>
       </w:r>
+      <w:proofErr w:type="spellStart"/>
       <w:r>
         <w:rPr>
           <w:rFonts w:ascii="Verdana" w:eastAsia="宋体" w:hAnsi="Verdana" w:cs="宋体"/>
@@ -8486,7 +9060,40 @@
           <w:sz w:val="20"/>
           <w:szCs w:val="20"/>
         </w:rPr>
-        <w:t>a.remove(elem)</w:t>
+        <w:t>a.remove</w:t>
+      </w:r>
+      <w:proofErr w:type="spellEnd"/>
+      <w:r>
+        <w:rPr>
+          <w:rFonts w:ascii="Verdana" w:eastAsia="宋体" w:hAnsi="Verdana" w:cs="宋体"/>
+          <w:color w:val="000000"/>
+          <w:kern w:val="0"/>
+          <w:sz w:val="20"/>
+          <w:szCs w:val="20"/>
+        </w:rPr>
+        <w:t>(</w:t>
+      </w:r>
+      <w:proofErr w:type="spellStart"/>
+      <w:r>
+        <w:rPr>
+          <w:rFonts w:ascii="Verdana" w:eastAsia="宋体" w:hAnsi="Verdana" w:cs="宋体"/>
+          <w:color w:val="000000"/>
+          <w:kern w:val="0"/>
+          <w:sz w:val="20"/>
+          <w:szCs w:val="20"/>
+        </w:rPr>
+        <w:t>elem</w:t>
+      </w:r>
+      <w:proofErr w:type="spellEnd"/>
+      <w:r>
+        <w:rPr>
+          <w:rFonts w:ascii="Verdana" w:eastAsia="宋体" w:hAnsi="Verdana" w:cs="宋体"/>
+          <w:color w:val="000000"/>
+          <w:kern w:val="0"/>
+          <w:sz w:val="20"/>
+          <w:szCs w:val="20"/>
+        </w:rPr>
+        <w:t>)</w:t>
       </w:r>
     </w:p>
     <w:p>
@@ -8659,6 +9266,7 @@
         </w:rPr>
         <w:t>：</w:t>
       </w:r>
+      <w:proofErr w:type="spellStart"/>
       <w:r>
         <w:rPr>
           <w:rFonts w:ascii="Verdana" w:eastAsia="宋体" w:hAnsi="Verdana" w:cs="宋体"/>
@@ -8667,7 +9275,18 @@
           <w:sz w:val="20"/>
           <w:szCs w:val="20"/>
         </w:rPr>
-        <w:t>a.pop()</w:t>
+        <w:t>a.pop</w:t>
+      </w:r>
+      <w:proofErr w:type="spellEnd"/>
+      <w:r>
+        <w:rPr>
+          <w:rFonts w:ascii="Verdana" w:eastAsia="宋体" w:hAnsi="Verdana" w:cs="宋体"/>
+          <w:color w:val="000000"/>
+          <w:kern w:val="0"/>
+          <w:sz w:val="20"/>
+          <w:szCs w:val="20"/>
+        </w:rPr>
+        <w:t>()</w:t>
       </w:r>
     </w:p>
     <w:p>
@@ -8895,6 +9514,7 @@
         </w:rPr>
         <w:t>的尾部：</w:t>
       </w:r>
+      <w:proofErr w:type="spellStart"/>
       <w:r>
         <w:rPr>
           <w:rFonts w:ascii="Verdana" w:eastAsia="宋体" w:hAnsi="Verdana" w:cs="宋体"/>
@@ -8903,7 +9523,18 @@
           <w:sz w:val="20"/>
           <w:szCs w:val="20"/>
         </w:rPr>
-        <w:t>a.extend(b)</w:t>
+        <w:t>a.extend</w:t>
+      </w:r>
+      <w:proofErr w:type="spellEnd"/>
+      <w:r>
+        <w:rPr>
+          <w:rFonts w:ascii="Verdana" w:eastAsia="宋体" w:hAnsi="Verdana" w:cs="宋体"/>
+          <w:color w:val="000000"/>
+          <w:kern w:val="0"/>
+          <w:sz w:val="20"/>
+          <w:szCs w:val="20"/>
+        </w:rPr>
+        <w:t>(b)</w:t>
       </w:r>
     </w:p>
     <w:p>
@@ -9061,6 +9692,7 @@
         </w:rPr>
         <w:t>）统计元素出现的次数：</w:t>
       </w:r>
+      <w:proofErr w:type="spellStart"/>
       <w:r>
         <w:rPr>
           <w:rFonts w:ascii="Verdana" w:eastAsia="宋体" w:hAnsi="Verdana" w:cs="宋体"/>
@@ -9071,7 +9703,46 @@
           <w:sz w:val="24"/>
           <w:szCs w:val="24"/>
         </w:rPr>
-        <w:t>a.count(elem)</w:t>
+        <w:t>a.count</w:t>
+      </w:r>
+      <w:proofErr w:type="spellEnd"/>
+      <w:r>
+        <w:rPr>
+          <w:rFonts w:ascii="Verdana" w:eastAsia="宋体" w:hAnsi="Verdana" w:cs="宋体"/>
+          <w:b/>
+          <w:bCs/>
+          <w:color w:val="000000"/>
+          <w:kern w:val="0"/>
+          <w:sz w:val="24"/>
+          <w:szCs w:val="24"/>
+        </w:rPr>
+        <w:t>(</w:t>
+      </w:r>
+      <w:proofErr w:type="spellStart"/>
+      <w:r>
+        <w:rPr>
+          <w:rFonts w:ascii="Verdana" w:eastAsia="宋体" w:hAnsi="Verdana" w:cs="宋体"/>
+          <w:b/>
+          <w:bCs/>
+          <w:color w:val="000000"/>
+          <w:kern w:val="0"/>
+          <w:sz w:val="24"/>
+          <w:szCs w:val="24"/>
+        </w:rPr>
+        <w:t>elem</w:t>
+      </w:r>
+      <w:proofErr w:type="spellEnd"/>
+      <w:r>
+        <w:rPr>
+          <w:rFonts w:ascii="Verdana" w:eastAsia="宋体" w:hAnsi="Verdana" w:cs="宋体"/>
+          <w:b/>
+          <w:bCs/>
+          <w:color w:val="000000"/>
+          <w:kern w:val="0"/>
+          <w:sz w:val="24"/>
+          <w:szCs w:val="24"/>
+        </w:rPr>
+        <w:t>)</w:t>
       </w:r>
     </w:p>
     <w:p>
@@ -9229,6 +9900,7 @@
         </w:rPr>
         <w:t>）排序：</w:t>
       </w:r>
+      <w:proofErr w:type="spellStart"/>
       <w:r>
         <w:rPr>
           <w:rFonts w:ascii="Verdana" w:eastAsia="宋体" w:hAnsi="Verdana" w:cs="宋体"/>
@@ -9239,7 +9911,72 @@
           <w:sz w:val="24"/>
           <w:szCs w:val="24"/>
         </w:rPr>
-        <w:t>list.sort(self,key=None,reverse=False)</w:t>
+        <w:t>list.sort</w:t>
+      </w:r>
+      <w:proofErr w:type="spellEnd"/>
+      <w:r>
+        <w:rPr>
+          <w:rFonts w:ascii="Verdana" w:eastAsia="宋体" w:hAnsi="Verdana" w:cs="宋体"/>
+          <w:b/>
+          <w:bCs/>
+          <w:color w:val="000000"/>
+          <w:kern w:val="0"/>
+          <w:sz w:val="24"/>
+          <w:szCs w:val="24"/>
+        </w:rPr>
+        <w:t>(</w:t>
+      </w:r>
+      <w:proofErr w:type="spellStart"/>
+      <w:r>
+        <w:rPr>
+          <w:rFonts w:ascii="Verdana" w:eastAsia="宋体" w:hAnsi="Verdana" w:cs="宋体"/>
+          <w:b/>
+          <w:bCs/>
+          <w:color w:val="000000"/>
+          <w:kern w:val="0"/>
+          <w:sz w:val="24"/>
+          <w:szCs w:val="24"/>
+        </w:rPr>
+        <w:t>self,key</w:t>
+      </w:r>
+      <w:proofErr w:type="spellEnd"/>
+      <w:r>
+        <w:rPr>
+          <w:rFonts w:ascii="Verdana" w:eastAsia="宋体" w:hAnsi="Verdana" w:cs="宋体"/>
+          <w:b/>
+          <w:bCs/>
+          <w:color w:val="000000"/>
+          <w:kern w:val="0"/>
+          <w:sz w:val="24"/>
+          <w:szCs w:val="24"/>
+        </w:rPr>
+        <w:t>=</w:t>
+      </w:r>
+      <w:proofErr w:type="spellStart"/>
+      <w:r>
+        <w:rPr>
+          <w:rFonts w:ascii="Verdana" w:eastAsia="宋体" w:hAnsi="Verdana" w:cs="宋体"/>
+          <w:b/>
+          <w:bCs/>
+          <w:color w:val="000000"/>
+          <w:kern w:val="0"/>
+          <w:sz w:val="24"/>
+          <w:szCs w:val="24"/>
+        </w:rPr>
+        <w:t>None,reverse</w:t>
+      </w:r>
+      <w:proofErr w:type="spellEnd"/>
+      <w:r>
+        <w:rPr>
+          <w:rFonts w:ascii="Verdana" w:eastAsia="宋体" w:hAnsi="Verdana" w:cs="宋体"/>
+          <w:b/>
+          <w:bCs/>
+          <w:color w:val="000000"/>
+          <w:kern w:val="0"/>
+          <w:sz w:val="24"/>
+          <w:szCs w:val="24"/>
+        </w:rPr>
+        <w:t>=False)</w:t>
       </w:r>
       <w:r>
         <w:rPr>
@@ -9372,6 +10109,7 @@
         </w:rPr>
         <w:t>：</w:t>
       </w:r>
+      <w:proofErr w:type="spellStart"/>
       <w:r>
         <w:rPr>
           <w:rFonts w:ascii="Verdana" w:eastAsia="宋体" w:hAnsi="Verdana" w:cs="宋体"/>
@@ -9380,7 +10118,18 @@
           <w:sz w:val="20"/>
           <w:szCs w:val="20"/>
         </w:rPr>
-        <w:t>a.sort()</w:t>
+        <w:t>a.sort</w:t>
+      </w:r>
+      <w:proofErr w:type="spellEnd"/>
+      <w:r>
+        <w:rPr>
+          <w:rFonts w:ascii="Verdana" w:eastAsia="宋体" w:hAnsi="Verdana" w:cs="宋体"/>
+          <w:color w:val="000000"/>
+          <w:kern w:val="0"/>
+          <w:sz w:val="20"/>
+          <w:szCs w:val="20"/>
+        </w:rPr>
+        <w:t>()</w:t>
       </w:r>
     </w:p>
     <w:p>
@@ -9494,6 +10243,7 @@
         <w:lastRenderedPageBreak/>
         <w:t>若想要按照从大到小排序，则为：</w:t>
       </w:r>
+      <w:proofErr w:type="spellStart"/>
       <w:r>
         <w:rPr>
           <w:rFonts w:ascii="Verdana" w:eastAsia="宋体" w:hAnsi="Verdana" w:cs="宋体"/>
@@ -9502,7 +10252,18 @@
           <w:sz w:val="20"/>
           <w:szCs w:val="20"/>
         </w:rPr>
-        <w:t>a.sort(reverse=True)</w:t>
+        <w:t>a.sort</w:t>
+      </w:r>
+      <w:proofErr w:type="spellEnd"/>
+      <w:r>
+        <w:rPr>
+          <w:rFonts w:ascii="Verdana" w:eastAsia="宋体" w:hAnsi="Verdana" w:cs="宋体"/>
+          <w:color w:val="000000"/>
+          <w:kern w:val="0"/>
+          <w:sz w:val="20"/>
+          <w:szCs w:val="20"/>
+        </w:rPr>
+        <w:t>(reverse=True)</w:t>
       </w:r>
     </w:p>
     <w:p>
@@ -9714,6 +10475,7 @@
         </w:rPr>
         <w:t>从大到小排序：</w:t>
       </w:r>
+      <w:proofErr w:type="spellStart"/>
       <w:r>
         <w:rPr>
           <w:rFonts w:ascii="Verdana" w:eastAsia="宋体" w:hAnsi="Verdana" w:cs="宋体"/>
@@ -9722,7 +10484,18 @@
           <w:sz w:val="20"/>
           <w:szCs w:val="20"/>
         </w:rPr>
-        <w:t>a.sort(reverse=True)</w:t>
+        <w:t>a.sort</w:t>
+      </w:r>
+      <w:proofErr w:type="spellEnd"/>
+      <w:r>
+        <w:rPr>
+          <w:rFonts w:ascii="Verdana" w:eastAsia="宋体" w:hAnsi="Verdana" w:cs="宋体"/>
+          <w:color w:val="000000"/>
+          <w:kern w:val="0"/>
+          <w:sz w:val="20"/>
+          <w:szCs w:val="20"/>
+        </w:rPr>
+        <w:t>(reverse=True)</w:t>
       </w:r>
     </w:p>
     <w:p>
@@ -9835,6 +10608,7 @@
         </w:rPr>
         <w:t>按照字符串的长度进行从大到小排序：</w:t>
       </w:r>
+      <w:proofErr w:type="spellStart"/>
       <w:r>
         <w:rPr>
           <w:rFonts w:ascii="Verdana" w:eastAsia="宋体" w:hAnsi="Verdana" w:cs="宋体"/>
@@ -9843,7 +10617,40 @@
           <w:sz w:val="20"/>
           <w:szCs w:val="20"/>
         </w:rPr>
-        <w:t>a.sort(key=len,reverse=True)</w:t>
+        <w:t>a.sort</w:t>
+      </w:r>
+      <w:proofErr w:type="spellEnd"/>
+      <w:r>
+        <w:rPr>
+          <w:rFonts w:ascii="Verdana" w:eastAsia="宋体" w:hAnsi="Verdana" w:cs="宋体"/>
+          <w:color w:val="000000"/>
+          <w:kern w:val="0"/>
+          <w:sz w:val="20"/>
+          <w:szCs w:val="20"/>
+        </w:rPr>
+        <w:t>(key=</w:t>
+      </w:r>
+      <w:proofErr w:type="spellStart"/>
+      <w:r>
+        <w:rPr>
+          <w:rFonts w:ascii="Verdana" w:eastAsia="宋体" w:hAnsi="Verdana" w:cs="宋体"/>
+          <w:color w:val="000000"/>
+          <w:kern w:val="0"/>
+          <w:sz w:val="20"/>
+          <w:szCs w:val="20"/>
+        </w:rPr>
+        <w:t>len,reverse</w:t>
+      </w:r>
+      <w:proofErr w:type="spellEnd"/>
+      <w:r>
+        <w:rPr>
+          <w:rFonts w:ascii="Verdana" w:eastAsia="宋体" w:hAnsi="Verdana" w:cs="宋体"/>
+          <w:color w:val="000000"/>
+          <w:kern w:val="0"/>
+          <w:sz w:val="20"/>
+          <w:szCs w:val="20"/>
+        </w:rPr>
+        <w:t>=True)</w:t>
       </w:r>
     </w:p>
     <w:p>
@@ -10030,6 +10837,7 @@
         </w:rPr>
         <w:t xml:space="preserve">　列表中元素翻转：</w:t>
       </w:r>
+      <w:proofErr w:type="spellStart"/>
       <w:r>
         <w:rPr>
           <w:rFonts w:ascii="Verdana" w:eastAsia="宋体" w:hAnsi="Verdana" w:cs="宋体"/>
@@ -10038,7 +10846,18 @@
           <w:sz w:val="20"/>
           <w:szCs w:val="20"/>
         </w:rPr>
-        <w:t>a.reverse()</w:t>
+        <w:t>a.reverse</w:t>
+      </w:r>
+      <w:proofErr w:type="spellEnd"/>
+      <w:r>
+        <w:rPr>
+          <w:rFonts w:ascii="Verdana" w:eastAsia="宋体" w:hAnsi="Verdana" w:cs="宋体"/>
+          <w:color w:val="000000"/>
+          <w:kern w:val="0"/>
+          <w:sz w:val="20"/>
+          <w:szCs w:val="20"/>
+        </w:rPr>
+        <w:t>()</w:t>
       </w:r>
     </w:p>
     <w:p>
@@ -10221,6 +11040,7 @@
         </w:rPr>
         <w:t>长度：</w:t>
       </w:r>
+      <w:proofErr w:type="spellStart"/>
       <w:r>
         <w:rPr>
           <w:rFonts w:ascii="Verdana" w:eastAsia="宋体" w:hAnsi="Verdana" w:cs="宋体"/>
@@ -10233,6 +11053,7 @@
         </w:rPr>
         <w:t>len</w:t>
       </w:r>
+      <w:proofErr w:type="spellEnd"/>
       <w:r>
         <w:rPr>
           <w:rFonts w:ascii="Verdana" w:eastAsia="宋体" w:hAnsi="Verdana" w:cs="宋体"/>
@@ -10319,6 +11140,7 @@
         </w:rPr>
         <w:t>）获取元素下标：</w:t>
       </w:r>
+      <w:proofErr w:type="spellStart"/>
       <w:r>
         <w:rPr>
           <w:rFonts w:ascii="Verdana" w:eastAsia="宋体" w:hAnsi="Verdana" w:cs="宋体"/>
@@ -10329,7 +11151,46 @@
           <w:sz w:val="24"/>
           <w:szCs w:val="24"/>
         </w:rPr>
-        <w:t>list.index(elem)</w:t>
+        <w:t>list.index</w:t>
+      </w:r>
+      <w:proofErr w:type="spellEnd"/>
+      <w:r>
+        <w:rPr>
+          <w:rFonts w:ascii="Verdana" w:eastAsia="宋体" w:hAnsi="Verdana" w:cs="宋体"/>
+          <w:b/>
+          <w:bCs/>
+          <w:color w:val="000000"/>
+          <w:kern w:val="0"/>
+          <w:sz w:val="24"/>
+          <w:szCs w:val="24"/>
+        </w:rPr>
+        <w:t>(</w:t>
+      </w:r>
+      <w:proofErr w:type="spellStart"/>
+      <w:r>
+        <w:rPr>
+          <w:rFonts w:ascii="Verdana" w:eastAsia="宋体" w:hAnsi="Verdana" w:cs="宋体"/>
+          <w:b/>
+          <w:bCs/>
+          <w:color w:val="000000"/>
+          <w:kern w:val="0"/>
+          <w:sz w:val="24"/>
+          <w:szCs w:val="24"/>
+        </w:rPr>
+        <w:t>elem</w:t>
+      </w:r>
+      <w:proofErr w:type="spellEnd"/>
+      <w:r>
+        <w:rPr>
+          <w:rFonts w:ascii="Verdana" w:eastAsia="宋体" w:hAnsi="Verdana" w:cs="宋体"/>
+          <w:b/>
+          <w:bCs/>
+          <w:color w:val="000000"/>
+          <w:kern w:val="0"/>
+          <w:sz w:val="24"/>
+          <w:szCs w:val="24"/>
+        </w:rPr>
+        <w:t>)</w:t>
       </w:r>
     </w:p>
     <w:p>
@@ -10517,7 +11378,25 @@
           <w:sz w:val="28"/>
           <w:szCs w:val="28"/>
         </w:rPr>
-        <w:t>while i &lt; 6:</w:t>
+        <w:t xml:space="preserve">while </w:t>
+      </w:r>
+      <w:proofErr w:type="spellStart"/>
+      <w:r>
+        <w:rPr>
+          <w:rFonts w:asciiTheme="minorEastAsia" w:hAnsiTheme="minorEastAsia"/>
+          <w:sz w:val="28"/>
+          <w:szCs w:val="28"/>
+        </w:rPr>
+        <w:t>i</w:t>
+      </w:r>
+      <w:proofErr w:type="spellEnd"/>
+      <w:r>
+        <w:rPr>
+          <w:rFonts w:asciiTheme="minorEastAsia" w:hAnsiTheme="minorEastAsia"/>
+          <w:sz w:val="28"/>
+          <w:szCs w:val="28"/>
+        </w:rPr>
+        <w:t xml:space="preserve"> &lt; 6:</w:t>
       </w:r>
     </w:p>
     <w:p>
@@ -11153,8 +12032,21 @@
           <w:szCs w:val="18"/>
           <w:bdr w:val="none" w:sz="0" w:space="0" w:color="auto" w:frame="1"/>
         </w:rPr>
-        <w:t xml:space="preserve"> dict</w:t>
-      </w:r>
+        <w:t xml:space="preserve"> </w:t>
+      </w:r>
+      <w:proofErr w:type="spellStart"/>
+      <w:r>
+        <w:rPr>
+          <w:rStyle w:val="pln"/>
+          <w:rFonts w:ascii="Consolas" w:hAnsi="Consolas" w:cs="Consolas"/>
+          <w:color w:val="000000"/>
+          <w:sz w:val="18"/>
+          <w:szCs w:val="18"/>
+          <w:bdr w:val="none" w:sz="0" w:space="0" w:color="auto" w:frame="1"/>
+        </w:rPr>
+        <w:t>dict</w:t>
+      </w:r>
+      <w:proofErr w:type="spellEnd"/>
     </w:p>
     <w:p>
       <w:pPr>
@@ -11186,7 +12078,25 @@
           <w:sz w:val="28"/>
           <w:szCs w:val="28"/>
         </w:rPr>
-        <w:t>判断dict里</w:t>
+        <w:t>判断</w:t>
+      </w:r>
+      <w:proofErr w:type="spellStart"/>
+      <w:r>
+        <w:rPr>
+          <w:rFonts w:asciiTheme="minorEastAsia" w:hAnsiTheme="minorEastAsia" w:hint="eastAsia"/>
+          <w:sz w:val="28"/>
+          <w:szCs w:val="28"/>
+        </w:rPr>
+        <w:t>dict</w:t>
+      </w:r>
+      <w:proofErr w:type="spellEnd"/>
+      <w:r>
+        <w:rPr>
+          <w:rFonts w:asciiTheme="minorEastAsia" w:hAnsiTheme="minorEastAsia" w:hint="eastAsia"/>
+          <w:sz w:val="28"/>
+          <w:szCs w:val="28"/>
+        </w:rPr>
+        <w:t>里</w:t>
       </w:r>
       <w:r>
         <w:rPr>
@@ -11252,13 +12162,23 @@
         </w:rPr>
         <w:t>key和</w:t>
       </w:r>
-      <w:r>
-        <w:rPr>
-          <w:rFonts w:asciiTheme="minorEastAsia" w:hAnsiTheme="minorEastAsia"/>
-          <w:sz w:val="28"/>
-          <w:szCs w:val="28"/>
-        </w:rPr>
-        <w:t>dict也是按字符来</w:t>
+      <w:proofErr w:type="spellStart"/>
+      <w:r>
+        <w:rPr>
+          <w:rFonts w:asciiTheme="minorEastAsia" w:hAnsiTheme="minorEastAsia"/>
+          <w:sz w:val="28"/>
+          <w:szCs w:val="28"/>
+        </w:rPr>
+        <w:t>dict</w:t>
+      </w:r>
+      <w:proofErr w:type="spellEnd"/>
+      <w:r>
+        <w:rPr>
+          <w:rFonts w:asciiTheme="minorEastAsia" w:hAnsiTheme="minorEastAsia"/>
+          <w:sz w:val="28"/>
+          <w:szCs w:val="28"/>
+        </w:rPr>
+        <w:t>也是按字符来</w:t>
       </w:r>
       <w:r>
         <w:rPr>
@@ -11308,13 +12228,23 @@
         </w:rPr>
         <w:t>那么只要</w:t>
       </w:r>
-      <w:r>
-        <w:rPr>
-          <w:rFonts w:asciiTheme="minorEastAsia" w:hAnsiTheme="minorEastAsia" w:hint="eastAsia"/>
-          <w:sz w:val="28"/>
-          <w:szCs w:val="28"/>
-        </w:rPr>
-        <w:t>dict里含有</w:t>
+      <w:proofErr w:type="spellStart"/>
+      <w:r>
+        <w:rPr>
+          <w:rFonts w:asciiTheme="minorEastAsia" w:hAnsiTheme="minorEastAsia" w:hint="eastAsia"/>
+          <w:sz w:val="28"/>
+          <w:szCs w:val="28"/>
+        </w:rPr>
+        <w:t>dict</w:t>
+      </w:r>
+      <w:proofErr w:type="spellEnd"/>
+      <w:r>
+        <w:rPr>
+          <w:rFonts w:asciiTheme="minorEastAsia" w:hAnsiTheme="minorEastAsia" w:hint="eastAsia"/>
+          <w:sz w:val="28"/>
+          <w:szCs w:val="28"/>
+        </w:rPr>
+        <w:t>里含有</w:t>
       </w:r>
       <w:r>
         <w:rPr>
@@ -11492,7 +12422,25 @@
           <w:sz w:val="28"/>
           <w:szCs w:val="28"/>
         </w:rPr>
-        <w:t>stuff = ten_things.split(' ')</w:t>
+        <w:t xml:space="preserve">stuff = </w:t>
+      </w:r>
+      <w:proofErr w:type="spellStart"/>
+      <w:r>
+        <w:rPr>
+          <w:rFonts w:asciiTheme="minorEastAsia" w:hAnsiTheme="minorEastAsia"/>
+          <w:sz w:val="28"/>
+          <w:szCs w:val="28"/>
+        </w:rPr>
+        <w:t>ten_things.split</w:t>
+      </w:r>
+      <w:proofErr w:type="spellEnd"/>
+      <w:r>
+        <w:rPr>
+          <w:rFonts w:asciiTheme="minorEastAsia" w:hAnsiTheme="minorEastAsia"/>
+          <w:sz w:val="28"/>
+          <w:szCs w:val="28"/>
+        </w:rPr>
+        <w:t>(' ')</w:t>
       </w:r>
       <w:r>
         <w:rPr>
@@ -12026,6 +12974,7 @@
           <w:szCs w:val="18"/>
         </w:rPr>
       </w:pPr>
+      <w:proofErr w:type="spellStart"/>
       <w:r>
         <w:rPr>
           <w:rFonts w:ascii="Consolas" w:eastAsia="宋体" w:hAnsi="Consolas" w:cs="Consolas"/>
@@ -12059,6 +13008,7 @@
         </w:rPr>
         <w:t>get</w:t>
       </w:r>
+      <w:proofErr w:type="spellEnd"/>
       <w:r>
         <w:rPr>
           <w:rFonts w:ascii="Consolas" w:eastAsia="宋体" w:hAnsi="Consolas" w:cs="Consolas"/>
@@ -12353,6 +13303,7 @@
           <w:bdr w:val="none" w:sz="0" w:space="0" w:color="auto" w:frame="1"/>
         </w:rPr>
       </w:pPr>
+      <w:proofErr w:type="spellStart"/>
       <w:r>
         <w:rPr>
           <w:rStyle w:val="hl-identifier"/>
@@ -12364,6 +13315,7 @@
         </w:rPr>
         <w:t>dict</w:t>
       </w:r>
+      <w:proofErr w:type="spellEnd"/>
       <w:r>
         <w:rPr>
           <w:rStyle w:val="hl-code"/>
@@ -12474,6 +13426,7 @@
         </w:rPr>
         <w:t>'</w:t>
       </w:r>
+      <w:proofErr w:type="spellStart"/>
       <w:r>
         <w:rPr>
           <w:rStyle w:val="hl-string"/>
@@ -12485,6 +13438,7 @@
         </w:rPr>
         <w:t>Runoob</w:t>
       </w:r>
+      <w:proofErr w:type="spellEnd"/>
       <w:r>
         <w:rPr>
           <w:rStyle w:val="hl-quotes"/>
@@ -12562,6 +13516,7 @@
         </w:rPr>
         <w:t>'</w:t>
       </w:r>
+      <w:proofErr w:type="spellStart"/>
       <w:r>
         <w:rPr>
           <w:rStyle w:val="hl-string"/>
@@ -12573,6 +13528,7 @@
         </w:rPr>
         <w:t>taobao</w:t>
       </w:r>
+      <w:proofErr w:type="spellEnd"/>
       <w:r>
         <w:rPr>
           <w:rStyle w:val="hl-quotes"/>
@@ -12732,6 +13688,7 @@
         </w:rPr>
         <w:t xml:space="preserve"> % </w:t>
       </w:r>
+      <w:proofErr w:type="spellStart"/>
       <w:r>
         <w:rPr>
           <w:rStyle w:val="hl-identifier"/>
@@ -12765,6 +13722,7 @@
         </w:rPr>
         <w:t>items</w:t>
       </w:r>
+      <w:proofErr w:type="spellEnd"/>
       <w:r>
         <w:rPr>
           <w:rStyle w:val="hl-brackets"/>
@@ -12874,6 +13832,7 @@
         </w:rPr>
         <w:t xml:space="preserve"> </w:t>
       </w:r>
+      <w:proofErr w:type="spellStart"/>
       <w:r>
         <w:rPr>
           <w:rStyle w:val="hl-identifier"/>
@@ -12907,6 +13866,7 @@
         </w:rPr>
         <w:t>values</w:t>
       </w:r>
+      <w:proofErr w:type="spellEnd"/>
       <w:r>
         <w:rPr>
           <w:rStyle w:val="hl-code"/>
@@ -12940,6 +13900,7 @@
         </w:rPr>
         <w:t xml:space="preserve"> </w:t>
       </w:r>
+      <w:proofErr w:type="spellStart"/>
       <w:r>
         <w:rPr>
           <w:rStyle w:val="hl-identifier"/>
@@ -12973,6 +13934,7 @@
         </w:rPr>
         <w:t>items</w:t>
       </w:r>
+      <w:proofErr w:type="spellEnd"/>
       <w:r>
         <w:rPr>
           <w:rStyle w:val="hl-brackets"/>
@@ -13031,6 +13993,7 @@
         </w:rPr>
         <w:t xml:space="preserve"> </w:t>
       </w:r>
+      <w:proofErr w:type="spellStart"/>
       <w:r>
         <w:rPr>
           <w:rStyle w:val="hl-identifier"/>
@@ -13064,6 +14027,7 @@
         </w:rPr>
         <w:t>values</w:t>
       </w:r>
+      <w:proofErr w:type="spellEnd"/>
     </w:p>
     <w:p>
       <w:pPr>
@@ -13250,7 +14214,31 @@
           <w:szCs w:val="18"/>
           <w:bdr w:val="none" w:sz="0" w:space="0" w:color="auto" w:frame="1"/>
         </w:rPr>
-        <w:t>'taobao'</w:t>
+        <w:t>'</w:t>
+      </w:r>
+      <w:proofErr w:type="spellStart"/>
+      <w:r>
+        <w:rPr>
+          <w:rStyle w:val="str"/>
+          <w:rFonts w:ascii="Consolas" w:hAnsi="Consolas" w:cs="Consolas"/>
+          <w:color w:val="008800"/>
+          <w:sz w:val="18"/>
+          <w:szCs w:val="18"/>
+          <w:bdr w:val="none" w:sz="0" w:space="0" w:color="auto" w:frame="1"/>
+        </w:rPr>
+        <w:t>taobao</w:t>
+      </w:r>
+      <w:proofErr w:type="spellEnd"/>
+      <w:r>
+        <w:rPr>
+          <w:rStyle w:val="str"/>
+          <w:rFonts w:ascii="Consolas" w:hAnsi="Consolas" w:cs="Consolas"/>
+          <w:color w:val="008800"/>
+          <w:sz w:val="18"/>
+          <w:szCs w:val="18"/>
+          <w:bdr w:val="none" w:sz="0" w:space="0" w:color="auto" w:frame="1"/>
+        </w:rPr>
+        <w:t>'</w:t>
       </w:r>
       <w:r>
         <w:rPr>
@@ -13327,7 +14315,31 @@
           <w:szCs w:val="18"/>
           <w:bdr w:val="none" w:sz="0" w:space="0" w:color="auto" w:frame="1"/>
         </w:rPr>
-        <w:t>'Runoob'</w:t>
+        <w:t>'</w:t>
+      </w:r>
+      <w:proofErr w:type="spellStart"/>
+      <w:r>
+        <w:rPr>
+          <w:rStyle w:val="str"/>
+          <w:rFonts w:ascii="Consolas" w:hAnsi="Consolas" w:cs="Consolas"/>
+          <w:color w:val="008800"/>
+          <w:sz w:val="18"/>
+          <w:szCs w:val="18"/>
+          <w:bdr w:val="none" w:sz="0" w:space="0" w:color="auto" w:frame="1"/>
+        </w:rPr>
+        <w:t>Runoob</w:t>
+      </w:r>
+      <w:proofErr w:type="spellEnd"/>
+      <w:r>
+        <w:rPr>
+          <w:rStyle w:val="str"/>
+          <w:rFonts w:ascii="Consolas" w:hAnsi="Consolas" w:cs="Consolas"/>
+          <w:color w:val="008800"/>
+          <w:sz w:val="18"/>
+          <w:szCs w:val="18"/>
+          <w:bdr w:val="none" w:sz="0" w:space="0" w:color="auto" w:frame="1"/>
+        </w:rPr>
+        <w:t>'</w:t>
       </w:r>
       <w:r>
         <w:rPr>
@@ -13483,6 +14495,7 @@
           <w:bdr w:val="none" w:sz="0" w:space="0" w:color="auto" w:frame="1"/>
         </w:rPr>
       </w:pPr>
+      <w:proofErr w:type="spellStart"/>
       <w:r>
         <w:rPr>
           <w:rStyle w:val="pln"/>
@@ -13492,7 +14505,19 @@
           <w:szCs w:val="18"/>
           <w:bdr w:val="none" w:sz="0" w:space="0" w:color="auto" w:frame="1"/>
         </w:rPr>
-        <w:t>taobao www</w:t>
+        <w:t>taobao</w:t>
+      </w:r>
+      <w:proofErr w:type="spellEnd"/>
+      <w:r>
+        <w:rPr>
+          <w:rStyle w:val="pln"/>
+          <w:rFonts w:ascii="Consolas" w:hAnsi="Consolas" w:cs="Consolas"/>
+          <w:color w:val="000000"/>
+          <w:sz w:val="18"/>
+          <w:szCs w:val="18"/>
+          <w:bdr w:val="none" w:sz="0" w:space="0" w:color="auto" w:frame="1"/>
+        </w:rPr>
+        <w:t xml:space="preserve"> www</w:t>
       </w:r>
       <w:r>
         <w:rPr>
@@ -13558,6 +14583,7 @@
           <w:szCs w:val="18"/>
         </w:rPr>
       </w:pPr>
+      <w:proofErr w:type="spellStart"/>
       <w:r>
         <w:rPr>
           <w:rStyle w:val="typ"/>
@@ -13569,6 +14595,7 @@
         </w:rPr>
         <w:t>Runoob</w:t>
       </w:r>
+      <w:proofErr w:type="spellEnd"/>
       <w:r>
         <w:rPr>
           <w:rStyle w:val="pln"/>
@@ -13721,21 +14748,37 @@
           <w:rFonts w:asciiTheme="minorEastAsia" w:hAnsiTheme="minorEastAsia"/>
           <w:szCs w:val="21"/>
         </w:rPr>
-        <w:t>class MyClass:</w:t>
-      </w:r>
-    </w:p>
-    <w:p>
-      <w:pPr>
+        <w:t xml:space="preserve">class </w:t>
+      </w:r>
+      <w:proofErr w:type="spellStart"/>
+      <w:r>
         <w:rPr>
           <w:rFonts w:asciiTheme="minorEastAsia" w:hAnsiTheme="minorEastAsia"/>
           <w:szCs w:val="21"/>
         </w:rPr>
-      </w:pPr>
-      <w:r>
-        <w:rPr>
-          <w:rFonts w:asciiTheme="minorEastAsia" w:hAnsiTheme="minorEastAsia" w:hint="eastAsia"/>
+        <w:t>MyClass</w:t>
+      </w:r>
+      <w:proofErr w:type="spellEnd"/>
+      <w:r>
+        <w:rPr>
+          <w:rFonts w:asciiTheme="minorEastAsia" w:hAnsiTheme="minorEastAsia"/>
           <w:szCs w:val="21"/>
         </w:rPr>
+        <w:t>:</w:t>
+      </w:r>
+    </w:p>
+    <w:p>
+      <w:pPr>
+        <w:rPr>
+          <w:rFonts w:asciiTheme="minorEastAsia" w:hAnsiTheme="minorEastAsia"/>
+          <w:szCs w:val="21"/>
+        </w:rPr>
+      </w:pPr>
+      <w:r>
+        <w:rPr>
+          <w:rFonts w:asciiTheme="minorEastAsia" w:hAnsiTheme="minorEastAsia" w:hint="eastAsia"/>
+          <w:szCs w:val="21"/>
+        </w:rPr>
         <w:t xml:space="preserve">    """一个简单的类实例"""</w:t>
       </w:r>
     </w:p>
@@ -13751,21 +14794,37 @@
           <w:rFonts w:asciiTheme="minorEastAsia" w:hAnsiTheme="minorEastAsia"/>
           <w:szCs w:val="21"/>
         </w:rPr>
-        <w:t xml:space="preserve">    i = 12345</w:t>
-      </w:r>
-    </w:p>
-    <w:p>
-      <w:pPr>
+        <w:t xml:space="preserve">    </w:t>
+      </w:r>
+      <w:proofErr w:type="spellStart"/>
+      <w:r>
         <w:rPr>
           <w:rFonts w:asciiTheme="minorEastAsia" w:hAnsiTheme="minorEastAsia"/>
           <w:szCs w:val="21"/>
         </w:rPr>
-      </w:pPr>
+        <w:t>i</w:t>
+      </w:r>
+      <w:proofErr w:type="spellEnd"/>
       <w:r>
         <w:rPr>
           <w:rFonts w:asciiTheme="minorEastAsia" w:hAnsiTheme="minorEastAsia"/>
           <w:szCs w:val="21"/>
         </w:rPr>
+        <w:t xml:space="preserve"> = 12345</w:t>
+      </w:r>
+    </w:p>
+    <w:p>
+      <w:pPr>
+        <w:rPr>
+          <w:rFonts w:asciiTheme="minorEastAsia" w:hAnsiTheme="minorEastAsia"/>
+          <w:szCs w:val="21"/>
+        </w:rPr>
+      </w:pPr>
+      <w:r>
+        <w:rPr>
+          <w:rFonts w:asciiTheme="minorEastAsia" w:hAnsiTheme="minorEastAsia"/>
+          <w:szCs w:val="21"/>
+        </w:rPr>
         <w:t xml:space="preserve">    def f(self):</w:t>
       </w:r>
     </w:p>
@@ -13826,21 +14885,37 @@
           <w:rFonts w:asciiTheme="minorEastAsia" w:hAnsiTheme="minorEastAsia"/>
           <w:szCs w:val="21"/>
         </w:rPr>
-        <w:t>x = MyClass()</w:t>
-      </w:r>
-    </w:p>
-    <w:p>
-      <w:pPr>
+        <w:t xml:space="preserve">x = </w:t>
+      </w:r>
+      <w:proofErr w:type="spellStart"/>
+      <w:r>
         <w:rPr>
           <w:rFonts w:asciiTheme="minorEastAsia" w:hAnsiTheme="minorEastAsia"/>
           <w:szCs w:val="21"/>
         </w:rPr>
-      </w:pPr>
+        <w:t>MyClass</w:t>
+      </w:r>
+      <w:proofErr w:type="spellEnd"/>
       <w:r>
         <w:rPr>
           <w:rFonts w:asciiTheme="minorEastAsia" w:hAnsiTheme="minorEastAsia"/>
           <w:szCs w:val="21"/>
         </w:rPr>
+        <w:t>()</w:t>
+      </w:r>
+    </w:p>
+    <w:p>
+      <w:pPr>
+        <w:rPr>
+          <w:rFonts w:asciiTheme="minorEastAsia" w:hAnsiTheme="minorEastAsia"/>
+          <w:szCs w:val="21"/>
+        </w:rPr>
+      </w:pPr>
+      <w:r>
+        <w:rPr>
+          <w:rFonts w:asciiTheme="minorEastAsia" w:hAnsiTheme="minorEastAsia"/>
+          <w:szCs w:val="21"/>
+        </w:rPr>
         <w:t xml:space="preserve"> </w:t>
       </w:r>
     </w:p>
@@ -13871,22 +14946,102 @@
           <w:rFonts w:asciiTheme="minorEastAsia" w:hAnsiTheme="minorEastAsia" w:hint="eastAsia"/>
           <w:szCs w:val="21"/>
         </w:rPr>
-        <w:t>print("MyClass 类的属性 i 为：", x.i)</w:t>
-      </w:r>
-    </w:p>
-    <w:p>
-      <w:pPr>
-        <w:rPr>
-          <w:rFonts w:asciiTheme="minorEastAsia" w:hAnsiTheme="minorEastAsia"/>
+        <w:t>print("</w:t>
+      </w:r>
+      <w:proofErr w:type="spellStart"/>
+      <w:r>
+        <w:rPr>
+          <w:rFonts w:asciiTheme="minorEastAsia" w:hAnsiTheme="minorEastAsia" w:hint="eastAsia"/>
           <w:szCs w:val="21"/>
         </w:rPr>
-      </w:pPr>
+        <w:t>MyClass</w:t>
+      </w:r>
+      <w:proofErr w:type="spellEnd"/>
       <w:r>
         <w:rPr>
           <w:rFonts w:asciiTheme="minorEastAsia" w:hAnsiTheme="minorEastAsia" w:hint="eastAsia"/>
           <w:szCs w:val="21"/>
         </w:rPr>
-        <w:t>print("MyClass 类的方法 f 输出为：", x.f())</w:t>
+        <w:t xml:space="preserve"> 类的属性 </w:t>
+      </w:r>
+      <w:proofErr w:type="spellStart"/>
+      <w:r>
+        <w:rPr>
+          <w:rFonts w:asciiTheme="minorEastAsia" w:hAnsiTheme="minorEastAsia" w:hint="eastAsia"/>
+          <w:szCs w:val="21"/>
+        </w:rPr>
+        <w:t>i</w:t>
+      </w:r>
+      <w:proofErr w:type="spellEnd"/>
+      <w:r>
+        <w:rPr>
+          <w:rFonts w:asciiTheme="minorEastAsia" w:hAnsiTheme="minorEastAsia" w:hint="eastAsia"/>
+          <w:szCs w:val="21"/>
+        </w:rPr>
+        <w:t xml:space="preserve"> 为：", </w:t>
+      </w:r>
+      <w:proofErr w:type="spellStart"/>
+      <w:r>
+        <w:rPr>
+          <w:rFonts w:asciiTheme="minorEastAsia" w:hAnsiTheme="minorEastAsia" w:hint="eastAsia"/>
+          <w:szCs w:val="21"/>
+        </w:rPr>
+        <w:t>x.i</w:t>
+      </w:r>
+      <w:proofErr w:type="spellEnd"/>
+      <w:r>
+        <w:rPr>
+          <w:rFonts w:asciiTheme="minorEastAsia" w:hAnsiTheme="minorEastAsia" w:hint="eastAsia"/>
+          <w:szCs w:val="21"/>
+        </w:rPr>
+        <w:t>)</w:t>
+      </w:r>
+    </w:p>
+    <w:p>
+      <w:pPr>
+        <w:rPr>
+          <w:rFonts w:asciiTheme="minorEastAsia" w:hAnsiTheme="minorEastAsia"/>
+          <w:szCs w:val="21"/>
+        </w:rPr>
+      </w:pPr>
+      <w:r>
+        <w:rPr>
+          <w:rFonts w:asciiTheme="minorEastAsia" w:hAnsiTheme="minorEastAsia" w:hint="eastAsia"/>
+          <w:szCs w:val="21"/>
+        </w:rPr>
+        <w:t>print("</w:t>
+      </w:r>
+      <w:proofErr w:type="spellStart"/>
+      <w:r>
+        <w:rPr>
+          <w:rFonts w:asciiTheme="minorEastAsia" w:hAnsiTheme="minorEastAsia" w:hint="eastAsia"/>
+          <w:szCs w:val="21"/>
+        </w:rPr>
+        <w:t>MyClass</w:t>
+      </w:r>
+      <w:proofErr w:type="spellEnd"/>
+      <w:r>
+        <w:rPr>
+          <w:rFonts w:asciiTheme="minorEastAsia" w:hAnsiTheme="minorEastAsia" w:hint="eastAsia"/>
+          <w:szCs w:val="21"/>
+        </w:rPr>
+        <w:t xml:space="preserve"> 类的方法 f 输出为：", </w:t>
+      </w:r>
+      <w:proofErr w:type="spellStart"/>
+      <w:r>
+        <w:rPr>
+          <w:rFonts w:asciiTheme="minorEastAsia" w:hAnsiTheme="minorEastAsia" w:hint="eastAsia"/>
+          <w:szCs w:val="21"/>
+        </w:rPr>
+        <w:t>x.f</w:t>
+      </w:r>
+      <w:proofErr w:type="spellEnd"/>
+      <w:r>
+        <w:rPr>
+          <w:rFonts w:asciiTheme="minorEastAsia" w:hAnsiTheme="minorEastAsia" w:hint="eastAsia"/>
+          <w:szCs w:val="21"/>
+        </w:rPr>
+        <w:t>())</w:t>
       </w:r>
     </w:p>
     <w:p>
@@ -14034,51 +15189,149 @@
           <w:rFonts w:asciiTheme="minorEastAsia" w:hAnsiTheme="minorEastAsia"/>
           <w:szCs w:val="21"/>
         </w:rPr>
-        <w:t xml:space="preserve">    def __init__(self, realpart, imagpart):</w:t>
-      </w:r>
-    </w:p>
-    <w:p>
-      <w:pPr>
+        <w:t xml:space="preserve">    def __</w:t>
+      </w:r>
+      <w:proofErr w:type="spellStart"/>
+      <w:r>
         <w:rPr>
           <w:rFonts w:asciiTheme="minorEastAsia" w:hAnsiTheme="minorEastAsia"/>
           <w:szCs w:val="21"/>
         </w:rPr>
-      </w:pPr>
+        <w:t>init</w:t>
+      </w:r>
+      <w:proofErr w:type="spellEnd"/>
       <w:r>
         <w:rPr>
           <w:rFonts w:asciiTheme="minorEastAsia" w:hAnsiTheme="minorEastAsia"/>
           <w:szCs w:val="21"/>
         </w:rPr>
-        <w:t xml:space="preserve">        self.r = realpart</w:t>
-      </w:r>
-    </w:p>
-    <w:p>
-      <w:pPr>
+        <w:t xml:space="preserve">__(self, </w:t>
+      </w:r>
+      <w:proofErr w:type="spellStart"/>
+      <w:r>
         <w:rPr>
           <w:rFonts w:asciiTheme="minorEastAsia" w:hAnsiTheme="minorEastAsia"/>
           <w:szCs w:val="21"/>
         </w:rPr>
-      </w:pPr>
+        <w:t>realpart</w:t>
+      </w:r>
+      <w:proofErr w:type="spellEnd"/>
       <w:r>
         <w:rPr>
           <w:rFonts w:asciiTheme="minorEastAsia" w:hAnsiTheme="minorEastAsia"/>
           <w:szCs w:val="21"/>
         </w:rPr>
-        <w:t xml:space="preserve">        self.i = imagpart</w:t>
-      </w:r>
-    </w:p>
-    <w:p>
-      <w:pPr>
+        <w:t xml:space="preserve">, </w:t>
+      </w:r>
+      <w:proofErr w:type="spellStart"/>
+      <w:r>
         <w:rPr>
           <w:rFonts w:asciiTheme="minorEastAsia" w:hAnsiTheme="minorEastAsia"/>
           <w:szCs w:val="21"/>
         </w:rPr>
-      </w:pPr>
+        <w:t>imagpart</w:t>
+      </w:r>
+      <w:proofErr w:type="spellEnd"/>
       <w:r>
         <w:rPr>
           <w:rFonts w:asciiTheme="minorEastAsia" w:hAnsiTheme="minorEastAsia"/>
           <w:szCs w:val="21"/>
         </w:rPr>
+        <w:t>):</w:t>
+      </w:r>
+    </w:p>
+    <w:p>
+      <w:pPr>
+        <w:rPr>
+          <w:rFonts w:asciiTheme="minorEastAsia" w:hAnsiTheme="minorEastAsia"/>
+          <w:szCs w:val="21"/>
+        </w:rPr>
+      </w:pPr>
+      <w:r>
+        <w:rPr>
+          <w:rFonts w:asciiTheme="minorEastAsia" w:hAnsiTheme="minorEastAsia"/>
+          <w:szCs w:val="21"/>
+        </w:rPr>
+        <w:t xml:space="preserve">        </w:t>
+      </w:r>
+      <w:proofErr w:type="spellStart"/>
+      <w:r>
+        <w:rPr>
+          <w:rFonts w:asciiTheme="minorEastAsia" w:hAnsiTheme="minorEastAsia"/>
+          <w:szCs w:val="21"/>
+        </w:rPr>
+        <w:t>self.r</w:t>
+      </w:r>
+      <w:proofErr w:type="spellEnd"/>
+      <w:r>
+        <w:rPr>
+          <w:rFonts w:asciiTheme="minorEastAsia" w:hAnsiTheme="minorEastAsia"/>
+          <w:szCs w:val="21"/>
+        </w:rPr>
+        <w:t xml:space="preserve"> = </w:t>
+      </w:r>
+      <w:proofErr w:type="spellStart"/>
+      <w:r>
+        <w:rPr>
+          <w:rFonts w:asciiTheme="minorEastAsia" w:hAnsiTheme="minorEastAsia"/>
+          <w:szCs w:val="21"/>
+        </w:rPr>
+        <w:t>realpart</w:t>
+      </w:r>
+      <w:proofErr w:type="spellEnd"/>
+    </w:p>
+    <w:p>
+      <w:pPr>
+        <w:rPr>
+          <w:rFonts w:asciiTheme="minorEastAsia" w:hAnsiTheme="minorEastAsia"/>
+          <w:szCs w:val="21"/>
+        </w:rPr>
+      </w:pPr>
+      <w:r>
+        <w:rPr>
+          <w:rFonts w:asciiTheme="minorEastAsia" w:hAnsiTheme="minorEastAsia"/>
+          <w:szCs w:val="21"/>
+        </w:rPr>
+        <w:t xml:space="preserve">        </w:t>
+      </w:r>
+      <w:proofErr w:type="spellStart"/>
+      <w:r>
+        <w:rPr>
+          <w:rFonts w:asciiTheme="minorEastAsia" w:hAnsiTheme="minorEastAsia"/>
+          <w:szCs w:val="21"/>
+        </w:rPr>
+        <w:t>self.i</w:t>
+      </w:r>
+      <w:proofErr w:type="spellEnd"/>
+      <w:r>
+        <w:rPr>
+          <w:rFonts w:asciiTheme="minorEastAsia" w:hAnsiTheme="minorEastAsia"/>
+          <w:szCs w:val="21"/>
+        </w:rPr>
+        <w:t xml:space="preserve"> = </w:t>
+      </w:r>
+      <w:proofErr w:type="spellStart"/>
+      <w:r>
+        <w:rPr>
+          <w:rFonts w:asciiTheme="minorEastAsia" w:hAnsiTheme="minorEastAsia"/>
+          <w:szCs w:val="21"/>
+        </w:rPr>
+        <w:t>imagpart</w:t>
+      </w:r>
+      <w:proofErr w:type="spellEnd"/>
+    </w:p>
+    <w:p>
+      <w:pPr>
+        <w:rPr>
+          <w:rFonts w:asciiTheme="minorEastAsia" w:hAnsiTheme="minorEastAsia"/>
+          <w:szCs w:val="21"/>
+        </w:rPr>
+      </w:pPr>
+      <w:r>
+        <w:rPr>
+          <w:rFonts w:asciiTheme="minorEastAsia" w:hAnsiTheme="minorEastAsia"/>
+          <w:szCs w:val="21"/>
+        </w:rPr>
         <w:t>x = Complex(3.0, -4.5)</w:t>
       </w:r>
     </w:p>
@@ -14094,7 +15347,39 @@
           <w:rFonts w:asciiTheme="minorEastAsia" w:hAnsiTheme="minorEastAsia" w:hint="eastAsia"/>
           <w:szCs w:val="21"/>
         </w:rPr>
-        <w:t>print(x.r, x.i)   # 输出结果：3.0 -4.5</w:t>
+        <w:t>print(</w:t>
+      </w:r>
+      <w:proofErr w:type="spellStart"/>
+      <w:r>
+        <w:rPr>
+          <w:rFonts w:asciiTheme="minorEastAsia" w:hAnsiTheme="minorEastAsia" w:hint="eastAsia"/>
+          <w:szCs w:val="21"/>
+        </w:rPr>
+        <w:t>x.r</w:t>
+      </w:r>
+      <w:proofErr w:type="spellEnd"/>
+      <w:r>
+        <w:rPr>
+          <w:rFonts w:asciiTheme="minorEastAsia" w:hAnsiTheme="minorEastAsia" w:hint="eastAsia"/>
+          <w:szCs w:val="21"/>
+        </w:rPr>
+        <w:t xml:space="preserve">, </w:t>
+      </w:r>
+      <w:proofErr w:type="spellStart"/>
+      <w:r>
+        <w:rPr>
+          <w:rFonts w:asciiTheme="minorEastAsia" w:hAnsiTheme="minorEastAsia" w:hint="eastAsia"/>
+          <w:szCs w:val="21"/>
+        </w:rPr>
+        <w:t>x.i</w:t>
+      </w:r>
+      <w:proofErr w:type="spellEnd"/>
+      <w:r>
+        <w:rPr>
+          <w:rFonts w:asciiTheme="minorEastAsia" w:hAnsiTheme="minorEastAsia" w:hint="eastAsia"/>
+          <w:szCs w:val="21"/>
+        </w:rPr>
+        <w:t>)   # 输出结果：3.0 -4.5</w:t>
       </w:r>
     </w:p>
     <w:p>
@@ -14159,7 +15444,25 @@
           <w:sz w:val="28"/>
           <w:szCs w:val="28"/>
         </w:rPr>
-        <w:t>self 代表的是类的实例，代表当前对象的地址，而 self.class 则指向类。</w:t>
+        <w:t xml:space="preserve">self 代表的是类的实例，代表当前对象的地址，而 </w:t>
+      </w:r>
+      <w:proofErr w:type="spellStart"/>
+      <w:r>
+        <w:rPr>
+          <w:rFonts w:asciiTheme="minorEastAsia" w:hAnsiTheme="minorEastAsia"/>
+          <w:sz w:val="28"/>
+          <w:szCs w:val="28"/>
+        </w:rPr>
+        <w:t>self.class</w:t>
+      </w:r>
+      <w:proofErr w:type="spellEnd"/>
+      <w:r>
+        <w:rPr>
+          <w:rFonts w:asciiTheme="minorEastAsia" w:hAnsiTheme="minorEastAsia"/>
+          <w:sz w:val="28"/>
+          <w:szCs w:val="28"/>
+        </w:rPr>
+        <w:t xml:space="preserve"> 则指向类。</w:t>
       </w:r>
       <w:r>
         <w:rPr>
@@ -14848,37 +16151,158 @@
         <w:t xml:space="preserve">xercise </w:t>
       </w:r>
       <w:r>
+        <w:t>46</w:t>
+      </w:r>
+    </w:p>
+    <w:p>
+      <w:pPr>
+        <w:rPr>
+          <w:rFonts w:asciiTheme="minorEastAsia" w:hAnsiTheme="minorEastAsia"/>
+          <w:sz w:val="28"/>
+          <w:szCs w:val="28"/>
+        </w:rPr>
+      </w:pPr>
+      <w:r>
+        <w:rPr>
+          <w:rFonts w:asciiTheme="minorEastAsia" w:hAnsiTheme="minorEastAsia" w:hint="eastAsia"/>
+          <w:sz w:val="28"/>
+          <w:szCs w:val="28"/>
+        </w:rPr>
+        <w:t>创建虚拟环境的工程文件目录结构。</w:t>
+      </w:r>
+    </w:p>
+    <w:p>
+      <w:pPr>
+        <w:rPr>
+          <w:rFonts w:asciiTheme="minorEastAsia" w:hAnsiTheme="minorEastAsia" w:hint="eastAsia"/>
+          <w:sz w:val="28"/>
+          <w:szCs w:val="28"/>
+        </w:rPr>
+      </w:pPr>
+      <w:r>
+        <w:rPr>
+          <w:rFonts w:asciiTheme="minorEastAsia" w:hAnsiTheme="minorEastAsia" w:hint="eastAsia"/>
+          <w:sz w:val="28"/>
+          <w:szCs w:val="28"/>
+        </w:rPr>
+        <w:t>每次想要进入和使用虚拟环境就在windows根目录输入以下代码:</w:t>
+      </w:r>
+    </w:p>
+    <w:p>
+      <w:pPr>
+        <w:rPr>
+          <w:rFonts w:asciiTheme="minorEastAsia" w:hAnsiTheme="minorEastAsia"/>
+          <w:sz w:val="28"/>
+          <w:szCs w:val="28"/>
+        </w:rPr>
+      </w:pPr>
+      <w:r>
+        <w:rPr>
+          <w:rFonts w:ascii="Consolas" w:hAnsi="Consolas" w:cs="Consolas"/>
+          <w:color w:val="333333"/>
+          <w:kern w:val="0"/>
+          <w:sz w:val="20"/>
+          <w:szCs w:val="20"/>
+        </w:rPr>
+        <w:t>.\.</w:t>
+      </w:r>
+      <w:proofErr w:type="spellStart"/>
+      <w:r>
+        <w:rPr>
+          <w:rFonts w:ascii="Consolas" w:hAnsi="Consolas" w:cs="Consolas"/>
+          <w:color w:val="333333"/>
+          <w:kern w:val="0"/>
+          <w:sz w:val="20"/>
+          <w:szCs w:val="20"/>
+        </w:rPr>
+        <w:t>venvs</w:t>
+      </w:r>
+      <w:proofErr w:type="spellEnd"/>
+      <w:r>
+        <w:rPr>
+          <w:rFonts w:ascii="Consolas" w:hAnsi="Consolas" w:cs="Consolas"/>
+          <w:color w:val="333333"/>
+          <w:kern w:val="0"/>
+          <w:sz w:val="20"/>
+          <w:szCs w:val="20"/>
+        </w:rPr>
+        <w:t>\</w:t>
+      </w:r>
+      <w:proofErr w:type="spellStart"/>
+      <w:r>
+        <w:rPr>
+          <w:rFonts w:ascii="Consolas" w:hAnsi="Consolas" w:cs="Consolas"/>
+          <w:color w:val="333333"/>
+          <w:kern w:val="0"/>
+          <w:sz w:val="20"/>
+          <w:szCs w:val="20"/>
+        </w:rPr>
+        <w:t>lpthw</w:t>
+      </w:r>
+      <w:proofErr w:type="spellEnd"/>
+      <w:r>
+        <w:rPr>
+          <w:rFonts w:ascii="Consolas" w:hAnsi="Consolas" w:cs="Consolas"/>
+          <w:color w:val="333333"/>
+          <w:kern w:val="0"/>
+          <w:sz w:val="20"/>
+          <w:szCs w:val="20"/>
+        </w:rPr>
+        <w:t>\Scripts\activate</w:t>
+      </w:r>
+    </w:p>
+    <w:p>
+      <w:pPr>
+        <w:rPr>
+          <w:rFonts w:asciiTheme="minorEastAsia" w:hAnsiTheme="minorEastAsia"/>
+          <w:sz w:val="28"/>
+          <w:szCs w:val="28"/>
+        </w:rPr>
+      </w:pPr>
+      <w:r>
+        <w:rPr>
+          <w:rFonts w:asciiTheme="minorEastAsia" w:hAnsiTheme="minorEastAsia" w:hint="eastAsia"/>
+          <w:sz w:val="28"/>
+          <w:szCs w:val="28"/>
+        </w:rPr>
+        <w:t>就可以进入该虚拟环境</w:t>
+      </w:r>
+      <w:r>
+        <w:rPr>
+          <w:rFonts w:asciiTheme="minorEastAsia" w:hAnsiTheme="minorEastAsia" w:hint="eastAsia"/>
+          <w:sz w:val="28"/>
+          <w:szCs w:val="28"/>
+        </w:rPr>
+        <w:t>。详情见该节书内容。</w:t>
+      </w:r>
+    </w:p>
+    <w:p>
+      <w:pPr>
+        <w:pStyle w:val="2"/>
+      </w:pPr>
+      <w:r>
+        <w:rPr>
+          <w:rFonts w:asciiTheme="minorEastAsia" w:hAnsiTheme="minorEastAsia"/>
+          <w:sz w:val="28"/>
+          <w:szCs w:val="28"/>
+        </w:rPr>
+        <w:tab/>
+      </w:r>
+      <w:r>
+        <w:t>E</w:t>
+      </w:r>
+      <w:r>
+        <w:rPr>
+          <w:rFonts w:hint="eastAsia"/>
+        </w:rPr>
+        <w:t xml:space="preserve">xercise </w:t>
+      </w:r>
+      <w:r>
         <w:t>4</w:t>
       </w:r>
       <w:r>
-        <w:t>6</w:t>
-      </w:r>
-    </w:p>
-    <w:p>
-      <w:pPr>
-        <w:rPr>
-          <w:rFonts w:asciiTheme="minorEastAsia" w:hAnsiTheme="minorEastAsia" w:hint="eastAsia"/>
-          <w:sz w:val="28"/>
-          <w:szCs w:val="28"/>
-        </w:rPr>
-      </w:pPr>
-      <w:r>
-        <w:rPr>
-          <w:rFonts w:asciiTheme="minorEastAsia" w:hAnsiTheme="minorEastAsia" w:hint="eastAsia"/>
-          <w:sz w:val="28"/>
-          <w:szCs w:val="28"/>
-        </w:rPr>
-        <w:t>创建虚拟环境的工程文件目录结构。</w:t>
-      </w:r>
-    </w:p>
-    <w:p>
-      <w:pPr>
-        <w:rPr>
-          <w:rFonts w:asciiTheme="minorEastAsia" w:hAnsiTheme="minorEastAsia"/>
-          <w:sz w:val="28"/>
-          <w:szCs w:val="28"/>
-        </w:rPr>
-      </w:pPr>
+        <w:t>7</w:t>
+      </w:r>
     </w:p>
     <w:p>
       <w:pPr>

</xml_diff>

<commit_message>
add notes of ex47
</commit_message>
<xml_diff>
--- a/study notes.docx
+++ b/study notes.docx
@@ -276,25 +276,7 @@
           <w:sz w:val="28"/>
           <w:szCs w:val="28"/>
         </w:rPr>
-        <w:t>在</w:t>
-      </w:r>
-      <w:proofErr w:type="spellStart"/>
-      <w:r>
-        <w:rPr>
-          <w:rFonts w:asciiTheme="minorEastAsia" w:hAnsiTheme="minorEastAsia" w:hint="eastAsia"/>
-          <w:sz w:val="28"/>
-          <w:szCs w:val="28"/>
-        </w:rPr>
-        <w:t>powershell</w:t>
-      </w:r>
-      <w:proofErr w:type="spellEnd"/>
-      <w:r>
-        <w:rPr>
-          <w:rFonts w:asciiTheme="minorEastAsia" w:hAnsiTheme="minorEastAsia" w:hint="eastAsia"/>
-          <w:sz w:val="28"/>
-          <w:szCs w:val="28"/>
-        </w:rPr>
-        <w:t>中</w:t>
+        <w:t>在powershell中</w:t>
       </w:r>
       <w:r>
         <w:rPr>
@@ -359,25 +341,7 @@
           <w:sz w:val="28"/>
           <w:szCs w:val="28"/>
         </w:rPr>
-        <w:t>在</w:t>
-      </w:r>
-      <w:proofErr w:type="spellStart"/>
-      <w:r>
-        <w:rPr>
-          <w:rFonts w:asciiTheme="minorEastAsia" w:hAnsiTheme="minorEastAsia" w:hint="eastAsia"/>
-          <w:sz w:val="28"/>
-          <w:szCs w:val="28"/>
-        </w:rPr>
-        <w:t>powershell</w:t>
-      </w:r>
-      <w:proofErr w:type="spellEnd"/>
-      <w:r>
-        <w:rPr>
-          <w:rFonts w:asciiTheme="minorEastAsia" w:hAnsiTheme="minorEastAsia" w:hint="eastAsia"/>
-          <w:sz w:val="28"/>
-          <w:szCs w:val="28"/>
-        </w:rPr>
-        <w:t>中</w:t>
+        <w:t>在powershell中</w:t>
       </w:r>
       <w:r>
         <w:rPr>
@@ -490,25 +454,7 @@
           <w:sz w:val="28"/>
           <w:szCs w:val="28"/>
         </w:rPr>
-        <w:t>以</w:t>
-      </w:r>
-      <w:proofErr w:type="spellStart"/>
-      <w:r>
-        <w:rPr>
-          <w:rFonts w:asciiTheme="minorEastAsia" w:hAnsiTheme="minorEastAsia" w:hint="eastAsia"/>
-          <w:sz w:val="28"/>
-          <w:szCs w:val="28"/>
-        </w:rPr>
-        <w:t>py</w:t>
-      </w:r>
-      <w:proofErr w:type="spellEnd"/>
-      <w:r>
-        <w:rPr>
-          <w:rFonts w:asciiTheme="minorEastAsia" w:hAnsiTheme="minorEastAsia" w:hint="eastAsia"/>
-          <w:sz w:val="28"/>
-          <w:szCs w:val="28"/>
-        </w:rPr>
-        <w:t>作为</w:t>
+        <w:t>以py作为</w:t>
       </w:r>
       <w:r>
         <w:rPr>
@@ -1416,23 +1362,13 @@
           <w:szCs w:val="28"/>
         </w:rPr>
       </w:pPr>
-      <w:proofErr w:type="spellStart"/>
-      <w:r>
-        <w:rPr>
-          <w:rFonts w:asciiTheme="minorEastAsia" w:hAnsiTheme="minorEastAsia"/>
-          <w:sz w:val="28"/>
-          <w:szCs w:val="28"/>
-        </w:rPr>
-        <w:t>joke_evaluation</w:t>
-      </w:r>
-      <w:proofErr w:type="spellEnd"/>
-      <w:r>
-        <w:rPr>
-          <w:rFonts w:asciiTheme="minorEastAsia" w:hAnsiTheme="minorEastAsia"/>
-          <w:sz w:val="28"/>
-          <w:szCs w:val="28"/>
-        </w:rPr>
-        <w:t xml:space="preserve"> = "Isn't that joke so funny?! {}"</w:t>
+      <w:r>
+        <w:rPr>
+          <w:rFonts w:asciiTheme="minorEastAsia" w:hAnsiTheme="minorEastAsia"/>
+          <w:sz w:val="28"/>
+          <w:szCs w:val="28"/>
+        </w:rPr>
+        <w:t>joke_evaluation = "Isn't that joke so funny?! {}"</w:t>
       </w:r>
     </w:p>
     <w:p>
@@ -1459,25 +1395,7 @@
           <w:sz w:val="28"/>
           <w:szCs w:val="28"/>
         </w:rPr>
-        <w:t>print(</w:t>
-      </w:r>
-      <w:proofErr w:type="spellStart"/>
-      <w:r>
-        <w:rPr>
-          <w:rFonts w:asciiTheme="minorEastAsia" w:hAnsiTheme="minorEastAsia"/>
-          <w:sz w:val="28"/>
-          <w:szCs w:val="28"/>
-        </w:rPr>
-        <w:t>joke_evaluation.format</w:t>
-      </w:r>
-      <w:proofErr w:type="spellEnd"/>
-      <w:r>
-        <w:rPr>
-          <w:rFonts w:asciiTheme="minorEastAsia" w:hAnsiTheme="minorEastAsia"/>
-          <w:sz w:val="28"/>
-          <w:szCs w:val="28"/>
-        </w:rPr>
-        <w:t>(hilarious))</w:t>
+        <w:t>print(joke_evaluation.format(hilarious))</w:t>
       </w:r>
     </w:p>
     <w:p>
@@ -1624,25 +1542,7 @@
           <w:sz w:val="28"/>
           <w:szCs w:val="28"/>
         </w:rPr>
-        <w:t>“</w:t>
-      </w:r>
-      <w:proofErr w:type="spellStart"/>
-      <w:r>
-        <w:rPr>
-          <w:rFonts w:asciiTheme="minorEastAsia" w:hAnsiTheme="minorEastAsia"/>
-          <w:sz w:val="28"/>
-          <w:szCs w:val="28"/>
-        </w:rPr>
-        <w:t>a”,end</w:t>
-      </w:r>
-      <w:proofErr w:type="spellEnd"/>
-      <w:r>
-        <w:rPr>
-          <w:rFonts w:asciiTheme="minorEastAsia" w:hAnsiTheme="minorEastAsia"/>
-          <w:sz w:val="28"/>
-          <w:szCs w:val="28"/>
-        </w:rPr>
-        <w:t xml:space="preserve"> = ‘ ‘</w:t>
+        <w:t>“a”,end = ‘ ‘</w:t>
       </w:r>
       <w:r>
         <w:rPr>
@@ -2018,7 +1918,6 @@
         </w:rPr>
         <w:t>“““</w:t>
       </w:r>
-      <w:proofErr w:type="spellStart"/>
       <w:r>
         <w:rPr>
           <w:rFonts w:asciiTheme="minorEastAsia" w:hAnsiTheme="minorEastAsia"/>
@@ -2027,7 +1926,6 @@
         </w:rPr>
         <w:t>some thing</w:t>
       </w:r>
-      <w:proofErr w:type="spellEnd"/>
       <w:r>
         <w:rPr>
           <w:rFonts w:asciiTheme="minorEastAsia" w:hAnsiTheme="minorEastAsia"/>
@@ -2372,25 +2270,7 @@
           <w:sz w:val="28"/>
           <w:szCs w:val="28"/>
         </w:rPr>
-        <w:t>“</w:t>
-      </w:r>
-      <w:proofErr w:type="spellStart"/>
-      <w:r>
-        <w:rPr>
-          <w:rFonts w:asciiTheme="minorEastAsia" w:hAnsiTheme="minorEastAsia"/>
-          <w:sz w:val="28"/>
-          <w:szCs w:val="28"/>
-        </w:rPr>
-        <w:t>plz</w:t>
-      </w:r>
-      <w:proofErr w:type="spellEnd"/>
-      <w:r>
-        <w:rPr>
-          <w:rFonts w:asciiTheme="minorEastAsia" w:hAnsiTheme="minorEastAsia"/>
-          <w:sz w:val="28"/>
-          <w:szCs w:val="28"/>
-        </w:rPr>
-        <w:t xml:space="preserve"> input number:”</w:t>
+        <w:t>“plz input number:”</w:t>
       </w:r>
       <w:r>
         <w:rPr>
@@ -2431,25 +2311,7 @@
           <w:sz w:val="28"/>
           <w:szCs w:val="28"/>
         </w:rPr>
-        <w:t>在</w:t>
-      </w:r>
-      <w:proofErr w:type="spellStart"/>
-      <w:r>
-        <w:rPr>
-          <w:rFonts w:asciiTheme="minorEastAsia" w:hAnsiTheme="minorEastAsia"/>
-          <w:sz w:val="28"/>
-          <w:szCs w:val="28"/>
-        </w:rPr>
-        <w:t>powershell</w:t>
-      </w:r>
-      <w:proofErr w:type="spellEnd"/>
-      <w:r>
-        <w:rPr>
-          <w:rFonts w:asciiTheme="minorEastAsia" w:hAnsiTheme="minorEastAsia"/>
-          <w:sz w:val="28"/>
-          <w:szCs w:val="28"/>
-        </w:rPr>
-        <w:t>中用</w:t>
+        <w:t>在powershell中用</w:t>
       </w:r>
       <w:r>
         <w:rPr>
@@ -2475,23 +2337,13 @@
         </w:rPr>
         <w:t xml:space="preserve">m </w:t>
       </w:r>
-      <w:proofErr w:type="spellStart"/>
-      <w:r>
-        <w:rPr>
-          <w:rFonts w:asciiTheme="minorEastAsia" w:hAnsiTheme="minorEastAsia"/>
-          <w:sz w:val="28"/>
-          <w:szCs w:val="28"/>
-        </w:rPr>
-        <w:t>pydoc</w:t>
-      </w:r>
-      <w:proofErr w:type="spellEnd"/>
-      <w:r>
-        <w:rPr>
-          <w:rFonts w:asciiTheme="minorEastAsia" w:hAnsiTheme="minorEastAsia"/>
-          <w:sz w:val="28"/>
-          <w:szCs w:val="28"/>
-        </w:rPr>
-        <w:t xml:space="preserve"> input</w:t>
+      <w:r>
+        <w:rPr>
+          <w:rFonts w:asciiTheme="minorEastAsia" w:hAnsiTheme="minorEastAsia"/>
+          <w:sz w:val="28"/>
+          <w:szCs w:val="28"/>
+        </w:rPr>
+        <w:t>pydoc input</w:t>
       </w:r>
       <w:r>
         <w:rPr>
@@ -2638,18 +2490,8 @@
           <w:sz w:val="28"/>
           <w:szCs w:val="28"/>
         </w:rPr>
-        <w:t xml:space="preserve">from sys import </w:t>
-      </w:r>
-      <w:proofErr w:type="spellStart"/>
-      <w:r>
-        <w:rPr>
-          <w:rFonts w:asciiTheme="minorEastAsia" w:hAnsiTheme="minorEastAsia"/>
-          <w:sz w:val="28"/>
-          <w:szCs w:val="28"/>
-        </w:rPr>
-        <w:t>argv</w:t>
-      </w:r>
-      <w:proofErr w:type="spellEnd"/>
+        <w:t>from sys import argv</w:t>
+      </w:r>
       <w:r>
         <w:rPr>
           <w:rFonts w:asciiTheme="minorEastAsia" w:hAnsiTheme="minorEastAsia"/>
@@ -2818,18 +2660,8 @@
           <w:sz w:val="28"/>
           <w:szCs w:val="28"/>
         </w:rPr>
-        <w:t xml:space="preserve">from sys import </w:t>
-      </w:r>
-      <w:proofErr w:type="spellStart"/>
-      <w:r>
-        <w:rPr>
-          <w:rFonts w:asciiTheme="minorEastAsia" w:hAnsiTheme="minorEastAsia"/>
-          <w:sz w:val="28"/>
-          <w:szCs w:val="28"/>
-        </w:rPr>
-        <w:t>argv</w:t>
-      </w:r>
-      <w:proofErr w:type="spellEnd"/>
+        <w:t>from sys import argv</w:t>
+      </w:r>
       <w:r>
         <w:rPr>
           <w:rFonts w:asciiTheme="minorEastAsia" w:hAnsiTheme="minorEastAsia" w:hint="eastAsia"/>
@@ -3016,33 +2848,15 @@
           <w:sz w:val="28"/>
           <w:szCs w:val="28"/>
         </w:rPr>
-        <w:t xml:space="preserve"> = open(a.txt) print(</w:t>
-      </w:r>
-      <w:proofErr w:type="spellStart"/>
-      <w:r>
-        <w:rPr>
-          <w:rFonts w:asciiTheme="minorEastAsia" w:hAnsiTheme="minorEastAsia"/>
-          <w:sz w:val="28"/>
-          <w:szCs w:val="28"/>
-        </w:rPr>
-        <w:t>txt</w:t>
-      </w:r>
-      <w:r>
-        <w:rPr>
-          <w:rFonts w:asciiTheme="minorEastAsia" w:hAnsiTheme="minorEastAsia"/>
-          <w:sz w:val="28"/>
-          <w:szCs w:val="28"/>
-        </w:rPr>
-        <w:t>.read</w:t>
-      </w:r>
-      <w:proofErr w:type="spellEnd"/>
-      <w:r>
-        <w:rPr>
-          <w:rFonts w:asciiTheme="minorEastAsia" w:hAnsiTheme="minorEastAsia"/>
-          <w:sz w:val="28"/>
-          <w:szCs w:val="28"/>
-        </w:rPr>
-        <w:t>()</w:t>
+        <w:t xml:space="preserve"> = open(a.txt) print(txt</w:t>
+      </w:r>
+      <w:r>
+        <w:rPr>
+          <w:rFonts w:asciiTheme="minorEastAsia" w:hAnsiTheme="minorEastAsia"/>
+          <w:sz w:val="28"/>
+          <w:szCs w:val="28"/>
+        </w:rPr>
+        <w:t>.read()</w:t>
       </w:r>
       <w:r>
         <w:rPr>
@@ -3297,23 +3111,13 @@
         </w:rPr>
         <w:t>赋值给一个变量；</w:t>
       </w:r>
-      <w:proofErr w:type="spellStart"/>
-      <w:r>
-        <w:rPr>
-          <w:rFonts w:asciiTheme="minorEastAsia" w:hAnsiTheme="minorEastAsia" w:hint="eastAsia"/>
-          <w:sz w:val="28"/>
-          <w:szCs w:val="28"/>
-        </w:rPr>
-        <w:t>readline</w:t>
-      </w:r>
-      <w:proofErr w:type="spellEnd"/>
-      <w:r>
-        <w:rPr>
-          <w:rFonts w:asciiTheme="minorEastAsia" w:hAnsiTheme="minorEastAsia" w:hint="eastAsia"/>
-          <w:sz w:val="28"/>
-          <w:szCs w:val="28"/>
-        </w:rPr>
-        <w:t>：</w:t>
+      <w:r>
+        <w:rPr>
+          <w:rFonts w:asciiTheme="minorEastAsia" w:hAnsiTheme="minorEastAsia" w:hint="eastAsia"/>
+          <w:sz w:val="28"/>
+          <w:szCs w:val="28"/>
+        </w:rPr>
+        <w:t>readline：</w:t>
       </w:r>
       <w:r>
         <w:rPr>
@@ -3815,25 +3619,7 @@
           <w:szCs w:val="28"/>
         </w:rPr>
         <w:tab/>
-        <w:t xml:space="preserve">From </w:t>
-      </w:r>
-      <w:proofErr w:type="spellStart"/>
-      <w:r>
-        <w:rPr>
-          <w:rFonts w:asciiTheme="minorEastAsia" w:hAnsiTheme="minorEastAsia"/>
-          <w:sz w:val="28"/>
-          <w:szCs w:val="28"/>
-        </w:rPr>
-        <w:t>os.path</w:t>
-      </w:r>
-      <w:proofErr w:type="spellEnd"/>
-      <w:r>
-        <w:rPr>
-          <w:rFonts w:asciiTheme="minorEastAsia" w:hAnsiTheme="minorEastAsia"/>
-          <w:sz w:val="28"/>
-          <w:szCs w:val="28"/>
-        </w:rPr>
-        <w:t xml:space="preserve"> import exists</w:t>
+        <w:t>From os.path import exists</w:t>
       </w:r>
       <w:r>
         <w:rPr>
@@ -3965,25 +3751,7 @@
           <w:sz w:val="28"/>
           <w:szCs w:val="28"/>
         </w:rPr>
-        <w:t>在</w:t>
-      </w:r>
-      <w:proofErr w:type="spellStart"/>
-      <w:r>
-        <w:rPr>
-          <w:rFonts w:asciiTheme="minorEastAsia" w:hAnsiTheme="minorEastAsia" w:hint="eastAsia"/>
-          <w:sz w:val="28"/>
-          <w:szCs w:val="28"/>
-        </w:rPr>
-        <w:t>powershell</w:t>
-      </w:r>
-      <w:proofErr w:type="spellEnd"/>
-      <w:r>
-        <w:rPr>
-          <w:rFonts w:asciiTheme="minorEastAsia" w:hAnsiTheme="minorEastAsia" w:hint="eastAsia"/>
-          <w:sz w:val="28"/>
-          <w:szCs w:val="28"/>
-        </w:rPr>
-        <w:t>和bash下</w:t>
+        <w:t>在powershell和bash下</w:t>
       </w:r>
       <w:r>
         <w:rPr>
@@ -4106,23 +3874,13 @@
         </w:rPr>
         <w:t>在中文环境下</w:t>
       </w:r>
-      <w:proofErr w:type="spellStart"/>
-      <w:r>
-        <w:rPr>
-          <w:rFonts w:asciiTheme="minorEastAsia" w:hAnsiTheme="minorEastAsia" w:hint="eastAsia"/>
-          <w:sz w:val="28"/>
-          <w:szCs w:val="28"/>
-        </w:rPr>
-        <w:t>powershell</w:t>
-      </w:r>
-      <w:proofErr w:type="spellEnd"/>
-      <w:r>
-        <w:rPr>
-          <w:rFonts w:asciiTheme="minorEastAsia" w:hAnsiTheme="minorEastAsia" w:hint="eastAsia"/>
-          <w:sz w:val="28"/>
-          <w:szCs w:val="28"/>
-        </w:rPr>
-        <w:t>默认</w:t>
+      <w:r>
+        <w:rPr>
+          <w:rFonts w:asciiTheme="minorEastAsia" w:hAnsiTheme="minorEastAsia" w:hint="eastAsia"/>
+          <w:sz w:val="28"/>
+          <w:szCs w:val="28"/>
+        </w:rPr>
+        <w:t>powershell默认</w:t>
       </w:r>
       <w:r>
         <w:rPr>
@@ -4260,23 +4018,13 @@
         </w:rPr>
         <w:t>简单的方法是，不要用</w:t>
       </w:r>
-      <w:proofErr w:type="spellStart"/>
-      <w:r>
-        <w:rPr>
-          <w:rFonts w:asciiTheme="minorEastAsia" w:hAnsiTheme="minorEastAsia" w:hint="eastAsia"/>
-          <w:sz w:val="28"/>
-          <w:szCs w:val="28"/>
-        </w:rPr>
-        <w:t>powershell</w:t>
-      </w:r>
-      <w:proofErr w:type="spellEnd"/>
-      <w:r>
-        <w:rPr>
-          <w:rFonts w:asciiTheme="minorEastAsia" w:hAnsiTheme="minorEastAsia" w:hint="eastAsia"/>
-          <w:sz w:val="28"/>
-          <w:szCs w:val="28"/>
-        </w:rPr>
-        <w:t>命令</w:t>
+      <w:r>
+        <w:rPr>
+          <w:rFonts w:asciiTheme="minorEastAsia" w:hAnsiTheme="minorEastAsia" w:hint="eastAsia"/>
+          <w:sz w:val="28"/>
+          <w:szCs w:val="28"/>
+        </w:rPr>
+        <w:t>powershell命令</w:t>
       </w:r>
       <w:r>
         <w:rPr>
@@ -4906,23 +4654,13 @@
         </w:rPr>
         <w:t>注意的是每一次文件操作</w:t>
       </w:r>
-      <w:proofErr w:type="spellStart"/>
-      <w:r>
-        <w:rPr>
-          <w:rFonts w:asciiTheme="minorEastAsia" w:hAnsiTheme="minorEastAsia" w:hint="eastAsia"/>
-          <w:sz w:val="28"/>
-          <w:szCs w:val="28"/>
-        </w:rPr>
-        <w:t>readline</w:t>
-      </w:r>
-      <w:proofErr w:type="spellEnd"/>
-      <w:r>
-        <w:rPr>
-          <w:rFonts w:asciiTheme="minorEastAsia" w:hAnsiTheme="minorEastAsia" w:hint="eastAsia"/>
-          <w:sz w:val="28"/>
-          <w:szCs w:val="28"/>
-        </w:rPr>
-        <w:t>都是</w:t>
+      <w:r>
+        <w:rPr>
+          <w:rFonts w:asciiTheme="minorEastAsia" w:hAnsiTheme="minorEastAsia" w:hint="eastAsia"/>
+          <w:sz w:val="28"/>
+          <w:szCs w:val="28"/>
+        </w:rPr>
+        <w:t>readline都是</w:t>
       </w:r>
       <w:r>
         <w:rPr>
@@ -4954,16 +4692,7 @@
           <w:sz w:val="28"/>
           <w:szCs w:val="28"/>
         </w:rPr>
-        <w:t>输出</w:t>
-      </w:r>
-      <w:proofErr w:type="spellStart"/>
-      <w:r>
-        <w:rPr>
-          <w:rFonts w:asciiTheme="minorEastAsia" w:hAnsiTheme="minorEastAsia" w:hint="eastAsia"/>
-          <w:sz w:val="28"/>
-          <w:szCs w:val="28"/>
-        </w:rPr>
-        <w:t>read</w:t>
+        <w:t>输出read</w:t>
       </w:r>
       <w:r>
         <w:rPr>
@@ -4973,7 +4702,6 @@
         </w:rPr>
         <w:t>line</w:t>
       </w:r>
-      <w:proofErr w:type="spellEnd"/>
       <w:r>
         <w:rPr>
           <w:rFonts w:asciiTheme="minorEastAsia" w:hAnsiTheme="minorEastAsia" w:hint="eastAsia"/>
@@ -5930,43 +5658,7 @@
           <w:sz w:val="28"/>
           <w:szCs w:val="28"/>
         </w:rPr>
-        <w:t>语法：</w:t>
-      </w:r>
-      <w:proofErr w:type="spellStart"/>
-      <w:r>
-        <w:rPr>
-          <w:rFonts w:asciiTheme="minorEastAsia" w:hAnsiTheme="minorEastAsia" w:hint="eastAsia"/>
-          <w:sz w:val="28"/>
-          <w:szCs w:val="28"/>
-        </w:rPr>
-        <w:t>str.split</w:t>
-      </w:r>
-      <w:proofErr w:type="spellEnd"/>
-      <w:r>
-        <w:rPr>
-          <w:rFonts w:asciiTheme="minorEastAsia" w:hAnsiTheme="minorEastAsia" w:hint="eastAsia"/>
-          <w:sz w:val="28"/>
-          <w:szCs w:val="28"/>
-        </w:rPr>
-        <w:t>(str="", num=</w:t>
-      </w:r>
-      <w:proofErr w:type="spellStart"/>
-      <w:r>
-        <w:rPr>
-          <w:rFonts w:asciiTheme="minorEastAsia" w:hAnsiTheme="minorEastAsia" w:hint="eastAsia"/>
-          <w:sz w:val="28"/>
-          <w:szCs w:val="28"/>
-        </w:rPr>
-        <w:t>string.count</w:t>
-      </w:r>
-      <w:proofErr w:type="spellEnd"/>
-      <w:r>
-        <w:rPr>
-          <w:rFonts w:asciiTheme="minorEastAsia" w:hAnsiTheme="minorEastAsia" w:hint="eastAsia"/>
-          <w:sz w:val="28"/>
-          <w:szCs w:val="28"/>
-        </w:rPr>
-        <w:t>(str)).</w:t>
+        <w:t>语法：str.split(str="", num=string.count(str)).</w:t>
       </w:r>
       <w:r>
         <w:rPr>
@@ -6839,7 +6531,6 @@
         </w:rPr>
         <w:t>还有</w:t>
       </w:r>
-      <w:proofErr w:type="spellStart"/>
       <w:r>
         <w:rPr>
           <w:rFonts w:asciiTheme="minorEastAsia" w:hAnsiTheme="minorEastAsia" w:hint="eastAsia"/>
@@ -6848,7 +6539,6 @@
         </w:rPr>
         <w:t>elif</w:t>
       </w:r>
-      <w:proofErr w:type="spellEnd"/>
       <w:r>
         <w:rPr>
           <w:rFonts w:asciiTheme="minorEastAsia" w:hAnsiTheme="minorEastAsia"/>
@@ -7173,25 +6863,7 @@
           <w:sz w:val="28"/>
           <w:szCs w:val="28"/>
         </w:rPr>
-        <w:t xml:space="preserve">for </w:t>
-      </w:r>
-      <w:proofErr w:type="spellStart"/>
-      <w:r>
-        <w:rPr>
-          <w:rFonts w:asciiTheme="minorEastAsia" w:hAnsiTheme="minorEastAsia"/>
-          <w:sz w:val="28"/>
-          <w:szCs w:val="28"/>
-        </w:rPr>
-        <w:t>i</w:t>
-      </w:r>
-      <w:proofErr w:type="spellEnd"/>
-      <w:r>
-        <w:rPr>
-          <w:rFonts w:asciiTheme="minorEastAsia" w:hAnsiTheme="minorEastAsia"/>
-          <w:sz w:val="28"/>
-          <w:szCs w:val="28"/>
-        </w:rPr>
-        <w:t xml:space="preserve"> in range(0, 6):</w:t>
+        <w:t>for i in range(0, 6):</w:t>
       </w:r>
     </w:p>
     <w:p>
@@ -7683,7 +7355,6 @@
         </w:rPr>
         <w:t>的尾部追加元素：</w:t>
       </w:r>
-      <w:proofErr w:type="spellStart"/>
       <w:r>
         <w:rPr>
           <w:rFonts w:ascii="Verdana" w:eastAsia="宋体" w:hAnsi="Verdana" w:cs="宋体"/>
@@ -7692,40 +7363,7 @@
           <w:sz w:val="23"/>
           <w:szCs w:val="23"/>
         </w:rPr>
-        <w:t>a.append</w:t>
-      </w:r>
-      <w:proofErr w:type="spellEnd"/>
-      <w:r>
-        <w:rPr>
-          <w:rFonts w:ascii="Verdana" w:eastAsia="宋体" w:hAnsi="Verdana" w:cs="宋体"/>
-          <w:color w:val="000000"/>
-          <w:kern w:val="0"/>
-          <w:sz w:val="23"/>
-          <w:szCs w:val="23"/>
-        </w:rPr>
-        <w:t>(</w:t>
-      </w:r>
-      <w:proofErr w:type="spellStart"/>
-      <w:r>
-        <w:rPr>
-          <w:rFonts w:ascii="Verdana" w:eastAsia="宋体" w:hAnsi="Verdana" w:cs="宋体"/>
-          <w:color w:val="000000"/>
-          <w:kern w:val="0"/>
-          <w:sz w:val="23"/>
-          <w:szCs w:val="23"/>
-        </w:rPr>
-        <w:t>i</w:t>
-      </w:r>
-      <w:proofErr w:type="spellEnd"/>
-      <w:r>
-        <w:rPr>
-          <w:rFonts w:ascii="Verdana" w:eastAsia="宋体" w:hAnsi="Verdana" w:cs="宋体"/>
-          <w:color w:val="000000"/>
-          <w:kern w:val="0"/>
-          <w:sz w:val="23"/>
-          <w:szCs w:val="23"/>
-        </w:rPr>
-        <w:t>)</w:t>
+        <w:t>a.append(i)</w:t>
       </w:r>
     </w:p>
     <w:p>
@@ -7746,23 +7384,13 @@
           <w:bdr w:val="none" w:sz="0" w:space="0" w:color="auto" w:frame="1"/>
         </w:rPr>
       </w:pPr>
-      <w:proofErr w:type="spellStart"/>
       <w:r>
         <w:rPr>
           <w:rFonts w:ascii="Consolas" w:hAnsi="Consolas" w:cs="Consolas"/>
           <w:color w:val="000000"/>
           <w:bdr w:val="none" w:sz="0" w:space="0" w:color="auto" w:frame="1"/>
         </w:rPr>
-        <w:t>aList</w:t>
-      </w:r>
-      <w:proofErr w:type="spellEnd"/>
-      <w:r>
-        <w:rPr>
-          <w:rFonts w:ascii="Consolas" w:hAnsi="Consolas" w:cs="Consolas"/>
-          <w:color w:val="000000"/>
-          <w:bdr w:val="none" w:sz="0" w:space="0" w:color="auto" w:frame="1"/>
-        </w:rPr>
-        <w:t xml:space="preserve"> </w:t>
+        <w:t xml:space="preserve">aList </w:t>
       </w:r>
       <w:r>
         <w:rPr>
@@ -7818,109 +7446,55 @@
           <w:color w:val="008800"/>
           <w:bdr w:val="none" w:sz="0" w:space="0" w:color="auto" w:frame="1"/>
         </w:rPr>
-        <w:t>'</w:t>
-      </w:r>
-      <w:proofErr w:type="spellStart"/>
+        <w:t>'xyz'</w:t>
+      </w:r>
+      <w:r>
+        <w:rPr>
+          <w:rFonts w:ascii="Consolas" w:hAnsi="Consolas" w:cs="Consolas"/>
+          <w:color w:val="666600"/>
+          <w:bdr w:val="none" w:sz="0" w:space="0" w:color="auto" w:frame="1"/>
+        </w:rPr>
+        <w:t>,</w:t>
+      </w:r>
+      <w:r>
+        <w:rPr>
+          <w:rFonts w:ascii="Consolas" w:hAnsi="Consolas" w:cs="Consolas"/>
+          <w:color w:val="000000"/>
+          <w:bdr w:val="none" w:sz="0" w:space="0" w:color="auto" w:frame="1"/>
+        </w:rPr>
+        <w:t xml:space="preserve"> </w:t>
+      </w:r>
       <w:r>
         <w:rPr>
           <w:rFonts w:ascii="Consolas" w:hAnsi="Consolas" w:cs="Consolas"/>
           <w:color w:val="008800"/>
           <w:bdr w:val="none" w:sz="0" w:space="0" w:color="auto" w:frame="1"/>
         </w:rPr>
-        <w:t>xyz</w:t>
-      </w:r>
-      <w:proofErr w:type="spellEnd"/>
+        <w:t>'zara'</w:t>
+      </w:r>
+      <w:r>
+        <w:rPr>
+          <w:rFonts w:ascii="Consolas" w:hAnsi="Consolas" w:cs="Consolas"/>
+          <w:color w:val="666600"/>
+          <w:bdr w:val="none" w:sz="0" w:space="0" w:color="auto" w:frame="1"/>
+        </w:rPr>
+        <w:t>,</w:t>
+      </w:r>
+      <w:r>
+        <w:rPr>
+          <w:rFonts w:ascii="Consolas" w:hAnsi="Consolas" w:cs="Consolas"/>
+          <w:color w:val="000000"/>
+          <w:bdr w:val="none" w:sz="0" w:space="0" w:color="auto" w:frame="1"/>
+        </w:rPr>
+        <w:t xml:space="preserve"> </w:t>
+      </w:r>
       <w:r>
         <w:rPr>
           <w:rFonts w:ascii="Consolas" w:hAnsi="Consolas" w:cs="Consolas"/>
           <w:color w:val="008800"/>
           <w:bdr w:val="none" w:sz="0" w:space="0" w:color="auto" w:frame="1"/>
         </w:rPr>
-        <w:t>'</w:t>
-      </w:r>
-      <w:r>
-        <w:rPr>
-          <w:rFonts w:ascii="Consolas" w:hAnsi="Consolas" w:cs="Consolas"/>
-          <w:color w:val="666600"/>
-          <w:bdr w:val="none" w:sz="0" w:space="0" w:color="auto" w:frame="1"/>
-        </w:rPr>
-        <w:t>,</w:t>
-      </w:r>
-      <w:r>
-        <w:rPr>
-          <w:rFonts w:ascii="Consolas" w:hAnsi="Consolas" w:cs="Consolas"/>
-          <w:color w:val="000000"/>
-          <w:bdr w:val="none" w:sz="0" w:space="0" w:color="auto" w:frame="1"/>
-        </w:rPr>
-        <w:t xml:space="preserve"> </w:t>
-      </w:r>
-      <w:r>
-        <w:rPr>
-          <w:rFonts w:ascii="Consolas" w:hAnsi="Consolas" w:cs="Consolas"/>
-          <w:color w:val="008800"/>
-          <w:bdr w:val="none" w:sz="0" w:space="0" w:color="auto" w:frame="1"/>
-        </w:rPr>
-        <w:t>'</w:t>
-      </w:r>
-      <w:proofErr w:type="spellStart"/>
-      <w:r>
-        <w:rPr>
-          <w:rFonts w:ascii="Consolas" w:hAnsi="Consolas" w:cs="Consolas"/>
-          <w:color w:val="008800"/>
-          <w:bdr w:val="none" w:sz="0" w:space="0" w:color="auto" w:frame="1"/>
-        </w:rPr>
-        <w:t>zara</w:t>
-      </w:r>
-      <w:proofErr w:type="spellEnd"/>
-      <w:r>
-        <w:rPr>
-          <w:rFonts w:ascii="Consolas" w:hAnsi="Consolas" w:cs="Consolas"/>
-          <w:color w:val="008800"/>
-          <w:bdr w:val="none" w:sz="0" w:space="0" w:color="auto" w:frame="1"/>
-        </w:rPr>
-        <w:t>'</w:t>
-      </w:r>
-      <w:r>
-        <w:rPr>
-          <w:rFonts w:ascii="Consolas" w:hAnsi="Consolas" w:cs="Consolas"/>
-          <w:color w:val="666600"/>
-          <w:bdr w:val="none" w:sz="0" w:space="0" w:color="auto" w:frame="1"/>
-        </w:rPr>
-        <w:t>,</w:t>
-      </w:r>
-      <w:r>
-        <w:rPr>
-          <w:rFonts w:ascii="Consolas" w:hAnsi="Consolas" w:cs="Consolas"/>
-          <w:color w:val="000000"/>
-          <w:bdr w:val="none" w:sz="0" w:space="0" w:color="auto" w:frame="1"/>
-        </w:rPr>
-        <w:t xml:space="preserve"> </w:t>
-      </w:r>
-      <w:r>
-        <w:rPr>
-          <w:rFonts w:ascii="Consolas" w:hAnsi="Consolas" w:cs="Consolas"/>
-          <w:color w:val="008800"/>
-          <w:bdr w:val="none" w:sz="0" w:space="0" w:color="auto" w:frame="1"/>
-        </w:rPr>
-        <w:t>'</w:t>
-      </w:r>
-      <w:proofErr w:type="spellStart"/>
-      <w:r>
-        <w:rPr>
-          <w:rFonts w:ascii="Consolas" w:hAnsi="Consolas" w:cs="Consolas"/>
-          <w:color w:val="008800"/>
-          <w:bdr w:val="none" w:sz="0" w:space="0" w:color="auto" w:frame="1"/>
-        </w:rPr>
-        <w:t>abc</w:t>
-      </w:r>
-      <w:proofErr w:type="spellEnd"/>
-      <w:r>
-        <w:rPr>
-          <w:rFonts w:ascii="Consolas" w:hAnsi="Consolas" w:cs="Consolas"/>
-          <w:color w:val="008800"/>
-          <w:bdr w:val="none" w:sz="0" w:space="0" w:color="auto" w:frame="1"/>
-        </w:rPr>
-        <w:t>'</w:t>
+        <w:t>'abc'</w:t>
       </w:r>
       <w:r>
         <w:rPr>
@@ -7971,7 +7545,6 @@
           <w:bdr w:val="none" w:sz="0" w:space="0" w:color="auto" w:frame="1"/>
         </w:rPr>
       </w:pPr>
-      <w:proofErr w:type="spellStart"/>
       <w:r>
         <w:rPr>
           <w:rFonts w:ascii="Consolas" w:eastAsia="宋体" w:hAnsi="Consolas" w:cs="Consolas"/>
@@ -8005,7 +7578,6 @@
         </w:rPr>
         <w:t>append</w:t>
       </w:r>
-      <w:proofErr w:type="spellEnd"/>
       <w:r>
         <w:rPr>
           <w:rFonts w:ascii="Consolas" w:eastAsia="宋体" w:hAnsi="Consolas" w:cs="Consolas"/>
@@ -8155,21 +7727,8 @@
           <w:szCs w:val="24"/>
           <w:bdr w:val="none" w:sz="0" w:space="0" w:color="auto" w:frame="1"/>
         </w:rPr>
-        <w:t xml:space="preserve"> </w:t>
-      </w:r>
-      <w:proofErr w:type="spellStart"/>
-      <w:r>
-        <w:rPr>
-          <w:rFonts w:ascii="Consolas" w:eastAsia="宋体" w:hAnsi="Consolas" w:cs="Consolas"/>
-          <w:color w:val="000000"/>
-          <w:kern w:val="0"/>
-          <w:sz w:val="24"/>
-          <w:szCs w:val="24"/>
-          <w:bdr w:val="none" w:sz="0" w:space="0" w:color="auto" w:frame="1"/>
-        </w:rPr>
-        <w:t>aList</w:t>
-      </w:r>
-      <w:proofErr w:type="spellEnd"/>
+        <w:t xml:space="preserve"> aList</w:t>
+      </w:r>
       <w:r>
         <w:rPr>
           <w:rFonts w:ascii="Consolas" w:eastAsia="宋体" w:hAnsi="Consolas" w:cs="Consolas"/>
@@ -8334,9 +7893,30 @@
           <w:szCs w:val="18"/>
           <w:bdr w:val="none" w:sz="0" w:space="0" w:color="auto" w:frame="1"/>
         </w:rPr>
-        <w:t>'</w:t>
-      </w:r>
-      <w:proofErr w:type="spellStart"/>
+        <w:t>'xyz'</w:t>
+      </w:r>
+      <w:r>
+        <w:rPr>
+          <w:rStyle w:val="pun"/>
+          <w:rFonts w:ascii="Consolas" w:hAnsi="Consolas" w:cs="Consolas"/>
+          <w:color w:val="666600"/>
+          <w:sz w:val="18"/>
+          <w:szCs w:val="18"/>
+          <w:bdr w:val="none" w:sz="0" w:space="0" w:color="auto" w:frame="1"/>
+        </w:rPr>
+        <w:t>,</w:t>
+      </w:r>
+      <w:r>
+        <w:rPr>
+          <w:rStyle w:val="pln"/>
+          <w:rFonts w:ascii="Consolas" w:hAnsi="Consolas" w:cs="Consolas"/>
+          <w:color w:val="000000"/>
+          <w:sz w:val="18"/>
+          <w:szCs w:val="18"/>
+          <w:bdr w:val="none" w:sz="0" w:space="0" w:color="auto" w:frame="1"/>
+        </w:rPr>
+        <w:t xml:space="preserve"> </w:t>
+      </w:r>
       <w:r>
         <w:rPr>
           <w:rStyle w:val="str"/>
@@ -8346,9 +7926,30 @@
           <w:szCs w:val="18"/>
           <w:bdr w:val="none" w:sz="0" w:space="0" w:color="auto" w:frame="1"/>
         </w:rPr>
-        <w:t>xyz</w:t>
-      </w:r>
-      <w:proofErr w:type="spellEnd"/>
+        <w:t>'zara'</w:t>
+      </w:r>
+      <w:r>
+        <w:rPr>
+          <w:rStyle w:val="pun"/>
+          <w:rFonts w:ascii="Consolas" w:hAnsi="Consolas" w:cs="Consolas"/>
+          <w:color w:val="666600"/>
+          <w:sz w:val="18"/>
+          <w:szCs w:val="18"/>
+          <w:bdr w:val="none" w:sz="0" w:space="0" w:color="auto" w:frame="1"/>
+        </w:rPr>
+        <w:t>,</w:t>
+      </w:r>
+      <w:r>
+        <w:rPr>
+          <w:rStyle w:val="pln"/>
+          <w:rFonts w:ascii="Consolas" w:hAnsi="Consolas" w:cs="Consolas"/>
+          <w:color w:val="000000"/>
+          <w:sz w:val="18"/>
+          <w:szCs w:val="18"/>
+          <w:bdr w:val="none" w:sz="0" w:space="0" w:color="auto" w:frame="1"/>
+        </w:rPr>
+        <w:t xml:space="preserve"> </w:t>
+      </w:r>
       <w:r>
         <w:rPr>
           <w:rStyle w:val="str"/>
@@ -8358,121 +7959,7 @@
           <w:szCs w:val="18"/>
           <w:bdr w:val="none" w:sz="0" w:space="0" w:color="auto" w:frame="1"/>
         </w:rPr>
-        <w:t>'</w:t>
-      </w:r>
-      <w:r>
-        <w:rPr>
-          <w:rStyle w:val="pun"/>
-          <w:rFonts w:ascii="Consolas" w:hAnsi="Consolas" w:cs="Consolas"/>
-          <w:color w:val="666600"/>
-          <w:sz w:val="18"/>
-          <w:szCs w:val="18"/>
-          <w:bdr w:val="none" w:sz="0" w:space="0" w:color="auto" w:frame="1"/>
-        </w:rPr>
-        <w:t>,</w:t>
-      </w:r>
-      <w:r>
-        <w:rPr>
-          <w:rStyle w:val="pln"/>
-          <w:rFonts w:ascii="Consolas" w:hAnsi="Consolas" w:cs="Consolas"/>
-          <w:color w:val="000000"/>
-          <w:sz w:val="18"/>
-          <w:szCs w:val="18"/>
-          <w:bdr w:val="none" w:sz="0" w:space="0" w:color="auto" w:frame="1"/>
-        </w:rPr>
-        <w:t xml:space="preserve"> </w:t>
-      </w:r>
-      <w:r>
-        <w:rPr>
-          <w:rStyle w:val="str"/>
-          <w:rFonts w:ascii="Consolas" w:hAnsi="Consolas" w:cs="Consolas"/>
-          <w:color w:val="008800"/>
-          <w:sz w:val="18"/>
-          <w:szCs w:val="18"/>
-          <w:bdr w:val="none" w:sz="0" w:space="0" w:color="auto" w:frame="1"/>
-        </w:rPr>
-        <w:t>'</w:t>
-      </w:r>
-      <w:proofErr w:type="spellStart"/>
-      <w:r>
-        <w:rPr>
-          <w:rStyle w:val="str"/>
-          <w:rFonts w:ascii="Consolas" w:hAnsi="Consolas" w:cs="Consolas"/>
-          <w:color w:val="008800"/>
-          <w:sz w:val="18"/>
-          <w:szCs w:val="18"/>
-          <w:bdr w:val="none" w:sz="0" w:space="0" w:color="auto" w:frame="1"/>
-        </w:rPr>
-        <w:t>zara</w:t>
-      </w:r>
-      <w:proofErr w:type="spellEnd"/>
-      <w:r>
-        <w:rPr>
-          <w:rStyle w:val="str"/>
-          <w:rFonts w:ascii="Consolas" w:hAnsi="Consolas" w:cs="Consolas"/>
-          <w:color w:val="008800"/>
-          <w:sz w:val="18"/>
-          <w:szCs w:val="18"/>
-          <w:bdr w:val="none" w:sz="0" w:space="0" w:color="auto" w:frame="1"/>
-        </w:rPr>
-        <w:t>'</w:t>
-      </w:r>
-      <w:r>
-        <w:rPr>
-          <w:rStyle w:val="pun"/>
-          <w:rFonts w:ascii="Consolas" w:hAnsi="Consolas" w:cs="Consolas"/>
-          <w:color w:val="666600"/>
-          <w:sz w:val="18"/>
-          <w:szCs w:val="18"/>
-          <w:bdr w:val="none" w:sz="0" w:space="0" w:color="auto" w:frame="1"/>
-        </w:rPr>
-        <w:t>,</w:t>
-      </w:r>
-      <w:r>
-        <w:rPr>
-          <w:rStyle w:val="pln"/>
-          <w:rFonts w:ascii="Consolas" w:hAnsi="Consolas" w:cs="Consolas"/>
-          <w:color w:val="000000"/>
-          <w:sz w:val="18"/>
-          <w:szCs w:val="18"/>
-          <w:bdr w:val="none" w:sz="0" w:space="0" w:color="auto" w:frame="1"/>
-        </w:rPr>
-        <w:t xml:space="preserve"> </w:t>
-      </w:r>
-      <w:r>
-        <w:rPr>
-          <w:rStyle w:val="str"/>
-          <w:rFonts w:ascii="Consolas" w:hAnsi="Consolas" w:cs="Consolas"/>
-          <w:color w:val="008800"/>
-          <w:sz w:val="18"/>
-          <w:szCs w:val="18"/>
-          <w:bdr w:val="none" w:sz="0" w:space="0" w:color="auto" w:frame="1"/>
-        </w:rPr>
-        <w:t>'</w:t>
-      </w:r>
-      <w:proofErr w:type="spellStart"/>
-      <w:r>
-        <w:rPr>
-          <w:rStyle w:val="str"/>
-          <w:rFonts w:ascii="Consolas" w:hAnsi="Consolas" w:cs="Consolas"/>
-          <w:color w:val="008800"/>
-          <w:sz w:val="18"/>
-          <w:szCs w:val="18"/>
-          <w:bdr w:val="none" w:sz="0" w:space="0" w:color="auto" w:frame="1"/>
-        </w:rPr>
-        <w:t>abc</w:t>
-      </w:r>
-      <w:proofErr w:type="spellEnd"/>
-      <w:r>
-        <w:rPr>
-          <w:rStyle w:val="str"/>
-          <w:rFonts w:ascii="Consolas" w:hAnsi="Consolas" w:cs="Consolas"/>
-          <w:color w:val="008800"/>
-          <w:sz w:val="18"/>
-          <w:szCs w:val="18"/>
-          <w:bdr w:val="none" w:sz="0" w:space="0" w:color="auto" w:frame="1"/>
-        </w:rPr>
-        <w:t>'</w:t>
+        <w:t>'abc'</w:t>
       </w:r>
       <w:r>
         <w:rPr>
@@ -8581,7 +8068,6 @@
         </w:rPr>
         <w:t>中的任何位置追加元素：</w:t>
       </w:r>
-      <w:proofErr w:type="spellStart"/>
       <w:r>
         <w:rPr>
           <w:rFonts w:ascii="Verdana" w:eastAsia="宋体" w:hAnsi="Verdana" w:cs="宋体"/>
@@ -8590,9 +8076,8 @@
           <w:sz w:val="23"/>
           <w:szCs w:val="23"/>
         </w:rPr>
-        <w:t>a.insert</w:t>
-      </w:r>
-      <w:proofErr w:type="spellEnd"/>
+        <w:t>a.insert(i,elem),</w:t>
+      </w:r>
       <w:r>
         <w:rPr>
           <w:rFonts w:ascii="Verdana" w:eastAsia="宋体" w:hAnsi="Verdana" w:cs="宋体"/>
@@ -8601,9 +8086,8 @@
           <w:sz w:val="23"/>
           <w:szCs w:val="23"/>
         </w:rPr>
-        <w:t>(</w:t>
-      </w:r>
-      <w:proofErr w:type="spellStart"/>
+        <w:t>其中</w:t>
+      </w:r>
       <w:r>
         <w:rPr>
           <w:rFonts w:ascii="Verdana" w:eastAsia="宋体" w:hAnsi="Verdana" w:cs="宋体"/>
@@ -8612,9 +8096,8 @@
           <w:sz w:val="23"/>
           <w:szCs w:val="23"/>
         </w:rPr>
-        <w:t>i,elem</w:t>
-      </w:r>
-      <w:proofErr w:type="spellEnd"/>
+        <w:t>i</w:t>
+      </w:r>
       <w:r>
         <w:rPr>
           <w:rFonts w:ascii="Verdana" w:eastAsia="宋体" w:hAnsi="Verdana" w:cs="宋体"/>
@@ -8623,7 +8106,7 @@
           <w:sz w:val="23"/>
           <w:szCs w:val="23"/>
         </w:rPr>
-        <w:t>),</w:t>
+        <w:t>表示索引位置，</w:t>
       </w:r>
       <w:r>
         <w:rPr>
@@ -8633,42 +8116,8 @@
           <w:sz w:val="23"/>
           <w:szCs w:val="23"/>
         </w:rPr>
-        <w:t>其中</w:t>
-      </w:r>
-      <w:proofErr w:type="spellStart"/>
-      <w:r>
-        <w:rPr>
-          <w:rFonts w:ascii="Verdana" w:eastAsia="宋体" w:hAnsi="Verdana" w:cs="宋体"/>
-          <w:color w:val="000000"/>
-          <w:kern w:val="0"/>
-          <w:sz w:val="23"/>
-          <w:szCs w:val="23"/>
-        </w:rPr>
-        <w:t>i</w:t>
-      </w:r>
-      <w:proofErr w:type="spellEnd"/>
-      <w:r>
-        <w:rPr>
-          <w:rFonts w:ascii="Verdana" w:eastAsia="宋体" w:hAnsi="Verdana" w:cs="宋体"/>
-          <w:color w:val="000000"/>
-          <w:kern w:val="0"/>
-          <w:sz w:val="23"/>
-          <w:szCs w:val="23"/>
-        </w:rPr>
-        <w:t>表示索引位置，</w:t>
-      </w:r>
-      <w:proofErr w:type="spellStart"/>
-      <w:r>
-        <w:rPr>
-          <w:rFonts w:ascii="Verdana" w:eastAsia="宋体" w:hAnsi="Verdana" w:cs="宋体"/>
-          <w:color w:val="000000"/>
-          <w:kern w:val="0"/>
-          <w:sz w:val="23"/>
-          <w:szCs w:val="23"/>
-        </w:rPr>
         <w:t>elem</w:t>
       </w:r>
-      <w:proofErr w:type="spellEnd"/>
       <w:r>
         <w:rPr>
           <w:rFonts w:ascii="Verdana" w:eastAsia="宋体" w:hAnsi="Verdana" w:cs="宋体"/>
@@ -8848,29 +8297,7 @@
           <w:sz w:val="20"/>
           <w:szCs w:val="20"/>
         </w:rPr>
-        <w:t>del a[</w:t>
-      </w:r>
-      <w:proofErr w:type="spellStart"/>
-      <w:r>
-        <w:rPr>
-          <w:rFonts w:ascii="Verdana" w:eastAsia="宋体" w:hAnsi="Verdana" w:cs="宋体"/>
-          <w:color w:val="000000"/>
-          <w:kern w:val="0"/>
-          <w:sz w:val="20"/>
-          <w:szCs w:val="20"/>
-        </w:rPr>
-        <w:t>i</w:t>
-      </w:r>
-      <w:proofErr w:type="spellEnd"/>
-      <w:r>
-        <w:rPr>
-          <w:rFonts w:ascii="Verdana" w:eastAsia="宋体" w:hAnsi="Verdana" w:cs="宋体"/>
-          <w:color w:val="000000"/>
-          <w:kern w:val="0"/>
-          <w:sz w:val="20"/>
-          <w:szCs w:val="20"/>
-        </w:rPr>
-        <w:t>]</w:t>
+        <w:t>del a[i]</w:t>
       </w:r>
     </w:p>
     <w:p>
@@ -9051,7 +8478,6 @@
         </w:rPr>
         <w:t xml:space="preserve">　　</w:t>
       </w:r>
-      <w:proofErr w:type="spellStart"/>
       <w:r>
         <w:rPr>
           <w:rFonts w:ascii="Verdana" w:eastAsia="宋体" w:hAnsi="Verdana" w:cs="宋体"/>
@@ -9060,40 +8486,7 @@
           <w:sz w:val="20"/>
           <w:szCs w:val="20"/>
         </w:rPr>
-        <w:t>a.remove</w:t>
-      </w:r>
-      <w:proofErr w:type="spellEnd"/>
-      <w:r>
-        <w:rPr>
-          <w:rFonts w:ascii="Verdana" w:eastAsia="宋体" w:hAnsi="Verdana" w:cs="宋体"/>
-          <w:color w:val="000000"/>
-          <w:kern w:val="0"/>
-          <w:sz w:val="20"/>
-          <w:szCs w:val="20"/>
-        </w:rPr>
-        <w:t>(</w:t>
-      </w:r>
-      <w:proofErr w:type="spellStart"/>
-      <w:r>
-        <w:rPr>
-          <w:rFonts w:ascii="Verdana" w:eastAsia="宋体" w:hAnsi="Verdana" w:cs="宋体"/>
-          <w:color w:val="000000"/>
-          <w:kern w:val="0"/>
-          <w:sz w:val="20"/>
-          <w:szCs w:val="20"/>
-        </w:rPr>
-        <w:t>elem</w:t>
-      </w:r>
-      <w:proofErr w:type="spellEnd"/>
-      <w:r>
-        <w:rPr>
-          <w:rFonts w:ascii="Verdana" w:eastAsia="宋体" w:hAnsi="Verdana" w:cs="宋体"/>
-          <w:color w:val="000000"/>
-          <w:kern w:val="0"/>
-          <w:sz w:val="20"/>
-          <w:szCs w:val="20"/>
-        </w:rPr>
-        <w:t>)</w:t>
+        <w:t>a.remove(elem)</w:t>
       </w:r>
     </w:p>
     <w:p>
@@ -9266,7 +8659,6 @@
         </w:rPr>
         <w:t>：</w:t>
       </w:r>
-      <w:proofErr w:type="spellStart"/>
       <w:r>
         <w:rPr>
           <w:rFonts w:ascii="Verdana" w:eastAsia="宋体" w:hAnsi="Verdana" w:cs="宋体"/>
@@ -9275,18 +8667,7 @@
           <w:sz w:val="20"/>
           <w:szCs w:val="20"/>
         </w:rPr>
-        <w:t>a.pop</w:t>
-      </w:r>
-      <w:proofErr w:type="spellEnd"/>
-      <w:r>
-        <w:rPr>
-          <w:rFonts w:ascii="Verdana" w:eastAsia="宋体" w:hAnsi="Verdana" w:cs="宋体"/>
-          <w:color w:val="000000"/>
-          <w:kern w:val="0"/>
-          <w:sz w:val="20"/>
-          <w:szCs w:val="20"/>
-        </w:rPr>
-        <w:t>()</w:t>
+        <w:t>a.pop()</w:t>
       </w:r>
     </w:p>
     <w:p>
@@ -9514,7 +8895,6 @@
         </w:rPr>
         <w:t>的尾部：</w:t>
       </w:r>
-      <w:proofErr w:type="spellStart"/>
       <w:r>
         <w:rPr>
           <w:rFonts w:ascii="Verdana" w:eastAsia="宋体" w:hAnsi="Verdana" w:cs="宋体"/>
@@ -9523,18 +8903,7 @@
           <w:sz w:val="20"/>
           <w:szCs w:val="20"/>
         </w:rPr>
-        <w:t>a.extend</w:t>
-      </w:r>
-      <w:proofErr w:type="spellEnd"/>
-      <w:r>
-        <w:rPr>
-          <w:rFonts w:ascii="Verdana" w:eastAsia="宋体" w:hAnsi="Verdana" w:cs="宋体"/>
-          <w:color w:val="000000"/>
-          <w:kern w:val="0"/>
-          <w:sz w:val="20"/>
-          <w:szCs w:val="20"/>
-        </w:rPr>
-        <w:t>(b)</w:t>
+        <w:t>a.extend(b)</w:t>
       </w:r>
     </w:p>
     <w:p>
@@ -9692,7 +9061,6 @@
         </w:rPr>
         <w:t>）统计元素出现的次数：</w:t>
       </w:r>
-      <w:proofErr w:type="spellStart"/>
       <w:r>
         <w:rPr>
           <w:rFonts w:ascii="Verdana" w:eastAsia="宋体" w:hAnsi="Verdana" w:cs="宋体"/>
@@ -9703,46 +9071,7 @@
           <w:sz w:val="24"/>
           <w:szCs w:val="24"/>
         </w:rPr>
-        <w:t>a.count</w:t>
-      </w:r>
-      <w:proofErr w:type="spellEnd"/>
-      <w:r>
-        <w:rPr>
-          <w:rFonts w:ascii="Verdana" w:eastAsia="宋体" w:hAnsi="Verdana" w:cs="宋体"/>
-          <w:b/>
-          <w:bCs/>
-          <w:color w:val="000000"/>
-          <w:kern w:val="0"/>
-          <w:sz w:val="24"/>
-          <w:szCs w:val="24"/>
-        </w:rPr>
-        <w:t>(</w:t>
-      </w:r>
-      <w:proofErr w:type="spellStart"/>
-      <w:r>
-        <w:rPr>
-          <w:rFonts w:ascii="Verdana" w:eastAsia="宋体" w:hAnsi="Verdana" w:cs="宋体"/>
-          <w:b/>
-          <w:bCs/>
-          <w:color w:val="000000"/>
-          <w:kern w:val="0"/>
-          <w:sz w:val="24"/>
-          <w:szCs w:val="24"/>
-        </w:rPr>
-        <w:t>elem</w:t>
-      </w:r>
-      <w:proofErr w:type="spellEnd"/>
-      <w:r>
-        <w:rPr>
-          <w:rFonts w:ascii="Verdana" w:eastAsia="宋体" w:hAnsi="Verdana" w:cs="宋体"/>
-          <w:b/>
-          <w:bCs/>
-          <w:color w:val="000000"/>
-          <w:kern w:val="0"/>
-          <w:sz w:val="24"/>
-          <w:szCs w:val="24"/>
-        </w:rPr>
-        <w:t>)</w:t>
+        <w:t>a.count(elem)</w:t>
       </w:r>
     </w:p>
     <w:p>
@@ -9900,7 +9229,6 @@
         </w:rPr>
         <w:t>）排序：</w:t>
       </w:r>
-      <w:proofErr w:type="spellStart"/>
       <w:r>
         <w:rPr>
           <w:rFonts w:ascii="Verdana" w:eastAsia="宋体" w:hAnsi="Verdana" w:cs="宋体"/>
@@ -9911,72 +9239,7 @@
           <w:sz w:val="24"/>
           <w:szCs w:val="24"/>
         </w:rPr>
-        <w:t>list.sort</w:t>
-      </w:r>
-      <w:proofErr w:type="spellEnd"/>
-      <w:r>
-        <w:rPr>
-          <w:rFonts w:ascii="Verdana" w:eastAsia="宋体" w:hAnsi="Verdana" w:cs="宋体"/>
-          <w:b/>
-          <w:bCs/>
-          <w:color w:val="000000"/>
-          <w:kern w:val="0"/>
-          <w:sz w:val="24"/>
-          <w:szCs w:val="24"/>
-        </w:rPr>
-        <w:t>(</w:t>
-      </w:r>
-      <w:proofErr w:type="spellStart"/>
-      <w:r>
-        <w:rPr>
-          <w:rFonts w:ascii="Verdana" w:eastAsia="宋体" w:hAnsi="Verdana" w:cs="宋体"/>
-          <w:b/>
-          <w:bCs/>
-          <w:color w:val="000000"/>
-          <w:kern w:val="0"/>
-          <w:sz w:val="24"/>
-          <w:szCs w:val="24"/>
-        </w:rPr>
-        <w:t>self,key</w:t>
-      </w:r>
-      <w:proofErr w:type="spellEnd"/>
-      <w:r>
-        <w:rPr>
-          <w:rFonts w:ascii="Verdana" w:eastAsia="宋体" w:hAnsi="Verdana" w:cs="宋体"/>
-          <w:b/>
-          <w:bCs/>
-          <w:color w:val="000000"/>
-          <w:kern w:val="0"/>
-          <w:sz w:val="24"/>
-          <w:szCs w:val="24"/>
-        </w:rPr>
-        <w:t>=</w:t>
-      </w:r>
-      <w:proofErr w:type="spellStart"/>
-      <w:r>
-        <w:rPr>
-          <w:rFonts w:ascii="Verdana" w:eastAsia="宋体" w:hAnsi="Verdana" w:cs="宋体"/>
-          <w:b/>
-          <w:bCs/>
-          <w:color w:val="000000"/>
-          <w:kern w:val="0"/>
-          <w:sz w:val="24"/>
-          <w:szCs w:val="24"/>
-        </w:rPr>
-        <w:t>None,reverse</w:t>
-      </w:r>
-      <w:proofErr w:type="spellEnd"/>
-      <w:r>
-        <w:rPr>
-          <w:rFonts w:ascii="Verdana" w:eastAsia="宋体" w:hAnsi="Verdana" w:cs="宋体"/>
-          <w:b/>
-          <w:bCs/>
-          <w:color w:val="000000"/>
-          <w:kern w:val="0"/>
-          <w:sz w:val="24"/>
-          <w:szCs w:val="24"/>
-        </w:rPr>
-        <w:t>=False)</w:t>
+        <w:t>list.sort(self,key=None,reverse=False)</w:t>
       </w:r>
       <w:r>
         <w:rPr>
@@ -10109,7 +9372,6 @@
         </w:rPr>
         <w:t>：</w:t>
       </w:r>
-      <w:proofErr w:type="spellStart"/>
       <w:r>
         <w:rPr>
           <w:rFonts w:ascii="Verdana" w:eastAsia="宋体" w:hAnsi="Verdana" w:cs="宋体"/>
@@ -10118,18 +9380,7 @@
           <w:sz w:val="20"/>
           <w:szCs w:val="20"/>
         </w:rPr>
-        <w:t>a.sort</w:t>
-      </w:r>
-      <w:proofErr w:type="spellEnd"/>
-      <w:r>
-        <w:rPr>
-          <w:rFonts w:ascii="Verdana" w:eastAsia="宋体" w:hAnsi="Verdana" w:cs="宋体"/>
-          <w:color w:val="000000"/>
-          <w:kern w:val="0"/>
-          <w:sz w:val="20"/>
-          <w:szCs w:val="20"/>
-        </w:rPr>
-        <w:t>()</w:t>
+        <w:t>a.sort()</w:t>
       </w:r>
     </w:p>
     <w:p>
@@ -10243,7 +9494,6 @@
         <w:lastRenderedPageBreak/>
         <w:t>若想要按照从大到小排序，则为：</w:t>
       </w:r>
-      <w:proofErr w:type="spellStart"/>
       <w:r>
         <w:rPr>
           <w:rFonts w:ascii="Verdana" w:eastAsia="宋体" w:hAnsi="Verdana" w:cs="宋体"/>
@@ -10252,18 +9502,7 @@
           <w:sz w:val="20"/>
           <w:szCs w:val="20"/>
         </w:rPr>
-        <w:t>a.sort</w:t>
-      </w:r>
-      <w:proofErr w:type="spellEnd"/>
-      <w:r>
-        <w:rPr>
-          <w:rFonts w:ascii="Verdana" w:eastAsia="宋体" w:hAnsi="Verdana" w:cs="宋体"/>
-          <w:color w:val="000000"/>
-          <w:kern w:val="0"/>
-          <w:sz w:val="20"/>
-          <w:szCs w:val="20"/>
-        </w:rPr>
-        <w:t>(reverse=True)</w:t>
+        <w:t>a.sort(reverse=True)</w:t>
       </w:r>
     </w:p>
     <w:p>
@@ -10475,7 +9714,6 @@
         </w:rPr>
         <w:t>从大到小排序：</w:t>
       </w:r>
-      <w:proofErr w:type="spellStart"/>
       <w:r>
         <w:rPr>
           <w:rFonts w:ascii="Verdana" w:eastAsia="宋体" w:hAnsi="Verdana" w:cs="宋体"/>
@@ -10484,18 +9722,7 @@
           <w:sz w:val="20"/>
           <w:szCs w:val="20"/>
         </w:rPr>
-        <w:t>a.sort</w:t>
-      </w:r>
-      <w:proofErr w:type="spellEnd"/>
-      <w:r>
-        <w:rPr>
-          <w:rFonts w:ascii="Verdana" w:eastAsia="宋体" w:hAnsi="Verdana" w:cs="宋体"/>
-          <w:color w:val="000000"/>
-          <w:kern w:val="0"/>
-          <w:sz w:val="20"/>
-          <w:szCs w:val="20"/>
-        </w:rPr>
-        <w:t>(reverse=True)</w:t>
+        <w:t>a.sort(reverse=True)</w:t>
       </w:r>
     </w:p>
     <w:p>
@@ -10608,7 +9835,6 @@
         </w:rPr>
         <w:t>按照字符串的长度进行从大到小排序：</w:t>
       </w:r>
-      <w:proofErr w:type="spellStart"/>
       <w:r>
         <w:rPr>
           <w:rFonts w:ascii="Verdana" w:eastAsia="宋体" w:hAnsi="Verdana" w:cs="宋体"/>
@@ -10617,40 +9843,7 @@
           <w:sz w:val="20"/>
           <w:szCs w:val="20"/>
         </w:rPr>
-        <w:t>a.sort</w:t>
-      </w:r>
-      <w:proofErr w:type="spellEnd"/>
-      <w:r>
-        <w:rPr>
-          <w:rFonts w:ascii="Verdana" w:eastAsia="宋体" w:hAnsi="Verdana" w:cs="宋体"/>
-          <w:color w:val="000000"/>
-          <w:kern w:val="0"/>
-          <w:sz w:val="20"/>
-          <w:szCs w:val="20"/>
-        </w:rPr>
-        <w:t>(key=</w:t>
-      </w:r>
-      <w:proofErr w:type="spellStart"/>
-      <w:r>
-        <w:rPr>
-          <w:rFonts w:ascii="Verdana" w:eastAsia="宋体" w:hAnsi="Verdana" w:cs="宋体"/>
-          <w:color w:val="000000"/>
-          <w:kern w:val="0"/>
-          <w:sz w:val="20"/>
-          <w:szCs w:val="20"/>
-        </w:rPr>
-        <w:t>len,reverse</w:t>
-      </w:r>
-      <w:proofErr w:type="spellEnd"/>
-      <w:r>
-        <w:rPr>
-          <w:rFonts w:ascii="Verdana" w:eastAsia="宋体" w:hAnsi="Verdana" w:cs="宋体"/>
-          <w:color w:val="000000"/>
-          <w:kern w:val="0"/>
-          <w:sz w:val="20"/>
-          <w:szCs w:val="20"/>
-        </w:rPr>
-        <w:t>=True)</w:t>
+        <w:t>a.sort(key=len,reverse=True)</w:t>
       </w:r>
     </w:p>
     <w:p>
@@ -10837,7 +10030,6 @@
         </w:rPr>
         <w:t xml:space="preserve">　列表中元素翻转：</w:t>
       </w:r>
-      <w:proofErr w:type="spellStart"/>
       <w:r>
         <w:rPr>
           <w:rFonts w:ascii="Verdana" w:eastAsia="宋体" w:hAnsi="Verdana" w:cs="宋体"/>
@@ -10846,18 +10038,7 @@
           <w:sz w:val="20"/>
           <w:szCs w:val="20"/>
         </w:rPr>
-        <w:t>a.reverse</w:t>
-      </w:r>
-      <w:proofErr w:type="spellEnd"/>
-      <w:r>
-        <w:rPr>
-          <w:rFonts w:ascii="Verdana" w:eastAsia="宋体" w:hAnsi="Verdana" w:cs="宋体"/>
-          <w:color w:val="000000"/>
-          <w:kern w:val="0"/>
-          <w:sz w:val="20"/>
-          <w:szCs w:val="20"/>
-        </w:rPr>
-        <w:t>()</w:t>
+        <w:t>a.reverse()</w:t>
       </w:r>
     </w:p>
     <w:p>
@@ -11040,7 +10221,6 @@
         </w:rPr>
         <w:t>长度：</w:t>
       </w:r>
-      <w:proofErr w:type="spellStart"/>
       <w:r>
         <w:rPr>
           <w:rFonts w:ascii="Verdana" w:eastAsia="宋体" w:hAnsi="Verdana" w:cs="宋体"/>
@@ -11053,7 +10233,6 @@
         </w:rPr>
         <w:t>len</w:t>
       </w:r>
-      <w:proofErr w:type="spellEnd"/>
       <w:r>
         <w:rPr>
           <w:rFonts w:ascii="Verdana" w:eastAsia="宋体" w:hAnsi="Verdana" w:cs="宋体"/>
@@ -11140,7 +10319,6 @@
         </w:rPr>
         <w:t>）获取元素下标：</w:t>
       </w:r>
-      <w:proofErr w:type="spellStart"/>
       <w:r>
         <w:rPr>
           <w:rFonts w:ascii="Verdana" w:eastAsia="宋体" w:hAnsi="Verdana" w:cs="宋体"/>
@@ -11151,46 +10329,7 @@
           <w:sz w:val="24"/>
           <w:szCs w:val="24"/>
         </w:rPr>
-        <w:t>list.index</w:t>
-      </w:r>
-      <w:proofErr w:type="spellEnd"/>
-      <w:r>
-        <w:rPr>
-          <w:rFonts w:ascii="Verdana" w:eastAsia="宋体" w:hAnsi="Verdana" w:cs="宋体"/>
-          <w:b/>
-          <w:bCs/>
-          <w:color w:val="000000"/>
-          <w:kern w:val="0"/>
-          <w:sz w:val="24"/>
-          <w:szCs w:val="24"/>
-        </w:rPr>
-        <w:t>(</w:t>
-      </w:r>
-      <w:proofErr w:type="spellStart"/>
-      <w:r>
-        <w:rPr>
-          <w:rFonts w:ascii="Verdana" w:eastAsia="宋体" w:hAnsi="Verdana" w:cs="宋体"/>
-          <w:b/>
-          <w:bCs/>
-          <w:color w:val="000000"/>
-          <w:kern w:val="0"/>
-          <w:sz w:val="24"/>
-          <w:szCs w:val="24"/>
-        </w:rPr>
-        <w:t>elem</w:t>
-      </w:r>
-      <w:proofErr w:type="spellEnd"/>
-      <w:r>
-        <w:rPr>
-          <w:rFonts w:ascii="Verdana" w:eastAsia="宋体" w:hAnsi="Verdana" w:cs="宋体"/>
-          <w:b/>
-          <w:bCs/>
-          <w:color w:val="000000"/>
-          <w:kern w:val="0"/>
-          <w:sz w:val="24"/>
-          <w:szCs w:val="24"/>
-        </w:rPr>
-        <w:t>)</w:t>
+        <w:t>list.index(elem)</w:t>
       </w:r>
     </w:p>
     <w:p>
@@ -11378,25 +10517,7 @@
           <w:sz w:val="28"/>
           <w:szCs w:val="28"/>
         </w:rPr>
-        <w:t xml:space="preserve">while </w:t>
-      </w:r>
-      <w:proofErr w:type="spellStart"/>
-      <w:r>
-        <w:rPr>
-          <w:rFonts w:asciiTheme="minorEastAsia" w:hAnsiTheme="minorEastAsia"/>
-          <w:sz w:val="28"/>
-          <w:szCs w:val="28"/>
-        </w:rPr>
-        <w:t>i</w:t>
-      </w:r>
-      <w:proofErr w:type="spellEnd"/>
-      <w:r>
-        <w:rPr>
-          <w:rFonts w:asciiTheme="minorEastAsia" w:hAnsiTheme="minorEastAsia"/>
-          <w:sz w:val="28"/>
-          <w:szCs w:val="28"/>
-        </w:rPr>
-        <w:t xml:space="preserve"> &lt; 6:</w:t>
+        <w:t>while i &lt; 6:</w:t>
       </w:r>
     </w:p>
     <w:p>
@@ -12032,21 +11153,8 @@
           <w:szCs w:val="18"/>
           <w:bdr w:val="none" w:sz="0" w:space="0" w:color="auto" w:frame="1"/>
         </w:rPr>
-        <w:t xml:space="preserve"> </w:t>
-      </w:r>
-      <w:proofErr w:type="spellStart"/>
-      <w:r>
-        <w:rPr>
-          <w:rStyle w:val="pln"/>
-          <w:rFonts w:ascii="Consolas" w:hAnsi="Consolas" w:cs="Consolas"/>
-          <w:color w:val="000000"/>
-          <w:sz w:val="18"/>
-          <w:szCs w:val="18"/>
-          <w:bdr w:val="none" w:sz="0" w:space="0" w:color="auto" w:frame="1"/>
-        </w:rPr>
-        <w:t>dict</w:t>
-      </w:r>
-      <w:proofErr w:type="spellEnd"/>
+        <w:t xml:space="preserve"> dict</w:t>
+      </w:r>
     </w:p>
     <w:p>
       <w:pPr>
@@ -12078,25 +11186,7 @@
           <w:sz w:val="28"/>
           <w:szCs w:val="28"/>
         </w:rPr>
-        <w:t>判断</w:t>
-      </w:r>
-      <w:proofErr w:type="spellStart"/>
-      <w:r>
-        <w:rPr>
-          <w:rFonts w:asciiTheme="minorEastAsia" w:hAnsiTheme="minorEastAsia" w:hint="eastAsia"/>
-          <w:sz w:val="28"/>
-          <w:szCs w:val="28"/>
-        </w:rPr>
-        <w:t>dict</w:t>
-      </w:r>
-      <w:proofErr w:type="spellEnd"/>
-      <w:r>
-        <w:rPr>
-          <w:rFonts w:asciiTheme="minorEastAsia" w:hAnsiTheme="minorEastAsia" w:hint="eastAsia"/>
-          <w:sz w:val="28"/>
-          <w:szCs w:val="28"/>
-        </w:rPr>
-        <w:t>里</w:t>
+        <w:t>判断dict里</w:t>
       </w:r>
       <w:r>
         <w:rPr>
@@ -12162,23 +11252,13 @@
         </w:rPr>
         <w:t>key和</w:t>
       </w:r>
-      <w:proofErr w:type="spellStart"/>
-      <w:r>
-        <w:rPr>
-          <w:rFonts w:asciiTheme="minorEastAsia" w:hAnsiTheme="minorEastAsia"/>
-          <w:sz w:val="28"/>
-          <w:szCs w:val="28"/>
-        </w:rPr>
-        <w:t>dict</w:t>
-      </w:r>
-      <w:proofErr w:type="spellEnd"/>
-      <w:r>
-        <w:rPr>
-          <w:rFonts w:asciiTheme="minorEastAsia" w:hAnsiTheme="minorEastAsia"/>
-          <w:sz w:val="28"/>
-          <w:szCs w:val="28"/>
-        </w:rPr>
-        <w:t>也是按字符来</w:t>
+      <w:r>
+        <w:rPr>
+          <w:rFonts w:asciiTheme="minorEastAsia" w:hAnsiTheme="minorEastAsia"/>
+          <w:sz w:val="28"/>
+          <w:szCs w:val="28"/>
+        </w:rPr>
+        <w:t>dict也是按字符来</w:t>
       </w:r>
       <w:r>
         <w:rPr>
@@ -12228,23 +11308,13 @@
         </w:rPr>
         <w:t>那么只要</w:t>
       </w:r>
-      <w:proofErr w:type="spellStart"/>
-      <w:r>
-        <w:rPr>
-          <w:rFonts w:asciiTheme="minorEastAsia" w:hAnsiTheme="minorEastAsia" w:hint="eastAsia"/>
-          <w:sz w:val="28"/>
-          <w:szCs w:val="28"/>
-        </w:rPr>
-        <w:t>dict</w:t>
-      </w:r>
-      <w:proofErr w:type="spellEnd"/>
-      <w:r>
-        <w:rPr>
-          <w:rFonts w:asciiTheme="minorEastAsia" w:hAnsiTheme="minorEastAsia" w:hint="eastAsia"/>
-          <w:sz w:val="28"/>
-          <w:szCs w:val="28"/>
-        </w:rPr>
-        <w:t>里含有</w:t>
+      <w:r>
+        <w:rPr>
+          <w:rFonts w:asciiTheme="minorEastAsia" w:hAnsiTheme="minorEastAsia" w:hint="eastAsia"/>
+          <w:sz w:val="28"/>
+          <w:szCs w:val="28"/>
+        </w:rPr>
+        <w:t>dict里含有</w:t>
       </w:r>
       <w:r>
         <w:rPr>
@@ -12422,25 +11492,7 @@
           <w:sz w:val="28"/>
           <w:szCs w:val="28"/>
         </w:rPr>
-        <w:t xml:space="preserve">stuff = </w:t>
-      </w:r>
-      <w:proofErr w:type="spellStart"/>
-      <w:r>
-        <w:rPr>
-          <w:rFonts w:asciiTheme="minorEastAsia" w:hAnsiTheme="minorEastAsia"/>
-          <w:sz w:val="28"/>
-          <w:szCs w:val="28"/>
-        </w:rPr>
-        <w:t>ten_things.split</w:t>
-      </w:r>
-      <w:proofErr w:type="spellEnd"/>
-      <w:r>
-        <w:rPr>
-          <w:rFonts w:asciiTheme="minorEastAsia" w:hAnsiTheme="minorEastAsia"/>
-          <w:sz w:val="28"/>
-          <w:szCs w:val="28"/>
-        </w:rPr>
-        <w:t>(' ')</w:t>
+        <w:t>stuff = ten_things.split(' ')</w:t>
       </w:r>
       <w:r>
         <w:rPr>
@@ -12974,7 +12026,6 @@
           <w:szCs w:val="18"/>
         </w:rPr>
       </w:pPr>
-      <w:proofErr w:type="spellStart"/>
       <w:r>
         <w:rPr>
           <w:rFonts w:ascii="Consolas" w:eastAsia="宋体" w:hAnsi="Consolas" w:cs="Consolas"/>
@@ -13008,7 +12059,6 @@
         </w:rPr>
         <w:t>get</w:t>
       </w:r>
-      <w:proofErr w:type="spellEnd"/>
       <w:r>
         <w:rPr>
           <w:rFonts w:ascii="Consolas" w:eastAsia="宋体" w:hAnsi="Consolas" w:cs="Consolas"/>
@@ -13303,7 +12353,6 @@
           <w:bdr w:val="none" w:sz="0" w:space="0" w:color="auto" w:frame="1"/>
         </w:rPr>
       </w:pPr>
-      <w:proofErr w:type="spellStart"/>
       <w:r>
         <w:rPr>
           <w:rStyle w:val="hl-identifier"/>
@@ -13315,7 +12364,6 @@
         </w:rPr>
         <w:t>dict</w:t>
       </w:r>
-      <w:proofErr w:type="spellEnd"/>
       <w:r>
         <w:rPr>
           <w:rStyle w:val="hl-code"/>
@@ -13426,7 +12474,6 @@
         </w:rPr>
         <w:t>'</w:t>
       </w:r>
-      <w:proofErr w:type="spellStart"/>
       <w:r>
         <w:rPr>
           <w:rStyle w:val="hl-string"/>
@@ -13438,7 +12485,6 @@
         </w:rPr>
         <w:t>Runoob</w:t>
       </w:r>
-      <w:proofErr w:type="spellEnd"/>
       <w:r>
         <w:rPr>
           <w:rStyle w:val="hl-quotes"/>
@@ -13516,7 +12562,6 @@
         </w:rPr>
         <w:t>'</w:t>
       </w:r>
-      <w:proofErr w:type="spellStart"/>
       <w:r>
         <w:rPr>
           <w:rStyle w:val="hl-string"/>
@@ -13528,7 +12573,6 @@
         </w:rPr>
         <w:t>taobao</w:t>
       </w:r>
-      <w:proofErr w:type="spellEnd"/>
       <w:r>
         <w:rPr>
           <w:rStyle w:val="hl-quotes"/>
@@ -13688,7 +12732,6 @@
         </w:rPr>
         <w:t xml:space="preserve"> % </w:t>
       </w:r>
-      <w:proofErr w:type="spellStart"/>
       <w:r>
         <w:rPr>
           <w:rStyle w:val="hl-identifier"/>
@@ -13722,7 +12765,6 @@
         </w:rPr>
         <w:t>items</w:t>
       </w:r>
-      <w:proofErr w:type="spellEnd"/>
       <w:r>
         <w:rPr>
           <w:rStyle w:val="hl-brackets"/>
@@ -13832,7 +12874,6 @@
         </w:rPr>
         <w:t xml:space="preserve"> </w:t>
       </w:r>
-      <w:proofErr w:type="spellStart"/>
       <w:r>
         <w:rPr>
           <w:rStyle w:val="hl-identifier"/>
@@ -13866,7 +12907,6 @@
         </w:rPr>
         <w:t>values</w:t>
       </w:r>
-      <w:proofErr w:type="spellEnd"/>
       <w:r>
         <w:rPr>
           <w:rStyle w:val="hl-code"/>
@@ -13900,7 +12940,6 @@
         </w:rPr>
         <w:t xml:space="preserve"> </w:t>
       </w:r>
-      <w:proofErr w:type="spellStart"/>
       <w:r>
         <w:rPr>
           <w:rStyle w:val="hl-identifier"/>
@@ -13934,7 +12973,6 @@
         </w:rPr>
         <w:t>items</w:t>
       </w:r>
-      <w:proofErr w:type="spellEnd"/>
       <w:r>
         <w:rPr>
           <w:rStyle w:val="hl-brackets"/>
@@ -13993,7 +13031,6 @@
         </w:rPr>
         <w:t xml:space="preserve"> </w:t>
       </w:r>
-      <w:proofErr w:type="spellStart"/>
       <w:r>
         <w:rPr>
           <w:rStyle w:val="hl-identifier"/>
@@ -14027,7 +13064,6 @@
         </w:rPr>
         <w:t>values</w:t>
       </w:r>
-      <w:proofErr w:type="spellEnd"/>
     </w:p>
     <w:p>
       <w:pPr>
@@ -14214,9 +13250,30 @@
           <w:szCs w:val="18"/>
           <w:bdr w:val="none" w:sz="0" w:space="0" w:color="auto" w:frame="1"/>
         </w:rPr>
-        <w:t>'</w:t>
-      </w:r>
-      <w:proofErr w:type="spellStart"/>
+        <w:t>'taobao'</w:t>
+      </w:r>
+      <w:r>
+        <w:rPr>
+          <w:rStyle w:val="pun"/>
+          <w:rFonts w:ascii="Consolas" w:hAnsi="Consolas" w:cs="Consolas"/>
+          <w:color w:val="666600"/>
+          <w:sz w:val="18"/>
+          <w:szCs w:val="18"/>
+          <w:bdr w:val="none" w:sz="0" w:space="0" w:color="auto" w:frame="1"/>
+        </w:rPr>
+        <w:t>,</w:t>
+      </w:r>
+      <w:r>
+        <w:rPr>
+          <w:rStyle w:val="pln"/>
+          <w:rFonts w:ascii="Consolas" w:hAnsi="Consolas" w:cs="Consolas"/>
+          <w:color w:val="000000"/>
+          <w:sz w:val="18"/>
+          <w:szCs w:val="18"/>
+          <w:bdr w:val="none" w:sz="0" w:space="0" w:color="auto" w:frame="1"/>
+        </w:rPr>
+        <w:t xml:space="preserve"> </w:t>
+      </w:r>
       <w:r>
         <w:rPr>
           <w:rStyle w:val="str"/>
@@ -14226,9 +13283,41 @@
           <w:szCs w:val="18"/>
           <w:bdr w:val="none" w:sz="0" w:space="0" w:color="auto" w:frame="1"/>
         </w:rPr>
-        <w:t>taobao</w:t>
-      </w:r>
-      <w:proofErr w:type="spellEnd"/>
+        <w:t>'www.taobao.com'</w:t>
+      </w:r>
+      <w:r>
+        <w:rPr>
+          <w:rStyle w:val="pun"/>
+          <w:rFonts w:ascii="Consolas" w:hAnsi="Consolas" w:cs="Consolas"/>
+          <w:color w:val="666600"/>
+          <w:sz w:val="18"/>
+          <w:szCs w:val="18"/>
+          <w:bdr w:val="none" w:sz="0" w:space="0" w:color="auto" w:frame="1"/>
+        </w:rPr>
+        <w:t>),</w:t>
+      </w:r>
+      <w:r>
+        <w:rPr>
+          <w:rStyle w:val="pln"/>
+          <w:rFonts w:ascii="Consolas" w:hAnsi="Consolas" w:cs="Consolas"/>
+          <w:color w:val="000000"/>
+          <w:sz w:val="18"/>
+          <w:szCs w:val="18"/>
+          <w:bdr w:val="none" w:sz="0" w:space="0" w:color="auto" w:frame="1"/>
+        </w:rPr>
+        <w:t xml:space="preserve"> </w:t>
+      </w:r>
+      <w:r>
+        <w:rPr>
+          <w:rStyle w:val="pun"/>
+          <w:rFonts w:ascii="Consolas" w:hAnsi="Consolas" w:cs="Consolas"/>
+          <w:color w:val="666600"/>
+          <w:sz w:val="18"/>
+          <w:szCs w:val="18"/>
+          <w:bdr w:val="none" w:sz="0" w:space="0" w:color="auto" w:frame="1"/>
+        </w:rPr>
+        <w:t>(</w:t>
+      </w:r>
       <w:r>
         <w:rPr>
           <w:rStyle w:val="str"/>
@@ -14238,108 +13327,7 @@
           <w:szCs w:val="18"/>
           <w:bdr w:val="none" w:sz="0" w:space="0" w:color="auto" w:frame="1"/>
         </w:rPr>
-        <w:t>'</w:t>
-      </w:r>
-      <w:r>
-        <w:rPr>
-          <w:rStyle w:val="pun"/>
-          <w:rFonts w:ascii="Consolas" w:hAnsi="Consolas" w:cs="Consolas"/>
-          <w:color w:val="666600"/>
-          <w:sz w:val="18"/>
-          <w:szCs w:val="18"/>
-          <w:bdr w:val="none" w:sz="0" w:space="0" w:color="auto" w:frame="1"/>
-        </w:rPr>
-        <w:t>,</w:t>
-      </w:r>
-      <w:r>
-        <w:rPr>
-          <w:rStyle w:val="pln"/>
-          <w:rFonts w:ascii="Consolas" w:hAnsi="Consolas" w:cs="Consolas"/>
-          <w:color w:val="000000"/>
-          <w:sz w:val="18"/>
-          <w:szCs w:val="18"/>
-          <w:bdr w:val="none" w:sz="0" w:space="0" w:color="auto" w:frame="1"/>
-        </w:rPr>
-        <w:t xml:space="preserve"> </w:t>
-      </w:r>
-      <w:r>
-        <w:rPr>
-          <w:rStyle w:val="str"/>
-          <w:rFonts w:ascii="Consolas" w:hAnsi="Consolas" w:cs="Consolas"/>
-          <w:color w:val="008800"/>
-          <w:sz w:val="18"/>
-          <w:szCs w:val="18"/>
-          <w:bdr w:val="none" w:sz="0" w:space="0" w:color="auto" w:frame="1"/>
-        </w:rPr>
-        <w:t>'www.taobao.com'</w:t>
-      </w:r>
-      <w:r>
-        <w:rPr>
-          <w:rStyle w:val="pun"/>
-          <w:rFonts w:ascii="Consolas" w:hAnsi="Consolas" w:cs="Consolas"/>
-          <w:color w:val="666600"/>
-          <w:sz w:val="18"/>
-          <w:szCs w:val="18"/>
-          <w:bdr w:val="none" w:sz="0" w:space="0" w:color="auto" w:frame="1"/>
-        </w:rPr>
-        <w:t>),</w:t>
-      </w:r>
-      <w:r>
-        <w:rPr>
-          <w:rStyle w:val="pln"/>
-          <w:rFonts w:ascii="Consolas" w:hAnsi="Consolas" w:cs="Consolas"/>
-          <w:color w:val="000000"/>
-          <w:sz w:val="18"/>
-          <w:szCs w:val="18"/>
-          <w:bdr w:val="none" w:sz="0" w:space="0" w:color="auto" w:frame="1"/>
-        </w:rPr>
-        <w:t xml:space="preserve"> </w:t>
-      </w:r>
-      <w:r>
-        <w:rPr>
-          <w:rStyle w:val="pun"/>
-          <w:rFonts w:ascii="Consolas" w:hAnsi="Consolas" w:cs="Consolas"/>
-          <w:color w:val="666600"/>
-          <w:sz w:val="18"/>
-          <w:szCs w:val="18"/>
-          <w:bdr w:val="none" w:sz="0" w:space="0" w:color="auto" w:frame="1"/>
-        </w:rPr>
-        <w:t>(</w:t>
-      </w:r>
-      <w:r>
-        <w:rPr>
-          <w:rStyle w:val="str"/>
-          <w:rFonts w:ascii="Consolas" w:hAnsi="Consolas" w:cs="Consolas"/>
-          <w:color w:val="008800"/>
-          <w:sz w:val="18"/>
-          <w:szCs w:val="18"/>
-          <w:bdr w:val="none" w:sz="0" w:space="0" w:color="auto" w:frame="1"/>
-        </w:rPr>
-        <w:t>'</w:t>
-      </w:r>
-      <w:proofErr w:type="spellStart"/>
-      <w:r>
-        <w:rPr>
-          <w:rStyle w:val="str"/>
-          <w:rFonts w:ascii="Consolas" w:hAnsi="Consolas" w:cs="Consolas"/>
-          <w:color w:val="008800"/>
-          <w:sz w:val="18"/>
-          <w:szCs w:val="18"/>
-          <w:bdr w:val="none" w:sz="0" w:space="0" w:color="auto" w:frame="1"/>
-        </w:rPr>
-        <w:t>Runoob</w:t>
-      </w:r>
-      <w:proofErr w:type="spellEnd"/>
-      <w:r>
-        <w:rPr>
-          <w:rStyle w:val="str"/>
-          <w:rFonts w:ascii="Consolas" w:hAnsi="Consolas" w:cs="Consolas"/>
-          <w:color w:val="008800"/>
-          <w:sz w:val="18"/>
-          <w:szCs w:val="18"/>
-          <w:bdr w:val="none" w:sz="0" w:space="0" w:color="auto" w:frame="1"/>
-        </w:rPr>
-        <w:t>'</w:t>
+        <w:t>'Runoob'</w:t>
       </w:r>
       <w:r>
         <w:rPr>
@@ -14495,7 +13483,6 @@
           <w:bdr w:val="none" w:sz="0" w:space="0" w:color="auto" w:frame="1"/>
         </w:rPr>
       </w:pPr>
-      <w:proofErr w:type="spellStart"/>
       <w:r>
         <w:rPr>
           <w:rStyle w:val="pln"/>
@@ -14505,19 +13492,7 @@
           <w:szCs w:val="18"/>
           <w:bdr w:val="none" w:sz="0" w:space="0" w:color="auto" w:frame="1"/>
         </w:rPr>
-        <w:t>taobao</w:t>
-      </w:r>
-      <w:proofErr w:type="spellEnd"/>
-      <w:r>
-        <w:rPr>
-          <w:rStyle w:val="pln"/>
-          <w:rFonts w:ascii="Consolas" w:hAnsi="Consolas" w:cs="Consolas"/>
-          <w:color w:val="000000"/>
-          <w:sz w:val="18"/>
-          <w:szCs w:val="18"/>
-          <w:bdr w:val="none" w:sz="0" w:space="0" w:color="auto" w:frame="1"/>
-        </w:rPr>
-        <w:t xml:space="preserve"> www</w:t>
+        <w:t>taobao www</w:t>
       </w:r>
       <w:r>
         <w:rPr>
@@ -14583,7 +13558,6 @@
           <w:szCs w:val="18"/>
         </w:rPr>
       </w:pPr>
-      <w:proofErr w:type="spellStart"/>
       <w:r>
         <w:rPr>
           <w:rStyle w:val="typ"/>
@@ -14595,7 +13569,6 @@
         </w:rPr>
         <w:t>Runoob</w:t>
       </w:r>
-      <w:proofErr w:type="spellEnd"/>
       <w:r>
         <w:rPr>
           <w:rStyle w:val="pln"/>
@@ -14748,23 +13721,22 @@
           <w:rFonts w:asciiTheme="minorEastAsia" w:hAnsiTheme="minorEastAsia"/>
           <w:szCs w:val="21"/>
         </w:rPr>
-        <w:t xml:space="preserve">class </w:t>
-      </w:r>
-      <w:proofErr w:type="spellStart"/>
-      <w:r>
+        <w:t>class MyClass:</w:t>
+      </w:r>
+    </w:p>
+    <w:p>
+      <w:pPr>
         <w:rPr>
           <w:rFonts w:asciiTheme="minorEastAsia" w:hAnsiTheme="minorEastAsia"/>
           <w:szCs w:val="21"/>
         </w:rPr>
-        <w:t>MyClass</w:t>
-      </w:r>
-      <w:proofErr w:type="spellEnd"/>
-      <w:r>
-        <w:rPr>
-          <w:rFonts w:asciiTheme="minorEastAsia" w:hAnsiTheme="minorEastAsia"/>
+      </w:pPr>
+      <w:r>
+        <w:rPr>
+          <w:rFonts w:asciiTheme="minorEastAsia" w:hAnsiTheme="minorEastAsia" w:hint="eastAsia"/>
           <w:szCs w:val="21"/>
         </w:rPr>
-        <w:t>:</w:t>
+        <w:t xml:space="preserve">    """一个简单的类实例"""</w:t>
       </w:r>
     </w:p>
     <w:p>
@@ -14776,10 +13748,10 @@
       </w:pPr>
       <w:r>
         <w:rPr>
-          <w:rFonts w:asciiTheme="minorEastAsia" w:hAnsiTheme="minorEastAsia" w:hint="eastAsia"/>
+          <w:rFonts w:asciiTheme="minorEastAsia" w:hAnsiTheme="minorEastAsia"/>
           <w:szCs w:val="21"/>
         </w:rPr>
-        <w:t xml:space="preserve">    """一个简单的类实例"""</w:t>
+        <w:t xml:space="preserve">    i = 12345</w:t>
       </w:r>
     </w:p>
     <w:p>
@@ -14794,23 +13766,22 @@
           <w:rFonts w:asciiTheme="minorEastAsia" w:hAnsiTheme="minorEastAsia"/>
           <w:szCs w:val="21"/>
         </w:rPr>
-        <w:t xml:space="preserve">    </w:t>
-      </w:r>
-      <w:proofErr w:type="spellStart"/>
-      <w:r>
+        <w:t xml:space="preserve">    def f(self):</w:t>
+      </w:r>
+    </w:p>
+    <w:p>
+      <w:pPr>
         <w:rPr>
           <w:rFonts w:asciiTheme="minorEastAsia" w:hAnsiTheme="minorEastAsia"/>
           <w:szCs w:val="21"/>
         </w:rPr>
-        <w:t>i</w:t>
-      </w:r>
-      <w:proofErr w:type="spellEnd"/>
+      </w:pPr>
       <w:r>
         <w:rPr>
           <w:rFonts w:asciiTheme="minorEastAsia" w:hAnsiTheme="minorEastAsia"/>
           <w:szCs w:val="21"/>
         </w:rPr>
-        <w:t xml:space="preserve"> = 12345</w:t>
+        <w:t xml:space="preserve">        return 'hello world'</w:t>
       </w:r>
     </w:p>
     <w:p>
@@ -14825,7 +13796,7 @@
           <w:rFonts w:asciiTheme="minorEastAsia" w:hAnsiTheme="minorEastAsia"/>
           <w:szCs w:val="21"/>
         </w:rPr>
-        <w:t xml:space="preserve">    def f(self):</w:t>
+        <w:t xml:space="preserve"> </w:t>
       </w:r>
     </w:p>
     <w:p>
@@ -14837,10 +13808,10 @@
       </w:pPr>
       <w:r>
         <w:rPr>
-          <w:rFonts w:asciiTheme="minorEastAsia" w:hAnsiTheme="minorEastAsia"/>
+          <w:rFonts w:asciiTheme="minorEastAsia" w:hAnsiTheme="minorEastAsia" w:hint="eastAsia"/>
           <w:szCs w:val="21"/>
         </w:rPr>
-        <w:t xml:space="preserve">        return 'hello world'</w:t>
+        <w:t># 实例化类</w:t>
       </w:r>
     </w:p>
     <w:p>
@@ -14855,6 +13826,21 @@
           <w:rFonts w:asciiTheme="minorEastAsia" w:hAnsiTheme="minorEastAsia"/>
           <w:szCs w:val="21"/>
         </w:rPr>
+        <w:t>x = MyClass()</w:t>
+      </w:r>
+    </w:p>
+    <w:p>
+      <w:pPr>
+        <w:rPr>
+          <w:rFonts w:asciiTheme="minorEastAsia" w:hAnsiTheme="minorEastAsia"/>
+          <w:szCs w:val="21"/>
+        </w:rPr>
+      </w:pPr>
+      <w:r>
+        <w:rPr>
+          <w:rFonts w:asciiTheme="minorEastAsia" w:hAnsiTheme="minorEastAsia"/>
+          <w:szCs w:val="21"/>
+        </w:rPr>
         <w:t xml:space="preserve"> </w:t>
       </w:r>
     </w:p>
@@ -14870,7 +13856,7 @@
           <w:rFonts w:asciiTheme="minorEastAsia" w:hAnsiTheme="minorEastAsia" w:hint="eastAsia"/>
           <w:szCs w:val="21"/>
         </w:rPr>
-        <w:t># 实例化类</w:t>
+        <w:t># 访问类的属性和方法</w:t>
       </w:r>
     </w:p>
     <w:p>
@@ -14882,26 +13868,98 @@
       </w:pPr>
       <w:r>
         <w:rPr>
-          <w:rFonts w:asciiTheme="minorEastAsia" w:hAnsiTheme="minorEastAsia"/>
+          <w:rFonts w:asciiTheme="minorEastAsia" w:hAnsiTheme="minorEastAsia" w:hint="eastAsia"/>
           <w:szCs w:val="21"/>
         </w:rPr>
-        <w:t xml:space="preserve">x = </w:t>
-      </w:r>
-      <w:proofErr w:type="spellStart"/>
-      <w:r>
+        <w:t>print("MyClass 类的属性 i 为：", x.i)</w:t>
+      </w:r>
+    </w:p>
+    <w:p>
+      <w:pPr>
         <w:rPr>
           <w:rFonts w:asciiTheme="minorEastAsia" w:hAnsiTheme="minorEastAsia"/>
           <w:szCs w:val="21"/>
         </w:rPr>
-        <w:t>MyClass</w:t>
-      </w:r>
-      <w:proofErr w:type="spellEnd"/>
-      <w:r>
-        <w:rPr>
-          <w:rFonts w:asciiTheme="minorEastAsia" w:hAnsiTheme="minorEastAsia"/>
+      </w:pPr>
+      <w:r>
+        <w:rPr>
+          <w:rFonts w:asciiTheme="minorEastAsia" w:hAnsiTheme="minorEastAsia" w:hint="eastAsia"/>
           <w:szCs w:val="21"/>
         </w:rPr>
-        <w:t>()</w:t>
+        <w:t>print("MyClass 类的方法 f 输出为：", x.f())</w:t>
+      </w:r>
+    </w:p>
+    <w:p>
+      <w:pPr>
+        <w:rPr>
+          <w:rFonts w:asciiTheme="minorEastAsia" w:hAnsiTheme="minorEastAsia"/>
+          <w:sz w:val="28"/>
+          <w:szCs w:val="28"/>
+        </w:rPr>
+      </w:pPr>
+      <w:r>
+        <w:rPr>
+          <w:rFonts w:asciiTheme="minorEastAsia" w:hAnsiTheme="minorEastAsia" w:hint="eastAsia"/>
+          <w:sz w:val="28"/>
+          <w:szCs w:val="28"/>
+        </w:rPr>
+        <w:t>其中</w:t>
+      </w:r>
+      <w:r>
+        <w:rPr>
+          <w:rFonts w:asciiTheme="minorEastAsia" w:hAnsiTheme="minorEastAsia"/>
+          <w:sz w:val="28"/>
+          <w:szCs w:val="28"/>
+        </w:rPr>
+        <w:t>有所不同</w:t>
+      </w:r>
+      <w:r>
+        <w:rPr>
+          <w:rFonts w:asciiTheme="minorEastAsia" w:hAnsiTheme="minorEastAsia" w:hint="eastAsia"/>
+          <w:sz w:val="28"/>
+          <w:szCs w:val="28"/>
+        </w:rPr>
+        <w:t>的</w:t>
+      </w:r>
+      <w:r>
+        <w:rPr>
+          <w:rFonts w:asciiTheme="minorEastAsia" w:hAnsiTheme="minorEastAsia"/>
+          <w:sz w:val="28"/>
+          <w:szCs w:val="28"/>
+        </w:rPr>
+        <w:t>是，</w:t>
+      </w:r>
+      <w:r>
+        <w:rPr>
+          <w:rFonts w:asciiTheme="minorEastAsia" w:hAnsiTheme="minorEastAsia" w:hint="eastAsia"/>
+          <w:sz w:val="28"/>
+          <w:szCs w:val="28"/>
+        </w:rPr>
+        <w:t>python的</w:t>
+      </w:r>
+      <w:r>
+        <w:rPr>
+          <w:rFonts w:asciiTheme="minorEastAsia" w:hAnsiTheme="minorEastAsia"/>
+          <w:sz w:val="28"/>
+          <w:szCs w:val="28"/>
+        </w:rPr>
+        <w:t>类</w:t>
+      </w:r>
+      <w:r>
+        <w:rPr>
+          <w:rFonts w:asciiTheme="minorEastAsia" w:hAnsiTheme="minorEastAsia" w:hint="eastAsia"/>
+          <w:sz w:val="28"/>
+          <w:szCs w:val="28"/>
+        </w:rPr>
+        <w:t>一般</w:t>
+      </w:r>
+      <w:r>
+        <w:rPr>
+          <w:rFonts w:asciiTheme="minorEastAsia" w:hAnsiTheme="minorEastAsia"/>
+          <w:sz w:val="28"/>
+          <w:szCs w:val="28"/>
+        </w:rPr>
+        <w:t>需要定义构造函数来传递参数，用法例子如下：</w:t>
       </w:r>
     </w:p>
     <w:p>
@@ -14913,9 +13971,39 @@
       </w:pPr>
       <w:r>
         <w:rPr>
-          <w:rFonts w:asciiTheme="minorEastAsia" w:hAnsiTheme="minorEastAsia"/>
+          <w:rFonts w:asciiTheme="minorEastAsia" w:hAnsiTheme="minorEastAsia" w:hint="eastAsia"/>
           <w:szCs w:val="21"/>
         </w:rPr>
+        <w:t>实例(Python 3.0+)</w:t>
+      </w:r>
+    </w:p>
+    <w:p>
+      <w:pPr>
+        <w:rPr>
+          <w:rFonts w:asciiTheme="minorEastAsia" w:hAnsiTheme="minorEastAsia"/>
+          <w:szCs w:val="21"/>
+        </w:rPr>
+      </w:pPr>
+      <w:r>
+        <w:rPr>
+          <w:rFonts w:asciiTheme="minorEastAsia" w:hAnsiTheme="minorEastAsia"/>
+          <w:szCs w:val="21"/>
+        </w:rPr>
+        <w:t>#!/usr/bin/python3</w:t>
+      </w:r>
+    </w:p>
+    <w:p>
+      <w:pPr>
+        <w:rPr>
+          <w:rFonts w:asciiTheme="minorEastAsia" w:hAnsiTheme="minorEastAsia"/>
+          <w:szCs w:val="21"/>
+        </w:rPr>
+      </w:pPr>
+      <w:r>
+        <w:rPr>
+          <w:rFonts w:asciiTheme="minorEastAsia" w:hAnsiTheme="minorEastAsia"/>
+          <w:szCs w:val="21"/>
+        </w:rPr>
         <w:t xml:space="preserve"> </w:t>
       </w:r>
     </w:p>
@@ -14928,10 +14016,10 @@
       </w:pPr>
       <w:r>
         <w:rPr>
-          <w:rFonts w:asciiTheme="minorEastAsia" w:hAnsiTheme="minorEastAsia" w:hint="eastAsia"/>
+          <w:rFonts w:asciiTheme="minorEastAsia" w:hAnsiTheme="minorEastAsia"/>
           <w:szCs w:val="21"/>
         </w:rPr>
-        <w:t># 访问类的属性和方法</w:t>
+        <w:t>class Complex:</w:t>
       </w:r>
     </w:p>
     <w:p>
@@ -14943,58 +14031,55 @@
       </w:pPr>
       <w:r>
         <w:rPr>
-          <w:rFonts w:asciiTheme="minorEastAsia" w:hAnsiTheme="minorEastAsia" w:hint="eastAsia"/>
+          <w:rFonts w:asciiTheme="minorEastAsia" w:hAnsiTheme="minorEastAsia"/>
           <w:szCs w:val="21"/>
         </w:rPr>
-        <w:t>print("</w:t>
-      </w:r>
-      <w:proofErr w:type="spellStart"/>
-      <w:r>
-        <w:rPr>
-          <w:rFonts w:asciiTheme="minorEastAsia" w:hAnsiTheme="minorEastAsia" w:hint="eastAsia"/>
+        <w:t xml:space="preserve">    def __init__(self, realpart, imagpart):</w:t>
+      </w:r>
+    </w:p>
+    <w:p>
+      <w:pPr>
+        <w:rPr>
+          <w:rFonts w:asciiTheme="minorEastAsia" w:hAnsiTheme="minorEastAsia"/>
           <w:szCs w:val="21"/>
         </w:rPr>
-        <w:t>MyClass</w:t>
-      </w:r>
-      <w:proofErr w:type="spellEnd"/>
-      <w:r>
-        <w:rPr>
-          <w:rFonts w:asciiTheme="minorEastAsia" w:hAnsiTheme="minorEastAsia" w:hint="eastAsia"/>
+      </w:pPr>
+      <w:r>
+        <w:rPr>
+          <w:rFonts w:asciiTheme="minorEastAsia" w:hAnsiTheme="minorEastAsia"/>
           <w:szCs w:val="21"/>
         </w:rPr>
-        <w:t xml:space="preserve"> 类的属性 </w:t>
-      </w:r>
-      <w:proofErr w:type="spellStart"/>
-      <w:r>
-        <w:rPr>
-          <w:rFonts w:asciiTheme="minorEastAsia" w:hAnsiTheme="minorEastAsia" w:hint="eastAsia"/>
+        <w:t xml:space="preserve">        self.r = realpart</w:t>
+      </w:r>
+    </w:p>
+    <w:p>
+      <w:pPr>
+        <w:rPr>
+          <w:rFonts w:asciiTheme="minorEastAsia" w:hAnsiTheme="minorEastAsia"/>
           <w:szCs w:val="21"/>
         </w:rPr>
-        <w:t>i</w:t>
-      </w:r>
-      <w:proofErr w:type="spellEnd"/>
-      <w:r>
-        <w:rPr>
-          <w:rFonts w:asciiTheme="minorEastAsia" w:hAnsiTheme="minorEastAsia" w:hint="eastAsia"/>
+      </w:pPr>
+      <w:r>
+        <w:rPr>
+          <w:rFonts w:asciiTheme="minorEastAsia" w:hAnsiTheme="minorEastAsia"/>
           <w:szCs w:val="21"/>
         </w:rPr>
-        <w:t xml:space="preserve"> 为：", </w:t>
-      </w:r>
-      <w:proofErr w:type="spellStart"/>
-      <w:r>
-        <w:rPr>
-          <w:rFonts w:asciiTheme="minorEastAsia" w:hAnsiTheme="minorEastAsia" w:hint="eastAsia"/>
+        <w:t xml:space="preserve">        self.i = imagpart</w:t>
+      </w:r>
+    </w:p>
+    <w:p>
+      <w:pPr>
+        <w:rPr>
+          <w:rFonts w:asciiTheme="minorEastAsia" w:hAnsiTheme="minorEastAsia"/>
           <w:szCs w:val="21"/>
         </w:rPr>
-        <w:t>x.i</w:t>
-      </w:r>
-      <w:proofErr w:type="spellEnd"/>
-      <w:r>
-        <w:rPr>
-          <w:rFonts w:asciiTheme="minorEastAsia" w:hAnsiTheme="minorEastAsia" w:hint="eastAsia"/>
+      </w:pPr>
+      <w:r>
+        <w:rPr>
+          <w:rFonts w:asciiTheme="minorEastAsia" w:hAnsiTheme="minorEastAsia"/>
           <w:szCs w:val="21"/>
         </w:rPr>
-        <w:t>)</w:t>
+        <w:t>x = Complex(3.0, -4.5)</w:t>
       </w:r>
     </w:p>
     <w:p>
@@ -15009,39 +14094,7 @@
           <w:rFonts w:asciiTheme="minorEastAsia" w:hAnsiTheme="minorEastAsia" w:hint="eastAsia"/>
           <w:szCs w:val="21"/>
         </w:rPr>
-        <w:t>print("</w:t>
-      </w:r>
-      <w:proofErr w:type="spellStart"/>
-      <w:r>
-        <w:rPr>
-          <w:rFonts w:asciiTheme="minorEastAsia" w:hAnsiTheme="minorEastAsia" w:hint="eastAsia"/>
-          <w:szCs w:val="21"/>
-        </w:rPr>
-        <w:t>MyClass</w:t>
-      </w:r>
-      <w:proofErr w:type="spellEnd"/>
-      <w:r>
-        <w:rPr>
-          <w:rFonts w:asciiTheme="minorEastAsia" w:hAnsiTheme="minorEastAsia" w:hint="eastAsia"/>
-          <w:szCs w:val="21"/>
-        </w:rPr>
-        <w:t xml:space="preserve"> 类的方法 f 输出为：", </w:t>
-      </w:r>
-      <w:proofErr w:type="spellStart"/>
-      <w:r>
-        <w:rPr>
-          <w:rFonts w:asciiTheme="minorEastAsia" w:hAnsiTheme="minorEastAsia" w:hint="eastAsia"/>
-          <w:szCs w:val="21"/>
-        </w:rPr>
-        <w:t>x.f</w:t>
-      </w:r>
-      <w:proofErr w:type="spellEnd"/>
-      <w:r>
-        <w:rPr>
-          <w:rFonts w:asciiTheme="minorEastAsia" w:hAnsiTheme="minorEastAsia" w:hint="eastAsia"/>
-          <w:szCs w:val="21"/>
-        </w:rPr>
-        <w:t>())</w:t>
+        <w:t>print(x.r, x.i)   # 输出结果：3.0 -4.5</w:t>
       </w:r>
     </w:p>
     <w:p>
@@ -15066,348 +14119,10 @@
           <w:sz w:val="28"/>
           <w:szCs w:val="28"/>
         </w:rPr>
-        <w:t>有所不同</w:t>
-      </w:r>
-      <w:r>
-        <w:rPr>
-          <w:rFonts w:asciiTheme="minorEastAsia" w:hAnsiTheme="minorEastAsia" w:hint="eastAsia"/>
-          <w:sz w:val="28"/>
-          <w:szCs w:val="28"/>
-        </w:rPr>
         <w:t>的</w:t>
       </w:r>
       <w:r>
         <w:rPr>
-          <w:rFonts w:asciiTheme="minorEastAsia" w:hAnsiTheme="minorEastAsia"/>
-          <w:sz w:val="28"/>
-          <w:szCs w:val="28"/>
-        </w:rPr>
-        <w:t>是，</w:t>
-      </w:r>
-      <w:r>
-        <w:rPr>
-          <w:rFonts w:asciiTheme="minorEastAsia" w:hAnsiTheme="minorEastAsia" w:hint="eastAsia"/>
-          <w:sz w:val="28"/>
-          <w:szCs w:val="28"/>
-        </w:rPr>
-        <w:t>python的</w:t>
-      </w:r>
-      <w:r>
-        <w:rPr>
-          <w:rFonts w:asciiTheme="minorEastAsia" w:hAnsiTheme="minorEastAsia"/>
-          <w:sz w:val="28"/>
-          <w:szCs w:val="28"/>
-        </w:rPr>
-        <w:t>类</w:t>
-      </w:r>
-      <w:r>
-        <w:rPr>
-          <w:rFonts w:asciiTheme="minorEastAsia" w:hAnsiTheme="minorEastAsia" w:hint="eastAsia"/>
-          <w:sz w:val="28"/>
-          <w:szCs w:val="28"/>
-        </w:rPr>
-        <w:t>一般</w:t>
-      </w:r>
-      <w:r>
-        <w:rPr>
-          <w:rFonts w:asciiTheme="minorEastAsia" w:hAnsiTheme="minorEastAsia"/>
-          <w:sz w:val="28"/>
-          <w:szCs w:val="28"/>
-        </w:rPr>
-        <w:t>需要定义构造函数来传递参数，用法例子如下：</w:t>
-      </w:r>
-    </w:p>
-    <w:p>
-      <w:pPr>
-        <w:rPr>
-          <w:rFonts w:asciiTheme="minorEastAsia" w:hAnsiTheme="minorEastAsia"/>
-          <w:szCs w:val="21"/>
-        </w:rPr>
-      </w:pPr>
-      <w:r>
-        <w:rPr>
-          <w:rFonts w:asciiTheme="minorEastAsia" w:hAnsiTheme="minorEastAsia" w:hint="eastAsia"/>
-          <w:szCs w:val="21"/>
-        </w:rPr>
-        <w:t>实例(Python 3.0+)</w:t>
-      </w:r>
-    </w:p>
-    <w:p>
-      <w:pPr>
-        <w:rPr>
-          <w:rFonts w:asciiTheme="minorEastAsia" w:hAnsiTheme="minorEastAsia"/>
-          <w:szCs w:val="21"/>
-        </w:rPr>
-      </w:pPr>
-      <w:r>
-        <w:rPr>
-          <w:rFonts w:asciiTheme="minorEastAsia" w:hAnsiTheme="minorEastAsia"/>
-          <w:szCs w:val="21"/>
-        </w:rPr>
-        <w:t>#!/usr/bin/python3</w:t>
-      </w:r>
-    </w:p>
-    <w:p>
-      <w:pPr>
-        <w:rPr>
-          <w:rFonts w:asciiTheme="minorEastAsia" w:hAnsiTheme="minorEastAsia"/>
-          <w:szCs w:val="21"/>
-        </w:rPr>
-      </w:pPr>
-      <w:r>
-        <w:rPr>
-          <w:rFonts w:asciiTheme="minorEastAsia" w:hAnsiTheme="minorEastAsia"/>
-          <w:szCs w:val="21"/>
-        </w:rPr>
-        <w:t xml:space="preserve"> </w:t>
-      </w:r>
-    </w:p>
-    <w:p>
-      <w:pPr>
-        <w:rPr>
-          <w:rFonts w:asciiTheme="minorEastAsia" w:hAnsiTheme="minorEastAsia"/>
-          <w:szCs w:val="21"/>
-        </w:rPr>
-      </w:pPr>
-      <w:r>
-        <w:rPr>
-          <w:rFonts w:asciiTheme="minorEastAsia" w:hAnsiTheme="minorEastAsia"/>
-          <w:szCs w:val="21"/>
-        </w:rPr>
-        <w:t>class Complex:</w:t>
-      </w:r>
-    </w:p>
-    <w:p>
-      <w:pPr>
-        <w:rPr>
-          <w:rFonts w:asciiTheme="minorEastAsia" w:hAnsiTheme="minorEastAsia"/>
-          <w:szCs w:val="21"/>
-        </w:rPr>
-      </w:pPr>
-      <w:r>
-        <w:rPr>
-          <w:rFonts w:asciiTheme="minorEastAsia" w:hAnsiTheme="minorEastAsia"/>
-          <w:szCs w:val="21"/>
-        </w:rPr>
-        <w:t xml:space="preserve">    def __</w:t>
-      </w:r>
-      <w:proofErr w:type="spellStart"/>
-      <w:r>
-        <w:rPr>
-          <w:rFonts w:asciiTheme="minorEastAsia" w:hAnsiTheme="minorEastAsia"/>
-          <w:szCs w:val="21"/>
-        </w:rPr>
-        <w:t>init</w:t>
-      </w:r>
-      <w:proofErr w:type="spellEnd"/>
-      <w:r>
-        <w:rPr>
-          <w:rFonts w:asciiTheme="minorEastAsia" w:hAnsiTheme="minorEastAsia"/>
-          <w:szCs w:val="21"/>
-        </w:rPr>
-        <w:t xml:space="preserve">__(self, </w:t>
-      </w:r>
-      <w:proofErr w:type="spellStart"/>
-      <w:r>
-        <w:rPr>
-          <w:rFonts w:asciiTheme="minorEastAsia" w:hAnsiTheme="minorEastAsia"/>
-          <w:szCs w:val="21"/>
-        </w:rPr>
-        <w:t>realpart</w:t>
-      </w:r>
-      <w:proofErr w:type="spellEnd"/>
-      <w:r>
-        <w:rPr>
-          <w:rFonts w:asciiTheme="minorEastAsia" w:hAnsiTheme="minorEastAsia"/>
-          <w:szCs w:val="21"/>
-        </w:rPr>
-        <w:t xml:space="preserve">, </w:t>
-      </w:r>
-      <w:proofErr w:type="spellStart"/>
-      <w:r>
-        <w:rPr>
-          <w:rFonts w:asciiTheme="minorEastAsia" w:hAnsiTheme="minorEastAsia"/>
-          <w:szCs w:val="21"/>
-        </w:rPr>
-        <w:t>imagpart</w:t>
-      </w:r>
-      <w:proofErr w:type="spellEnd"/>
-      <w:r>
-        <w:rPr>
-          <w:rFonts w:asciiTheme="minorEastAsia" w:hAnsiTheme="minorEastAsia"/>
-          <w:szCs w:val="21"/>
-        </w:rPr>
-        <w:t>):</w:t>
-      </w:r>
-    </w:p>
-    <w:p>
-      <w:pPr>
-        <w:rPr>
-          <w:rFonts w:asciiTheme="minorEastAsia" w:hAnsiTheme="minorEastAsia"/>
-          <w:szCs w:val="21"/>
-        </w:rPr>
-      </w:pPr>
-      <w:r>
-        <w:rPr>
-          <w:rFonts w:asciiTheme="minorEastAsia" w:hAnsiTheme="minorEastAsia"/>
-          <w:szCs w:val="21"/>
-        </w:rPr>
-        <w:t xml:space="preserve">        </w:t>
-      </w:r>
-      <w:proofErr w:type="spellStart"/>
-      <w:r>
-        <w:rPr>
-          <w:rFonts w:asciiTheme="minorEastAsia" w:hAnsiTheme="minorEastAsia"/>
-          <w:szCs w:val="21"/>
-        </w:rPr>
-        <w:t>self.r</w:t>
-      </w:r>
-      <w:proofErr w:type="spellEnd"/>
-      <w:r>
-        <w:rPr>
-          <w:rFonts w:asciiTheme="minorEastAsia" w:hAnsiTheme="minorEastAsia"/>
-          <w:szCs w:val="21"/>
-        </w:rPr>
-        <w:t xml:space="preserve"> = </w:t>
-      </w:r>
-      <w:proofErr w:type="spellStart"/>
-      <w:r>
-        <w:rPr>
-          <w:rFonts w:asciiTheme="minorEastAsia" w:hAnsiTheme="minorEastAsia"/>
-          <w:szCs w:val="21"/>
-        </w:rPr>
-        <w:t>realpart</w:t>
-      </w:r>
-      <w:proofErr w:type="spellEnd"/>
-    </w:p>
-    <w:p>
-      <w:pPr>
-        <w:rPr>
-          <w:rFonts w:asciiTheme="minorEastAsia" w:hAnsiTheme="minorEastAsia"/>
-          <w:szCs w:val="21"/>
-        </w:rPr>
-      </w:pPr>
-      <w:r>
-        <w:rPr>
-          <w:rFonts w:asciiTheme="minorEastAsia" w:hAnsiTheme="minorEastAsia"/>
-          <w:szCs w:val="21"/>
-        </w:rPr>
-        <w:t xml:space="preserve">        </w:t>
-      </w:r>
-      <w:proofErr w:type="spellStart"/>
-      <w:r>
-        <w:rPr>
-          <w:rFonts w:asciiTheme="minorEastAsia" w:hAnsiTheme="minorEastAsia"/>
-          <w:szCs w:val="21"/>
-        </w:rPr>
-        <w:t>self.i</w:t>
-      </w:r>
-      <w:proofErr w:type="spellEnd"/>
-      <w:r>
-        <w:rPr>
-          <w:rFonts w:asciiTheme="minorEastAsia" w:hAnsiTheme="minorEastAsia"/>
-          <w:szCs w:val="21"/>
-        </w:rPr>
-        <w:t xml:space="preserve"> = </w:t>
-      </w:r>
-      <w:proofErr w:type="spellStart"/>
-      <w:r>
-        <w:rPr>
-          <w:rFonts w:asciiTheme="minorEastAsia" w:hAnsiTheme="minorEastAsia"/>
-          <w:szCs w:val="21"/>
-        </w:rPr>
-        <w:t>imagpart</w:t>
-      </w:r>
-      <w:proofErr w:type="spellEnd"/>
-    </w:p>
-    <w:p>
-      <w:pPr>
-        <w:rPr>
-          <w:rFonts w:asciiTheme="minorEastAsia" w:hAnsiTheme="minorEastAsia"/>
-          <w:szCs w:val="21"/>
-        </w:rPr>
-      </w:pPr>
-      <w:r>
-        <w:rPr>
-          <w:rFonts w:asciiTheme="minorEastAsia" w:hAnsiTheme="minorEastAsia"/>
-          <w:szCs w:val="21"/>
-        </w:rPr>
-        <w:t>x = Complex(3.0, -4.5)</w:t>
-      </w:r>
-    </w:p>
-    <w:p>
-      <w:pPr>
-        <w:rPr>
-          <w:rFonts w:asciiTheme="minorEastAsia" w:hAnsiTheme="minorEastAsia"/>
-          <w:szCs w:val="21"/>
-        </w:rPr>
-      </w:pPr>
-      <w:r>
-        <w:rPr>
-          <w:rFonts w:asciiTheme="minorEastAsia" w:hAnsiTheme="minorEastAsia" w:hint="eastAsia"/>
-          <w:szCs w:val="21"/>
-        </w:rPr>
-        <w:t>print(</w:t>
-      </w:r>
-      <w:proofErr w:type="spellStart"/>
-      <w:r>
-        <w:rPr>
-          <w:rFonts w:asciiTheme="minorEastAsia" w:hAnsiTheme="minorEastAsia" w:hint="eastAsia"/>
-          <w:szCs w:val="21"/>
-        </w:rPr>
-        <w:t>x.r</w:t>
-      </w:r>
-      <w:proofErr w:type="spellEnd"/>
-      <w:r>
-        <w:rPr>
-          <w:rFonts w:asciiTheme="minorEastAsia" w:hAnsiTheme="minorEastAsia" w:hint="eastAsia"/>
-          <w:szCs w:val="21"/>
-        </w:rPr>
-        <w:t xml:space="preserve">, </w:t>
-      </w:r>
-      <w:proofErr w:type="spellStart"/>
-      <w:r>
-        <w:rPr>
-          <w:rFonts w:asciiTheme="minorEastAsia" w:hAnsiTheme="minorEastAsia" w:hint="eastAsia"/>
-          <w:szCs w:val="21"/>
-        </w:rPr>
-        <w:t>x.i</w:t>
-      </w:r>
-      <w:proofErr w:type="spellEnd"/>
-      <w:r>
-        <w:rPr>
-          <w:rFonts w:asciiTheme="minorEastAsia" w:hAnsiTheme="minorEastAsia" w:hint="eastAsia"/>
-          <w:szCs w:val="21"/>
-        </w:rPr>
-        <w:t>)   # 输出结果：3.0 -4.5</w:t>
-      </w:r>
-    </w:p>
-    <w:p>
-      <w:pPr>
-        <w:rPr>
-          <w:rFonts w:asciiTheme="minorEastAsia" w:hAnsiTheme="minorEastAsia"/>
-          <w:sz w:val="28"/>
-          <w:szCs w:val="28"/>
-        </w:rPr>
-      </w:pPr>
-      <w:r>
-        <w:rPr>
-          <w:rFonts w:asciiTheme="minorEastAsia" w:hAnsiTheme="minorEastAsia" w:hint="eastAsia"/>
-          <w:sz w:val="28"/>
-          <w:szCs w:val="28"/>
-        </w:rPr>
-        <w:t>其中</w:t>
-      </w:r>
-      <w:r>
-        <w:rPr>
-          <w:rFonts w:asciiTheme="minorEastAsia" w:hAnsiTheme="minorEastAsia"/>
-          <w:sz w:val="28"/>
-          <w:szCs w:val="28"/>
-        </w:rPr>
-        <w:t>的</w:t>
-      </w:r>
-      <w:r>
-        <w:rPr>
           <w:rFonts w:asciiTheme="minorEastAsia" w:hAnsiTheme="minorEastAsia" w:hint="eastAsia"/>
           <w:sz w:val="28"/>
           <w:szCs w:val="28"/>
@@ -15444,25 +14159,7 @@
           <w:sz w:val="28"/>
           <w:szCs w:val="28"/>
         </w:rPr>
-        <w:t xml:space="preserve">self 代表的是类的实例，代表当前对象的地址，而 </w:t>
-      </w:r>
-      <w:proofErr w:type="spellStart"/>
-      <w:r>
-        <w:rPr>
-          <w:rFonts w:asciiTheme="minorEastAsia" w:hAnsiTheme="minorEastAsia"/>
-          <w:sz w:val="28"/>
-          <w:szCs w:val="28"/>
-        </w:rPr>
-        <w:t>self.class</w:t>
-      </w:r>
-      <w:proofErr w:type="spellEnd"/>
-      <w:r>
-        <w:rPr>
-          <w:rFonts w:asciiTheme="minorEastAsia" w:hAnsiTheme="minorEastAsia"/>
-          <w:sz w:val="28"/>
-          <w:szCs w:val="28"/>
-        </w:rPr>
-        <w:t xml:space="preserve"> 则指向类。</w:t>
+        <w:t>self 代表的是类的实例，代表当前对象的地址，而 self.class 则指向类。</w:t>
       </w:r>
       <w:r>
         <w:rPr>
@@ -16174,7 +14871,7 @@
     <w:p>
       <w:pPr>
         <w:rPr>
-          <w:rFonts w:asciiTheme="minorEastAsia" w:hAnsiTheme="minorEastAsia" w:hint="eastAsia"/>
+          <w:rFonts w:asciiTheme="minorEastAsia" w:hAnsiTheme="minorEastAsia"/>
           <w:sz w:val="28"/>
           <w:szCs w:val="28"/>
         </w:rPr>
@@ -16204,51 +14901,7 @@
           <w:sz w:val="20"/>
           <w:szCs w:val="20"/>
         </w:rPr>
-        <w:t>.\.</w:t>
-      </w:r>
-      <w:proofErr w:type="spellStart"/>
-      <w:r>
-        <w:rPr>
-          <w:rFonts w:ascii="Consolas" w:hAnsi="Consolas" w:cs="Consolas"/>
-          <w:color w:val="333333"/>
-          <w:kern w:val="0"/>
-          <w:sz w:val="20"/>
-          <w:szCs w:val="20"/>
-        </w:rPr>
-        <w:t>venvs</w:t>
-      </w:r>
-      <w:proofErr w:type="spellEnd"/>
-      <w:r>
-        <w:rPr>
-          <w:rFonts w:ascii="Consolas" w:hAnsi="Consolas" w:cs="Consolas"/>
-          <w:color w:val="333333"/>
-          <w:kern w:val="0"/>
-          <w:sz w:val="20"/>
-          <w:szCs w:val="20"/>
-        </w:rPr>
-        <w:t>\</w:t>
-      </w:r>
-      <w:proofErr w:type="spellStart"/>
-      <w:r>
-        <w:rPr>
-          <w:rFonts w:ascii="Consolas" w:hAnsi="Consolas" w:cs="Consolas"/>
-          <w:color w:val="333333"/>
-          <w:kern w:val="0"/>
-          <w:sz w:val="20"/>
-          <w:szCs w:val="20"/>
-        </w:rPr>
-        <w:t>lpthw</w:t>
-      </w:r>
-      <w:proofErr w:type="spellEnd"/>
-      <w:r>
-        <w:rPr>
-          <w:rFonts w:ascii="Consolas" w:hAnsi="Consolas" w:cs="Consolas"/>
-          <w:color w:val="333333"/>
-          <w:kern w:val="0"/>
-          <w:sz w:val="20"/>
-          <w:szCs w:val="20"/>
-        </w:rPr>
-        <w:t>\Scripts\activate</w:t>
+        <w:t>.\.venvs\lpthw\Scripts\activate</w:t>
       </w:r>
     </w:p>
     <w:p>
@@ -16298,20 +14951,41 @@
         <w:t xml:space="preserve">xercise </w:t>
       </w:r>
       <w:r>
+        <w:t>47</w:t>
+      </w:r>
+    </w:p>
+    <w:p>
+      <w:pPr>
+        <w:rPr>
+          <w:rFonts w:asciiTheme="minorEastAsia" w:hAnsiTheme="minorEastAsia" w:hint="eastAsia"/>
+          <w:sz w:val="28"/>
+          <w:szCs w:val="28"/>
+        </w:rPr>
+      </w:pPr>
+      <w:r>
+        <w:rPr>
+          <w:rFonts w:asciiTheme="minorEastAsia" w:hAnsiTheme="minorEastAsia" w:hint="eastAsia"/>
+          <w:sz w:val="28"/>
+          <w:szCs w:val="28"/>
+        </w:rPr>
         <w:t>4</w:t>
       </w:r>
       <w:r>
+        <w:rPr>
+          <w:rFonts w:asciiTheme="minorEastAsia" w:hAnsiTheme="minorEastAsia"/>
+          <w:sz w:val="28"/>
+          <w:szCs w:val="28"/>
+        </w:rPr>
         <w:t>7</w:t>
       </w:r>
-    </w:p>
-    <w:p>
-      <w:pPr>
-        <w:rPr>
-          <w:rFonts w:asciiTheme="minorEastAsia" w:hAnsiTheme="minorEastAsia" w:hint="eastAsia"/>
-          <w:sz w:val="28"/>
-          <w:szCs w:val="28"/>
-        </w:rPr>
-      </w:pPr>
+      <w:r>
+        <w:rPr>
+          <w:rFonts w:asciiTheme="minorEastAsia" w:hAnsiTheme="minorEastAsia" w:hint="eastAsia"/>
+          <w:sz w:val="28"/>
+          <w:szCs w:val="28"/>
+        </w:rPr>
+        <w:t>节利用上一节学习到的虚拟环境工程，新建立了一个简单的python代码，用来学习单元测试代码，通过编写测试文件，运行之后来进行自动化测试，具体内容见书本。</w:t>
+      </w:r>
     </w:p>
     <w:sectPr>
       <w:pgSz w:w="11906" w:h="16838"/>

</xml_diff>

<commit_message>
Add the notes of ex48
</commit_message>
<xml_diff>
--- a/study notes.docx
+++ b/study notes.docx
@@ -14957,7 +14957,7 @@
     <w:p>
       <w:pPr>
         <w:rPr>
-          <w:rFonts w:asciiTheme="minorEastAsia" w:hAnsiTheme="minorEastAsia" w:hint="eastAsia"/>
+          <w:rFonts w:asciiTheme="minorEastAsia" w:hAnsiTheme="minorEastAsia"/>
           <w:sz w:val="28"/>
           <w:szCs w:val="28"/>
         </w:rPr>
@@ -14986,6 +14986,147 @@
         </w:rPr>
         <w:t>节利用上一节学习到的虚拟环境工程，新建立了一个简单的python代码，用来学习单元测试代码，通过编写测试文件，运行之后来进行自动化测试，具体内容见书本。</w:t>
       </w:r>
+    </w:p>
+    <w:p>
+      <w:pPr>
+        <w:pStyle w:val="2"/>
+      </w:pPr>
+      <w:r>
+        <w:rPr>
+          <w:rFonts w:asciiTheme="minorEastAsia" w:hAnsiTheme="minorEastAsia"/>
+          <w:sz w:val="28"/>
+          <w:szCs w:val="28"/>
+        </w:rPr>
+        <w:tab/>
+      </w:r>
+      <w:r>
+        <w:t>E</w:t>
+      </w:r>
+      <w:r>
+        <w:rPr>
+          <w:rFonts w:hint="eastAsia"/>
+        </w:rPr>
+        <w:t xml:space="preserve">xercise </w:t>
+      </w:r>
+      <w:r>
+        <w:t>4</w:t>
+      </w:r>
+      <w:r>
+        <w:t>8</w:t>
+      </w:r>
+    </w:p>
+    <w:p>
+      <w:pPr>
+        <w:rPr>
+          <w:rFonts w:asciiTheme="minorEastAsia" w:hAnsiTheme="minorEastAsia" w:hint="eastAsia"/>
+          <w:sz w:val="28"/>
+          <w:szCs w:val="28"/>
+        </w:rPr>
+      </w:pPr>
+      <w:r>
+        <w:rPr>
+          <w:rFonts w:asciiTheme="minorEastAsia" w:hAnsiTheme="minorEastAsia" w:hint="eastAsia"/>
+          <w:sz w:val="28"/>
+          <w:szCs w:val="28"/>
+        </w:rPr>
+        <w:t>4</w:t>
+      </w:r>
+      <w:r>
+        <w:rPr>
+          <w:rFonts w:asciiTheme="minorEastAsia" w:hAnsiTheme="minorEastAsia"/>
+          <w:sz w:val="28"/>
+          <w:szCs w:val="28"/>
+        </w:rPr>
+        <w:t>8</w:t>
+      </w:r>
+      <w:r>
+        <w:rPr>
+          <w:rFonts w:asciiTheme="minorEastAsia" w:hAnsiTheme="minorEastAsia" w:hint="eastAsia"/>
+          <w:sz w:val="28"/>
+          <w:szCs w:val="28"/>
+        </w:rPr>
+        <w:t>节要优化我们的输入行为判断，要有更好的容错性，所以要建立一个语句的“单词表”，因为单词表内容是不变的，所以这里引入了一</w:t>
+      </w:r>
+      <w:r>
+        <w:rPr>
+          <w:rFonts w:asciiTheme="minorEastAsia" w:hAnsiTheme="minorEastAsia" w:hint="eastAsia"/>
+          <w:sz w:val="28"/>
+          <w:szCs w:val="28"/>
+        </w:rPr>
+        <w:lastRenderedPageBreak/>
+        <w:t>个新的数据结构，元组（tuple）,一个元组是类似于一个不能修改其中内容的数组。他的格式类似如下：</w:t>
+      </w:r>
+    </w:p>
+    <w:p>
+      <w:pPr>
+        <w:rPr>
+          <w:rFonts w:ascii="Consolas" w:hAnsi="Consolas" w:cs="Consolas"/>
+          <w:kern w:val="0"/>
+          <w:sz w:val="24"/>
+          <w:szCs w:val="24"/>
+        </w:rPr>
+      </w:pPr>
+      <w:r>
+        <w:rPr>
+          <w:rFonts w:ascii="Consolas" w:hAnsi="Consolas" w:cs="Consolas"/>
+          <w:kern w:val="0"/>
+          <w:sz w:val="24"/>
+          <w:szCs w:val="24"/>
+        </w:rPr>
+        <w:t>first_word = ( 'verb ' , 'go ' )</w:t>
+      </w:r>
+    </w:p>
+    <w:p>
+      <w:pPr>
+        <w:rPr>
+          <w:rFonts w:asciiTheme="minorEastAsia" w:hAnsiTheme="minorEastAsia" w:hint="eastAsia"/>
+          <w:sz w:val="28"/>
+          <w:szCs w:val="28"/>
+        </w:rPr>
+      </w:pPr>
+      <w:r>
+        <w:rPr>
+          <w:rFonts w:asciiTheme="minorEastAsia" w:hAnsiTheme="minorEastAsia" w:hint="eastAsia"/>
+          <w:sz w:val="28"/>
+          <w:szCs w:val="28"/>
+        </w:rPr>
+        <w:t>以及学习如果利用先写测试代码，再反过来完成实际需要的项目的代码的编程方法。</w:t>
+      </w:r>
+      <w:r>
+        <w:rPr>
+          <w:rFonts w:asciiTheme="minorEastAsia" w:hAnsiTheme="minorEastAsia" w:hint="eastAsia"/>
+          <w:sz w:val="28"/>
+          <w:szCs w:val="28"/>
+        </w:rPr>
+        <w:t>这一节有点奇怪。</w:t>
+      </w:r>
+    </w:p>
+    <w:p>
+      <w:pPr>
+        <w:rPr>
+          <w:rFonts w:asciiTheme="minorEastAsia" w:hAnsiTheme="minorEastAsia"/>
+          <w:sz w:val="28"/>
+          <w:szCs w:val="28"/>
+        </w:rPr>
+      </w:pPr>
+    </w:p>
+    <w:p>
+      <w:pPr>
+        <w:rPr>
+          <w:rFonts w:asciiTheme="minorEastAsia" w:hAnsiTheme="minorEastAsia"/>
+          <w:sz w:val="28"/>
+          <w:szCs w:val="28"/>
+        </w:rPr>
+      </w:pPr>
+    </w:p>
+    <w:p>
+      <w:pPr>
+        <w:rPr>
+          <w:rFonts w:asciiTheme="minorEastAsia" w:hAnsiTheme="minorEastAsia" w:hint="eastAsia"/>
+          <w:sz w:val="28"/>
+          <w:szCs w:val="28"/>
+        </w:rPr>
+      </w:pPr>
     </w:p>
     <w:sectPr>
       <w:pgSz w:w="11906" w:h="16838"/>

</xml_diff>

<commit_message>
changed a little of notes of ex47
</commit_message>
<xml_diff>
--- a/study notes.docx
+++ b/study notes.docx
@@ -14989,6 +14989,63 @@
     </w:p>
     <w:p>
       <w:pPr>
+        <w:rPr>
+          <w:rFonts w:asciiTheme="minorEastAsia" w:hAnsiTheme="minorEastAsia" w:hint="eastAsia"/>
+          <w:sz w:val="28"/>
+          <w:szCs w:val="28"/>
+        </w:rPr>
+      </w:pPr>
+      <w:r>
+        <w:rPr>
+          <w:rFonts w:asciiTheme="minorEastAsia" w:hAnsiTheme="minorEastAsia" w:hint="eastAsia"/>
+          <w:sz w:val="28"/>
+          <w:szCs w:val="28"/>
+        </w:rPr>
+        <w:t>每次通过tests文件夹里的XX</w:t>
+      </w:r>
+      <w:r>
+        <w:rPr>
+          <w:rFonts w:asciiTheme="minorEastAsia" w:hAnsiTheme="minorEastAsia"/>
+          <w:sz w:val="28"/>
+          <w:szCs w:val="28"/>
+        </w:rPr>
+        <w:t>X_tests.py</w:t>
+      </w:r>
+      <w:r>
+        <w:rPr>
+          <w:rFonts w:asciiTheme="minorEastAsia" w:hAnsiTheme="minorEastAsia" w:hint="eastAsia"/>
+          <w:sz w:val="28"/>
+          <w:szCs w:val="28"/>
+        </w:rPr>
+        <w:t>文件来写入想要单元测试的代码的内容，然后在主目录输入命令</w:t>
+      </w:r>
+      <w:r>
+        <w:rPr>
+          <w:rFonts w:asciiTheme="minorEastAsia" w:hAnsiTheme="minorEastAsia"/>
+          <w:sz w:val="28"/>
+          <w:szCs w:val="28"/>
+        </w:rPr>
+        <w:t>nosetests</w:t>
+      </w:r>
+      <w:r>
+        <w:rPr>
+          <w:rFonts w:asciiTheme="minorEastAsia" w:hAnsiTheme="minorEastAsia" w:hint="eastAsia"/>
+          <w:sz w:val="28"/>
+          <w:szCs w:val="28"/>
+        </w:rPr>
+        <w:t>来运行测试</w:t>
+      </w:r>
+      <w:r>
+        <w:rPr>
+          <w:rFonts w:asciiTheme="minorEastAsia" w:hAnsiTheme="minorEastAsia" w:hint="eastAsia"/>
+          <w:sz w:val="28"/>
+          <w:szCs w:val="28"/>
+        </w:rPr>
+        <w:t>。</w:t>
+      </w:r>
+    </w:p>
+    <w:p>
+      <w:pPr>
         <w:pStyle w:val="2"/>
       </w:pPr>
       <w:r>
@@ -14997,6 +15054,7 @@
           <w:sz w:val="28"/>
           <w:szCs w:val="28"/>
         </w:rPr>
+        <w:lastRenderedPageBreak/>
         <w:tab/>
       </w:r>
       <w:r>
@@ -15009,52 +15067,40 @@
         <w:t xml:space="preserve">xercise </w:t>
       </w:r>
       <w:r>
+        <w:t>48</w:t>
+      </w:r>
+    </w:p>
+    <w:p>
+      <w:pPr>
+        <w:rPr>
+          <w:rFonts w:asciiTheme="minorEastAsia" w:hAnsiTheme="minorEastAsia"/>
+          <w:sz w:val="28"/>
+          <w:szCs w:val="28"/>
+        </w:rPr>
+      </w:pPr>
+      <w:r>
+        <w:rPr>
+          <w:rFonts w:asciiTheme="minorEastAsia" w:hAnsiTheme="minorEastAsia" w:hint="eastAsia"/>
+          <w:sz w:val="28"/>
+          <w:szCs w:val="28"/>
+        </w:rPr>
         <w:t>4</w:t>
       </w:r>
       <w:r>
+        <w:rPr>
+          <w:rFonts w:asciiTheme="minorEastAsia" w:hAnsiTheme="minorEastAsia"/>
+          <w:sz w:val="28"/>
+          <w:szCs w:val="28"/>
+        </w:rPr>
         <w:t>8</w:t>
       </w:r>
-    </w:p>
-    <w:p>
-      <w:pPr>
-        <w:rPr>
-          <w:rFonts w:asciiTheme="minorEastAsia" w:hAnsiTheme="minorEastAsia" w:hint="eastAsia"/>
-          <w:sz w:val="28"/>
-          <w:szCs w:val="28"/>
-        </w:rPr>
-      </w:pPr>
-      <w:r>
-        <w:rPr>
-          <w:rFonts w:asciiTheme="minorEastAsia" w:hAnsiTheme="minorEastAsia" w:hint="eastAsia"/>
-          <w:sz w:val="28"/>
-          <w:szCs w:val="28"/>
-        </w:rPr>
-        <w:t>4</w:t>
-      </w:r>
-      <w:r>
-        <w:rPr>
-          <w:rFonts w:asciiTheme="minorEastAsia" w:hAnsiTheme="minorEastAsia"/>
-          <w:sz w:val="28"/>
-          <w:szCs w:val="28"/>
-        </w:rPr>
-        <w:t>8</w:t>
-      </w:r>
-      <w:r>
-        <w:rPr>
-          <w:rFonts w:asciiTheme="minorEastAsia" w:hAnsiTheme="minorEastAsia" w:hint="eastAsia"/>
-          <w:sz w:val="28"/>
-          <w:szCs w:val="28"/>
-        </w:rPr>
-        <w:t>节要优化我们的输入行为判断，要有更好的容错性，所以要建立一个语句的“单词表”，因为单词表内容是不变的，所以这里引入了一</w:t>
-      </w:r>
-      <w:r>
-        <w:rPr>
-          <w:rFonts w:asciiTheme="minorEastAsia" w:hAnsiTheme="minorEastAsia" w:hint="eastAsia"/>
-          <w:sz w:val="28"/>
-          <w:szCs w:val="28"/>
-        </w:rPr>
-        <w:lastRenderedPageBreak/>
-        <w:t>个新的数据结构，元组（tuple）,一个元组是类似于一个不能修改其中内容的数组。他的格式类似如下：</w:t>
+      <w:r>
+        <w:rPr>
+          <w:rFonts w:asciiTheme="minorEastAsia" w:hAnsiTheme="minorEastAsia" w:hint="eastAsia"/>
+          <w:sz w:val="28"/>
+          <w:szCs w:val="28"/>
+        </w:rPr>
+        <w:t>节要优化我们的输入行为判断，要有更好的容错性，所以要建立一个语句的“单词表”，因为单词表内容是不变的，所以这里引入了一个新的数据结构，元组（tuple）,一个元组是类似于一个不能修改其中内容的数组。他的格式类似如下：</w:t>
       </w:r>
     </w:p>
     <w:p>
@@ -15079,7 +15125,7 @@
     <w:p>
       <w:pPr>
         <w:rPr>
-          <w:rFonts w:asciiTheme="minorEastAsia" w:hAnsiTheme="minorEastAsia" w:hint="eastAsia"/>
+          <w:rFonts w:asciiTheme="minorEastAsia" w:hAnsiTheme="minorEastAsia"/>
           <w:sz w:val="28"/>
           <w:szCs w:val="28"/>
         </w:rPr>
@@ -15098,31 +15144,39 @@
           <w:sz w:val="28"/>
           <w:szCs w:val="28"/>
         </w:rPr>
-        <w:t>这一节有点奇怪。</w:t>
-      </w:r>
-    </w:p>
-    <w:p>
-      <w:pPr>
-        <w:rPr>
-          <w:rFonts w:asciiTheme="minorEastAsia" w:hAnsiTheme="minorEastAsia"/>
-          <w:sz w:val="28"/>
-          <w:szCs w:val="28"/>
-        </w:rPr>
-      </w:pPr>
-    </w:p>
-    <w:p>
-      <w:pPr>
-        <w:rPr>
-          <w:rFonts w:asciiTheme="minorEastAsia" w:hAnsiTheme="minorEastAsia"/>
-          <w:sz w:val="28"/>
-          <w:szCs w:val="28"/>
-        </w:rPr>
-      </w:pPr>
-    </w:p>
-    <w:p>
-      <w:pPr>
-        <w:rPr>
-          <w:rFonts w:asciiTheme="minorEastAsia" w:hAnsiTheme="minorEastAsia" w:hint="eastAsia"/>
+        <w:t>这一节有点奇怪</w:t>
+      </w:r>
+      <w:r>
+        <w:rPr>
+          <w:rFonts w:asciiTheme="minorEastAsia" w:hAnsiTheme="minorEastAsia" w:hint="eastAsia"/>
+          <w:sz w:val="28"/>
+          <w:szCs w:val="28"/>
+        </w:rPr>
+        <w:t>，第一遍学习有点摸不着头脑。</w:t>
+      </w:r>
+    </w:p>
+    <w:p>
+      <w:pPr>
+        <w:rPr>
+          <w:rFonts w:asciiTheme="minorEastAsia" w:hAnsiTheme="minorEastAsia"/>
+          <w:sz w:val="28"/>
+          <w:szCs w:val="28"/>
+        </w:rPr>
+      </w:pPr>
+    </w:p>
+    <w:p>
+      <w:pPr>
+        <w:rPr>
+          <w:rFonts w:asciiTheme="minorEastAsia" w:hAnsiTheme="minorEastAsia"/>
+          <w:sz w:val="28"/>
+          <w:szCs w:val="28"/>
+        </w:rPr>
+      </w:pPr>
+    </w:p>
+    <w:p>
+      <w:pPr>
+        <w:rPr>
+          <w:rFonts w:asciiTheme="minorEastAsia" w:hAnsiTheme="minorEastAsia"/>
           <w:sz w:val="28"/>
           <w:szCs w:val="28"/>
         </w:rPr>

</xml_diff>

<commit_message>
Add notes of ex49
</commit_message>
<xml_diff>
--- a/study notes.docx
+++ b/study notes.docx
@@ -14990,7 +14990,7 @@
     <w:p>
       <w:pPr>
         <w:rPr>
-          <w:rFonts w:asciiTheme="minorEastAsia" w:hAnsiTheme="minorEastAsia" w:hint="eastAsia"/>
+          <w:rFonts w:asciiTheme="minorEastAsia" w:hAnsiTheme="minorEastAsia"/>
           <w:sz w:val="28"/>
           <w:szCs w:val="28"/>
         </w:rPr>
@@ -15157,12 +15157,112 @@
     </w:p>
     <w:p>
       <w:pPr>
-        <w:rPr>
-          <w:rFonts w:asciiTheme="minorEastAsia" w:hAnsiTheme="minorEastAsia"/>
-          <w:sz w:val="28"/>
-          <w:szCs w:val="28"/>
-        </w:rPr>
-      </w:pPr>
+        <w:pStyle w:val="2"/>
+      </w:pPr>
+      <w:r>
+        <w:rPr>
+          <w:rFonts w:asciiTheme="minorEastAsia" w:hAnsiTheme="minorEastAsia"/>
+          <w:sz w:val="28"/>
+          <w:szCs w:val="28"/>
+        </w:rPr>
+        <w:tab/>
+      </w:r>
+      <w:r>
+        <w:t>E</w:t>
+      </w:r>
+      <w:r>
+        <w:rPr>
+          <w:rFonts w:hint="eastAsia"/>
+        </w:rPr>
+        <w:t xml:space="preserve">xercise </w:t>
+      </w:r>
+      <w:r>
+        <w:t>4</w:t>
+      </w:r>
+      <w:r>
+        <w:t>9</w:t>
+      </w:r>
+    </w:p>
+    <w:p>
+      <w:pPr>
+        <w:rPr>
+          <w:rFonts w:asciiTheme="minorEastAsia" w:hAnsiTheme="minorEastAsia" w:hint="eastAsia"/>
+          <w:sz w:val="28"/>
+          <w:szCs w:val="28"/>
+        </w:rPr>
+      </w:pPr>
+      <w:r>
+        <w:rPr>
+          <w:rFonts w:asciiTheme="minorEastAsia" w:hAnsiTheme="minorEastAsia" w:hint="eastAsia"/>
+          <w:sz w:val="28"/>
+          <w:szCs w:val="28"/>
+        </w:rPr>
+        <w:t>第4</w:t>
+      </w:r>
+      <w:r>
+        <w:rPr>
+          <w:rFonts w:asciiTheme="minorEastAsia" w:hAnsiTheme="minorEastAsia"/>
+          <w:sz w:val="28"/>
+          <w:szCs w:val="28"/>
+        </w:rPr>
+        <w:t>9</w:t>
+      </w:r>
+      <w:r>
+        <w:rPr>
+          <w:rFonts w:asciiTheme="minorEastAsia" w:hAnsiTheme="minorEastAsia" w:hint="eastAsia"/>
+          <w:sz w:val="28"/>
+          <w:szCs w:val="28"/>
+        </w:rPr>
+        <w:t>节在4</w:t>
+      </w:r>
+      <w:r>
+        <w:rPr>
+          <w:rFonts w:asciiTheme="minorEastAsia" w:hAnsiTheme="minorEastAsia"/>
+          <w:sz w:val="28"/>
+          <w:szCs w:val="28"/>
+        </w:rPr>
+        <w:t>8</w:t>
+      </w:r>
+      <w:r>
+        <w:rPr>
+          <w:rFonts w:asciiTheme="minorEastAsia" w:hAnsiTheme="minorEastAsia" w:hint="eastAsia"/>
+          <w:sz w:val="28"/>
+          <w:szCs w:val="28"/>
+        </w:rPr>
+        <w:t>节的基础上，增加了一个语句解释器的功能，除了训练了更多的函数调用和面向对象语法之外，我不太明白这个解释器有任何的作用。对于许多语言而言，要解决用户输入文字的检测问题，可以用正则化表达这种方法，p</w:t>
+      </w:r>
+      <w:r>
+        <w:rPr>
+          <w:rFonts w:asciiTheme="minorEastAsia" w:hAnsiTheme="minorEastAsia"/>
+          <w:sz w:val="28"/>
+          <w:szCs w:val="28"/>
+        </w:rPr>
+        <w:t>ython</w:t>
+      </w:r>
+      <w:r>
+        <w:rPr>
+          <w:rFonts w:asciiTheme="minorEastAsia" w:hAnsiTheme="minorEastAsia" w:hint="eastAsia"/>
+          <w:sz w:val="28"/>
+          <w:szCs w:val="28"/>
+        </w:rPr>
+        <w:t>里也有这种方法，使用m</w:t>
+      </w:r>
+      <w:r>
+        <w:rPr>
+          <w:rFonts w:asciiTheme="minorEastAsia" w:hAnsiTheme="minorEastAsia"/>
+          <w:sz w:val="28"/>
+          <w:szCs w:val="28"/>
+        </w:rPr>
+        <w:t>atch</w:t>
+      </w:r>
+      <w:r>
+        <w:rPr>
+          <w:rFonts w:asciiTheme="minorEastAsia" w:hAnsiTheme="minorEastAsia" w:hint="eastAsia"/>
+          <w:sz w:val="28"/>
+          <w:szCs w:val="28"/>
+        </w:rPr>
+        <w:t>函数。</w:t>
+      </w:r>
     </w:p>
     <w:p>
       <w:pPr>

</xml_diff>

<commit_message>
Add notes of ex50
</commit_message>
<xml_diff>
--- a/study notes.docx
+++ b/study notes.docx
@@ -15177,36 +15177,33 @@
         <w:t xml:space="preserve">xercise </w:t>
       </w:r>
       <w:r>
-        <w:t>4</w:t>
-      </w:r>
-      <w:r>
+        <w:t>49</w:t>
+      </w:r>
+    </w:p>
+    <w:p>
+      <w:pPr>
+        <w:rPr>
+          <w:rFonts w:asciiTheme="minorEastAsia" w:hAnsiTheme="minorEastAsia"/>
+          <w:sz w:val="28"/>
+          <w:szCs w:val="28"/>
+        </w:rPr>
+      </w:pPr>
+      <w:r>
+        <w:rPr>
+          <w:rFonts w:asciiTheme="minorEastAsia" w:hAnsiTheme="minorEastAsia" w:hint="eastAsia"/>
+          <w:sz w:val="28"/>
+          <w:szCs w:val="28"/>
+        </w:rPr>
+        <w:t>第4</w:t>
+      </w:r>
+      <w:r>
+        <w:rPr>
+          <w:rFonts w:asciiTheme="minorEastAsia" w:hAnsiTheme="minorEastAsia"/>
+          <w:sz w:val="28"/>
+          <w:szCs w:val="28"/>
+        </w:rPr>
         <w:t>9</w:t>
       </w:r>
-    </w:p>
-    <w:p>
-      <w:pPr>
-        <w:rPr>
-          <w:rFonts w:asciiTheme="minorEastAsia" w:hAnsiTheme="minorEastAsia" w:hint="eastAsia"/>
-          <w:sz w:val="28"/>
-          <w:szCs w:val="28"/>
-        </w:rPr>
-      </w:pPr>
-      <w:r>
-        <w:rPr>
-          <w:rFonts w:asciiTheme="minorEastAsia" w:hAnsiTheme="minorEastAsia" w:hint="eastAsia"/>
-          <w:sz w:val="28"/>
-          <w:szCs w:val="28"/>
-        </w:rPr>
-        <w:t>第4</w:t>
-      </w:r>
-      <w:r>
-        <w:rPr>
-          <w:rFonts w:asciiTheme="minorEastAsia" w:hAnsiTheme="minorEastAsia"/>
-          <w:sz w:val="28"/>
-          <w:szCs w:val="28"/>
-        </w:rPr>
-        <w:t>9</w:t>
-      </w:r>
       <w:r>
         <w:rPr>
           <w:rFonts w:asciiTheme="minorEastAsia" w:hAnsiTheme="minorEastAsia" w:hint="eastAsia"/>
@@ -15266,21 +15263,588 @@
     </w:p>
     <w:p>
       <w:pPr>
-        <w:rPr>
-          <w:rFonts w:asciiTheme="minorEastAsia" w:hAnsiTheme="minorEastAsia"/>
-          <w:sz w:val="28"/>
-          <w:szCs w:val="28"/>
-        </w:rPr>
-      </w:pPr>
-    </w:p>
-    <w:p>
-      <w:pPr>
-        <w:rPr>
-          <w:rFonts w:asciiTheme="minorEastAsia" w:hAnsiTheme="minorEastAsia"/>
-          <w:sz w:val="28"/>
-          <w:szCs w:val="28"/>
-        </w:rPr>
-      </w:pPr>
+        <w:pStyle w:val="2"/>
+      </w:pPr>
+      <w:r>
+        <w:rPr>
+          <w:rFonts w:asciiTheme="minorEastAsia" w:hAnsiTheme="minorEastAsia"/>
+          <w:sz w:val="28"/>
+          <w:szCs w:val="28"/>
+        </w:rPr>
+        <w:tab/>
+      </w:r>
+      <w:r>
+        <w:t>E</w:t>
+      </w:r>
+      <w:r>
+        <w:rPr>
+          <w:rFonts w:hint="eastAsia"/>
+        </w:rPr>
+        <w:t xml:space="preserve">xercise </w:t>
+      </w:r>
+      <w:r>
+        <w:t>50</w:t>
+      </w:r>
+    </w:p>
+    <w:p>
+      <w:pPr>
+        <w:rPr>
+          <w:rFonts w:asciiTheme="minorEastAsia" w:hAnsiTheme="minorEastAsia" w:hint="eastAsia"/>
+          <w:sz w:val="28"/>
+          <w:szCs w:val="28"/>
+        </w:rPr>
+      </w:pPr>
+      <w:r>
+        <w:rPr>
+          <w:rFonts w:asciiTheme="minorEastAsia" w:hAnsiTheme="minorEastAsia" w:hint="eastAsia"/>
+          <w:sz w:val="28"/>
+          <w:szCs w:val="28"/>
+        </w:rPr>
+        <w:t>没有什么用的用Python写网页内容，在根据书中内容写好了a</w:t>
+      </w:r>
+      <w:r>
+        <w:rPr>
+          <w:rFonts w:asciiTheme="minorEastAsia" w:hAnsiTheme="minorEastAsia"/>
+          <w:sz w:val="28"/>
+          <w:szCs w:val="28"/>
+        </w:rPr>
+        <w:t>pp.py</w:t>
+      </w:r>
+      <w:r>
+        <w:rPr>
+          <w:rFonts w:asciiTheme="minorEastAsia" w:hAnsiTheme="minorEastAsia" w:hint="eastAsia"/>
+          <w:sz w:val="28"/>
+          <w:szCs w:val="28"/>
+        </w:rPr>
+        <w:t>文件的代码后，进入存放该p</w:t>
+      </w:r>
+      <w:r>
+        <w:rPr>
+          <w:rFonts w:asciiTheme="minorEastAsia" w:hAnsiTheme="minorEastAsia"/>
+          <w:sz w:val="28"/>
+          <w:szCs w:val="28"/>
+        </w:rPr>
+        <w:t>y</w:t>
+      </w:r>
+      <w:r>
+        <w:rPr>
+          <w:rFonts w:asciiTheme="minorEastAsia" w:hAnsiTheme="minorEastAsia" w:hint="eastAsia"/>
+          <w:sz w:val="28"/>
+          <w:szCs w:val="28"/>
+        </w:rPr>
+        <w:t>文件的文件夹，运行以下代码，</w:t>
+      </w:r>
+    </w:p>
+    <w:p>
+      <w:pPr>
+        <w:autoSpaceDE w:val="0"/>
+        <w:autoSpaceDN w:val="0"/>
+        <w:adjustRightInd w:val="0"/>
+        <w:jc w:val="left"/>
+        <w:rPr>
+          <w:rFonts w:ascii="Consolas" w:hAnsi="Consolas" w:cs="Consolas"/>
+          <w:color w:val="333333"/>
+          <w:kern w:val="0"/>
+          <w:sz w:val="20"/>
+          <w:szCs w:val="20"/>
+        </w:rPr>
+      </w:pPr>
+      <w:r>
+        <w:rPr>
+          <w:rFonts w:ascii="Consolas" w:hAnsi="Consolas" w:cs="Consolas"/>
+          <w:color w:val="333333"/>
+          <w:kern w:val="0"/>
+          <w:sz w:val="20"/>
+          <w:szCs w:val="20"/>
+        </w:rPr>
+        <w:t>(lpthw) $ python3.6 app.py</w:t>
+      </w:r>
+    </w:p>
+    <w:p>
+      <w:pPr>
+        <w:rPr>
+          <w:rFonts w:ascii="Consolas" w:hAnsi="Consolas" w:cs="Consolas"/>
+          <w:color w:val="333333"/>
+          <w:kern w:val="0"/>
+          <w:sz w:val="20"/>
+          <w:szCs w:val="20"/>
+        </w:rPr>
+      </w:pPr>
+      <w:r>
+        <w:rPr>
+          <w:rFonts w:ascii="Consolas" w:hAnsi="Consolas" w:cs="Consolas"/>
+          <w:color w:val="333333"/>
+          <w:kern w:val="0"/>
+          <w:sz w:val="20"/>
+          <w:szCs w:val="20"/>
+        </w:rPr>
+        <w:t>* Running on http://127.0.0.1:5000/ (Press CTRL+C to quit)</w:t>
+      </w:r>
+    </w:p>
+    <w:p>
+      <w:pPr>
+        <w:rPr>
+          <w:rFonts w:asciiTheme="minorEastAsia" w:hAnsiTheme="minorEastAsia"/>
+          <w:sz w:val="28"/>
+          <w:szCs w:val="28"/>
+        </w:rPr>
+      </w:pPr>
+      <w:r>
+        <w:rPr>
+          <w:rFonts w:asciiTheme="minorEastAsia" w:hAnsiTheme="minorEastAsia" w:hint="eastAsia"/>
+          <w:sz w:val="28"/>
+          <w:szCs w:val="28"/>
+        </w:rPr>
+        <w:t>就可以在浏览器</w:t>
+      </w:r>
+      <w:hyperlink r:id="rId16" w:history="1">
+        <w:r>
+          <w:rPr>
+            <w:rFonts w:asciiTheme="minorEastAsia" w:hAnsiTheme="minorEastAsia"/>
+            <w:sz w:val="28"/>
+            <w:szCs w:val="28"/>
+          </w:rPr>
+          <w:t>http://localhost:5000/</w:t>
+        </w:r>
+      </w:hyperlink>
+      <w:r>
+        <w:rPr>
+          <w:rFonts w:asciiTheme="minorEastAsia" w:hAnsiTheme="minorEastAsia"/>
+          <w:sz w:val="28"/>
+          <w:szCs w:val="28"/>
+        </w:rPr>
+        <w:t xml:space="preserve"> </w:t>
+      </w:r>
+      <w:r>
+        <w:rPr>
+          <w:rFonts w:asciiTheme="minorEastAsia" w:hAnsiTheme="minorEastAsia" w:hint="eastAsia"/>
+          <w:sz w:val="28"/>
+          <w:szCs w:val="28"/>
+        </w:rPr>
+        <w:t>地址</w:t>
+      </w:r>
+      <w:r>
+        <w:rPr>
+          <w:rFonts w:asciiTheme="minorEastAsia" w:hAnsiTheme="minorEastAsia" w:hint="eastAsia"/>
+          <w:sz w:val="28"/>
+          <w:szCs w:val="28"/>
+        </w:rPr>
+        <w:t>下看到网页的内容了。</w:t>
+      </w:r>
+    </w:p>
+    <w:p>
+      <w:pPr>
+        <w:rPr>
+          <w:rFonts w:asciiTheme="minorEastAsia" w:hAnsiTheme="minorEastAsia"/>
+          <w:sz w:val="28"/>
+          <w:szCs w:val="28"/>
+        </w:rPr>
+      </w:pPr>
+      <w:r>
+        <w:rPr>
+          <w:rFonts w:asciiTheme="minorEastAsia" w:hAnsiTheme="minorEastAsia" w:hint="eastAsia"/>
+          <w:sz w:val="28"/>
+          <w:szCs w:val="28"/>
+        </w:rPr>
+        <w:t>当我们的电脑使用</w:t>
+      </w:r>
+      <w:r>
+        <w:rPr>
+          <w:rFonts w:asciiTheme="minorEastAsia" w:hAnsiTheme="minorEastAsia"/>
+          <w:sz w:val="28"/>
+          <w:szCs w:val="28"/>
+        </w:rPr>
+        <w:t>localhost</w:t>
+      </w:r>
+      <w:r>
+        <w:rPr>
+          <w:rFonts w:asciiTheme="minorEastAsia" w:hAnsiTheme="minorEastAsia" w:hint="eastAsia"/>
+          <w:sz w:val="28"/>
+          <w:szCs w:val="28"/>
+        </w:rPr>
+        <w:t>和网络端口5</w:t>
+      </w:r>
+      <w:r>
+        <w:rPr>
+          <w:rFonts w:asciiTheme="minorEastAsia" w:hAnsiTheme="minorEastAsia"/>
+          <w:sz w:val="28"/>
+          <w:szCs w:val="28"/>
+        </w:rPr>
+        <w:t>000</w:t>
+      </w:r>
+      <w:r>
+        <w:rPr>
+          <w:rFonts w:asciiTheme="minorEastAsia" w:hAnsiTheme="minorEastAsia" w:hint="eastAsia"/>
+          <w:sz w:val="28"/>
+          <w:szCs w:val="28"/>
+        </w:rPr>
+        <w:t>来打开网页后，它会</w:t>
+      </w:r>
+      <w:r>
+        <w:rPr>
+          <w:rFonts w:asciiTheme="minorEastAsia" w:hAnsiTheme="minorEastAsia" w:hint="eastAsia"/>
+          <w:sz w:val="28"/>
+          <w:szCs w:val="28"/>
+        </w:rPr>
+        <w:lastRenderedPageBreak/>
+        <w:t>去给a</w:t>
+      </w:r>
+      <w:r>
+        <w:rPr>
+          <w:rFonts w:asciiTheme="minorEastAsia" w:hAnsiTheme="minorEastAsia"/>
+          <w:sz w:val="28"/>
+          <w:szCs w:val="28"/>
+        </w:rPr>
+        <w:t>pp.py</w:t>
+      </w:r>
+      <w:r>
+        <w:rPr>
+          <w:rFonts w:asciiTheme="minorEastAsia" w:hAnsiTheme="minorEastAsia" w:hint="eastAsia"/>
+          <w:sz w:val="28"/>
+          <w:szCs w:val="28"/>
+        </w:rPr>
+        <w:t>应用程序发出一个HTTP请求（request）</w:t>
+      </w:r>
+      <w:r>
+        <w:rPr>
+          <w:rFonts w:asciiTheme="minorEastAsia" w:hAnsiTheme="minorEastAsia" w:hint="eastAsia"/>
+          <w:sz w:val="28"/>
+          <w:szCs w:val="28"/>
+        </w:rPr>
+        <w:t>要求</w:t>
+      </w:r>
+    </w:p>
+    <w:p>
+      <w:pPr>
+        <w:rPr>
+          <w:rFonts w:asciiTheme="minorEastAsia" w:hAnsiTheme="minorEastAsia"/>
+          <w:sz w:val="28"/>
+          <w:szCs w:val="28"/>
+        </w:rPr>
+      </w:pPr>
+      <w:r>
+        <w:rPr>
+          <w:rFonts w:asciiTheme="minorEastAsia" w:hAnsiTheme="minorEastAsia"/>
+          <w:sz w:val="28"/>
+          <w:szCs w:val="28"/>
+        </w:rPr>
+        <w:t xml:space="preserve">1. </w:t>
+      </w:r>
+      <w:r>
+        <w:rPr>
+          <w:rFonts w:asciiTheme="minorEastAsia" w:hAnsiTheme="minorEastAsia" w:hint="eastAsia"/>
+          <w:sz w:val="28"/>
+          <w:szCs w:val="28"/>
+        </w:rPr>
+        <w:t>首先，我们导入了</w:t>
+      </w:r>
+      <w:r>
+        <w:rPr>
+          <w:rFonts w:asciiTheme="minorEastAsia" w:hAnsiTheme="minorEastAsia"/>
+          <w:sz w:val="28"/>
+          <w:szCs w:val="28"/>
+        </w:rPr>
+        <w:t xml:space="preserve"> Flask </w:t>
+      </w:r>
+      <w:r>
+        <w:rPr>
+          <w:rFonts w:asciiTheme="minorEastAsia" w:hAnsiTheme="minorEastAsia" w:hint="eastAsia"/>
+          <w:sz w:val="28"/>
+          <w:szCs w:val="28"/>
+        </w:rPr>
+        <w:t>类。这个类的实例将会是我们的</w:t>
+      </w:r>
+      <w:r>
+        <w:rPr>
+          <w:rFonts w:asciiTheme="minorEastAsia" w:hAnsiTheme="minorEastAsia"/>
+          <w:sz w:val="28"/>
+          <w:szCs w:val="28"/>
+        </w:rPr>
+        <w:t xml:space="preserve"> WSGI </w:t>
+      </w:r>
+      <w:r>
+        <w:rPr>
+          <w:rFonts w:asciiTheme="minorEastAsia" w:hAnsiTheme="minorEastAsia" w:hint="eastAsia"/>
+          <w:sz w:val="28"/>
+          <w:szCs w:val="28"/>
+        </w:rPr>
+        <w:t>（</w:t>
+      </w:r>
+      <w:r>
+        <w:rPr>
+          <w:rFonts w:asciiTheme="minorEastAsia" w:hAnsiTheme="minorEastAsia"/>
+          <w:sz w:val="28"/>
+          <w:szCs w:val="28"/>
+        </w:rPr>
+        <w:t>Web</w:t>
+      </w:r>
+      <w:r>
+        <w:rPr>
+          <w:rFonts w:asciiTheme="minorEastAsia" w:hAnsiTheme="minorEastAsia" w:hint="eastAsia"/>
+          <w:sz w:val="28"/>
+          <w:szCs w:val="28"/>
+        </w:rPr>
+        <w:t>服务器网关接口，</w:t>
+      </w:r>
+      <w:r>
+        <w:rPr>
+          <w:rFonts w:asciiTheme="minorEastAsia" w:hAnsiTheme="minorEastAsia"/>
+          <w:sz w:val="28"/>
+          <w:szCs w:val="28"/>
+        </w:rPr>
+        <w:t>Python Web Server Gateway Interface</w:t>
+      </w:r>
+      <w:r>
+        <w:rPr>
+          <w:rFonts w:asciiTheme="minorEastAsia" w:hAnsiTheme="minorEastAsia" w:hint="eastAsia"/>
+          <w:sz w:val="28"/>
+          <w:szCs w:val="28"/>
+        </w:rPr>
+        <w:t>，缩写为</w:t>
+      </w:r>
+      <w:r>
+        <w:rPr>
+          <w:rFonts w:asciiTheme="minorEastAsia" w:hAnsiTheme="minorEastAsia"/>
+          <w:sz w:val="28"/>
+          <w:szCs w:val="28"/>
+        </w:rPr>
+        <w:t>WSGI</w:t>
+      </w:r>
+      <w:r>
+        <w:rPr>
+          <w:rFonts w:asciiTheme="minorEastAsia" w:hAnsiTheme="minorEastAsia" w:hint="eastAsia"/>
+          <w:sz w:val="28"/>
+          <w:szCs w:val="28"/>
+        </w:rPr>
+        <w:t>）应用程序。</w:t>
+      </w:r>
+    </w:p>
+    <w:p>
+      <w:pPr>
+        <w:rPr>
+          <w:rFonts w:asciiTheme="minorEastAsia" w:hAnsiTheme="minorEastAsia"/>
+          <w:sz w:val="28"/>
+          <w:szCs w:val="28"/>
+        </w:rPr>
+      </w:pPr>
+      <w:r>
+        <w:rPr>
+          <w:rFonts w:asciiTheme="minorEastAsia" w:hAnsiTheme="minorEastAsia"/>
+          <w:sz w:val="28"/>
+          <w:szCs w:val="28"/>
+        </w:rPr>
+        <w:t xml:space="preserve">2. </w:t>
+      </w:r>
+      <w:r>
+        <w:rPr>
+          <w:rFonts w:asciiTheme="minorEastAsia" w:hAnsiTheme="minorEastAsia" w:hint="eastAsia"/>
+          <w:sz w:val="28"/>
+          <w:szCs w:val="28"/>
+        </w:rPr>
+        <w:t>接下来，我们创建一个该类的实例，第一个参数是应用模块或者包的名称。</w:t>
+      </w:r>
+      <w:r>
+        <w:rPr>
+          <w:rFonts w:asciiTheme="minorEastAsia" w:hAnsiTheme="minorEastAsia"/>
+          <w:sz w:val="28"/>
+          <w:szCs w:val="28"/>
+        </w:rPr>
+        <w:t xml:space="preserve"> </w:t>
+      </w:r>
+      <w:r>
+        <w:rPr>
+          <w:rFonts w:asciiTheme="minorEastAsia" w:hAnsiTheme="minorEastAsia" w:hint="eastAsia"/>
+          <w:sz w:val="28"/>
+          <w:szCs w:val="28"/>
+        </w:rPr>
+        <w:t>如果你使用单一的模块（如本例），你应该使用</w:t>
+      </w:r>
+      <w:r>
+        <w:rPr>
+          <w:rFonts w:asciiTheme="minorEastAsia" w:hAnsiTheme="minorEastAsia"/>
+          <w:sz w:val="28"/>
+          <w:szCs w:val="28"/>
+        </w:rPr>
+        <w:t xml:space="preserve">__name__ </w:t>
+      </w:r>
+      <w:r>
+        <w:rPr>
+          <w:rFonts w:asciiTheme="minorEastAsia" w:hAnsiTheme="minorEastAsia" w:hint="eastAsia"/>
+          <w:sz w:val="28"/>
+          <w:szCs w:val="28"/>
+        </w:rPr>
+        <w:t>，因为模块的名称将会因其作为单独应用启动还是作为模块导入而有不同（</w:t>
+      </w:r>
+      <w:r>
+        <w:rPr>
+          <w:rFonts w:asciiTheme="minorEastAsia" w:hAnsiTheme="minorEastAsia"/>
+          <w:sz w:val="28"/>
+          <w:szCs w:val="28"/>
+        </w:rPr>
+        <w:t xml:space="preserve"> </w:t>
+      </w:r>
+      <w:r>
+        <w:rPr>
+          <w:rFonts w:asciiTheme="minorEastAsia" w:hAnsiTheme="minorEastAsia" w:hint="eastAsia"/>
+          <w:sz w:val="28"/>
+          <w:szCs w:val="28"/>
+        </w:rPr>
+        <w:t>也即是</w:t>
+      </w:r>
+      <w:r>
+        <w:rPr>
+          <w:rFonts w:asciiTheme="minorEastAsia" w:hAnsiTheme="minorEastAsia"/>
+          <w:sz w:val="28"/>
+          <w:szCs w:val="28"/>
+        </w:rPr>
+        <w:t xml:space="preserve">'__main__' </w:t>
+      </w:r>
+      <w:r>
+        <w:rPr>
+          <w:rFonts w:asciiTheme="minorEastAsia" w:hAnsiTheme="minorEastAsia" w:hint="eastAsia"/>
+          <w:sz w:val="28"/>
+          <w:szCs w:val="28"/>
+        </w:rPr>
+        <w:t>或实际的导入名）。这是必须的，这样</w:t>
+      </w:r>
+      <w:r>
+        <w:rPr>
+          <w:rFonts w:asciiTheme="minorEastAsia" w:hAnsiTheme="minorEastAsia"/>
+          <w:sz w:val="28"/>
+          <w:szCs w:val="28"/>
+        </w:rPr>
+        <w:t xml:space="preserve"> Flask </w:t>
+      </w:r>
+      <w:r>
+        <w:rPr>
+          <w:rFonts w:asciiTheme="minorEastAsia" w:hAnsiTheme="minorEastAsia" w:hint="eastAsia"/>
+          <w:sz w:val="28"/>
+          <w:szCs w:val="28"/>
+        </w:rPr>
+        <w:t>才知道到哪去找模板、静态文件等等。详情见</w:t>
+      </w:r>
+      <w:r>
+        <w:rPr>
+          <w:rFonts w:asciiTheme="minorEastAsia" w:hAnsiTheme="minorEastAsia"/>
+          <w:sz w:val="28"/>
+          <w:szCs w:val="28"/>
+        </w:rPr>
+        <w:t>Flask</w:t>
+      </w:r>
+      <w:r>
+        <w:rPr>
+          <w:rFonts w:asciiTheme="minorEastAsia" w:hAnsiTheme="minorEastAsia" w:hint="eastAsia"/>
+          <w:sz w:val="28"/>
+          <w:szCs w:val="28"/>
+        </w:rPr>
+        <w:t>的文档。</w:t>
+      </w:r>
+    </w:p>
+    <w:p>
+      <w:pPr>
+        <w:rPr>
+          <w:rFonts w:asciiTheme="minorEastAsia" w:hAnsiTheme="minorEastAsia"/>
+          <w:sz w:val="28"/>
+          <w:szCs w:val="28"/>
+        </w:rPr>
+      </w:pPr>
+      <w:r>
+        <w:rPr>
+          <w:rFonts w:asciiTheme="minorEastAsia" w:hAnsiTheme="minorEastAsia"/>
+          <w:sz w:val="28"/>
+          <w:szCs w:val="28"/>
+        </w:rPr>
+        <w:t xml:space="preserve">3. </w:t>
+      </w:r>
+      <w:r>
+        <w:rPr>
+          <w:rFonts w:asciiTheme="minorEastAsia" w:hAnsiTheme="minorEastAsia" w:hint="eastAsia"/>
+          <w:sz w:val="28"/>
+          <w:szCs w:val="28"/>
+        </w:rPr>
+        <w:t>然后，我们使用</w:t>
+      </w:r>
+      <w:r>
+        <w:rPr>
+          <w:rFonts w:asciiTheme="minorEastAsia" w:hAnsiTheme="minorEastAsia"/>
+          <w:sz w:val="28"/>
+          <w:szCs w:val="28"/>
+        </w:rPr>
+        <w:t xml:space="preserve">route() </w:t>
+      </w:r>
+      <w:r>
+        <w:rPr>
+          <w:rFonts w:asciiTheme="minorEastAsia" w:hAnsiTheme="minorEastAsia" w:hint="eastAsia"/>
+          <w:sz w:val="28"/>
+          <w:szCs w:val="28"/>
+        </w:rPr>
+        <w:t>装饰器告诉</w:t>
+      </w:r>
+      <w:r>
+        <w:rPr>
+          <w:rFonts w:asciiTheme="minorEastAsia" w:hAnsiTheme="minorEastAsia"/>
+          <w:sz w:val="28"/>
+          <w:szCs w:val="28"/>
+        </w:rPr>
+        <w:t xml:space="preserve"> Flask </w:t>
+      </w:r>
+      <w:r>
+        <w:rPr>
+          <w:rFonts w:asciiTheme="minorEastAsia" w:hAnsiTheme="minorEastAsia" w:hint="eastAsia"/>
+          <w:sz w:val="28"/>
+          <w:szCs w:val="28"/>
+        </w:rPr>
+        <w:t>什么样的</w:t>
+      </w:r>
+      <w:r>
+        <w:rPr>
+          <w:rFonts w:asciiTheme="minorEastAsia" w:hAnsiTheme="minorEastAsia"/>
+          <w:sz w:val="28"/>
+          <w:szCs w:val="28"/>
+        </w:rPr>
+        <w:t xml:space="preserve"> URL </w:t>
+      </w:r>
+      <w:r>
+        <w:rPr>
+          <w:rFonts w:asciiTheme="minorEastAsia" w:hAnsiTheme="minorEastAsia" w:hint="eastAsia"/>
+          <w:sz w:val="28"/>
+          <w:szCs w:val="28"/>
+        </w:rPr>
+        <w:t>能触发我们的函数。（装饰器可以参考廖雪峰老师的讲解：装饰器）</w:t>
+      </w:r>
+    </w:p>
+    <w:p>
+      <w:pPr>
+        <w:rPr>
+          <w:rFonts w:asciiTheme="minorEastAsia" w:hAnsiTheme="minorEastAsia" w:hint="eastAsia"/>
+          <w:sz w:val="28"/>
+          <w:szCs w:val="28"/>
+        </w:rPr>
+      </w:pPr>
+      <w:r>
+        <w:rPr>
+          <w:rFonts w:asciiTheme="minorEastAsia" w:hAnsiTheme="minorEastAsia" w:hint="eastAsia"/>
+          <w:sz w:val="28"/>
+          <w:szCs w:val="28"/>
+        </w:rPr>
+        <w:t>由于Python的f</w:t>
+      </w:r>
+      <w:r>
+        <w:rPr>
+          <w:rFonts w:asciiTheme="minorEastAsia" w:hAnsiTheme="minorEastAsia"/>
+          <w:sz w:val="28"/>
+          <w:szCs w:val="28"/>
+        </w:rPr>
+        <w:t>lask</w:t>
+      </w:r>
+      <w:r>
+        <w:rPr>
+          <w:rFonts w:asciiTheme="minorEastAsia" w:hAnsiTheme="minorEastAsia" w:hint="eastAsia"/>
+          <w:sz w:val="28"/>
+          <w:szCs w:val="28"/>
+        </w:rPr>
+        <w:t>这个框架，实在是不想学习前端的东西，所以这三节略过</w:t>
+      </w:r>
     </w:p>
     <w:sectPr>
       <w:pgSz w:w="11906" w:h="16838"/>
@@ -18087,6 +18651,18 @@
     <w:basedOn w:val="a0"/>
     <w:rsid w:val="007B36BE"/>
   </w:style>
+  <w:style w:type="character" w:styleId="a6">
+    <w:name w:val="Unresolved Mention"/>
+    <w:basedOn w:val="a0"/>
+    <w:uiPriority w:val="99"/>
+    <w:semiHidden/>
+    <w:unhideWhenUsed/>
+    <w:rsid w:val="00190852"/>
+    <w:rPr>
+      <w:color w:val="605E5C"/>
+      <w:shd w:val="clear" w:color="auto" w:fill="E1DFDD"/>
+    </w:rPr>
+  </w:style>
 </w:styles>
 </file>
 

</xml_diff>

<commit_message>
Add some shell command
</commit_message>
<xml_diff>
--- a/study notes.docx
+++ b/study notes.docx
@@ -209,18 +209,8 @@
           <w:sz w:val="28"/>
           <w:szCs w:val="28"/>
         </w:rPr>
-        <w:t>例：</w:t>
-      </w:r>
-      <w:proofErr w:type="gramStart"/>
-      <w:r>
-        <w:rPr>
-          <w:rFonts w:asciiTheme="minorEastAsia" w:hAnsiTheme="minorEastAsia" w:hint="eastAsia"/>
-          <w:sz w:val="28"/>
-          <w:szCs w:val="28"/>
-        </w:rPr>
-        <w:t>print(</w:t>
-      </w:r>
-      <w:proofErr w:type="gramEnd"/>
+        <w:t>例：print(</w:t>
+      </w:r>
       <w:r>
         <w:rPr>
           <w:rFonts w:asciiTheme="minorEastAsia" w:hAnsiTheme="minorEastAsia"/>
@@ -286,25 +276,7 @@
           <w:sz w:val="28"/>
           <w:szCs w:val="28"/>
         </w:rPr>
-        <w:t>在</w:t>
-      </w:r>
-      <w:proofErr w:type="spellStart"/>
-      <w:r>
-        <w:rPr>
-          <w:rFonts w:asciiTheme="minorEastAsia" w:hAnsiTheme="minorEastAsia" w:hint="eastAsia"/>
-          <w:sz w:val="28"/>
-          <w:szCs w:val="28"/>
-        </w:rPr>
-        <w:t>powershell</w:t>
-      </w:r>
-      <w:proofErr w:type="spellEnd"/>
-      <w:r>
-        <w:rPr>
-          <w:rFonts w:asciiTheme="minorEastAsia" w:hAnsiTheme="minorEastAsia" w:hint="eastAsia"/>
-          <w:sz w:val="28"/>
-          <w:szCs w:val="28"/>
-        </w:rPr>
-        <w:t>中</w:t>
+        <w:t>在powershell中</w:t>
       </w:r>
       <w:r>
         <w:rPr>
@@ -369,25 +341,7 @@
           <w:sz w:val="28"/>
           <w:szCs w:val="28"/>
         </w:rPr>
-        <w:t>在</w:t>
-      </w:r>
-      <w:proofErr w:type="spellStart"/>
-      <w:r>
-        <w:rPr>
-          <w:rFonts w:asciiTheme="minorEastAsia" w:hAnsiTheme="minorEastAsia" w:hint="eastAsia"/>
-          <w:sz w:val="28"/>
-          <w:szCs w:val="28"/>
-        </w:rPr>
-        <w:t>powershell</w:t>
-      </w:r>
-      <w:proofErr w:type="spellEnd"/>
-      <w:r>
-        <w:rPr>
-          <w:rFonts w:asciiTheme="minorEastAsia" w:hAnsiTheme="minorEastAsia" w:hint="eastAsia"/>
-          <w:sz w:val="28"/>
-          <w:szCs w:val="28"/>
-        </w:rPr>
-        <w:t>中</w:t>
+        <w:t>在powershell中</w:t>
       </w:r>
       <w:r>
         <w:rPr>
@@ -500,25 +454,7 @@
           <w:sz w:val="28"/>
           <w:szCs w:val="28"/>
         </w:rPr>
-        <w:t>以</w:t>
-      </w:r>
-      <w:proofErr w:type="spellStart"/>
-      <w:r>
-        <w:rPr>
-          <w:rFonts w:asciiTheme="minorEastAsia" w:hAnsiTheme="minorEastAsia" w:hint="eastAsia"/>
-          <w:sz w:val="28"/>
-          <w:szCs w:val="28"/>
-        </w:rPr>
-        <w:t>py</w:t>
-      </w:r>
-      <w:proofErr w:type="spellEnd"/>
-      <w:r>
-        <w:rPr>
-          <w:rFonts w:asciiTheme="minorEastAsia" w:hAnsiTheme="minorEastAsia" w:hint="eastAsia"/>
-          <w:sz w:val="28"/>
-          <w:szCs w:val="28"/>
-        </w:rPr>
-        <w:t>作为</w:t>
+        <w:t>以py作为</w:t>
       </w:r>
       <w:r>
         <w:rPr>
@@ -1092,25 +1028,7 @@
           <w:sz w:val="28"/>
           <w:szCs w:val="28"/>
         </w:rPr>
-        <w:t>花括号</w:t>
-      </w:r>
-      <w:proofErr w:type="gramStart"/>
-      <w:r>
-        <w:rPr>
-          <w:rFonts w:asciiTheme="minorEastAsia" w:hAnsiTheme="minorEastAsia"/>
-          <w:sz w:val="28"/>
-          <w:szCs w:val="28"/>
-        </w:rPr>
-        <w:t>括</w:t>
-      </w:r>
-      <w:proofErr w:type="gramEnd"/>
-      <w:r>
-        <w:rPr>
-          <w:rFonts w:asciiTheme="minorEastAsia" w:hAnsiTheme="minorEastAsia"/>
-          <w:sz w:val="28"/>
-          <w:szCs w:val="28"/>
-        </w:rPr>
-        <w:t>起来的变量和表达式，如果字符串里面没有表达式，那么前面加不加f输出应该都一样.替换字段是表达式，在运行时进行评估，然后使用format()协议进行格式化。</w:t>
+        <w:t>花括号括起来的变量和表达式，如果字符串里面没有表达式，那么前面加不加f输出应该都一样.替换字段是表达式，在运行时进行评估，然后使用format()协议进行格式化。</w:t>
       </w:r>
     </w:p>
     <w:p>
@@ -1159,9 +1077,24 @@
           <w:sz w:val="28"/>
           <w:szCs w:val="28"/>
         </w:rPr>
-        <w:t xml:space="preserve">f </w:t>
-      </w:r>
-      <w:proofErr w:type="gramStart"/>
+        <w:t>f ”some words {</w:t>
+      </w:r>
+      <w:r>
+        <w:rPr>
+          <w:rFonts w:asciiTheme="minorEastAsia" w:hAnsiTheme="minorEastAsia" w:hint="eastAsia"/>
+          <w:sz w:val="28"/>
+          <w:szCs w:val="28"/>
+        </w:rPr>
+        <w:t>变量</w:t>
+      </w:r>
+      <w:r>
+        <w:rPr>
+          <w:rFonts w:asciiTheme="minorEastAsia" w:hAnsiTheme="minorEastAsia"/>
+          <w:sz w:val="28"/>
+          <w:szCs w:val="28"/>
+        </w:rPr>
+        <w:t>}</w:t>
+      </w:r>
       <w:r>
         <w:rPr>
           <w:rFonts w:asciiTheme="minorEastAsia" w:hAnsiTheme="minorEastAsia"/>
@@ -1170,41 +1103,6 @@
         </w:rPr>
         <w:t>”</w:t>
       </w:r>
-      <w:proofErr w:type="gramEnd"/>
-      <w:r>
-        <w:rPr>
-          <w:rFonts w:asciiTheme="minorEastAsia" w:hAnsiTheme="minorEastAsia"/>
-          <w:sz w:val="28"/>
-          <w:szCs w:val="28"/>
-        </w:rPr>
-        <w:t>some words {</w:t>
-      </w:r>
-      <w:r>
-        <w:rPr>
-          <w:rFonts w:asciiTheme="minorEastAsia" w:hAnsiTheme="minorEastAsia" w:hint="eastAsia"/>
-          <w:sz w:val="28"/>
-          <w:szCs w:val="28"/>
-        </w:rPr>
-        <w:t>变量</w:t>
-      </w:r>
-      <w:r>
-        <w:rPr>
-          <w:rFonts w:asciiTheme="minorEastAsia" w:hAnsiTheme="minorEastAsia"/>
-          <w:sz w:val="28"/>
-          <w:szCs w:val="28"/>
-        </w:rPr>
-        <w:t>}</w:t>
-      </w:r>
-      <w:proofErr w:type="gramStart"/>
-      <w:r>
-        <w:rPr>
-          <w:rFonts w:asciiTheme="minorEastAsia" w:hAnsiTheme="minorEastAsia"/>
-          <w:sz w:val="28"/>
-          <w:szCs w:val="28"/>
-        </w:rPr>
-        <w:t>”</w:t>
-      </w:r>
-      <w:proofErr w:type="gramEnd"/>
       <w:r>
         <w:rPr>
           <w:rFonts w:asciiTheme="minorEastAsia" w:hAnsiTheme="minorEastAsia" w:hint="eastAsia"/>
@@ -1252,25 +1150,7 @@
           <w:sz w:val="28"/>
           <w:szCs w:val="28"/>
         </w:rPr>
-        <w:t>给变量赋值字符串或字符时，python</w:t>
-      </w:r>
-      <w:proofErr w:type="gramStart"/>
-      <w:r>
-        <w:rPr>
-          <w:rFonts w:asciiTheme="minorEastAsia" w:hAnsiTheme="minorEastAsia"/>
-          <w:sz w:val="28"/>
-          <w:szCs w:val="28"/>
-        </w:rPr>
-        <w:t>里单双引号</w:t>
-      </w:r>
-      <w:proofErr w:type="gramEnd"/>
-      <w:r>
-        <w:rPr>
-          <w:rFonts w:asciiTheme="minorEastAsia" w:hAnsiTheme="minorEastAsia"/>
-          <w:sz w:val="28"/>
-          <w:szCs w:val="28"/>
-        </w:rPr>
-        <w:t>都可以。</w:t>
+        <w:t>给变量赋值字符串或字符时，python里单双引号都可以。</w:t>
       </w:r>
     </w:p>
     <w:p>
@@ -1437,25 +1317,7 @@
           <w:sz w:val="28"/>
           <w:szCs w:val="28"/>
         </w:rPr>
-        <w:t>.</w:t>
-      </w:r>
-      <w:proofErr w:type="gramStart"/>
-      <w:r>
-        <w:rPr>
-          <w:rFonts w:asciiTheme="minorEastAsia" w:hAnsiTheme="minorEastAsia" w:hint="eastAsia"/>
-          <w:sz w:val="28"/>
-          <w:szCs w:val="28"/>
-        </w:rPr>
-        <w:t>format(</w:t>
-      </w:r>
-      <w:proofErr w:type="gramEnd"/>
-      <w:r>
-        <w:rPr>
-          <w:rFonts w:asciiTheme="minorEastAsia" w:hAnsiTheme="minorEastAsia" w:hint="eastAsia"/>
-          <w:sz w:val="28"/>
-          <w:szCs w:val="28"/>
-        </w:rPr>
-        <w:t>)</w:t>
+        <w:t>.format()</w:t>
       </w:r>
     </w:p>
     <w:p>
@@ -1500,23 +1362,13 @@
           <w:szCs w:val="28"/>
         </w:rPr>
       </w:pPr>
-      <w:proofErr w:type="spellStart"/>
-      <w:r>
-        <w:rPr>
-          <w:rFonts w:asciiTheme="minorEastAsia" w:hAnsiTheme="minorEastAsia"/>
-          <w:sz w:val="28"/>
-          <w:szCs w:val="28"/>
-        </w:rPr>
-        <w:t>joke_evaluation</w:t>
-      </w:r>
-      <w:proofErr w:type="spellEnd"/>
-      <w:r>
-        <w:rPr>
-          <w:rFonts w:asciiTheme="minorEastAsia" w:hAnsiTheme="minorEastAsia"/>
-          <w:sz w:val="28"/>
-          <w:szCs w:val="28"/>
-        </w:rPr>
-        <w:t xml:space="preserve"> = "Isn't that joke so funny?! {}"</w:t>
+      <w:r>
+        <w:rPr>
+          <w:rFonts w:asciiTheme="minorEastAsia" w:hAnsiTheme="minorEastAsia"/>
+          <w:sz w:val="28"/>
+          <w:szCs w:val="28"/>
+        </w:rPr>
+        <w:t>joke_evaluation = "Isn't that joke so funny?! {}"</w:t>
       </w:r>
     </w:p>
     <w:p>
@@ -1543,35 +1395,7 @@
           <w:sz w:val="28"/>
           <w:szCs w:val="28"/>
         </w:rPr>
-        <w:t>print(</w:t>
-      </w:r>
-      <w:proofErr w:type="spellStart"/>
-      <w:r>
-        <w:rPr>
-          <w:rFonts w:asciiTheme="minorEastAsia" w:hAnsiTheme="minorEastAsia"/>
-          <w:sz w:val="28"/>
-          <w:szCs w:val="28"/>
-        </w:rPr>
-        <w:t>joke_</w:t>
-      </w:r>
-      <w:proofErr w:type="gramStart"/>
-      <w:r>
-        <w:rPr>
-          <w:rFonts w:asciiTheme="minorEastAsia" w:hAnsiTheme="minorEastAsia"/>
-          <w:sz w:val="28"/>
-          <w:szCs w:val="28"/>
-        </w:rPr>
-        <w:t>evaluation.format</w:t>
-      </w:r>
-      <w:proofErr w:type="spellEnd"/>
-      <w:proofErr w:type="gramEnd"/>
-      <w:r>
-        <w:rPr>
-          <w:rFonts w:asciiTheme="minorEastAsia" w:hAnsiTheme="minorEastAsia"/>
-          <w:sz w:val="28"/>
-          <w:szCs w:val="28"/>
-        </w:rPr>
-        <w:t>(hilarious))</w:t>
+        <w:t>print(joke_evaluation.format(hilarious))</w:t>
       </w:r>
     </w:p>
     <w:p>
@@ -1630,25 +1454,7 @@
           <w:sz w:val="28"/>
           <w:szCs w:val="28"/>
         </w:rPr>
-        <w:t>print函数</w:t>
-      </w:r>
-      <w:proofErr w:type="gramStart"/>
-      <w:r>
-        <w:rPr>
-          <w:rFonts w:asciiTheme="minorEastAsia" w:hAnsiTheme="minorEastAsia"/>
-          <w:sz w:val="28"/>
-          <w:szCs w:val="28"/>
-        </w:rPr>
-        <w:t>最</w:t>
-      </w:r>
-      <w:proofErr w:type="gramEnd"/>
-      <w:r>
-        <w:rPr>
-          <w:rFonts w:asciiTheme="minorEastAsia" w:hAnsiTheme="minorEastAsia"/>
-          <w:sz w:val="28"/>
-          <w:szCs w:val="28"/>
-        </w:rPr>
-        <w:t>后跟一段</w:t>
+        <w:t>print函数最后跟一段</w:t>
       </w:r>
       <w:r>
         <w:rPr>
@@ -1696,25 +1502,7 @@
           <w:sz w:val="28"/>
           <w:szCs w:val="28"/>
         </w:rPr>
-        <w:t>，可以</w:t>
-      </w:r>
-      <w:proofErr w:type="gramStart"/>
-      <w:r>
-        <w:rPr>
-          <w:rFonts w:asciiTheme="minorEastAsia" w:hAnsiTheme="minorEastAsia"/>
-          <w:sz w:val="28"/>
-          <w:szCs w:val="28"/>
-        </w:rPr>
-        <w:t>不</w:t>
-      </w:r>
-      <w:proofErr w:type="gramEnd"/>
-      <w:r>
-        <w:rPr>
-          <w:rFonts w:asciiTheme="minorEastAsia" w:hAnsiTheme="minorEastAsia"/>
-          <w:sz w:val="28"/>
-          <w:szCs w:val="28"/>
-        </w:rPr>
-        <w:t>换行接下一句</w:t>
+        <w:t>，可以不换行接下一句</w:t>
       </w:r>
       <w:r>
         <w:rPr>
@@ -1754,54 +1542,8 @@
           <w:sz w:val="28"/>
           <w:szCs w:val="28"/>
         </w:rPr>
-        <w:t>“</w:t>
-      </w:r>
-      <w:proofErr w:type="spellStart"/>
-      <w:r>
-        <w:rPr>
-          <w:rFonts w:asciiTheme="minorEastAsia" w:hAnsiTheme="minorEastAsia"/>
-          <w:sz w:val="28"/>
-          <w:szCs w:val="28"/>
-        </w:rPr>
-        <w:t>a”,end</w:t>
-      </w:r>
-      <w:proofErr w:type="spellEnd"/>
-      <w:r>
-        <w:rPr>
-          <w:rFonts w:asciiTheme="minorEastAsia" w:hAnsiTheme="minorEastAsia"/>
-          <w:sz w:val="28"/>
-          <w:szCs w:val="28"/>
-        </w:rPr>
-        <w:t xml:space="preserve"> = </w:t>
-      </w:r>
-      <w:proofErr w:type="gramStart"/>
-      <w:r>
-        <w:rPr>
-          <w:rFonts w:asciiTheme="minorEastAsia" w:hAnsiTheme="minorEastAsia"/>
-          <w:sz w:val="28"/>
-          <w:szCs w:val="28"/>
-        </w:rPr>
-        <w:t>‘</w:t>
-      </w:r>
-      <w:proofErr w:type="gramEnd"/>
-      <w:r>
-        <w:rPr>
-          <w:rFonts w:asciiTheme="minorEastAsia" w:hAnsiTheme="minorEastAsia"/>
-          <w:sz w:val="28"/>
-          <w:szCs w:val="28"/>
-        </w:rPr>
-        <w:t xml:space="preserve"> </w:t>
-      </w:r>
-      <w:proofErr w:type="gramStart"/>
-      <w:r>
-        <w:rPr>
-          <w:rFonts w:asciiTheme="minorEastAsia" w:hAnsiTheme="minorEastAsia"/>
-          <w:sz w:val="28"/>
-          <w:szCs w:val="28"/>
-        </w:rPr>
-        <w:t>‘</w:t>
-      </w:r>
-      <w:proofErr w:type="gramEnd"/>
+        <w:t>“a”,end = ‘ ‘</w:t>
+      </w:r>
       <w:r>
         <w:rPr>
           <w:rFonts w:asciiTheme="minorEastAsia" w:hAnsiTheme="minorEastAsia" w:hint="eastAsia"/>
@@ -2087,7 +1829,6 @@
         </w:rPr>
         <w:t>三个双引号</w:t>
       </w:r>
-      <w:proofErr w:type="gramStart"/>
       <w:r>
         <w:rPr>
           <w:rFonts w:asciiTheme="minorEastAsia" w:hAnsiTheme="minorEastAsia" w:hint="eastAsia"/>
@@ -2096,7 +1837,6 @@
         </w:rPr>
         <w:t>括</w:t>
       </w:r>
-      <w:proofErr w:type="gramEnd"/>
       <w:r>
         <w:rPr>
           <w:rFonts w:asciiTheme="minorEastAsia" w:hAnsiTheme="minorEastAsia"/>
@@ -2162,7 +1902,6 @@
         </w:rPr>
         <w:t>：</w:t>
       </w:r>
-      <w:proofErr w:type="gramStart"/>
       <w:r>
         <w:rPr>
           <w:rFonts w:asciiTheme="minorEastAsia" w:hAnsiTheme="minorEastAsia" w:hint="eastAsia"/>
@@ -2171,7 +1910,6 @@
         </w:rPr>
         <w:t>print(</w:t>
       </w:r>
-      <w:proofErr w:type="gramEnd"/>
       <w:r>
         <w:rPr>
           <w:rFonts w:asciiTheme="minorEastAsia" w:hAnsiTheme="minorEastAsia"/>
@@ -2180,7 +1918,6 @@
         </w:rPr>
         <w:t>“““</w:t>
       </w:r>
-      <w:proofErr w:type="spellStart"/>
       <w:r>
         <w:rPr>
           <w:rFonts w:asciiTheme="minorEastAsia" w:hAnsiTheme="minorEastAsia"/>
@@ -2189,7 +1926,6 @@
         </w:rPr>
         <w:t>some thing</w:t>
       </w:r>
-      <w:proofErr w:type="spellEnd"/>
       <w:r>
         <w:rPr>
           <w:rFonts w:asciiTheme="minorEastAsia" w:hAnsiTheme="minorEastAsia"/>
@@ -2418,25 +2154,7 @@
           <w:sz w:val="28"/>
           <w:szCs w:val="28"/>
         </w:rPr>
-        <w:t>d=</w:t>
-      </w:r>
-      <w:proofErr w:type="gramStart"/>
-      <w:r>
-        <w:rPr>
-          <w:rFonts w:asciiTheme="minorEastAsia" w:hAnsiTheme="minorEastAsia"/>
-          <w:sz w:val="28"/>
-          <w:szCs w:val="28"/>
-        </w:rPr>
-        <w:t>float(</w:t>
-      </w:r>
-      <w:proofErr w:type="gramEnd"/>
-      <w:r>
-        <w:rPr>
-          <w:rFonts w:asciiTheme="minorEastAsia" w:hAnsiTheme="minorEastAsia"/>
-          <w:sz w:val="28"/>
-          <w:szCs w:val="28"/>
-        </w:rPr>
-        <w:t xml:space="preserve">input('Please enter what is your initial </w:t>
+        <w:t xml:space="preserve">d=float(input('Please enter what is your initial </w:t>
       </w:r>
       <w:r>
         <w:rPr>
@@ -2552,25 +2270,7 @@
           <w:sz w:val="28"/>
           <w:szCs w:val="28"/>
         </w:rPr>
-        <w:t>“</w:t>
-      </w:r>
-      <w:proofErr w:type="spellStart"/>
-      <w:r>
-        <w:rPr>
-          <w:rFonts w:asciiTheme="minorEastAsia" w:hAnsiTheme="minorEastAsia"/>
-          <w:sz w:val="28"/>
-          <w:szCs w:val="28"/>
-        </w:rPr>
-        <w:t>plz</w:t>
-      </w:r>
-      <w:proofErr w:type="spellEnd"/>
-      <w:r>
-        <w:rPr>
-          <w:rFonts w:asciiTheme="minorEastAsia" w:hAnsiTheme="minorEastAsia"/>
-          <w:sz w:val="28"/>
-          <w:szCs w:val="28"/>
-        </w:rPr>
-        <w:t xml:space="preserve"> input number:”</w:t>
+        <w:t>“plz input number:”</w:t>
       </w:r>
       <w:r>
         <w:rPr>
@@ -2611,25 +2311,7 @@
           <w:sz w:val="28"/>
           <w:szCs w:val="28"/>
         </w:rPr>
-        <w:t>在</w:t>
-      </w:r>
-      <w:proofErr w:type="spellStart"/>
-      <w:r>
-        <w:rPr>
-          <w:rFonts w:asciiTheme="minorEastAsia" w:hAnsiTheme="minorEastAsia"/>
-          <w:sz w:val="28"/>
-          <w:szCs w:val="28"/>
-        </w:rPr>
-        <w:t>powershell</w:t>
-      </w:r>
-      <w:proofErr w:type="spellEnd"/>
-      <w:r>
-        <w:rPr>
-          <w:rFonts w:asciiTheme="minorEastAsia" w:hAnsiTheme="minorEastAsia"/>
-          <w:sz w:val="28"/>
-          <w:szCs w:val="28"/>
-        </w:rPr>
-        <w:t>中用</w:t>
+        <w:t>在powershell中用</w:t>
       </w:r>
       <w:r>
         <w:rPr>
@@ -2655,23 +2337,13 @@
         </w:rPr>
         <w:t xml:space="preserve">m </w:t>
       </w:r>
-      <w:proofErr w:type="spellStart"/>
-      <w:r>
-        <w:rPr>
-          <w:rFonts w:asciiTheme="minorEastAsia" w:hAnsiTheme="minorEastAsia"/>
-          <w:sz w:val="28"/>
-          <w:szCs w:val="28"/>
-        </w:rPr>
-        <w:t>pydoc</w:t>
-      </w:r>
-      <w:proofErr w:type="spellEnd"/>
-      <w:r>
-        <w:rPr>
-          <w:rFonts w:asciiTheme="minorEastAsia" w:hAnsiTheme="minorEastAsia"/>
-          <w:sz w:val="28"/>
-          <w:szCs w:val="28"/>
-        </w:rPr>
-        <w:t xml:space="preserve"> input</w:t>
+      <w:r>
+        <w:rPr>
+          <w:rFonts w:asciiTheme="minorEastAsia" w:hAnsiTheme="minorEastAsia"/>
+          <w:sz w:val="28"/>
+          <w:szCs w:val="28"/>
+        </w:rPr>
+        <w:t>pydoc input</w:t>
       </w:r>
       <w:r>
         <w:rPr>
@@ -2818,18 +2490,8 @@
           <w:sz w:val="28"/>
           <w:szCs w:val="28"/>
         </w:rPr>
-        <w:t xml:space="preserve">from sys import </w:t>
-      </w:r>
-      <w:proofErr w:type="spellStart"/>
-      <w:r>
-        <w:rPr>
-          <w:rFonts w:asciiTheme="minorEastAsia" w:hAnsiTheme="minorEastAsia"/>
-          <w:sz w:val="28"/>
-          <w:szCs w:val="28"/>
-        </w:rPr>
-        <w:t>argv</w:t>
-      </w:r>
-      <w:proofErr w:type="spellEnd"/>
+        <w:t>from sys import argv</w:t>
+      </w:r>
       <w:r>
         <w:rPr>
           <w:rFonts w:asciiTheme="minorEastAsia" w:hAnsiTheme="minorEastAsia"/>
@@ -2998,18 +2660,8 @@
           <w:sz w:val="28"/>
           <w:szCs w:val="28"/>
         </w:rPr>
-        <w:t xml:space="preserve">from sys import </w:t>
-      </w:r>
-      <w:proofErr w:type="spellStart"/>
-      <w:r>
-        <w:rPr>
-          <w:rFonts w:asciiTheme="minorEastAsia" w:hAnsiTheme="minorEastAsia"/>
-          <w:sz w:val="28"/>
-          <w:szCs w:val="28"/>
-        </w:rPr>
-        <w:t>argv</w:t>
-      </w:r>
-      <w:proofErr w:type="spellEnd"/>
+        <w:t>from sys import argv</w:t>
+      </w:r>
       <w:r>
         <w:rPr>
           <w:rFonts w:asciiTheme="minorEastAsia" w:hAnsiTheme="minorEastAsia" w:hint="eastAsia"/>
@@ -3196,33 +2848,15 @@
           <w:sz w:val="28"/>
           <w:szCs w:val="28"/>
         </w:rPr>
-        <w:t xml:space="preserve"> = open(a.txt) print(</w:t>
-      </w:r>
-      <w:proofErr w:type="spellStart"/>
-      <w:r>
-        <w:rPr>
-          <w:rFonts w:asciiTheme="minorEastAsia" w:hAnsiTheme="minorEastAsia"/>
-          <w:sz w:val="28"/>
-          <w:szCs w:val="28"/>
-        </w:rPr>
-        <w:t>txt</w:t>
-      </w:r>
-      <w:r>
-        <w:rPr>
-          <w:rFonts w:asciiTheme="minorEastAsia" w:hAnsiTheme="minorEastAsia"/>
-          <w:sz w:val="28"/>
-          <w:szCs w:val="28"/>
-        </w:rPr>
-        <w:t>.read</w:t>
-      </w:r>
-      <w:proofErr w:type="spellEnd"/>
-      <w:r>
-        <w:rPr>
-          <w:rFonts w:asciiTheme="minorEastAsia" w:hAnsiTheme="minorEastAsia"/>
-          <w:sz w:val="28"/>
-          <w:szCs w:val="28"/>
-        </w:rPr>
-        <w:t>()</w:t>
+        <w:t xml:space="preserve"> = open(a.txt) print(txt</w:t>
+      </w:r>
+      <w:r>
+        <w:rPr>
+          <w:rFonts w:asciiTheme="minorEastAsia" w:hAnsiTheme="minorEastAsia"/>
+          <w:sz w:val="28"/>
+          <w:szCs w:val="28"/>
+        </w:rPr>
+        <w:t>.read()</w:t>
       </w:r>
       <w:r>
         <w:rPr>
@@ -3477,23 +3111,13 @@
         </w:rPr>
         <w:t>赋值给一个变量；</w:t>
       </w:r>
-      <w:proofErr w:type="spellStart"/>
-      <w:r>
-        <w:rPr>
-          <w:rFonts w:asciiTheme="minorEastAsia" w:hAnsiTheme="minorEastAsia" w:hint="eastAsia"/>
-          <w:sz w:val="28"/>
-          <w:szCs w:val="28"/>
-        </w:rPr>
-        <w:t>readline</w:t>
-      </w:r>
-      <w:proofErr w:type="spellEnd"/>
-      <w:r>
-        <w:rPr>
-          <w:rFonts w:asciiTheme="minorEastAsia" w:hAnsiTheme="minorEastAsia" w:hint="eastAsia"/>
-          <w:sz w:val="28"/>
-          <w:szCs w:val="28"/>
-        </w:rPr>
-        <w:t>：</w:t>
+      <w:r>
+        <w:rPr>
+          <w:rFonts w:asciiTheme="minorEastAsia" w:hAnsiTheme="minorEastAsia" w:hint="eastAsia"/>
+          <w:sz w:val="28"/>
+          <w:szCs w:val="28"/>
+        </w:rPr>
+        <w:t>readline：</w:t>
       </w:r>
       <w:r>
         <w:rPr>
@@ -3648,7 +3272,6 @@
         </w:rPr>
         <w:t>文件做写操作的时候，在打开文件的时候一定要带</w:t>
       </w:r>
-      <w:proofErr w:type="gramStart"/>
       <w:r>
         <w:rPr>
           <w:rFonts w:asciiTheme="minorEastAsia" w:hAnsiTheme="minorEastAsia"/>
@@ -3657,7 +3280,6 @@
         </w:rPr>
         <w:t>”</w:t>
       </w:r>
-      <w:proofErr w:type="gramEnd"/>
       <w:r>
         <w:rPr>
           <w:rFonts w:asciiTheme="minorEastAsia" w:hAnsiTheme="minorEastAsia"/>
@@ -3666,7 +3288,6 @@
         </w:rPr>
         <w:t>w</w:t>
       </w:r>
-      <w:proofErr w:type="gramStart"/>
       <w:r>
         <w:rPr>
           <w:rFonts w:asciiTheme="minorEastAsia" w:hAnsiTheme="minorEastAsia"/>
@@ -3675,7 +3296,6 @@
         </w:rPr>
         <w:t>”</w:t>
       </w:r>
-      <w:proofErr w:type="gramEnd"/>
       <w:r>
         <w:rPr>
           <w:rFonts w:asciiTheme="minorEastAsia" w:hAnsiTheme="minorEastAsia" w:hint="eastAsia"/>
@@ -3756,7 +3376,6 @@
         </w:rPr>
         <w:t>权限，</w:t>
       </w:r>
-      <w:proofErr w:type="gramStart"/>
       <w:r>
         <w:rPr>
           <w:rFonts w:asciiTheme="minorEastAsia" w:hAnsiTheme="minorEastAsia"/>
@@ -3765,7 +3384,6 @@
         </w:rPr>
         <w:t>”</w:t>
       </w:r>
-      <w:proofErr w:type="gramEnd"/>
       <w:r>
         <w:rPr>
           <w:rFonts w:asciiTheme="minorEastAsia" w:hAnsiTheme="minorEastAsia"/>
@@ -3774,7 +3392,6 @@
         </w:rPr>
         <w:t>a</w:t>
       </w:r>
-      <w:proofErr w:type="gramStart"/>
       <w:r>
         <w:rPr>
           <w:rFonts w:asciiTheme="minorEastAsia" w:hAnsiTheme="minorEastAsia"/>
@@ -3783,7 +3400,6 @@
         </w:rPr>
         <w:t>”</w:t>
       </w:r>
-      <w:proofErr w:type="gramEnd"/>
       <w:r>
         <w:rPr>
           <w:rFonts w:asciiTheme="minorEastAsia" w:hAnsiTheme="minorEastAsia" w:hint="eastAsia"/>
@@ -4003,25 +3619,7 @@
           <w:szCs w:val="28"/>
         </w:rPr>
         <w:tab/>
-        <w:t xml:space="preserve">From </w:t>
-      </w:r>
-      <w:proofErr w:type="spellStart"/>
-      <w:r>
-        <w:rPr>
-          <w:rFonts w:asciiTheme="minorEastAsia" w:hAnsiTheme="minorEastAsia"/>
-          <w:sz w:val="28"/>
-          <w:szCs w:val="28"/>
-        </w:rPr>
-        <w:t>os.path</w:t>
-      </w:r>
-      <w:proofErr w:type="spellEnd"/>
-      <w:r>
-        <w:rPr>
-          <w:rFonts w:asciiTheme="minorEastAsia" w:hAnsiTheme="minorEastAsia"/>
-          <w:sz w:val="28"/>
-          <w:szCs w:val="28"/>
-        </w:rPr>
-        <w:t xml:space="preserve"> import exists</w:t>
+        <w:t>From os.path import exists</w:t>
       </w:r>
       <w:r>
         <w:rPr>
@@ -4153,25 +3751,7 @@
           <w:sz w:val="28"/>
           <w:szCs w:val="28"/>
         </w:rPr>
-        <w:t>在</w:t>
-      </w:r>
-      <w:proofErr w:type="spellStart"/>
-      <w:r>
-        <w:rPr>
-          <w:rFonts w:asciiTheme="minorEastAsia" w:hAnsiTheme="minorEastAsia" w:hint="eastAsia"/>
-          <w:sz w:val="28"/>
-          <w:szCs w:val="28"/>
-        </w:rPr>
-        <w:t>powershell</w:t>
-      </w:r>
-      <w:proofErr w:type="spellEnd"/>
-      <w:r>
-        <w:rPr>
-          <w:rFonts w:asciiTheme="minorEastAsia" w:hAnsiTheme="minorEastAsia" w:hint="eastAsia"/>
-          <w:sz w:val="28"/>
-          <w:szCs w:val="28"/>
-        </w:rPr>
-        <w:t>和bash下</w:t>
+        <w:t>在powershell和bash下</w:t>
       </w:r>
       <w:r>
         <w:rPr>
@@ -4294,23 +3874,13 @@
         </w:rPr>
         <w:t>在中文环境下</w:t>
       </w:r>
-      <w:proofErr w:type="spellStart"/>
-      <w:r>
-        <w:rPr>
-          <w:rFonts w:asciiTheme="minorEastAsia" w:hAnsiTheme="minorEastAsia" w:hint="eastAsia"/>
-          <w:sz w:val="28"/>
-          <w:szCs w:val="28"/>
-        </w:rPr>
-        <w:t>powershell</w:t>
-      </w:r>
-      <w:proofErr w:type="spellEnd"/>
-      <w:r>
-        <w:rPr>
-          <w:rFonts w:asciiTheme="minorEastAsia" w:hAnsiTheme="minorEastAsia" w:hint="eastAsia"/>
-          <w:sz w:val="28"/>
-          <w:szCs w:val="28"/>
-        </w:rPr>
-        <w:t>默认</w:t>
+      <w:r>
+        <w:rPr>
+          <w:rFonts w:asciiTheme="minorEastAsia" w:hAnsiTheme="minorEastAsia" w:hint="eastAsia"/>
+          <w:sz w:val="28"/>
+          <w:szCs w:val="28"/>
+        </w:rPr>
+        <w:t>powershell默认</w:t>
       </w:r>
       <w:r>
         <w:rPr>
@@ -4448,23 +4018,13 @@
         </w:rPr>
         <w:t>简单的方法是，不要用</w:t>
       </w:r>
-      <w:proofErr w:type="spellStart"/>
-      <w:r>
-        <w:rPr>
-          <w:rFonts w:asciiTheme="minorEastAsia" w:hAnsiTheme="minorEastAsia" w:hint="eastAsia"/>
-          <w:sz w:val="28"/>
-          <w:szCs w:val="28"/>
-        </w:rPr>
-        <w:t>powershell</w:t>
-      </w:r>
-      <w:proofErr w:type="spellEnd"/>
-      <w:r>
-        <w:rPr>
-          <w:rFonts w:asciiTheme="minorEastAsia" w:hAnsiTheme="minorEastAsia" w:hint="eastAsia"/>
-          <w:sz w:val="28"/>
-          <w:szCs w:val="28"/>
-        </w:rPr>
-        <w:t>命令</w:t>
+      <w:r>
+        <w:rPr>
+          <w:rFonts w:asciiTheme="minorEastAsia" w:hAnsiTheme="minorEastAsia" w:hint="eastAsia"/>
+          <w:sz w:val="28"/>
+          <w:szCs w:val="28"/>
+        </w:rPr>
+        <w:t>powershell命令</w:t>
       </w:r>
       <w:r>
         <w:rPr>
@@ -4833,25 +4393,7 @@
           <w:sz w:val="28"/>
           <w:szCs w:val="28"/>
         </w:rPr>
-        <w:t>，有一点不同的是，python中可以使用带星号的参数，带星号的参数可以传入N</w:t>
-      </w:r>
-      <w:proofErr w:type="gramStart"/>
-      <w:r>
-        <w:rPr>
-          <w:rFonts w:asciiTheme="minorEastAsia" w:hAnsiTheme="minorEastAsia"/>
-          <w:sz w:val="28"/>
-          <w:szCs w:val="28"/>
-        </w:rPr>
-        <w:t>个</w:t>
-      </w:r>
-      <w:proofErr w:type="gramEnd"/>
-      <w:r>
-        <w:rPr>
-          <w:rFonts w:asciiTheme="minorEastAsia" w:hAnsiTheme="minorEastAsia"/>
-          <w:sz w:val="28"/>
-          <w:szCs w:val="28"/>
-        </w:rPr>
-        <w:t>实参，可以是</w:t>
+        <w:t>，有一点不同的是，python中可以使用带星号的参数，带星号的参数可以传入N个实参，可以是</w:t>
       </w:r>
       <w:r>
         <w:rPr>
@@ -5112,23 +4654,13 @@
         </w:rPr>
         <w:t>注意的是每一次文件操作</w:t>
       </w:r>
-      <w:proofErr w:type="spellStart"/>
-      <w:r>
-        <w:rPr>
-          <w:rFonts w:asciiTheme="minorEastAsia" w:hAnsiTheme="minorEastAsia" w:hint="eastAsia"/>
-          <w:sz w:val="28"/>
-          <w:szCs w:val="28"/>
-        </w:rPr>
-        <w:t>readline</w:t>
-      </w:r>
-      <w:proofErr w:type="spellEnd"/>
-      <w:r>
-        <w:rPr>
-          <w:rFonts w:asciiTheme="minorEastAsia" w:hAnsiTheme="minorEastAsia" w:hint="eastAsia"/>
-          <w:sz w:val="28"/>
-          <w:szCs w:val="28"/>
-        </w:rPr>
-        <w:t>都是</w:t>
+      <w:r>
+        <w:rPr>
+          <w:rFonts w:asciiTheme="minorEastAsia" w:hAnsiTheme="minorEastAsia" w:hint="eastAsia"/>
+          <w:sz w:val="28"/>
+          <w:szCs w:val="28"/>
+        </w:rPr>
+        <w:t>readline都是</w:t>
       </w:r>
       <w:r>
         <w:rPr>
@@ -5160,16 +4692,7 @@
           <w:sz w:val="28"/>
           <w:szCs w:val="28"/>
         </w:rPr>
-        <w:t>输出</w:t>
-      </w:r>
-      <w:proofErr w:type="spellStart"/>
-      <w:r>
-        <w:rPr>
-          <w:rFonts w:asciiTheme="minorEastAsia" w:hAnsiTheme="minorEastAsia" w:hint="eastAsia"/>
-          <w:sz w:val="28"/>
-          <w:szCs w:val="28"/>
-        </w:rPr>
-        <w:t>read</w:t>
+        <w:t>输出read</w:t>
       </w:r>
       <w:r>
         <w:rPr>
@@ -5179,7 +4702,6 @@
         </w:rPr>
         <w:t>line</w:t>
       </w:r>
-      <w:proofErr w:type="spellEnd"/>
       <w:r>
         <w:rPr>
           <w:rFonts w:asciiTheme="minorEastAsia" w:hAnsiTheme="minorEastAsia" w:hint="eastAsia"/>
@@ -5983,7 +5505,6 @@
         </w:rPr>
         <w:t>f</w:t>
       </w:r>
-      <w:proofErr w:type="gramStart"/>
       <w:r>
         <w:rPr>
           <w:rFonts w:asciiTheme="minorEastAsia" w:hAnsiTheme="minorEastAsia"/>
@@ -5992,7 +5513,6 @@
         </w:rPr>
         <w:t>””</w:t>
       </w:r>
-      <w:proofErr w:type="gramEnd"/>
       <w:r>
         <w:rPr>
           <w:rFonts w:asciiTheme="minorEastAsia" w:hAnsiTheme="minorEastAsia" w:hint="eastAsia"/>
@@ -6138,43 +5658,7 @@
           <w:sz w:val="28"/>
           <w:szCs w:val="28"/>
         </w:rPr>
-        <w:t>语法：</w:t>
-      </w:r>
-      <w:proofErr w:type="spellStart"/>
-      <w:r>
-        <w:rPr>
-          <w:rFonts w:asciiTheme="minorEastAsia" w:hAnsiTheme="minorEastAsia" w:hint="eastAsia"/>
-          <w:sz w:val="28"/>
-          <w:szCs w:val="28"/>
-        </w:rPr>
-        <w:t>str.split</w:t>
-      </w:r>
-      <w:proofErr w:type="spellEnd"/>
-      <w:r>
-        <w:rPr>
-          <w:rFonts w:asciiTheme="minorEastAsia" w:hAnsiTheme="minorEastAsia" w:hint="eastAsia"/>
-          <w:sz w:val="28"/>
-          <w:szCs w:val="28"/>
-        </w:rPr>
-        <w:t>(str="", num=</w:t>
-      </w:r>
-      <w:proofErr w:type="spellStart"/>
-      <w:r>
-        <w:rPr>
-          <w:rFonts w:asciiTheme="minorEastAsia" w:hAnsiTheme="minorEastAsia" w:hint="eastAsia"/>
-          <w:sz w:val="28"/>
-          <w:szCs w:val="28"/>
-        </w:rPr>
-        <w:t>string.count</w:t>
-      </w:r>
-      <w:proofErr w:type="spellEnd"/>
-      <w:r>
-        <w:rPr>
-          <w:rFonts w:asciiTheme="minorEastAsia" w:hAnsiTheme="minorEastAsia" w:hint="eastAsia"/>
-          <w:sz w:val="28"/>
-          <w:szCs w:val="28"/>
-        </w:rPr>
-        <w:t>(str)).</w:t>
+        <w:t>语法：str.split(str="", num=string.count(str)).</w:t>
       </w:r>
       <w:r>
         <w:rPr>
@@ -6326,7 +5810,6 @@
         </w:rPr>
         <w:t>函数下面跟一个</w:t>
       </w:r>
-      <w:proofErr w:type="gramStart"/>
       <w:r>
         <w:rPr>
           <w:rFonts w:cstheme="minorHAnsi"/>
@@ -6335,7 +5818,6 @@
         </w:rPr>
         <w:t>”””</w:t>
       </w:r>
-      <w:proofErr w:type="gramEnd"/>
       <w:r>
         <w:rPr>
           <w:rFonts w:asciiTheme="minorEastAsia" w:hAnsiTheme="minorEastAsia" w:hint="eastAsia"/>
@@ -6344,7 +5826,6 @@
         </w:rPr>
         <w:t>字符串</w:t>
       </w:r>
-      <w:proofErr w:type="gramStart"/>
       <w:r>
         <w:rPr>
           <w:rFonts w:cstheme="minorHAnsi"/>
@@ -6359,16 +5840,7 @@
           <w:sz w:val="28"/>
           <w:szCs w:val="28"/>
         </w:rPr>
-        <w:t>括</w:t>
-      </w:r>
-      <w:proofErr w:type="gramEnd"/>
-      <w:r>
-        <w:rPr>
-          <w:rFonts w:asciiTheme="minorEastAsia" w:hAnsiTheme="minorEastAsia" w:hint="eastAsia"/>
-          <w:sz w:val="28"/>
-          <w:szCs w:val="28"/>
-        </w:rPr>
-        <w:t>起来</w:t>
+        <w:t>括起来</w:t>
       </w:r>
       <w:r>
         <w:rPr>
@@ -7059,7 +6531,6 @@
         </w:rPr>
         <w:t>还有</w:t>
       </w:r>
-      <w:proofErr w:type="spellStart"/>
       <w:r>
         <w:rPr>
           <w:rFonts w:asciiTheme="minorEastAsia" w:hAnsiTheme="minorEastAsia" w:hint="eastAsia"/>
@@ -7068,7 +6539,6 @@
         </w:rPr>
         <w:t>elif</w:t>
       </w:r>
-      <w:proofErr w:type="spellEnd"/>
       <w:r>
         <w:rPr>
           <w:rFonts w:asciiTheme="minorEastAsia" w:hAnsiTheme="minorEastAsia"/>
@@ -7393,43 +6863,7 @@
           <w:sz w:val="28"/>
           <w:szCs w:val="28"/>
         </w:rPr>
-        <w:t xml:space="preserve">for </w:t>
-      </w:r>
-      <w:proofErr w:type="spellStart"/>
-      <w:r>
-        <w:rPr>
-          <w:rFonts w:asciiTheme="minorEastAsia" w:hAnsiTheme="minorEastAsia"/>
-          <w:sz w:val="28"/>
-          <w:szCs w:val="28"/>
-        </w:rPr>
-        <w:t>i</w:t>
-      </w:r>
-      <w:proofErr w:type="spellEnd"/>
-      <w:r>
-        <w:rPr>
-          <w:rFonts w:asciiTheme="minorEastAsia" w:hAnsiTheme="minorEastAsia"/>
-          <w:sz w:val="28"/>
-          <w:szCs w:val="28"/>
-        </w:rPr>
-        <w:t xml:space="preserve"> in </w:t>
-      </w:r>
-      <w:proofErr w:type="gramStart"/>
-      <w:r>
-        <w:rPr>
-          <w:rFonts w:asciiTheme="minorEastAsia" w:hAnsiTheme="minorEastAsia"/>
-          <w:sz w:val="28"/>
-          <w:szCs w:val="28"/>
-        </w:rPr>
-        <w:t>range(</w:t>
-      </w:r>
-      <w:proofErr w:type="gramEnd"/>
-      <w:r>
-        <w:rPr>
-          <w:rFonts w:asciiTheme="minorEastAsia" w:hAnsiTheme="minorEastAsia"/>
-          <w:sz w:val="28"/>
-          <w:szCs w:val="28"/>
-        </w:rPr>
-        <w:t>0, 6):</w:t>
+        <w:t>for i in range(0, 6):</w:t>
       </w:r>
     </w:p>
     <w:p>
@@ -7486,25 +6920,7 @@
           <w:sz w:val="28"/>
           <w:szCs w:val="28"/>
         </w:rPr>
-        <w:t>之前的</w:t>
-      </w:r>
-      <w:proofErr w:type="gramStart"/>
-      <w:r>
-        <w:rPr>
-          <w:rFonts w:asciiTheme="minorEastAsia" w:hAnsiTheme="minorEastAsia"/>
-          <w:sz w:val="28"/>
-          <w:szCs w:val="28"/>
-        </w:rPr>
-        <w:t>一</w:t>
-      </w:r>
-      <w:proofErr w:type="gramEnd"/>
-      <w:r>
-        <w:rPr>
-          <w:rFonts w:asciiTheme="minorEastAsia" w:hAnsiTheme="minorEastAsia"/>
-          <w:sz w:val="28"/>
-          <w:szCs w:val="28"/>
-        </w:rPr>
-        <w:t>个数，即从</w:t>
+        <w:t>之前的一个数，即从</w:t>
       </w:r>
       <w:r>
         <w:rPr>
@@ -7595,7 +7011,6 @@
         </w:rPr>
         <w:tab/>
       </w:r>
-      <w:proofErr w:type="gramStart"/>
       <w:r>
         <w:rPr>
           <w:rFonts w:asciiTheme="minorEastAsia" w:hAnsiTheme="minorEastAsia" w:hint="eastAsia"/>
@@ -7604,7 +7019,6 @@
         </w:rPr>
         <w:t>发善一下</w:t>
       </w:r>
-      <w:proofErr w:type="gramEnd"/>
       <w:r>
         <w:rPr>
           <w:rFonts w:asciiTheme="minorEastAsia" w:hAnsiTheme="minorEastAsia"/>
@@ -7941,8 +7355,6 @@
         </w:rPr>
         <w:t>的尾部追加元素：</w:t>
       </w:r>
-      <w:proofErr w:type="spellStart"/>
-      <w:proofErr w:type="gramStart"/>
       <w:r>
         <w:rPr>
           <w:rFonts w:ascii="Verdana" w:eastAsia="宋体" w:hAnsi="Verdana" w:cs="宋体"/>
@@ -7951,41 +7363,7 @@
           <w:sz w:val="23"/>
           <w:szCs w:val="23"/>
         </w:rPr>
-        <w:t>a.append</w:t>
-      </w:r>
-      <w:proofErr w:type="spellEnd"/>
-      <w:proofErr w:type="gramEnd"/>
-      <w:r>
-        <w:rPr>
-          <w:rFonts w:ascii="Verdana" w:eastAsia="宋体" w:hAnsi="Verdana" w:cs="宋体"/>
-          <w:color w:val="000000"/>
-          <w:kern w:val="0"/>
-          <w:sz w:val="23"/>
-          <w:szCs w:val="23"/>
-        </w:rPr>
-        <w:t>(</w:t>
-      </w:r>
-      <w:proofErr w:type="spellStart"/>
-      <w:r>
-        <w:rPr>
-          <w:rFonts w:ascii="Verdana" w:eastAsia="宋体" w:hAnsi="Verdana" w:cs="宋体"/>
-          <w:color w:val="000000"/>
-          <w:kern w:val="0"/>
-          <w:sz w:val="23"/>
-          <w:szCs w:val="23"/>
-        </w:rPr>
-        <w:t>i</w:t>
-      </w:r>
-      <w:proofErr w:type="spellEnd"/>
-      <w:r>
-        <w:rPr>
-          <w:rFonts w:ascii="Verdana" w:eastAsia="宋体" w:hAnsi="Verdana" w:cs="宋体"/>
-          <w:color w:val="000000"/>
-          <w:kern w:val="0"/>
-          <w:sz w:val="23"/>
-          <w:szCs w:val="23"/>
-        </w:rPr>
-        <w:t>)</w:t>
+        <w:t>a.append(i)</w:t>
       </w:r>
     </w:p>
     <w:p>
@@ -8006,23 +7384,13 @@
           <w:bdr w:val="none" w:sz="0" w:space="0" w:color="auto" w:frame="1"/>
         </w:rPr>
       </w:pPr>
-      <w:proofErr w:type="spellStart"/>
       <w:r>
         <w:rPr>
           <w:rFonts w:ascii="Consolas" w:hAnsi="Consolas" w:cs="Consolas"/>
           <w:color w:val="000000"/>
           <w:bdr w:val="none" w:sz="0" w:space="0" w:color="auto" w:frame="1"/>
         </w:rPr>
-        <w:t>aList</w:t>
-      </w:r>
-      <w:proofErr w:type="spellEnd"/>
-      <w:r>
-        <w:rPr>
-          <w:rFonts w:ascii="Consolas" w:hAnsi="Consolas" w:cs="Consolas"/>
-          <w:color w:val="000000"/>
-          <w:bdr w:val="none" w:sz="0" w:space="0" w:color="auto" w:frame="1"/>
-        </w:rPr>
-        <w:t xml:space="preserve"> </w:t>
+        <w:t xml:space="preserve">aList </w:t>
       </w:r>
       <w:r>
         <w:rPr>
@@ -8078,25 +7446,55 @@
           <w:color w:val="008800"/>
           <w:bdr w:val="none" w:sz="0" w:space="0" w:color="auto" w:frame="1"/>
         </w:rPr>
-        <w:t>'</w:t>
-      </w:r>
-      <w:proofErr w:type="spellStart"/>
+        <w:t>'xyz'</w:t>
+      </w:r>
+      <w:r>
+        <w:rPr>
+          <w:rFonts w:ascii="Consolas" w:hAnsi="Consolas" w:cs="Consolas"/>
+          <w:color w:val="666600"/>
+          <w:bdr w:val="none" w:sz="0" w:space="0" w:color="auto" w:frame="1"/>
+        </w:rPr>
+        <w:t>,</w:t>
+      </w:r>
+      <w:r>
+        <w:rPr>
+          <w:rFonts w:ascii="Consolas" w:hAnsi="Consolas" w:cs="Consolas"/>
+          <w:color w:val="000000"/>
+          <w:bdr w:val="none" w:sz="0" w:space="0" w:color="auto" w:frame="1"/>
+        </w:rPr>
+        <w:t xml:space="preserve"> </w:t>
+      </w:r>
       <w:r>
         <w:rPr>
           <w:rFonts w:ascii="Consolas" w:hAnsi="Consolas" w:cs="Consolas"/>
           <w:color w:val="008800"/>
           <w:bdr w:val="none" w:sz="0" w:space="0" w:color="auto" w:frame="1"/>
         </w:rPr>
-        <w:t>xyz</w:t>
-      </w:r>
-      <w:proofErr w:type="spellEnd"/>
+        <w:t>'zara'</w:t>
+      </w:r>
+      <w:r>
+        <w:rPr>
+          <w:rFonts w:ascii="Consolas" w:hAnsi="Consolas" w:cs="Consolas"/>
+          <w:color w:val="666600"/>
+          <w:bdr w:val="none" w:sz="0" w:space="0" w:color="auto" w:frame="1"/>
+        </w:rPr>
+        <w:t>,</w:t>
+      </w:r>
+      <w:r>
+        <w:rPr>
+          <w:rFonts w:ascii="Consolas" w:hAnsi="Consolas" w:cs="Consolas"/>
+          <w:color w:val="000000"/>
+          <w:bdr w:val="none" w:sz="0" w:space="0" w:color="auto" w:frame="1"/>
+        </w:rPr>
+        <w:t xml:space="preserve"> </w:t>
+      </w:r>
       <w:r>
         <w:rPr>
           <w:rFonts w:ascii="Consolas" w:hAnsi="Consolas" w:cs="Consolas"/>
           <w:color w:val="008800"/>
           <w:bdr w:val="none" w:sz="0" w:space="0" w:color="auto" w:frame="1"/>
         </w:rPr>
-        <w:t>'</w:t>
+        <w:t>'abc'</w:t>
       </w:r>
       <w:r>
         <w:rPr>
@@ -8104,94 +7502,8 @@
           <w:color w:val="666600"/>
           <w:bdr w:val="none" w:sz="0" w:space="0" w:color="auto" w:frame="1"/>
         </w:rPr>
-        <w:t>,</w:t>
-      </w:r>
-      <w:r>
-        <w:rPr>
-          <w:rFonts w:ascii="Consolas" w:hAnsi="Consolas" w:cs="Consolas"/>
-          <w:color w:val="000000"/>
-          <w:bdr w:val="none" w:sz="0" w:space="0" w:color="auto" w:frame="1"/>
-        </w:rPr>
-        <w:t xml:space="preserve"> </w:t>
-      </w:r>
-      <w:r>
-        <w:rPr>
-          <w:rFonts w:ascii="Consolas" w:hAnsi="Consolas" w:cs="Consolas"/>
-          <w:color w:val="008800"/>
-          <w:bdr w:val="none" w:sz="0" w:space="0" w:color="auto" w:frame="1"/>
-        </w:rPr>
-        <w:t>'</w:t>
-      </w:r>
-      <w:proofErr w:type="spellStart"/>
-      <w:r>
-        <w:rPr>
-          <w:rFonts w:ascii="Consolas" w:hAnsi="Consolas" w:cs="Consolas"/>
-          <w:color w:val="008800"/>
-          <w:bdr w:val="none" w:sz="0" w:space="0" w:color="auto" w:frame="1"/>
-        </w:rPr>
-        <w:t>zara</w:t>
-      </w:r>
-      <w:proofErr w:type="spellEnd"/>
-      <w:r>
-        <w:rPr>
-          <w:rFonts w:ascii="Consolas" w:hAnsi="Consolas" w:cs="Consolas"/>
-          <w:color w:val="008800"/>
-          <w:bdr w:val="none" w:sz="0" w:space="0" w:color="auto" w:frame="1"/>
-        </w:rPr>
-        <w:t>'</w:t>
-      </w:r>
-      <w:r>
-        <w:rPr>
-          <w:rFonts w:ascii="Consolas" w:hAnsi="Consolas" w:cs="Consolas"/>
-          <w:color w:val="666600"/>
-          <w:bdr w:val="none" w:sz="0" w:space="0" w:color="auto" w:frame="1"/>
-        </w:rPr>
-        <w:t>,</w:t>
-      </w:r>
-      <w:r>
-        <w:rPr>
-          <w:rFonts w:ascii="Consolas" w:hAnsi="Consolas" w:cs="Consolas"/>
-          <w:color w:val="000000"/>
-          <w:bdr w:val="none" w:sz="0" w:space="0" w:color="auto" w:frame="1"/>
-        </w:rPr>
-        <w:t xml:space="preserve"> </w:t>
-      </w:r>
-      <w:r>
-        <w:rPr>
-          <w:rFonts w:ascii="Consolas" w:hAnsi="Consolas" w:cs="Consolas"/>
-          <w:color w:val="008800"/>
-          <w:bdr w:val="none" w:sz="0" w:space="0" w:color="auto" w:frame="1"/>
-        </w:rPr>
-        <w:t>'</w:t>
-      </w:r>
-      <w:proofErr w:type="spellStart"/>
-      <w:r>
-        <w:rPr>
-          <w:rFonts w:ascii="Consolas" w:hAnsi="Consolas" w:cs="Consolas"/>
-          <w:color w:val="008800"/>
-          <w:bdr w:val="none" w:sz="0" w:space="0" w:color="auto" w:frame="1"/>
-        </w:rPr>
-        <w:t>abc</w:t>
-      </w:r>
-      <w:proofErr w:type="spellEnd"/>
-      <w:r>
-        <w:rPr>
-          <w:rFonts w:ascii="Consolas" w:hAnsi="Consolas" w:cs="Consolas"/>
-          <w:color w:val="008800"/>
-          <w:bdr w:val="none" w:sz="0" w:space="0" w:color="auto" w:frame="1"/>
-        </w:rPr>
-        <w:t>'</w:t>
-      </w:r>
-      <w:proofErr w:type="gramStart"/>
-      <w:r>
-        <w:rPr>
-          <w:rFonts w:ascii="Consolas" w:hAnsi="Consolas" w:cs="Consolas"/>
-          <w:color w:val="666600"/>
-          <w:bdr w:val="none" w:sz="0" w:space="0" w:color="auto" w:frame="1"/>
-        </w:rPr>
         <w:t>];</w:t>
       </w:r>
-      <w:proofErr w:type="gramEnd"/>
     </w:p>
     <w:p>
       <w:pPr>
@@ -8233,7 +7545,6 @@
           <w:bdr w:val="none" w:sz="0" w:space="0" w:color="auto" w:frame="1"/>
         </w:rPr>
       </w:pPr>
-      <w:proofErr w:type="spellStart"/>
       <w:r>
         <w:rPr>
           <w:rFonts w:ascii="Consolas" w:eastAsia="宋体" w:hAnsi="Consolas" w:cs="Consolas"/>
@@ -8267,8 +7578,6 @@
         </w:rPr>
         <w:t>append</w:t>
       </w:r>
-      <w:proofErr w:type="spellEnd"/>
-      <w:proofErr w:type="gramStart"/>
       <w:r>
         <w:rPr>
           <w:rFonts w:ascii="Consolas" w:eastAsia="宋体" w:hAnsi="Consolas" w:cs="Consolas"/>
@@ -8302,7 +7611,6 @@
         </w:rPr>
         <w:t>2009</w:t>
       </w:r>
-      <w:proofErr w:type="gramEnd"/>
       <w:r>
         <w:rPr>
           <w:rFonts w:ascii="Consolas" w:eastAsia="宋体" w:hAnsi="Consolas" w:cs="Consolas"/>
@@ -8397,31 +7705,7 @@
           <w:szCs w:val="24"/>
           <w:bdr w:val="none" w:sz="0" w:space="0" w:color="auto" w:frame="1"/>
         </w:rPr>
-        <w:t xml:space="preserve">"Updated </w:t>
-      </w:r>
-      <w:proofErr w:type="gramStart"/>
-      <w:r>
-        <w:rPr>
-          <w:rFonts w:ascii="Consolas" w:eastAsia="宋体" w:hAnsi="Consolas" w:cs="Consolas"/>
-          <w:color w:val="008800"/>
-          <w:kern w:val="0"/>
-          <w:sz w:val="24"/>
-          <w:szCs w:val="24"/>
-          <w:bdr w:val="none" w:sz="0" w:space="0" w:color="auto" w:frame="1"/>
-        </w:rPr>
-        <w:t>List :</w:t>
-      </w:r>
-      <w:proofErr w:type="gramEnd"/>
-      <w:r>
-        <w:rPr>
-          <w:rFonts w:ascii="Consolas" w:eastAsia="宋体" w:hAnsi="Consolas" w:cs="Consolas"/>
-          <w:color w:val="008800"/>
-          <w:kern w:val="0"/>
-          <w:sz w:val="24"/>
-          <w:szCs w:val="24"/>
-          <w:bdr w:val="none" w:sz="0" w:space="0" w:color="auto" w:frame="1"/>
-        </w:rPr>
-        <w:t xml:space="preserve"> "</w:t>
+        <w:t>"Updated List : "</w:t>
       </w:r>
       <w:r>
         <w:rPr>
@@ -8443,21 +7727,8 @@
           <w:szCs w:val="24"/>
           <w:bdr w:val="none" w:sz="0" w:space="0" w:color="auto" w:frame="1"/>
         </w:rPr>
-        <w:t xml:space="preserve"> </w:t>
-      </w:r>
-      <w:proofErr w:type="spellStart"/>
-      <w:r>
-        <w:rPr>
-          <w:rFonts w:ascii="Consolas" w:eastAsia="宋体" w:hAnsi="Consolas" w:cs="Consolas"/>
-          <w:color w:val="000000"/>
-          <w:kern w:val="0"/>
-          <w:sz w:val="24"/>
-          <w:szCs w:val="24"/>
-          <w:bdr w:val="none" w:sz="0" w:space="0" w:color="auto" w:frame="1"/>
-        </w:rPr>
-        <w:t>aList</w:t>
-      </w:r>
-      <w:proofErr w:type="spellEnd"/>
+        <w:t xml:space="preserve"> aList</w:t>
+      </w:r>
       <w:r>
         <w:rPr>
           <w:rFonts w:ascii="Consolas" w:eastAsia="宋体" w:hAnsi="Consolas" w:cs="Consolas"/>
@@ -8525,7 +7796,6 @@
         </w:rPr>
         <w:t xml:space="preserve"> </w:t>
       </w:r>
-      <w:proofErr w:type="gramStart"/>
       <w:r>
         <w:rPr>
           <w:rStyle w:val="typ"/>
@@ -8559,7 +7829,6 @@
         </w:rPr>
         <w:t>:</w:t>
       </w:r>
-      <w:proofErr w:type="gramEnd"/>
       <w:r>
         <w:rPr>
           <w:rStyle w:val="pln"/>
@@ -8624,9 +7893,30 @@
           <w:szCs w:val="18"/>
           <w:bdr w:val="none" w:sz="0" w:space="0" w:color="auto" w:frame="1"/>
         </w:rPr>
-        <w:t>'</w:t>
-      </w:r>
-      <w:proofErr w:type="spellStart"/>
+        <w:t>'xyz'</w:t>
+      </w:r>
+      <w:r>
+        <w:rPr>
+          <w:rStyle w:val="pun"/>
+          <w:rFonts w:ascii="Consolas" w:hAnsi="Consolas" w:cs="Consolas"/>
+          <w:color w:val="666600"/>
+          <w:sz w:val="18"/>
+          <w:szCs w:val="18"/>
+          <w:bdr w:val="none" w:sz="0" w:space="0" w:color="auto" w:frame="1"/>
+        </w:rPr>
+        <w:t>,</w:t>
+      </w:r>
+      <w:r>
+        <w:rPr>
+          <w:rStyle w:val="pln"/>
+          <w:rFonts w:ascii="Consolas" w:hAnsi="Consolas" w:cs="Consolas"/>
+          <w:color w:val="000000"/>
+          <w:sz w:val="18"/>
+          <w:szCs w:val="18"/>
+          <w:bdr w:val="none" w:sz="0" w:space="0" w:color="auto" w:frame="1"/>
+        </w:rPr>
+        <w:t xml:space="preserve"> </w:t>
+      </w:r>
       <w:r>
         <w:rPr>
           <w:rStyle w:val="str"/>
@@ -8636,9 +7926,30 @@
           <w:szCs w:val="18"/>
           <w:bdr w:val="none" w:sz="0" w:space="0" w:color="auto" w:frame="1"/>
         </w:rPr>
-        <w:t>xyz</w:t>
-      </w:r>
-      <w:proofErr w:type="spellEnd"/>
+        <w:t>'zara'</w:t>
+      </w:r>
+      <w:r>
+        <w:rPr>
+          <w:rStyle w:val="pun"/>
+          <w:rFonts w:ascii="Consolas" w:hAnsi="Consolas" w:cs="Consolas"/>
+          <w:color w:val="666600"/>
+          <w:sz w:val="18"/>
+          <w:szCs w:val="18"/>
+          <w:bdr w:val="none" w:sz="0" w:space="0" w:color="auto" w:frame="1"/>
+        </w:rPr>
+        <w:t>,</w:t>
+      </w:r>
+      <w:r>
+        <w:rPr>
+          <w:rStyle w:val="pln"/>
+          <w:rFonts w:ascii="Consolas" w:hAnsi="Consolas" w:cs="Consolas"/>
+          <w:color w:val="000000"/>
+          <w:sz w:val="18"/>
+          <w:szCs w:val="18"/>
+          <w:bdr w:val="none" w:sz="0" w:space="0" w:color="auto" w:frame="1"/>
+        </w:rPr>
+        <w:t xml:space="preserve"> </w:t>
+      </w:r>
       <w:r>
         <w:rPr>
           <w:rStyle w:val="str"/>
@@ -8648,121 +7959,7 @@
           <w:szCs w:val="18"/>
           <w:bdr w:val="none" w:sz="0" w:space="0" w:color="auto" w:frame="1"/>
         </w:rPr>
-        <w:t>'</w:t>
-      </w:r>
-      <w:r>
-        <w:rPr>
-          <w:rStyle w:val="pun"/>
-          <w:rFonts w:ascii="Consolas" w:hAnsi="Consolas" w:cs="Consolas"/>
-          <w:color w:val="666600"/>
-          <w:sz w:val="18"/>
-          <w:szCs w:val="18"/>
-          <w:bdr w:val="none" w:sz="0" w:space="0" w:color="auto" w:frame="1"/>
-        </w:rPr>
-        <w:t>,</w:t>
-      </w:r>
-      <w:r>
-        <w:rPr>
-          <w:rStyle w:val="pln"/>
-          <w:rFonts w:ascii="Consolas" w:hAnsi="Consolas" w:cs="Consolas"/>
-          <w:color w:val="000000"/>
-          <w:sz w:val="18"/>
-          <w:szCs w:val="18"/>
-          <w:bdr w:val="none" w:sz="0" w:space="0" w:color="auto" w:frame="1"/>
-        </w:rPr>
-        <w:t xml:space="preserve"> </w:t>
-      </w:r>
-      <w:r>
-        <w:rPr>
-          <w:rStyle w:val="str"/>
-          <w:rFonts w:ascii="Consolas" w:hAnsi="Consolas" w:cs="Consolas"/>
-          <w:color w:val="008800"/>
-          <w:sz w:val="18"/>
-          <w:szCs w:val="18"/>
-          <w:bdr w:val="none" w:sz="0" w:space="0" w:color="auto" w:frame="1"/>
-        </w:rPr>
-        <w:t>'</w:t>
-      </w:r>
-      <w:proofErr w:type="spellStart"/>
-      <w:r>
-        <w:rPr>
-          <w:rStyle w:val="str"/>
-          <w:rFonts w:ascii="Consolas" w:hAnsi="Consolas" w:cs="Consolas"/>
-          <w:color w:val="008800"/>
-          <w:sz w:val="18"/>
-          <w:szCs w:val="18"/>
-          <w:bdr w:val="none" w:sz="0" w:space="0" w:color="auto" w:frame="1"/>
-        </w:rPr>
-        <w:t>zara</w:t>
-      </w:r>
-      <w:proofErr w:type="spellEnd"/>
-      <w:r>
-        <w:rPr>
-          <w:rStyle w:val="str"/>
-          <w:rFonts w:ascii="Consolas" w:hAnsi="Consolas" w:cs="Consolas"/>
-          <w:color w:val="008800"/>
-          <w:sz w:val="18"/>
-          <w:szCs w:val="18"/>
-          <w:bdr w:val="none" w:sz="0" w:space="0" w:color="auto" w:frame="1"/>
-        </w:rPr>
-        <w:t>'</w:t>
-      </w:r>
-      <w:r>
-        <w:rPr>
-          <w:rStyle w:val="pun"/>
-          <w:rFonts w:ascii="Consolas" w:hAnsi="Consolas" w:cs="Consolas"/>
-          <w:color w:val="666600"/>
-          <w:sz w:val="18"/>
-          <w:szCs w:val="18"/>
-          <w:bdr w:val="none" w:sz="0" w:space="0" w:color="auto" w:frame="1"/>
-        </w:rPr>
-        <w:t>,</w:t>
-      </w:r>
-      <w:r>
-        <w:rPr>
-          <w:rStyle w:val="pln"/>
-          <w:rFonts w:ascii="Consolas" w:hAnsi="Consolas" w:cs="Consolas"/>
-          <w:color w:val="000000"/>
-          <w:sz w:val="18"/>
-          <w:szCs w:val="18"/>
-          <w:bdr w:val="none" w:sz="0" w:space="0" w:color="auto" w:frame="1"/>
-        </w:rPr>
-        <w:t xml:space="preserve"> </w:t>
-      </w:r>
-      <w:r>
-        <w:rPr>
-          <w:rStyle w:val="str"/>
-          <w:rFonts w:ascii="Consolas" w:hAnsi="Consolas" w:cs="Consolas"/>
-          <w:color w:val="008800"/>
-          <w:sz w:val="18"/>
-          <w:szCs w:val="18"/>
-          <w:bdr w:val="none" w:sz="0" w:space="0" w:color="auto" w:frame="1"/>
-        </w:rPr>
-        <w:t>'</w:t>
-      </w:r>
-      <w:proofErr w:type="spellStart"/>
-      <w:r>
-        <w:rPr>
-          <w:rStyle w:val="str"/>
-          <w:rFonts w:ascii="Consolas" w:hAnsi="Consolas" w:cs="Consolas"/>
-          <w:color w:val="008800"/>
-          <w:sz w:val="18"/>
-          <w:szCs w:val="18"/>
-          <w:bdr w:val="none" w:sz="0" w:space="0" w:color="auto" w:frame="1"/>
-        </w:rPr>
-        <w:t>abc</w:t>
-      </w:r>
-      <w:proofErr w:type="spellEnd"/>
-      <w:r>
-        <w:rPr>
-          <w:rStyle w:val="str"/>
-          <w:rFonts w:ascii="Consolas" w:hAnsi="Consolas" w:cs="Consolas"/>
-          <w:color w:val="008800"/>
-          <w:sz w:val="18"/>
-          <w:szCs w:val="18"/>
-          <w:bdr w:val="none" w:sz="0" w:space="0" w:color="auto" w:frame="1"/>
-        </w:rPr>
-        <w:t>'</w:t>
+        <w:t>'abc'</w:t>
       </w:r>
       <w:r>
         <w:rPr>
@@ -8871,7 +8068,6 @@
         </w:rPr>
         <w:t>中的任何位置追加元素：</w:t>
       </w:r>
-      <w:proofErr w:type="spellStart"/>
       <w:r>
         <w:rPr>
           <w:rFonts w:ascii="Verdana" w:eastAsia="宋体" w:hAnsi="Verdana" w:cs="宋体"/>
@@ -8880,9 +8076,8 @@
           <w:sz w:val="23"/>
           <w:szCs w:val="23"/>
         </w:rPr>
-        <w:t>a.insert</w:t>
-      </w:r>
-      <w:proofErr w:type="spellEnd"/>
+        <w:t>a.insert(i,elem),</w:t>
+      </w:r>
       <w:r>
         <w:rPr>
           <w:rFonts w:ascii="Verdana" w:eastAsia="宋体" w:hAnsi="Verdana" w:cs="宋体"/>
@@ -8891,9 +8086,8 @@
           <w:sz w:val="23"/>
           <w:szCs w:val="23"/>
         </w:rPr>
-        <w:t>(</w:t>
-      </w:r>
-      <w:proofErr w:type="spellStart"/>
+        <w:t>其中</w:t>
+      </w:r>
       <w:r>
         <w:rPr>
           <w:rFonts w:ascii="Verdana" w:eastAsia="宋体" w:hAnsi="Verdana" w:cs="宋体"/>
@@ -8902,9 +8096,8 @@
           <w:sz w:val="23"/>
           <w:szCs w:val="23"/>
         </w:rPr>
-        <w:t>i,elem</w:t>
-      </w:r>
-      <w:proofErr w:type="spellEnd"/>
+        <w:t>i</w:t>
+      </w:r>
       <w:r>
         <w:rPr>
           <w:rFonts w:ascii="Verdana" w:eastAsia="宋体" w:hAnsi="Verdana" w:cs="宋体"/>
@@ -8913,7 +8106,7 @@
           <w:sz w:val="23"/>
           <w:szCs w:val="23"/>
         </w:rPr>
-        <w:t>),</w:t>
+        <w:t>表示索引位置，</w:t>
       </w:r>
       <w:r>
         <w:rPr>
@@ -8923,42 +8116,8 @@
           <w:sz w:val="23"/>
           <w:szCs w:val="23"/>
         </w:rPr>
-        <w:t>其中</w:t>
-      </w:r>
-      <w:proofErr w:type="spellStart"/>
-      <w:r>
-        <w:rPr>
-          <w:rFonts w:ascii="Verdana" w:eastAsia="宋体" w:hAnsi="Verdana" w:cs="宋体"/>
-          <w:color w:val="000000"/>
-          <w:kern w:val="0"/>
-          <w:sz w:val="23"/>
-          <w:szCs w:val="23"/>
-        </w:rPr>
-        <w:t>i</w:t>
-      </w:r>
-      <w:proofErr w:type="spellEnd"/>
-      <w:r>
-        <w:rPr>
-          <w:rFonts w:ascii="Verdana" w:eastAsia="宋体" w:hAnsi="Verdana" w:cs="宋体"/>
-          <w:color w:val="000000"/>
-          <w:kern w:val="0"/>
-          <w:sz w:val="23"/>
-          <w:szCs w:val="23"/>
-        </w:rPr>
-        <w:t>表示索引位置，</w:t>
-      </w:r>
-      <w:proofErr w:type="spellStart"/>
-      <w:r>
-        <w:rPr>
-          <w:rFonts w:ascii="Verdana" w:eastAsia="宋体" w:hAnsi="Verdana" w:cs="宋体"/>
-          <w:color w:val="000000"/>
-          <w:kern w:val="0"/>
-          <w:sz w:val="23"/>
-          <w:szCs w:val="23"/>
-        </w:rPr>
         <w:t>elem</w:t>
       </w:r>
-      <w:proofErr w:type="spellEnd"/>
       <w:r>
         <w:rPr>
           <w:rFonts w:ascii="Verdana" w:eastAsia="宋体" w:hAnsi="Verdana" w:cs="宋体"/>
@@ -9138,29 +8297,7 @@
           <w:sz w:val="20"/>
           <w:szCs w:val="20"/>
         </w:rPr>
-        <w:t>del a[</w:t>
-      </w:r>
-      <w:proofErr w:type="spellStart"/>
-      <w:r>
-        <w:rPr>
-          <w:rFonts w:ascii="Verdana" w:eastAsia="宋体" w:hAnsi="Verdana" w:cs="宋体"/>
-          <w:color w:val="000000"/>
-          <w:kern w:val="0"/>
-          <w:sz w:val="20"/>
-          <w:szCs w:val="20"/>
-        </w:rPr>
-        <w:t>i</w:t>
-      </w:r>
-      <w:proofErr w:type="spellEnd"/>
-      <w:r>
-        <w:rPr>
-          <w:rFonts w:ascii="Verdana" w:eastAsia="宋体" w:hAnsi="Verdana" w:cs="宋体"/>
-          <w:color w:val="000000"/>
-          <w:kern w:val="0"/>
-          <w:sz w:val="20"/>
-          <w:szCs w:val="20"/>
-        </w:rPr>
-        <w:t>]</w:t>
+        <w:t>del a[i]</w:t>
       </w:r>
     </w:p>
     <w:p>
@@ -9341,8 +8478,6 @@
         </w:rPr>
         <w:t xml:space="preserve">　　</w:t>
       </w:r>
-      <w:proofErr w:type="spellStart"/>
-      <w:proofErr w:type="gramStart"/>
       <w:r>
         <w:rPr>
           <w:rFonts w:ascii="Verdana" w:eastAsia="宋体" w:hAnsi="Verdana" w:cs="宋体"/>
@@ -9351,41 +8486,7 @@
           <w:sz w:val="20"/>
           <w:szCs w:val="20"/>
         </w:rPr>
-        <w:t>a.remove</w:t>
-      </w:r>
-      <w:proofErr w:type="spellEnd"/>
-      <w:proofErr w:type="gramEnd"/>
-      <w:r>
-        <w:rPr>
-          <w:rFonts w:ascii="Verdana" w:eastAsia="宋体" w:hAnsi="Verdana" w:cs="宋体"/>
-          <w:color w:val="000000"/>
-          <w:kern w:val="0"/>
-          <w:sz w:val="20"/>
-          <w:szCs w:val="20"/>
-        </w:rPr>
-        <w:t>(</w:t>
-      </w:r>
-      <w:proofErr w:type="spellStart"/>
-      <w:r>
-        <w:rPr>
-          <w:rFonts w:ascii="Verdana" w:eastAsia="宋体" w:hAnsi="Verdana" w:cs="宋体"/>
-          <w:color w:val="000000"/>
-          <w:kern w:val="0"/>
-          <w:sz w:val="20"/>
-          <w:szCs w:val="20"/>
-        </w:rPr>
-        <w:t>elem</w:t>
-      </w:r>
-      <w:proofErr w:type="spellEnd"/>
-      <w:r>
-        <w:rPr>
-          <w:rFonts w:ascii="Verdana" w:eastAsia="宋体" w:hAnsi="Verdana" w:cs="宋体"/>
-          <w:color w:val="000000"/>
-          <w:kern w:val="0"/>
-          <w:sz w:val="20"/>
-          <w:szCs w:val="20"/>
-        </w:rPr>
-        <w:t>)</w:t>
+        <w:t>a.remove(elem)</w:t>
       </w:r>
     </w:p>
     <w:p>
@@ -9516,9 +8617,8 @@
           <w:sz w:val="20"/>
           <w:szCs w:val="20"/>
         </w:rPr>
-        <w:t>有点像</w:t>
-      </w:r>
-      <w:proofErr w:type="gramStart"/>
+        <w:t>有点像栈</w:t>
+      </w:r>
       <w:r>
         <w:rPr>
           <w:rFonts w:ascii="Verdana" w:eastAsia="宋体" w:hAnsi="Verdana" w:cs="宋体"/>
@@ -9527,9 +8627,8 @@
           <w:sz w:val="20"/>
           <w:szCs w:val="20"/>
         </w:rPr>
-        <w:t>栈</w:t>
-      </w:r>
-      <w:proofErr w:type="gramEnd"/>
+        <w:t>pop</w:t>
+      </w:r>
       <w:r>
         <w:rPr>
           <w:rFonts w:ascii="Verdana" w:eastAsia="宋体" w:hAnsi="Verdana" w:cs="宋体"/>
@@ -9538,7 +8637,7 @@
           <w:sz w:val="20"/>
           <w:szCs w:val="20"/>
         </w:rPr>
-        <w:t>pop</w:t>
+        <w:t>哈哈</w:t>
       </w:r>
       <w:r>
         <w:rPr>
@@ -9548,7 +8647,7 @@
           <w:sz w:val="20"/>
           <w:szCs w:val="20"/>
         </w:rPr>
-        <w:t>哈哈</w:t>
+        <w:t>)</w:t>
       </w:r>
       <w:r>
         <w:rPr>
@@ -9558,7 +8657,7 @@
           <w:sz w:val="20"/>
           <w:szCs w:val="20"/>
         </w:rPr>
-        <w:t>)</w:t>
+        <w:t>：</w:t>
       </w:r>
       <w:r>
         <w:rPr>
@@ -9568,41 +8667,7 @@
           <w:sz w:val="20"/>
           <w:szCs w:val="20"/>
         </w:rPr>
-        <w:t>：</w:t>
-      </w:r>
-      <w:proofErr w:type="spellStart"/>
-      <w:proofErr w:type="gramStart"/>
-      <w:r>
-        <w:rPr>
-          <w:rFonts w:ascii="Verdana" w:eastAsia="宋体" w:hAnsi="Verdana" w:cs="宋体"/>
-          <w:color w:val="000000"/>
-          <w:kern w:val="0"/>
-          <w:sz w:val="20"/>
-          <w:szCs w:val="20"/>
-        </w:rPr>
-        <w:t>a.pop</w:t>
-      </w:r>
-      <w:proofErr w:type="spellEnd"/>
-      <w:r>
-        <w:rPr>
-          <w:rFonts w:ascii="Verdana" w:eastAsia="宋体" w:hAnsi="Verdana" w:cs="宋体"/>
-          <w:color w:val="000000"/>
-          <w:kern w:val="0"/>
-          <w:sz w:val="20"/>
-          <w:szCs w:val="20"/>
-        </w:rPr>
-        <w:t>(</w:t>
-      </w:r>
-      <w:proofErr w:type="gramEnd"/>
-      <w:r>
-        <w:rPr>
-          <w:rFonts w:ascii="Verdana" w:eastAsia="宋体" w:hAnsi="Verdana" w:cs="宋体"/>
-          <w:color w:val="000000"/>
-          <w:kern w:val="0"/>
-          <w:sz w:val="20"/>
-          <w:szCs w:val="20"/>
-        </w:rPr>
-        <w:t>)</w:t>
+        <w:t>a.pop()</w:t>
       </w:r>
     </w:p>
     <w:p>
@@ -9830,8 +8895,6 @@
         </w:rPr>
         <w:t>的尾部：</w:t>
       </w:r>
-      <w:proofErr w:type="spellStart"/>
-      <w:proofErr w:type="gramStart"/>
       <w:r>
         <w:rPr>
           <w:rFonts w:ascii="Verdana" w:eastAsia="宋体" w:hAnsi="Verdana" w:cs="宋体"/>
@@ -9840,19 +8903,7 @@
           <w:sz w:val="20"/>
           <w:szCs w:val="20"/>
         </w:rPr>
-        <w:t>a.extend</w:t>
-      </w:r>
-      <w:proofErr w:type="spellEnd"/>
-      <w:proofErr w:type="gramEnd"/>
-      <w:r>
-        <w:rPr>
-          <w:rFonts w:ascii="Verdana" w:eastAsia="宋体" w:hAnsi="Verdana" w:cs="宋体"/>
-          <w:color w:val="000000"/>
-          <w:kern w:val="0"/>
-          <w:sz w:val="20"/>
-          <w:szCs w:val="20"/>
-        </w:rPr>
-        <w:t>(b)</w:t>
+        <w:t>a.extend(b)</w:t>
       </w:r>
     </w:p>
     <w:p>
@@ -10010,8 +9061,6 @@
         </w:rPr>
         <w:t>）统计元素出现的次数：</w:t>
       </w:r>
-      <w:proofErr w:type="spellStart"/>
-      <w:proofErr w:type="gramStart"/>
       <w:r>
         <w:rPr>
           <w:rFonts w:ascii="Verdana" w:eastAsia="宋体" w:hAnsi="Verdana" w:cs="宋体"/>
@@ -10022,47 +9071,7 @@
           <w:sz w:val="24"/>
           <w:szCs w:val="24"/>
         </w:rPr>
-        <w:t>a.count</w:t>
-      </w:r>
-      <w:proofErr w:type="spellEnd"/>
-      <w:proofErr w:type="gramEnd"/>
-      <w:r>
-        <w:rPr>
-          <w:rFonts w:ascii="Verdana" w:eastAsia="宋体" w:hAnsi="Verdana" w:cs="宋体"/>
-          <w:b/>
-          <w:bCs/>
-          <w:color w:val="000000"/>
-          <w:kern w:val="0"/>
-          <w:sz w:val="24"/>
-          <w:szCs w:val="24"/>
-        </w:rPr>
-        <w:t>(</w:t>
-      </w:r>
-      <w:proofErr w:type="spellStart"/>
-      <w:r>
-        <w:rPr>
-          <w:rFonts w:ascii="Verdana" w:eastAsia="宋体" w:hAnsi="Verdana" w:cs="宋体"/>
-          <w:b/>
-          <w:bCs/>
-          <w:color w:val="000000"/>
-          <w:kern w:val="0"/>
-          <w:sz w:val="24"/>
-          <w:szCs w:val="24"/>
-        </w:rPr>
-        <w:t>elem</w:t>
-      </w:r>
-      <w:proofErr w:type="spellEnd"/>
-      <w:r>
-        <w:rPr>
-          <w:rFonts w:ascii="Verdana" w:eastAsia="宋体" w:hAnsi="Verdana" w:cs="宋体"/>
-          <w:b/>
-          <w:bCs/>
-          <w:color w:val="000000"/>
-          <w:kern w:val="0"/>
-          <w:sz w:val="24"/>
-          <w:szCs w:val="24"/>
-        </w:rPr>
-        <w:t>)</w:t>
+        <w:t>a.count(elem)</w:t>
       </w:r>
     </w:p>
     <w:p>
@@ -10220,7 +9229,6 @@
         </w:rPr>
         <w:t>）排序：</w:t>
       </w:r>
-      <w:proofErr w:type="spellStart"/>
       <w:r>
         <w:rPr>
           <w:rFonts w:ascii="Verdana" w:eastAsia="宋体" w:hAnsi="Verdana" w:cs="宋体"/>
@@ -10231,72 +9239,7 @@
           <w:sz w:val="24"/>
           <w:szCs w:val="24"/>
         </w:rPr>
-        <w:t>list.sort</w:t>
-      </w:r>
-      <w:proofErr w:type="spellEnd"/>
-      <w:r>
-        <w:rPr>
-          <w:rFonts w:ascii="Verdana" w:eastAsia="宋体" w:hAnsi="Verdana" w:cs="宋体"/>
-          <w:b/>
-          <w:bCs/>
-          <w:color w:val="000000"/>
-          <w:kern w:val="0"/>
-          <w:sz w:val="24"/>
-          <w:szCs w:val="24"/>
-        </w:rPr>
-        <w:t>(</w:t>
-      </w:r>
-      <w:proofErr w:type="spellStart"/>
-      <w:r>
-        <w:rPr>
-          <w:rFonts w:ascii="Verdana" w:eastAsia="宋体" w:hAnsi="Verdana" w:cs="宋体"/>
-          <w:b/>
-          <w:bCs/>
-          <w:color w:val="000000"/>
-          <w:kern w:val="0"/>
-          <w:sz w:val="24"/>
-          <w:szCs w:val="24"/>
-        </w:rPr>
-        <w:t>self,key</w:t>
-      </w:r>
-      <w:proofErr w:type="spellEnd"/>
-      <w:r>
-        <w:rPr>
-          <w:rFonts w:ascii="Verdana" w:eastAsia="宋体" w:hAnsi="Verdana" w:cs="宋体"/>
-          <w:b/>
-          <w:bCs/>
-          <w:color w:val="000000"/>
-          <w:kern w:val="0"/>
-          <w:sz w:val="24"/>
-          <w:szCs w:val="24"/>
-        </w:rPr>
-        <w:t>=</w:t>
-      </w:r>
-      <w:proofErr w:type="spellStart"/>
-      <w:r>
-        <w:rPr>
-          <w:rFonts w:ascii="Verdana" w:eastAsia="宋体" w:hAnsi="Verdana" w:cs="宋体"/>
-          <w:b/>
-          <w:bCs/>
-          <w:color w:val="000000"/>
-          <w:kern w:val="0"/>
-          <w:sz w:val="24"/>
-          <w:szCs w:val="24"/>
-        </w:rPr>
-        <w:t>None,reverse</w:t>
-      </w:r>
-      <w:proofErr w:type="spellEnd"/>
-      <w:r>
-        <w:rPr>
-          <w:rFonts w:ascii="Verdana" w:eastAsia="宋体" w:hAnsi="Verdana" w:cs="宋体"/>
-          <w:b/>
-          <w:bCs/>
-          <w:color w:val="000000"/>
-          <w:kern w:val="0"/>
-          <w:sz w:val="24"/>
-          <w:szCs w:val="24"/>
-        </w:rPr>
-        <w:t>=False)</w:t>
+        <w:t>list.sort(self,key=None,reverse=False)</w:t>
       </w:r>
       <w:r>
         <w:rPr>
@@ -10429,8 +9372,6 @@
         </w:rPr>
         <w:t>：</w:t>
       </w:r>
-      <w:proofErr w:type="spellStart"/>
-      <w:proofErr w:type="gramStart"/>
       <w:r>
         <w:rPr>
           <w:rFonts w:ascii="Verdana" w:eastAsia="宋体" w:hAnsi="Verdana" w:cs="宋体"/>
@@ -10439,19 +9380,7 @@
           <w:sz w:val="20"/>
           <w:szCs w:val="20"/>
         </w:rPr>
-        <w:t>a.sort</w:t>
-      </w:r>
-      <w:proofErr w:type="spellEnd"/>
-      <w:proofErr w:type="gramEnd"/>
-      <w:r>
-        <w:rPr>
-          <w:rFonts w:ascii="Verdana" w:eastAsia="宋体" w:hAnsi="Verdana" w:cs="宋体"/>
-          <w:color w:val="000000"/>
-          <w:kern w:val="0"/>
-          <w:sz w:val="20"/>
-          <w:szCs w:val="20"/>
-        </w:rPr>
-        <w:t>()</w:t>
+        <w:t>a.sort()</w:t>
       </w:r>
     </w:p>
     <w:p>
@@ -10565,8 +9494,6 @@
         <w:lastRenderedPageBreak/>
         <w:t>若想要按照从大到小排序，则为：</w:t>
       </w:r>
-      <w:proofErr w:type="spellStart"/>
-      <w:proofErr w:type="gramStart"/>
       <w:r>
         <w:rPr>
           <w:rFonts w:ascii="Verdana" w:eastAsia="宋体" w:hAnsi="Verdana" w:cs="宋体"/>
@@ -10575,19 +9502,7 @@
           <w:sz w:val="20"/>
           <w:szCs w:val="20"/>
         </w:rPr>
-        <w:t>a.sort</w:t>
-      </w:r>
-      <w:proofErr w:type="spellEnd"/>
-      <w:proofErr w:type="gramEnd"/>
-      <w:r>
-        <w:rPr>
-          <w:rFonts w:ascii="Verdana" w:eastAsia="宋体" w:hAnsi="Verdana" w:cs="宋体"/>
-          <w:color w:val="000000"/>
-          <w:kern w:val="0"/>
-          <w:sz w:val="20"/>
-          <w:szCs w:val="20"/>
-        </w:rPr>
-        <w:t>(reverse=True)</w:t>
+        <w:t>a.sort(reverse=True)</w:t>
       </w:r>
     </w:p>
     <w:p>
@@ -10799,8 +9714,6 @@
         </w:rPr>
         <w:t>从大到小排序：</w:t>
       </w:r>
-      <w:proofErr w:type="spellStart"/>
-      <w:proofErr w:type="gramStart"/>
       <w:r>
         <w:rPr>
           <w:rFonts w:ascii="Verdana" w:eastAsia="宋体" w:hAnsi="Verdana" w:cs="宋体"/>
@@ -10809,19 +9722,7 @@
           <w:sz w:val="20"/>
           <w:szCs w:val="20"/>
         </w:rPr>
-        <w:t>a.sort</w:t>
-      </w:r>
-      <w:proofErr w:type="spellEnd"/>
-      <w:proofErr w:type="gramEnd"/>
-      <w:r>
-        <w:rPr>
-          <w:rFonts w:ascii="Verdana" w:eastAsia="宋体" w:hAnsi="Verdana" w:cs="宋体"/>
-          <w:color w:val="000000"/>
-          <w:kern w:val="0"/>
-          <w:sz w:val="20"/>
-          <w:szCs w:val="20"/>
-        </w:rPr>
-        <w:t>(reverse=True)</w:t>
+        <w:t>a.sort(reverse=True)</w:t>
       </w:r>
     </w:p>
     <w:p>
@@ -10934,8 +9835,6 @@
         </w:rPr>
         <w:t>按照字符串的长度进行从大到小排序：</w:t>
       </w:r>
-      <w:proofErr w:type="spellStart"/>
-      <w:proofErr w:type="gramStart"/>
       <w:r>
         <w:rPr>
           <w:rFonts w:ascii="Verdana" w:eastAsia="宋体" w:hAnsi="Verdana" w:cs="宋体"/>
@@ -10944,41 +9843,7 @@
           <w:sz w:val="20"/>
           <w:szCs w:val="20"/>
         </w:rPr>
-        <w:t>a.sort</w:t>
-      </w:r>
-      <w:proofErr w:type="spellEnd"/>
-      <w:proofErr w:type="gramEnd"/>
-      <w:r>
-        <w:rPr>
-          <w:rFonts w:ascii="Verdana" w:eastAsia="宋体" w:hAnsi="Verdana" w:cs="宋体"/>
-          <w:color w:val="000000"/>
-          <w:kern w:val="0"/>
-          <w:sz w:val="20"/>
-          <w:szCs w:val="20"/>
-        </w:rPr>
-        <w:t>(key=</w:t>
-      </w:r>
-      <w:proofErr w:type="spellStart"/>
-      <w:r>
-        <w:rPr>
-          <w:rFonts w:ascii="Verdana" w:eastAsia="宋体" w:hAnsi="Verdana" w:cs="宋体"/>
-          <w:color w:val="000000"/>
-          <w:kern w:val="0"/>
-          <w:sz w:val="20"/>
-          <w:szCs w:val="20"/>
-        </w:rPr>
-        <w:t>len,reverse</w:t>
-      </w:r>
-      <w:proofErr w:type="spellEnd"/>
-      <w:r>
-        <w:rPr>
-          <w:rFonts w:ascii="Verdana" w:eastAsia="宋体" w:hAnsi="Verdana" w:cs="宋体"/>
-          <w:color w:val="000000"/>
-          <w:kern w:val="0"/>
-          <w:sz w:val="20"/>
-          <w:szCs w:val="20"/>
-        </w:rPr>
-        <w:t>=True)</w:t>
+        <w:t>a.sort(key=len,reverse=True)</w:t>
       </w:r>
     </w:p>
     <w:p>
@@ -11165,8 +10030,6 @@
         </w:rPr>
         <w:t xml:space="preserve">　列表中元素翻转：</w:t>
       </w:r>
-      <w:proofErr w:type="spellStart"/>
-      <w:proofErr w:type="gramStart"/>
       <w:r>
         <w:rPr>
           <w:rFonts w:ascii="Verdana" w:eastAsia="宋体" w:hAnsi="Verdana" w:cs="宋体"/>
@@ -11175,19 +10038,7 @@
           <w:sz w:val="20"/>
           <w:szCs w:val="20"/>
         </w:rPr>
-        <w:t>a.reverse</w:t>
-      </w:r>
-      <w:proofErr w:type="spellEnd"/>
-      <w:proofErr w:type="gramEnd"/>
-      <w:r>
-        <w:rPr>
-          <w:rFonts w:ascii="Verdana" w:eastAsia="宋体" w:hAnsi="Verdana" w:cs="宋体"/>
-          <w:color w:val="000000"/>
-          <w:kern w:val="0"/>
-          <w:sz w:val="20"/>
-          <w:szCs w:val="20"/>
-        </w:rPr>
-        <w:t>()</w:t>
+        <w:t>a.reverse()</w:t>
       </w:r>
     </w:p>
     <w:p>
@@ -11370,7 +10221,6 @@
         </w:rPr>
         <w:t>长度：</w:t>
       </w:r>
-      <w:proofErr w:type="spellStart"/>
       <w:r>
         <w:rPr>
           <w:rFonts w:ascii="Verdana" w:eastAsia="宋体" w:hAnsi="Verdana" w:cs="宋体"/>
@@ -11383,7 +10233,6 @@
         </w:rPr>
         <w:t>len</w:t>
       </w:r>
-      <w:proofErr w:type="spellEnd"/>
       <w:r>
         <w:rPr>
           <w:rFonts w:ascii="Verdana" w:eastAsia="宋体" w:hAnsi="Verdana" w:cs="宋体"/>
@@ -11470,8 +10319,6 @@
         </w:rPr>
         <w:t>）获取元素下标：</w:t>
       </w:r>
-      <w:proofErr w:type="spellStart"/>
-      <w:proofErr w:type="gramStart"/>
       <w:r>
         <w:rPr>
           <w:rFonts w:ascii="Verdana" w:eastAsia="宋体" w:hAnsi="Verdana" w:cs="宋体"/>
@@ -11482,47 +10329,7 @@
           <w:sz w:val="24"/>
           <w:szCs w:val="24"/>
         </w:rPr>
-        <w:t>list.index</w:t>
-      </w:r>
-      <w:proofErr w:type="spellEnd"/>
-      <w:proofErr w:type="gramEnd"/>
-      <w:r>
-        <w:rPr>
-          <w:rFonts w:ascii="Verdana" w:eastAsia="宋体" w:hAnsi="Verdana" w:cs="宋体"/>
-          <w:b/>
-          <w:bCs/>
-          <w:color w:val="000000"/>
-          <w:kern w:val="0"/>
-          <w:sz w:val="24"/>
-          <w:szCs w:val="24"/>
-        </w:rPr>
-        <w:t>(</w:t>
-      </w:r>
-      <w:proofErr w:type="spellStart"/>
-      <w:r>
-        <w:rPr>
-          <w:rFonts w:ascii="Verdana" w:eastAsia="宋体" w:hAnsi="Verdana" w:cs="宋体"/>
-          <w:b/>
-          <w:bCs/>
-          <w:color w:val="000000"/>
-          <w:kern w:val="0"/>
-          <w:sz w:val="24"/>
-          <w:szCs w:val="24"/>
-        </w:rPr>
-        <w:t>elem</w:t>
-      </w:r>
-      <w:proofErr w:type="spellEnd"/>
-      <w:r>
-        <w:rPr>
-          <w:rFonts w:ascii="Verdana" w:eastAsia="宋体" w:hAnsi="Verdana" w:cs="宋体"/>
-          <w:b/>
-          <w:bCs/>
-          <w:color w:val="000000"/>
-          <w:kern w:val="0"/>
-          <w:sz w:val="24"/>
-          <w:szCs w:val="24"/>
-        </w:rPr>
-        <w:t>)</w:t>
+        <w:t>list.index(elem)</w:t>
       </w:r>
     </w:p>
     <w:p>
@@ -11710,25 +10517,7 @@
           <w:sz w:val="28"/>
           <w:szCs w:val="28"/>
         </w:rPr>
-        <w:t xml:space="preserve">while </w:t>
-      </w:r>
-      <w:proofErr w:type="spellStart"/>
-      <w:r>
-        <w:rPr>
-          <w:rFonts w:asciiTheme="minorEastAsia" w:hAnsiTheme="minorEastAsia"/>
-          <w:sz w:val="28"/>
-          <w:szCs w:val="28"/>
-        </w:rPr>
-        <w:t>i</w:t>
-      </w:r>
-      <w:proofErr w:type="spellEnd"/>
-      <w:r>
-        <w:rPr>
-          <w:rFonts w:asciiTheme="minorEastAsia" w:hAnsiTheme="minorEastAsia"/>
-          <w:sz w:val="28"/>
-          <w:szCs w:val="28"/>
-        </w:rPr>
-        <w:t xml:space="preserve"> &lt; 6:</w:t>
+        <w:t>while i &lt; 6:</w:t>
       </w:r>
     </w:p>
     <w:p>
@@ -12364,21 +11153,8 @@
           <w:szCs w:val="18"/>
           <w:bdr w:val="none" w:sz="0" w:space="0" w:color="auto" w:frame="1"/>
         </w:rPr>
-        <w:t xml:space="preserve"> </w:t>
-      </w:r>
-      <w:proofErr w:type="spellStart"/>
-      <w:r>
-        <w:rPr>
-          <w:rStyle w:val="pln"/>
-          <w:rFonts w:ascii="Consolas" w:hAnsi="Consolas" w:cs="Consolas"/>
-          <w:color w:val="000000"/>
-          <w:sz w:val="18"/>
-          <w:szCs w:val="18"/>
-          <w:bdr w:val="none" w:sz="0" w:space="0" w:color="auto" w:frame="1"/>
-        </w:rPr>
-        <w:t>dict</w:t>
-      </w:r>
-      <w:proofErr w:type="spellEnd"/>
+        <w:t xml:space="preserve"> dict</w:t>
+      </w:r>
     </w:p>
     <w:p>
       <w:pPr>
@@ -12410,25 +11186,7 @@
           <w:sz w:val="28"/>
           <w:szCs w:val="28"/>
         </w:rPr>
-        <w:t>判断</w:t>
-      </w:r>
-      <w:proofErr w:type="spellStart"/>
-      <w:r>
-        <w:rPr>
-          <w:rFonts w:asciiTheme="minorEastAsia" w:hAnsiTheme="minorEastAsia" w:hint="eastAsia"/>
-          <w:sz w:val="28"/>
-          <w:szCs w:val="28"/>
-        </w:rPr>
-        <w:t>dict</w:t>
-      </w:r>
-      <w:proofErr w:type="spellEnd"/>
-      <w:r>
-        <w:rPr>
-          <w:rFonts w:asciiTheme="minorEastAsia" w:hAnsiTheme="minorEastAsia" w:hint="eastAsia"/>
-          <w:sz w:val="28"/>
-          <w:szCs w:val="28"/>
-        </w:rPr>
-        <w:t>里</w:t>
+        <w:t>判断dict里</w:t>
       </w:r>
       <w:r>
         <w:rPr>
@@ -12494,23 +11252,13 @@
         </w:rPr>
         <w:t>key和</w:t>
       </w:r>
-      <w:proofErr w:type="spellStart"/>
-      <w:r>
-        <w:rPr>
-          <w:rFonts w:asciiTheme="minorEastAsia" w:hAnsiTheme="minorEastAsia"/>
-          <w:sz w:val="28"/>
-          <w:szCs w:val="28"/>
-        </w:rPr>
-        <w:t>dict</w:t>
-      </w:r>
-      <w:proofErr w:type="spellEnd"/>
-      <w:r>
-        <w:rPr>
-          <w:rFonts w:asciiTheme="minorEastAsia" w:hAnsiTheme="minorEastAsia"/>
-          <w:sz w:val="28"/>
-          <w:szCs w:val="28"/>
-        </w:rPr>
-        <w:t>也是按字符来</w:t>
+      <w:r>
+        <w:rPr>
+          <w:rFonts w:asciiTheme="minorEastAsia" w:hAnsiTheme="minorEastAsia"/>
+          <w:sz w:val="28"/>
+          <w:szCs w:val="28"/>
+        </w:rPr>
+        <w:t>dict也是按字符来</w:t>
       </w:r>
       <w:r>
         <w:rPr>
@@ -12560,23 +11308,13 @@
         </w:rPr>
         <w:t>那么只要</w:t>
       </w:r>
-      <w:proofErr w:type="spellStart"/>
-      <w:r>
-        <w:rPr>
-          <w:rFonts w:asciiTheme="minorEastAsia" w:hAnsiTheme="minorEastAsia" w:hint="eastAsia"/>
-          <w:sz w:val="28"/>
-          <w:szCs w:val="28"/>
-        </w:rPr>
-        <w:t>dict</w:t>
-      </w:r>
-      <w:proofErr w:type="spellEnd"/>
-      <w:r>
-        <w:rPr>
-          <w:rFonts w:asciiTheme="minorEastAsia" w:hAnsiTheme="minorEastAsia" w:hint="eastAsia"/>
-          <w:sz w:val="28"/>
-          <w:szCs w:val="28"/>
-        </w:rPr>
-        <w:t>里含有</w:t>
+      <w:r>
+        <w:rPr>
+          <w:rFonts w:asciiTheme="minorEastAsia" w:hAnsiTheme="minorEastAsia" w:hint="eastAsia"/>
+          <w:sz w:val="28"/>
+          <w:szCs w:val="28"/>
+        </w:rPr>
+        <w:t>dict里含有</w:t>
       </w:r>
       <w:r>
         <w:rPr>
@@ -12754,25 +11492,7 @@
           <w:sz w:val="28"/>
           <w:szCs w:val="28"/>
         </w:rPr>
-        <w:t xml:space="preserve">stuff = </w:t>
-      </w:r>
-      <w:proofErr w:type="spellStart"/>
-      <w:r>
-        <w:rPr>
-          <w:rFonts w:asciiTheme="minorEastAsia" w:hAnsiTheme="minorEastAsia"/>
-          <w:sz w:val="28"/>
-          <w:szCs w:val="28"/>
-        </w:rPr>
-        <w:t>ten_things.split</w:t>
-      </w:r>
-      <w:proofErr w:type="spellEnd"/>
-      <w:r>
-        <w:rPr>
-          <w:rFonts w:asciiTheme="minorEastAsia" w:hAnsiTheme="minorEastAsia"/>
-          <w:sz w:val="28"/>
-          <w:szCs w:val="28"/>
-        </w:rPr>
-        <w:t>(' ')</w:t>
+        <w:t>stuff = ten_things.split(' ')</w:t>
       </w:r>
       <w:r>
         <w:rPr>
@@ -13111,32 +11831,19 @@
           <w:szCs w:val="18"/>
           <w:bdr w:val="none" w:sz="0" w:space="0" w:color="auto" w:frame="1"/>
         </w:rPr>
-        <w:t>key</w:t>
-      </w:r>
-      <w:proofErr w:type="gramStart"/>
+        <w:t xml:space="preserve">key1 </w:t>
+      </w:r>
       <w:r>
         <w:rPr>
           <w:rFonts w:ascii="Consolas" w:eastAsia="宋体" w:hAnsi="Consolas" w:cs="Consolas"/>
-          <w:color w:val="000000"/>
+          <w:color w:val="666600"/>
           <w:kern w:val="0"/>
           <w:sz w:val="18"/>
           <w:szCs w:val="18"/>
           <w:bdr w:val="none" w:sz="0" w:space="0" w:color="auto" w:frame="1"/>
         </w:rPr>
-        <w:t xml:space="preserve">1 </w:t>
-      </w:r>
-      <w:r>
-        <w:rPr>
-          <w:rFonts w:ascii="Consolas" w:eastAsia="宋体" w:hAnsi="Consolas" w:cs="Consolas"/>
-          <w:color w:val="666600"/>
-          <w:kern w:val="0"/>
-          <w:sz w:val="18"/>
-          <w:szCs w:val="18"/>
-          <w:bdr w:val="none" w:sz="0" w:space="0" w:color="auto" w:frame="1"/>
-        </w:rPr>
         <w:t>:</w:t>
       </w:r>
-      <w:proofErr w:type="gramEnd"/>
       <w:r>
         <w:rPr>
           <w:rFonts w:ascii="Consolas" w:eastAsia="宋体" w:hAnsi="Consolas" w:cs="Consolas"/>
@@ -13319,8 +12026,6 @@
           <w:szCs w:val="18"/>
         </w:rPr>
       </w:pPr>
-      <w:proofErr w:type="spellStart"/>
-      <w:proofErr w:type="gramStart"/>
       <w:r>
         <w:rPr>
           <w:rFonts w:ascii="Consolas" w:eastAsia="宋体" w:hAnsi="Consolas" w:cs="Consolas"/>
@@ -13354,7 +12059,6 @@
         </w:rPr>
         <w:t>get</w:t>
       </w:r>
-      <w:proofErr w:type="spellEnd"/>
       <w:r>
         <w:rPr>
           <w:rFonts w:ascii="Consolas" w:eastAsia="宋体" w:hAnsi="Consolas" w:cs="Consolas"/>
@@ -13366,7 +12070,6 @@
         </w:rPr>
         <w:t>(</w:t>
       </w:r>
-      <w:proofErr w:type="gramEnd"/>
       <w:r>
         <w:rPr>
           <w:rFonts w:ascii="Consolas" w:eastAsia="宋体" w:hAnsi="Consolas" w:cs="Consolas"/>
@@ -13650,7 +12353,6 @@
           <w:bdr w:val="none" w:sz="0" w:space="0" w:color="auto" w:frame="1"/>
         </w:rPr>
       </w:pPr>
-      <w:proofErr w:type="spellStart"/>
       <w:r>
         <w:rPr>
           <w:rStyle w:val="hl-identifier"/>
@@ -13662,7 +12364,6 @@
         </w:rPr>
         <w:t>dict</w:t>
       </w:r>
-      <w:proofErr w:type="spellEnd"/>
       <w:r>
         <w:rPr>
           <w:rStyle w:val="hl-code"/>
@@ -13773,7 +12474,6 @@
         </w:rPr>
         <w:t>'</w:t>
       </w:r>
-      <w:proofErr w:type="spellStart"/>
       <w:r>
         <w:rPr>
           <w:rStyle w:val="hl-string"/>
@@ -13785,7 +12485,6 @@
         </w:rPr>
         <w:t>Runoob</w:t>
       </w:r>
-      <w:proofErr w:type="spellEnd"/>
       <w:r>
         <w:rPr>
           <w:rStyle w:val="hl-quotes"/>
@@ -13863,7 +12562,6 @@
         </w:rPr>
         <w:t>'</w:t>
       </w:r>
-      <w:proofErr w:type="spellStart"/>
       <w:r>
         <w:rPr>
           <w:rStyle w:val="hl-string"/>
@@ -13875,7 +12573,6 @@
         </w:rPr>
         <w:t>taobao</w:t>
       </w:r>
-      <w:proofErr w:type="spellEnd"/>
       <w:r>
         <w:rPr>
           <w:rStyle w:val="hl-quotes"/>
@@ -14035,8 +12732,6 @@
         </w:rPr>
         <w:t xml:space="preserve"> % </w:t>
       </w:r>
-      <w:proofErr w:type="spellStart"/>
-      <w:proofErr w:type="gramStart"/>
       <w:r>
         <w:rPr>
           <w:rStyle w:val="hl-identifier"/>
@@ -14070,8 +12765,6 @@
         </w:rPr>
         <w:t>items</w:t>
       </w:r>
-      <w:proofErr w:type="spellEnd"/>
-      <w:proofErr w:type="gramEnd"/>
       <w:r>
         <w:rPr>
           <w:rStyle w:val="hl-brackets"/>
@@ -14181,8 +12874,6 @@
         </w:rPr>
         <w:t xml:space="preserve"> </w:t>
       </w:r>
-      <w:proofErr w:type="spellStart"/>
-      <w:proofErr w:type="gramStart"/>
       <w:r>
         <w:rPr>
           <w:rStyle w:val="hl-identifier"/>
@@ -14216,8 +12907,6 @@
         </w:rPr>
         <w:t>values</w:t>
       </w:r>
-      <w:proofErr w:type="spellEnd"/>
-      <w:proofErr w:type="gramEnd"/>
       <w:r>
         <w:rPr>
           <w:rStyle w:val="hl-code"/>
@@ -14251,7 +12940,6 @@
         </w:rPr>
         <w:t xml:space="preserve"> </w:t>
       </w:r>
-      <w:proofErr w:type="spellStart"/>
       <w:r>
         <w:rPr>
           <w:rStyle w:val="hl-identifier"/>
@@ -14285,7 +12973,6 @@
         </w:rPr>
         <w:t>items</w:t>
       </w:r>
-      <w:proofErr w:type="spellEnd"/>
       <w:r>
         <w:rPr>
           <w:rStyle w:val="hl-brackets"/>
@@ -14344,8 +13031,6 @@
         </w:rPr>
         <w:t xml:space="preserve"> </w:t>
       </w:r>
-      <w:proofErr w:type="spellStart"/>
-      <w:proofErr w:type="gramStart"/>
       <w:r>
         <w:rPr>
           <w:rStyle w:val="hl-identifier"/>
@@ -14379,8 +13064,6 @@
         </w:rPr>
         <w:t>values</w:t>
       </w:r>
-      <w:proofErr w:type="spellEnd"/>
-      <w:proofErr w:type="gramEnd"/>
     </w:p>
     <w:p>
       <w:pPr>
@@ -14567,9 +13250,30 @@
           <w:szCs w:val="18"/>
           <w:bdr w:val="none" w:sz="0" w:space="0" w:color="auto" w:frame="1"/>
         </w:rPr>
-        <w:t>'</w:t>
-      </w:r>
-      <w:proofErr w:type="spellStart"/>
+        <w:t>'taobao'</w:t>
+      </w:r>
+      <w:r>
+        <w:rPr>
+          <w:rStyle w:val="pun"/>
+          <w:rFonts w:ascii="Consolas" w:hAnsi="Consolas" w:cs="Consolas"/>
+          <w:color w:val="666600"/>
+          <w:sz w:val="18"/>
+          <w:szCs w:val="18"/>
+          <w:bdr w:val="none" w:sz="0" w:space="0" w:color="auto" w:frame="1"/>
+        </w:rPr>
+        <w:t>,</w:t>
+      </w:r>
+      <w:r>
+        <w:rPr>
+          <w:rStyle w:val="pln"/>
+          <w:rFonts w:ascii="Consolas" w:hAnsi="Consolas" w:cs="Consolas"/>
+          <w:color w:val="000000"/>
+          <w:sz w:val="18"/>
+          <w:szCs w:val="18"/>
+          <w:bdr w:val="none" w:sz="0" w:space="0" w:color="auto" w:frame="1"/>
+        </w:rPr>
+        <w:t xml:space="preserve"> </w:t>
+      </w:r>
       <w:r>
         <w:rPr>
           <w:rStyle w:val="str"/>
@@ -14579,9 +13283,41 @@
           <w:szCs w:val="18"/>
           <w:bdr w:val="none" w:sz="0" w:space="0" w:color="auto" w:frame="1"/>
         </w:rPr>
-        <w:t>taobao</w:t>
-      </w:r>
-      <w:proofErr w:type="spellEnd"/>
+        <w:t>'www.taobao.com'</w:t>
+      </w:r>
+      <w:r>
+        <w:rPr>
+          <w:rStyle w:val="pun"/>
+          <w:rFonts w:ascii="Consolas" w:hAnsi="Consolas" w:cs="Consolas"/>
+          <w:color w:val="666600"/>
+          <w:sz w:val="18"/>
+          <w:szCs w:val="18"/>
+          <w:bdr w:val="none" w:sz="0" w:space="0" w:color="auto" w:frame="1"/>
+        </w:rPr>
+        <w:t>),</w:t>
+      </w:r>
+      <w:r>
+        <w:rPr>
+          <w:rStyle w:val="pln"/>
+          <w:rFonts w:ascii="Consolas" w:hAnsi="Consolas" w:cs="Consolas"/>
+          <w:color w:val="000000"/>
+          <w:sz w:val="18"/>
+          <w:szCs w:val="18"/>
+          <w:bdr w:val="none" w:sz="0" w:space="0" w:color="auto" w:frame="1"/>
+        </w:rPr>
+        <w:t xml:space="preserve"> </w:t>
+      </w:r>
+      <w:r>
+        <w:rPr>
+          <w:rStyle w:val="pun"/>
+          <w:rFonts w:ascii="Consolas" w:hAnsi="Consolas" w:cs="Consolas"/>
+          <w:color w:val="666600"/>
+          <w:sz w:val="18"/>
+          <w:szCs w:val="18"/>
+          <w:bdr w:val="none" w:sz="0" w:space="0" w:color="auto" w:frame="1"/>
+        </w:rPr>
+        <w:t>(</w:t>
+      </w:r>
       <w:r>
         <w:rPr>
           <w:rStyle w:val="str"/>
@@ -14591,108 +13327,7 @@
           <w:szCs w:val="18"/>
           <w:bdr w:val="none" w:sz="0" w:space="0" w:color="auto" w:frame="1"/>
         </w:rPr>
-        <w:t>'</w:t>
-      </w:r>
-      <w:r>
-        <w:rPr>
-          <w:rStyle w:val="pun"/>
-          <w:rFonts w:ascii="Consolas" w:hAnsi="Consolas" w:cs="Consolas"/>
-          <w:color w:val="666600"/>
-          <w:sz w:val="18"/>
-          <w:szCs w:val="18"/>
-          <w:bdr w:val="none" w:sz="0" w:space="0" w:color="auto" w:frame="1"/>
-        </w:rPr>
-        <w:t>,</w:t>
-      </w:r>
-      <w:r>
-        <w:rPr>
-          <w:rStyle w:val="pln"/>
-          <w:rFonts w:ascii="Consolas" w:hAnsi="Consolas" w:cs="Consolas"/>
-          <w:color w:val="000000"/>
-          <w:sz w:val="18"/>
-          <w:szCs w:val="18"/>
-          <w:bdr w:val="none" w:sz="0" w:space="0" w:color="auto" w:frame="1"/>
-        </w:rPr>
-        <w:t xml:space="preserve"> </w:t>
-      </w:r>
-      <w:r>
-        <w:rPr>
-          <w:rStyle w:val="str"/>
-          <w:rFonts w:ascii="Consolas" w:hAnsi="Consolas" w:cs="Consolas"/>
-          <w:color w:val="008800"/>
-          <w:sz w:val="18"/>
-          <w:szCs w:val="18"/>
-          <w:bdr w:val="none" w:sz="0" w:space="0" w:color="auto" w:frame="1"/>
-        </w:rPr>
-        <w:t>'www.taobao.com'</w:t>
-      </w:r>
-      <w:r>
-        <w:rPr>
-          <w:rStyle w:val="pun"/>
-          <w:rFonts w:ascii="Consolas" w:hAnsi="Consolas" w:cs="Consolas"/>
-          <w:color w:val="666600"/>
-          <w:sz w:val="18"/>
-          <w:szCs w:val="18"/>
-          <w:bdr w:val="none" w:sz="0" w:space="0" w:color="auto" w:frame="1"/>
-        </w:rPr>
-        <w:t>),</w:t>
-      </w:r>
-      <w:r>
-        <w:rPr>
-          <w:rStyle w:val="pln"/>
-          <w:rFonts w:ascii="Consolas" w:hAnsi="Consolas" w:cs="Consolas"/>
-          <w:color w:val="000000"/>
-          <w:sz w:val="18"/>
-          <w:szCs w:val="18"/>
-          <w:bdr w:val="none" w:sz="0" w:space="0" w:color="auto" w:frame="1"/>
-        </w:rPr>
-        <w:t xml:space="preserve"> </w:t>
-      </w:r>
-      <w:r>
-        <w:rPr>
-          <w:rStyle w:val="pun"/>
-          <w:rFonts w:ascii="Consolas" w:hAnsi="Consolas" w:cs="Consolas"/>
-          <w:color w:val="666600"/>
-          <w:sz w:val="18"/>
-          <w:szCs w:val="18"/>
-          <w:bdr w:val="none" w:sz="0" w:space="0" w:color="auto" w:frame="1"/>
-        </w:rPr>
-        <w:t>(</w:t>
-      </w:r>
-      <w:r>
-        <w:rPr>
-          <w:rStyle w:val="str"/>
-          <w:rFonts w:ascii="Consolas" w:hAnsi="Consolas" w:cs="Consolas"/>
-          <w:color w:val="008800"/>
-          <w:sz w:val="18"/>
-          <w:szCs w:val="18"/>
-          <w:bdr w:val="none" w:sz="0" w:space="0" w:color="auto" w:frame="1"/>
-        </w:rPr>
-        <w:t>'</w:t>
-      </w:r>
-      <w:proofErr w:type="spellStart"/>
-      <w:r>
-        <w:rPr>
-          <w:rStyle w:val="str"/>
-          <w:rFonts w:ascii="Consolas" w:hAnsi="Consolas" w:cs="Consolas"/>
-          <w:color w:val="008800"/>
-          <w:sz w:val="18"/>
-          <w:szCs w:val="18"/>
-          <w:bdr w:val="none" w:sz="0" w:space="0" w:color="auto" w:frame="1"/>
-        </w:rPr>
-        <w:t>Runoob</w:t>
-      </w:r>
-      <w:proofErr w:type="spellEnd"/>
-      <w:r>
-        <w:rPr>
-          <w:rStyle w:val="str"/>
-          <w:rFonts w:ascii="Consolas" w:hAnsi="Consolas" w:cs="Consolas"/>
-          <w:color w:val="008800"/>
-          <w:sz w:val="18"/>
-          <w:szCs w:val="18"/>
-          <w:bdr w:val="none" w:sz="0" w:space="0" w:color="auto" w:frame="1"/>
-        </w:rPr>
-        <w:t>'</w:t>
+        <w:t>'Runoob'</w:t>
       </w:r>
       <w:r>
         <w:rPr>
@@ -14848,7 +13483,6 @@
           <w:bdr w:val="none" w:sz="0" w:space="0" w:color="auto" w:frame="1"/>
         </w:rPr>
       </w:pPr>
-      <w:proofErr w:type="spellStart"/>
       <w:r>
         <w:rPr>
           <w:rStyle w:val="pln"/>
@@ -14858,19 +13492,7 @@
           <w:szCs w:val="18"/>
           <w:bdr w:val="none" w:sz="0" w:space="0" w:color="auto" w:frame="1"/>
         </w:rPr>
-        <w:t>taobao</w:t>
-      </w:r>
-      <w:proofErr w:type="spellEnd"/>
-      <w:r>
-        <w:rPr>
-          <w:rStyle w:val="pln"/>
-          <w:rFonts w:ascii="Consolas" w:hAnsi="Consolas" w:cs="Consolas"/>
-          <w:color w:val="000000"/>
-          <w:sz w:val="18"/>
-          <w:szCs w:val="18"/>
-          <w:bdr w:val="none" w:sz="0" w:space="0" w:color="auto" w:frame="1"/>
-        </w:rPr>
-        <w:t xml:space="preserve"> www</w:t>
+        <w:t>taobao www</w:t>
       </w:r>
       <w:r>
         <w:rPr>
@@ -14936,7 +13558,6 @@
           <w:szCs w:val="18"/>
         </w:rPr>
       </w:pPr>
-      <w:proofErr w:type="spellStart"/>
       <w:r>
         <w:rPr>
           <w:rStyle w:val="typ"/>
@@ -14948,7 +13569,6 @@
         </w:rPr>
         <w:t>Runoob</w:t>
       </w:r>
-      <w:proofErr w:type="spellEnd"/>
       <w:r>
         <w:rPr>
           <w:rStyle w:val="pln"/>
@@ -15101,23 +13721,22 @@
           <w:rFonts w:asciiTheme="minorEastAsia" w:hAnsiTheme="minorEastAsia"/>
           <w:szCs w:val="21"/>
         </w:rPr>
-        <w:t xml:space="preserve">class </w:t>
-      </w:r>
-      <w:proofErr w:type="spellStart"/>
-      <w:r>
+        <w:t>class MyClass:</w:t>
+      </w:r>
+    </w:p>
+    <w:p>
+      <w:pPr>
         <w:rPr>
           <w:rFonts w:asciiTheme="minorEastAsia" w:hAnsiTheme="minorEastAsia"/>
           <w:szCs w:val="21"/>
         </w:rPr>
-        <w:t>MyClass</w:t>
-      </w:r>
-      <w:proofErr w:type="spellEnd"/>
-      <w:r>
-        <w:rPr>
-          <w:rFonts w:asciiTheme="minorEastAsia" w:hAnsiTheme="minorEastAsia"/>
+      </w:pPr>
+      <w:r>
+        <w:rPr>
+          <w:rFonts w:asciiTheme="minorEastAsia" w:hAnsiTheme="minorEastAsia" w:hint="eastAsia"/>
           <w:szCs w:val="21"/>
         </w:rPr>
-        <w:t>:</w:t>
+        <w:t xml:space="preserve">    """一个简单的类实例"""</w:t>
       </w:r>
     </w:p>
     <w:p>
@@ -15129,10 +13748,10 @@
       </w:pPr>
       <w:r>
         <w:rPr>
-          <w:rFonts w:asciiTheme="minorEastAsia" w:hAnsiTheme="minorEastAsia" w:hint="eastAsia"/>
+          <w:rFonts w:asciiTheme="minorEastAsia" w:hAnsiTheme="minorEastAsia"/>
           <w:szCs w:val="21"/>
         </w:rPr>
-        <w:t xml:space="preserve">    """一个简单的类实例"""</w:t>
+        <w:t xml:space="preserve">    i = 12345</w:t>
       </w:r>
     </w:p>
     <w:p>
@@ -15147,23 +13766,22 @@
           <w:rFonts w:asciiTheme="minorEastAsia" w:hAnsiTheme="minorEastAsia"/>
           <w:szCs w:val="21"/>
         </w:rPr>
-        <w:t xml:space="preserve">    </w:t>
-      </w:r>
-      <w:proofErr w:type="spellStart"/>
-      <w:r>
+        <w:t xml:space="preserve">    def f(self):</w:t>
+      </w:r>
+    </w:p>
+    <w:p>
+      <w:pPr>
         <w:rPr>
           <w:rFonts w:asciiTheme="minorEastAsia" w:hAnsiTheme="minorEastAsia"/>
           <w:szCs w:val="21"/>
         </w:rPr>
-        <w:t>i</w:t>
-      </w:r>
-      <w:proofErr w:type="spellEnd"/>
+      </w:pPr>
       <w:r>
         <w:rPr>
           <w:rFonts w:asciiTheme="minorEastAsia" w:hAnsiTheme="minorEastAsia"/>
           <w:szCs w:val="21"/>
         </w:rPr>
-        <w:t xml:space="preserve"> = 12345</w:t>
+        <w:t xml:space="preserve">        return 'hello world'</w:t>
       </w:r>
     </w:p>
     <w:p>
@@ -15178,7 +13796,7 @@
           <w:rFonts w:asciiTheme="minorEastAsia" w:hAnsiTheme="minorEastAsia"/>
           <w:szCs w:val="21"/>
         </w:rPr>
-        <w:t xml:space="preserve">    def f(self):</w:t>
+        <w:t xml:space="preserve"> </w:t>
       </w:r>
     </w:p>
     <w:p>
@@ -15190,10 +13808,10 @@
       </w:pPr>
       <w:r>
         <w:rPr>
-          <w:rFonts w:asciiTheme="minorEastAsia" w:hAnsiTheme="minorEastAsia"/>
+          <w:rFonts w:asciiTheme="minorEastAsia" w:hAnsiTheme="minorEastAsia" w:hint="eastAsia"/>
           <w:szCs w:val="21"/>
         </w:rPr>
-        <w:t xml:space="preserve">        return 'hello world'</w:t>
+        <w:t># 实例化类</w:t>
       </w:r>
     </w:p>
     <w:p>
@@ -15208,6 +13826,21 @@
           <w:rFonts w:asciiTheme="minorEastAsia" w:hAnsiTheme="minorEastAsia"/>
           <w:szCs w:val="21"/>
         </w:rPr>
+        <w:t>x = MyClass()</w:t>
+      </w:r>
+    </w:p>
+    <w:p>
+      <w:pPr>
+        <w:rPr>
+          <w:rFonts w:asciiTheme="minorEastAsia" w:hAnsiTheme="minorEastAsia"/>
+          <w:szCs w:val="21"/>
+        </w:rPr>
+      </w:pPr>
+      <w:r>
+        <w:rPr>
+          <w:rFonts w:asciiTheme="minorEastAsia" w:hAnsiTheme="minorEastAsia"/>
+          <w:szCs w:val="21"/>
+        </w:rPr>
         <w:t xml:space="preserve"> </w:t>
       </w:r>
     </w:p>
@@ -15223,7 +13856,7 @@
           <w:rFonts w:asciiTheme="minorEastAsia" w:hAnsiTheme="minorEastAsia" w:hint="eastAsia"/>
           <w:szCs w:val="21"/>
         </w:rPr>
-        <w:t># 实例化类</w:t>
+        <w:t># 访问类的属性和方法</w:t>
       </w:r>
     </w:p>
     <w:p>
@@ -15235,49 +13868,142 @@
       </w:pPr>
       <w:r>
         <w:rPr>
-          <w:rFonts w:asciiTheme="minorEastAsia" w:hAnsiTheme="minorEastAsia"/>
+          <w:rFonts w:asciiTheme="minorEastAsia" w:hAnsiTheme="minorEastAsia" w:hint="eastAsia"/>
           <w:szCs w:val="21"/>
         </w:rPr>
-        <w:t xml:space="preserve">x = </w:t>
-      </w:r>
-      <w:proofErr w:type="spellStart"/>
-      <w:proofErr w:type="gramStart"/>
-      <w:r>
+        <w:t>print("MyClass 类的属性 i 为：", x.i)</w:t>
+      </w:r>
+    </w:p>
+    <w:p>
+      <w:pPr>
         <w:rPr>
           <w:rFonts w:asciiTheme="minorEastAsia" w:hAnsiTheme="minorEastAsia"/>
           <w:szCs w:val="21"/>
         </w:rPr>
-        <w:t>MyClass</w:t>
-      </w:r>
-      <w:proofErr w:type="spellEnd"/>
-      <w:r>
-        <w:rPr>
-          <w:rFonts w:asciiTheme="minorEastAsia" w:hAnsiTheme="minorEastAsia"/>
+      </w:pPr>
+      <w:r>
+        <w:rPr>
+          <w:rFonts w:asciiTheme="minorEastAsia" w:hAnsiTheme="minorEastAsia" w:hint="eastAsia"/>
           <w:szCs w:val="21"/>
         </w:rPr>
-        <w:t>(</w:t>
-      </w:r>
-      <w:proofErr w:type="gramEnd"/>
-      <w:r>
+        <w:t>print("MyClass 类的方法 f 输出为：", x.f())</w:t>
+      </w:r>
+    </w:p>
+    <w:p>
+      <w:pPr>
+        <w:rPr>
+          <w:rFonts w:asciiTheme="minorEastAsia" w:hAnsiTheme="minorEastAsia"/>
+          <w:sz w:val="28"/>
+          <w:szCs w:val="28"/>
+        </w:rPr>
+      </w:pPr>
+      <w:r>
+        <w:rPr>
+          <w:rFonts w:asciiTheme="minorEastAsia" w:hAnsiTheme="minorEastAsia" w:hint="eastAsia"/>
+          <w:sz w:val="28"/>
+          <w:szCs w:val="28"/>
+        </w:rPr>
+        <w:t>其中</w:t>
+      </w:r>
+      <w:r>
+        <w:rPr>
+          <w:rFonts w:asciiTheme="minorEastAsia" w:hAnsiTheme="minorEastAsia"/>
+          <w:sz w:val="28"/>
+          <w:szCs w:val="28"/>
+        </w:rPr>
+        <w:t>有所不同</w:t>
+      </w:r>
+      <w:r>
+        <w:rPr>
+          <w:rFonts w:asciiTheme="minorEastAsia" w:hAnsiTheme="minorEastAsia" w:hint="eastAsia"/>
+          <w:sz w:val="28"/>
+          <w:szCs w:val="28"/>
+        </w:rPr>
+        <w:t>的</w:t>
+      </w:r>
+      <w:r>
+        <w:rPr>
+          <w:rFonts w:asciiTheme="minorEastAsia" w:hAnsiTheme="minorEastAsia"/>
+          <w:sz w:val="28"/>
+          <w:szCs w:val="28"/>
+        </w:rPr>
+        <w:t>是，</w:t>
+      </w:r>
+      <w:r>
+        <w:rPr>
+          <w:rFonts w:asciiTheme="minorEastAsia" w:hAnsiTheme="minorEastAsia" w:hint="eastAsia"/>
+          <w:sz w:val="28"/>
+          <w:szCs w:val="28"/>
+        </w:rPr>
+        <w:t>python的</w:t>
+      </w:r>
+      <w:r>
+        <w:rPr>
+          <w:rFonts w:asciiTheme="minorEastAsia" w:hAnsiTheme="minorEastAsia"/>
+          <w:sz w:val="28"/>
+          <w:szCs w:val="28"/>
+        </w:rPr>
+        <w:t>类</w:t>
+      </w:r>
+      <w:r>
+        <w:rPr>
+          <w:rFonts w:asciiTheme="minorEastAsia" w:hAnsiTheme="minorEastAsia" w:hint="eastAsia"/>
+          <w:sz w:val="28"/>
+          <w:szCs w:val="28"/>
+        </w:rPr>
+        <w:t>一般</w:t>
+      </w:r>
+      <w:r>
+        <w:rPr>
+          <w:rFonts w:asciiTheme="minorEastAsia" w:hAnsiTheme="minorEastAsia"/>
+          <w:sz w:val="28"/>
+          <w:szCs w:val="28"/>
+        </w:rPr>
+        <w:t>需要定义构造函数来传递参数，用法例子如下：</w:t>
+      </w:r>
+    </w:p>
+    <w:p>
+      <w:pPr>
         <w:rPr>
           <w:rFonts w:asciiTheme="minorEastAsia" w:hAnsiTheme="minorEastAsia"/>
           <w:szCs w:val="21"/>
         </w:rPr>
-        <w:t>)</w:t>
-      </w:r>
-    </w:p>
-    <w:p>
-      <w:pPr>
-        <w:rPr>
-          <w:rFonts w:asciiTheme="minorEastAsia" w:hAnsiTheme="minorEastAsia"/>
+      </w:pPr>
+      <w:r>
+        <w:rPr>
+          <w:rFonts w:asciiTheme="minorEastAsia" w:hAnsiTheme="minorEastAsia" w:hint="eastAsia"/>
           <w:szCs w:val="21"/>
         </w:rPr>
-      </w:pPr>
-      <w:r>
+        <w:t>实例(Python 3.0+)</w:t>
+      </w:r>
+    </w:p>
+    <w:p>
+      <w:pPr>
         <w:rPr>
           <w:rFonts w:asciiTheme="minorEastAsia" w:hAnsiTheme="minorEastAsia"/>
           <w:szCs w:val="21"/>
         </w:rPr>
+      </w:pPr>
+      <w:r>
+        <w:rPr>
+          <w:rFonts w:asciiTheme="minorEastAsia" w:hAnsiTheme="minorEastAsia"/>
+          <w:szCs w:val="21"/>
+        </w:rPr>
+        <w:t>#!/usr/bin/python3</w:t>
+      </w:r>
+    </w:p>
+    <w:p>
+      <w:pPr>
+        <w:rPr>
+          <w:rFonts w:asciiTheme="minorEastAsia" w:hAnsiTheme="minorEastAsia"/>
+          <w:szCs w:val="21"/>
+        </w:rPr>
+      </w:pPr>
+      <w:r>
+        <w:rPr>
+          <w:rFonts w:asciiTheme="minorEastAsia" w:hAnsiTheme="minorEastAsia"/>
+          <w:szCs w:val="21"/>
+        </w:rPr>
         <w:t xml:space="preserve"> </w:t>
       </w:r>
     </w:p>
@@ -15290,10 +14016,10 @@
       </w:pPr>
       <w:r>
         <w:rPr>
-          <w:rFonts w:asciiTheme="minorEastAsia" w:hAnsiTheme="minorEastAsia" w:hint="eastAsia"/>
+          <w:rFonts w:asciiTheme="minorEastAsia" w:hAnsiTheme="minorEastAsia"/>
           <w:szCs w:val="21"/>
         </w:rPr>
-        <w:t># 访问类的属性和方法</w:t>
+        <w:t>class Complex:</w:t>
       </w:r>
     </w:p>
     <w:p>
@@ -15305,58 +14031,55 @@
       </w:pPr>
       <w:r>
         <w:rPr>
-          <w:rFonts w:asciiTheme="minorEastAsia" w:hAnsiTheme="minorEastAsia" w:hint="eastAsia"/>
+          <w:rFonts w:asciiTheme="minorEastAsia" w:hAnsiTheme="minorEastAsia"/>
           <w:szCs w:val="21"/>
         </w:rPr>
-        <w:t>print("</w:t>
-      </w:r>
-      <w:proofErr w:type="spellStart"/>
-      <w:r>
-        <w:rPr>
-          <w:rFonts w:asciiTheme="minorEastAsia" w:hAnsiTheme="minorEastAsia" w:hint="eastAsia"/>
+        <w:t xml:space="preserve">    def __init__(self, realpart, imagpart):</w:t>
+      </w:r>
+    </w:p>
+    <w:p>
+      <w:pPr>
+        <w:rPr>
+          <w:rFonts w:asciiTheme="minorEastAsia" w:hAnsiTheme="minorEastAsia"/>
           <w:szCs w:val="21"/>
         </w:rPr>
-        <w:t>MyClass</w:t>
-      </w:r>
-      <w:proofErr w:type="spellEnd"/>
-      <w:r>
-        <w:rPr>
-          <w:rFonts w:asciiTheme="minorEastAsia" w:hAnsiTheme="minorEastAsia" w:hint="eastAsia"/>
+      </w:pPr>
+      <w:r>
+        <w:rPr>
+          <w:rFonts w:asciiTheme="minorEastAsia" w:hAnsiTheme="minorEastAsia"/>
           <w:szCs w:val="21"/>
         </w:rPr>
-        <w:t xml:space="preserve"> 类的属性 </w:t>
-      </w:r>
-      <w:proofErr w:type="spellStart"/>
-      <w:r>
-        <w:rPr>
-          <w:rFonts w:asciiTheme="minorEastAsia" w:hAnsiTheme="minorEastAsia" w:hint="eastAsia"/>
+        <w:t xml:space="preserve">        self.r = realpart</w:t>
+      </w:r>
+    </w:p>
+    <w:p>
+      <w:pPr>
+        <w:rPr>
+          <w:rFonts w:asciiTheme="minorEastAsia" w:hAnsiTheme="minorEastAsia"/>
           <w:szCs w:val="21"/>
         </w:rPr>
-        <w:t>i</w:t>
-      </w:r>
-      <w:proofErr w:type="spellEnd"/>
-      <w:r>
-        <w:rPr>
-          <w:rFonts w:asciiTheme="minorEastAsia" w:hAnsiTheme="minorEastAsia" w:hint="eastAsia"/>
+      </w:pPr>
+      <w:r>
+        <w:rPr>
+          <w:rFonts w:asciiTheme="minorEastAsia" w:hAnsiTheme="minorEastAsia"/>
           <w:szCs w:val="21"/>
         </w:rPr>
-        <w:t xml:space="preserve"> 为：", </w:t>
-      </w:r>
-      <w:proofErr w:type="spellStart"/>
-      <w:r>
-        <w:rPr>
-          <w:rFonts w:asciiTheme="minorEastAsia" w:hAnsiTheme="minorEastAsia" w:hint="eastAsia"/>
+        <w:t xml:space="preserve">        self.i = imagpart</w:t>
+      </w:r>
+    </w:p>
+    <w:p>
+      <w:pPr>
+        <w:rPr>
+          <w:rFonts w:asciiTheme="minorEastAsia" w:hAnsiTheme="minorEastAsia"/>
           <w:szCs w:val="21"/>
         </w:rPr>
-        <w:t>x.i</w:t>
-      </w:r>
-      <w:proofErr w:type="spellEnd"/>
-      <w:r>
-        <w:rPr>
-          <w:rFonts w:asciiTheme="minorEastAsia" w:hAnsiTheme="minorEastAsia" w:hint="eastAsia"/>
+      </w:pPr>
+      <w:r>
+        <w:rPr>
+          <w:rFonts w:asciiTheme="minorEastAsia" w:hAnsiTheme="minorEastAsia"/>
           <w:szCs w:val="21"/>
         </w:rPr>
-        <w:t>)</w:t>
+        <w:t>x = Complex(3.0, -4.5)</w:t>
       </w:r>
     </w:p>
     <w:p>
@@ -15371,39 +14094,7 @@
           <w:rFonts w:asciiTheme="minorEastAsia" w:hAnsiTheme="minorEastAsia" w:hint="eastAsia"/>
           <w:szCs w:val="21"/>
         </w:rPr>
-        <w:t>print("</w:t>
-      </w:r>
-      <w:proofErr w:type="spellStart"/>
-      <w:r>
-        <w:rPr>
-          <w:rFonts w:asciiTheme="minorEastAsia" w:hAnsiTheme="minorEastAsia" w:hint="eastAsia"/>
-          <w:szCs w:val="21"/>
-        </w:rPr>
-        <w:t>MyClass</w:t>
-      </w:r>
-      <w:proofErr w:type="spellEnd"/>
-      <w:r>
-        <w:rPr>
-          <w:rFonts w:asciiTheme="minorEastAsia" w:hAnsiTheme="minorEastAsia" w:hint="eastAsia"/>
-          <w:szCs w:val="21"/>
-        </w:rPr>
-        <w:t xml:space="preserve"> 类的方法 f 输出为：", </w:t>
-      </w:r>
-      <w:proofErr w:type="spellStart"/>
-      <w:r>
-        <w:rPr>
-          <w:rFonts w:asciiTheme="minorEastAsia" w:hAnsiTheme="minorEastAsia" w:hint="eastAsia"/>
-          <w:szCs w:val="21"/>
-        </w:rPr>
-        <w:t>x.f</w:t>
-      </w:r>
-      <w:proofErr w:type="spellEnd"/>
-      <w:r>
-        <w:rPr>
-          <w:rFonts w:asciiTheme="minorEastAsia" w:hAnsiTheme="minorEastAsia" w:hint="eastAsia"/>
-          <w:szCs w:val="21"/>
-        </w:rPr>
-        <w:t>())</w:t>
+        <w:t>print(x.r, x.i)   # 输出结果：3.0 -4.5</w:t>
       </w:r>
     </w:p>
     <w:p>
@@ -15428,393 +14119,10 @@
           <w:sz w:val="28"/>
           <w:szCs w:val="28"/>
         </w:rPr>
-        <w:t>有所不同</w:t>
-      </w:r>
-      <w:r>
-        <w:rPr>
-          <w:rFonts w:asciiTheme="minorEastAsia" w:hAnsiTheme="minorEastAsia" w:hint="eastAsia"/>
-          <w:sz w:val="28"/>
-          <w:szCs w:val="28"/>
-        </w:rPr>
         <w:t>的</w:t>
       </w:r>
       <w:r>
         <w:rPr>
-          <w:rFonts w:asciiTheme="minorEastAsia" w:hAnsiTheme="minorEastAsia"/>
-          <w:sz w:val="28"/>
-          <w:szCs w:val="28"/>
-        </w:rPr>
-        <w:t>是，</w:t>
-      </w:r>
-      <w:r>
-        <w:rPr>
-          <w:rFonts w:asciiTheme="minorEastAsia" w:hAnsiTheme="minorEastAsia" w:hint="eastAsia"/>
-          <w:sz w:val="28"/>
-          <w:szCs w:val="28"/>
-        </w:rPr>
-        <w:t>python的</w:t>
-      </w:r>
-      <w:r>
-        <w:rPr>
-          <w:rFonts w:asciiTheme="minorEastAsia" w:hAnsiTheme="minorEastAsia"/>
-          <w:sz w:val="28"/>
-          <w:szCs w:val="28"/>
-        </w:rPr>
-        <w:t>类</w:t>
-      </w:r>
-      <w:r>
-        <w:rPr>
-          <w:rFonts w:asciiTheme="minorEastAsia" w:hAnsiTheme="minorEastAsia" w:hint="eastAsia"/>
-          <w:sz w:val="28"/>
-          <w:szCs w:val="28"/>
-        </w:rPr>
-        <w:t>一般</w:t>
-      </w:r>
-      <w:r>
-        <w:rPr>
-          <w:rFonts w:asciiTheme="minorEastAsia" w:hAnsiTheme="minorEastAsia"/>
-          <w:sz w:val="28"/>
-          <w:szCs w:val="28"/>
-        </w:rPr>
-        <w:t>需要定义构造函数来传递参数，用法例子如下：</w:t>
-      </w:r>
-    </w:p>
-    <w:p>
-      <w:pPr>
-        <w:rPr>
-          <w:rFonts w:asciiTheme="minorEastAsia" w:hAnsiTheme="minorEastAsia"/>
-          <w:szCs w:val="21"/>
-        </w:rPr>
-      </w:pPr>
-      <w:r>
-        <w:rPr>
-          <w:rFonts w:asciiTheme="minorEastAsia" w:hAnsiTheme="minorEastAsia" w:hint="eastAsia"/>
-          <w:szCs w:val="21"/>
-        </w:rPr>
-        <w:t>实例(Python 3.0+)</w:t>
-      </w:r>
-    </w:p>
-    <w:p>
-      <w:pPr>
-        <w:rPr>
-          <w:rFonts w:asciiTheme="minorEastAsia" w:hAnsiTheme="minorEastAsia"/>
-          <w:szCs w:val="21"/>
-        </w:rPr>
-      </w:pPr>
-      <w:proofErr w:type="gramStart"/>
-      <w:r>
-        <w:rPr>
-          <w:rFonts w:asciiTheme="minorEastAsia" w:hAnsiTheme="minorEastAsia"/>
-          <w:szCs w:val="21"/>
-        </w:rPr>
-        <w:t>#!/</w:t>
-      </w:r>
-      <w:proofErr w:type="gramEnd"/>
-      <w:r>
-        <w:rPr>
-          <w:rFonts w:asciiTheme="minorEastAsia" w:hAnsiTheme="minorEastAsia"/>
-          <w:szCs w:val="21"/>
-        </w:rPr>
-        <w:t>usr/bin/python3</w:t>
-      </w:r>
-    </w:p>
-    <w:p>
-      <w:pPr>
-        <w:rPr>
-          <w:rFonts w:asciiTheme="minorEastAsia" w:hAnsiTheme="minorEastAsia"/>
-          <w:szCs w:val="21"/>
-        </w:rPr>
-      </w:pPr>
-      <w:r>
-        <w:rPr>
-          <w:rFonts w:asciiTheme="minorEastAsia" w:hAnsiTheme="minorEastAsia"/>
-          <w:szCs w:val="21"/>
-        </w:rPr>
-        <w:t xml:space="preserve"> </w:t>
-      </w:r>
-    </w:p>
-    <w:p>
-      <w:pPr>
-        <w:rPr>
-          <w:rFonts w:asciiTheme="minorEastAsia" w:hAnsiTheme="minorEastAsia"/>
-          <w:szCs w:val="21"/>
-        </w:rPr>
-      </w:pPr>
-      <w:r>
-        <w:rPr>
-          <w:rFonts w:asciiTheme="minorEastAsia" w:hAnsiTheme="minorEastAsia"/>
-          <w:szCs w:val="21"/>
-        </w:rPr>
-        <w:t>class Complex:</w:t>
-      </w:r>
-    </w:p>
-    <w:p>
-      <w:pPr>
-        <w:rPr>
-          <w:rFonts w:asciiTheme="minorEastAsia" w:hAnsiTheme="minorEastAsia"/>
-          <w:szCs w:val="21"/>
-        </w:rPr>
-      </w:pPr>
-      <w:r>
-        <w:rPr>
-          <w:rFonts w:asciiTheme="minorEastAsia" w:hAnsiTheme="minorEastAsia"/>
-          <w:szCs w:val="21"/>
-        </w:rPr>
-        <w:t xml:space="preserve">    def __</w:t>
-      </w:r>
-      <w:proofErr w:type="spellStart"/>
-      <w:r>
-        <w:rPr>
-          <w:rFonts w:asciiTheme="minorEastAsia" w:hAnsiTheme="minorEastAsia"/>
-          <w:szCs w:val="21"/>
-        </w:rPr>
-        <w:t>init</w:t>
-      </w:r>
-      <w:proofErr w:type="spellEnd"/>
-      <w:r>
-        <w:rPr>
-          <w:rFonts w:asciiTheme="minorEastAsia" w:hAnsiTheme="minorEastAsia"/>
-          <w:szCs w:val="21"/>
-        </w:rPr>
-        <w:t>_</w:t>
-      </w:r>
-      <w:proofErr w:type="gramStart"/>
-      <w:r>
-        <w:rPr>
-          <w:rFonts w:asciiTheme="minorEastAsia" w:hAnsiTheme="minorEastAsia"/>
-          <w:szCs w:val="21"/>
-        </w:rPr>
-        <w:t>_(</w:t>
-      </w:r>
-      <w:proofErr w:type="gramEnd"/>
-      <w:r>
-        <w:rPr>
-          <w:rFonts w:asciiTheme="minorEastAsia" w:hAnsiTheme="minorEastAsia"/>
-          <w:szCs w:val="21"/>
-        </w:rPr>
-        <w:t xml:space="preserve">self, </w:t>
-      </w:r>
-      <w:proofErr w:type="spellStart"/>
-      <w:r>
-        <w:rPr>
-          <w:rFonts w:asciiTheme="minorEastAsia" w:hAnsiTheme="minorEastAsia"/>
-          <w:szCs w:val="21"/>
-        </w:rPr>
-        <w:t>realpart</w:t>
-      </w:r>
-      <w:proofErr w:type="spellEnd"/>
-      <w:r>
-        <w:rPr>
-          <w:rFonts w:asciiTheme="minorEastAsia" w:hAnsiTheme="minorEastAsia"/>
-          <w:szCs w:val="21"/>
-        </w:rPr>
-        <w:t xml:space="preserve">, </w:t>
-      </w:r>
-      <w:proofErr w:type="spellStart"/>
-      <w:r>
-        <w:rPr>
-          <w:rFonts w:asciiTheme="minorEastAsia" w:hAnsiTheme="minorEastAsia"/>
-          <w:szCs w:val="21"/>
-        </w:rPr>
-        <w:t>imagpart</w:t>
-      </w:r>
-      <w:proofErr w:type="spellEnd"/>
-      <w:r>
-        <w:rPr>
-          <w:rFonts w:asciiTheme="minorEastAsia" w:hAnsiTheme="minorEastAsia"/>
-          <w:szCs w:val="21"/>
-        </w:rPr>
-        <w:t>):</w:t>
-      </w:r>
-    </w:p>
-    <w:p>
-      <w:pPr>
-        <w:rPr>
-          <w:rFonts w:asciiTheme="minorEastAsia" w:hAnsiTheme="minorEastAsia"/>
-          <w:szCs w:val="21"/>
-        </w:rPr>
-      </w:pPr>
-      <w:r>
-        <w:rPr>
-          <w:rFonts w:asciiTheme="minorEastAsia" w:hAnsiTheme="minorEastAsia"/>
-          <w:szCs w:val="21"/>
-        </w:rPr>
-        <w:t xml:space="preserve">        </w:t>
-      </w:r>
-      <w:proofErr w:type="spellStart"/>
-      <w:proofErr w:type="gramStart"/>
-      <w:r>
-        <w:rPr>
-          <w:rFonts w:asciiTheme="minorEastAsia" w:hAnsiTheme="minorEastAsia"/>
-          <w:szCs w:val="21"/>
-        </w:rPr>
-        <w:t>self.r</w:t>
-      </w:r>
-      <w:proofErr w:type="spellEnd"/>
-      <w:proofErr w:type="gramEnd"/>
-      <w:r>
-        <w:rPr>
-          <w:rFonts w:asciiTheme="minorEastAsia" w:hAnsiTheme="minorEastAsia"/>
-          <w:szCs w:val="21"/>
-        </w:rPr>
-        <w:t xml:space="preserve"> = </w:t>
-      </w:r>
-      <w:proofErr w:type="spellStart"/>
-      <w:r>
-        <w:rPr>
-          <w:rFonts w:asciiTheme="minorEastAsia" w:hAnsiTheme="minorEastAsia"/>
-          <w:szCs w:val="21"/>
-        </w:rPr>
-        <w:t>realpart</w:t>
-      </w:r>
-      <w:proofErr w:type="spellEnd"/>
-    </w:p>
-    <w:p>
-      <w:pPr>
-        <w:rPr>
-          <w:rFonts w:asciiTheme="minorEastAsia" w:hAnsiTheme="minorEastAsia"/>
-          <w:szCs w:val="21"/>
-        </w:rPr>
-      </w:pPr>
-      <w:r>
-        <w:rPr>
-          <w:rFonts w:asciiTheme="minorEastAsia" w:hAnsiTheme="minorEastAsia"/>
-          <w:szCs w:val="21"/>
-        </w:rPr>
-        <w:t xml:space="preserve">        </w:t>
-      </w:r>
-      <w:proofErr w:type="spellStart"/>
-      <w:proofErr w:type="gramStart"/>
-      <w:r>
-        <w:rPr>
-          <w:rFonts w:asciiTheme="minorEastAsia" w:hAnsiTheme="minorEastAsia"/>
-          <w:szCs w:val="21"/>
-        </w:rPr>
-        <w:t>self.i</w:t>
-      </w:r>
-      <w:proofErr w:type="spellEnd"/>
-      <w:proofErr w:type="gramEnd"/>
-      <w:r>
-        <w:rPr>
-          <w:rFonts w:asciiTheme="minorEastAsia" w:hAnsiTheme="minorEastAsia"/>
-          <w:szCs w:val="21"/>
-        </w:rPr>
-        <w:t xml:space="preserve"> = </w:t>
-      </w:r>
-      <w:proofErr w:type="spellStart"/>
-      <w:r>
-        <w:rPr>
-          <w:rFonts w:asciiTheme="minorEastAsia" w:hAnsiTheme="minorEastAsia"/>
-          <w:szCs w:val="21"/>
-        </w:rPr>
-        <w:t>imagpart</w:t>
-      </w:r>
-      <w:proofErr w:type="spellEnd"/>
-    </w:p>
-    <w:p>
-      <w:pPr>
-        <w:rPr>
-          <w:rFonts w:asciiTheme="minorEastAsia" w:hAnsiTheme="minorEastAsia"/>
-          <w:szCs w:val="21"/>
-        </w:rPr>
-      </w:pPr>
-      <w:r>
-        <w:rPr>
-          <w:rFonts w:asciiTheme="minorEastAsia" w:hAnsiTheme="minorEastAsia"/>
-          <w:szCs w:val="21"/>
-        </w:rPr>
-        <w:t xml:space="preserve">x = </w:t>
-      </w:r>
-      <w:proofErr w:type="gramStart"/>
-      <w:r>
-        <w:rPr>
-          <w:rFonts w:asciiTheme="minorEastAsia" w:hAnsiTheme="minorEastAsia"/>
-          <w:szCs w:val="21"/>
-        </w:rPr>
-        <w:t>Complex(</w:t>
-      </w:r>
-      <w:proofErr w:type="gramEnd"/>
-      <w:r>
-        <w:rPr>
-          <w:rFonts w:asciiTheme="minorEastAsia" w:hAnsiTheme="minorEastAsia"/>
-          <w:szCs w:val="21"/>
-        </w:rPr>
-        <w:t>3.0, -4.5)</w:t>
-      </w:r>
-    </w:p>
-    <w:p>
-      <w:pPr>
-        <w:rPr>
-          <w:rFonts w:asciiTheme="minorEastAsia" w:hAnsiTheme="minorEastAsia"/>
-          <w:szCs w:val="21"/>
-        </w:rPr>
-      </w:pPr>
-      <w:r>
-        <w:rPr>
-          <w:rFonts w:asciiTheme="minorEastAsia" w:hAnsiTheme="minorEastAsia" w:hint="eastAsia"/>
-          <w:szCs w:val="21"/>
-        </w:rPr>
-        <w:t>print(</w:t>
-      </w:r>
-      <w:proofErr w:type="spellStart"/>
-      <w:r>
-        <w:rPr>
-          <w:rFonts w:asciiTheme="minorEastAsia" w:hAnsiTheme="minorEastAsia" w:hint="eastAsia"/>
-          <w:szCs w:val="21"/>
-        </w:rPr>
-        <w:t>x.r</w:t>
-      </w:r>
-      <w:proofErr w:type="spellEnd"/>
-      <w:r>
-        <w:rPr>
-          <w:rFonts w:asciiTheme="minorEastAsia" w:hAnsiTheme="minorEastAsia" w:hint="eastAsia"/>
-          <w:szCs w:val="21"/>
-        </w:rPr>
-        <w:t xml:space="preserve">, </w:t>
-      </w:r>
-      <w:proofErr w:type="spellStart"/>
-      <w:r>
-        <w:rPr>
-          <w:rFonts w:asciiTheme="minorEastAsia" w:hAnsiTheme="minorEastAsia" w:hint="eastAsia"/>
-          <w:szCs w:val="21"/>
-        </w:rPr>
-        <w:t>x.i</w:t>
-      </w:r>
-      <w:proofErr w:type="spellEnd"/>
-      <w:r>
-        <w:rPr>
-          <w:rFonts w:asciiTheme="minorEastAsia" w:hAnsiTheme="minorEastAsia" w:hint="eastAsia"/>
-          <w:szCs w:val="21"/>
-        </w:rPr>
-        <w:t>)   # 输出结果：3.0 -4.5</w:t>
-      </w:r>
-    </w:p>
-    <w:p>
-      <w:pPr>
-        <w:rPr>
-          <w:rFonts w:asciiTheme="minorEastAsia" w:hAnsiTheme="minorEastAsia"/>
-          <w:sz w:val="28"/>
-          <w:szCs w:val="28"/>
-        </w:rPr>
-      </w:pPr>
-      <w:r>
-        <w:rPr>
-          <w:rFonts w:asciiTheme="minorEastAsia" w:hAnsiTheme="minorEastAsia" w:hint="eastAsia"/>
-          <w:sz w:val="28"/>
-          <w:szCs w:val="28"/>
-        </w:rPr>
-        <w:t>其中</w:t>
-      </w:r>
-      <w:r>
-        <w:rPr>
-          <w:rFonts w:asciiTheme="minorEastAsia" w:hAnsiTheme="minorEastAsia"/>
-          <w:sz w:val="28"/>
-          <w:szCs w:val="28"/>
-        </w:rPr>
-        <w:t>的</w:t>
-      </w:r>
-      <w:r>
-        <w:rPr>
           <w:rFonts w:asciiTheme="minorEastAsia" w:hAnsiTheme="minorEastAsia" w:hint="eastAsia"/>
           <w:sz w:val="28"/>
           <w:szCs w:val="28"/>
@@ -15851,25 +14159,7 @@
           <w:sz w:val="28"/>
           <w:szCs w:val="28"/>
         </w:rPr>
-        <w:t xml:space="preserve">self 代表的是类的实例，代表当前对象的地址，而 </w:t>
-      </w:r>
-      <w:proofErr w:type="spellStart"/>
-      <w:r>
-        <w:rPr>
-          <w:rFonts w:asciiTheme="minorEastAsia" w:hAnsiTheme="minorEastAsia"/>
-          <w:sz w:val="28"/>
-          <w:szCs w:val="28"/>
-        </w:rPr>
-        <w:t>self.class</w:t>
-      </w:r>
-      <w:proofErr w:type="spellEnd"/>
-      <w:r>
-        <w:rPr>
-          <w:rFonts w:asciiTheme="minorEastAsia" w:hAnsiTheme="minorEastAsia"/>
-          <w:sz w:val="28"/>
-          <w:szCs w:val="28"/>
-        </w:rPr>
-        <w:t xml:space="preserve"> 则指向类。</w:t>
+        <w:t>self 代表的是类的实例，代表当前对象的地址，而 self.class 则指向类。</w:t>
       </w:r>
       <w:r>
         <w:rPr>
@@ -16099,43 +14389,7 @@
           <w:sz w:val="28"/>
           <w:szCs w:val="28"/>
         </w:rPr>
-        <w:t>教了对象，类，和实例的关系，教</w:t>
-      </w:r>
-      <w:proofErr w:type="gramStart"/>
-      <w:r>
-        <w:rPr>
-          <w:rFonts w:asciiTheme="minorEastAsia" w:hAnsiTheme="minorEastAsia" w:hint="eastAsia"/>
-          <w:sz w:val="28"/>
-          <w:szCs w:val="28"/>
-        </w:rPr>
-        <w:t>了父类和</w:t>
-      </w:r>
-      <w:proofErr w:type="gramEnd"/>
-      <w:r>
-        <w:rPr>
-          <w:rFonts w:asciiTheme="minorEastAsia" w:hAnsiTheme="minorEastAsia" w:hint="eastAsia"/>
-          <w:sz w:val="28"/>
-          <w:szCs w:val="28"/>
-        </w:rPr>
-        <w:t>子类的关系，教了实例和类的关系，以及给出了一个</w:t>
-      </w:r>
-      <w:proofErr w:type="gramStart"/>
-      <w:r>
-        <w:rPr>
-          <w:rFonts w:asciiTheme="minorEastAsia" w:hAnsiTheme="minorEastAsia" w:hint="eastAsia"/>
-          <w:sz w:val="28"/>
-          <w:szCs w:val="28"/>
-        </w:rPr>
-        <w:t>继承父类变量</w:t>
-      </w:r>
-      <w:proofErr w:type="gramEnd"/>
-      <w:r>
-        <w:rPr>
-          <w:rFonts w:asciiTheme="minorEastAsia" w:hAnsiTheme="minorEastAsia" w:hint="eastAsia"/>
-          <w:sz w:val="28"/>
-          <w:szCs w:val="28"/>
-        </w:rPr>
-        <w:t>的案例。注意初始化函数前后是两个下划线_</w:t>
+        <w:t>教了对象，类，和实例的关系，教了父类和子类的关系，教了实例和类的关系，以及给出了一个继承父类变量的案例。注意初始化函数前后是两个下划线_</w:t>
       </w:r>
       <w:r>
         <w:rPr>
@@ -16386,25 +14640,7 @@
           <w:sz w:val="28"/>
           <w:szCs w:val="28"/>
         </w:rPr>
-        <w:t>，然后删除</w:t>
-      </w:r>
-      <w:proofErr w:type="gramStart"/>
-      <w:r>
-        <w:rPr>
-          <w:rFonts w:asciiTheme="minorEastAsia" w:hAnsiTheme="minorEastAsia" w:hint="eastAsia"/>
-          <w:sz w:val="28"/>
-          <w:szCs w:val="28"/>
-        </w:rPr>
-        <w:t>掉类似</w:t>
-      </w:r>
-      <w:proofErr w:type="gramEnd"/>
-      <w:r>
-        <w:rPr>
-          <w:rFonts w:asciiTheme="minorEastAsia" w:hAnsiTheme="minorEastAsia" w:hint="eastAsia"/>
-          <w:sz w:val="28"/>
-          <w:szCs w:val="28"/>
-        </w:rPr>
-        <w:t>的名词，把名词按上下级关系列成一个表</w:t>
+        <w:t>，然后删除掉类似的名词，把名词按上下级关系列成一个表</w:t>
       </w:r>
       <w:r>
         <w:rPr>
@@ -16505,25 +14741,7 @@
           <w:sz w:val="28"/>
           <w:szCs w:val="28"/>
         </w:rPr>
-        <w:t>面向对象中类的继承，一个子类可以自动</w:t>
-      </w:r>
-      <w:proofErr w:type="gramStart"/>
-      <w:r>
-        <w:rPr>
-          <w:rFonts w:asciiTheme="minorEastAsia" w:hAnsiTheme="minorEastAsia" w:hint="eastAsia"/>
-          <w:sz w:val="28"/>
-          <w:szCs w:val="28"/>
-        </w:rPr>
-        <w:t>继承父类所有</w:t>
-      </w:r>
-      <w:proofErr w:type="gramEnd"/>
-      <w:r>
-        <w:rPr>
-          <w:rFonts w:asciiTheme="minorEastAsia" w:hAnsiTheme="minorEastAsia" w:hint="eastAsia"/>
-          <w:sz w:val="28"/>
-          <w:szCs w:val="28"/>
-        </w:rPr>
-        <w:t>的函数和参数变量。也可以通过重写同名的函数名来o</w:t>
+        <w:t>面向对象中类的继承，一个子类可以自动继承父类所有的函数和参数变量。也可以通过重写同名的函数名来o</w:t>
       </w:r>
       <w:r>
         <w:rPr>
@@ -16547,25 +14765,7 @@
           <w:sz w:val="28"/>
           <w:szCs w:val="28"/>
         </w:rPr>
-        <w:t>第三种方式是，当已经override</w:t>
-      </w:r>
-      <w:proofErr w:type="gramStart"/>
-      <w:r>
-        <w:rPr>
-          <w:rFonts w:asciiTheme="minorEastAsia" w:hAnsiTheme="minorEastAsia" w:hint="eastAsia"/>
-          <w:sz w:val="28"/>
-          <w:szCs w:val="28"/>
-        </w:rPr>
-        <w:t>了父类的</w:t>
-      </w:r>
-      <w:proofErr w:type="gramEnd"/>
-      <w:r>
-        <w:rPr>
-          <w:rFonts w:asciiTheme="minorEastAsia" w:hAnsiTheme="minorEastAsia" w:hint="eastAsia"/>
-          <w:sz w:val="28"/>
-          <w:szCs w:val="28"/>
-        </w:rPr>
-        <w:t>函数时，可以通过调用s</w:t>
+        <w:t>第三种方式是，当已经override了父类的函数时，可以通过调用s</w:t>
       </w:r>
       <w:r>
         <w:rPr>
@@ -16581,25 +14781,7 @@
           <w:sz w:val="28"/>
           <w:szCs w:val="28"/>
         </w:rPr>
-        <w:t>函数来再次</w:t>
-      </w:r>
-      <w:proofErr w:type="gramStart"/>
-      <w:r>
-        <w:rPr>
-          <w:rFonts w:asciiTheme="minorEastAsia" w:hAnsiTheme="minorEastAsia" w:hint="eastAsia"/>
-          <w:sz w:val="28"/>
-          <w:szCs w:val="28"/>
-        </w:rPr>
-        <w:t>调用父类里</w:t>
-      </w:r>
-      <w:proofErr w:type="gramEnd"/>
-      <w:r>
-        <w:rPr>
-          <w:rFonts w:asciiTheme="minorEastAsia" w:hAnsiTheme="minorEastAsia" w:hint="eastAsia"/>
-          <w:sz w:val="28"/>
-          <w:szCs w:val="28"/>
-        </w:rPr>
-        <w:t>的同名函数。</w:t>
+        <w:t>函数来再次调用父类里的同名函数。</w:t>
       </w:r>
     </w:p>
     <w:p>
@@ -16711,7 +14893,6 @@
           <w:szCs w:val="28"/>
         </w:rPr>
       </w:pPr>
-      <w:proofErr w:type="gramStart"/>
       <w:r>
         <w:rPr>
           <w:rFonts w:ascii="Consolas" w:hAnsi="Consolas" w:cs="Consolas"/>
@@ -16720,53 +14901,8 @@
           <w:sz w:val="20"/>
           <w:szCs w:val="20"/>
         </w:rPr>
-        <w:t>.\.</w:t>
-      </w:r>
-      <w:proofErr w:type="spellStart"/>
-      <w:r>
-        <w:rPr>
-          <w:rFonts w:ascii="Consolas" w:hAnsi="Consolas" w:cs="Consolas"/>
-          <w:color w:val="333333"/>
-          <w:kern w:val="0"/>
-          <w:sz w:val="20"/>
-          <w:szCs w:val="20"/>
-        </w:rPr>
-        <w:t>venvs</w:t>
-      </w:r>
-      <w:proofErr w:type="spellEnd"/>
-      <w:r>
-        <w:rPr>
-          <w:rFonts w:ascii="Consolas" w:hAnsi="Consolas" w:cs="Consolas"/>
-          <w:color w:val="333333"/>
-          <w:kern w:val="0"/>
-          <w:sz w:val="20"/>
-          <w:szCs w:val="20"/>
-        </w:rPr>
-        <w:t>\</w:t>
-      </w:r>
-      <w:proofErr w:type="spellStart"/>
-      <w:r>
-        <w:rPr>
-          <w:rFonts w:ascii="Consolas" w:hAnsi="Consolas" w:cs="Consolas"/>
-          <w:color w:val="333333"/>
-          <w:kern w:val="0"/>
-          <w:sz w:val="20"/>
-          <w:szCs w:val="20"/>
-        </w:rPr>
-        <w:t>lpthw</w:t>
-      </w:r>
-      <w:proofErr w:type="spellEnd"/>
-      <w:r>
-        <w:rPr>
-          <w:rFonts w:ascii="Consolas" w:hAnsi="Consolas" w:cs="Consolas"/>
-          <w:color w:val="333333"/>
-          <w:kern w:val="0"/>
-          <w:sz w:val="20"/>
-          <w:szCs w:val="20"/>
-        </w:rPr>
-        <w:t>\Scripts\activate</w:t>
-      </w:r>
-      <w:proofErr w:type="gramEnd"/>
+        <w:t>.\.venvs\lpthw\Scripts\activate</w:t>
+      </w:r>
     </w:p>
     <w:p>
       <w:pPr>
@@ -16883,7 +15019,6 @@
         </w:rPr>
         <w:t>文件来写入想要单元测试的代码的内容，然后在主目录输入命令</w:t>
       </w:r>
-      <w:proofErr w:type="spellStart"/>
       <w:r>
         <w:rPr>
           <w:rFonts w:asciiTheme="minorEastAsia" w:hAnsiTheme="minorEastAsia"/>
@@ -16892,7 +15027,6 @@
         </w:rPr>
         <w:t>nosetests</w:t>
       </w:r>
-      <w:proofErr w:type="spellEnd"/>
       <w:r>
         <w:rPr>
           <w:rFonts w:asciiTheme="minorEastAsia" w:hAnsiTheme="minorEastAsia" w:hint="eastAsia"/>
@@ -16978,7 +15112,6 @@
           <w:szCs w:val="24"/>
         </w:rPr>
       </w:pPr>
-      <w:proofErr w:type="spellStart"/>
       <w:r>
         <w:rPr>
           <w:rFonts w:ascii="Consolas" w:hAnsi="Consolas" w:cs="Consolas"/>
@@ -16986,37 +15119,7 @@
           <w:sz w:val="24"/>
           <w:szCs w:val="24"/>
         </w:rPr>
-        <w:t>first_word</w:t>
-      </w:r>
-      <w:proofErr w:type="spellEnd"/>
-      <w:r>
-        <w:rPr>
-          <w:rFonts w:ascii="Consolas" w:hAnsi="Consolas" w:cs="Consolas"/>
-          <w:kern w:val="0"/>
-          <w:sz w:val="24"/>
-          <w:szCs w:val="24"/>
-        </w:rPr>
-        <w:t xml:space="preserve"> = </w:t>
-      </w:r>
-      <w:proofErr w:type="gramStart"/>
-      <w:r>
-        <w:rPr>
-          <w:rFonts w:ascii="Consolas" w:hAnsi="Consolas" w:cs="Consolas"/>
-          <w:kern w:val="0"/>
-          <w:sz w:val="24"/>
-          <w:szCs w:val="24"/>
-        </w:rPr>
-        <w:t>( '</w:t>
-      </w:r>
-      <w:proofErr w:type="gramEnd"/>
-      <w:r>
-        <w:rPr>
-          <w:rFonts w:ascii="Consolas" w:hAnsi="Consolas" w:cs="Consolas"/>
-          <w:kern w:val="0"/>
-          <w:sz w:val="24"/>
-          <w:szCs w:val="24"/>
-        </w:rPr>
-        <w:t>verb ' , 'go ' )</w:t>
+        <w:t>first_word = ( 'verb ' , 'go ' )</w:t>
       </w:r>
     </w:p>
     <w:p>
@@ -17123,25 +15226,7 @@
           <w:sz w:val="28"/>
           <w:szCs w:val="28"/>
         </w:rPr>
-        <w:t>节的基础上，增加了一个语句解释器的功能，除了训练了更多的函数调用和面向对象语法之外，我不太明白这个解释器有任何的作用。对于许多语言而言，要解决用户输入文字的检测问题，可以用正则</w:t>
-      </w:r>
-      <w:proofErr w:type="gramStart"/>
-      <w:r>
-        <w:rPr>
-          <w:rFonts w:asciiTheme="minorEastAsia" w:hAnsiTheme="minorEastAsia" w:hint="eastAsia"/>
-          <w:sz w:val="28"/>
-          <w:szCs w:val="28"/>
-        </w:rPr>
-        <w:t>化表达</w:t>
-      </w:r>
-      <w:proofErr w:type="gramEnd"/>
-      <w:r>
-        <w:rPr>
-          <w:rFonts w:asciiTheme="minorEastAsia" w:hAnsiTheme="minorEastAsia" w:hint="eastAsia"/>
-          <w:sz w:val="28"/>
-          <w:szCs w:val="28"/>
-        </w:rPr>
-        <w:t>这种方法，p</w:t>
+        <w:t>节的基础上，增加了一个语句解释器的功能，除了训练了更多的函数调用和面向对象语法之外，我不太明白这个解释器有任何的作用。对于许多语言而言，要解决用户输入文字的检测问题，可以用正则化表达这种方法，p</w:t>
       </w:r>
       <w:r>
         <w:rPr>
@@ -17231,16 +15316,7 @@
           <w:sz w:val="28"/>
           <w:szCs w:val="28"/>
         </w:rPr>
-        <w:t>文件的代码后，进入存放该</w:t>
-      </w:r>
-      <w:proofErr w:type="spellStart"/>
-      <w:r>
-        <w:rPr>
-          <w:rFonts w:asciiTheme="minorEastAsia" w:hAnsiTheme="minorEastAsia" w:hint="eastAsia"/>
-          <w:sz w:val="28"/>
-          <w:szCs w:val="28"/>
-        </w:rPr>
-        <w:t>p</w:t>
+        <w:t>文件的代码后，进入存放该p</w:t>
       </w:r>
       <w:r>
         <w:rPr>
@@ -17250,7 +15326,6 @@
         </w:rPr>
         <w:t>y</w:t>
       </w:r>
-      <w:proofErr w:type="spellEnd"/>
       <w:r>
         <w:rPr>
           <w:rFonts w:asciiTheme="minorEastAsia" w:hAnsiTheme="minorEastAsia" w:hint="eastAsia"/>
@@ -17282,10 +15357,11 @@
           <w:sz w:val="20"/>
           <w:szCs w:val="20"/>
         </w:rPr>
-        <w:t>(</w:t>
-      </w:r>
-      <w:proofErr w:type="spellStart"/>
-      <w:r>
+        <w:t>(lpthw) $ python3.6 app.py</w:t>
+      </w:r>
+    </w:p>
+    <w:p>
+      <w:pPr>
         <w:rPr>
           <w:rFonts w:ascii="Consolas" w:hAnsi="Consolas" w:cs="Consolas"/>
           <w:color w:val="333333"/>
@@ -17293,9 +15369,7 @@
           <w:sz w:val="20"/>
           <w:szCs w:val="20"/>
         </w:rPr>
-        <w:t>lpthw</w:t>
-      </w:r>
-      <w:proofErr w:type="spellEnd"/>
+      </w:pPr>
       <w:r>
         <w:rPr>
           <w:rFonts w:ascii="Consolas" w:hAnsi="Consolas" w:cs="Consolas"/>
@@ -17304,27 +15378,6 @@
           <w:sz w:val="20"/>
           <w:szCs w:val="20"/>
         </w:rPr>
-        <w:t>) $ python3.6 app.py</w:t>
-      </w:r>
-    </w:p>
-    <w:p>
-      <w:pPr>
-        <w:rPr>
-          <w:rFonts w:ascii="Consolas" w:hAnsi="Consolas" w:cs="Consolas"/>
-          <w:color w:val="333333"/>
-          <w:kern w:val="0"/>
-          <w:sz w:val="20"/>
-          <w:szCs w:val="20"/>
-        </w:rPr>
-      </w:pPr>
-      <w:r>
-        <w:rPr>
-          <w:rFonts w:ascii="Consolas" w:hAnsi="Consolas" w:cs="Consolas"/>
-          <w:color w:val="333333"/>
-          <w:kern w:val="0"/>
-          <w:sz w:val="20"/>
-          <w:szCs w:val="20"/>
-        </w:rPr>
         <w:t>* Running on http://127.0.0.1:5000/ (Press CTRL+C to quit)</w:t>
       </w:r>
     </w:p>
@@ -17344,31 +15397,16 @@
         </w:rPr>
         <w:t>就可以在浏览器</w:t>
       </w:r>
-      <w:r>
-        <w:fldChar w:fldCharType="begin"/>
-      </w:r>
-      <w:r>
-        <w:instrText xml:space="preserve"> HYPERLINK "http://localhost:5000/" </w:instrText>
-      </w:r>
-      <w:r>
-        <w:fldChar w:fldCharType="separate"/>
-      </w:r>
-      <w:r>
-        <w:rPr>
-          <w:rFonts w:asciiTheme="minorEastAsia" w:hAnsiTheme="minorEastAsia"/>
-          <w:sz w:val="28"/>
-          <w:szCs w:val="28"/>
-        </w:rPr>
-        <w:t>http://localhost:5000/</w:t>
-      </w:r>
-      <w:r>
-        <w:rPr>
-          <w:rFonts w:asciiTheme="minorEastAsia" w:hAnsiTheme="minorEastAsia"/>
-          <w:sz w:val="28"/>
-          <w:szCs w:val="28"/>
-        </w:rPr>
-        <w:fldChar w:fldCharType="end"/>
-      </w:r>
+      <w:hyperlink r:id="rId16" w:history="1">
+        <w:r>
+          <w:rPr>
+            <w:rFonts w:asciiTheme="minorEastAsia" w:hAnsiTheme="minorEastAsia"/>
+            <w:sz w:val="28"/>
+            <w:szCs w:val="28"/>
+          </w:rPr>
+          <w:t>http://localhost:5000/</w:t>
+        </w:r>
+      </w:hyperlink>
       <w:r>
         <w:rPr>
           <w:rFonts w:asciiTheme="minorEastAsia" w:hAnsiTheme="minorEastAsia"/>
@@ -17734,7 +15772,6 @@
         </w:rPr>
         <w:t xml:space="preserve">route() </w:t>
       </w:r>
-      <w:proofErr w:type="gramStart"/>
       <w:r>
         <w:rPr>
           <w:rFonts w:asciiTheme="minorEastAsia" w:hAnsiTheme="minorEastAsia" w:hint="eastAsia"/>
@@ -17743,7 +15780,6 @@
         </w:rPr>
         <w:t>装饰器告诉</w:t>
       </w:r>
-      <w:proofErr w:type="gramEnd"/>
       <w:r>
         <w:rPr>
           <w:rFonts w:asciiTheme="minorEastAsia" w:hAnsiTheme="minorEastAsia"/>
@@ -17774,43 +15810,7 @@
           <w:sz w:val="28"/>
           <w:szCs w:val="28"/>
         </w:rPr>
-        <w:t>能触发我们的函数。（</w:t>
-      </w:r>
-      <w:proofErr w:type="gramStart"/>
-      <w:r>
-        <w:rPr>
-          <w:rFonts w:asciiTheme="minorEastAsia" w:hAnsiTheme="minorEastAsia" w:hint="eastAsia"/>
-          <w:sz w:val="28"/>
-          <w:szCs w:val="28"/>
-        </w:rPr>
-        <w:t>装饰器</w:t>
-      </w:r>
-      <w:proofErr w:type="gramEnd"/>
-      <w:r>
-        <w:rPr>
-          <w:rFonts w:asciiTheme="minorEastAsia" w:hAnsiTheme="minorEastAsia" w:hint="eastAsia"/>
-          <w:sz w:val="28"/>
-          <w:szCs w:val="28"/>
-        </w:rPr>
-        <w:t>可以参考</w:t>
-      </w:r>
-      <w:proofErr w:type="gramStart"/>
-      <w:r>
-        <w:rPr>
-          <w:rFonts w:asciiTheme="minorEastAsia" w:hAnsiTheme="minorEastAsia" w:hint="eastAsia"/>
-          <w:sz w:val="28"/>
-          <w:szCs w:val="28"/>
-        </w:rPr>
-        <w:t>廖</w:t>
-      </w:r>
-      <w:proofErr w:type="gramEnd"/>
-      <w:r>
-        <w:rPr>
-          <w:rFonts w:asciiTheme="minorEastAsia" w:hAnsiTheme="minorEastAsia" w:hint="eastAsia"/>
-          <w:sz w:val="28"/>
-          <w:szCs w:val="28"/>
-        </w:rPr>
-        <w:t>雪峰老师的讲解：装饰器）</w:t>
+        <w:t>能触发我们的函数。（装饰器可以参考廖雪峰老师的讲解：装饰器）</w:t>
       </w:r>
     </w:p>
     <w:p>
@@ -18082,7 +16082,6 @@
           <w:szCs w:val="24"/>
         </w:rPr>
       </w:pPr>
-      <w:proofErr w:type="spellStart"/>
       <w:r>
         <w:rPr>
           <w:rFonts w:ascii="Arial-BoldMT" w:hAnsi="Arial-BoldMT" w:cs="Arial-BoldMT"/>
@@ -18093,20 +16092,7 @@
           <w:sz w:val="24"/>
           <w:szCs w:val="24"/>
         </w:rPr>
-        <w:t>pwd</w:t>
-      </w:r>
-      <w:proofErr w:type="spellEnd"/>
-      <w:r>
-        <w:rPr>
-          <w:rFonts w:ascii="Arial-BoldMT" w:hAnsi="Arial-BoldMT" w:cs="Arial-BoldMT"/>
-          <w:b/>
-          <w:bCs/>
-          <w:color w:val="000000"/>
-          <w:kern w:val="0"/>
-          <w:sz w:val="24"/>
-          <w:szCs w:val="24"/>
-        </w:rPr>
-        <w:t xml:space="preserve"> </w:t>
+        <w:t xml:space="preserve">pwd </w:t>
       </w:r>
       <w:r>
         <w:rPr>
@@ -18230,7 +16216,6 @@
           <w:szCs w:val="24"/>
         </w:rPr>
       </w:pPr>
-      <w:proofErr w:type="spellStart"/>
       <w:r>
         <w:rPr>
           <w:rFonts w:ascii="Arial-BoldMT" w:hAnsi="Arial-BoldMT" w:cs="Arial-BoldMT"/>
@@ -18242,20 +16227,7 @@
           <w:szCs w:val="24"/>
         </w:rPr>
         <w:lastRenderedPageBreak/>
-        <w:t>mkdir</w:t>
-      </w:r>
-      <w:proofErr w:type="spellEnd"/>
-      <w:r>
-        <w:rPr>
-          <w:rFonts w:ascii="Arial-BoldMT" w:hAnsi="Arial-BoldMT" w:cs="Arial-BoldMT"/>
-          <w:b/>
-          <w:bCs/>
-          <w:color w:val="000000"/>
-          <w:kern w:val="0"/>
-          <w:sz w:val="24"/>
-          <w:szCs w:val="24"/>
-        </w:rPr>
-        <w:t xml:space="preserve"> </w:t>
+        <w:t xml:space="preserve">mkdir </w:t>
       </w:r>
       <w:r>
         <w:rPr>
@@ -18416,7 +16388,6 @@
           <w:szCs w:val="24"/>
         </w:rPr>
       </w:pPr>
-      <w:proofErr w:type="spellStart"/>
       <w:r>
         <w:rPr>
           <w:rFonts w:ascii="Arial-BoldMT" w:hAnsi="Arial-BoldMT" w:cs="Arial-BoldMT"/>
@@ -18427,20 +16398,7 @@
           <w:sz w:val="24"/>
           <w:szCs w:val="24"/>
         </w:rPr>
-        <w:t>rmdir</w:t>
-      </w:r>
-      <w:proofErr w:type="spellEnd"/>
-      <w:r>
-        <w:rPr>
-          <w:rFonts w:ascii="Arial-BoldMT" w:hAnsi="Arial-BoldMT" w:cs="Arial-BoldMT"/>
-          <w:b/>
-          <w:bCs/>
-          <w:color w:val="000000"/>
-          <w:kern w:val="0"/>
-          <w:sz w:val="24"/>
-          <w:szCs w:val="24"/>
-        </w:rPr>
-        <w:t xml:space="preserve"> </w:t>
+        <w:t xml:space="preserve">rmdir </w:t>
       </w:r>
       <w:r>
         <w:rPr>
@@ -18477,7 +16435,6 @@
           <w:szCs w:val="24"/>
         </w:rPr>
       </w:pPr>
-      <w:proofErr w:type="spellStart"/>
       <w:r>
         <w:rPr>
           <w:rFonts w:ascii="Arial-BoldMT" w:hAnsi="Arial-BoldMT" w:cs="Arial-BoldMT"/>
@@ -18488,20 +16445,7 @@
           <w:sz w:val="24"/>
           <w:szCs w:val="24"/>
         </w:rPr>
-        <w:t>pushd</w:t>
-      </w:r>
-      <w:proofErr w:type="spellEnd"/>
-      <w:r>
-        <w:rPr>
-          <w:rFonts w:ascii="Arial-BoldMT" w:hAnsi="Arial-BoldMT" w:cs="Arial-BoldMT"/>
-          <w:b/>
-          <w:bCs/>
-          <w:color w:val="000000"/>
-          <w:kern w:val="0"/>
-          <w:sz w:val="24"/>
-          <w:szCs w:val="24"/>
-        </w:rPr>
-        <w:t xml:space="preserve"> </w:t>
+        <w:t xml:space="preserve">pushd </w:t>
       </w:r>
       <w:r>
         <w:rPr>
@@ -18548,7 +16492,6 @@
           <w:szCs w:val="24"/>
         </w:rPr>
       </w:pPr>
-      <w:proofErr w:type="spellStart"/>
       <w:r>
         <w:rPr>
           <w:rFonts w:ascii="Arial-BoldMT" w:hAnsi="Arial-BoldMT" w:cs="Arial-BoldMT"/>
@@ -18559,20 +16502,7 @@
           <w:sz w:val="24"/>
           <w:szCs w:val="24"/>
         </w:rPr>
-        <w:t>popd</w:t>
-      </w:r>
-      <w:proofErr w:type="spellEnd"/>
-      <w:r>
-        <w:rPr>
-          <w:rFonts w:ascii="Arial-BoldMT" w:hAnsi="Arial-BoldMT" w:cs="Arial-BoldMT"/>
-          <w:b/>
-          <w:bCs/>
-          <w:color w:val="000000"/>
-          <w:kern w:val="0"/>
-          <w:sz w:val="24"/>
-          <w:szCs w:val="24"/>
-        </w:rPr>
-        <w:t xml:space="preserve"> </w:t>
+        <w:t xml:space="preserve">popd </w:t>
       </w:r>
       <w:r>
         <w:rPr>
@@ -18817,7 +16747,6 @@
           <w:szCs w:val="24"/>
         </w:rPr>
       </w:pPr>
-      <w:proofErr w:type="spellStart"/>
       <w:r>
         <w:rPr>
           <w:rFonts w:ascii="Arial-BoldMT" w:hAnsi="Arial-BoldMT" w:cs="Arial-BoldMT"/>
@@ -18828,20 +16757,7 @@
           <w:sz w:val="24"/>
           <w:szCs w:val="24"/>
         </w:rPr>
-        <w:t>xargs</w:t>
-      </w:r>
-      <w:proofErr w:type="spellEnd"/>
-      <w:r>
-        <w:rPr>
-          <w:rFonts w:ascii="Arial-BoldMT" w:hAnsi="Arial-BoldMT" w:cs="Arial-BoldMT"/>
-          <w:b/>
-          <w:bCs/>
-          <w:color w:val="000000"/>
-          <w:kern w:val="0"/>
-          <w:sz w:val="24"/>
-          <w:szCs w:val="24"/>
-        </w:rPr>
-        <w:t xml:space="preserve"> </w:t>
+        <w:t xml:space="preserve">xargs </w:t>
       </w:r>
       <w:r>
         <w:rPr>
@@ -19356,7 +17272,6 @@
           <w:szCs w:val="24"/>
         </w:rPr>
       </w:pPr>
-      <w:proofErr w:type="spellStart"/>
       <w:r>
         <w:rPr>
           <w:rFonts w:ascii="Arial-BoldMT" w:hAnsi="Arial-BoldMT" w:cs="Arial-BoldMT"/>
@@ -19367,20 +17282,7 @@
           <w:sz w:val="24"/>
           <w:szCs w:val="24"/>
         </w:rPr>
-        <w:t>sudo</w:t>
-      </w:r>
-      <w:proofErr w:type="spellEnd"/>
-      <w:r>
-        <w:rPr>
-          <w:rFonts w:ascii="Arial-BoldMT" w:hAnsi="Arial-BoldMT" w:cs="Arial-BoldMT"/>
-          <w:b/>
-          <w:bCs/>
-          <w:color w:val="000000"/>
-          <w:kern w:val="0"/>
-          <w:sz w:val="24"/>
-          <w:szCs w:val="24"/>
-        </w:rPr>
-        <w:t xml:space="preserve"> </w:t>
+        <w:t xml:space="preserve">sudo </w:t>
       </w:r>
       <w:r>
         <w:rPr>
@@ -19695,7 +17597,6 @@
           <w:szCs w:val="24"/>
         </w:rPr>
       </w:pPr>
-      <w:proofErr w:type="spellStart"/>
       <w:r>
         <w:rPr>
           <w:rFonts w:ascii="Arial-BoldMT" w:hAnsi="Arial-BoldMT" w:cs="Arial-BoldMT"/>
@@ -19706,20 +17607,7 @@
           <w:sz w:val="24"/>
           <w:szCs w:val="24"/>
         </w:rPr>
-        <w:t>pwd</w:t>
-      </w:r>
-      <w:proofErr w:type="spellEnd"/>
-      <w:r>
-        <w:rPr>
-          <w:rFonts w:ascii="Arial-BoldMT" w:hAnsi="Arial-BoldMT" w:cs="Arial-BoldMT"/>
-          <w:b/>
-          <w:bCs/>
-          <w:color w:val="000000"/>
-          <w:kern w:val="0"/>
-          <w:sz w:val="24"/>
-          <w:szCs w:val="24"/>
-        </w:rPr>
-        <w:t xml:space="preserve"> </w:t>
+        <w:t xml:space="preserve">pwd </w:t>
       </w:r>
       <w:r>
         <w:rPr>
@@ -19843,7 +17731,6 @@
           <w:szCs w:val="24"/>
         </w:rPr>
       </w:pPr>
-      <w:proofErr w:type="spellStart"/>
       <w:r>
         <w:rPr>
           <w:rFonts w:ascii="Arial-BoldMT" w:hAnsi="Arial-BoldMT" w:cs="Arial-BoldMT"/>
@@ -19854,20 +17741,7 @@
           <w:sz w:val="24"/>
           <w:szCs w:val="24"/>
         </w:rPr>
-        <w:t>mkdir</w:t>
-      </w:r>
-      <w:proofErr w:type="spellEnd"/>
-      <w:r>
-        <w:rPr>
-          <w:rFonts w:ascii="Arial-BoldMT" w:hAnsi="Arial-BoldMT" w:cs="Arial-BoldMT"/>
-          <w:b/>
-          <w:bCs/>
-          <w:color w:val="000000"/>
-          <w:kern w:val="0"/>
-          <w:sz w:val="24"/>
-          <w:szCs w:val="24"/>
-        </w:rPr>
-        <w:t xml:space="preserve"> </w:t>
+        <w:t xml:space="preserve">mkdir </w:t>
       </w:r>
       <w:r>
         <w:rPr>
@@ -20028,7 +17902,6 @@
           <w:szCs w:val="24"/>
         </w:rPr>
       </w:pPr>
-      <w:proofErr w:type="spellStart"/>
       <w:r>
         <w:rPr>
           <w:rFonts w:ascii="Arial-BoldMT" w:hAnsi="Arial-BoldMT" w:cs="Arial-BoldMT"/>
@@ -20039,20 +17912,7 @@
           <w:sz w:val="24"/>
           <w:szCs w:val="24"/>
         </w:rPr>
-        <w:t>rmdir</w:t>
-      </w:r>
-      <w:proofErr w:type="spellEnd"/>
-      <w:r>
-        <w:rPr>
-          <w:rFonts w:ascii="Arial-BoldMT" w:hAnsi="Arial-BoldMT" w:cs="Arial-BoldMT"/>
-          <w:b/>
-          <w:bCs/>
-          <w:color w:val="000000"/>
-          <w:kern w:val="0"/>
-          <w:sz w:val="24"/>
-          <w:szCs w:val="24"/>
-        </w:rPr>
-        <w:t xml:space="preserve"> </w:t>
+        <w:t xml:space="preserve">rmdir </w:t>
       </w:r>
       <w:r>
         <w:rPr>
@@ -20089,7 +17949,6 @@
           <w:szCs w:val="24"/>
         </w:rPr>
       </w:pPr>
-      <w:proofErr w:type="spellStart"/>
       <w:r>
         <w:rPr>
           <w:rFonts w:ascii="Arial-BoldMT" w:hAnsi="Arial-BoldMT" w:cs="Arial-BoldMT"/>
@@ -20100,20 +17959,7 @@
           <w:sz w:val="24"/>
           <w:szCs w:val="24"/>
         </w:rPr>
-        <w:t>pushd</w:t>
-      </w:r>
-      <w:proofErr w:type="spellEnd"/>
-      <w:r>
-        <w:rPr>
-          <w:rFonts w:ascii="Arial-BoldMT" w:hAnsi="Arial-BoldMT" w:cs="Arial-BoldMT"/>
-          <w:b/>
-          <w:bCs/>
-          <w:color w:val="000000"/>
-          <w:kern w:val="0"/>
-          <w:sz w:val="24"/>
-          <w:szCs w:val="24"/>
-        </w:rPr>
-        <w:t xml:space="preserve"> </w:t>
+        <w:t xml:space="preserve">pushd </w:t>
       </w:r>
       <w:r>
         <w:rPr>
@@ -20160,7 +18006,6 @@
           <w:szCs w:val="24"/>
         </w:rPr>
       </w:pPr>
-      <w:proofErr w:type="spellStart"/>
       <w:r>
         <w:rPr>
           <w:rFonts w:ascii="Arial-BoldMT" w:hAnsi="Arial-BoldMT" w:cs="Arial-BoldMT"/>
@@ -20171,20 +18016,7 @@
           <w:sz w:val="24"/>
           <w:szCs w:val="24"/>
         </w:rPr>
-        <w:t>popd</w:t>
-      </w:r>
-      <w:proofErr w:type="spellEnd"/>
-      <w:r>
-        <w:rPr>
-          <w:rFonts w:ascii="Arial-BoldMT" w:hAnsi="Arial-BoldMT" w:cs="Arial-BoldMT"/>
-          <w:b/>
-          <w:bCs/>
-          <w:color w:val="000000"/>
-          <w:kern w:val="0"/>
-          <w:sz w:val="24"/>
-          <w:szCs w:val="24"/>
-        </w:rPr>
-        <w:t xml:space="preserve"> </w:t>
+        <w:t xml:space="preserve">popd </w:t>
       </w:r>
       <w:r>
         <w:rPr>
@@ -20482,7 +18314,6 @@
           <w:szCs w:val="24"/>
         </w:rPr>
       </w:pPr>
-      <w:proofErr w:type="spellStart"/>
       <w:r>
         <w:rPr>
           <w:rFonts w:ascii="Arial-BoldMT" w:hAnsi="Arial-BoldMT" w:cs="Arial-BoldMT"/>
@@ -20493,20 +18324,7 @@
           <w:sz w:val="24"/>
           <w:szCs w:val="24"/>
         </w:rPr>
-        <w:t>forfiles</w:t>
-      </w:r>
-      <w:proofErr w:type="spellEnd"/>
-      <w:r>
-        <w:rPr>
-          <w:rFonts w:ascii="Arial-BoldMT" w:hAnsi="Arial-BoldMT" w:cs="Arial-BoldMT"/>
-          <w:b/>
-          <w:bCs/>
-          <w:color w:val="000000"/>
-          <w:kern w:val="0"/>
-          <w:sz w:val="24"/>
-          <w:szCs w:val="24"/>
-        </w:rPr>
-        <w:t xml:space="preserve"> </w:t>
+        <w:t xml:space="preserve">forfiles </w:t>
       </w:r>
       <w:r>
         <w:rPr>
@@ -20553,7 +18371,6 @@
           <w:szCs w:val="24"/>
         </w:rPr>
       </w:pPr>
-      <w:proofErr w:type="spellStart"/>
       <w:r>
         <w:rPr>
           <w:rFonts w:ascii="Arial-BoldMT" w:hAnsi="Arial-BoldMT" w:cs="Arial-BoldMT"/>
@@ -20564,20 +18381,7 @@
           <w:sz w:val="24"/>
           <w:szCs w:val="24"/>
         </w:rPr>
-        <w:t>dir</w:t>
-      </w:r>
-      <w:proofErr w:type="spellEnd"/>
-      <w:r>
-        <w:rPr>
-          <w:rFonts w:ascii="Arial-BoldMT" w:hAnsi="Arial-BoldMT" w:cs="Arial-BoldMT"/>
-          <w:b/>
-          <w:bCs/>
-          <w:color w:val="000000"/>
-          <w:kern w:val="0"/>
-          <w:sz w:val="24"/>
-          <w:szCs w:val="24"/>
-        </w:rPr>
-        <w:t xml:space="preserve"> -r </w:t>
+        <w:t xml:space="preserve">dir -r </w:t>
       </w:r>
       <w:r>
         <w:rPr>
@@ -20708,7 +18512,6 @@
           <w:szCs w:val="24"/>
         </w:rPr>
       </w:pPr>
-      <w:proofErr w:type="spellStart"/>
       <w:r>
         <w:rPr>
           <w:rFonts w:ascii="Arial-BoldMT" w:hAnsi="Arial-BoldMT" w:cs="Arial-BoldMT"/>
@@ -20719,20 +18522,7 @@
           <w:sz w:val="24"/>
           <w:szCs w:val="24"/>
         </w:rPr>
-        <w:t>helpctr</w:t>
-      </w:r>
-      <w:proofErr w:type="spellEnd"/>
-      <w:r>
-        <w:rPr>
-          <w:rFonts w:ascii="Arial-BoldMT" w:hAnsi="Arial-BoldMT" w:cs="Arial-BoldMT"/>
-          <w:b/>
-          <w:bCs/>
-          <w:color w:val="000000"/>
-          <w:kern w:val="0"/>
-          <w:sz w:val="24"/>
-          <w:szCs w:val="24"/>
-        </w:rPr>
-        <w:t xml:space="preserve"> </w:t>
+        <w:t xml:space="preserve">helpctr </w:t>
       </w:r>
       <w:r>
         <w:rPr>
@@ -21054,7 +18844,6 @@
           <w:szCs w:val="24"/>
         </w:rPr>
       </w:pPr>
-      <w:proofErr w:type="spellStart"/>
       <w:r>
         <w:rPr>
           <w:rFonts w:ascii="Arial-BoldMT" w:hAnsi="Arial-BoldMT" w:cs="Arial-BoldMT"/>
@@ -21065,20 +18854,7 @@
           <w:sz w:val="24"/>
           <w:szCs w:val="24"/>
         </w:rPr>
-        <w:t>runas</w:t>
-      </w:r>
-      <w:proofErr w:type="spellEnd"/>
-      <w:r>
-        <w:rPr>
-          <w:rFonts w:ascii="Arial-BoldMT" w:hAnsi="Arial-BoldMT" w:cs="Arial-BoldMT"/>
-          <w:b/>
-          <w:bCs/>
-          <w:color w:val="000000"/>
-          <w:kern w:val="0"/>
-          <w:sz w:val="24"/>
-          <w:szCs w:val="24"/>
-        </w:rPr>
-        <w:t xml:space="preserve"> </w:t>
+        <w:t xml:space="preserve">runas </w:t>
       </w:r>
       <w:r>
         <w:rPr>
@@ -21202,6 +18978,185 @@
         </w:rPr>
         <w:t>慎用！</w:t>
       </w:r>
+    </w:p>
+    <w:p>
+      <w:pPr>
+        <w:rPr>
+          <w:rFonts w:asciiTheme="minorEastAsia" w:hAnsiTheme="minorEastAsia"/>
+          <w:sz w:val="28"/>
+          <w:szCs w:val="28"/>
+        </w:rPr>
+      </w:pPr>
+    </w:p>
+    <w:p>
+      <w:pPr>
+        <w:pStyle w:val="2"/>
+      </w:pPr>
+      <w:r>
+        <w:rPr>
+          <w:rFonts w:asciiTheme="minorEastAsia" w:hAnsiTheme="minorEastAsia"/>
+          <w:sz w:val="28"/>
+          <w:szCs w:val="28"/>
+        </w:rPr>
+        <w:tab/>
+      </w:r>
+      <w:r>
+        <w:t>E</w:t>
+      </w:r>
+      <w:r>
+        <w:rPr>
+          <w:rFonts w:hint="eastAsia"/>
+        </w:rPr>
+        <w:t xml:space="preserve">xercise </w:t>
+      </w:r>
+      <w:r>
+        <w:t>5</w:t>
+      </w:r>
+      <w:r>
+        <w:t>5.3</w:t>
+      </w:r>
+      <w:r>
+        <w:rPr>
+          <w:rFonts w:hint="eastAsia"/>
+        </w:rPr>
+        <w:t>.</w:t>
+      </w:r>
+      <w:r>
+        <w:t>2</w:t>
+      </w:r>
+    </w:p>
+    <w:p>
+      <w:pPr>
+        <w:rPr>
+          <w:rFonts w:asciiTheme="minorEastAsia" w:hAnsiTheme="minorEastAsia"/>
+          <w:sz w:val="28"/>
+          <w:szCs w:val="28"/>
+        </w:rPr>
+      </w:pPr>
+      <w:r>
+        <w:rPr>
+          <w:rFonts w:asciiTheme="minorEastAsia" w:hAnsiTheme="minorEastAsia" w:hint="eastAsia"/>
+          <w:sz w:val="28"/>
+          <w:szCs w:val="28"/>
+        </w:rPr>
+        <w:t>用p</w:t>
+      </w:r>
+      <w:r>
+        <w:rPr>
+          <w:rFonts w:asciiTheme="minorEastAsia" w:hAnsiTheme="minorEastAsia"/>
+          <w:sz w:val="28"/>
+          <w:szCs w:val="28"/>
+        </w:rPr>
+        <w:t>wd</w:t>
+      </w:r>
+      <w:r>
+        <w:rPr>
+          <w:rFonts w:asciiTheme="minorEastAsia" w:hAnsiTheme="minorEastAsia" w:hint="eastAsia"/>
+          <w:sz w:val="28"/>
+          <w:szCs w:val="28"/>
+        </w:rPr>
+        <w:t>命令打印现在的工作目录</w:t>
+      </w:r>
+    </w:p>
+    <w:p>
+      <w:pPr>
+        <w:rPr>
+          <w:rFonts w:asciiTheme="minorEastAsia" w:hAnsiTheme="minorEastAsia" w:hint="eastAsia"/>
+          <w:sz w:val="28"/>
+          <w:szCs w:val="28"/>
+        </w:rPr>
+      </w:pPr>
+      <w:r>
+        <w:rPr>
+          <w:rFonts w:asciiTheme="minorEastAsia" w:hAnsiTheme="minorEastAsia" w:hint="eastAsia"/>
+          <w:sz w:val="28"/>
+          <w:szCs w:val="28"/>
+        </w:rPr>
+        <w:t>用c</w:t>
+      </w:r>
+      <w:r>
+        <w:rPr>
+          <w:rFonts w:asciiTheme="minorEastAsia" w:hAnsiTheme="minorEastAsia"/>
+          <w:sz w:val="28"/>
+          <w:szCs w:val="28"/>
+        </w:rPr>
+        <w:t xml:space="preserve">d ~ </w:t>
+      </w:r>
+      <w:r>
+        <w:rPr>
+          <w:rFonts w:asciiTheme="minorEastAsia" w:hAnsiTheme="minorEastAsia" w:hint="eastAsia"/>
+          <w:sz w:val="28"/>
+          <w:szCs w:val="28"/>
+        </w:rPr>
+        <w:t>回到h</w:t>
+      </w:r>
+      <w:r>
+        <w:rPr>
+          <w:rFonts w:asciiTheme="minorEastAsia" w:hAnsiTheme="minorEastAsia"/>
+          <w:sz w:val="28"/>
+          <w:szCs w:val="28"/>
+        </w:rPr>
+        <w:t>ome</w:t>
+      </w:r>
+      <w:r>
+        <w:rPr>
+          <w:rFonts w:asciiTheme="minorEastAsia" w:hAnsiTheme="minorEastAsia" w:hint="eastAsia"/>
+          <w:sz w:val="28"/>
+          <w:szCs w:val="28"/>
+        </w:rPr>
+        <w:t>目录</w:t>
+      </w:r>
+    </w:p>
+    <w:p>
+      <w:pPr>
+        <w:rPr>
+          <w:rFonts w:asciiTheme="minorEastAsia" w:hAnsiTheme="minorEastAsia"/>
+          <w:sz w:val="28"/>
+          <w:szCs w:val="28"/>
+        </w:rPr>
+      </w:pPr>
+      <w:r>
+        <w:rPr>
+          <w:rFonts w:asciiTheme="minorEastAsia" w:hAnsiTheme="minorEastAsia" w:hint="eastAsia"/>
+          <w:sz w:val="28"/>
+          <w:szCs w:val="28"/>
+        </w:rPr>
+        <w:t>用m</w:t>
+      </w:r>
+      <w:r>
+        <w:rPr>
+          <w:rFonts w:asciiTheme="minorEastAsia" w:hAnsiTheme="minorEastAsia"/>
+          <w:sz w:val="28"/>
+          <w:szCs w:val="28"/>
+        </w:rPr>
+        <w:t xml:space="preserve">kdir </w:t>
+      </w:r>
+      <w:r>
+        <w:rPr>
+          <w:rFonts w:asciiTheme="minorEastAsia" w:hAnsiTheme="minorEastAsia" w:hint="eastAsia"/>
+          <w:sz w:val="28"/>
+          <w:szCs w:val="28"/>
+        </w:rPr>
+        <w:t>来创建目录</w:t>
+      </w:r>
+    </w:p>
+    <w:p>
+      <w:pPr>
+        <w:rPr>
+          <w:rFonts w:asciiTheme="minorEastAsia" w:hAnsiTheme="minorEastAsia"/>
+          <w:sz w:val="28"/>
+          <w:szCs w:val="28"/>
+        </w:rPr>
+      </w:pPr>
+    </w:p>
+    <w:p>
+      <w:pPr>
+        <w:rPr>
+          <w:rFonts w:asciiTheme="minorEastAsia" w:hAnsiTheme="minorEastAsia"/>
+          <w:sz w:val="28"/>
+          <w:szCs w:val="28"/>
+        </w:rPr>
+      </w:pPr>
     </w:p>
     <w:p>
       <w:pPr>

</xml_diff>

<commit_message>
Add some notes for shell command
</commit_message>
<xml_diff>
--- a/study notes.docx
+++ b/study notes.docx
@@ -209,8 +209,18 @@
           <w:sz w:val="28"/>
           <w:szCs w:val="28"/>
         </w:rPr>
-        <w:t>例：print(</w:t>
-      </w:r>
+        <w:t>例：</w:t>
+      </w:r>
+      <w:proofErr w:type="gramStart"/>
+      <w:r>
+        <w:rPr>
+          <w:rFonts w:asciiTheme="minorEastAsia" w:hAnsiTheme="minorEastAsia" w:hint="eastAsia"/>
+          <w:sz w:val="28"/>
+          <w:szCs w:val="28"/>
+        </w:rPr>
+        <w:t>print(</w:t>
+      </w:r>
+      <w:proofErr w:type="gramEnd"/>
       <w:r>
         <w:rPr>
           <w:rFonts w:asciiTheme="minorEastAsia" w:hAnsiTheme="minorEastAsia"/>
@@ -276,7 +286,25 @@
           <w:sz w:val="28"/>
           <w:szCs w:val="28"/>
         </w:rPr>
-        <w:t>在powershell中</w:t>
+        <w:t>在</w:t>
+      </w:r>
+      <w:proofErr w:type="spellStart"/>
+      <w:r>
+        <w:rPr>
+          <w:rFonts w:asciiTheme="minorEastAsia" w:hAnsiTheme="minorEastAsia" w:hint="eastAsia"/>
+          <w:sz w:val="28"/>
+          <w:szCs w:val="28"/>
+        </w:rPr>
+        <w:t>powershell</w:t>
+      </w:r>
+      <w:proofErr w:type="spellEnd"/>
+      <w:r>
+        <w:rPr>
+          <w:rFonts w:asciiTheme="minorEastAsia" w:hAnsiTheme="minorEastAsia" w:hint="eastAsia"/>
+          <w:sz w:val="28"/>
+          <w:szCs w:val="28"/>
+        </w:rPr>
+        <w:t>中</w:t>
       </w:r>
       <w:r>
         <w:rPr>
@@ -341,7 +369,25 @@
           <w:sz w:val="28"/>
           <w:szCs w:val="28"/>
         </w:rPr>
-        <w:t>在powershell中</w:t>
+        <w:t>在</w:t>
+      </w:r>
+      <w:proofErr w:type="spellStart"/>
+      <w:r>
+        <w:rPr>
+          <w:rFonts w:asciiTheme="minorEastAsia" w:hAnsiTheme="minorEastAsia" w:hint="eastAsia"/>
+          <w:sz w:val="28"/>
+          <w:szCs w:val="28"/>
+        </w:rPr>
+        <w:t>powershell</w:t>
+      </w:r>
+      <w:proofErr w:type="spellEnd"/>
+      <w:r>
+        <w:rPr>
+          <w:rFonts w:asciiTheme="minorEastAsia" w:hAnsiTheme="minorEastAsia" w:hint="eastAsia"/>
+          <w:sz w:val="28"/>
+          <w:szCs w:val="28"/>
+        </w:rPr>
+        <w:t>中</w:t>
       </w:r>
       <w:r>
         <w:rPr>
@@ -454,7 +500,25 @@
           <w:sz w:val="28"/>
           <w:szCs w:val="28"/>
         </w:rPr>
-        <w:t>以py作为</w:t>
+        <w:t>以</w:t>
+      </w:r>
+      <w:proofErr w:type="spellStart"/>
+      <w:r>
+        <w:rPr>
+          <w:rFonts w:asciiTheme="minorEastAsia" w:hAnsiTheme="minorEastAsia" w:hint="eastAsia"/>
+          <w:sz w:val="28"/>
+          <w:szCs w:val="28"/>
+        </w:rPr>
+        <w:t>py</w:t>
+      </w:r>
+      <w:proofErr w:type="spellEnd"/>
+      <w:r>
+        <w:rPr>
+          <w:rFonts w:asciiTheme="minorEastAsia" w:hAnsiTheme="minorEastAsia" w:hint="eastAsia"/>
+          <w:sz w:val="28"/>
+          <w:szCs w:val="28"/>
+        </w:rPr>
+        <w:t>作为</w:t>
       </w:r>
       <w:r>
         <w:rPr>
@@ -1028,7 +1092,25 @@
           <w:sz w:val="28"/>
           <w:szCs w:val="28"/>
         </w:rPr>
-        <w:t>花括号括起来的变量和表达式，如果字符串里面没有表达式，那么前面加不加f输出应该都一样.替换字段是表达式，在运行时进行评估，然后使用format()协议进行格式化。</w:t>
+        <w:t>花括号</w:t>
+      </w:r>
+      <w:proofErr w:type="gramStart"/>
+      <w:r>
+        <w:rPr>
+          <w:rFonts w:asciiTheme="minorEastAsia" w:hAnsiTheme="minorEastAsia"/>
+          <w:sz w:val="28"/>
+          <w:szCs w:val="28"/>
+        </w:rPr>
+        <w:t>括</w:t>
+      </w:r>
+      <w:proofErr w:type="gramEnd"/>
+      <w:r>
+        <w:rPr>
+          <w:rFonts w:asciiTheme="minorEastAsia" w:hAnsiTheme="minorEastAsia"/>
+          <w:sz w:val="28"/>
+          <w:szCs w:val="28"/>
+        </w:rPr>
+        <w:t>起来的变量和表达式，如果字符串里面没有表达式，那么前面加不加f输出应该都一样.替换字段是表达式，在运行时进行评估，然后使用format()协议进行格式化。</w:t>
       </w:r>
     </w:p>
     <w:p>
@@ -1077,7 +1159,25 @@
           <w:sz w:val="28"/>
           <w:szCs w:val="28"/>
         </w:rPr>
-        <w:t>f ”some words {</w:t>
+        <w:t xml:space="preserve">f </w:t>
+      </w:r>
+      <w:proofErr w:type="gramStart"/>
+      <w:r>
+        <w:rPr>
+          <w:rFonts w:asciiTheme="minorEastAsia" w:hAnsiTheme="minorEastAsia"/>
+          <w:sz w:val="28"/>
+          <w:szCs w:val="28"/>
+        </w:rPr>
+        <w:t>”</w:t>
+      </w:r>
+      <w:proofErr w:type="gramEnd"/>
+      <w:r>
+        <w:rPr>
+          <w:rFonts w:asciiTheme="minorEastAsia" w:hAnsiTheme="minorEastAsia"/>
+          <w:sz w:val="28"/>
+          <w:szCs w:val="28"/>
+        </w:rPr>
+        <w:t>some words {</w:t>
       </w:r>
       <w:r>
         <w:rPr>
@@ -1095,6 +1195,7 @@
         </w:rPr>
         <w:t>}</w:t>
       </w:r>
+      <w:proofErr w:type="gramStart"/>
       <w:r>
         <w:rPr>
           <w:rFonts w:asciiTheme="minorEastAsia" w:hAnsiTheme="minorEastAsia"/>
@@ -1103,6 +1204,7 @@
         </w:rPr>
         <w:t>”</w:t>
       </w:r>
+      <w:proofErr w:type="gramEnd"/>
       <w:r>
         <w:rPr>
           <w:rFonts w:asciiTheme="minorEastAsia" w:hAnsiTheme="minorEastAsia" w:hint="eastAsia"/>
@@ -1150,7 +1252,25 @@
           <w:sz w:val="28"/>
           <w:szCs w:val="28"/>
         </w:rPr>
-        <w:t>给变量赋值字符串或字符时，python里单双引号都可以。</w:t>
+        <w:t>给变量赋值字符串或字符时，python</w:t>
+      </w:r>
+      <w:proofErr w:type="gramStart"/>
+      <w:r>
+        <w:rPr>
+          <w:rFonts w:asciiTheme="minorEastAsia" w:hAnsiTheme="minorEastAsia"/>
+          <w:sz w:val="28"/>
+          <w:szCs w:val="28"/>
+        </w:rPr>
+        <w:t>里单双引号</w:t>
+      </w:r>
+      <w:proofErr w:type="gramEnd"/>
+      <w:r>
+        <w:rPr>
+          <w:rFonts w:asciiTheme="minorEastAsia" w:hAnsiTheme="minorEastAsia"/>
+          <w:sz w:val="28"/>
+          <w:szCs w:val="28"/>
+        </w:rPr>
+        <w:t>都可以。</w:t>
       </w:r>
     </w:p>
     <w:p>
@@ -1317,7 +1437,25 @@
           <w:sz w:val="28"/>
           <w:szCs w:val="28"/>
         </w:rPr>
-        <w:t>.format()</w:t>
+        <w:t>.</w:t>
+      </w:r>
+      <w:proofErr w:type="gramStart"/>
+      <w:r>
+        <w:rPr>
+          <w:rFonts w:asciiTheme="minorEastAsia" w:hAnsiTheme="minorEastAsia" w:hint="eastAsia"/>
+          <w:sz w:val="28"/>
+          <w:szCs w:val="28"/>
+        </w:rPr>
+        <w:t>format(</w:t>
+      </w:r>
+      <w:proofErr w:type="gramEnd"/>
+      <w:r>
+        <w:rPr>
+          <w:rFonts w:asciiTheme="minorEastAsia" w:hAnsiTheme="minorEastAsia" w:hint="eastAsia"/>
+          <w:sz w:val="28"/>
+          <w:szCs w:val="28"/>
+        </w:rPr>
+        <w:t>)</w:t>
       </w:r>
     </w:p>
     <w:p>
@@ -1362,13 +1500,23 @@
           <w:szCs w:val="28"/>
         </w:rPr>
       </w:pPr>
-      <w:r>
-        <w:rPr>
-          <w:rFonts w:asciiTheme="minorEastAsia" w:hAnsiTheme="minorEastAsia"/>
-          <w:sz w:val="28"/>
-          <w:szCs w:val="28"/>
-        </w:rPr>
-        <w:t>joke_evaluation = "Isn't that joke so funny?! {}"</w:t>
+      <w:proofErr w:type="spellStart"/>
+      <w:r>
+        <w:rPr>
+          <w:rFonts w:asciiTheme="minorEastAsia" w:hAnsiTheme="minorEastAsia"/>
+          <w:sz w:val="28"/>
+          <w:szCs w:val="28"/>
+        </w:rPr>
+        <w:t>joke_evaluation</w:t>
+      </w:r>
+      <w:proofErr w:type="spellEnd"/>
+      <w:r>
+        <w:rPr>
+          <w:rFonts w:asciiTheme="minorEastAsia" w:hAnsiTheme="minorEastAsia"/>
+          <w:sz w:val="28"/>
+          <w:szCs w:val="28"/>
+        </w:rPr>
+        <w:t xml:space="preserve"> = "Isn't that joke so funny?! {}"</w:t>
       </w:r>
     </w:p>
     <w:p>
@@ -1395,7 +1543,35 @@
           <w:sz w:val="28"/>
           <w:szCs w:val="28"/>
         </w:rPr>
-        <w:t>print(joke_evaluation.format(hilarious))</w:t>
+        <w:t>print(</w:t>
+      </w:r>
+      <w:proofErr w:type="spellStart"/>
+      <w:r>
+        <w:rPr>
+          <w:rFonts w:asciiTheme="minorEastAsia" w:hAnsiTheme="minorEastAsia"/>
+          <w:sz w:val="28"/>
+          <w:szCs w:val="28"/>
+        </w:rPr>
+        <w:t>joke_</w:t>
+      </w:r>
+      <w:proofErr w:type="gramStart"/>
+      <w:r>
+        <w:rPr>
+          <w:rFonts w:asciiTheme="minorEastAsia" w:hAnsiTheme="minorEastAsia"/>
+          <w:sz w:val="28"/>
+          <w:szCs w:val="28"/>
+        </w:rPr>
+        <w:t>evaluation.format</w:t>
+      </w:r>
+      <w:proofErr w:type="spellEnd"/>
+      <w:proofErr w:type="gramEnd"/>
+      <w:r>
+        <w:rPr>
+          <w:rFonts w:asciiTheme="minorEastAsia" w:hAnsiTheme="minorEastAsia"/>
+          <w:sz w:val="28"/>
+          <w:szCs w:val="28"/>
+        </w:rPr>
+        <w:t>(hilarious))</w:t>
       </w:r>
     </w:p>
     <w:p>
@@ -1454,7 +1630,25 @@
           <w:sz w:val="28"/>
           <w:szCs w:val="28"/>
         </w:rPr>
-        <w:t>print函数最后跟一段</w:t>
+        <w:t>print函数</w:t>
+      </w:r>
+      <w:proofErr w:type="gramStart"/>
+      <w:r>
+        <w:rPr>
+          <w:rFonts w:asciiTheme="minorEastAsia" w:hAnsiTheme="minorEastAsia"/>
+          <w:sz w:val="28"/>
+          <w:szCs w:val="28"/>
+        </w:rPr>
+        <w:t>最</w:t>
+      </w:r>
+      <w:proofErr w:type="gramEnd"/>
+      <w:r>
+        <w:rPr>
+          <w:rFonts w:asciiTheme="minorEastAsia" w:hAnsiTheme="minorEastAsia"/>
+          <w:sz w:val="28"/>
+          <w:szCs w:val="28"/>
+        </w:rPr>
+        <w:t>后跟一段</w:t>
       </w:r>
       <w:r>
         <w:rPr>
@@ -1502,7 +1696,25 @@
           <w:sz w:val="28"/>
           <w:szCs w:val="28"/>
         </w:rPr>
-        <w:t>，可以不换行接下一句</w:t>
+        <w:t>，可以</w:t>
+      </w:r>
+      <w:proofErr w:type="gramStart"/>
+      <w:r>
+        <w:rPr>
+          <w:rFonts w:asciiTheme="minorEastAsia" w:hAnsiTheme="minorEastAsia"/>
+          <w:sz w:val="28"/>
+          <w:szCs w:val="28"/>
+        </w:rPr>
+        <w:t>不</w:t>
+      </w:r>
+      <w:proofErr w:type="gramEnd"/>
+      <w:r>
+        <w:rPr>
+          <w:rFonts w:asciiTheme="minorEastAsia" w:hAnsiTheme="minorEastAsia"/>
+          <w:sz w:val="28"/>
+          <w:szCs w:val="28"/>
+        </w:rPr>
+        <w:t>换行接下一句</w:t>
       </w:r>
       <w:r>
         <w:rPr>
@@ -1542,8 +1754,54 @@
           <w:sz w:val="28"/>
           <w:szCs w:val="28"/>
         </w:rPr>
-        <w:t>“a”,end = ‘ ‘</w:t>
-      </w:r>
+        <w:t>“</w:t>
+      </w:r>
+      <w:proofErr w:type="spellStart"/>
+      <w:r>
+        <w:rPr>
+          <w:rFonts w:asciiTheme="minorEastAsia" w:hAnsiTheme="minorEastAsia"/>
+          <w:sz w:val="28"/>
+          <w:szCs w:val="28"/>
+        </w:rPr>
+        <w:t>a”,end</w:t>
+      </w:r>
+      <w:proofErr w:type="spellEnd"/>
+      <w:r>
+        <w:rPr>
+          <w:rFonts w:asciiTheme="minorEastAsia" w:hAnsiTheme="minorEastAsia"/>
+          <w:sz w:val="28"/>
+          <w:szCs w:val="28"/>
+        </w:rPr>
+        <w:t xml:space="preserve"> = </w:t>
+      </w:r>
+      <w:proofErr w:type="gramStart"/>
+      <w:r>
+        <w:rPr>
+          <w:rFonts w:asciiTheme="minorEastAsia" w:hAnsiTheme="minorEastAsia"/>
+          <w:sz w:val="28"/>
+          <w:szCs w:val="28"/>
+        </w:rPr>
+        <w:t>‘</w:t>
+      </w:r>
+      <w:proofErr w:type="gramEnd"/>
+      <w:r>
+        <w:rPr>
+          <w:rFonts w:asciiTheme="minorEastAsia" w:hAnsiTheme="minorEastAsia"/>
+          <w:sz w:val="28"/>
+          <w:szCs w:val="28"/>
+        </w:rPr>
+        <w:t xml:space="preserve"> </w:t>
+      </w:r>
+      <w:proofErr w:type="gramStart"/>
+      <w:r>
+        <w:rPr>
+          <w:rFonts w:asciiTheme="minorEastAsia" w:hAnsiTheme="minorEastAsia"/>
+          <w:sz w:val="28"/>
+          <w:szCs w:val="28"/>
+        </w:rPr>
+        <w:t>‘</w:t>
+      </w:r>
+      <w:proofErr w:type="gramEnd"/>
       <w:r>
         <w:rPr>
           <w:rFonts w:asciiTheme="minorEastAsia" w:hAnsiTheme="minorEastAsia" w:hint="eastAsia"/>
@@ -1829,6 +2087,7 @@
         </w:rPr>
         <w:t>三个双引号</w:t>
       </w:r>
+      <w:proofErr w:type="gramStart"/>
       <w:r>
         <w:rPr>
           <w:rFonts w:asciiTheme="minorEastAsia" w:hAnsiTheme="minorEastAsia" w:hint="eastAsia"/>
@@ -1837,6 +2096,7 @@
         </w:rPr>
         <w:t>括</w:t>
       </w:r>
+      <w:proofErr w:type="gramEnd"/>
       <w:r>
         <w:rPr>
           <w:rFonts w:asciiTheme="minorEastAsia" w:hAnsiTheme="minorEastAsia"/>
@@ -1902,6 +2162,7 @@
         </w:rPr>
         <w:t>：</w:t>
       </w:r>
+      <w:proofErr w:type="gramStart"/>
       <w:r>
         <w:rPr>
           <w:rFonts w:asciiTheme="minorEastAsia" w:hAnsiTheme="minorEastAsia" w:hint="eastAsia"/>
@@ -1910,6 +2171,7 @@
         </w:rPr>
         <w:t>print(</w:t>
       </w:r>
+      <w:proofErr w:type="gramEnd"/>
       <w:r>
         <w:rPr>
           <w:rFonts w:asciiTheme="minorEastAsia" w:hAnsiTheme="minorEastAsia"/>
@@ -1918,6 +2180,7 @@
         </w:rPr>
         <w:t>“““</w:t>
       </w:r>
+      <w:proofErr w:type="spellStart"/>
       <w:r>
         <w:rPr>
           <w:rFonts w:asciiTheme="minorEastAsia" w:hAnsiTheme="minorEastAsia"/>
@@ -1926,6 +2189,7 @@
         </w:rPr>
         <w:t>some thing</w:t>
       </w:r>
+      <w:proofErr w:type="spellEnd"/>
       <w:r>
         <w:rPr>
           <w:rFonts w:asciiTheme="minorEastAsia" w:hAnsiTheme="minorEastAsia"/>
@@ -2154,7 +2418,25 @@
           <w:sz w:val="28"/>
           <w:szCs w:val="28"/>
         </w:rPr>
-        <w:t xml:space="preserve">d=float(input('Please enter what is your initial </w:t>
+        <w:t>d=</w:t>
+      </w:r>
+      <w:proofErr w:type="gramStart"/>
+      <w:r>
+        <w:rPr>
+          <w:rFonts w:asciiTheme="minorEastAsia" w:hAnsiTheme="minorEastAsia"/>
+          <w:sz w:val="28"/>
+          <w:szCs w:val="28"/>
+        </w:rPr>
+        <w:t>float(</w:t>
+      </w:r>
+      <w:proofErr w:type="gramEnd"/>
+      <w:r>
+        <w:rPr>
+          <w:rFonts w:asciiTheme="minorEastAsia" w:hAnsiTheme="minorEastAsia"/>
+          <w:sz w:val="28"/>
+          <w:szCs w:val="28"/>
+        </w:rPr>
+        <w:t xml:space="preserve">input('Please enter what is your initial </w:t>
       </w:r>
       <w:r>
         <w:rPr>
@@ -2270,7 +2552,25 @@
           <w:sz w:val="28"/>
           <w:szCs w:val="28"/>
         </w:rPr>
-        <w:t>“plz input number:”</w:t>
+        <w:t>“</w:t>
+      </w:r>
+      <w:proofErr w:type="spellStart"/>
+      <w:r>
+        <w:rPr>
+          <w:rFonts w:asciiTheme="minorEastAsia" w:hAnsiTheme="minorEastAsia"/>
+          <w:sz w:val="28"/>
+          <w:szCs w:val="28"/>
+        </w:rPr>
+        <w:t>plz</w:t>
+      </w:r>
+      <w:proofErr w:type="spellEnd"/>
+      <w:r>
+        <w:rPr>
+          <w:rFonts w:asciiTheme="minorEastAsia" w:hAnsiTheme="minorEastAsia"/>
+          <w:sz w:val="28"/>
+          <w:szCs w:val="28"/>
+        </w:rPr>
+        <w:t xml:space="preserve"> input number:”</w:t>
       </w:r>
       <w:r>
         <w:rPr>
@@ -2311,7 +2611,25 @@
           <w:sz w:val="28"/>
           <w:szCs w:val="28"/>
         </w:rPr>
-        <w:t>在powershell中用</w:t>
+        <w:t>在</w:t>
+      </w:r>
+      <w:proofErr w:type="spellStart"/>
+      <w:r>
+        <w:rPr>
+          <w:rFonts w:asciiTheme="minorEastAsia" w:hAnsiTheme="minorEastAsia"/>
+          <w:sz w:val="28"/>
+          <w:szCs w:val="28"/>
+        </w:rPr>
+        <w:t>powershell</w:t>
+      </w:r>
+      <w:proofErr w:type="spellEnd"/>
+      <w:r>
+        <w:rPr>
+          <w:rFonts w:asciiTheme="minorEastAsia" w:hAnsiTheme="minorEastAsia"/>
+          <w:sz w:val="28"/>
+          <w:szCs w:val="28"/>
+        </w:rPr>
+        <w:t>中用</w:t>
       </w:r>
       <w:r>
         <w:rPr>
@@ -2337,13 +2655,23 @@
         </w:rPr>
         <w:t xml:space="preserve">m </w:t>
       </w:r>
-      <w:r>
-        <w:rPr>
-          <w:rFonts w:asciiTheme="minorEastAsia" w:hAnsiTheme="minorEastAsia"/>
-          <w:sz w:val="28"/>
-          <w:szCs w:val="28"/>
-        </w:rPr>
-        <w:t>pydoc input</w:t>
+      <w:proofErr w:type="spellStart"/>
+      <w:r>
+        <w:rPr>
+          <w:rFonts w:asciiTheme="minorEastAsia" w:hAnsiTheme="minorEastAsia"/>
+          <w:sz w:val="28"/>
+          <w:szCs w:val="28"/>
+        </w:rPr>
+        <w:t>pydoc</w:t>
+      </w:r>
+      <w:proofErr w:type="spellEnd"/>
+      <w:r>
+        <w:rPr>
+          <w:rFonts w:asciiTheme="minorEastAsia" w:hAnsiTheme="minorEastAsia"/>
+          <w:sz w:val="28"/>
+          <w:szCs w:val="28"/>
+        </w:rPr>
+        <w:t xml:space="preserve"> input</w:t>
       </w:r>
       <w:r>
         <w:rPr>
@@ -2490,8 +2818,18 @@
           <w:sz w:val="28"/>
           <w:szCs w:val="28"/>
         </w:rPr>
-        <w:t>from sys import argv</w:t>
-      </w:r>
+        <w:t xml:space="preserve">from sys import </w:t>
+      </w:r>
+      <w:proofErr w:type="spellStart"/>
+      <w:r>
+        <w:rPr>
+          <w:rFonts w:asciiTheme="minorEastAsia" w:hAnsiTheme="minorEastAsia"/>
+          <w:sz w:val="28"/>
+          <w:szCs w:val="28"/>
+        </w:rPr>
+        <w:t>argv</w:t>
+      </w:r>
+      <w:proofErr w:type="spellEnd"/>
       <w:r>
         <w:rPr>
           <w:rFonts w:asciiTheme="minorEastAsia" w:hAnsiTheme="minorEastAsia"/>
@@ -2660,8 +2998,18 @@
           <w:sz w:val="28"/>
           <w:szCs w:val="28"/>
         </w:rPr>
-        <w:t>from sys import argv</w:t>
-      </w:r>
+        <w:t xml:space="preserve">from sys import </w:t>
+      </w:r>
+      <w:proofErr w:type="spellStart"/>
+      <w:r>
+        <w:rPr>
+          <w:rFonts w:asciiTheme="minorEastAsia" w:hAnsiTheme="minorEastAsia"/>
+          <w:sz w:val="28"/>
+          <w:szCs w:val="28"/>
+        </w:rPr>
+        <w:t>argv</w:t>
+      </w:r>
+      <w:proofErr w:type="spellEnd"/>
       <w:r>
         <w:rPr>
           <w:rFonts w:asciiTheme="minorEastAsia" w:hAnsiTheme="minorEastAsia" w:hint="eastAsia"/>
@@ -2848,15 +3196,33 @@
           <w:sz w:val="28"/>
           <w:szCs w:val="28"/>
         </w:rPr>
-        <w:t xml:space="preserve"> = open(a.txt) print(txt</w:t>
-      </w:r>
-      <w:r>
-        <w:rPr>
-          <w:rFonts w:asciiTheme="minorEastAsia" w:hAnsiTheme="minorEastAsia"/>
-          <w:sz w:val="28"/>
-          <w:szCs w:val="28"/>
-        </w:rPr>
-        <w:t>.read()</w:t>
+        <w:t xml:space="preserve"> = open(a.txt) print(</w:t>
+      </w:r>
+      <w:proofErr w:type="spellStart"/>
+      <w:r>
+        <w:rPr>
+          <w:rFonts w:asciiTheme="minorEastAsia" w:hAnsiTheme="minorEastAsia"/>
+          <w:sz w:val="28"/>
+          <w:szCs w:val="28"/>
+        </w:rPr>
+        <w:t>txt</w:t>
+      </w:r>
+      <w:r>
+        <w:rPr>
+          <w:rFonts w:asciiTheme="minorEastAsia" w:hAnsiTheme="minorEastAsia"/>
+          <w:sz w:val="28"/>
+          <w:szCs w:val="28"/>
+        </w:rPr>
+        <w:t>.read</w:t>
+      </w:r>
+      <w:proofErr w:type="spellEnd"/>
+      <w:r>
+        <w:rPr>
+          <w:rFonts w:asciiTheme="minorEastAsia" w:hAnsiTheme="minorEastAsia"/>
+          <w:sz w:val="28"/>
+          <w:szCs w:val="28"/>
+        </w:rPr>
+        <w:t>()</w:t>
       </w:r>
       <w:r>
         <w:rPr>
@@ -3111,13 +3477,23 @@
         </w:rPr>
         <w:t>赋值给一个变量；</w:t>
       </w:r>
-      <w:r>
-        <w:rPr>
-          <w:rFonts w:asciiTheme="minorEastAsia" w:hAnsiTheme="minorEastAsia" w:hint="eastAsia"/>
-          <w:sz w:val="28"/>
-          <w:szCs w:val="28"/>
-        </w:rPr>
-        <w:t>readline：</w:t>
+      <w:proofErr w:type="spellStart"/>
+      <w:r>
+        <w:rPr>
+          <w:rFonts w:asciiTheme="minorEastAsia" w:hAnsiTheme="minorEastAsia" w:hint="eastAsia"/>
+          <w:sz w:val="28"/>
+          <w:szCs w:val="28"/>
+        </w:rPr>
+        <w:t>readline</w:t>
+      </w:r>
+      <w:proofErr w:type="spellEnd"/>
+      <w:r>
+        <w:rPr>
+          <w:rFonts w:asciiTheme="minorEastAsia" w:hAnsiTheme="minorEastAsia" w:hint="eastAsia"/>
+          <w:sz w:val="28"/>
+          <w:szCs w:val="28"/>
+        </w:rPr>
+        <w:t>：</w:t>
       </w:r>
       <w:r>
         <w:rPr>
@@ -3272,6 +3648,7 @@
         </w:rPr>
         <w:t>文件做写操作的时候，在打开文件的时候一定要带</w:t>
       </w:r>
+      <w:proofErr w:type="gramStart"/>
       <w:r>
         <w:rPr>
           <w:rFonts w:asciiTheme="minorEastAsia" w:hAnsiTheme="minorEastAsia"/>
@@ -3280,6 +3657,7 @@
         </w:rPr>
         <w:t>”</w:t>
       </w:r>
+      <w:proofErr w:type="gramEnd"/>
       <w:r>
         <w:rPr>
           <w:rFonts w:asciiTheme="minorEastAsia" w:hAnsiTheme="minorEastAsia"/>
@@ -3288,6 +3666,7 @@
         </w:rPr>
         <w:t>w</w:t>
       </w:r>
+      <w:proofErr w:type="gramStart"/>
       <w:r>
         <w:rPr>
           <w:rFonts w:asciiTheme="minorEastAsia" w:hAnsiTheme="minorEastAsia"/>
@@ -3296,6 +3675,7 @@
         </w:rPr>
         <w:t>”</w:t>
       </w:r>
+      <w:proofErr w:type="gramEnd"/>
       <w:r>
         <w:rPr>
           <w:rFonts w:asciiTheme="minorEastAsia" w:hAnsiTheme="minorEastAsia" w:hint="eastAsia"/>
@@ -3376,6 +3756,7 @@
         </w:rPr>
         <w:t>权限，</w:t>
       </w:r>
+      <w:proofErr w:type="gramStart"/>
       <w:r>
         <w:rPr>
           <w:rFonts w:asciiTheme="minorEastAsia" w:hAnsiTheme="minorEastAsia"/>
@@ -3384,6 +3765,7 @@
         </w:rPr>
         <w:t>”</w:t>
       </w:r>
+      <w:proofErr w:type="gramEnd"/>
       <w:r>
         <w:rPr>
           <w:rFonts w:asciiTheme="minorEastAsia" w:hAnsiTheme="minorEastAsia"/>
@@ -3392,6 +3774,7 @@
         </w:rPr>
         <w:t>a</w:t>
       </w:r>
+      <w:proofErr w:type="gramStart"/>
       <w:r>
         <w:rPr>
           <w:rFonts w:asciiTheme="minorEastAsia" w:hAnsiTheme="minorEastAsia"/>
@@ -3400,6 +3783,7 @@
         </w:rPr>
         <w:t>”</w:t>
       </w:r>
+      <w:proofErr w:type="gramEnd"/>
       <w:r>
         <w:rPr>
           <w:rFonts w:asciiTheme="minorEastAsia" w:hAnsiTheme="minorEastAsia" w:hint="eastAsia"/>
@@ -3619,7 +4003,25 @@
           <w:szCs w:val="28"/>
         </w:rPr>
         <w:tab/>
-        <w:t>From os.path import exists</w:t>
+        <w:t xml:space="preserve">From </w:t>
+      </w:r>
+      <w:proofErr w:type="spellStart"/>
+      <w:r>
+        <w:rPr>
+          <w:rFonts w:asciiTheme="minorEastAsia" w:hAnsiTheme="minorEastAsia"/>
+          <w:sz w:val="28"/>
+          <w:szCs w:val="28"/>
+        </w:rPr>
+        <w:t>os.path</w:t>
+      </w:r>
+      <w:proofErr w:type="spellEnd"/>
+      <w:r>
+        <w:rPr>
+          <w:rFonts w:asciiTheme="minorEastAsia" w:hAnsiTheme="minorEastAsia"/>
+          <w:sz w:val="28"/>
+          <w:szCs w:val="28"/>
+        </w:rPr>
+        <w:t xml:space="preserve"> import exists</w:t>
       </w:r>
       <w:r>
         <w:rPr>
@@ -3751,7 +4153,25 @@
           <w:sz w:val="28"/>
           <w:szCs w:val="28"/>
         </w:rPr>
-        <w:t>在powershell和bash下</w:t>
+        <w:t>在</w:t>
+      </w:r>
+      <w:proofErr w:type="spellStart"/>
+      <w:r>
+        <w:rPr>
+          <w:rFonts w:asciiTheme="minorEastAsia" w:hAnsiTheme="minorEastAsia" w:hint="eastAsia"/>
+          <w:sz w:val="28"/>
+          <w:szCs w:val="28"/>
+        </w:rPr>
+        <w:t>powershell</w:t>
+      </w:r>
+      <w:proofErr w:type="spellEnd"/>
+      <w:r>
+        <w:rPr>
+          <w:rFonts w:asciiTheme="minorEastAsia" w:hAnsiTheme="minorEastAsia" w:hint="eastAsia"/>
+          <w:sz w:val="28"/>
+          <w:szCs w:val="28"/>
+        </w:rPr>
+        <w:t>和bash下</w:t>
       </w:r>
       <w:r>
         <w:rPr>
@@ -3874,13 +4294,23 @@
         </w:rPr>
         <w:t>在中文环境下</w:t>
       </w:r>
-      <w:r>
-        <w:rPr>
-          <w:rFonts w:asciiTheme="minorEastAsia" w:hAnsiTheme="minorEastAsia" w:hint="eastAsia"/>
-          <w:sz w:val="28"/>
-          <w:szCs w:val="28"/>
-        </w:rPr>
-        <w:t>powershell默认</w:t>
+      <w:proofErr w:type="spellStart"/>
+      <w:r>
+        <w:rPr>
+          <w:rFonts w:asciiTheme="minorEastAsia" w:hAnsiTheme="minorEastAsia" w:hint="eastAsia"/>
+          <w:sz w:val="28"/>
+          <w:szCs w:val="28"/>
+        </w:rPr>
+        <w:t>powershell</w:t>
+      </w:r>
+      <w:proofErr w:type="spellEnd"/>
+      <w:r>
+        <w:rPr>
+          <w:rFonts w:asciiTheme="minorEastAsia" w:hAnsiTheme="minorEastAsia" w:hint="eastAsia"/>
+          <w:sz w:val="28"/>
+          <w:szCs w:val="28"/>
+        </w:rPr>
+        <w:t>默认</w:t>
       </w:r>
       <w:r>
         <w:rPr>
@@ -4018,13 +4448,23 @@
         </w:rPr>
         <w:t>简单的方法是，不要用</w:t>
       </w:r>
-      <w:r>
-        <w:rPr>
-          <w:rFonts w:asciiTheme="minorEastAsia" w:hAnsiTheme="minorEastAsia" w:hint="eastAsia"/>
-          <w:sz w:val="28"/>
-          <w:szCs w:val="28"/>
-        </w:rPr>
-        <w:t>powershell命令</w:t>
+      <w:proofErr w:type="spellStart"/>
+      <w:r>
+        <w:rPr>
+          <w:rFonts w:asciiTheme="minorEastAsia" w:hAnsiTheme="minorEastAsia" w:hint="eastAsia"/>
+          <w:sz w:val="28"/>
+          <w:szCs w:val="28"/>
+        </w:rPr>
+        <w:t>powershell</w:t>
+      </w:r>
+      <w:proofErr w:type="spellEnd"/>
+      <w:r>
+        <w:rPr>
+          <w:rFonts w:asciiTheme="minorEastAsia" w:hAnsiTheme="minorEastAsia" w:hint="eastAsia"/>
+          <w:sz w:val="28"/>
+          <w:szCs w:val="28"/>
+        </w:rPr>
+        <w:t>命令</w:t>
       </w:r>
       <w:r>
         <w:rPr>
@@ -4393,7 +4833,25 @@
           <w:sz w:val="28"/>
           <w:szCs w:val="28"/>
         </w:rPr>
-        <w:t>，有一点不同的是，python中可以使用带星号的参数，带星号的参数可以传入N个实参，可以是</w:t>
+        <w:t>，有一点不同的是，python中可以使用带星号的参数，带星号的参数可以传入N</w:t>
+      </w:r>
+      <w:proofErr w:type="gramStart"/>
+      <w:r>
+        <w:rPr>
+          <w:rFonts w:asciiTheme="minorEastAsia" w:hAnsiTheme="minorEastAsia"/>
+          <w:sz w:val="28"/>
+          <w:szCs w:val="28"/>
+        </w:rPr>
+        <w:t>个</w:t>
+      </w:r>
+      <w:proofErr w:type="gramEnd"/>
+      <w:r>
+        <w:rPr>
+          <w:rFonts w:asciiTheme="minorEastAsia" w:hAnsiTheme="minorEastAsia"/>
+          <w:sz w:val="28"/>
+          <w:szCs w:val="28"/>
+        </w:rPr>
+        <w:t>实参，可以是</w:t>
       </w:r>
       <w:r>
         <w:rPr>
@@ -4654,13 +5112,23 @@
         </w:rPr>
         <w:t>注意的是每一次文件操作</w:t>
       </w:r>
-      <w:r>
-        <w:rPr>
-          <w:rFonts w:asciiTheme="minorEastAsia" w:hAnsiTheme="minorEastAsia" w:hint="eastAsia"/>
-          <w:sz w:val="28"/>
-          <w:szCs w:val="28"/>
-        </w:rPr>
-        <w:t>readline都是</w:t>
+      <w:proofErr w:type="spellStart"/>
+      <w:r>
+        <w:rPr>
+          <w:rFonts w:asciiTheme="minorEastAsia" w:hAnsiTheme="minorEastAsia" w:hint="eastAsia"/>
+          <w:sz w:val="28"/>
+          <w:szCs w:val="28"/>
+        </w:rPr>
+        <w:t>readline</w:t>
+      </w:r>
+      <w:proofErr w:type="spellEnd"/>
+      <w:r>
+        <w:rPr>
+          <w:rFonts w:asciiTheme="minorEastAsia" w:hAnsiTheme="minorEastAsia" w:hint="eastAsia"/>
+          <w:sz w:val="28"/>
+          <w:szCs w:val="28"/>
+        </w:rPr>
+        <w:t>都是</w:t>
       </w:r>
       <w:r>
         <w:rPr>
@@ -4692,7 +5160,16 @@
           <w:sz w:val="28"/>
           <w:szCs w:val="28"/>
         </w:rPr>
-        <w:t>输出read</w:t>
+        <w:t>输出</w:t>
+      </w:r>
+      <w:proofErr w:type="spellStart"/>
+      <w:r>
+        <w:rPr>
+          <w:rFonts w:asciiTheme="minorEastAsia" w:hAnsiTheme="minorEastAsia" w:hint="eastAsia"/>
+          <w:sz w:val="28"/>
+          <w:szCs w:val="28"/>
+        </w:rPr>
+        <w:t>read</w:t>
       </w:r>
       <w:r>
         <w:rPr>
@@ -4702,6 +5179,7 @@
         </w:rPr>
         <w:t>line</w:t>
       </w:r>
+      <w:proofErr w:type="spellEnd"/>
       <w:r>
         <w:rPr>
           <w:rFonts w:asciiTheme="minorEastAsia" w:hAnsiTheme="minorEastAsia" w:hint="eastAsia"/>
@@ -5505,6 +5983,7 @@
         </w:rPr>
         <w:t>f</w:t>
       </w:r>
+      <w:proofErr w:type="gramStart"/>
       <w:r>
         <w:rPr>
           <w:rFonts w:asciiTheme="minorEastAsia" w:hAnsiTheme="minorEastAsia"/>
@@ -5513,6 +5992,7 @@
         </w:rPr>
         <w:t>””</w:t>
       </w:r>
+      <w:proofErr w:type="gramEnd"/>
       <w:r>
         <w:rPr>
           <w:rFonts w:asciiTheme="minorEastAsia" w:hAnsiTheme="minorEastAsia" w:hint="eastAsia"/>
@@ -5658,7 +6138,43 @@
           <w:sz w:val="28"/>
           <w:szCs w:val="28"/>
         </w:rPr>
-        <w:t>语法：str.split(str="", num=string.count(str)).</w:t>
+        <w:t>语法：</w:t>
+      </w:r>
+      <w:proofErr w:type="spellStart"/>
+      <w:r>
+        <w:rPr>
+          <w:rFonts w:asciiTheme="minorEastAsia" w:hAnsiTheme="minorEastAsia" w:hint="eastAsia"/>
+          <w:sz w:val="28"/>
+          <w:szCs w:val="28"/>
+        </w:rPr>
+        <w:t>str.split</w:t>
+      </w:r>
+      <w:proofErr w:type="spellEnd"/>
+      <w:r>
+        <w:rPr>
+          <w:rFonts w:asciiTheme="minorEastAsia" w:hAnsiTheme="minorEastAsia" w:hint="eastAsia"/>
+          <w:sz w:val="28"/>
+          <w:szCs w:val="28"/>
+        </w:rPr>
+        <w:t>(str="", num=</w:t>
+      </w:r>
+      <w:proofErr w:type="spellStart"/>
+      <w:r>
+        <w:rPr>
+          <w:rFonts w:asciiTheme="minorEastAsia" w:hAnsiTheme="minorEastAsia" w:hint="eastAsia"/>
+          <w:sz w:val="28"/>
+          <w:szCs w:val="28"/>
+        </w:rPr>
+        <w:t>string.count</w:t>
+      </w:r>
+      <w:proofErr w:type="spellEnd"/>
+      <w:r>
+        <w:rPr>
+          <w:rFonts w:asciiTheme="minorEastAsia" w:hAnsiTheme="minorEastAsia" w:hint="eastAsia"/>
+          <w:sz w:val="28"/>
+          <w:szCs w:val="28"/>
+        </w:rPr>
+        <w:t>(str)).</w:t>
       </w:r>
       <w:r>
         <w:rPr>
@@ -5810,6 +6326,7 @@
         </w:rPr>
         <w:t>函数下面跟一个</w:t>
       </w:r>
+      <w:proofErr w:type="gramStart"/>
       <w:r>
         <w:rPr>
           <w:rFonts w:cstheme="minorHAnsi"/>
@@ -5818,6 +6335,7 @@
         </w:rPr>
         <w:t>”””</w:t>
       </w:r>
+      <w:proofErr w:type="gramEnd"/>
       <w:r>
         <w:rPr>
           <w:rFonts w:asciiTheme="minorEastAsia" w:hAnsiTheme="minorEastAsia" w:hint="eastAsia"/>
@@ -5826,6 +6344,7 @@
         </w:rPr>
         <w:t>字符串</w:t>
       </w:r>
+      <w:proofErr w:type="gramStart"/>
       <w:r>
         <w:rPr>
           <w:rFonts w:cstheme="minorHAnsi"/>
@@ -5840,7 +6359,16 @@
           <w:sz w:val="28"/>
           <w:szCs w:val="28"/>
         </w:rPr>
-        <w:t>括起来</w:t>
+        <w:t>括</w:t>
+      </w:r>
+      <w:proofErr w:type="gramEnd"/>
+      <w:r>
+        <w:rPr>
+          <w:rFonts w:asciiTheme="minorEastAsia" w:hAnsiTheme="minorEastAsia" w:hint="eastAsia"/>
+          <w:sz w:val="28"/>
+          <w:szCs w:val="28"/>
+        </w:rPr>
+        <w:t>起来</w:t>
       </w:r>
       <w:r>
         <w:rPr>
@@ -6531,6 +7059,7 @@
         </w:rPr>
         <w:t>还有</w:t>
       </w:r>
+      <w:proofErr w:type="spellStart"/>
       <w:r>
         <w:rPr>
           <w:rFonts w:asciiTheme="minorEastAsia" w:hAnsiTheme="minorEastAsia" w:hint="eastAsia"/>
@@ -6539,6 +7068,7 @@
         </w:rPr>
         <w:t>elif</w:t>
       </w:r>
+      <w:proofErr w:type="spellEnd"/>
       <w:r>
         <w:rPr>
           <w:rFonts w:asciiTheme="minorEastAsia" w:hAnsiTheme="minorEastAsia"/>
@@ -6863,7 +7393,43 @@
           <w:sz w:val="28"/>
           <w:szCs w:val="28"/>
         </w:rPr>
-        <w:t>for i in range(0, 6):</w:t>
+        <w:t xml:space="preserve">for </w:t>
+      </w:r>
+      <w:proofErr w:type="spellStart"/>
+      <w:r>
+        <w:rPr>
+          <w:rFonts w:asciiTheme="minorEastAsia" w:hAnsiTheme="minorEastAsia"/>
+          <w:sz w:val="28"/>
+          <w:szCs w:val="28"/>
+        </w:rPr>
+        <w:t>i</w:t>
+      </w:r>
+      <w:proofErr w:type="spellEnd"/>
+      <w:r>
+        <w:rPr>
+          <w:rFonts w:asciiTheme="minorEastAsia" w:hAnsiTheme="minorEastAsia"/>
+          <w:sz w:val="28"/>
+          <w:szCs w:val="28"/>
+        </w:rPr>
+        <w:t xml:space="preserve"> in </w:t>
+      </w:r>
+      <w:proofErr w:type="gramStart"/>
+      <w:r>
+        <w:rPr>
+          <w:rFonts w:asciiTheme="minorEastAsia" w:hAnsiTheme="minorEastAsia"/>
+          <w:sz w:val="28"/>
+          <w:szCs w:val="28"/>
+        </w:rPr>
+        <w:t>range(</w:t>
+      </w:r>
+      <w:proofErr w:type="gramEnd"/>
+      <w:r>
+        <w:rPr>
+          <w:rFonts w:asciiTheme="minorEastAsia" w:hAnsiTheme="minorEastAsia"/>
+          <w:sz w:val="28"/>
+          <w:szCs w:val="28"/>
+        </w:rPr>
+        <w:t>0, 6):</w:t>
       </w:r>
     </w:p>
     <w:p>
@@ -6920,7 +7486,25 @@
           <w:sz w:val="28"/>
           <w:szCs w:val="28"/>
         </w:rPr>
-        <w:t>之前的一个数，即从</w:t>
+        <w:t>之前的</w:t>
+      </w:r>
+      <w:proofErr w:type="gramStart"/>
+      <w:r>
+        <w:rPr>
+          <w:rFonts w:asciiTheme="minorEastAsia" w:hAnsiTheme="minorEastAsia"/>
+          <w:sz w:val="28"/>
+          <w:szCs w:val="28"/>
+        </w:rPr>
+        <w:t>一</w:t>
+      </w:r>
+      <w:proofErr w:type="gramEnd"/>
+      <w:r>
+        <w:rPr>
+          <w:rFonts w:asciiTheme="minorEastAsia" w:hAnsiTheme="minorEastAsia"/>
+          <w:sz w:val="28"/>
+          <w:szCs w:val="28"/>
+        </w:rPr>
+        <w:t>个数，即从</w:t>
       </w:r>
       <w:r>
         <w:rPr>
@@ -7011,6 +7595,7 @@
         </w:rPr>
         <w:tab/>
       </w:r>
+      <w:proofErr w:type="gramStart"/>
       <w:r>
         <w:rPr>
           <w:rFonts w:asciiTheme="minorEastAsia" w:hAnsiTheme="minorEastAsia" w:hint="eastAsia"/>
@@ -7019,6 +7604,7 @@
         </w:rPr>
         <w:t>发善一下</w:t>
       </w:r>
+      <w:proofErr w:type="gramEnd"/>
       <w:r>
         <w:rPr>
           <w:rFonts w:asciiTheme="minorEastAsia" w:hAnsiTheme="minorEastAsia"/>
@@ -7355,6 +7941,8 @@
         </w:rPr>
         <w:t>的尾部追加元素：</w:t>
       </w:r>
+      <w:proofErr w:type="spellStart"/>
+      <w:proofErr w:type="gramStart"/>
       <w:r>
         <w:rPr>
           <w:rFonts w:ascii="Verdana" w:eastAsia="宋体" w:hAnsi="Verdana" w:cs="宋体"/>
@@ -7363,7 +7951,41 @@
           <w:sz w:val="23"/>
           <w:szCs w:val="23"/>
         </w:rPr>
-        <w:t>a.append(i)</w:t>
+        <w:t>a.append</w:t>
+      </w:r>
+      <w:proofErr w:type="spellEnd"/>
+      <w:proofErr w:type="gramEnd"/>
+      <w:r>
+        <w:rPr>
+          <w:rFonts w:ascii="Verdana" w:eastAsia="宋体" w:hAnsi="Verdana" w:cs="宋体"/>
+          <w:color w:val="000000"/>
+          <w:kern w:val="0"/>
+          <w:sz w:val="23"/>
+          <w:szCs w:val="23"/>
+        </w:rPr>
+        <w:t>(</w:t>
+      </w:r>
+      <w:proofErr w:type="spellStart"/>
+      <w:r>
+        <w:rPr>
+          <w:rFonts w:ascii="Verdana" w:eastAsia="宋体" w:hAnsi="Verdana" w:cs="宋体"/>
+          <w:color w:val="000000"/>
+          <w:kern w:val="0"/>
+          <w:sz w:val="23"/>
+          <w:szCs w:val="23"/>
+        </w:rPr>
+        <w:t>i</w:t>
+      </w:r>
+      <w:proofErr w:type="spellEnd"/>
+      <w:r>
+        <w:rPr>
+          <w:rFonts w:ascii="Verdana" w:eastAsia="宋体" w:hAnsi="Verdana" w:cs="宋体"/>
+          <w:color w:val="000000"/>
+          <w:kern w:val="0"/>
+          <w:sz w:val="23"/>
+          <w:szCs w:val="23"/>
+        </w:rPr>
+        <w:t>)</w:t>
       </w:r>
     </w:p>
     <w:p>
@@ -7384,13 +8006,23 @@
           <w:bdr w:val="none" w:sz="0" w:space="0" w:color="auto" w:frame="1"/>
         </w:rPr>
       </w:pPr>
+      <w:proofErr w:type="spellStart"/>
       <w:r>
         <w:rPr>
           <w:rFonts w:ascii="Consolas" w:hAnsi="Consolas" w:cs="Consolas"/>
           <w:color w:val="000000"/>
           <w:bdr w:val="none" w:sz="0" w:space="0" w:color="auto" w:frame="1"/>
         </w:rPr>
-        <w:t xml:space="preserve">aList </w:t>
+        <w:t>aList</w:t>
+      </w:r>
+      <w:proofErr w:type="spellEnd"/>
+      <w:r>
+        <w:rPr>
+          <w:rFonts w:ascii="Consolas" w:hAnsi="Consolas" w:cs="Consolas"/>
+          <w:color w:val="000000"/>
+          <w:bdr w:val="none" w:sz="0" w:space="0" w:color="auto" w:frame="1"/>
+        </w:rPr>
+        <w:t xml:space="preserve"> </w:t>
       </w:r>
       <w:r>
         <w:rPr>
@@ -7446,7 +8078,25 @@
           <w:color w:val="008800"/>
           <w:bdr w:val="none" w:sz="0" w:space="0" w:color="auto" w:frame="1"/>
         </w:rPr>
-        <w:t>'xyz'</w:t>
+        <w:t>'</w:t>
+      </w:r>
+      <w:proofErr w:type="spellStart"/>
+      <w:r>
+        <w:rPr>
+          <w:rFonts w:ascii="Consolas" w:hAnsi="Consolas" w:cs="Consolas"/>
+          <w:color w:val="008800"/>
+          <w:bdr w:val="none" w:sz="0" w:space="0" w:color="auto" w:frame="1"/>
+        </w:rPr>
+        <w:t>xyz</w:t>
+      </w:r>
+      <w:proofErr w:type="spellEnd"/>
+      <w:r>
+        <w:rPr>
+          <w:rFonts w:ascii="Consolas" w:hAnsi="Consolas" w:cs="Consolas"/>
+          <w:color w:val="008800"/>
+          <w:bdr w:val="none" w:sz="0" w:space="0" w:color="auto" w:frame="1"/>
+        </w:rPr>
+        <w:t>'</w:t>
       </w:r>
       <w:r>
         <w:rPr>
@@ -7470,7 +8120,25 @@
           <w:color w:val="008800"/>
           <w:bdr w:val="none" w:sz="0" w:space="0" w:color="auto" w:frame="1"/>
         </w:rPr>
-        <w:t>'zara'</w:t>
+        <w:t>'</w:t>
+      </w:r>
+      <w:proofErr w:type="spellStart"/>
+      <w:r>
+        <w:rPr>
+          <w:rFonts w:ascii="Consolas" w:hAnsi="Consolas" w:cs="Consolas"/>
+          <w:color w:val="008800"/>
+          <w:bdr w:val="none" w:sz="0" w:space="0" w:color="auto" w:frame="1"/>
+        </w:rPr>
+        <w:t>zara</w:t>
+      </w:r>
+      <w:proofErr w:type="spellEnd"/>
+      <w:r>
+        <w:rPr>
+          <w:rFonts w:ascii="Consolas" w:hAnsi="Consolas" w:cs="Consolas"/>
+          <w:color w:val="008800"/>
+          <w:bdr w:val="none" w:sz="0" w:space="0" w:color="auto" w:frame="1"/>
+        </w:rPr>
+        <w:t>'</w:t>
       </w:r>
       <w:r>
         <w:rPr>
@@ -7494,8 +8162,27 @@
           <w:color w:val="008800"/>
           <w:bdr w:val="none" w:sz="0" w:space="0" w:color="auto" w:frame="1"/>
         </w:rPr>
-        <w:t>'abc'</w:t>
-      </w:r>
+        <w:t>'</w:t>
+      </w:r>
+      <w:proofErr w:type="spellStart"/>
+      <w:r>
+        <w:rPr>
+          <w:rFonts w:ascii="Consolas" w:hAnsi="Consolas" w:cs="Consolas"/>
+          <w:color w:val="008800"/>
+          <w:bdr w:val="none" w:sz="0" w:space="0" w:color="auto" w:frame="1"/>
+        </w:rPr>
+        <w:t>abc</w:t>
+      </w:r>
+      <w:proofErr w:type="spellEnd"/>
+      <w:r>
+        <w:rPr>
+          <w:rFonts w:ascii="Consolas" w:hAnsi="Consolas" w:cs="Consolas"/>
+          <w:color w:val="008800"/>
+          <w:bdr w:val="none" w:sz="0" w:space="0" w:color="auto" w:frame="1"/>
+        </w:rPr>
+        <w:t>'</w:t>
+      </w:r>
+      <w:proofErr w:type="gramStart"/>
       <w:r>
         <w:rPr>
           <w:rFonts w:ascii="Consolas" w:hAnsi="Consolas" w:cs="Consolas"/>
@@ -7504,6 +8191,7 @@
         </w:rPr>
         <w:t>];</w:t>
       </w:r>
+      <w:proofErr w:type="gramEnd"/>
     </w:p>
     <w:p>
       <w:pPr>
@@ -7545,6 +8233,7 @@
           <w:bdr w:val="none" w:sz="0" w:space="0" w:color="auto" w:frame="1"/>
         </w:rPr>
       </w:pPr>
+      <w:proofErr w:type="spellStart"/>
       <w:r>
         <w:rPr>
           <w:rFonts w:ascii="Consolas" w:eastAsia="宋体" w:hAnsi="Consolas" w:cs="Consolas"/>
@@ -7578,6 +8267,8 @@
         </w:rPr>
         <w:t>append</w:t>
       </w:r>
+      <w:proofErr w:type="spellEnd"/>
+      <w:proofErr w:type="gramStart"/>
       <w:r>
         <w:rPr>
           <w:rFonts w:ascii="Consolas" w:eastAsia="宋体" w:hAnsi="Consolas" w:cs="Consolas"/>
@@ -7611,6 +8302,7 @@
         </w:rPr>
         <w:t>2009</w:t>
       </w:r>
+      <w:proofErr w:type="gramEnd"/>
       <w:r>
         <w:rPr>
           <w:rFonts w:ascii="Consolas" w:eastAsia="宋体" w:hAnsi="Consolas" w:cs="Consolas"/>
@@ -7705,7 +8397,31 @@
           <w:szCs w:val="24"/>
           <w:bdr w:val="none" w:sz="0" w:space="0" w:color="auto" w:frame="1"/>
         </w:rPr>
-        <w:t>"Updated List : "</w:t>
+        <w:t xml:space="preserve">"Updated </w:t>
+      </w:r>
+      <w:proofErr w:type="gramStart"/>
+      <w:r>
+        <w:rPr>
+          <w:rFonts w:ascii="Consolas" w:eastAsia="宋体" w:hAnsi="Consolas" w:cs="Consolas"/>
+          <w:color w:val="008800"/>
+          <w:kern w:val="0"/>
+          <w:sz w:val="24"/>
+          <w:szCs w:val="24"/>
+          <w:bdr w:val="none" w:sz="0" w:space="0" w:color="auto" w:frame="1"/>
+        </w:rPr>
+        <w:t>List :</w:t>
+      </w:r>
+      <w:proofErr w:type="gramEnd"/>
+      <w:r>
+        <w:rPr>
+          <w:rFonts w:ascii="Consolas" w:eastAsia="宋体" w:hAnsi="Consolas" w:cs="Consolas"/>
+          <w:color w:val="008800"/>
+          <w:kern w:val="0"/>
+          <w:sz w:val="24"/>
+          <w:szCs w:val="24"/>
+          <w:bdr w:val="none" w:sz="0" w:space="0" w:color="auto" w:frame="1"/>
+        </w:rPr>
+        <w:t xml:space="preserve"> "</w:t>
       </w:r>
       <w:r>
         <w:rPr>
@@ -7727,8 +8443,21 @@
           <w:szCs w:val="24"/>
           <w:bdr w:val="none" w:sz="0" w:space="0" w:color="auto" w:frame="1"/>
         </w:rPr>
-        <w:t xml:space="preserve"> aList</w:t>
-      </w:r>
+        <w:t xml:space="preserve"> </w:t>
+      </w:r>
+      <w:proofErr w:type="spellStart"/>
+      <w:r>
+        <w:rPr>
+          <w:rFonts w:ascii="Consolas" w:eastAsia="宋体" w:hAnsi="Consolas" w:cs="Consolas"/>
+          <w:color w:val="000000"/>
+          <w:kern w:val="0"/>
+          <w:sz w:val="24"/>
+          <w:szCs w:val="24"/>
+          <w:bdr w:val="none" w:sz="0" w:space="0" w:color="auto" w:frame="1"/>
+        </w:rPr>
+        <w:t>aList</w:t>
+      </w:r>
+      <w:proofErr w:type="spellEnd"/>
       <w:r>
         <w:rPr>
           <w:rFonts w:ascii="Consolas" w:eastAsia="宋体" w:hAnsi="Consolas" w:cs="Consolas"/>
@@ -7796,6 +8525,7 @@
         </w:rPr>
         <w:t xml:space="preserve"> </w:t>
       </w:r>
+      <w:proofErr w:type="gramStart"/>
       <w:r>
         <w:rPr>
           <w:rStyle w:val="typ"/>
@@ -7829,6 +8559,7 @@
         </w:rPr>
         <w:t>:</w:t>
       </w:r>
+      <w:proofErr w:type="gramEnd"/>
       <w:r>
         <w:rPr>
           <w:rStyle w:val="pln"/>
@@ -7893,7 +8624,31 @@
           <w:szCs w:val="18"/>
           <w:bdr w:val="none" w:sz="0" w:space="0" w:color="auto" w:frame="1"/>
         </w:rPr>
-        <w:t>'xyz'</w:t>
+        <w:t>'</w:t>
+      </w:r>
+      <w:proofErr w:type="spellStart"/>
+      <w:r>
+        <w:rPr>
+          <w:rStyle w:val="str"/>
+          <w:rFonts w:ascii="Consolas" w:hAnsi="Consolas" w:cs="Consolas"/>
+          <w:color w:val="008800"/>
+          <w:sz w:val="18"/>
+          <w:szCs w:val="18"/>
+          <w:bdr w:val="none" w:sz="0" w:space="0" w:color="auto" w:frame="1"/>
+        </w:rPr>
+        <w:t>xyz</w:t>
+      </w:r>
+      <w:proofErr w:type="spellEnd"/>
+      <w:r>
+        <w:rPr>
+          <w:rStyle w:val="str"/>
+          <w:rFonts w:ascii="Consolas" w:hAnsi="Consolas" w:cs="Consolas"/>
+          <w:color w:val="008800"/>
+          <w:sz w:val="18"/>
+          <w:szCs w:val="18"/>
+          <w:bdr w:val="none" w:sz="0" w:space="0" w:color="auto" w:frame="1"/>
+        </w:rPr>
+        <w:t>'</w:t>
       </w:r>
       <w:r>
         <w:rPr>
@@ -7926,7 +8681,31 @@
           <w:szCs w:val="18"/>
           <w:bdr w:val="none" w:sz="0" w:space="0" w:color="auto" w:frame="1"/>
         </w:rPr>
-        <w:t>'zara'</w:t>
+        <w:t>'</w:t>
+      </w:r>
+      <w:proofErr w:type="spellStart"/>
+      <w:r>
+        <w:rPr>
+          <w:rStyle w:val="str"/>
+          <w:rFonts w:ascii="Consolas" w:hAnsi="Consolas" w:cs="Consolas"/>
+          <w:color w:val="008800"/>
+          <w:sz w:val="18"/>
+          <w:szCs w:val="18"/>
+          <w:bdr w:val="none" w:sz="0" w:space="0" w:color="auto" w:frame="1"/>
+        </w:rPr>
+        <w:t>zara</w:t>
+      </w:r>
+      <w:proofErr w:type="spellEnd"/>
+      <w:r>
+        <w:rPr>
+          <w:rStyle w:val="str"/>
+          <w:rFonts w:ascii="Consolas" w:hAnsi="Consolas" w:cs="Consolas"/>
+          <w:color w:val="008800"/>
+          <w:sz w:val="18"/>
+          <w:szCs w:val="18"/>
+          <w:bdr w:val="none" w:sz="0" w:space="0" w:color="auto" w:frame="1"/>
+        </w:rPr>
+        <w:t>'</w:t>
       </w:r>
       <w:r>
         <w:rPr>
@@ -7959,7 +8738,31 @@
           <w:szCs w:val="18"/>
           <w:bdr w:val="none" w:sz="0" w:space="0" w:color="auto" w:frame="1"/>
         </w:rPr>
-        <w:t>'abc'</w:t>
+        <w:t>'</w:t>
+      </w:r>
+      <w:proofErr w:type="spellStart"/>
+      <w:r>
+        <w:rPr>
+          <w:rStyle w:val="str"/>
+          <w:rFonts w:ascii="Consolas" w:hAnsi="Consolas" w:cs="Consolas"/>
+          <w:color w:val="008800"/>
+          <w:sz w:val="18"/>
+          <w:szCs w:val="18"/>
+          <w:bdr w:val="none" w:sz="0" w:space="0" w:color="auto" w:frame="1"/>
+        </w:rPr>
+        <w:t>abc</w:t>
+      </w:r>
+      <w:proofErr w:type="spellEnd"/>
+      <w:r>
+        <w:rPr>
+          <w:rStyle w:val="str"/>
+          <w:rFonts w:ascii="Consolas" w:hAnsi="Consolas" w:cs="Consolas"/>
+          <w:color w:val="008800"/>
+          <w:sz w:val="18"/>
+          <w:szCs w:val="18"/>
+          <w:bdr w:val="none" w:sz="0" w:space="0" w:color="auto" w:frame="1"/>
+        </w:rPr>
+        <w:t>'</w:t>
       </w:r>
       <w:r>
         <w:rPr>
@@ -8068,6 +8871,7 @@
         </w:rPr>
         <w:t>中的任何位置追加元素：</w:t>
       </w:r>
+      <w:proofErr w:type="spellStart"/>
       <w:r>
         <w:rPr>
           <w:rFonts w:ascii="Verdana" w:eastAsia="宋体" w:hAnsi="Verdana" w:cs="宋体"/>
@@ -8076,8 +8880,9 @@
           <w:sz w:val="23"/>
           <w:szCs w:val="23"/>
         </w:rPr>
-        <w:t>a.insert(i,elem),</w:t>
-      </w:r>
+        <w:t>a.insert</w:t>
+      </w:r>
+      <w:proofErr w:type="spellEnd"/>
       <w:r>
         <w:rPr>
           <w:rFonts w:ascii="Verdana" w:eastAsia="宋体" w:hAnsi="Verdana" w:cs="宋体"/>
@@ -8086,8 +8891,9 @@
           <w:sz w:val="23"/>
           <w:szCs w:val="23"/>
         </w:rPr>
-        <w:t>其中</w:t>
-      </w:r>
+        <w:t>(</w:t>
+      </w:r>
+      <w:proofErr w:type="spellStart"/>
       <w:r>
         <w:rPr>
           <w:rFonts w:ascii="Verdana" w:eastAsia="宋体" w:hAnsi="Verdana" w:cs="宋体"/>
@@ -8096,8 +8902,9 @@
           <w:sz w:val="23"/>
           <w:szCs w:val="23"/>
         </w:rPr>
-        <w:t>i</w:t>
-      </w:r>
+        <w:t>i,elem</w:t>
+      </w:r>
+      <w:proofErr w:type="spellEnd"/>
       <w:r>
         <w:rPr>
           <w:rFonts w:ascii="Verdana" w:eastAsia="宋体" w:hAnsi="Verdana" w:cs="宋体"/>
@@ -8106,7 +8913,7 @@
           <w:sz w:val="23"/>
           <w:szCs w:val="23"/>
         </w:rPr>
-        <w:t>表示索引位置，</w:t>
+        <w:t>),</w:t>
       </w:r>
       <w:r>
         <w:rPr>
@@ -8116,8 +8923,42 @@
           <w:sz w:val="23"/>
           <w:szCs w:val="23"/>
         </w:rPr>
+        <w:t>其中</w:t>
+      </w:r>
+      <w:proofErr w:type="spellStart"/>
+      <w:r>
+        <w:rPr>
+          <w:rFonts w:ascii="Verdana" w:eastAsia="宋体" w:hAnsi="Verdana" w:cs="宋体"/>
+          <w:color w:val="000000"/>
+          <w:kern w:val="0"/>
+          <w:sz w:val="23"/>
+          <w:szCs w:val="23"/>
+        </w:rPr>
+        <w:t>i</w:t>
+      </w:r>
+      <w:proofErr w:type="spellEnd"/>
+      <w:r>
+        <w:rPr>
+          <w:rFonts w:ascii="Verdana" w:eastAsia="宋体" w:hAnsi="Verdana" w:cs="宋体"/>
+          <w:color w:val="000000"/>
+          <w:kern w:val="0"/>
+          <w:sz w:val="23"/>
+          <w:szCs w:val="23"/>
+        </w:rPr>
+        <w:t>表示索引位置，</w:t>
+      </w:r>
+      <w:proofErr w:type="spellStart"/>
+      <w:r>
+        <w:rPr>
+          <w:rFonts w:ascii="Verdana" w:eastAsia="宋体" w:hAnsi="Verdana" w:cs="宋体"/>
+          <w:color w:val="000000"/>
+          <w:kern w:val="0"/>
+          <w:sz w:val="23"/>
+          <w:szCs w:val="23"/>
+        </w:rPr>
         <w:t>elem</w:t>
       </w:r>
+      <w:proofErr w:type="spellEnd"/>
       <w:r>
         <w:rPr>
           <w:rFonts w:ascii="Verdana" w:eastAsia="宋体" w:hAnsi="Verdana" w:cs="宋体"/>
@@ -8297,7 +9138,29 @@
           <w:sz w:val="20"/>
           <w:szCs w:val="20"/>
         </w:rPr>
-        <w:t>del a[i]</w:t>
+        <w:t>del a[</w:t>
+      </w:r>
+      <w:proofErr w:type="spellStart"/>
+      <w:r>
+        <w:rPr>
+          <w:rFonts w:ascii="Verdana" w:eastAsia="宋体" w:hAnsi="Verdana" w:cs="宋体"/>
+          <w:color w:val="000000"/>
+          <w:kern w:val="0"/>
+          <w:sz w:val="20"/>
+          <w:szCs w:val="20"/>
+        </w:rPr>
+        <w:t>i</w:t>
+      </w:r>
+      <w:proofErr w:type="spellEnd"/>
+      <w:r>
+        <w:rPr>
+          <w:rFonts w:ascii="Verdana" w:eastAsia="宋体" w:hAnsi="Verdana" w:cs="宋体"/>
+          <w:color w:val="000000"/>
+          <w:kern w:val="0"/>
+          <w:sz w:val="20"/>
+          <w:szCs w:val="20"/>
+        </w:rPr>
+        <w:t>]</w:t>
       </w:r>
     </w:p>
     <w:p>
@@ -8478,6 +9341,8 @@
         </w:rPr>
         <w:t xml:space="preserve">　　</w:t>
       </w:r>
+      <w:proofErr w:type="spellStart"/>
+      <w:proofErr w:type="gramStart"/>
       <w:r>
         <w:rPr>
           <w:rFonts w:ascii="Verdana" w:eastAsia="宋体" w:hAnsi="Verdana" w:cs="宋体"/>
@@ -8486,7 +9351,41 @@
           <w:sz w:val="20"/>
           <w:szCs w:val="20"/>
         </w:rPr>
-        <w:t>a.remove(elem)</w:t>
+        <w:t>a.remove</w:t>
+      </w:r>
+      <w:proofErr w:type="spellEnd"/>
+      <w:proofErr w:type="gramEnd"/>
+      <w:r>
+        <w:rPr>
+          <w:rFonts w:ascii="Verdana" w:eastAsia="宋体" w:hAnsi="Verdana" w:cs="宋体"/>
+          <w:color w:val="000000"/>
+          <w:kern w:val="0"/>
+          <w:sz w:val="20"/>
+          <w:szCs w:val="20"/>
+        </w:rPr>
+        <w:t>(</w:t>
+      </w:r>
+      <w:proofErr w:type="spellStart"/>
+      <w:r>
+        <w:rPr>
+          <w:rFonts w:ascii="Verdana" w:eastAsia="宋体" w:hAnsi="Verdana" w:cs="宋体"/>
+          <w:color w:val="000000"/>
+          <w:kern w:val="0"/>
+          <w:sz w:val="20"/>
+          <w:szCs w:val="20"/>
+        </w:rPr>
+        <w:t>elem</w:t>
+      </w:r>
+      <w:proofErr w:type="spellEnd"/>
+      <w:r>
+        <w:rPr>
+          <w:rFonts w:ascii="Verdana" w:eastAsia="宋体" w:hAnsi="Verdana" w:cs="宋体"/>
+          <w:color w:val="000000"/>
+          <w:kern w:val="0"/>
+          <w:sz w:val="20"/>
+          <w:szCs w:val="20"/>
+        </w:rPr>
+        <w:t>)</w:t>
       </w:r>
     </w:p>
     <w:p>
@@ -8617,8 +9516,9 @@
           <w:sz w:val="20"/>
           <w:szCs w:val="20"/>
         </w:rPr>
-        <w:t>有点像栈</w:t>
-      </w:r>
+        <w:t>有点像</w:t>
+      </w:r>
+      <w:proofErr w:type="gramStart"/>
       <w:r>
         <w:rPr>
           <w:rFonts w:ascii="Verdana" w:eastAsia="宋体" w:hAnsi="Verdana" w:cs="宋体"/>
@@ -8627,8 +9527,9 @@
           <w:sz w:val="20"/>
           <w:szCs w:val="20"/>
         </w:rPr>
-        <w:t>pop</w:t>
-      </w:r>
+        <w:t>栈</w:t>
+      </w:r>
+      <w:proofErr w:type="gramEnd"/>
       <w:r>
         <w:rPr>
           <w:rFonts w:ascii="Verdana" w:eastAsia="宋体" w:hAnsi="Verdana" w:cs="宋体"/>
@@ -8637,7 +9538,7 @@
           <w:sz w:val="20"/>
           <w:szCs w:val="20"/>
         </w:rPr>
-        <w:t>哈哈</w:t>
+        <w:t>pop</w:t>
       </w:r>
       <w:r>
         <w:rPr>
@@ -8647,7 +9548,7 @@
           <w:sz w:val="20"/>
           <w:szCs w:val="20"/>
         </w:rPr>
-        <w:t>)</w:t>
+        <w:t>哈哈</w:t>
       </w:r>
       <w:r>
         <w:rPr>
@@ -8657,7 +9558,7 @@
           <w:sz w:val="20"/>
           <w:szCs w:val="20"/>
         </w:rPr>
-        <w:t>：</w:t>
+        <w:t>)</w:t>
       </w:r>
       <w:r>
         <w:rPr>
@@ -8667,7 +9568,41 @@
           <w:sz w:val="20"/>
           <w:szCs w:val="20"/>
         </w:rPr>
-        <w:t>a.pop()</w:t>
+        <w:t>：</w:t>
+      </w:r>
+      <w:proofErr w:type="spellStart"/>
+      <w:proofErr w:type="gramStart"/>
+      <w:r>
+        <w:rPr>
+          <w:rFonts w:ascii="Verdana" w:eastAsia="宋体" w:hAnsi="Verdana" w:cs="宋体"/>
+          <w:color w:val="000000"/>
+          <w:kern w:val="0"/>
+          <w:sz w:val="20"/>
+          <w:szCs w:val="20"/>
+        </w:rPr>
+        <w:t>a.pop</w:t>
+      </w:r>
+      <w:proofErr w:type="spellEnd"/>
+      <w:r>
+        <w:rPr>
+          <w:rFonts w:ascii="Verdana" w:eastAsia="宋体" w:hAnsi="Verdana" w:cs="宋体"/>
+          <w:color w:val="000000"/>
+          <w:kern w:val="0"/>
+          <w:sz w:val="20"/>
+          <w:szCs w:val="20"/>
+        </w:rPr>
+        <w:t>(</w:t>
+      </w:r>
+      <w:proofErr w:type="gramEnd"/>
+      <w:r>
+        <w:rPr>
+          <w:rFonts w:ascii="Verdana" w:eastAsia="宋体" w:hAnsi="Verdana" w:cs="宋体"/>
+          <w:color w:val="000000"/>
+          <w:kern w:val="0"/>
+          <w:sz w:val="20"/>
+          <w:szCs w:val="20"/>
+        </w:rPr>
+        <w:t>)</w:t>
       </w:r>
     </w:p>
     <w:p>
@@ -8895,6 +9830,8 @@
         </w:rPr>
         <w:t>的尾部：</w:t>
       </w:r>
+      <w:proofErr w:type="spellStart"/>
+      <w:proofErr w:type="gramStart"/>
       <w:r>
         <w:rPr>
           <w:rFonts w:ascii="Verdana" w:eastAsia="宋体" w:hAnsi="Verdana" w:cs="宋体"/>
@@ -8903,7 +9840,19 @@
           <w:sz w:val="20"/>
           <w:szCs w:val="20"/>
         </w:rPr>
-        <w:t>a.extend(b)</w:t>
+        <w:t>a.extend</w:t>
+      </w:r>
+      <w:proofErr w:type="spellEnd"/>
+      <w:proofErr w:type="gramEnd"/>
+      <w:r>
+        <w:rPr>
+          <w:rFonts w:ascii="Verdana" w:eastAsia="宋体" w:hAnsi="Verdana" w:cs="宋体"/>
+          <w:color w:val="000000"/>
+          <w:kern w:val="0"/>
+          <w:sz w:val="20"/>
+          <w:szCs w:val="20"/>
+        </w:rPr>
+        <w:t>(b)</w:t>
       </w:r>
     </w:p>
     <w:p>
@@ -9061,6 +10010,8 @@
         </w:rPr>
         <w:t>）统计元素出现的次数：</w:t>
       </w:r>
+      <w:proofErr w:type="spellStart"/>
+      <w:proofErr w:type="gramStart"/>
       <w:r>
         <w:rPr>
           <w:rFonts w:ascii="Verdana" w:eastAsia="宋体" w:hAnsi="Verdana" w:cs="宋体"/>
@@ -9071,7 +10022,47 @@
           <w:sz w:val="24"/>
           <w:szCs w:val="24"/>
         </w:rPr>
-        <w:t>a.count(elem)</w:t>
+        <w:t>a.count</w:t>
+      </w:r>
+      <w:proofErr w:type="spellEnd"/>
+      <w:proofErr w:type="gramEnd"/>
+      <w:r>
+        <w:rPr>
+          <w:rFonts w:ascii="Verdana" w:eastAsia="宋体" w:hAnsi="Verdana" w:cs="宋体"/>
+          <w:b/>
+          <w:bCs/>
+          <w:color w:val="000000"/>
+          <w:kern w:val="0"/>
+          <w:sz w:val="24"/>
+          <w:szCs w:val="24"/>
+        </w:rPr>
+        <w:t>(</w:t>
+      </w:r>
+      <w:proofErr w:type="spellStart"/>
+      <w:r>
+        <w:rPr>
+          <w:rFonts w:ascii="Verdana" w:eastAsia="宋体" w:hAnsi="Verdana" w:cs="宋体"/>
+          <w:b/>
+          <w:bCs/>
+          <w:color w:val="000000"/>
+          <w:kern w:val="0"/>
+          <w:sz w:val="24"/>
+          <w:szCs w:val="24"/>
+        </w:rPr>
+        <w:t>elem</w:t>
+      </w:r>
+      <w:proofErr w:type="spellEnd"/>
+      <w:r>
+        <w:rPr>
+          <w:rFonts w:ascii="Verdana" w:eastAsia="宋体" w:hAnsi="Verdana" w:cs="宋体"/>
+          <w:b/>
+          <w:bCs/>
+          <w:color w:val="000000"/>
+          <w:kern w:val="0"/>
+          <w:sz w:val="24"/>
+          <w:szCs w:val="24"/>
+        </w:rPr>
+        <w:t>)</w:t>
       </w:r>
     </w:p>
     <w:p>
@@ -9229,6 +10220,7 @@
         </w:rPr>
         <w:t>）排序：</w:t>
       </w:r>
+      <w:proofErr w:type="spellStart"/>
       <w:r>
         <w:rPr>
           <w:rFonts w:ascii="Verdana" w:eastAsia="宋体" w:hAnsi="Verdana" w:cs="宋体"/>
@@ -9239,7 +10231,72 @@
           <w:sz w:val="24"/>
           <w:szCs w:val="24"/>
         </w:rPr>
-        <w:t>list.sort(self,key=None,reverse=False)</w:t>
+        <w:t>list.sort</w:t>
+      </w:r>
+      <w:proofErr w:type="spellEnd"/>
+      <w:r>
+        <w:rPr>
+          <w:rFonts w:ascii="Verdana" w:eastAsia="宋体" w:hAnsi="Verdana" w:cs="宋体"/>
+          <w:b/>
+          <w:bCs/>
+          <w:color w:val="000000"/>
+          <w:kern w:val="0"/>
+          <w:sz w:val="24"/>
+          <w:szCs w:val="24"/>
+        </w:rPr>
+        <w:t>(</w:t>
+      </w:r>
+      <w:proofErr w:type="spellStart"/>
+      <w:r>
+        <w:rPr>
+          <w:rFonts w:ascii="Verdana" w:eastAsia="宋体" w:hAnsi="Verdana" w:cs="宋体"/>
+          <w:b/>
+          <w:bCs/>
+          <w:color w:val="000000"/>
+          <w:kern w:val="0"/>
+          <w:sz w:val="24"/>
+          <w:szCs w:val="24"/>
+        </w:rPr>
+        <w:t>self,key</w:t>
+      </w:r>
+      <w:proofErr w:type="spellEnd"/>
+      <w:r>
+        <w:rPr>
+          <w:rFonts w:ascii="Verdana" w:eastAsia="宋体" w:hAnsi="Verdana" w:cs="宋体"/>
+          <w:b/>
+          <w:bCs/>
+          <w:color w:val="000000"/>
+          <w:kern w:val="0"/>
+          <w:sz w:val="24"/>
+          <w:szCs w:val="24"/>
+        </w:rPr>
+        <w:t>=</w:t>
+      </w:r>
+      <w:proofErr w:type="spellStart"/>
+      <w:r>
+        <w:rPr>
+          <w:rFonts w:ascii="Verdana" w:eastAsia="宋体" w:hAnsi="Verdana" w:cs="宋体"/>
+          <w:b/>
+          <w:bCs/>
+          <w:color w:val="000000"/>
+          <w:kern w:val="0"/>
+          <w:sz w:val="24"/>
+          <w:szCs w:val="24"/>
+        </w:rPr>
+        <w:t>None,reverse</w:t>
+      </w:r>
+      <w:proofErr w:type="spellEnd"/>
+      <w:r>
+        <w:rPr>
+          <w:rFonts w:ascii="Verdana" w:eastAsia="宋体" w:hAnsi="Verdana" w:cs="宋体"/>
+          <w:b/>
+          <w:bCs/>
+          <w:color w:val="000000"/>
+          <w:kern w:val="0"/>
+          <w:sz w:val="24"/>
+          <w:szCs w:val="24"/>
+        </w:rPr>
+        <w:t>=False)</w:t>
       </w:r>
       <w:r>
         <w:rPr>
@@ -9372,6 +10429,8 @@
         </w:rPr>
         <w:t>：</w:t>
       </w:r>
+      <w:proofErr w:type="spellStart"/>
+      <w:proofErr w:type="gramStart"/>
       <w:r>
         <w:rPr>
           <w:rFonts w:ascii="Verdana" w:eastAsia="宋体" w:hAnsi="Verdana" w:cs="宋体"/>
@@ -9380,7 +10439,19 @@
           <w:sz w:val="20"/>
           <w:szCs w:val="20"/>
         </w:rPr>
-        <w:t>a.sort()</w:t>
+        <w:t>a.sort</w:t>
+      </w:r>
+      <w:proofErr w:type="spellEnd"/>
+      <w:proofErr w:type="gramEnd"/>
+      <w:r>
+        <w:rPr>
+          <w:rFonts w:ascii="Verdana" w:eastAsia="宋体" w:hAnsi="Verdana" w:cs="宋体"/>
+          <w:color w:val="000000"/>
+          <w:kern w:val="0"/>
+          <w:sz w:val="20"/>
+          <w:szCs w:val="20"/>
+        </w:rPr>
+        <w:t>()</w:t>
       </w:r>
     </w:p>
     <w:p>
@@ -9494,6 +10565,8 @@
         <w:lastRenderedPageBreak/>
         <w:t>若想要按照从大到小排序，则为：</w:t>
       </w:r>
+      <w:proofErr w:type="spellStart"/>
+      <w:proofErr w:type="gramStart"/>
       <w:r>
         <w:rPr>
           <w:rFonts w:ascii="Verdana" w:eastAsia="宋体" w:hAnsi="Verdana" w:cs="宋体"/>
@@ -9502,7 +10575,19 @@
           <w:sz w:val="20"/>
           <w:szCs w:val="20"/>
         </w:rPr>
-        <w:t>a.sort(reverse=True)</w:t>
+        <w:t>a.sort</w:t>
+      </w:r>
+      <w:proofErr w:type="spellEnd"/>
+      <w:proofErr w:type="gramEnd"/>
+      <w:r>
+        <w:rPr>
+          <w:rFonts w:ascii="Verdana" w:eastAsia="宋体" w:hAnsi="Verdana" w:cs="宋体"/>
+          <w:color w:val="000000"/>
+          <w:kern w:val="0"/>
+          <w:sz w:val="20"/>
+          <w:szCs w:val="20"/>
+        </w:rPr>
+        <w:t>(reverse=True)</w:t>
       </w:r>
     </w:p>
     <w:p>
@@ -9714,6 +10799,8 @@
         </w:rPr>
         <w:t>从大到小排序：</w:t>
       </w:r>
+      <w:proofErr w:type="spellStart"/>
+      <w:proofErr w:type="gramStart"/>
       <w:r>
         <w:rPr>
           <w:rFonts w:ascii="Verdana" w:eastAsia="宋体" w:hAnsi="Verdana" w:cs="宋体"/>
@@ -9722,7 +10809,19 @@
           <w:sz w:val="20"/>
           <w:szCs w:val="20"/>
         </w:rPr>
-        <w:t>a.sort(reverse=True)</w:t>
+        <w:t>a.sort</w:t>
+      </w:r>
+      <w:proofErr w:type="spellEnd"/>
+      <w:proofErr w:type="gramEnd"/>
+      <w:r>
+        <w:rPr>
+          <w:rFonts w:ascii="Verdana" w:eastAsia="宋体" w:hAnsi="Verdana" w:cs="宋体"/>
+          <w:color w:val="000000"/>
+          <w:kern w:val="0"/>
+          <w:sz w:val="20"/>
+          <w:szCs w:val="20"/>
+        </w:rPr>
+        <w:t>(reverse=True)</w:t>
       </w:r>
     </w:p>
     <w:p>
@@ -9835,6 +10934,8 @@
         </w:rPr>
         <w:t>按照字符串的长度进行从大到小排序：</w:t>
       </w:r>
+      <w:proofErr w:type="spellStart"/>
+      <w:proofErr w:type="gramStart"/>
       <w:r>
         <w:rPr>
           <w:rFonts w:ascii="Verdana" w:eastAsia="宋体" w:hAnsi="Verdana" w:cs="宋体"/>
@@ -9843,7 +10944,41 @@
           <w:sz w:val="20"/>
           <w:szCs w:val="20"/>
         </w:rPr>
-        <w:t>a.sort(key=len,reverse=True)</w:t>
+        <w:t>a.sort</w:t>
+      </w:r>
+      <w:proofErr w:type="spellEnd"/>
+      <w:proofErr w:type="gramEnd"/>
+      <w:r>
+        <w:rPr>
+          <w:rFonts w:ascii="Verdana" w:eastAsia="宋体" w:hAnsi="Verdana" w:cs="宋体"/>
+          <w:color w:val="000000"/>
+          <w:kern w:val="0"/>
+          <w:sz w:val="20"/>
+          <w:szCs w:val="20"/>
+        </w:rPr>
+        <w:t>(key=</w:t>
+      </w:r>
+      <w:proofErr w:type="spellStart"/>
+      <w:r>
+        <w:rPr>
+          <w:rFonts w:ascii="Verdana" w:eastAsia="宋体" w:hAnsi="Verdana" w:cs="宋体"/>
+          <w:color w:val="000000"/>
+          <w:kern w:val="0"/>
+          <w:sz w:val="20"/>
+          <w:szCs w:val="20"/>
+        </w:rPr>
+        <w:t>len,reverse</w:t>
+      </w:r>
+      <w:proofErr w:type="spellEnd"/>
+      <w:r>
+        <w:rPr>
+          <w:rFonts w:ascii="Verdana" w:eastAsia="宋体" w:hAnsi="Verdana" w:cs="宋体"/>
+          <w:color w:val="000000"/>
+          <w:kern w:val="0"/>
+          <w:sz w:val="20"/>
+          <w:szCs w:val="20"/>
+        </w:rPr>
+        <w:t>=True)</w:t>
       </w:r>
     </w:p>
     <w:p>
@@ -10030,6 +11165,8 @@
         </w:rPr>
         <w:t xml:space="preserve">　列表中元素翻转：</w:t>
       </w:r>
+      <w:proofErr w:type="spellStart"/>
+      <w:proofErr w:type="gramStart"/>
       <w:r>
         <w:rPr>
           <w:rFonts w:ascii="Verdana" w:eastAsia="宋体" w:hAnsi="Verdana" w:cs="宋体"/>
@@ -10038,7 +11175,19 @@
           <w:sz w:val="20"/>
           <w:szCs w:val="20"/>
         </w:rPr>
-        <w:t>a.reverse()</w:t>
+        <w:t>a.reverse</w:t>
+      </w:r>
+      <w:proofErr w:type="spellEnd"/>
+      <w:proofErr w:type="gramEnd"/>
+      <w:r>
+        <w:rPr>
+          <w:rFonts w:ascii="Verdana" w:eastAsia="宋体" w:hAnsi="Verdana" w:cs="宋体"/>
+          <w:color w:val="000000"/>
+          <w:kern w:val="0"/>
+          <w:sz w:val="20"/>
+          <w:szCs w:val="20"/>
+        </w:rPr>
+        <w:t>()</w:t>
       </w:r>
     </w:p>
     <w:p>
@@ -10221,6 +11370,7 @@
         </w:rPr>
         <w:t>长度：</w:t>
       </w:r>
+      <w:proofErr w:type="spellStart"/>
       <w:r>
         <w:rPr>
           <w:rFonts w:ascii="Verdana" w:eastAsia="宋体" w:hAnsi="Verdana" w:cs="宋体"/>
@@ -10233,6 +11383,7 @@
         </w:rPr>
         <w:t>len</w:t>
       </w:r>
+      <w:proofErr w:type="spellEnd"/>
       <w:r>
         <w:rPr>
           <w:rFonts w:ascii="Verdana" w:eastAsia="宋体" w:hAnsi="Verdana" w:cs="宋体"/>
@@ -10319,6 +11470,8 @@
         </w:rPr>
         <w:t>）获取元素下标：</w:t>
       </w:r>
+      <w:proofErr w:type="spellStart"/>
+      <w:proofErr w:type="gramStart"/>
       <w:r>
         <w:rPr>
           <w:rFonts w:ascii="Verdana" w:eastAsia="宋体" w:hAnsi="Verdana" w:cs="宋体"/>
@@ -10329,7 +11482,47 @@
           <w:sz w:val="24"/>
           <w:szCs w:val="24"/>
         </w:rPr>
-        <w:t>list.index(elem)</w:t>
+        <w:t>list.index</w:t>
+      </w:r>
+      <w:proofErr w:type="spellEnd"/>
+      <w:proofErr w:type="gramEnd"/>
+      <w:r>
+        <w:rPr>
+          <w:rFonts w:ascii="Verdana" w:eastAsia="宋体" w:hAnsi="Verdana" w:cs="宋体"/>
+          <w:b/>
+          <w:bCs/>
+          <w:color w:val="000000"/>
+          <w:kern w:val="0"/>
+          <w:sz w:val="24"/>
+          <w:szCs w:val="24"/>
+        </w:rPr>
+        <w:t>(</w:t>
+      </w:r>
+      <w:proofErr w:type="spellStart"/>
+      <w:r>
+        <w:rPr>
+          <w:rFonts w:ascii="Verdana" w:eastAsia="宋体" w:hAnsi="Verdana" w:cs="宋体"/>
+          <w:b/>
+          <w:bCs/>
+          <w:color w:val="000000"/>
+          <w:kern w:val="0"/>
+          <w:sz w:val="24"/>
+          <w:szCs w:val="24"/>
+        </w:rPr>
+        <w:t>elem</w:t>
+      </w:r>
+      <w:proofErr w:type="spellEnd"/>
+      <w:r>
+        <w:rPr>
+          <w:rFonts w:ascii="Verdana" w:eastAsia="宋体" w:hAnsi="Verdana" w:cs="宋体"/>
+          <w:b/>
+          <w:bCs/>
+          <w:color w:val="000000"/>
+          <w:kern w:val="0"/>
+          <w:sz w:val="24"/>
+          <w:szCs w:val="24"/>
+        </w:rPr>
+        <w:t>)</w:t>
       </w:r>
     </w:p>
     <w:p>
@@ -10517,7 +11710,25 @@
           <w:sz w:val="28"/>
           <w:szCs w:val="28"/>
         </w:rPr>
-        <w:t>while i &lt; 6:</w:t>
+        <w:t xml:space="preserve">while </w:t>
+      </w:r>
+      <w:proofErr w:type="spellStart"/>
+      <w:r>
+        <w:rPr>
+          <w:rFonts w:asciiTheme="minorEastAsia" w:hAnsiTheme="minorEastAsia"/>
+          <w:sz w:val="28"/>
+          <w:szCs w:val="28"/>
+        </w:rPr>
+        <w:t>i</w:t>
+      </w:r>
+      <w:proofErr w:type="spellEnd"/>
+      <w:r>
+        <w:rPr>
+          <w:rFonts w:asciiTheme="minorEastAsia" w:hAnsiTheme="minorEastAsia"/>
+          <w:sz w:val="28"/>
+          <w:szCs w:val="28"/>
+        </w:rPr>
+        <w:t xml:space="preserve"> &lt; 6:</w:t>
       </w:r>
     </w:p>
     <w:p>
@@ -11153,8 +12364,21 @@
           <w:szCs w:val="18"/>
           <w:bdr w:val="none" w:sz="0" w:space="0" w:color="auto" w:frame="1"/>
         </w:rPr>
-        <w:t xml:space="preserve"> dict</w:t>
-      </w:r>
+        <w:t xml:space="preserve"> </w:t>
+      </w:r>
+      <w:proofErr w:type="spellStart"/>
+      <w:r>
+        <w:rPr>
+          <w:rStyle w:val="pln"/>
+          <w:rFonts w:ascii="Consolas" w:hAnsi="Consolas" w:cs="Consolas"/>
+          <w:color w:val="000000"/>
+          <w:sz w:val="18"/>
+          <w:szCs w:val="18"/>
+          <w:bdr w:val="none" w:sz="0" w:space="0" w:color="auto" w:frame="1"/>
+        </w:rPr>
+        <w:t>dict</w:t>
+      </w:r>
+      <w:proofErr w:type="spellEnd"/>
     </w:p>
     <w:p>
       <w:pPr>
@@ -11186,7 +12410,25 @@
           <w:sz w:val="28"/>
           <w:szCs w:val="28"/>
         </w:rPr>
-        <w:t>判断dict里</w:t>
+        <w:t>判断</w:t>
+      </w:r>
+      <w:proofErr w:type="spellStart"/>
+      <w:r>
+        <w:rPr>
+          <w:rFonts w:asciiTheme="minorEastAsia" w:hAnsiTheme="minorEastAsia" w:hint="eastAsia"/>
+          <w:sz w:val="28"/>
+          <w:szCs w:val="28"/>
+        </w:rPr>
+        <w:t>dict</w:t>
+      </w:r>
+      <w:proofErr w:type="spellEnd"/>
+      <w:r>
+        <w:rPr>
+          <w:rFonts w:asciiTheme="minorEastAsia" w:hAnsiTheme="minorEastAsia" w:hint="eastAsia"/>
+          <w:sz w:val="28"/>
+          <w:szCs w:val="28"/>
+        </w:rPr>
+        <w:t>里</w:t>
       </w:r>
       <w:r>
         <w:rPr>
@@ -11252,13 +12494,23 @@
         </w:rPr>
         <w:t>key和</w:t>
       </w:r>
-      <w:r>
-        <w:rPr>
-          <w:rFonts w:asciiTheme="minorEastAsia" w:hAnsiTheme="minorEastAsia"/>
-          <w:sz w:val="28"/>
-          <w:szCs w:val="28"/>
-        </w:rPr>
-        <w:t>dict也是按字符来</w:t>
+      <w:proofErr w:type="spellStart"/>
+      <w:r>
+        <w:rPr>
+          <w:rFonts w:asciiTheme="minorEastAsia" w:hAnsiTheme="minorEastAsia"/>
+          <w:sz w:val="28"/>
+          <w:szCs w:val="28"/>
+        </w:rPr>
+        <w:t>dict</w:t>
+      </w:r>
+      <w:proofErr w:type="spellEnd"/>
+      <w:r>
+        <w:rPr>
+          <w:rFonts w:asciiTheme="minorEastAsia" w:hAnsiTheme="minorEastAsia"/>
+          <w:sz w:val="28"/>
+          <w:szCs w:val="28"/>
+        </w:rPr>
+        <w:t>也是按字符来</w:t>
       </w:r>
       <w:r>
         <w:rPr>
@@ -11308,13 +12560,23 @@
         </w:rPr>
         <w:t>那么只要</w:t>
       </w:r>
-      <w:r>
-        <w:rPr>
-          <w:rFonts w:asciiTheme="minorEastAsia" w:hAnsiTheme="minorEastAsia" w:hint="eastAsia"/>
-          <w:sz w:val="28"/>
-          <w:szCs w:val="28"/>
-        </w:rPr>
-        <w:t>dict里含有</w:t>
+      <w:proofErr w:type="spellStart"/>
+      <w:r>
+        <w:rPr>
+          <w:rFonts w:asciiTheme="minorEastAsia" w:hAnsiTheme="minorEastAsia" w:hint="eastAsia"/>
+          <w:sz w:val="28"/>
+          <w:szCs w:val="28"/>
+        </w:rPr>
+        <w:t>dict</w:t>
+      </w:r>
+      <w:proofErr w:type="spellEnd"/>
+      <w:r>
+        <w:rPr>
+          <w:rFonts w:asciiTheme="minorEastAsia" w:hAnsiTheme="minorEastAsia" w:hint="eastAsia"/>
+          <w:sz w:val="28"/>
+          <w:szCs w:val="28"/>
+        </w:rPr>
+        <w:t>里含有</w:t>
       </w:r>
       <w:r>
         <w:rPr>
@@ -11492,7 +12754,25 @@
           <w:sz w:val="28"/>
           <w:szCs w:val="28"/>
         </w:rPr>
-        <w:t>stuff = ten_things.split(' ')</w:t>
+        <w:t xml:space="preserve">stuff = </w:t>
+      </w:r>
+      <w:proofErr w:type="spellStart"/>
+      <w:r>
+        <w:rPr>
+          <w:rFonts w:asciiTheme="minorEastAsia" w:hAnsiTheme="minorEastAsia"/>
+          <w:sz w:val="28"/>
+          <w:szCs w:val="28"/>
+        </w:rPr>
+        <w:t>ten_things.split</w:t>
+      </w:r>
+      <w:proofErr w:type="spellEnd"/>
+      <w:r>
+        <w:rPr>
+          <w:rFonts w:asciiTheme="minorEastAsia" w:hAnsiTheme="minorEastAsia"/>
+          <w:sz w:val="28"/>
+          <w:szCs w:val="28"/>
+        </w:rPr>
+        <w:t>(' ')</w:t>
       </w:r>
       <w:r>
         <w:rPr>
@@ -11831,19 +13111,32 @@
           <w:szCs w:val="18"/>
           <w:bdr w:val="none" w:sz="0" w:space="0" w:color="auto" w:frame="1"/>
         </w:rPr>
-        <w:t xml:space="preserve">key1 </w:t>
-      </w:r>
+        <w:t>key</w:t>
+      </w:r>
+      <w:proofErr w:type="gramStart"/>
       <w:r>
         <w:rPr>
           <w:rFonts w:ascii="Consolas" w:eastAsia="宋体" w:hAnsi="Consolas" w:cs="Consolas"/>
-          <w:color w:val="666600"/>
+          <w:color w:val="000000"/>
           <w:kern w:val="0"/>
           <w:sz w:val="18"/>
           <w:szCs w:val="18"/>
           <w:bdr w:val="none" w:sz="0" w:space="0" w:color="auto" w:frame="1"/>
         </w:rPr>
+        <w:t xml:space="preserve">1 </w:t>
+      </w:r>
+      <w:r>
+        <w:rPr>
+          <w:rFonts w:ascii="Consolas" w:eastAsia="宋体" w:hAnsi="Consolas" w:cs="Consolas"/>
+          <w:color w:val="666600"/>
+          <w:kern w:val="0"/>
+          <w:sz w:val="18"/>
+          <w:szCs w:val="18"/>
+          <w:bdr w:val="none" w:sz="0" w:space="0" w:color="auto" w:frame="1"/>
+        </w:rPr>
         <w:t>:</w:t>
       </w:r>
+      <w:proofErr w:type="gramEnd"/>
       <w:r>
         <w:rPr>
           <w:rFonts w:ascii="Consolas" w:eastAsia="宋体" w:hAnsi="Consolas" w:cs="Consolas"/>
@@ -12026,6 +13319,8 @@
           <w:szCs w:val="18"/>
         </w:rPr>
       </w:pPr>
+      <w:proofErr w:type="spellStart"/>
+      <w:proofErr w:type="gramStart"/>
       <w:r>
         <w:rPr>
           <w:rFonts w:ascii="Consolas" w:eastAsia="宋体" w:hAnsi="Consolas" w:cs="Consolas"/>
@@ -12059,6 +13354,7 @@
         </w:rPr>
         <w:t>get</w:t>
       </w:r>
+      <w:proofErr w:type="spellEnd"/>
       <w:r>
         <w:rPr>
           <w:rFonts w:ascii="Consolas" w:eastAsia="宋体" w:hAnsi="Consolas" w:cs="Consolas"/>
@@ -12070,6 +13366,7 @@
         </w:rPr>
         <w:t>(</w:t>
       </w:r>
+      <w:proofErr w:type="gramEnd"/>
       <w:r>
         <w:rPr>
           <w:rFonts w:ascii="Consolas" w:eastAsia="宋体" w:hAnsi="Consolas" w:cs="Consolas"/>
@@ -12353,6 +13650,7 @@
           <w:bdr w:val="none" w:sz="0" w:space="0" w:color="auto" w:frame="1"/>
         </w:rPr>
       </w:pPr>
+      <w:proofErr w:type="spellStart"/>
       <w:r>
         <w:rPr>
           <w:rStyle w:val="hl-identifier"/>
@@ -12364,6 +13662,7 @@
         </w:rPr>
         <w:t>dict</w:t>
       </w:r>
+      <w:proofErr w:type="spellEnd"/>
       <w:r>
         <w:rPr>
           <w:rStyle w:val="hl-code"/>
@@ -12474,6 +13773,7 @@
         </w:rPr>
         <w:t>'</w:t>
       </w:r>
+      <w:proofErr w:type="spellStart"/>
       <w:r>
         <w:rPr>
           <w:rStyle w:val="hl-string"/>
@@ -12485,6 +13785,7 @@
         </w:rPr>
         <w:t>Runoob</w:t>
       </w:r>
+      <w:proofErr w:type="spellEnd"/>
       <w:r>
         <w:rPr>
           <w:rStyle w:val="hl-quotes"/>
@@ -12562,6 +13863,7 @@
         </w:rPr>
         <w:t>'</w:t>
       </w:r>
+      <w:proofErr w:type="spellStart"/>
       <w:r>
         <w:rPr>
           <w:rStyle w:val="hl-string"/>
@@ -12573,6 +13875,7 @@
         </w:rPr>
         <w:t>taobao</w:t>
       </w:r>
+      <w:proofErr w:type="spellEnd"/>
       <w:r>
         <w:rPr>
           <w:rStyle w:val="hl-quotes"/>
@@ -12732,6 +14035,8 @@
         </w:rPr>
         <w:t xml:space="preserve"> % </w:t>
       </w:r>
+      <w:proofErr w:type="spellStart"/>
+      <w:proofErr w:type="gramStart"/>
       <w:r>
         <w:rPr>
           <w:rStyle w:val="hl-identifier"/>
@@ -12765,6 +14070,8 @@
         </w:rPr>
         <w:t>items</w:t>
       </w:r>
+      <w:proofErr w:type="spellEnd"/>
+      <w:proofErr w:type="gramEnd"/>
       <w:r>
         <w:rPr>
           <w:rStyle w:val="hl-brackets"/>
@@ -12874,6 +14181,8 @@
         </w:rPr>
         <w:t xml:space="preserve"> </w:t>
       </w:r>
+      <w:proofErr w:type="spellStart"/>
+      <w:proofErr w:type="gramStart"/>
       <w:r>
         <w:rPr>
           <w:rStyle w:val="hl-identifier"/>
@@ -12907,6 +14216,8 @@
         </w:rPr>
         <w:t>values</w:t>
       </w:r>
+      <w:proofErr w:type="spellEnd"/>
+      <w:proofErr w:type="gramEnd"/>
       <w:r>
         <w:rPr>
           <w:rStyle w:val="hl-code"/>
@@ -12940,6 +14251,7 @@
         </w:rPr>
         <w:t xml:space="preserve"> </w:t>
       </w:r>
+      <w:proofErr w:type="spellStart"/>
       <w:r>
         <w:rPr>
           <w:rStyle w:val="hl-identifier"/>
@@ -12973,6 +14285,7 @@
         </w:rPr>
         <w:t>items</w:t>
       </w:r>
+      <w:proofErr w:type="spellEnd"/>
       <w:r>
         <w:rPr>
           <w:rStyle w:val="hl-brackets"/>
@@ -13031,6 +14344,8 @@
         </w:rPr>
         <w:t xml:space="preserve"> </w:t>
       </w:r>
+      <w:proofErr w:type="spellStart"/>
+      <w:proofErr w:type="gramStart"/>
       <w:r>
         <w:rPr>
           <w:rStyle w:val="hl-identifier"/>
@@ -13064,6 +14379,8 @@
         </w:rPr>
         <w:t>values</w:t>
       </w:r>
+      <w:proofErr w:type="spellEnd"/>
+      <w:proofErr w:type="gramEnd"/>
     </w:p>
     <w:p>
       <w:pPr>
@@ -13250,7 +14567,31 @@
           <w:szCs w:val="18"/>
           <w:bdr w:val="none" w:sz="0" w:space="0" w:color="auto" w:frame="1"/>
         </w:rPr>
-        <w:t>'taobao'</w:t>
+        <w:t>'</w:t>
+      </w:r>
+      <w:proofErr w:type="spellStart"/>
+      <w:r>
+        <w:rPr>
+          <w:rStyle w:val="str"/>
+          <w:rFonts w:ascii="Consolas" w:hAnsi="Consolas" w:cs="Consolas"/>
+          <w:color w:val="008800"/>
+          <w:sz w:val="18"/>
+          <w:szCs w:val="18"/>
+          <w:bdr w:val="none" w:sz="0" w:space="0" w:color="auto" w:frame="1"/>
+        </w:rPr>
+        <w:t>taobao</w:t>
+      </w:r>
+      <w:proofErr w:type="spellEnd"/>
+      <w:r>
+        <w:rPr>
+          <w:rStyle w:val="str"/>
+          <w:rFonts w:ascii="Consolas" w:hAnsi="Consolas" w:cs="Consolas"/>
+          <w:color w:val="008800"/>
+          <w:sz w:val="18"/>
+          <w:szCs w:val="18"/>
+          <w:bdr w:val="none" w:sz="0" w:space="0" w:color="auto" w:frame="1"/>
+        </w:rPr>
+        <w:t>'</w:t>
       </w:r>
       <w:r>
         <w:rPr>
@@ -13327,7 +14668,31 @@
           <w:szCs w:val="18"/>
           <w:bdr w:val="none" w:sz="0" w:space="0" w:color="auto" w:frame="1"/>
         </w:rPr>
-        <w:t>'Runoob'</w:t>
+        <w:t>'</w:t>
+      </w:r>
+      <w:proofErr w:type="spellStart"/>
+      <w:r>
+        <w:rPr>
+          <w:rStyle w:val="str"/>
+          <w:rFonts w:ascii="Consolas" w:hAnsi="Consolas" w:cs="Consolas"/>
+          <w:color w:val="008800"/>
+          <w:sz w:val="18"/>
+          <w:szCs w:val="18"/>
+          <w:bdr w:val="none" w:sz="0" w:space="0" w:color="auto" w:frame="1"/>
+        </w:rPr>
+        <w:t>Runoob</w:t>
+      </w:r>
+      <w:proofErr w:type="spellEnd"/>
+      <w:r>
+        <w:rPr>
+          <w:rStyle w:val="str"/>
+          <w:rFonts w:ascii="Consolas" w:hAnsi="Consolas" w:cs="Consolas"/>
+          <w:color w:val="008800"/>
+          <w:sz w:val="18"/>
+          <w:szCs w:val="18"/>
+          <w:bdr w:val="none" w:sz="0" w:space="0" w:color="auto" w:frame="1"/>
+        </w:rPr>
+        <w:t>'</w:t>
       </w:r>
       <w:r>
         <w:rPr>
@@ -13483,6 +14848,7 @@
           <w:bdr w:val="none" w:sz="0" w:space="0" w:color="auto" w:frame="1"/>
         </w:rPr>
       </w:pPr>
+      <w:proofErr w:type="spellStart"/>
       <w:r>
         <w:rPr>
           <w:rStyle w:val="pln"/>
@@ -13492,7 +14858,19 @@
           <w:szCs w:val="18"/>
           <w:bdr w:val="none" w:sz="0" w:space="0" w:color="auto" w:frame="1"/>
         </w:rPr>
-        <w:t>taobao www</w:t>
+        <w:t>taobao</w:t>
+      </w:r>
+      <w:proofErr w:type="spellEnd"/>
+      <w:r>
+        <w:rPr>
+          <w:rStyle w:val="pln"/>
+          <w:rFonts w:ascii="Consolas" w:hAnsi="Consolas" w:cs="Consolas"/>
+          <w:color w:val="000000"/>
+          <w:sz w:val="18"/>
+          <w:szCs w:val="18"/>
+          <w:bdr w:val="none" w:sz="0" w:space="0" w:color="auto" w:frame="1"/>
+        </w:rPr>
+        <w:t xml:space="preserve"> www</w:t>
       </w:r>
       <w:r>
         <w:rPr>
@@ -13558,6 +14936,7 @@
           <w:szCs w:val="18"/>
         </w:rPr>
       </w:pPr>
+      <w:proofErr w:type="spellStart"/>
       <w:r>
         <w:rPr>
           <w:rStyle w:val="typ"/>
@@ -13569,6 +14948,7 @@
         </w:rPr>
         <w:t>Runoob</w:t>
       </w:r>
+      <w:proofErr w:type="spellEnd"/>
       <w:r>
         <w:rPr>
           <w:rStyle w:val="pln"/>
@@ -13721,21 +15101,37 @@
           <w:rFonts w:asciiTheme="minorEastAsia" w:hAnsiTheme="minorEastAsia"/>
           <w:szCs w:val="21"/>
         </w:rPr>
-        <w:t>class MyClass:</w:t>
-      </w:r>
-    </w:p>
-    <w:p>
-      <w:pPr>
+        <w:t xml:space="preserve">class </w:t>
+      </w:r>
+      <w:proofErr w:type="spellStart"/>
+      <w:r>
         <w:rPr>
           <w:rFonts w:asciiTheme="minorEastAsia" w:hAnsiTheme="minorEastAsia"/>
           <w:szCs w:val="21"/>
         </w:rPr>
-      </w:pPr>
-      <w:r>
-        <w:rPr>
-          <w:rFonts w:asciiTheme="minorEastAsia" w:hAnsiTheme="minorEastAsia" w:hint="eastAsia"/>
+        <w:t>MyClass</w:t>
+      </w:r>
+      <w:proofErr w:type="spellEnd"/>
+      <w:r>
+        <w:rPr>
+          <w:rFonts w:asciiTheme="minorEastAsia" w:hAnsiTheme="minorEastAsia"/>
           <w:szCs w:val="21"/>
         </w:rPr>
+        <w:t>:</w:t>
+      </w:r>
+    </w:p>
+    <w:p>
+      <w:pPr>
+        <w:rPr>
+          <w:rFonts w:asciiTheme="minorEastAsia" w:hAnsiTheme="minorEastAsia"/>
+          <w:szCs w:val="21"/>
+        </w:rPr>
+      </w:pPr>
+      <w:r>
+        <w:rPr>
+          <w:rFonts w:asciiTheme="minorEastAsia" w:hAnsiTheme="minorEastAsia" w:hint="eastAsia"/>
+          <w:szCs w:val="21"/>
+        </w:rPr>
         <w:t xml:space="preserve">    """一个简单的类实例"""</w:t>
       </w:r>
     </w:p>
@@ -13751,21 +15147,37 @@
           <w:rFonts w:asciiTheme="minorEastAsia" w:hAnsiTheme="minorEastAsia"/>
           <w:szCs w:val="21"/>
         </w:rPr>
-        <w:t xml:space="preserve">    i = 12345</w:t>
-      </w:r>
-    </w:p>
-    <w:p>
-      <w:pPr>
+        <w:t xml:space="preserve">    </w:t>
+      </w:r>
+      <w:proofErr w:type="spellStart"/>
+      <w:r>
         <w:rPr>
           <w:rFonts w:asciiTheme="minorEastAsia" w:hAnsiTheme="minorEastAsia"/>
           <w:szCs w:val="21"/>
         </w:rPr>
-      </w:pPr>
+        <w:t>i</w:t>
+      </w:r>
+      <w:proofErr w:type="spellEnd"/>
       <w:r>
         <w:rPr>
           <w:rFonts w:asciiTheme="minorEastAsia" w:hAnsiTheme="minorEastAsia"/>
           <w:szCs w:val="21"/>
         </w:rPr>
+        <w:t xml:space="preserve"> = 12345</w:t>
+      </w:r>
+    </w:p>
+    <w:p>
+      <w:pPr>
+        <w:rPr>
+          <w:rFonts w:asciiTheme="minorEastAsia" w:hAnsiTheme="minorEastAsia"/>
+          <w:szCs w:val="21"/>
+        </w:rPr>
+      </w:pPr>
+      <w:r>
+        <w:rPr>
+          <w:rFonts w:asciiTheme="minorEastAsia" w:hAnsiTheme="minorEastAsia"/>
+          <w:szCs w:val="21"/>
+        </w:rPr>
         <w:t xml:space="preserve">    def f(self):</w:t>
       </w:r>
     </w:p>
@@ -13826,21 +15238,46 @@
           <w:rFonts w:asciiTheme="minorEastAsia" w:hAnsiTheme="minorEastAsia"/>
           <w:szCs w:val="21"/>
         </w:rPr>
-        <w:t>x = MyClass()</w:t>
-      </w:r>
-    </w:p>
-    <w:p>
-      <w:pPr>
+        <w:t xml:space="preserve">x = </w:t>
+      </w:r>
+      <w:proofErr w:type="spellStart"/>
+      <w:proofErr w:type="gramStart"/>
+      <w:r>
         <w:rPr>
           <w:rFonts w:asciiTheme="minorEastAsia" w:hAnsiTheme="minorEastAsia"/>
           <w:szCs w:val="21"/>
         </w:rPr>
-      </w:pPr>
+        <w:t>MyClass</w:t>
+      </w:r>
+      <w:proofErr w:type="spellEnd"/>
       <w:r>
         <w:rPr>
           <w:rFonts w:asciiTheme="minorEastAsia" w:hAnsiTheme="minorEastAsia"/>
           <w:szCs w:val="21"/>
         </w:rPr>
+        <w:t>(</w:t>
+      </w:r>
+      <w:proofErr w:type="gramEnd"/>
+      <w:r>
+        <w:rPr>
+          <w:rFonts w:asciiTheme="minorEastAsia" w:hAnsiTheme="minorEastAsia"/>
+          <w:szCs w:val="21"/>
+        </w:rPr>
+        <w:t>)</w:t>
+      </w:r>
+    </w:p>
+    <w:p>
+      <w:pPr>
+        <w:rPr>
+          <w:rFonts w:asciiTheme="minorEastAsia" w:hAnsiTheme="minorEastAsia"/>
+          <w:szCs w:val="21"/>
+        </w:rPr>
+      </w:pPr>
+      <w:r>
+        <w:rPr>
+          <w:rFonts w:asciiTheme="minorEastAsia" w:hAnsiTheme="minorEastAsia"/>
+          <w:szCs w:val="21"/>
+        </w:rPr>
         <w:t xml:space="preserve"> </w:t>
       </w:r>
     </w:p>
@@ -13871,22 +15308,102 @@
           <w:rFonts w:asciiTheme="minorEastAsia" w:hAnsiTheme="minorEastAsia" w:hint="eastAsia"/>
           <w:szCs w:val="21"/>
         </w:rPr>
-        <w:t>print("MyClass 类的属性 i 为：", x.i)</w:t>
-      </w:r>
-    </w:p>
-    <w:p>
-      <w:pPr>
-        <w:rPr>
-          <w:rFonts w:asciiTheme="minorEastAsia" w:hAnsiTheme="minorEastAsia"/>
+        <w:t>print("</w:t>
+      </w:r>
+      <w:proofErr w:type="spellStart"/>
+      <w:r>
+        <w:rPr>
+          <w:rFonts w:asciiTheme="minorEastAsia" w:hAnsiTheme="minorEastAsia" w:hint="eastAsia"/>
           <w:szCs w:val="21"/>
         </w:rPr>
-      </w:pPr>
+        <w:t>MyClass</w:t>
+      </w:r>
+      <w:proofErr w:type="spellEnd"/>
       <w:r>
         <w:rPr>
           <w:rFonts w:asciiTheme="minorEastAsia" w:hAnsiTheme="minorEastAsia" w:hint="eastAsia"/>
           <w:szCs w:val="21"/>
         </w:rPr>
-        <w:t>print("MyClass 类的方法 f 输出为：", x.f())</w:t>
+        <w:t xml:space="preserve"> 类的属性 </w:t>
+      </w:r>
+      <w:proofErr w:type="spellStart"/>
+      <w:r>
+        <w:rPr>
+          <w:rFonts w:asciiTheme="minorEastAsia" w:hAnsiTheme="minorEastAsia" w:hint="eastAsia"/>
+          <w:szCs w:val="21"/>
+        </w:rPr>
+        <w:t>i</w:t>
+      </w:r>
+      <w:proofErr w:type="spellEnd"/>
+      <w:r>
+        <w:rPr>
+          <w:rFonts w:asciiTheme="minorEastAsia" w:hAnsiTheme="minorEastAsia" w:hint="eastAsia"/>
+          <w:szCs w:val="21"/>
+        </w:rPr>
+        <w:t xml:space="preserve"> 为：", </w:t>
+      </w:r>
+      <w:proofErr w:type="spellStart"/>
+      <w:r>
+        <w:rPr>
+          <w:rFonts w:asciiTheme="minorEastAsia" w:hAnsiTheme="minorEastAsia" w:hint="eastAsia"/>
+          <w:szCs w:val="21"/>
+        </w:rPr>
+        <w:t>x.i</w:t>
+      </w:r>
+      <w:proofErr w:type="spellEnd"/>
+      <w:r>
+        <w:rPr>
+          <w:rFonts w:asciiTheme="minorEastAsia" w:hAnsiTheme="minorEastAsia" w:hint="eastAsia"/>
+          <w:szCs w:val="21"/>
+        </w:rPr>
+        <w:t>)</w:t>
+      </w:r>
+    </w:p>
+    <w:p>
+      <w:pPr>
+        <w:rPr>
+          <w:rFonts w:asciiTheme="minorEastAsia" w:hAnsiTheme="minorEastAsia"/>
+          <w:szCs w:val="21"/>
+        </w:rPr>
+      </w:pPr>
+      <w:r>
+        <w:rPr>
+          <w:rFonts w:asciiTheme="minorEastAsia" w:hAnsiTheme="minorEastAsia" w:hint="eastAsia"/>
+          <w:szCs w:val="21"/>
+        </w:rPr>
+        <w:t>print("</w:t>
+      </w:r>
+      <w:proofErr w:type="spellStart"/>
+      <w:r>
+        <w:rPr>
+          <w:rFonts w:asciiTheme="minorEastAsia" w:hAnsiTheme="minorEastAsia" w:hint="eastAsia"/>
+          <w:szCs w:val="21"/>
+        </w:rPr>
+        <w:t>MyClass</w:t>
+      </w:r>
+      <w:proofErr w:type="spellEnd"/>
+      <w:r>
+        <w:rPr>
+          <w:rFonts w:asciiTheme="minorEastAsia" w:hAnsiTheme="minorEastAsia" w:hint="eastAsia"/>
+          <w:szCs w:val="21"/>
+        </w:rPr>
+        <w:t xml:space="preserve"> 类的方法 f 输出为：", </w:t>
+      </w:r>
+      <w:proofErr w:type="spellStart"/>
+      <w:r>
+        <w:rPr>
+          <w:rFonts w:asciiTheme="minorEastAsia" w:hAnsiTheme="minorEastAsia" w:hint="eastAsia"/>
+          <w:szCs w:val="21"/>
+        </w:rPr>
+        <w:t>x.f</w:t>
+      </w:r>
+      <w:proofErr w:type="spellEnd"/>
+      <w:r>
+        <w:rPr>
+          <w:rFonts w:asciiTheme="minorEastAsia" w:hAnsiTheme="minorEastAsia" w:hint="eastAsia"/>
+          <w:szCs w:val="21"/>
+        </w:rPr>
+        <w:t>())</w:t>
       </w:r>
     </w:p>
     <w:p>
@@ -13984,26 +15501,35 @@
           <w:szCs w:val="21"/>
         </w:rPr>
       </w:pPr>
+      <w:proofErr w:type="gramStart"/>
       <w:r>
         <w:rPr>
           <w:rFonts w:asciiTheme="minorEastAsia" w:hAnsiTheme="minorEastAsia"/>
           <w:szCs w:val="21"/>
         </w:rPr>
-        <w:t>#!/usr/bin/python3</w:t>
-      </w:r>
-    </w:p>
-    <w:p>
-      <w:pPr>
+        <w:t>#!/</w:t>
+      </w:r>
+      <w:proofErr w:type="gramEnd"/>
+      <w:r>
         <w:rPr>
           <w:rFonts w:asciiTheme="minorEastAsia" w:hAnsiTheme="minorEastAsia"/>
           <w:szCs w:val="21"/>
         </w:rPr>
-      </w:pPr>
-      <w:r>
+        <w:t>usr/bin/python3</w:t>
+      </w:r>
+    </w:p>
+    <w:p>
+      <w:pPr>
         <w:rPr>
           <w:rFonts w:asciiTheme="minorEastAsia" w:hAnsiTheme="minorEastAsia"/>
           <w:szCs w:val="21"/>
         </w:rPr>
+      </w:pPr>
+      <w:r>
+        <w:rPr>
+          <w:rFonts w:asciiTheme="minorEastAsia" w:hAnsiTheme="minorEastAsia"/>
+          <w:szCs w:val="21"/>
+        </w:rPr>
         <w:t xml:space="preserve"> </w:t>
       </w:r>
     </w:p>
@@ -14034,67 +15560,233 @@
           <w:rFonts w:asciiTheme="minorEastAsia" w:hAnsiTheme="minorEastAsia"/>
           <w:szCs w:val="21"/>
         </w:rPr>
-        <w:t xml:space="preserve">    def __init__(self, realpart, imagpart):</w:t>
-      </w:r>
-    </w:p>
-    <w:p>
-      <w:pPr>
+        <w:t xml:space="preserve">    def __</w:t>
+      </w:r>
+      <w:proofErr w:type="spellStart"/>
+      <w:r>
         <w:rPr>
           <w:rFonts w:asciiTheme="minorEastAsia" w:hAnsiTheme="minorEastAsia"/>
           <w:szCs w:val="21"/>
         </w:rPr>
-      </w:pPr>
+        <w:t>init</w:t>
+      </w:r>
+      <w:proofErr w:type="spellEnd"/>
       <w:r>
         <w:rPr>
           <w:rFonts w:asciiTheme="minorEastAsia" w:hAnsiTheme="minorEastAsia"/>
           <w:szCs w:val="21"/>
         </w:rPr>
-        <w:t xml:space="preserve">        self.r = realpart</w:t>
-      </w:r>
-    </w:p>
-    <w:p>
-      <w:pPr>
+        <w:t>_</w:t>
+      </w:r>
+      <w:proofErr w:type="gramStart"/>
+      <w:r>
         <w:rPr>
           <w:rFonts w:asciiTheme="minorEastAsia" w:hAnsiTheme="minorEastAsia"/>
           <w:szCs w:val="21"/>
         </w:rPr>
-      </w:pPr>
+        <w:t>_(</w:t>
+      </w:r>
+      <w:proofErr w:type="gramEnd"/>
       <w:r>
         <w:rPr>
           <w:rFonts w:asciiTheme="minorEastAsia" w:hAnsiTheme="minorEastAsia"/>
           <w:szCs w:val="21"/>
         </w:rPr>
-        <w:t xml:space="preserve">        self.i = imagpart</w:t>
-      </w:r>
-    </w:p>
-    <w:p>
-      <w:pPr>
+        <w:t xml:space="preserve">self, </w:t>
+      </w:r>
+      <w:proofErr w:type="spellStart"/>
+      <w:r>
         <w:rPr>
           <w:rFonts w:asciiTheme="minorEastAsia" w:hAnsiTheme="minorEastAsia"/>
           <w:szCs w:val="21"/>
         </w:rPr>
-      </w:pPr>
+        <w:t>realpart</w:t>
+      </w:r>
+      <w:proofErr w:type="spellEnd"/>
       <w:r>
         <w:rPr>
           <w:rFonts w:asciiTheme="minorEastAsia" w:hAnsiTheme="minorEastAsia"/>
           <w:szCs w:val="21"/>
         </w:rPr>
-        <w:t>x = Complex(3.0, -4.5)</w:t>
-      </w:r>
-    </w:p>
-    <w:p>
-      <w:pPr>
+        <w:t xml:space="preserve">, </w:t>
+      </w:r>
+      <w:proofErr w:type="spellStart"/>
+      <w:r>
         <w:rPr>
           <w:rFonts w:asciiTheme="minorEastAsia" w:hAnsiTheme="minorEastAsia"/>
           <w:szCs w:val="21"/>
         </w:rPr>
-      </w:pPr>
-      <w:r>
-        <w:rPr>
-          <w:rFonts w:asciiTheme="minorEastAsia" w:hAnsiTheme="minorEastAsia" w:hint="eastAsia"/>
+        <w:t>imagpart</w:t>
+      </w:r>
+      <w:proofErr w:type="spellEnd"/>
+      <w:r>
+        <w:rPr>
+          <w:rFonts w:asciiTheme="minorEastAsia" w:hAnsiTheme="minorEastAsia"/>
           <w:szCs w:val="21"/>
         </w:rPr>
-        <w:t>print(x.r, x.i)   # 输出结果：3.0 -4.5</w:t>
+        <w:t>):</w:t>
+      </w:r>
+    </w:p>
+    <w:p>
+      <w:pPr>
+        <w:rPr>
+          <w:rFonts w:asciiTheme="minorEastAsia" w:hAnsiTheme="minorEastAsia"/>
+          <w:szCs w:val="21"/>
+        </w:rPr>
+      </w:pPr>
+      <w:r>
+        <w:rPr>
+          <w:rFonts w:asciiTheme="minorEastAsia" w:hAnsiTheme="minorEastAsia"/>
+          <w:szCs w:val="21"/>
+        </w:rPr>
+        <w:t xml:space="preserve">        </w:t>
+      </w:r>
+      <w:proofErr w:type="spellStart"/>
+      <w:proofErr w:type="gramStart"/>
+      <w:r>
+        <w:rPr>
+          <w:rFonts w:asciiTheme="minorEastAsia" w:hAnsiTheme="minorEastAsia"/>
+          <w:szCs w:val="21"/>
+        </w:rPr>
+        <w:t>self.r</w:t>
+      </w:r>
+      <w:proofErr w:type="spellEnd"/>
+      <w:proofErr w:type="gramEnd"/>
+      <w:r>
+        <w:rPr>
+          <w:rFonts w:asciiTheme="minorEastAsia" w:hAnsiTheme="minorEastAsia"/>
+          <w:szCs w:val="21"/>
+        </w:rPr>
+        <w:t xml:space="preserve"> = </w:t>
+      </w:r>
+      <w:proofErr w:type="spellStart"/>
+      <w:r>
+        <w:rPr>
+          <w:rFonts w:asciiTheme="minorEastAsia" w:hAnsiTheme="minorEastAsia"/>
+          <w:szCs w:val="21"/>
+        </w:rPr>
+        <w:t>realpart</w:t>
+      </w:r>
+      <w:proofErr w:type="spellEnd"/>
+    </w:p>
+    <w:p>
+      <w:pPr>
+        <w:rPr>
+          <w:rFonts w:asciiTheme="minorEastAsia" w:hAnsiTheme="minorEastAsia"/>
+          <w:szCs w:val="21"/>
+        </w:rPr>
+      </w:pPr>
+      <w:r>
+        <w:rPr>
+          <w:rFonts w:asciiTheme="minorEastAsia" w:hAnsiTheme="minorEastAsia"/>
+          <w:szCs w:val="21"/>
+        </w:rPr>
+        <w:t xml:space="preserve">        </w:t>
+      </w:r>
+      <w:proofErr w:type="spellStart"/>
+      <w:proofErr w:type="gramStart"/>
+      <w:r>
+        <w:rPr>
+          <w:rFonts w:asciiTheme="minorEastAsia" w:hAnsiTheme="minorEastAsia"/>
+          <w:szCs w:val="21"/>
+        </w:rPr>
+        <w:t>self.i</w:t>
+      </w:r>
+      <w:proofErr w:type="spellEnd"/>
+      <w:proofErr w:type="gramEnd"/>
+      <w:r>
+        <w:rPr>
+          <w:rFonts w:asciiTheme="minorEastAsia" w:hAnsiTheme="minorEastAsia"/>
+          <w:szCs w:val="21"/>
+        </w:rPr>
+        <w:t xml:space="preserve"> = </w:t>
+      </w:r>
+      <w:proofErr w:type="spellStart"/>
+      <w:r>
+        <w:rPr>
+          <w:rFonts w:asciiTheme="minorEastAsia" w:hAnsiTheme="minorEastAsia"/>
+          <w:szCs w:val="21"/>
+        </w:rPr>
+        <w:t>imagpart</w:t>
+      </w:r>
+      <w:proofErr w:type="spellEnd"/>
+    </w:p>
+    <w:p>
+      <w:pPr>
+        <w:rPr>
+          <w:rFonts w:asciiTheme="minorEastAsia" w:hAnsiTheme="minorEastAsia"/>
+          <w:szCs w:val="21"/>
+        </w:rPr>
+      </w:pPr>
+      <w:r>
+        <w:rPr>
+          <w:rFonts w:asciiTheme="minorEastAsia" w:hAnsiTheme="minorEastAsia"/>
+          <w:szCs w:val="21"/>
+        </w:rPr>
+        <w:t xml:space="preserve">x = </w:t>
+      </w:r>
+      <w:proofErr w:type="gramStart"/>
+      <w:r>
+        <w:rPr>
+          <w:rFonts w:asciiTheme="minorEastAsia" w:hAnsiTheme="minorEastAsia"/>
+          <w:szCs w:val="21"/>
+        </w:rPr>
+        <w:t>Complex(</w:t>
+      </w:r>
+      <w:proofErr w:type="gramEnd"/>
+      <w:r>
+        <w:rPr>
+          <w:rFonts w:asciiTheme="minorEastAsia" w:hAnsiTheme="minorEastAsia"/>
+          <w:szCs w:val="21"/>
+        </w:rPr>
+        <w:t>3.0, -4.5)</w:t>
+      </w:r>
+    </w:p>
+    <w:p>
+      <w:pPr>
+        <w:rPr>
+          <w:rFonts w:asciiTheme="minorEastAsia" w:hAnsiTheme="minorEastAsia"/>
+          <w:szCs w:val="21"/>
+        </w:rPr>
+      </w:pPr>
+      <w:r>
+        <w:rPr>
+          <w:rFonts w:asciiTheme="minorEastAsia" w:hAnsiTheme="minorEastAsia" w:hint="eastAsia"/>
+          <w:szCs w:val="21"/>
+        </w:rPr>
+        <w:t>print(</w:t>
+      </w:r>
+      <w:proofErr w:type="spellStart"/>
+      <w:r>
+        <w:rPr>
+          <w:rFonts w:asciiTheme="minorEastAsia" w:hAnsiTheme="minorEastAsia" w:hint="eastAsia"/>
+          <w:szCs w:val="21"/>
+        </w:rPr>
+        <w:t>x.r</w:t>
+      </w:r>
+      <w:proofErr w:type="spellEnd"/>
+      <w:r>
+        <w:rPr>
+          <w:rFonts w:asciiTheme="minorEastAsia" w:hAnsiTheme="minorEastAsia" w:hint="eastAsia"/>
+          <w:szCs w:val="21"/>
+        </w:rPr>
+        <w:t xml:space="preserve">, </w:t>
+      </w:r>
+      <w:proofErr w:type="spellStart"/>
+      <w:r>
+        <w:rPr>
+          <w:rFonts w:asciiTheme="minorEastAsia" w:hAnsiTheme="minorEastAsia" w:hint="eastAsia"/>
+          <w:szCs w:val="21"/>
+        </w:rPr>
+        <w:t>x.i</w:t>
+      </w:r>
+      <w:proofErr w:type="spellEnd"/>
+      <w:r>
+        <w:rPr>
+          <w:rFonts w:asciiTheme="minorEastAsia" w:hAnsiTheme="minorEastAsia" w:hint="eastAsia"/>
+          <w:szCs w:val="21"/>
+        </w:rPr>
+        <w:t>)   # 输出结果：3.0 -4.5</w:t>
       </w:r>
     </w:p>
     <w:p>
@@ -14159,7 +15851,25 @@
           <w:sz w:val="28"/>
           <w:szCs w:val="28"/>
         </w:rPr>
-        <w:t>self 代表的是类的实例，代表当前对象的地址，而 self.class 则指向类。</w:t>
+        <w:t xml:space="preserve">self 代表的是类的实例，代表当前对象的地址，而 </w:t>
+      </w:r>
+      <w:proofErr w:type="spellStart"/>
+      <w:r>
+        <w:rPr>
+          <w:rFonts w:asciiTheme="minorEastAsia" w:hAnsiTheme="minorEastAsia"/>
+          <w:sz w:val="28"/>
+          <w:szCs w:val="28"/>
+        </w:rPr>
+        <w:t>self.class</w:t>
+      </w:r>
+      <w:proofErr w:type="spellEnd"/>
+      <w:r>
+        <w:rPr>
+          <w:rFonts w:asciiTheme="minorEastAsia" w:hAnsiTheme="minorEastAsia"/>
+          <w:sz w:val="28"/>
+          <w:szCs w:val="28"/>
+        </w:rPr>
+        <w:t xml:space="preserve"> 则指向类。</w:t>
       </w:r>
       <w:r>
         <w:rPr>
@@ -14389,7 +16099,43 @@
           <w:sz w:val="28"/>
           <w:szCs w:val="28"/>
         </w:rPr>
-        <w:t>教了对象，类，和实例的关系，教了父类和子类的关系，教了实例和类的关系，以及给出了一个继承父类变量的案例。注意初始化函数前后是两个下划线_</w:t>
+        <w:t>教了对象，类，和实例的关系，教</w:t>
+      </w:r>
+      <w:proofErr w:type="gramStart"/>
+      <w:r>
+        <w:rPr>
+          <w:rFonts w:asciiTheme="minorEastAsia" w:hAnsiTheme="minorEastAsia" w:hint="eastAsia"/>
+          <w:sz w:val="28"/>
+          <w:szCs w:val="28"/>
+        </w:rPr>
+        <w:t>了父类和</w:t>
+      </w:r>
+      <w:proofErr w:type="gramEnd"/>
+      <w:r>
+        <w:rPr>
+          <w:rFonts w:asciiTheme="minorEastAsia" w:hAnsiTheme="minorEastAsia" w:hint="eastAsia"/>
+          <w:sz w:val="28"/>
+          <w:szCs w:val="28"/>
+        </w:rPr>
+        <w:t>子类的关系，教了实例和类的关系，以及给出了一个</w:t>
+      </w:r>
+      <w:proofErr w:type="gramStart"/>
+      <w:r>
+        <w:rPr>
+          <w:rFonts w:asciiTheme="minorEastAsia" w:hAnsiTheme="minorEastAsia" w:hint="eastAsia"/>
+          <w:sz w:val="28"/>
+          <w:szCs w:val="28"/>
+        </w:rPr>
+        <w:t>继承父类变量</w:t>
+      </w:r>
+      <w:proofErr w:type="gramEnd"/>
+      <w:r>
+        <w:rPr>
+          <w:rFonts w:asciiTheme="minorEastAsia" w:hAnsiTheme="minorEastAsia" w:hint="eastAsia"/>
+          <w:sz w:val="28"/>
+          <w:szCs w:val="28"/>
+        </w:rPr>
+        <w:t>的案例。注意初始化函数前后是两个下划线_</w:t>
       </w:r>
       <w:r>
         <w:rPr>
@@ -14640,7 +16386,25 @@
           <w:sz w:val="28"/>
           <w:szCs w:val="28"/>
         </w:rPr>
-        <w:t>，然后删除掉类似的名词，把名词按上下级关系列成一个表</w:t>
+        <w:t>，然后删除</w:t>
+      </w:r>
+      <w:proofErr w:type="gramStart"/>
+      <w:r>
+        <w:rPr>
+          <w:rFonts w:asciiTheme="minorEastAsia" w:hAnsiTheme="minorEastAsia" w:hint="eastAsia"/>
+          <w:sz w:val="28"/>
+          <w:szCs w:val="28"/>
+        </w:rPr>
+        <w:t>掉类似</w:t>
+      </w:r>
+      <w:proofErr w:type="gramEnd"/>
+      <w:r>
+        <w:rPr>
+          <w:rFonts w:asciiTheme="minorEastAsia" w:hAnsiTheme="minorEastAsia" w:hint="eastAsia"/>
+          <w:sz w:val="28"/>
+          <w:szCs w:val="28"/>
+        </w:rPr>
+        <w:t>的名词，把名词按上下级关系列成一个表</w:t>
       </w:r>
       <w:r>
         <w:rPr>
@@ -14741,7 +16505,25 @@
           <w:sz w:val="28"/>
           <w:szCs w:val="28"/>
         </w:rPr>
-        <w:t>面向对象中类的继承，一个子类可以自动继承父类所有的函数和参数变量。也可以通过重写同名的函数名来o</w:t>
+        <w:t>面向对象中类的继承，一个子类可以自动</w:t>
+      </w:r>
+      <w:proofErr w:type="gramStart"/>
+      <w:r>
+        <w:rPr>
+          <w:rFonts w:asciiTheme="minorEastAsia" w:hAnsiTheme="minorEastAsia" w:hint="eastAsia"/>
+          <w:sz w:val="28"/>
+          <w:szCs w:val="28"/>
+        </w:rPr>
+        <w:t>继承父类所有</w:t>
+      </w:r>
+      <w:proofErr w:type="gramEnd"/>
+      <w:r>
+        <w:rPr>
+          <w:rFonts w:asciiTheme="minorEastAsia" w:hAnsiTheme="minorEastAsia" w:hint="eastAsia"/>
+          <w:sz w:val="28"/>
+          <w:szCs w:val="28"/>
+        </w:rPr>
+        <w:t>的函数和参数变量。也可以通过重写同名的函数名来o</w:t>
       </w:r>
       <w:r>
         <w:rPr>
@@ -14765,7 +16547,25 @@
           <w:sz w:val="28"/>
           <w:szCs w:val="28"/>
         </w:rPr>
-        <w:t>第三种方式是，当已经override了父类的函数时，可以通过调用s</w:t>
+        <w:t>第三种方式是，当已经override</w:t>
+      </w:r>
+      <w:proofErr w:type="gramStart"/>
+      <w:r>
+        <w:rPr>
+          <w:rFonts w:asciiTheme="minorEastAsia" w:hAnsiTheme="minorEastAsia" w:hint="eastAsia"/>
+          <w:sz w:val="28"/>
+          <w:szCs w:val="28"/>
+        </w:rPr>
+        <w:t>了父类的</w:t>
+      </w:r>
+      <w:proofErr w:type="gramEnd"/>
+      <w:r>
+        <w:rPr>
+          <w:rFonts w:asciiTheme="minorEastAsia" w:hAnsiTheme="minorEastAsia" w:hint="eastAsia"/>
+          <w:sz w:val="28"/>
+          <w:szCs w:val="28"/>
+        </w:rPr>
+        <w:t>函数时，可以通过调用s</w:t>
       </w:r>
       <w:r>
         <w:rPr>
@@ -14781,7 +16581,25 @@
           <w:sz w:val="28"/>
           <w:szCs w:val="28"/>
         </w:rPr>
-        <w:t>函数来再次调用父类里的同名函数。</w:t>
+        <w:t>函数来再次</w:t>
+      </w:r>
+      <w:proofErr w:type="gramStart"/>
+      <w:r>
+        <w:rPr>
+          <w:rFonts w:asciiTheme="minorEastAsia" w:hAnsiTheme="minorEastAsia" w:hint="eastAsia"/>
+          <w:sz w:val="28"/>
+          <w:szCs w:val="28"/>
+        </w:rPr>
+        <w:t>调用父类里</w:t>
+      </w:r>
+      <w:proofErr w:type="gramEnd"/>
+      <w:r>
+        <w:rPr>
+          <w:rFonts w:asciiTheme="minorEastAsia" w:hAnsiTheme="minorEastAsia" w:hint="eastAsia"/>
+          <w:sz w:val="28"/>
+          <w:szCs w:val="28"/>
+        </w:rPr>
+        <w:t>的同名函数。</w:t>
       </w:r>
     </w:p>
     <w:p>
@@ -14893,6 +16711,7 @@
           <w:szCs w:val="28"/>
         </w:rPr>
       </w:pPr>
+      <w:proofErr w:type="gramStart"/>
       <w:r>
         <w:rPr>
           <w:rFonts w:ascii="Consolas" w:hAnsi="Consolas" w:cs="Consolas"/>
@@ -14901,8 +16720,53 @@
           <w:sz w:val="20"/>
           <w:szCs w:val="20"/>
         </w:rPr>
-        <w:t>.\.venvs\lpthw\Scripts\activate</w:t>
-      </w:r>
+        <w:t>.\.</w:t>
+      </w:r>
+      <w:proofErr w:type="spellStart"/>
+      <w:r>
+        <w:rPr>
+          <w:rFonts w:ascii="Consolas" w:hAnsi="Consolas" w:cs="Consolas"/>
+          <w:color w:val="333333"/>
+          <w:kern w:val="0"/>
+          <w:sz w:val="20"/>
+          <w:szCs w:val="20"/>
+        </w:rPr>
+        <w:t>venvs</w:t>
+      </w:r>
+      <w:proofErr w:type="spellEnd"/>
+      <w:r>
+        <w:rPr>
+          <w:rFonts w:ascii="Consolas" w:hAnsi="Consolas" w:cs="Consolas"/>
+          <w:color w:val="333333"/>
+          <w:kern w:val="0"/>
+          <w:sz w:val="20"/>
+          <w:szCs w:val="20"/>
+        </w:rPr>
+        <w:t>\</w:t>
+      </w:r>
+      <w:proofErr w:type="spellStart"/>
+      <w:r>
+        <w:rPr>
+          <w:rFonts w:ascii="Consolas" w:hAnsi="Consolas" w:cs="Consolas"/>
+          <w:color w:val="333333"/>
+          <w:kern w:val="0"/>
+          <w:sz w:val="20"/>
+          <w:szCs w:val="20"/>
+        </w:rPr>
+        <w:t>lpthw</w:t>
+      </w:r>
+      <w:proofErr w:type="spellEnd"/>
+      <w:r>
+        <w:rPr>
+          <w:rFonts w:ascii="Consolas" w:hAnsi="Consolas" w:cs="Consolas"/>
+          <w:color w:val="333333"/>
+          <w:kern w:val="0"/>
+          <w:sz w:val="20"/>
+          <w:szCs w:val="20"/>
+        </w:rPr>
+        <w:t>\Scripts\activate</w:t>
+      </w:r>
+      <w:proofErr w:type="gramEnd"/>
     </w:p>
     <w:p>
       <w:pPr>
@@ -15019,6 +16883,7 @@
         </w:rPr>
         <w:t>文件来写入想要单元测试的代码的内容，然后在主目录输入命令</w:t>
       </w:r>
+      <w:proofErr w:type="spellStart"/>
       <w:r>
         <w:rPr>
           <w:rFonts w:asciiTheme="minorEastAsia" w:hAnsiTheme="minorEastAsia"/>
@@ -15027,6 +16892,7 @@
         </w:rPr>
         <w:t>nosetests</w:t>
       </w:r>
+      <w:proofErr w:type="spellEnd"/>
       <w:r>
         <w:rPr>
           <w:rFonts w:asciiTheme="minorEastAsia" w:hAnsiTheme="minorEastAsia" w:hint="eastAsia"/>
@@ -15112,6 +16978,7 @@
           <w:szCs w:val="24"/>
         </w:rPr>
       </w:pPr>
+      <w:proofErr w:type="spellStart"/>
       <w:r>
         <w:rPr>
           <w:rFonts w:ascii="Consolas" w:hAnsi="Consolas" w:cs="Consolas"/>
@@ -15119,7 +16986,37 @@
           <w:sz w:val="24"/>
           <w:szCs w:val="24"/>
         </w:rPr>
-        <w:t>first_word = ( 'verb ' , 'go ' )</w:t>
+        <w:t>first_word</w:t>
+      </w:r>
+      <w:proofErr w:type="spellEnd"/>
+      <w:r>
+        <w:rPr>
+          <w:rFonts w:ascii="Consolas" w:hAnsi="Consolas" w:cs="Consolas"/>
+          <w:kern w:val="0"/>
+          <w:sz w:val="24"/>
+          <w:szCs w:val="24"/>
+        </w:rPr>
+        <w:t xml:space="preserve"> = </w:t>
+      </w:r>
+      <w:proofErr w:type="gramStart"/>
+      <w:r>
+        <w:rPr>
+          <w:rFonts w:ascii="Consolas" w:hAnsi="Consolas" w:cs="Consolas"/>
+          <w:kern w:val="0"/>
+          <w:sz w:val="24"/>
+          <w:szCs w:val="24"/>
+        </w:rPr>
+        <w:t>( '</w:t>
+      </w:r>
+      <w:proofErr w:type="gramEnd"/>
+      <w:r>
+        <w:rPr>
+          <w:rFonts w:ascii="Consolas" w:hAnsi="Consolas" w:cs="Consolas"/>
+          <w:kern w:val="0"/>
+          <w:sz w:val="24"/>
+          <w:szCs w:val="24"/>
+        </w:rPr>
+        <w:t>verb ' , 'go ' )</w:t>
       </w:r>
     </w:p>
     <w:p>
@@ -15226,7 +17123,25 @@
           <w:sz w:val="28"/>
           <w:szCs w:val="28"/>
         </w:rPr>
-        <w:t>节的基础上，增加了一个语句解释器的功能，除了训练了更多的函数调用和面向对象语法之外，我不太明白这个解释器有任何的作用。对于许多语言而言，要解决用户输入文字的检测问题，可以用正则化表达这种方法，p</w:t>
+        <w:t>节的基础上，增加了一个语句解释器的功能，除了训练了更多的函数调用和面向对象语法之外，我不太明白这个解释器有任何的作用。对于许多语言而言，要解决用户输入文字的检测问题，可以用正则</w:t>
+      </w:r>
+      <w:proofErr w:type="gramStart"/>
+      <w:r>
+        <w:rPr>
+          <w:rFonts w:asciiTheme="minorEastAsia" w:hAnsiTheme="minorEastAsia" w:hint="eastAsia"/>
+          <w:sz w:val="28"/>
+          <w:szCs w:val="28"/>
+        </w:rPr>
+        <w:t>化表达</w:t>
+      </w:r>
+      <w:proofErr w:type="gramEnd"/>
+      <w:r>
+        <w:rPr>
+          <w:rFonts w:asciiTheme="minorEastAsia" w:hAnsiTheme="minorEastAsia" w:hint="eastAsia"/>
+          <w:sz w:val="28"/>
+          <w:szCs w:val="28"/>
+        </w:rPr>
+        <w:t>这种方法，p</w:t>
       </w:r>
       <w:r>
         <w:rPr>
@@ -15316,7 +17231,16 @@
           <w:sz w:val="28"/>
           <w:szCs w:val="28"/>
         </w:rPr>
-        <w:t>文件的代码后，进入存放该p</w:t>
+        <w:t>文件的代码后，进入存放该</w:t>
+      </w:r>
+      <w:proofErr w:type="spellStart"/>
+      <w:r>
+        <w:rPr>
+          <w:rFonts w:asciiTheme="minorEastAsia" w:hAnsiTheme="minorEastAsia" w:hint="eastAsia"/>
+          <w:sz w:val="28"/>
+          <w:szCs w:val="28"/>
+        </w:rPr>
+        <w:t>p</w:t>
       </w:r>
       <w:r>
         <w:rPr>
@@ -15326,6 +17250,7 @@
         </w:rPr>
         <w:t>y</w:t>
       </w:r>
+      <w:proofErr w:type="spellEnd"/>
       <w:r>
         <w:rPr>
           <w:rFonts w:asciiTheme="minorEastAsia" w:hAnsiTheme="minorEastAsia" w:hint="eastAsia"/>
@@ -15357,11 +17282,10 @@
           <w:sz w:val="20"/>
           <w:szCs w:val="20"/>
         </w:rPr>
-        <w:t>(lpthw) $ python3.6 app.py</w:t>
-      </w:r>
-    </w:p>
-    <w:p>
-      <w:pPr>
+        <w:t>(</w:t>
+      </w:r>
+      <w:proofErr w:type="spellStart"/>
+      <w:r>
         <w:rPr>
           <w:rFonts w:ascii="Consolas" w:hAnsi="Consolas" w:cs="Consolas"/>
           <w:color w:val="333333"/>
@@ -15369,7 +17293,9 @@
           <w:sz w:val="20"/>
           <w:szCs w:val="20"/>
         </w:rPr>
-      </w:pPr>
+        <w:t>lpthw</w:t>
+      </w:r>
+      <w:proofErr w:type="spellEnd"/>
       <w:r>
         <w:rPr>
           <w:rFonts w:ascii="Consolas" w:hAnsi="Consolas" w:cs="Consolas"/>
@@ -15378,6 +17304,27 @@
           <w:sz w:val="20"/>
           <w:szCs w:val="20"/>
         </w:rPr>
+        <w:t>) $ python3.6 app.py</w:t>
+      </w:r>
+    </w:p>
+    <w:p>
+      <w:pPr>
+        <w:rPr>
+          <w:rFonts w:ascii="Consolas" w:hAnsi="Consolas" w:cs="Consolas"/>
+          <w:color w:val="333333"/>
+          <w:kern w:val="0"/>
+          <w:sz w:val="20"/>
+          <w:szCs w:val="20"/>
+        </w:rPr>
+      </w:pPr>
+      <w:r>
+        <w:rPr>
+          <w:rFonts w:ascii="Consolas" w:hAnsi="Consolas" w:cs="Consolas"/>
+          <w:color w:val="333333"/>
+          <w:kern w:val="0"/>
+          <w:sz w:val="20"/>
+          <w:szCs w:val="20"/>
+        </w:rPr>
         <w:t>* Running on http://127.0.0.1:5000/ (Press CTRL+C to quit)</w:t>
       </w:r>
     </w:p>
@@ -15397,16 +17344,31 @@
         </w:rPr>
         <w:t>就可以在浏览器</w:t>
       </w:r>
-      <w:hyperlink r:id="rId16" w:history="1">
-        <w:r>
-          <w:rPr>
-            <w:rFonts w:asciiTheme="minorEastAsia" w:hAnsiTheme="minorEastAsia"/>
-            <w:sz w:val="28"/>
-            <w:szCs w:val="28"/>
-          </w:rPr>
-          <w:t>http://localhost:5000/</w:t>
-        </w:r>
-      </w:hyperlink>
+      <w:r>
+        <w:fldChar w:fldCharType="begin"/>
+      </w:r>
+      <w:r>
+        <w:instrText xml:space="preserve"> HYPERLINK "http://localhost:5000/" </w:instrText>
+      </w:r>
+      <w:r>
+        <w:fldChar w:fldCharType="separate"/>
+      </w:r>
+      <w:r>
+        <w:rPr>
+          <w:rFonts w:asciiTheme="minorEastAsia" w:hAnsiTheme="minorEastAsia"/>
+          <w:sz w:val="28"/>
+          <w:szCs w:val="28"/>
+        </w:rPr>
+        <w:t>http://localhost:5000/</w:t>
+      </w:r>
+      <w:r>
+        <w:rPr>
+          <w:rFonts w:asciiTheme="minorEastAsia" w:hAnsiTheme="minorEastAsia"/>
+          <w:sz w:val="28"/>
+          <w:szCs w:val="28"/>
+        </w:rPr>
+        <w:fldChar w:fldCharType="end"/>
+      </w:r>
       <w:r>
         <w:rPr>
           <w:rFonts w:asciiTheme="minorEastAsia" w:hAnsiTheme="minorEastAsia"/>
@@ -15772,6 +17734,7 @@
         </w:rPr>
         <w:t xml:space="preserve">route() </w:t>
       </w:r>
+      <w:proofErr w:type="gramStart"/>
       <w:r>
         <w:rPr>
           <w:rFonts w:asciiTheme="minorEastAsia" w:hAnsiTheme="minorEastAsia" w:hint="eastAsia"/>
@@ -15780,6 +17743,7 @@
         </w:rPr>
         <w:t>装饰器告诉</w:t>
       </w:r>
+      <w:proofErr w:type="gramEnd"/>
       <w:r>
         <w:rPr>
           <w:rFonts w:asciiTheme="minorEastAsia" w:hAnsiTheme="minorEastAsia"/>
@@ -15810,7 +17774,43 @@
           <w:sz w:val="28"/>
           <w:szCs w:val="28"/>
         </w:rPr>
-        <w:t>能触发我们的函数。（装饰器可以参考廖雪峰老师的讲解：装饰器）</w:t>
+        <w:t>能触发我们的函数。（</w:t>
+      </w:r>
+      <w:proofErr w:type="gramStart"/>
+      <w:r>
+        <w:rPr>
+          <w:rFonts w:asciiTheme="minorEastAsia" w:hAnsiTheme="minorEastAsia" w:hint="eastAsia"/>
+          <w:sz w:val="28"/>
+          <w:szCs w:val="28"/>
+        </w:rPr>
+        <w:t>装饰器</w:t>
+      </w:r>
+      <w:proofErr w:type="gramEnd"/>
+      <w:r>
+        <w:rPr>
+          <w:rFonts w:asciiTheme="minorEastAsia" w:hAnsiTheme="minorEastAsia" w:hint="eastAsia"/>
+          <w:sz w:val="28"/>
+          <w:szCs w:val="28"/>
+        </w:rPr>
+        <w:t>可以参考</w:t>
+      </w:r>
+      <w:proofErr w:type="gramStart"/>
+      <w:r>
+        <w:rPr>
+          <w:rFonts w:asciiTheme="minorEastAsia" w:hAnsiTheme="minorEastAsia" w:hint="eastAsia"/>
+          <w:sz w:val="28"/>
+          <w:szCs w:val="28"/>
+        </w:rPr>
+        <w:t>廖</w:t>
+      </w:r>
+      <w:proofErr w:type="gramEnd"/>
+      <w:r>
+        <w:rPr>
+          <w:rFonts w:asciiTheme="minorEastAsia" w:hAnsiTheme="minorEastAsia" w:hint="eastAsia"/>
+          <w:sz w:val="28"/>
+          <w:szCs w:val="28"/>
+        </w:rPr>
+        <w:t>雪峰老师的讲解：装饰器）</w:t>
       </w:r>
     </w:p>
     <w:p>
@@ -16082,6 +18082,7 @@
           <w:szCs w:val="24"/>
         </w:rPr>
       </w:pPr>
+      <w:proofErr w:type="spellStart"/>
       <w:r>
         <w:rPr>
           <w:rFonts w:ascii="Arial-BoldMT" w:hAnsi="Arial-BoldMT" w:cs="Arial-BoldMT"/>
@@ -16092,7 +18093,20 @@
           <w:sz w:val="24"/>
           <w:szCs w:val="24"/>
         </w:rPr>
-        <w:t xml:space="preserve">pwd </w:t>
+        <w:t>pwd</w:t>
+      </w:r>
+      <w:proofErr w:type="spellEnd"/>
+      <w:r>
+        <w:rPr>
+          <w:rFonts w:ascii="Arial-BoldMT" w:hAnsi="Arial-BoldMT" w:cs="Arial-BoldMT"/>
+          <w:b/>
+          <w:bCs/>
+          <w:color w:val="000000"/>
+          <w:kern w:val="0"/>
+          <w:sz w:val="24"/>
+          <w:szCs w:val="24"/>
+        </w:rPr>
+        <w:t xml:space="preserve"> </w:t>
       </w:r>
       <w:r>
         <w:rPr>
@@ -16216,6 +18230,7 @@
           <w:szCs w:val="24"/>
         </w:rPr>
       </w:pPr>
+      <w:proofErr w:type="spellStart"/>
       <w:r>
         <w:rPr>
           <w:rFonts w:ascii="Arial-BoldMT" w:hAnsi="Arial-BoldMT" w:cs="Arial-BoldMT"/>
@@ -16227,7 +18242,20 @@
           <w:szCs w:val="24"/>
         </w:rPr>
         <w:lastRenderedPageBreak/>
-        <w:t xml:space="preserve">mkdir </w:t>
+        <w:t>mkdir</w:t>
+      </w:r>
+      <w:proofErr w:type="spellEnd"/>
+      <w:r>
+        <w:rPr>
+          <w:rFonts w:ascii="Arial-BoldMT" w:hAnsi="Arial-BoldMT" w:cs="Arial-BoldMT"/>
+          <w:b/>
+          <w:bCs/>
+          <w:color w:val="000000"/>
+          <w:kern w:val="0"/>
+          <w:sz w:val="24"/>
+          <w:szCs w:val="24"/>
+        </w:rPr>
+        <w:t xml:space="preserve"> </w:t>
       </w:r>
       <w:r>
         <w:rPr>
@@ -16388,6 +18416,7 @@
           <w:szCs w:val="24"/>
         </w:rPr>
       </w:pPr>
+      <w:proofErr w:type="spellStart"/>
       <w:r>
         <w:rPr>
           <w:rFonts w:ascii="Arial-BoldMT" w:hAnsi="Arial-BoldMT" w:cs="Arial-BoldMT"/>
@@ -16398,7 +18427,20 @@
           <w:sz w:val="24"/>
           <w:szCs w:val="24"/>
         </w:rPr>
-        <w:t xml:space="preserve">rmdir </w:t>
+        <w:t>rmdir</w:t>
+      </w:r>
+      <w:proofErr w:type="spellEnd"/>
+      <w:r>
+        <w:rPr>
+          <w:rFonts w:ascii="Arial-BoldMT" w:hAnsi="Arial-BoldMT" w:cs="Arial-BoldMT"/>
+          <w:b/>
+          <w:bCs/>
+          <w:color w:val="000000"/>
+          <w:kern w:val="0"/>
+          <w:sz w:val="24"/>
+          <w:szCs w:val="24"/>
+        </w:rPr>
+        <w:t xml:space="preserve"> </w:t>
       </w:r>
       <w:r>
         <w:rPr>
@@ -16435,6 +18477,7 @@
           <w:szCs w:val="24"/>
         </w:rPr>
       </w:pPr>
+      <w:proofErr w:type="spellStart"/>
       <w:r>
         <w:rPr>
           <w:rFonts w:ascii="Arial-BoldMT" w:hAnsi="Arial-BoldMT" w:cs="Arial-BoldMT"/>
@@ -16445,7 +18488,20 @@
           <w:sz w:val="24"/>
           <w:szCs w:val="24"/>
         </w:rPr>
-        <w:t xml:space="preserve">pushd </w:t>
+        <w:t>pushd</w:t>
+      </w:r>
+      <w:proofErr w:type="spellEnd"/>
+      <w:r>
+        <w:rPr>
+          <w:rFonts w:ascii="Arial-BoldMT" w:hAnsi="Arial-BoldMT" w:cs="Arial-BoldMT"/>
+          <w:b/>
+          <w:bCs/>
+          <w:color w:val="000000"/>
+          <w:kern w:val="0"/>
+          <w:sz w:val="24"/>
+          <w:szCs w:val="24"/>
+        </w:rPr>
+        <w:t xml:space="preserve"> </w:t>
       </w:r>
       <w:r>
         <w:rPr>
@@ -16492,6 +18548,7 @@
           <w:szCs w:val="24"/>
         </w:rPr>
       </w:pPr>
+      <w:proofErr w:type="spellStart"/>
       <w:r>
         <w:rPr>
           <w:rFonts w:ascii="Arial-BoldMT" w:hAnsi="Arial-BoldMT" w:cs="Arial-BoldMT"/>
@@ -16502,7 +18559,20 @@
           <w:sz w:val="24"/>
           <w:szCs w:val="24"/>
         </w:rPr>
-        <w:t xml:space="preserve">popd </w:t>
+        <w:t>popd</w:t>
+      </w:r>
+      <w:proofErr w:type="spellEnd"/>
+      <w:r>
+        <w:rPr>
+          <w:rFonts w:ascii="Arial-BoldMT" w:hAnsi="Arial-BoldMT" w:cs="Arial-BoldMT"/>
+          <w:b/>
+          <w:bCs/>
+          <w:color w:val="000000"/>
+          <w:kern w:val="0"/>
+          <w:sz w:val="24"/>
+          <w:szCs w:val="24"/>
+        </w:rPr>
+        <w:t xml:space="preserve"> </w:t>
       </w:r>
       <w:r>
         <w:rPr>
@@ -16747,6 +18817,7 @@
           <w:szCs w:val="24"/>
         </w:rPr>
       </w:pPr>
+      <w:proofErr w:type="spellStart"/>
       <w:r>
         <w:rPr>
           <w:rFonts w:ascii="Arial-BoldMT" w:hAnsi="Arial-BoldMT" w:cs="Arial-BoldMT"/>
@@ -16757,7 +18828,20 @@
           <w:sz w:val="24"/>
           <w:szCs w:val="24"/>
         </w:rPr>
-        <w:t xml:space="preserve">xargs </w:t>
+        <w:t>xargs</w:t>
+      </w:r>
+      <w:proofErr w:type="spellEnd"/>
+      <w:r>
+        <w:rPr>
+          <w:rFonts w:ascii="Arial-BoldMT" w:hAnsi="Arial-BoldMT" w:cs="Arial-BoldMT"/>
+          <w:b/>
+          <w:bCs/>
+          <w:color w:val="000000"/>
+          <w:kern w:val="0"/>
+          <w:sz w:val="24"/>
+          <w:szCs w:val="24"/>
+        </w:rPr>
+        <w:t xml:space="preserve"> </w:t>
       </w:r>
       <w:r>
         <w:rPr>
@@ -17272,6 +19356,7 @@
           <w:szCs w:val="24"/>
         </w:rPr>
       </w:pPr>
+      <w:proofErr w:type="spellStart"/>
       <w:r>
         <w:rPr>
           <w:rFonts w:ascii="Arial-BoldMT" w:hAnsi="Arial-BoldMT" w:cs="Arial-BoldMT"/>
@@ -17282,7 +19367,20 @@
           <w:sz w:val="24"/>
           <w:szCs w:val="24"/>
         </w:rPr>
-        <w:t xml:space="preserve">sudo </w:t>
+        <w:t>sudo</w:t>
+      </w:r>
+      <w:proofErr w:type="spellEnd"/>
+      <w:r>
+        <w:rPr>
+          <w:rFonts w:ascii="Arial-BoldMT" w:hAnsi="Arial-BoldMT" w:cs="Arial-BoldMT"/>
+          <w:b/>
+          <w:bCs/>
+          <w:color w:val="000000"/>
+          <w:kern w:val="0"/>
+          <w:sz w:val="24"/>
+          <w:szCs w:val="24"/>
+        </w:rPr>
+        <w:t xml:space="preserve"> </w:t>
       </w:r>
       <w:r>
         <w:rPr>
@@ -17597,6 +19695,7 @@
           <w:szCs w:val="24"/>
         </w:rPr>
       </w:pPr>
+      <w:proofErr w:type="spellStart"/>
       <w:r>
         <w:rPr>
           <w:rFonts w:ascii="Arial-BoldMT" w:hAnsi="Arial-BoldMT" w:cs="Arial-BoldMT"/>
@@ -17607,7 +19706,20 @@
           <w:sz w:val="24"/>
           <w:szCs w:val="24"/>
         </w:rPr>
-        <w:t xml:space="preserve">pwd </w:t>
+        <w:t>pwd</w:t>
+      </w:r>
+      <w:proofErr w:type="spellEnd"/>
+      <w:r>
+        <w:rPr>
+          <w:rFonts w:ascii="Arial-BoldMT" w:hAnsi="Arial-BoldMT" w:cs="Arial-BoldMT"/>
+          <w:b/>
+          <w:bCs/>
+          <w:color w:val="000000"/>
+          <w:kern w:val="0"/>
+          <w:sz w:val="24"/>
+          <w:szCs w:val="24"/>
+        </w:rPr>
+        <w:t xml:space="preserve"> </w:t>
       </w:r>
       <w:r>
         <w:rPr>
@@ -17731,6 +19843,7 @@
           <w:szCs w:val="24"/>
         </w:rPr>
       </w:pPr>
+      <w:proofErr w:type="spellStart"/>
       <w:r>
         <w:rPr>
           <w:rFonts w:ascii="Arial-BoldMT" w:hAnsi="Arial-BoldMT" w:cs="Arial-BoldMT"/>
@@ -17741,7 +19854,20 @@
           <w:sz w:val="24"/>
           <w:szCs w:val="24"/>
         </w:rPr>
-        <w:t xml:space="preserve">mkdir </w:t>
+        <w:t>mkdir</w:t>
+      </w:r>
+      <w:proofErr w:type="spellEnd"/>
+      <w:r>
+        <w:rPr>
+          <w:rFonts w:ascii="Arial-BoldMT" w:hAnsi="Arial-BoldMT" w:cs="Arial-BoldMT"/>
+          <w:b/>
+          <w:bCs/>
+          <w:color w:val="000000"/>
+          <w:kern w:val="0"/>
+          <w:sz w:val="24"/>
+          <w:szCs w:val="24"/>
+        </w:rPr>
+        <w:t xml:space="preserve"> </w:t>
       </w:r>
       <w:r>
         <w:rPr>
@@ -17902,6 +20028,7 @@
           <w:szCs w:val="24"/>
         </w:rPr>
       </w:pPr>
+      <w:proofErr w:type="spellStart"/>
       <w:r>
         <w:rPr>
           <w:rFonts w:ascii="Arial-BoldMT" w:hAnsi="Arial-BoldMT" w:cs="Arial-BoldMT"/>
@@ -17912,7 +20039,20 @@
           <w:sz w:val="24"/>
           <w:szCs w:val="24"/>
         </w:rPr>
-        <w:t xml:space="preserve">rmdir </w:t>
+        <w:t>rmdir</w:t>
+      </w:r>
+      <w:proofErr w:type="spellEnd"/>
+      <w:r>
+        <w:rPr>
+          <w:rFonts w:ascii="Arial-BoldMT" w:hAnsi="Arial-BoldMT" w:cs="Arial-BoldMT"/>
+          <w:b/>
+          <w:bCs/>
+          <w:color w:val="000000"/>
+          <w:kern w:val="0"/>
+          <w:sz w:val="24"/>
+          <w:szCs w:val="24"/>
+        </w:rPr>
+        <w:t xml:space="preserve"> </w:t>
       </w:r>
       <w:r>
         <w:rPr>
@@ -17949,6 +20089,7 @@
           <w:szCs w:val="24"/>
         </w:rPr>
       </w:pPr>
+      <w:proofErr w:type="spellStart"/>
       <w:r>
         <w:rPr>
           <w:rFonts w:ascii="Arial-BoldMT" w:hAnsi="Arial-BoldMT" w:cs="Arial-BoldMT"/>
@@ -17959,7 +20100,20 @@
           <w:sz w:val="24"/>
           <w:szCs w:val="24"/>
         </w:rPr>
-        <w:t xml:space="preserve">pushd </w:t>
+        <w:t>pushd</w:t>
+      </w:r>
+      <w:proofErr w:type="spellEnd"/>
+      <w:r>
+        <w:rPr>
+          <w:rFonts w:ascii="Arial-BoldMT" w:hAnsi="Arial-BoldMT" w:cs="Arial-BoldMT"/>
+          <w:b/>
+          <w:bCs/>
+          <w:color w:val="000000"/>
+          <w:kern w:val="0"/>
+          <w:sz w:val="24"/>
+          <w:szCs w:val="24"/>
+        </w:rPr>
+        <w:t xml:space="preserve"> </w:t>
       </w:r>
       <w:r>
         <w:rPr>
@@ -18006,6 +20160,7 @@
           <w:szCs w:val="24"/>
         </w:rPr>
       </w:pPr>
+      <w:proofErr w:type="spellStart"/>
       <w:r>
         <w:rPr>
           <w:rFonts w:ascii="Arial-BoldMT" w:hAnsi="Arial-BoldMT" w:cs="Arial-BoldMT"/>
@@ -18016,7 +20171,20 @@
           <w:sz w:val="24"/>
           <w:szCs w:val="24"/>
         </w:rPr>
-        <w:t xml:space="preserve">popd </w:t>
+        <w:t>popd</w:t>
+      </w:r>
+      <w:proofErr w:type="spellEnd"/>
+      <w:r>
+        <w:rPr>
+          <w:rFonts w:ascii="Arial-BoldMT" w:hAnsi="Arial-BoldMT" w:cs="Arial-BoldMT"/>
+          <w:b/>
+          <w:bCs/>
+          <w:color w:val="000000"/>
+          <w:kern w:val="0"/>
+          <w:sz w:val="24"/>
+          <w:szCs w:val="24"/>
+        </w:rPr>
+        <w:t xml:space="preserve"> </w:t>
       </w:r>
       <w:r>
         <w:rPr>
@@ -18314,6 +20482,7 @@
           <w:szCs w:val="24"/>
         </w:rPr>
       </w:pPr>
+      <w:proofErr w:type="spellStart"/>
       <w:r>
         <w:rPr>
           <w:rFonts w:ascii="Arial-BoldMT" w:hAnsi="Arial-BoldMT" w:cs="Arial-BoldMT"/>
@@ -18324,7 +20493,20 @@
           <w:sz w:val="24"/>
           <w:szCs w:val="24"/>
         </w:rPr>
-        <w:t xml:space="preserve">forfiles </w:t>
+        <w:t>forfiles</w:t>
+      </w:r>
+      <w:proofErr w:type="spellEnd"/>
+      <w:r>
+        <w:rPr>
+          <w:rFonts w:ascii="Arial-BoldMT" w:hAnsi="Arial-BoldMT" w:cs="Arial-BoldMT"/>
+          <w:b/>
+          <w:bCs/>
+          <w:color w:val="000000"/>
+          <w:kern w:val="0"/>
+          <w:sz w:val="24"/>
+          <w:szCs w:val="24"/>
+        </w:rPr>
+        <w:t xml:space="preserve"> </w:t>
       </w:r>
       <w:r>
         <w:rPr>
@@ -18371,6 +20553,7 @@
           <w:szCs w:val="24"/>
         </w:rPr>
       </w:pPr>
+      <w:proofErr w:type="spellStart"/>
       <w:r>
         <w:rPr>
           <w:rFonts w:ascii="Arial-BoldMT" w:hAnsi="Arial-BoldMT" w:cs="Arial-BoldMT"/>
@@ -18381,7 +20564,20 @@
           <w:sz w:val="24"/>
           <w:szCs w:val="24"/>
         </w:rPr>
-        <w:t xml:space="preserve">dir -r </w:t>
+        <w:t>dir</w:t>
+      </w:r>
+      <w:proofErr w:type="spellEnd"/>
+      <w:r>
+        <w:rPr>
+          <w:rFonts w:ascii="Arial-BoldMT" w:hAnsi="Arial-BoldMT" w:cs="Arial-BoldMT"/>
+          <w:b/>
+          <w:bCs/>
+          <w:color w:val="000000"/>
+          <w:kern w:val="0"/>
+          <w:sz w:val="24"/>
+          <w:szCs w:val="24"/>
+        </w:rPr>
+        <w:t xml:space="preserve"> -r </w:t>
       </w:r>
       <w:r>
         <w:rPr>
@@ -18512,6 +20708,7 @@
           <w:szCs w:val="24"/>
         </w:rPr>
       </w:pPr>
+      <w:proofErr w:type="spellStart"/>
       <w:r>
         <w:rPr>
           <w:rFonts w:ascii="Arial-BoldMT" w:hAnsi="Arial-BoldMT" w:cs="Arial-BoldMT"/>
@@ -18522,7 +20719,20 @@
           <w:sz w:val="24"/>
           <w:szCs w:val="24"/>
         </w:rPr>
-        <w:t xml:space="preserve">helpctr </w:t>
+        <w:t>helpctr</w:t>
+      </w:r>
+      <w:proofErr w:type="spellEnd"/>
+      <w:r>
+        <w:rPr>
+          <w:rFonts w:ascii="Arial-BoldMT" w:hAnsi="Arial-BoldMT" w:cs="Arial-BoldMT"/>
+          <w:b/>
+          <w:bCs/>
+          <w:color w:val="000000"/>
+          <w:kern w:val="0"/>
+          <w:sz w:val="24"/>
+          <w:szCs w:val="24"/>
+        </w:rPr>
+        <w:t xml:space="preserve"> </w:t>
       </w:r>
       <w:r>
         <w:rPr>
@@ -18844,6 +21054,7 @@
           <w:szCs w:val="24"/>
         </w:rPr>
       </w:pPr>
+      <w:proofErr w:type="spellStart"/>
       <w:r>
         <w:rPr>
           <w:rFonts w:ascii="Arial-BoldMT" w:hAnsi="Arial-BoldMT" w:cs="Arial-BoldMT"/>
@@ -18854,7 +21065,20 @@
           <w:sz w:val="24"/>
           <w:szCs w:val="24"/>
         </w:rPr>
-        <w:t xml:space="preserve">runas </w:t>
+        <w:t>runas</w:t>
+      </w:r>
+      <w:proofErr w:type="spellEnd"/>
+      <w:r>
+        <w:rPr>
+          <w:rFonts w:ascii="Arial-BoldMT" w:hAnsi="Arial-BoldMT" w:cs="Arial-BoldMT"/>
+          <w:b/>
+          <w:bCs/>
+          <w:color w:val="000000"/>
+          <w:kern w:val="0"/>
+          <w:sz w:val="24"/>
+          <w:szCs w:val="24"/>
+        </w:rPr>
+        <w:t xml:space="preserve"> </w:t>
       </w:r>
       <w:r>
         <w:rPr>
@@ -19010,10 +21234,7 @@
         <w:t xml:space="preserve">xercise </w:t>
       </w:r>
       <w:r>
-        <w:t>5</w:t>
-      </w:r>
-      <w:r>
-        <w:t>5.3</w:t>
+        <w:t>55.3</w:t>
       </w:r>
       <w:r>
         <w:rPr>
@@ -19039,7 +21260,16 @@
           <w:sz w:val="28"/>
           <w:szCs w:val="28"/>
         </w:rPr>
-        <w:t>用p</w:t>
+        <w:t>用</w:t>
+      </w:r>
+      <w:proofErr w:type="spellStart"/>
+      <w:r>
+        <w:rPr>
+          <w:rFonts w:asciiTheme="minorEastAsia" w:hAnsiTheme="minorEastAsia" w:hint="eastAsia"/>
+          <w:sz w:val="28"/>
+          <w:szCs w:val="28"/>
+        </w:rPr>
+        <w:t>p</w:t>
       </w:r>
       <w:r>
         <w:rPr>
@@ -19049,6 +21279,7 @@
         </w:rPr>
         <w:t>wd</w:t>
       </w:r>
+      <w:proofErr w:type="spellEnd"/>
       <w:r>
         <w:rPr>
           <w:rFonts w:asciiTheme="minorEastAsia" w:hAnsiTheme="minorEastAsia" w:hint="eastAsia"/>
@@ -19061,7 +21292,7 @@
     <w:p>
       <w:pPr>
         <w:rPr>
-          <w:rFonts w:asciiTheme="minorEastAsia" w:hAnsiTheme="minorEastAsia" w:hint="eastAsia"/>
+          <w:rFonts w:asciiTheme="minorEastAsia" w:hAnsiTheme="minorEastAsia"/>
           <w:sz w:val="28"/>
           <w:szCs w:val="28"/>
         </w:rPr>
@@ -19121,15 +21352,33 @@
           <w:sz w:val="28"/>
           <w:szCs w:val="28"/>
         </w:rPr>
-        <w:t>用m</w:t>
-      </w:r>
-      <w:r>
-        <w:rPr>
-          <w:rFonts w:asciiTheme="minorEastAsia" w:hAnsiTheme="minorEastAsia"/>
-          <w:sz w:val="28"/>
-          <w:szCs w:val="28"/>
-        </w:rPr>
-        <w:t xml:space="preserve">kdir </w:t>
+        <w:t>用</w:t>
+      </w:r>
+      <w:proofErr w:type="spellStart"/>
+      <w:r>
+        <w:rPr>
+          <w:rFonts w:asciiTheme="minorEastAsia" w:hAnsiTheme="minorEastAsia" w:hint="eastAsia"/>
+          <w:sz w:val="28"/>
+          <w:szCs w:val="28"/>
+        </w:rPr>
+        <w:t>m</w:t>
+      </w:r>
+      <w:r>
+        <w:rPr>
+          <w:rFonts w:asciiTheme="minorEastAsia" w:hAnsiTheme="minorEastAsia"/>
+          <w:sz w:val="28"/>
+          <w:szCs w:val="28"/>
+        </w:rPr>
+        <w:t>kdir</w:t>
+      </w:r>
+      <w:proofErr w:type="spellEnd"/>
+      <w:r>
+        <w:rPr>
+          <w:rFonts w:asciiTheme="minorEastAsia" w:hAnsiTheme="minorEastAsia"/>
+          <w:sz w:val="28"/>
+          <w:szCs w:val="28"/>
+        </w:rPr>
+        <w:t xml:space="preserve"> </w:t>
       </w:r>
       <w:r>
         <w:rPr>
@@ -19143,20 +21392,465 @@
     <w:p>
       <w:pPr>
         <w:rPr>
-          <w:rFonts w:asciiTheme="minorEastAsia" w:hAnsiTheme="minorEastAsia"/>
-          <w:sz w:val="28"/>
-          <w:szCs w:val="28"/>
-        </w:rPr>
-      </w:pPr>
-    </w:p>
-    <w:p>
-      <w:pPr>
-        <w:rPr>
-          <w:rFonts w:asciiTheme="minorEastAsia" w:hAnsiTheme="minorEastAsia"/>
-          <w:sz w:val="28"/>
-          <w:szCs w:val="28"/>
-        </w:rPr>
-      </w:pPr>
+          <w:rFonts w:asciiTheme="minorEastAsia" w:hAnsiTheme="minorEastAsia" w:hint="eastAsia"/>
+          <w:sz w:val="28"/>
+          <w:szCs w:val="28"/>
+        </w:rPr>
+      </w:pPr>
+      <w:r>
+        <w:rPr>
+          <w:rFonts w:asciiTheme="minorEastAsia" w:hAnsiTheme="minorEastAsia" w:hint="eastAsia"/>
+          <w:sz w:val="28"/>
+          <w:szCs w:val="28"/>
+        </w:rPr>
+        <w:t>用c</w:t>
+      </w:r>
+      <w:r>
+        <w:rPr>
+          <w:rFonts w:asciiTheme="minorEastAsia" w:hAnsiTheme="minorEastAsia"/>
+          <w:sz w:val="28"/>
+          <w:szCs w:val="28"/>
+        </w:rPr>
+        <w:t>d ..</w:t>
+      </w:r>
+      <w:r>
+        <w:rPr>
+          <w:rFonts w:asciiTheme="minorEastAsia" w:hAnsiTheme="minorEastAsia" w:hint="eastAsia"/>
+          <w:sz w:val="28"/>
+          <w:szCs w:val="28"/>
+        </w:rPr>
+        <w:t>两个点，可以返回上级目录</w:t>
+      </w:r>
+    </w:p>
+    <w:p>
+      <w:pPr>
+        <w:rPr>
+          <w:rFonts w:asciiTheme="minorEastAsia" w:hAnsiTheme="minorEastAsia"/>
+          <w:sz w:val="28"/>
+          <w:szCs w:val="28"/>
+        </w:rPr>
+      </w:pPr>
+      <w:r>
+        <w:rPr>
+          <w:rFonts w:asciiTheme="minorEastAsia" w:hAnsiTheme="minorEastAsia" w:hint="eastAsia"/>
+          <w:sz w:val="28"/>
+          <w:szCs w:val="28"/>
+        </w:rPr>
+        <w:t>用l</w:t>
+      </w:r>
+      <w:r>
+        <w:rPr>
+          <w:rFonts w:asciiTheme="minorEastAsia" w:hAnsiTheme="minorEastAsia"/>
+          <w:sz w:val="28"/>
+          <w:szCs w:val="28"/>
+        </w:rPr>
+        <w:t>s</w:t>
+      </w:r>
+      <w:r>
+        <w:rPr>
+          <w:rFonts w:asciiTheme="minorEastAsia" w:hAnsiTheme="minorEastAsia" w:hint="eastAsia"/>
+          <w:sz w:val="28"/>
+          <w:szCs w:val="28"/>
+        </w:rPr>
+        <w:t>命令打印当前文件夹下所有的文件</w:t>
+      </w:r>
+    </w:p>
+    <w:p>
+      <w:pPr>
+        <w:rPr>
+          <w:rFonts w:ascii="微软雅黑" w:eastAsia="微软雅黑" w:hAnsi="微软雅黑"/>
+          <w:color w:val="333333"/>
+          <w:shd w:val="clear" w:color="auto" w:fill="FFFFFF"/>
+        </w:rPr>
+      </w:pPr>
+      <w:r>
+        <w:rPr>
+          <w:rFonts w:ascii="微软雅黑" w:eastAsia="微软雅黑" w:hAnsi="微软雅黑" w:hint="eastAsia"/>
+          <w:color w:val="333333"/>
+          <w:shd w:val="clear" w:color="auto" w:fill="FFFFFF"/>
+        </w:rPr>
+        <w:t>用</w:t>
+      </w:r>
+      <w:r>
+        <w:rPr>
+          <w:rFonts w:ascii="微软雅黑" w:eastAsia="微软雅黑" w:hAnsi="微软雅黑" w:hint="eastAsia"/>
+          <w:color w:val="333333"/>
+          <w:shd w:val="clear" w:color="auto" w:fill="FFFFFF"/>
+        </w:rPr>
+        <w:t>DIR命令用于显示磁盘目录所包括的内容。</w:t>
+      </w:r>
+    </w:p>
+    <w:p>
+      <w:pPr>
+        <w:rPr>
+          <w:rFonts w:asciiTheme="minorEastAsia" w:hAnsiTheme="minorEastAsia"/>
+          <w:sz w:val="28"/>
+          <w:szCs w:val="28"/>
+        </w:rPr>
+      </w:pPr>
+      <w:r>
+        <w:rPr>
+          <w:rFonts w:asciiTheme="minorEastAsia" w:hAnsiTheme="minorEastAsia" w:hint="eastAsia"/>
+          <w:sz w:val="28"/>
+          <w:szCs w:val="28"/>
+        </w:rPr>
+        <w:t>用</w:t>
+      </w:r>
+      <w:proofErr w:type="spellStart"/>
+      <w:r>
+        <w:rPr>
+          <w:rFonts w:asciiTheme="minorEastAsia" w:hAnsiTheme="minorEastAsia" w:hint="eastAsia"/>
+          <w:sz w:val="28"/>
+          <w:szCs w:val="28"/>
+        </w:rPr>
+        <w:t>r</w:t>
+      </w:r>
+      <w:r>
+        <w:rPr>
+          <w:rFonts w:asciiTheme="minorEastAsia" w:hAnsiTheme="minorEastAsia"/>
+          <w:sz w:val="28"/>
+          <w:szCs w:val="28"/>
+        </w:rPr>
+        <w:t>mdir</w:t>
+      </w:r>
+      <w:proofErr w:type="spellEnd"/>
+      <w:r>
+        <w:rPr>
+          <w:rFonts w:asciiTheme="minorEastAsia" w:hAnsiTheme="minorEastAsia" w:hint="eastAsia"/>
+          <w:sz w:val="28"/>
+          <w:szCs w:val="28"/>
+        </w:rPr>
+        <w:t>命令来移除一个文件夹，r</w:t>
+      </w:r>
+      <w:r>
+        <w:rPr>
+          <w:rFonts w:asciiTheme="minorEastAsia" w:hAnsiTheme="minorEastAsia"/>
+          <w:sz w:val="28"/>
+          <w:szCs w:val="28"/>
+        </w:rPr>
+        <w:t>emove dir</w:t>
+      </w:r>
+      <w:r>
+        <w:rPr>
+          <w:rFonts w:asciiTheme="minorEastAsia" w:hAnsiTheme="minorEastAsia"/>
+          <w:sz w:val="28"/>
+          <w:szCs w:val="28"/>
+        </w:rPr>
+        <w:t>.</w:t>
+      </w:r>
+    </w:p>
+    <w:p>
+      <w:pPr>
+        <w:rPr>
+          <w:rFonts w:asciiTheme="minorEastAsia" w:hAnsiTheme="minorEastAsia"/>
+          <w:sz w:val="28"/>
+          <w:szCs w:val="28"/>
+        </w:rPr>
+      </w:pPr>
+      <w:proofErr w:type="spellStart"/>
+      <w:r>
+        <w:rPr>
+          <w:rFonts w:asciiTheme="minorEastAsia" w:hAnsiTheme="minorEastAsia"/>
+          <w:sz w:val="28"/>
+          <w:szCs w:val="28"/>
+        </w:rPr>
+        <w:t>pushd</w:t>
+      </w:r>
+      <w:proofErr w:type="spellEnd"/>
+      <w:r>
+        <w:rPr>
+          <w:rFonts w:asciiTheme="minorEastAsia" w:hAnsiTheme="minorEastAsia"/>
+          <w:sz w:val="28"/>
+          <w:szCs w:val="28"/>
+        </w:rPr>
+        <w:t xml:space="preserve"> </w:t>
+      </w:r>
+      <w:r>
+        <w:rPr>
+          <w:rFonts w:asciiTheme="minorEastAsia" w:hAnsiTheme="minorEastAsia" w:hint="eastAsia"/>
+          <w:sz w:val="28"/>
+          <w:szCs w:val="28"/>
+        </w:rPr>
+        <w:t>命令保存你当前的位置然后去到一个新的位置</w:t>
+      </w:r>
+    </w:p>
+    <w:p>
+      <w:pPr>
+        <w:rPr>
+          <w:rFonts w:asciiTheme="minorEastAsia" w:hAnsiTheme="minorEastAsia"/>
+          <w:sz w:val="28"/>
+          <w:szCs w:val="28"/>
+        </w:rPr>
+      </w:pPr>
+      <w:r>
+        <w:rPr>
+          <w:rFonts w:asciiTheme="minorEastAsia" w:hAnsiTheme="minorEastAsia" w:hint="eastAsia"/>
+          <w:sz w:val="28"/>
+          <w:szCs w:val="28"/>
+        </w:rPr>
+        <w:t>用</w:t>
+      </w:r>
+      <w:proofErr w:type="spellStart"/>
+      <w:r>
+        <w:rPr>
+          <w:rFonts w:asciiTheme="minorEastAsia" w:hAnsiTheme="minorEastAsia"/>
+          <w:sz w:val="28"/>
+          <w:szCs w:val="28"/>
+        </w:rPr>
+        <w:t>popd</w:t>
+      </w:r>
+      <w:proofErr w:type="spellEnd"/>
+      <w:r>
+        <w:rPr>
+          <w:rFonts w:asciiTheme="minorEastAsia" w:hAnsiTheme="minorEastAsia"/>
+          <w:sz w:val="28"/>
+          <w:szCs w:val="28"/>
+        </w:rPr>
+        <w:t xml:space="preserve"> </w:t>
+      </w:r>
+      <w:r>
+        <w:rPr>
+          <w:rFonts w:asciiTheme="minorEastAsia" w:hAnsiTheme="minorEastAsia" w:hint="eastAsia"/>
+          <w:sz w:val="28"/>
+          <w:szCs w:val="28"/>
+        </w:rPr>
+        <w:t>命令返回之前保存的位置。</w:t>
+      </w:r>
+    </w:p>
+    <w:p>
+      <w:pPr>
+        <w:rPr>
+          <w:rFonts w:asciiTheme="minorEastAsia" w:hAnsiTheme="minorEastAsia"/>
+          <w:sz w:val="28"/>
+          <w:szCs w:val="28"/>
+        </w:rPr>
+      </w:pPr>
+      <w:proofErr w:type="spellStart"/>
+      <w:r>
+        <w:rPr>
+          <w:rFonts w:asciiTheme="minorEastAsia" w:hAnsiTheme="minorEastAsia" w:hint="eastAsia"/>
+          <w:sz w:val="28"/>
+          <w:szCs w:val="28"/>
+        </w:rPr>
+        <w:t>p</w:t>
+      </w:r>
+      <w:r>
+        <w:rPr>
+          <w:rFonts w:asciiTheme="minorEastAsia" w:hAnsiTheme="minorEastAsia"/>
+          <w:sz w:val="28"/>
+          <w:szCs w:val="28"/>
+        </w:rPr>
+        <w:t>ushd</w:t>
+      </w:r>
+      <w:proofErr w:type="spellEnd"/>
+      <w:r>
+        <w:rPr>
+          <w:rFonts w:asciiTheme="minorEastAsia" w:hAnsiTheme="minorEastAsia" w:hint="eastAsia"/>
+          <w:sz w:val="28"/>
+          <w:szCs w:val="28"/>
+        </w:rPr>
+        <w:t>和</w:t>
+      </w:r>
+      <w:proofErr w:type="spellStart"/>
+      <w:r>
+        <w:rPr>
+          <w:rFonts w:asciiTheme="minorEastAsia" w:hAnsiTheme="minorEastAsia" w:hint="eastAsia"/>
+          <w:sz w:val="28"/>
+          <w:szCs w:val="28"/>
+        </w:rPr>
+        <w:t>p</w:t>
+      </w:r>
+      <w:r>
+        <w:rPr>
+          <w:rFonts w:asciiTheme="minorEastAsia" w:hAnsiTheme="minorEastAsia"/>
+          <w:sz w:val="28"/>
+          <w:szCs w:val="28"/>
+        </w:rPr>
+        <w:t>opd</w:t>
+      </w:r>
+      <w:proofErr w:type="spellEnd"/>
+      <w:r>
+        <w:rPr>
+          <w:rFonts w:asciiTheme="minorEastAsia" w:hAnsiTheme="minorEastAsia" w:hint="eastAsia"/>
+          <w:sz w:val="28"/>
+          <w:szCs w:val="28"/>
+        </w:rPr>
+        <w:t>命令可以用多层，也就是可以</w:t>
+      </w:r>
+      <w:proofErr w:type="spellStart"/>
+      <w:r>
+        <w:rPr>
+          <w:rFonts w:asciiTheme="minorEastAsia" w:hAnsiTheme="minorEastAsia" w:hint="eastAsia"/>
+          <w:sz w:val="28"/>
+          <w:szCs w:val="28"/>
+        </w:rPr>
+        <w:t>Pushd</w:t>
+      </w:r>
+      <w:proofErr w:type="spellEnd"/>
+      <w:r>
+        <w:rPr>
+          <w:rFonts w:asciiTheme="minorEastAsia" w:hAnsiTheme="minorEastAsia" w:hint="eastAsia"/>
+          <w:sz w:val="28"/>
+          <w:szCs w:val="28"/>
+        </w:rPr>
+        <w:t>了之后在新的目录下再</w:t>
+      </w:r>
+      <w:proofErr w:type="spellStart"/>
+      <w:r>
+        <w:rPr>
+          <w:rFonts w:asciiTheme="minorEastAsia" w:hAnsiTheme="minorEastAsia" w:hint="eastAsia"/>
+          <w:sz w:val="28"/>
+          <w:szCs w:val="28"/>
+        </w:rPr>
+        <w:t>p</w:t>
+      </w:r>
+      <w:r>
+        <w:rPr>
+          <w:rFonts w:asciiTheme="minorEastAsia" w:hAnsiTheme="minorEastAsia"/>
+          <w:sz w:val="28"/>
+          <w:szCs w:val="28"/>
+        </w:rPr>
+        <w:t>ushd</w:t>
+      </w:r>
+      <w:proofErr w:type="spellEnd"/>
+      <w:r>
+        <w:rPr>
+          <w:rFonts w:asciiTheme="minorEastAsia" w:hAnsiTheme="minorEastAsia" w:hint="eastAsia"/>
+          <w:sz w:val="28"/>
+          <w:szCs w:val="28"/>
+        </w:rPr>
+        <w:t>去其他的目录，而</w:t>
+      </w:r>
+      <w:proofErr w:type="spellStart"/>
+      <w:r>
+        <w:rPr>
+          <w:rFonts w:asciiTheme="minorEastAsia" w:hAnsiTheme="minorEastAsia" w:hint="eastAsia"/>
+          <w:sz w:val="28"/>
+          <w:szCs w:val="28"/>
+        </w:rPr>
+        <w:t>popd</w:t>
+      </w:r>
+      <w:proofErr w:type="spellEnd"/>
+      <w:r>
+        <w:rPr>
+          <w:rFonts w:asciiTheme="minorEastAsia" w:hAnsiTheme="minorEastAsia" w:hint="eastAsia"/>
+          <w:sz w:val="28"/>
+          <w:szCs w:val="28"/>
+        </w:rPr>
+        <w:t>会回去最后一个保存的地址，然后再</w:t>
+      </w:r>
+      <w:proofErr w:type="spellStart"/>
+      <w:r>
+        <w:rPr>
+          <w:rFonts w:asciiTheme="minorEastAsia" w:hAnsiTheme="minorEastAsia" w:hint="eastAsia"/>
+          <w:sz w:val="28"/>
+          <w:szCs w:val="28"/>
+        </w:rPr>
+        <w:t>p</w:t>
+      </w:r>
+      <w:r>
+        <w:rPr>
+          <w:rFonts w:asciiTheme="minorEastAsia" w:hAnsiTheme="minorEastAsia"/>
+          <w:sz w:val="28"/>
+          <w:szCs w:val="28"/>
+        </w:rPr>
+        <w:t>opd</w:t>
+      </w:r>
+      <w:proofErr w:type="spellEnd"/>
+      <w:r>
+        <w:rPr>
+          <w:rFonts w:asciiTheme="minorEastAsia" w:hAnsiTheme="minorEastAsia" w:hint="eastAsia"/>
+          <w:sz w:val="28"/>
+          <w:szCs w:val="28"/>
+        </w:rPr>
+        <w:t>再往上回去。</w:t>
+      </w:r>
+      <w:proofErr w:type="spellStart"/>
+      <w:r>
+        <w:rPr>
+          <w:rFonts w:asciiTheme="minorEastAsia" w:hAnsiTheme="minorEastAsia"/>
+          <w:sz w:val="28"/>
+          <w:szCs w:val="28"/>
+        </w:rPr>
+        <w:t>pushd</w:t>
+      </w:r>
+      <w:proofErr w:type="spellEnd"/>
+      <w:r>
+        <w:rPr>
+          <w:rFonts w:asciiTheme="minorEastAsia" w:hAnsiTheme="minorEastAsia"/>
+          <w:sz w:val="28"/>
+          <w:szCs w:val="28"/>
+        </w:rPr>
+        <w:t xml:space="preserve"> </w:t>
+      </w:r>
+      <w:r>
+        <w:rPr>
+          <w:rFonts w:asciiTheme="minorEastAsia" w:hAnsiTheme="minorEastAsia" w:hint="eastAsia"/>
+          <w:sz w:val="28"/>
+          <w:szCs w:val="28"/>
+        </w:rPr>
+        <w:t>命令会把你当前的目录“</w:t>
+      </w:r>
+      <w:r>
+        <w:rPr>
+          <w:rFonts w:asciiTheme="minorEastAsia" w:hAnsiTheme="minorEastAsia"/>
+          <w:sz w:val="28"/>
+          <w:szCs w:val="28"/>
+        </w:rPr>
+        <w:t>push</w:t>
+      </w:r>
+      <w:r>
+        <w:rPr>
+          <w:rFonts w:asciiTheme="minorEastAsia" w:hAnsiTheme="minorEastAsia" w:hint="eastAsia"/>
+          <w:sz w:val="28"/>
+          <w:szCs w:val="28"/>
+        </w:rPr>
+        <w:t>”到一个列表里，然后它会切换到另外一个目录，就好像在说：“保存我现在的位置，然后去到那儿”。</w:t>
+      </w:r>
+      <w:proofErr w:type="spellStart"/>
+      <w:r>
+        <w:rPr>
+          <w:rFonts w:asciiTheme="minorEastAsia" w:hAnsiTheme="minorEastAsia"/>
+          <w:sz w:val="28"/>
+          <w:szCs w:val="28"/>
+        </w:rPr>
+        <w:t>popd</w:t>
+      </w:r>
+      <w:proofErr w:type="spellEnd"/>
+      <w:r>
+        <w:rPr>
+          <w:rFonts w:asciiTheme="minorEastAsia" w:hAnsiTheme="minorEastAsia"/>
+          <w:sz w:val="28"/>
+          <w:szCs w:val="28"/>
+        </w:rPr>
+        <w:t xml:space="preserve"> </w:t>
+      </w:r>
+      <w:r>
+        <w:rPr>
+          <w:rFonts w:asciiTheme="minorEastAsia" w:hAnsiTheme="minorEastAsia" w:hint="eastAsia"/>
+          <w:sz w:val="28"/>
+          <w:szCs w:val="28"/>
+        </w:rPr>
+        <w:t>命令则是把你从你</w:t>
+      </w:r>
+      <w:proofErr w:type="gramStart"/>
+      <w:r>
+        <w:rPr>
+          <w:rFonts w:asciiTheme="minorEastAsia" w:hAnsiTheme="minorEastAsia" w:hint="eastAsia"/>
+          <w:sz w:val="28"/>
+          <w:szCs w:val="28"/>
+        </w:rPr>
+        <w:t>之</w:t>
+      </w:r>
+      <w:proofErr w:type="gramEnd"/>
+      <w:r>
+        <w:rPr>
+          <w:rFonts w:asciiTheme="minorEastAsia" w:hAnsiTheme="minorEastAsia" w:hint="eastAsia"/>
+          <w:sz w:val="28"/>
+          <w:szCs w:val="28"/>
+        </w:rPr>
+        <w:t>前去到的目录那里拉回来。</w:t>
+      </w:r>
     </w:p>
     <w:p>
       <w:pPr>

</xml_diff>